<commit_message>
acrescentado tratamento para as combinacoes proibidas de regras
</commit_message>
<xml_diff>
--- a/Relatorio.docx
+++ b/Relatorio.docx
@@ -18,7 +18,7 @@
         </w:rPr>
       </w:pPr>
       <w:r>
-        <w:t>Luis Felipe F. Cardoso</w:t>
+        <w:t>Luís Felipe F. Cardoso</w:t>
       </w:r>
       <w:r>
         <w:rPr>
@@ -27,7 +27,7 @@
         <w:t>1</w:t>
       </w:r>
       <w:r>
-        <w:t>, Luiz Antonio L. de F. Leite</w:t>
+        <w:t>, Luiz Antônio L. de F. Leite</w:t>
       </w:r>
       <w:r>
         <w:rPr>
@@ -142,7 +142,77 @@
         <w:rPr>
           <w:lang w:val="en-US"/>
         </w:rPr>
-        <w:t>This report describes the implementation of regular expressions using the Python programming language to validate different kinds of inputs on a form, such as names, email addresses, telephone numbers, datetime values, cpf numbers, passwords, and numbers, as well as different kinds of family configurations given a set of gender and age rules as stablished on the instructions for the regular expressions group assignment of the “Linguagens Formais, Autômatos e Computabilidade” course for the 2023.2 class of the Computer Science undergraduate program at Universidade Federal do Pará.</w:t>
+        <w:t xml:space="preserve">This report describes the implementation of regular expressions using the Python programming language to validate different kinds of inputs on a form, such as names, email addresses, telephone numbers, datetime values, </w:t>
+      </w:r>
+      <w:proofErr w:type="spellStart"/>
+      <w:r>
+        <w:rPr>
+          <w:lang w:val="en-US"/>
+        </w:rPr>
+        <w:t>cpf</w:t>
+      </w:r>
+      <w:proofErr w:type="spellEnd"/>
+      <w:r>
+        <w:rPr>
+          <w:lang w:val="en-US"/>
+        </w:rPr>
+        <w:t xml:space="preserve"> numbers, passwords, and numbers, as well as different kinds of family configurations given a set of gender and age rules as stablished on the instructions for the regular expressions group assignment of the “</w:t>
+      </w:r>
+      <w:proofErr w:type="spellStart"/>
+      <w:r>
+        <w:rPr>
+          <w:lang w:val="en-US"/>
+        </w:rPr>
+        <w:t>Linguagens</w:t>
+      </w:r>
+      <w:proofErr w:type="spellEnd"/>
+      <w:r>
+        <w:rPr>
+          <w:lang w:val="en-US"/>
+        </w:rPr>
+        <w:t xml:space="preserve"> </w:t>
+      </w:r>
+      <w:proofErr w:type="spellStart"/>
+      <w:r>
+        <w:rPr>
+          <w:lang w:val="en-US"/>
+        </w:rPr>
+        <w:t>Formais</w:t>
+      </w:r>
+      <w:proofErr w:type="spellEnd"/>
+      <w:r>
+        <w:rPr>
+          <w:lang w:val="en-US"/>
+        </w:rPr>
+        <w:t xml:space="preserve">, </w:t>
+      </w:r>
+      <w:proofErr w:type="spellStart"/>
+      <w:r>
+        <w:rPr>
+          <w:lang w:val="en-US"/>
+        </w:rPr>
+        <w:t>Autômatos</w:t>
+      </w:r>
+      <w:proofErr w:type="spellEnd"/>
+      <w:r>
+        <w:rPr>
+          <w:lang w:val="en-US"/>
+        </w:rPr>
+        <w:t xml:space="preserve"> e </w:t>
+      </w:r>
+      <w:proofErr w:type="spellStart"/>
+      <w:r>
+        <w:rPr>
+          <w:lang w:val="en-US"/>
+        </w:rPr>
+        <w:t>Computabilidade</w:t>
+      </w:r>
+      <w:proofErr w:type="spellEnd"/>
+      <w:r>
+        <w:rPr>
+          <w:lang w:val="en-US"/>
+        </w:rPr>
+        <w:t>” course for the 2023.2 class of the Computer Science undergraduate program at Universidade Federal do Pará.</w:t>
       </w:r>
     </w:p>
     <w:p>
@@ -169,40 +239,7 @@
     </w:p>
     <w:p>
       <w:r>
-        <w:t>[Falar brevemente sobre a hierarquia das linguagens]</w:t>
-      </w:r>
-    </w:p>
-    <w:p>
-      <w:r>
-        <w:t>[Falar brevemente sobre gramática, alfabeto e vocabulário]</w:t>
-      </w:r>
-    </w:p>
-    <w:p>
-      <w:r>
-        <w:t>[Falar brevemente sobre linguagens regulares]</w:t>
-      </w:r>
-    </w:p>
-    <w:p>
-      <w:r>
-        <w:t>[Falar brevemente sobre as regras de produção em linguagens regulares]</w:t>
-      </w:r>
-    </w:p>
-    <w:p>
-      <w:r>
-        <w:t>[Falar sobre o questionário – descrevê-lo]</w:t>
-      </w:r>
-    </w:p>
-    <w:p>
-      <w:pPr>
-        <w:pStyle w:val="Heading1"/>
-      </w:pPr>
-      <w:r>
-        <w:t>2. Materiais e Métodos</w:t>
-      </w:r>
-    </w:p>
-    <w:p>
-      <w:r>
-        <w:t>Para implementar o código fonte que satisfaz os requisitos do questionário foi utilizada a linguagem de programação Python versão 3.10. O código fonte foi escrito utilizando os softwares Visual Studio Code e Pycharm em sistemas operacionais Linux usando as distribuições Ubuntu 22.04.2 LTS, Manjaro 22.1 e Fedora 37, bem como em sistemas operacionais Windows 10 e Windows 11. Para conferir suporte à operações com expressões regulares utilizou-se a biblioteca Re, que faz parte da biblioteca padrão da linguagem de programação escolhida, mas não vem habilitada por padrão. Para conferir suporte a anotações de tipo para o tipo função foi utilizada a classe Callable da biblioteca typing. Para criar testes automatizados para o código fonte foi utilizada a biblioteca pytest.</w:t>
+        <w:t>Primeiramente, é necessário introduzir os principais conceitos da disciplina Linguagens formais, autômatos e computabilidade para compreender o que são as expressões regulares implementadas no projeto, que são as gramáticas formais e os elementos da sua quádrupla, as linguagens formais geradas por elas e a hierarquia de Chomsky.</w:t>
       </w:r>
     </w:p>
     <w:p>
@@ -210,475 +247,28 @@
         <w:tab/>
       </w:r>
       <w:r>
-        <w:t>Para fazer o controle de versionamento do código foi utilizada a ferramenta Git, em especial através da plataforma GitHub. Da mesma plataforma também foi utilizada a ferramenta Projects para organizar as atividades de cada membro do grupo, onde utilizamos a ferramenta de tickets para manter o controle sobre a lista de afazeres e o progresso na completação da atividade.</w:t>
-      </w:r>
-      <w:r>
-        <w:tab/>
-      </w:r>
-    </w:p>
-    <w:p>
-      <w:pPr>
-        <w:pStyle w:val="Heading2"/>
-      </w:pPr>
-      <w:r>
-        <w:t>2.1. Considerações gerais sobre o código fonte</w:t>
-      </w:r>
-    </w:p>
-    <w:p>
-      <w:r>
-        <w:t>O código fonte foi dividido em módulos para separar a lógica de cada questão de sua implementação concreta, que é feita no arquivo main.py no módulo pai. A estrutura completa está ilustrada na Figura 1.</w:t>
-      </w:r>
-    </w:p>
-    <w:p>
-      <w:r>
-        <w:t>[[figura 1: output do comando tree na raiz do projeto]]</w:t>
-      </w:r>
-    </w:p>
-    <w:p>
-      <w:r>
-        <w:tab/>
-      </w:r>
-      <w:r>
-        <w:t xml:space="preserve">A instrumentalização da resolução das questões foi inspirada pelo </w:t>
-      </w:r>
-      <w:commentRangeStart w:id="1"/>
-      <w:r>
-        <w:t>padrão de projeto comportamental conhecido como Strategy</w:t>
-      </w:r>
-      <w:commentRangeEnd w:id="1"/>
-      <w:r>
-        <w:commentReference w:id="1"/>
-      </w:r>
-      <w:r>
-        <w:t xml:space="preserve">, onde utilizamos funcões de ordem superior para criar funções de primeira ordem para implementar as estratégias, traduzidas nos reconhecedores de cada linguagem do questionário. O uso dessas tecnicas funcionais afasta a implementação aqui apresentada da aplicação padrão deste padrão de projeto que utiliza classes abstratas. Essa escolha foi feita para simplificar  a legibilidade do código e para tirar proveito das capacidades da linguagem Python que permite essa abordagem funcional, inclusive através de </w:t>
-      </w:r>
-      <w:commentRangeStart w:id="2"/>
-      <w:r>
-        <w:t>decoradores</w:t>
-      </w:r>
-      <w:commentRangeEnd w:id="2"/>
-      <w:r>
-        <w:commentReference w:id="2"/>
-      </w:r>
-      <w:r>
-        <w:t>.</w:t>
-      </w:r>
-    </w:p>
-    <w:p>
-      <w:r>
-        <w:tab/>
-      </w:r>
-      <w:r>
-        <w:t>O construtor dos reconhecedores está localizado no arquivo helper.py dentro do módulo common/, e funciona conforme o excerto apresentado no Algoritmo 1.</w:t>
-      </w:r>
-    </w:p>
-    <w:p>
-      <w:r>
-        <w:t>[[Algoritmo 1]]</w:t>
-      </w:r>
-    </w:p>
-    <w:p>
-      <w:r>
-        <w:tab/>
-      </w:r>
-      <w:r>
-        <w:t>Isso permite que possamos criar reconhecedores no código fonte munidos apenas da expressão regular que descreve a linguagem. Além disso, ao adotar essa estrutura, conferimos coesão ao código, uma vez que sabemos que cada reconhecedor vai ter o mesmo comportamento padrão, e, ao mesmo tempo geramos um grau de desacoplamento que nos permite refatorar cada reconhecedor individualmente onde a sua estratégia foi definida.</w:t>
-      </w:r>
-    </w:p>
-    <w:p>
-      <w:pPr>
-        <w:pStyle w:val="Heading1"/>
-      </w:pPr>
-      <w:r>
-        <w:t xml:space="preserve">3. </w:t>
-      </w:r>
-      <w:commentRangeStart w:id="3"/>
-      <w:r>
-        <w:t>Detalhamento sobre os reconhecedores</w:t>
-      </w:r>
-      <w:commentRangeEnd w:id="3"/>
-      <w:r>
-        <w:commentReference w:id="3"/>
-      </w:r>
-    </w:p>
-    <w:p>
-      <w:r>
-        <w:t>Cada questão do relatório exigia a criação de um reconhecedor para uma dada linguagem. A seguir são explicadas as expressões regulares geradas para descrever esses reconhecedores.</w:t>
-      </w:r>
-    </w:p>
-    <w:p>
-      <w:pPr>
-        <w:pStyle w:val="Heading2"/>
-      </w:pPr>
-      <w:r>
-        <w:t>3.1 Primeira questão</w:t>
-      </w:r>
-    </w:p>
-    <w:p>
-      <w:r>
-        <w:t>As mascaras de validação requisitadas na primeira questão foram assim implementadas.</w:t>
-      </w:r>
-    </w:p>
-    <w:p>
-      <w:r>
-        <w:t>[q1.nome]</w:t>
-      </w:r>
-    </w:p>
-    <w:p>
-      <w:r>
-        <w:t>[q1.email]</w:t>
-      </w:r>
-    </w:p>
-    <w:p>
-      <w:r>
-        <w:t>[q1.senha]</w:t>
-      </w:r>
-    </w:p>
-    <w:p>
-      <w:r>
-        <w:t>[q1.cpf]</w:t>
-      </w:r>
-    </w:p>
-    <w:p>
-      <w:r>
-        <w:t>[q1.telefone]</w:t>
-      </w:r>
-    </w:p>
-    <w:p>
-      <w:r>
-        <w:t>[q1.datetime]</w:t>
-      </w:r>
-    </w:p>
-    <w:p>
-      <w:r>
-        <w:t>[q1.numero]</w:t>
-      </w:r>
-    </w:p>
-    <w:p>
-      <w:pPr>
-        <w:pStyle w:val="Heading2"/>
-      </w:pPr>
-      <w:r>
-        <w:t>3.2 Segunda questão</w:t>
-      </w:r>
-    </w:p>
-    <w:p>
-      <w:r>
-        <w:t>Os reconhecedores para os arranhos familiares apresentados foram assim implementados.</w:t>
-      </w:r>
-    </w:p>
-    <w:p>
-      <w:r>
-        <w:t>[q2.a]</w:t>
-      </w:r>
-    </w:p>
-    <w:p>
-      <w:r>
-        <w:t>[q2.b]</w:t>
-      </w:r>
-    </w:p>
-    <w:p>
-      <w:r>
-        <w:t>[q2.c]</w:t>
-      </w:r>
-    </w:p>
-    <w:p>
-      <w:r>
-        <w:t>[q2.d]</w:t>
-      </w:r>
-    </w:p>
-    <w:p>
-      <w:r>
-        <w:t>[q2.e]</w:t>
-      </w:r>
-    </w:p>
-    <w:p>
-      <w:r>
-        <w:t>[q2.f]</w:t>
-      </w:r>
-    </w:p>
-    <w:p>
-      <w:r>
-        <w:t>[q2.g]</w:t>
-      </w:r>
-    </w:p>
-    <w:p>
-      <w:pPr>
-        <w:pStyle w:val="Heading1"/>
-      </w:pPr>
-      <w:r>
-        <w:t>4. Testes Experimentais</w:t>
-      </w:r>
-    </w:p>
-    <w:p>
-      <w:r>
-        <w:t>Para estressar os reconhecedores, primeiramente configuramos um sistema de testes unitários automatizados utilizando a biblioteca pytest. Os casos básicos de teste foram aqueles fornecidos no próprio questionário. Assim, um teste foi criado para cada exemplo em cada quesito apresentado na questão 1. Um exemplo de teste pode ser observado no Algoritmo 2.</w:t>
-      </w:r>
-    </w:p>
-    <w:p>
-      <w:r>
-        <w:t>[[Algoritmo 2]]</w:t>
-      </w:r>
-    </w:p>
-    <w:p>
-      <w:r>
-        <w:tab/>
-      </w:r>
-      <w:r>
-        <w:t>Os testes básicos para os reconhecedores necessários para resolver a questão 2 foram escritos manualmente.</w:t>
-      </w:r>
-    </w:p>
-    <w:p>
-      <w:r>
-        <w:tab/>
-      </w:r>
-      <w:r>
-        <w:t>Após a cobertura dos casos básicos, foram desenvolvidas estratégias para gerar casos adicionais. Para cada exigência das linguages apresentadas no questionário foram desenvolvidas funções — que funcionam como estratégias — para gerar sentenças compatíveis e cadeias incompatíveis. Essas estratégias alimentam uma função de ordem superior que retorna uma função de primeira ordem que por sua vez gera uma sentença ou cadeia semi-aleatória de tamanho variável de acordo com o padrão desejado.</w:t>
-      </w:r>
-    </w:p>
-    <w:p>
-      <w:r>
-        <w:tab/>
-      </w:r>
-      <w:r>
-        <w:t>Um exemplo desta implementação pode ser observado no Algoritmo 3.</w:t>
-      </w:r>
-    </w:p>
-    <w:p>
-      <w:r>
-        <w:t>[[Algoritmo 3: certificar de que o código apresentado gera uma cadeia de exemplo]]</w:t>
-      </w:r>
-    </w:p>
-    <w:p>
-      <w:r>
-        <w:tab/>
-      </w:r>
-      <w:r>
-        <w:t xml:space="preserve">Valendo-se desta ferramenta foram geradas funções extras para completar os testes básicos, certificando-se de que cada linguagem estava coberta por pelo menos vinte testes diferentes, de maneira a tentar cobrir os aspectos relevantes de cada linguagem. </w:t>
-      </w:r>
-      <w:r>
-        <w:tab/>
-      </w:r>
-      <w:r>
-        <w:t>Quando a biblioteca pytest passou a sinalizar todos os testes como bem-sucedidos (Anexo 1) o código fonte foi considerado pronto e as questões resolvidas.</w:t>
-      </w:r>
-    </w:p>
-    <w:p>
-      <w:pPr>
-        <w:pStyle w:val="Heading1"/>
-        <w:rPr>
-          <w:lang w:val="en-US"/>
-        </w:rPr>
-      </w:pPr>
-      <w:r>
-        <w:rPr>
-          <w:lang w:val="en-US"/>
-        </w:rPr>
-        <w:t>5. Comentários Finais</w:t>
-      </w:r>
-    </w:p>
-    <w:p>
-      <w:pPr>
-        <w:rPr>
-          <w:lang w:val="en-US"/>
-        </w:rPr>
-      </w:pPr>
-      <w:r>
-        <w:rPr>
-          <w:lang w:val="en-US"/>
-        </w:rPr>
-        <w:br w:type="page" w:clear="all"/>
-      </w:r>
-    </w:p>
-    <w:p>
-      <w:pPr>
-        <w:pStyle w:val="Heading1"/>
-        <w:rPr>
-          <w:lang w:val="en-US"/>
-        </w:rPr>
-      </w:pPr>
-      <w:r>
-        <w:rPr>
-          <w:lang w:val="en-US"/>
-        </w:rPr>
-        <w:t>2. First Page</w:t>
-      </w:r>
-    </w:p>
-    <w:p>
-      <w:pPr>
-        <w:rPr>
-          <w:lang w:val="en-US"/>
-        </w:rPr>
-      </w:pPr>
-      <w:r>
-        <w:rPr>
-          <w:lang w:val="en-US"/>
-        </w:rPr>
-        <w:t>The first page must display the paper title, the name and address of the authors, the abstract in English and “resumo” in Portuguese (“resumos” are required only for papers written in Portuguese). The title must be centered over the whole page, in 16 point boldface font and with 12 points of space before itself. Author names must be centered in 12 point font, bold, all of them disposed in the same line, separated by commas and with 12 points of space after the title. Addresses must be centered in 12 point font, also with 12 points of space after the authors’ names. E-mail addresses should be written using font Courier New, 10 point nominal size, with 6 points of space before and 6 points of space after.</w:t>
-      </w:r>
-    </w:p>
-    <w:p>
-      <w:pPr>
-        <w:rPr>
-          <w:lang w:val="en-US"/>
-        </w:rPr>
-      </w:pPr>
-      <w:r>
-        <w:rPr>
-          <w:lang w:val="en-US"/>
-        </w:rPr>
-        <w:tab/>
-      </w:r>
-      <w:r>
-        <w:rPr>
-          <w:lang w:val="en-US"/>
-        </w:rPr>
-        <w:t xml:space="preserve">The abstract and “resumo” (if is the case) must be in 12 point Times font, indented 0.8cm on both sides. The word </w:t>
-      </w:r>
-      <w:r>
-        <w:rPr>
-          <w:b/>
-          <w:lang w:val="en-US"/>
-        </w:rPr>
-        <w:t xml:space="preserve">Abstract </w:t>
-      </w:r>
-      <w:r>
-        <w:rPr>
-          <w:lang w:val="en-US"/>
-        </w:rPr>
-        <w:t xml:space="preserve">and </w:t>
-      </w:r>
-      <w:r>
-        <w:rPr>
-          <w:b/>
-          <w:lang w:val="en-US"/>
-        </w:rPr>
-        <w:t>Resumo</w:t>
-      </w:r>
-      <w:r>
-        <w:rPr>
-          <w:lang w:val="en-US"/>
-        </w:rPr>
-        <w:t>, should be written in boldface and must precede the text.</w:t>
-      </w:r>
-    </w:p>
-    <w:p>
-      <w:pPr>
-        <w:pStyle w:val="Heading1"/>
-        <w:rPr>
-          <w:lang w:val="en-US"/>
-        </w:rPr>
-      </w:pPr>
-      <w:r>
-        <w:rPr>
-          <w:lang w:val="en-US"/>
-        </w:rPr>
-        <w:t>3. CD-ROMs and Printed Proceedings</w:t>
-      </w:r>
-    </w:p>
-    <w:p>
-      <w:pPr>
-        <w:rPr>
-          <w:lang w:val="en-US"/>
-        </w:rPr>
-      </w:pPr>
-      <w:r>
-        <w:rPr>
-          <w:lang w:val="en-US"/>
-        </w:rPr>
-        <w:t xml:space="preserve">In some conferences, the papers are published on CD-ROM while only the abstract is published in the printed Proceedings. In this case, authors are invited to prepare two final versions of the paper. One, complete, to be published on the CD and the other, containing only the first page, with abstract and “resumo” (for papers in Portuguese).  </w:t>
-      </w:r>
-    </w:p>
-    <w:p>
-      <w:pPr>
-        <w:pStyle w:val="Heading1"/>
-        <w:rPr>
-          <w:lang w:val="en-US"/>
-        </w:rPr>
-      </w:pPr>
-      <w:r>
-        <w:rPr>
-          <w:lang w:val="en-US"/>
-        </w:rPr>
-        <w:t>4. Sections and Paragraphs</w:t>
-      </w:r>
-    </w:p>
-    <w:p>
-      <w:pPr>
-        <w:rPr>
-          <w:lang w:val="en-US"/>
-        </w:rPr>
-      </w:pPr>
-      <w:r>
-        <w:rPr>
-          <w:lang w:val="en-US"/>
-        </w:rPr>
-        <w:t xml:space="preserve">Section titles must be in boldface, 13pt, flush left. There should be an extra 12 pt of space before each title. Section numbering is optional. The first paragraph of each section should not be indented, while the first lines of subsequent paragraphs should be indented by 1.27 cm. </w:t>
-      </w:r>
-    </w:p>
-    <w:p>
-      <w:pPr>
-        <w:pStyle w:val="Heading2"/>
-        <w:rPr>
-          <w:lang w:val="en-US"/>
-        </w:rPr>
-      </w:pPr>
-      <w:r>
-        <w:rPr>
-          <w:lang w:val="en-US"/>
-        </w:rPr>
-        <w:t>4.1. Subsections</w:t>
-      </w:r>
-    </w:p>
-    <w:p>
-      <w:pPr>
-        <w:rPr>
-          <w:lang w:val="en-US"/>
-        </w:rPr>
-      </w:pPr>
-      <w:r>
-        <w:rPr>
-          <w:lang w:val="en-US"/>
-        </w:rPr>
-        <w:t>The subsection titles must be in boldface, 12pt, flush left.</w:t>
-      </w:r>
-    </w:p>
-    <w:p>
-      <w:pPr>
-        <w:pStyle w:val="Heading1"/>
-        <w:rPr>
-          <w:lang w:val="en-US"/>
-        </w:rPr>
-      </w:pPr>
-      <w:r>
-        <w:rPr>
-          <w:lang w:val="en-US"/>
-        </w:rPr>
-        <w:t>5. Figures and Captions</w:t>
-      </w:r>
-    </w:p>
-    <w:p>
-      <w:pPr>
-        <w:rPr>
-          <w:lang w:val="en-US"/>
-        </w:rPr>
-      </w:pPr>
-      <w:r>
-        <w:rPr>
-          <w:lang w:val="en-US"/>
-        </w:rPr>
-        <w:t xml:space="preserve">Figure and table captions should be centered if less than one line (Figure 1), otherwise justified and indented by 0.8cm on both margins, as shown in Figure 2. The caption font must be Helvetica, 10 point, boldface, with 6 points of space before and after each caption. </w:t>
-      </w:r>
-    </w:p>
-    <w:p>
-      <w:pPr>
-        <w:pStyle w:val="Figure"/>
-      </w:pPr>
-      <w:r>
-        <w:rPr>
-          <w:noProof/>
-        </w:rPr>
-        <w:pict w14:anchorId="69D853E2">
+        <w:t>Concernente a isso, as gramáticas formais possuem uma estrutura quádrupla [figura1] e são dispositivos geradores de linguagens formais, que por sua vez são conjuntos de sentenças, que são cadeias formadas por determinadas regras de produção.</w:t>
+      </w:r>
+    </w:p>
+    <w:p>
+      <w:pPr>
+        <w:spacing w:line="259" w:lineRule="auto"/>
+        <w:jc w:val="center"/>
+      </w:pPr>
+      <w:r>
+        <w:t>G = {</w:t>
+      </w:r>
+      <w:r>
+        <w:fldChar w:fldCharType="begin"/>
+      </w:r>
+      <w:r>
+        <w:instrText xml:space="preserve"> QUOTE </w:instrText>
+      </w:r>
+      <w:r>
+        <w:rPr>
+          <w:position w:val="-5"/>
+        </w:rPr>
+        <w:pict w14:anchorId="31E279D5">
           <v:shapetype id="_x0000_t75" coordsize="21600,21600" filled="f" stroked="f" o:spt="75" o:preferrelative="t" path="m@4@5l@4@11@9@11@9@5xe">
             <v:stroke joinstyle="miter"/>
             <v:formulas>
@@ -698,52 +288,2025 @@
             <v:path gradientshapeok="t" o:connecttype="rect" o:extrusionok="f"/>
             <o:lock v:ext="edit" aspectratio="t"/>
           </v:shapetype>
-          <v:shape id="_x0000_i1025" style="width:245.25pt;height:223.5pt;visibility:visible" type="#_x0000_t75">
-            <v:imagedata o:title="" r:id="rId14"/>
+          <v:shape id="_x0000_i1025" style="width:59.25pt;height:20.25pt" type="#_x0000_t75" equationxml="&lt;?xml version=&quot;1.0&quot; encoding=&quot;UTF-8&quot; standalone=&quot;yes&quot;?&gt;&#10;&lt;?mso-application progid=&quot;Word.Document&quot;?&gt;&#10;&lt;w:wordDocument xmlns:aml=&quot;http://schemas.microsoft.com/aml/2001/core&quot; xmlns:wpc=&quot;http://schemas.microsoft.com/office/word/2010/wordprocessingCanvas&quot; xmlns:cx=&quot;http://schemas.microsoft.com/office/drawing/2014/chartex&quot; xmlns:cx1=&quot;http://schemas.microsoft.com/office/drawing/2015/9/8/chartex&quot; xmlns:cx2=&quot;http://schemas.microsoft.com/office/drawing/2015/10/21/chartex&quot; xmlns:cx3=&quot;http://schemas.microsoft.com/office/drawing/2016/5/9/chartex&quot; xmlns:cx4=&quot;http://schemas.microsoft.com/office/drawing/2016/5/10/chartex&quot; xmlns:cx5=&quot;http://schemas.microsoft.com/office/drawing/2016/5/11/chartex&quot; xmlns:cx6=&quot;http://schemas.microsoft.com/office/drawing/2016/5/12/chartex&quot; xmlns:cx7=&quot;http://schemas.microsoft.com/office/drawing/2016/5/13/chartex&quot; xmlns:cx8=&quot;http://schemas.microsoft.com/office/drawing/2016/5/14/chartex&quot; xmlns:cr=&quot;http://schemas.microsoft.com/office/comments/2020/reactions&quot; xmlns:dt=&quot;uuid:C2F41010-65B3-11d1-A29F-00AA00C14882&quot; xmlns:mc=&quot;http://schemas.openxmlformats.org/markup-compatibility/2006&quot; xmlns:aink=&quot;http://schemas.microsoft.com/office/drawing/2016/ink&quot; xmlns:am3d=&quot;http://schemas.microsoft.com/office/drawing/2017/model3d&quot; xmlns:o=&quot;urn:schemas-microsoft-com:office:office&quot; xmlns:oel=&quot;http://schemas.microsoft.com/office/2019/extlst&quot; xmlns:m=&quot;http://schemas.openxmlformats.org/officeDocument/2006/math&quot; xmlns:v=&quot;urn:schemas-microsoft-com:vml&quot; xmlns:w10=&quot;urn:schemas-microsoft-com:office:word&quot; xmlns:w=&quot;http://schemas.microsoft.com/office/word/2003/wordml&quot; xmlns:w16du=&quot;http://schemas.microsoft.com/office/word/2023/wordml/word16du&quot; xmlns:wx=&quot;http://schemas.microsoft.com/office/word/2003/auxHint&quot; xmlns:wne=&quot;http://schemas.microsoft.com/office/word/2006/wordml&quot; xmlns:wsp=&quot;http://schemas.microsoft.com/office/word/2003/wordml/sp2&quot; xmlns:sl=&quot;http://schemas.microsoft.com/schemaLibrary/2003/core&quot; w:macrosPresent=&quot;no&quot; w:embeddedObjPresent=&quot;no&quot; w:ocxPresent=&quot;no&quot; xml:space=&quot;preserve&quot;&gt;&lt;w:ignoreSubtree w:val=&quot;http://schemas.microsoft.com/office/word/2003/wordml/sp2&quot;/&gt;&lt;o:DocumentProperties&gt;&lt;o:Version&gt;16&lt;/o:Version&gt;&lt;/o:DocumentProperties&gt;&lt;w:docPr&gt;&lt;w:view w:val=&quot;print&quot;/&gt;&lt;w:zoom w:percent=&quot;100&quot;/&gt;&lt;w:doNotEmbedSystemFonts/&gt;&lt;w:mirrorMargins/&gt;&lt;w:defaultTabStop w:val=&quot;709&quot;/&gt;&lt;w:hyphenationZone w:val=&quot;425&quot;/&gt;&lt;w:punctuationKerning/&gt;&lt;w:characterSpacingControl w:val=&quot;DontCompress&quot;/&gt;&lt;w:optimizeForBrowser/&gt;&lt;w:validateAgainstSchema/&gt;&lt;w:saveInvalidXML w:val=&quot;off&quot;/&gt;&lt;w:ignoreMixedContent w:val=&quot;off&quot;/&gt;&lt;w:alwaysShowPlaceholderText w:val=&quot;off&quot;/&gt;&lt;w:compat&gt;&lt;w:breakWrappedTables/&gt;&lt;w:snapToGridInCell/&gt;&lt;w:wrapTextWithPunct/&gt;&lt;w:useAsianBreakRules/&gt;&lt;w:dontGrowAutofit/&gt;&lt;/w:compat&gt;&lt;wsp:rsids&gt;&lt;wsp:rsidRoot wsp:val=&quot;003101E9&quot;/&gt;&lt;wsp:rsid wsp:val=&quot;000031CF&quot;/&gt;&lt;wsp:rsid wsp:val=&quot;00011E5D&quot;/&gt;&lt;wsp:rsid wsp:val=&quot;00012790&quot;/&gt;&lt;wsp:rsid wsp:val=&quot;00012FF3&quot;/&gt;&lt;wsp:rsid wsp:val=&quot;00014942&quot;/&gt;&lt;wsp:rsid wsp:val=&quot;00036DDE&quot;/&gt;&lt;wsp:rsid wsp:val=&quot;00041697&quot;/&gt;&lt;wsp:rsid wsp:val=&quot;00041EAE&quot;/&gt;&lt;wsp:rsid wsp:val=&quot;00051030&quot;/&gt;&lt;wsp:rsid wsp:val=&quot;000520B9&quot;/&gt;&lt;wsp:rsid wsp:val=&quot;000645C1&quot;/&gt;&lt;wsp:rsid wsp:val=&quot;000710BA&quot;/&gt;&lt;wsp:rsid wsp:val=&quot;000945B2&quot;/&gt;&lt;wsp:rsid wsp:val=&quot;00094E10&quot;/&gt;&lt;wsp:rsid wsp:val=&quot;000A212D&quot;/&gt;&lt;wsp:rsid wsp:val=&quot;000A5C90&quot;/&gt;&lt;wsp:rsid wsp:val=&quot;000A6AAC&quot;/&gt;&lt;wsp:rsid wsp:val=&quot;000A6C19&quot;/&gt;&lt;wsp:rsid wsp:val=&quot;000B5D56&quot;/&gt;&lt;wsp:rsid wsp:val=&quot;000C6A23&quot;/&gt;&lt;wsp:rsid wsp:val=&quot;000D4365&quot;/&gt;&lt;wsp:rsid wsp:val=&quot;000E7223&quot;/&gt;&lt;wsp:rsid wsp:val=&quot;000F2198&quot;/&gt;&lt;wsp:rsid wsp:val=&quot;0012435D&quot;/&gt;&lt;wsp:rsid wsp:val=&quot;001312C4&quot;/&gt;&lt;wsp:rsid wsp:val=&quot;0013295B&quot;/&gt;&lt;wsp:rsid wsp:val=&quot;00136E83&quot;/&gt;&lt;wsp:rsid wsp:val=&quot;001433D9&quot;/&gt;&lt;wsp:rsid wsp:val=&quot;0015738B&quot;/&gt;&lt;wsp:rsid wsp:val=&quot;001574FB&quot;/&gt;&lt;wsp:rsid wsp:val=&quot;00165D16&quot;/&gt;&lt;wsp:rsid wsp:val=&quot;00170840&quot;/&gt;&lt;wsp:rsid wsp:val=&quot;001849CE&quot;/&gt;&lt;wsp:rsid wsp:val=&quot;00191FC1&quot;/&gt;&lt;wsp:rsid wsp:val=&quot;001A6EB5&quot;/&gt;&lt;wsp:rsid wsp:val=&quot;001B141D&quot;/&gt;&lt;wsp:rsid wsp:val=&quot;001B7615&quot;/&gt;&lt;wsp:rsid wsp:val=&quot;001C3003&quot;/&gt;&lt;wsp:rsid wsp:val=&quot;001E3756&quot;/&gt;&lt;wsp:rsid wsp:val=&quot;001F1D51&quot;/&gt;&lt;wsp:rsid wsp:val=&quot;001F4D90&quot;/&gt;&lt;wsp:rsid wsp:val=&quot;001F7B46&quot;/&gt;&lt;wsp:rsid wsp:val=&quot;0021019D&quot;/&gt;&lt;wsp:rsid wsp:val=&quot;00223428&quot;/&gt;&lt;wsp:rsid wsp:val=&quot;002244EE&quot;/&gt;&lt;wsp:rsid wsp:val=&quot;00230861&quot;/&gt;&lt;wsp:rsid wsp:val=&quot;002312D3&quot;/&gt;&lt;wsp:rsid wsp:val=&quot;0023215D&quot;/&gt;&lt;wsp:rsid wsp:val=&quot;002627B2&quot;/&gt;&lt;wsp:rsid wsp:val=&quot;002636C2&quot;/&gt;&lt;wsp:rsid wsp:val=&quot;002653DD&quot;/&gt;&lt;wsp:rsid wsp:val=&quot;00265AC2&quot;/&gt;&lt;wsp:rsid wsp:val=&quot;0026627A&quot;/&gt;&lt;wsp:rsid wsp:val=&quot;00274432&quot;/&gt;&lt;wsp:rsid wsp:val=&quot;00287985&quot;/&gt;&lt;wsp:rsid wsp:val=&quot;00291C8E&quot;/&gt;&lt;wsp:rsid wsp:val=&quot;00293EDE&quot;/&gt;&lt;wsp:rsid wsp:val=&quot;0029480B&quot;/&gt;&lt;wsp:rsid wsp:val=&quot;002A5E15&quot;/&gt;&lt;wsp:rsid wsp:val=&quot;002A6B5A&quot;/&gt;&lt;wsp:rsid wsp:val=&quot;002C18C4&quot;/&gt;&lt;wsp:rsid wsp:val=&quot;002C5611&quot;/&gt;&lt;wsp:rsid wsp:val=&quot;002D114D&quot;/&gt;&lt;wsp:rsid wsp:val=&quot;002D795A&quot;/&gt;&lt;wsp:rsid wsp:val=&quot;002E5B15&quot;/&gt;&lt;wsp:rsid wsp:val=&quot;002E6E90&quot;/&gt;&lt;wsp:rsid wsp:val=&quot;002F3C68&quot;/&gt;&lt;wsp:rsid wsp:val=&quot;002F5DED&quot;/&gt;&lt;wsp:rsid wsp:val=&quot;002F7EB1&quot;/&gt;&lt;wsp:rsid wsp:val=&quot;003101E9&quot;/&gt;&lt;wsp:rsid wsp:val=&quot;0031040E&quot;/&gt;&lt;wsp:rsid wsp:val=&quot;00312A13&quot;/&gt;&lt;wsp:rsid wsp:val=&quot;00333641&quot;/&gt;&lt;wsp:rsid wsp:val=&quot;003358A7&quot;/&gt;&lt;wsp:rsid wsp:val=&quot;00344531&quot;/&gt;&lt;wsp:rsid wsp:val=&quot;00347FC2&quot;/&gt;&lt;wsp:rsid wsp:val=&quot;00352D7D&quot;/&gt;&lt;wsp:rsid wsp:val=&quot;003559ED&quot;/&gt;&lt;wsp:rsid wsp:val=&quot;003721FA&quot;/&gt;&lt;wsp:rsid wsp:val=&quot;00372305&quot;/&gt;&lt;wsp:rsid wsp:val=&quot;00372E04&quot;/&gt;&lt;wsp:rsid wsp:val=&quot;00383AE9&quot;/&gt;&lt;wsp:rsid wsp:val=&quot;0039094B&quot;/&gt;&lt;wsp:rsid wsp:val=&quot;0039756A&quot;/&gt;&lt;wsp:rsid wsp:val=&quot;00397BAD&quot;/&gt;&lt;wsp:rsid wsp:val=&quot;003A3EB2&quot;/&gt;&lt;wsp:rsid wsp:val=&quot;003A6A72&quot;/&gt;&lt;wsp:rsid wsp:val=&quot;003B521D&quot;/&gt;&lt;wsp:rsid wsp:val=&quot;003B7F66&quot;/&gt;&lt;wsp:rsid wsp:val=&quot;003C5CA0&quot;/&gt;&lt;wsp:rsid wsp:val=&quot;003D4C00&quot;/&gt;&lt;wsp:rsid wsp:val=&quot;003F07D7&quot;/&gt;&lt;wsp:rsid wsp:val=&quot;003F3D6D&quot;/&gt;&lt;wsp:rsid wsp:val=&quot;0040173D&quot;/&gt;&lt;wsp:rsid wsp:val=&quot;0043250A&quot;/&gt;&lt;wsp:rsid wsp:val=&quot;00450638&quot;/&gt;&lt;wsp:rsid wsp:val=&quot;004563A6&quot;/&gt;&lt;wsp:rsid wsp:val=&quot;00464370&quot;/&gt;&lt;wsp:rsid wsp:val=&quot;004714B2&quot;/&gt;&lt;wsp:rsid wsp:val=&quot;00474A38&quot;/&gt;&lt;wsp:rsid wsp:val=&quot;00487524&quot;/&gt;&lt;wsp:rsid wsp:val=&quot;00497972&quot;/&gt;&lt;wsp:rsid wsp:val=&quot;004A02BC&quot;/&gt;&lt;wsp:rsid wsp:val=&quot;004A3290&quot;/&gt;&lt;wsp:rsid wsp:val=&quot;004A33B7&quot;/&gt;&lt;wsp:rsid wsp:val=&quot;004A3726&quot;/&gt;&lt;wsp:rsid wsp:val=&quot;004A7129&quot;/&gt;&lt;wsp:rsid wsp:val=&quot;004A7260&quot;/&gt;&lt;wsp:rsid wsp:val=&quot;004B4E5D&quot;/&gt;&lt;wsp:rsid wsp:val=&quot;004C3800&quot;/&gt;&lt;wsp:rsid wsp:val=&quot;004C47D9&quot;/&gt;&lt;wsp:rsid wsp:val=&quot;004C5F18&quot;/&gt;&lt;wsp:rsid wsp:val=&quot;004C7FC5&quot;/&gt;&lt;wsp:rsid wsp:val=&quot;004D135E&quot;/&gt;&lt;wsp:rsid wsp:val=&quot;004D636F&quot;/&gt;&lt;wsp:rsid wsp:val=&quot;004F690E&quot;/&gt;&lt;wsp:rsid wsp:val=&quot;00500023&quot;/&gt;&lt;wsp:rsid wsp:val=&quot;005026C2&quot;/&gt;&lt;wsp:rsid wsp:val=&quot;00503EF4&quot;/&gt;&lt;wsp:rsid wsp:val=&quot;00516126&quot;/&gt;&lt;wsp:rsid wsp:val=&quot;0053671A&quot;/&gt;&lt;wsp:rsid wsp:val=&quot;005439AA&quot;/&gt;&lt;wsp:rsid wsp:val=&quot;00547C56&quot;/&gt;&lt;wsp:rsid wsp:val=&quot;00557A55&quot;/&gt;&lt;wsp:rsid wsp:val=&quot;00575555&quot;/&gt;&lt;wsp:rsid wsp:val=&quot;00577F03&quot;/&gt;&lt;wsp:rsid wsp:val=&quot;00587808&quot;/&gt;&lt;wsp:rsid wsp:val=&quot;00594038&quot;/&gt;&lt;wsp:rsid wsp:val=&quot;0059662D&quot;/&gt;&lt;wsp:rsid wsp:val=&quot;00597ED3&quot;/&gt;&lt;wsp:rsid wsp:val=&quot;005A4125&quot;/&gt;&lt;wsp:rsid wsp:val=&quot;005A4DA1&quot;/&gt;&lt;wsp:rsid wsp:val=&quot;005A5A5E&quot;/&gt;&lt;wsp:rsid wsp:val=&quot;005A5F3B&quot;/&gt;&lt;wsp:rsid wsp:val=&quot;005A60BA&quot;/&gt;&lt;wsp:rsid wsp:val=&quot;005A682E&quot;/&gt;&lt;wsp:rsid wsp:val=&quot;005B12EF&quot;/&gt;&lt;wsp:rsid wsp:val=&quot;005B1EFA&quot;/&gt;&lt;wsp:rsid wsp:val=&quot;005B6B49&quot;/&gt;&lt;wsp:rsid wsp:val=&quot;005C0906&quot;/&gt;&lt;wsp:rsid wsp:val=&quot;005C3185&quot;/&gt;&lt;wsp:rsid wsp:val=&quot;005D47EB&quot;/&gt;&lt;wsp:rsid wsp:val=&quot;005D49D8&quot;/&gt;&lt;wsp:rsid wsp:val=&quot;005D5883&quot;/&gt;&lt;wsp:rsid wsp:val=&quot;005D7EE2&quot;/&gt;&lt;wsp:rsid wsp:val=&quot;005E315F&quot;/&gt;&lt;wsp:rsid wsp:val=&quot;005F33A7&quot;/&gt;&lt;wsp:rsid wsp:val=&quot;005F73A7&quot;/&gt;&lt;wsp:rsid wsp:val=&quot;005F774A&quot;/&gt;&lt;wsp:rsid wsp:val=&quot;00602D43&quot;/&gt;&lt;wsp:rsid wsp:val=&quot;00607689&quot;/&gt;&lt;wsp:rsid wsp:val=&quot;00616390&quot;/&gt;&lt;wsp:rsid wsp:val=&quot;006257E1&quot;/&gt;&lt;wsp:rsid wsp:val=&quot;00633EED&quot;/&gt;&lt;wsp:rsid wsp:val=&quot;006502E1&quot;/&gt;&lt;wsp:rsid wsp:val=&quot;0066433A&quot;/&gt;&lt;wsp:rsid wsp:val=&quot;00670C77&quot;/&gt;&lt;wsp:rsid wsp:val=&quot;006817ED&quot;/&gt;&lt;wsp:rsid wsp:val=&quot;00694A95&quot;/&gt;&lt;wsp:rsid wsp:val=&quot;006A204F&quot;/&gt;&lt;wsp:rsid wsp:val=&quot;006D5C3B&quot;/&gt;&lt;wsp:rsid wsp:val=&quot;006D7FAC&quot;/&gt;&lt;wsp:rsid wsp:val=&quot;006E2FAF&quot;/&gt;&lt;wsp:rsid wsp:val=&quot;00715504&quot;/&gt;&lt;wsp:rsid wsp:val=&quot;00720319&quot;/&gt;&lt;wsp:rsid wsp:val=&quot;007238BA&quot;/&gt;&lt;wsp:rsid wsp:val=&quot;00732448&quot;/&gt;&lt;wsp:rsid wsp:val=&quot;007341A3&quot;/&gt;&lt;wsp:rsid wsp:val=&quot;00735554&quot;/&gt;&lt;wsp:rsid wsp:val=&quot;007537F1&quot;/&gt;&lt;wsp:rsid wsp:val=&quot;00765887&quot;/&gt;&lt;wsp:rsid wsp:val=&quot;007809DB&quot;/&gt;&lt;wsp:rsid wsp:val=&quot;00787B9B&quot;/&gt;&lt;wsp:rsid wsp:val=&quot;0079611E&quot;/&gt;&lt;wsp:rsid wsp:val=&quot;007A55CE&quot;/&gt;&lt;wsp:rsid wsp:val=&quot;007A75B8&quot;/&gt;&lt;wsp:rsid wsp:val=&quot;007B14A6&quot;/&gt;&lt;wsp:rsid wsp:val=&quot;007B58EA&quot;/&gt;&lt;wsp:rsid wsp:val=&quot;007B73B2&quot;/&gt;&lt;wsp:rsid wsp:val=&quot;007C2CF4&quot;/&gt;&lt;wsp:rsid wsp:val=&quot;007C482F&quot;/&gt;&lt;wsp:rsid wsp:val=&quot;007D4814&quot;/&gt;&lt;wsp:rsid wsp:val=&quot;007F3423&quot;/&gt;&lt;wsp:rsid wsp:val=&quot;007F6D31&quot;/&gt;&lt;wsp:rsid wsp:val=&quot;00803F78&quot;/&gt;&lt;wsp:rsid wsp:val=&quot;008040C4&quot;/&gt;&lt;wsp:rsid wsp:val=&quot;00805BA0&quot;/&gt;&lt;wsp:rsid wsp:val=&quot;008103A8&quot;/&gt;&lt;wsp:rsid wsp:val=&quot;00813C19&quot;/&gt;&lt;wsp:rsid wsp:val=&quot;00831ACC&quot;/&gt;&lt;wsp:rsid wsp:val=&quot;00832E98&quot;/&gt;&lt;wsp:rsid wsp:val=&quot;008443C0&quot;/&gt;&lt;wsp:rsid wsp:val=&quot;00850D17&quot;/&gt;&lt;wsp:rsid wsp:val=&quot;008532C2&quot;/&gt;&lt;wsp:rsid wsp:val=&quot;00867A05&quot;/&gt;&lt;wsp:rsid wsp:val=&quot;00876CCA&quot;/&gt;&lt;wsp:rsid wsp:val=&quot;00890FF4&quot;/&gt;&lt;wsp:rsid wsp:val=&quot;00891E3F&quot;/&gt;&lt;wsp:rsid wsp:val=&quot;00894FCE&quot;/&gt;&lt;wsp:rsid wsp:val=&quot;008A0E84&quot;/&gt;&lt;wsp:rsid wsp:val=&quot;008B79BE&quot;/&gt;&lt;wsp:rsid wsp:val=&quot;008B7D6D&quot;/&gt;&lt;wsp:rsid wsp:val=&quot;008C0DD8&quot;/&gt;&lt;wsp:rsid wsp:val=&quot;008C161E&quot;/&gt;&lt;wsp:rsid wsp:val=&quot;008C30F4&quot;/&gt;&lt;wsp:rsid wsp:val=&quot;008C3F2C&quot;/&gt;&lt;wsp:rsid wsp:val=&quot;008C6DC2&quot;/&gt;&lt;wsp:rsid wsp:val=&quot;008D1488&quot;/&gt;&lt;wsp:rsid wsp:val=&quot;008D36B6&quot;/&gt;&lt;wsp:rsid wsp:val=&quot;008D36C4&quot;/&gt;&lt;wsp:rsid wsp:val=&quot;008F5B7D&quot;/&gt;&lt;wsp:rsid wsp:val=&quot;00904445&quot;/&gt;&lt;wsp:rsid wsp:val=&quot;0090796E&quot;/&gt;&lt;wsp:rsid wsp:val=&quot;00932B39&quot;/&gt;&lt;wsp:rsid wsp:val=&quot;00932FAF&quot;/&gt;&lt;wsp:rsid wsp:val=&quot;00933212&quot;/&gt;&lt;wsp:rsid wsp:val=&quot;0094120B&quot;/&gt;&lt;wsp:rsid wsp:val=&quot;00951424&quot;/&gt;&lt;wsp:rsid wsp:val=&quot;009613EB&quot;/&gt;&lt;wsp:rsid wsp:val=&quot;00967F63&quot;/&gt;&lt;wsp:rsid wsp:val=&quot;00985396&quot;/&gt;&lt;wsp:rsid wsp:val=&quot;009862BF&quot;/&gt;&lt;wsp:rsid wsp:val=&quot;0098721F&quot;/&gt;&lt;wsp:rsid wsp:val=&quot;00987396&quot;/&gt;&lt;wsp:rsid wsp:val=&quot;009905FF&quot;/&gt;&lt;wsp:rsid wsp:val=&quot;009A1A42&quot;/&gt;&lt;wsp:rsid wsp:val=&quot;009A465D&quot;/&gt;&lt;wsp:rsid wsp:val=&quot;009A77A5&quot;/&gt;&lt;wsp:rsid wsp:val=&quot;009B39B3&quot;/&gt;&lt;wsp:rsid wsp:val=&quot;009C0274&quot;/&gt;&lt;wsp:rsid wsp:val=&quot;009C3757&quot;/&gt;&lt;wsp:rsid wsp:val=&quot;009E5D6D&quot;/&gt;&lt;wsp:rsid wsp:val=&quot;009E7B57&quot;/&gt;&lt;wsp:rsid wsp:val=&quot;009F231B&quot;/&gt;&lt;wsp:rsid wsp:val=&quot;009F5140&quot;/&gt;&lt;wsp:rsid wsp:val=&quot;00A01C68&quot;/&gt;&lt;wsp:rsid wsp:val=&quot;00A05672&quot;/&gt;&lt;wsp:rsid wsp:val=&quot;00A2552B&quot;/&gt;&lt;wsp:rsid wsp:val=&quot;00A3599F&quot;/&gt;&lt;wsp:rsid wsp:val=&quot;00A40956&quot;/&gt;&lt;wsp:rsid wsp:val=&quot;00A57AC2&quot;/&gt;&lt;wsp:rsid wsp:val=&quot;00A57B48&quot;/&gt;&lt;wsp:rsid wsp:val=&quot;00A62790&quot;/&gt;&lt;wsp:rsid wsp:val=&quot;00A66605&quot;/&gt;&lt;wsp:rsid wsp:val=&quot;00A7623D&quot;/&gt;&lt;wsp:rsid wsp:val=&quot;00A84CB3&quot;/&gt;&lt;wsp:rsid wsp:val=&quot;00A91157&quot;/&gt;&lt;wsp:rsid wsp:val=&quot;00A91512&quot;/&gt;&lt;wsp:rsid wsp:val=&quot;00AA2573&quot;/&gt;&lt;wsp:rsid wsp:val=&quot;00AB0653&quot;/&gt;&lt;wsp:rsid wsp:val=&quot;00AE1957&quot;/&gt;&lt;wsp:rsid wsp:val=&quot;00AE1B8F&quot;/&gt;&lt;wsp:rsid wsp:val=&quot;00AE268F&quot;/&gt;&lt;wsp:rsid wsp:val=&quot;00AF0897&quot;/&gt;&lt;wsp:rsid wsp:val=&quot;00AF3329&quot;/&gt;&lt;wsp:rsid wsp:val=&quot;00AF3BEC&quot;/&gt;&lt;wsp:rsid wsp:val=&quot;00B10CBB&quot;/&gt;&lt;wsp:rsid wsp:val=&quot;00B41018&quot;/&gt;&lt;wsp:rsid wsp:val=&quot;00B4390B&quot;/&gt;&lt;wsp:rsid wsp:val=&quot;00B47915&quot;/&gt;&lt;wsp:rsid wsp:val=&quot;00B507C9&quot;/&gt;&lt;wsp:rsid wsp:val=&quot;00B574B0&quot;/&gt;&lt;wsp:rsid wsp:val=&quot;00B57BF1&quot;/&gt;&lt;wsp:rsid wsp:val=&quot;00B617DF&quot;/&gt;&lt;wsp:rsid wsp:val=&quot;00B64933&quot;/&gt;&lt;wsp:rsid wsp:val=&quot;00B73DEF&quot;/&gt;&lt;wsp:rsid wsp:val=&quot;00B91F37&quot;/&gt;&lt;wsp:rsid wsp:val=&quot;00B9290D&quot;/&gt;&lt;wsp:rsid wsp:val=&quot;00BA39BC&quot;/&gt;&lt;wsp:rsid wsp:val=&quot;00BA5C53&quot;/&gt;&lt;wsp:rsid wsp:val=&quot;00BA7C33&quot;/&gt;&lt;wsp:rsid wsp:val=&quot;00BB2D0A&quot;/&gt;&lt;wsp:rsid wsp:val=&quot;00BB32AA&quot;/&gt;&lt;wsp:rsid wsp:val=&quot;00BB5E49&quot;/&gt;&lt;wsp:rsid wsp:val=&quot;00BB6259&quot;/&gt;&lt;wsp:rsid wsp:val=&quot;00BB7B75&quot;/&gt;&lt;wsp:rsid wsp:val=&quot;00BC5C5F&quot;/&gt;&lt;wsp:rsid wsp:val=&quot;00BC6AE7&quot;/&gt;&lt;wsp:rsid wsp:val=&quot;00BC732A&quot;/&gt;&lt;wsp:rsid wsp:val=&quot;00BD58A0&quot;/&gt;&lt;wsp:rsid wsp:val=&quot;00C02480&quot;/&gt;&lt;wsp:rsid wsp:val=&quot;00C123B0&quot;/&gt;&lt;wsp:rsid wsp:val=&quot;00C43883&quot;/&gt;&lt;wsp:rsid wsp:val=&quot;00C46A10&quot;/&gt;&lt;wsp:rsid wsp:val=&quot;00C46B3E&quot;/&gt;&lt;wsp:rsid wsp:val=&quot;00C50141&quot;/&gt;&lt;wsp:rsid wsp:val=&quot;00C507E2&quot;/&gt;&lt;wsp:rsid wsp:val=&quot;00C53158&quot;/&gt;&lt;wsp:rsid wsp:val=&quot;00C6713B&quot;/&gt;&lt;wsp:rsid wsp:val=&quot;00C7778B&quot;/&gt;&lt;wsp:rsid wsp:val=&quot;00C85D53&quot;/&gt;&lt;wsp:rsid wsp:val=&quot;00C95EEA&quot;/&gt;&lt;wsp:rsid wsp:val=&quot;00CA0CE4&quot;/&gt;&lt;wsp:rsid wsp:val=&quot;00CA18F0&quot;/&gt;&lt;wsp:rsid wsp:val=&quot;00CA777F&quot;/&gt;&lt;wsp:rsid wsp:val=&quot;00CB32B7&quot;/&gt;&lt;wsp:rsid wsp:val=&quot;00CB735F&quot;/&gt;&lt;wsp:rsid wsp:val=&quot;00CD797A&quot;/&gt;&lt;wsp:rsid wsp:val=&quot;00CE2877&quot;/&gt;&lt;wsp:rsid wsp:val=&quot;00CF2577&quot;/&gt;&lt;wsp:rsid wsp:val=&quot;00D02EEA&quot;/&gt;&lt;wsp:rsid wsp:val=&quot;00D06F6F&quot;/&gt;&lt;wsp:rsid wsp:val=&quot;00D212ED&quot;/&gt;&lt;wsp:rsid wsp:val=&quot;00D21A3B&quot;/&gt;&lt;wsp:rsid wsp:val=&quot;00D31E19&quot;/&gt;&lt;wsp:rsid wsp:val=&quot;00D32A91&quot;/&gt;&lt;wsp:rsid wsp:val=&quot;00D429BA&quot;/&gt;&lt;wsp:rsid wsp:val=&quot;00D51EA2&quot;/&gt;&lt;wsp:rsid wsp:val=&quot;00D62982&quot;/&gt;&lt;wsp:rsid wsp:val=&quot;00D62AFD&quot;/&gt;&lt;wsp:rsid wsp:val=&quot;00D67F9E&quot;/&gt;&lt;wsp:rsid wsp:val=&quot;00D748B4&quot;/&gt;&lt;wsp:rsid wsp:val=&quot;00D84750&quot;/&gt;&lt;wsp:rsid wsp:val=&quot;00D902C6&quot;/&gt;&lt;wsp:rsid wsp:val=&quot;00DA09A4&quot;/&gt;&lt;wsp:rsid wsp:val=&quot;00DA3BC0&quot;/&gt;&lt;wsp:rsid wsp:val=&quot;00DA5CBC&quot;/&gt;&lt;wsp:rsid wsp:val=&quot;00DA6A20&quot;/&gt;&lt;wsp:rsid wsp:val=&quot;00DB19B5&quot;/&gt;&lt;wsp:rsid wsp:val=&quot;00DC21A4&quot;/&gt;&lt;wsp:rsid wsp:val=&quot;00DF44B3&quot;/&gt;&lt;wsp:rsid wsp:val=&quot;00DF74F4&quot;/&gt;&lt;wsp:rsid wsp:val=&quot;00E16729&quot;/&gt;&lt;wsp:rsid wsp:val=&quot;00E2555D&quot;/&gt;&lt;wsp:rsid wsp:val=&quot;00E56436&quot;/&gt;&lt;wsp:rsid wsp:val=&quot;00E66003&quot;/&gt;&lt;wsp:rsid wsp:val=&quot;00E67E2D&quot;/&gt;&lt;wsp:rsid wsp:val=&quot;00E73AC4&quot;/&gt;&lt;wsp:rsid wsp:val=&quot;00E8235F&quot;/&gt;&lt;wsp:rsid wsp:val=&quot;00E85CB1&quot;/&gt;&lt;wsp:rsid wsp:val=&quot;00E95700&quot;/&gt;&lt;wsp:rsid wsp:val=&quot;00EB786D&quot;/&gt;&lt;wsp:rsid wsp:val=&quot;00EC03D8&quot;/&gt;&lt;wsp:rsid wsp:val=&quot;00EC3340&quot;/&gt;&lt;wsp:rsid wsp:val=&quot;00EE0130&quot;/&gt;&lt;wsp:rsid wsp:val=&quot;00EE77D4&quot;/&gt;&lt;wsp:rsid wsp:val=&quot;00F207D9&quot;/&gt;&lt;wsp:rsid wsp:val=&quot;00F237A8&quot;/&gt;&lt;wsp:rsid wsp:val=&quot;00F26174&quot;/&gt;&lt;wsp:rsid wsp:val=&quot;00F35307&quot;/&gt;&lt;wsp:rsid wsp:val=&quot;00F35B6B&quot;/&gt;&lt;wsp:rsid wsp:val=&quot;00F4EB1B&quot;/&gt;&lt;wsp:rsid wsp:val=&quot;00F54FE5&quot;/&gt;&lt;wsp:rsid wsp:val=&quot;00F572B8&quot;/&gt;&lt;wsp:rsid wsp:val=&quot;00F62A62&quot;/&gt;&lt;wsp:rsid wsp:val=&quot;00F63110&quot;/&gt;&lt;wsp:rsid wsp:val=&quot;00F866F3&quot;/&gt;&lt;wsp:rsid wsp:val=&quot;00F95634&quot;/&gt;&lt;wsp:rsid wsp:val=&quot;00FA1590&quot;/&gt;&lt;wsp:rsid wsp:val=&quot;00FB0F1F&quot;/&gt;&lt;wsp:rsid wsp:val=&quot;00FB1274&quot;/&gt;&lt;wsp:rsid wsp:val=&quot;00FB5BA4&quot;/&gt;&lt;wsp:rsid wsp:val=&quot;00FD19B5&quot;/&gt;&lt;wsp:rsid wsp:val=&quot;00FD20DB&quot;/&gt;&lt;wsp:rsid wsp:val=&quot;00FD66E5&quot;/&gt;&lt;wsp:rsid wsp:val=&quot;00FF0B25&quot;/&gt;&lt;wsp:rsid wsp:val=&quot;012183F6&quot;/&gt;&lt;wsp:rsid wsp:val=&quot;025C9ABD&quot;/&gt;&lt;wsp:rsid wsp:val=&quot;02F33B7E&quot;/&gt;&lt;wsp:rsid wsp:val=&quot;030BCC63&quot;/&gt;&lt;wsp:rsid wsp:val=&quot;035F3BA2&quot;/&gt;&lt;wsp:rsid wsp:val=&quot;04198006&quot;/&gt;&lt;wsp:rsid wsp:val=&quot;048A4682&quot;/&gt;&lt;wsp:rsid wsp:val=&quot;06FDE45A&quot;/&gt;&lt;wsp:rsid wsp:val=&quot;07612DAA&quot;/&gt;&lt;wsp:rsid wsp:val=&quot;079ADE0F&quot;/&gt;&lt;wsp:rsid wsp:val=&quot;07B86627&quot;/&gt;&lt;wsp:rsid wsp:val=&quot;07BDF5CD&quot;/&gt;&lt;wsp:rsid wsp:val=&quot;08B4DFEE&quot;/&gt;&lt;wsp:rsid wsp:val=&quot;0936E046&quot;/&gt;&lt;wsp:rsid wsp:val=&quot;094CAEA4&quot;/&gt;&lt;wsp:rsid wsp:val=&quot;09CD4E36&quot;/&gt;&lt;wsp:rsid wsp:val=&quot;0A4B20A9&quot;/&gt;&lt;wsp:rsid wsp:val=&quot;0ABB1CDC&quot;/&gt;&lt;wsp:rsid wsp:val=&quot;0AC33C38&quot;/&gt;&lt;wsp:rsid wsp:val=&quot;0CB14CE8&quot;/&gt;&lt;wsp:rsid wsp:val=&quot;0CF7D76E&quot;/&gt;&lt;wsp:rsid wsp:val=&quot;0DD801AA&quot;/&gt;&lt;wsp:rsid wsp:val=&quot;0F473930&quot;/&gt;&lt;wsp:rsid wsp:val=&quot;0F5C984F&quot;/&gt;&lt;wsp:rsid wsp:val=&quot;0FA3F6BB&quot;/&gt;&lt;wsp:rsid wsp:val=&quot;1008D3A2&quot;/&gt;&lt;wsp:rsid wsp:val=&quot;11236CF9&quot;/&gt;&lt;wsp:rsid wsp:val=&quot;11C1FA45&quot;/&gt;&lt;wsp:rsid wsp:val=&quot;1253A2D8&quot;/&gt;&lt;wsp:rsid wsp:val=&quot;133EE0CD&quot;/&gt;&lt;wsp:rsid wsp:val=&quot;13778A7B&quot;/&gt;&lt;wsp:rsid wsp:val=&quot;13A1F847&quot;/&gt;&lt;wsp:rsid wsp:val=&quot;14688AE7&quot;/&gt;&lt;wsp:rsid wsp:val=&quot;1636B59F&quot;/&gt;&lt;wsp:rsid wsp:val=&quot;16A04D4B&quot;/&gt;&lt;wsp:rsid wsp:val=&quot;1956852D&quot;/&gt;&lt;wsp:rsid wsp:val=&quot;1B09200B&quot;/&gt;&lt;wsp:rsid wsp:val=&quot;1BF2CA69&quot;/&gt;&lt;wsp:rsid wsp:val=&quot;1C284BEE&quot;/&gt;&lt;wsp:rsid wsp:val=&quot;1CE0CAE5&quot;/&gt;&lt;wsp:rsid wsp:val=&quot;1D30AE4F&quot;/&gt;&lt;wsp:rsid wsp:val=&quot;1DA79AEE&quot;/&gt;&lt;wsp:rsid wsp:val=&quot;1EFE0521&quot;/&gt;&lt;wsp:rsid wsp:val=&quot;1F5025D5&quot;/&gt;&lt;wsp:rsid wsp:val=&quot;1FEB1416&quot;/&gt;&lt;wsp:rsid wsp:val=&quot;207FE3D7&quot;/&gt;&lt;wsp:rsid wsp:val=&quot;20C8FE13&quot;/&gt;&lt;wsp:rsid wsp:val=&quot;20CCC751&quot;/&gt;&lt;wsp:rsid wsp:val=&quot;21D625D1&quot;/&gt;&lt;wsp:rsid wsp:val=&quot;22A92DEB&quot;/&gt;&lt;wsp:rsid wsp:val=&quot;22E4D68E&quot;/&gt;&lt;wsp:rsid wsp:val=&quot;24908100&quot;/&gt;&lt;wsp:rsid wsp:val=&quot;25E170BD&quot;/&gt;&lt;wsp:rsid wsp:val=&quot;26455185&quot;/&gt;&lt;wsp:rsid wsp:val=&quot;268E071A&quot;/&gt;&lt;wsp:rsid wsp:val=&quot;26FD9DAB&quot;/&gt;&lt;wsp:rsid wsp:val=&quot;277ED4B5&quot;/&gt;&lt;wsp:rsid wsp:val=&quot;2926B5E9&quot;/&gt;&lt;wsp:rsid wsp:val=&quot;295A7106&quot;/&gt;&lt;wsp:rsid wsp:val=&quot;2AE53961&quot;/&gt;&lt;wsp:rsid wsp:val=&quot;2B230D13&quot;/&gt;&lt;wsp:rsid wsp:val=&quot;2B777871&quot;/&gt;&lt;wsp:rsid wsp:val=&quot;2C8E5322&quot;/&gt;&lt;wsp:rsid wsp:val=&quot;2C95DC01&quot;/&gt;&lt;wsp:rsid wsp:val=&quot;2E564D1F&quot;/&gt;&lt;wsp:rsid wsp:val=&quot;300EDC4A&quot;/&gt;&lt;wsp:rsid wsp:val=&quot;3037B67F&quot;/&gt;&lt;wsp:rsid wsp:val=&quot;3095D4D0&quot;/&gt;&lt;wsp:rsid wsp:val=&quot;30DEC7CE&quot;/&gt;&lt;wsp:rsid wsp:val=&quot;31316DBF&quot;/&gt;&lt;wsp:rsid wsp:val=&quot;32F60CC2&quot;/&gt;&lt;wsp:rsid wsp:val=&quot;3304EAB4&quot;/&gt;&lt;wsp:rsid wsp:val=&quot;3339701A&quot;/&gt;&lt;wsp:rsid wsp:val=&quot;337CC8DA&quot;/&gt;&lt;wsp:rsid wsp:val=&quot;34368159&quot;/&gt;&lt;wsp:rsid wsp:val=&quot;35B7585D&quot;/&gt;&lt;wsp:rsid wsp:val=&quot;35CD26BB&quot;/&gt;&lt;wsp:rsid wsp:val=&quot;3690F6D4&quot;/&gt;&lt;wsp:rsid wsp:val=&quot;3715EC84&quot;/&gt;&lt;wsp:rsid wsp:val=&quot;37298FD3&quot;/&gt;&lt;wsp:rsid wsp:val=&quot;38B08DF5&quot;/&gt;&lt;wsp:rsid wsp:val=&quot;38C78B43&quot;/&gt;&lt;wsp:rsid wsp:val=&quot;3937B94C&quot;/&gt;&lt;wsp:rsid wsp:val=&quot;3945CCF5&quot;/&gt;&lt;wsp:rsid wsp:val=&quot;3995A5C7&quot;/&gt;&lt;wsp:rsid wsp:val=&quot;39F26352&quot;/&gt;&lt;wsp:rsid wsp:val=&quot;3AF66F95&quot;/&gt;&lt;wsp:rsid wsp:val=&quot;3BE6694A&quot;/&gt;&lt;wsp:rsid wsp:val=&quot;3CA89B34&quot;/&gt;&lt;wsp:rsid wsp:val=&quot;3CBFD4F0&quot;/&gt;&lt;wsp:rsid wsp:val=&quot;3D33F470&quot;/&gt;&lt;wsp:rsid wsp:val=&quot;3E52199C&quot;/&gt;&lt;wsp:rsid wsp:val=&quot;3F561B47&quot;/&gt;&lt;wsp:rsid wsp:val=&quot;406B9532&quot;/&gt;&lt;wsp:rsid wsp:val=&quot;415E8DDC&quot;/&gt;&lt;wsp:rsid wsp:val=&quot;4289CB8D&quot;/&gt;&lt;wsp:rsid wsp:val=&quot;429576BE&quot;/&gt;&lt;wsp:rsid wsp:val=&quot;431B0E7E&quot;/&gt;&lt;wsp:rsid wsp:val=&quot;4411C5CE&quot;/&gt;&lt;wsp:rsid wsp:val=&quot;442FB388&quot;/&gt;&lt;wsp:rsid wsp:val=&quot;4430E278&quot;/&gt;&lt;wsp:rsid wsp:val=&quot;443E9AED&quot;/&gt;&lt;wsp:rsid wsp:val=&quot;44ED5C83&quot;/&gt;&lt;wsp:rsid wsp:val=&quot;44EE26CC&quot;/&gt;&lt;wsp:rsid wsp:val=&quot;47CF3121&quot;/&gt;&lt;wsp:rsid wsp:val=&quot;4943C57C&quot;/&gt;&lt;wsp:rsid wsp:val=&quot;4A55A7FF&quot;/&gt;&lt;wsp:rsid wsp:val=&quot;4A9D9446&quot;/&gt;&lt;wsp:rsid wsp:val=&quot;4BF9CA8D&quot;/&gt;&lt;wsp:rsid wsp:val=&quot;4C46AE07&quot;/&gt;&lt;wsp:rsid wsp:val=&quot;4CA306EB&quot;/&gt;&lt;wsp:rsid wsp:val=&quot;4CBFC5B5&quot;/&gt;&lt;wsp:rsid wsp:val=&quot;4D36421A&quot;/&gt;&lt;wsp:rsid wsp:val=&quot;4D4D0C97&quot;/&gt;&lt;wsp:rsid wsp:val=&quot;4D5FB3C7&quot;/&gt;&lt;wsp:rsid wsp:val=&quot;4D852965&quot;/&gt;&lt;wsp:rsid wsp:val=&quot;4DF84CC6&quot;/&gt;&lt;wsp:rsid wsp:val=&quot;4EC98E78&quot;/&gt;&lt;wsp:rsid wsp:val=&quot;4FC24999&quot;/&gt;&lt;wsp:rsid wsp:val=&quot;4FF530D0&quot;/&gt;&lt;wsp:rsid wsp:val=&quot;50763509&quot;/&gt;&lt;wsp:rsid wsp:val=&quot;522A6E16&quot;/&gt;&lt;wsp:rsid wsp:val=&quot;54E10A9F&quot;/&gt;&lt;wsp:rsid wsp:val=&quot;550E3AF2&quot;/&gt;&lt;wsp:rsid wsp:val=&quot;56EFCB90&quot;/&gt;&lt;wsp:rsid wsp:val=&quot;573E439C&quot;/&gt;&lt;wsp:rsid wsp:val=&quot;574BBFCD&quot;/&gt;&lt;wsp:rsid wsp:val=&quot;57684BC6&quot;/&gt;&lt;wsp:rsid wsp:val=&quot;5919EA85&quot;/&gt;&lt;wsp:rsid wsp:val=&quot;59938F13&quot;/&gt;&lt;wsp:rsid wsp:val=&quot;5A315216&quot;/&gt;&lt;wsp:rsid wsp:val=&quot;5A797ACB&quot;/&gt;&lt;wsp:rsid wsp:val=&quot;5ACC8563&quot;/&gt;&lt;wsp:rsid wsp:val=&quot;5AD50966&quot;/&gt;&lt;wsp:rsid wsp:val=&quot;5AEEFB11&quot;/&gt;&lt;wsp:rsid wsp:val=&quot;5CEB850C&quot;/&gt;&lt;wsp:rsid wsp:val=&quot;5E806501&quot;/&gt;&lt;wsp:rsid wsp:val=&quot;5FEE3BC1&quot;/&gt;&lt;wsp:rsid wsp:val=&quot;61E1D17F&quot;/&gt;&lt;wsp:rsid wsp:val=&quot;62038877&quot;/&gt;&lt;wsp:rsid wsp:val=&quot;652B4F28&quot;/&gt;&lt;wsp:rsid wsp:val=&quot;662A25D4&quot;/&gt;&lt;wsp:rsid wsp:val=&quot;67F4BA1F&quot;/&gt;&lt;wsp:rsid wsp:val=&quot;68403CD3&quot;/&gt;&lt;wsp:rsid wsp:val=&quot;6AA7008A&quot;/&gt;&lt;wsp:rsid wsp:val=&quot;6B7D0894&quot;/&gt;&lt;wsp:rsid wsp:val=&quot;6C7E0A4F&quot;/&gt;&lt;wsp:rsid wsp:val=&quot;6C846DDB&quot;/&gt;&lt;wsp:rsid wsp:val=&quot;6CE7151B&quot;/&gt;&lt;wsp:rsid wsp:val=&quot;6E54B90A&quot;/&gt;&lt;wsp:rsid wsp:val=&quot;6E81E95D&quot;/&gt;&lt;wsp:rsid wsp:val=&quot;6E9624D7&quot;/&gt;&lt;wsp:rsid wsp:val=&quot;6FA4D4E1&quot;/&gt;&lt;wsp:rsid wsp:val=&quot;703B74A7&quot;/&gt;&lt;wsp:rsid wsp:val=&quot;705DC317&quot;/&gt;&lt;wsp:rsid wsp:val=&quot;71391D5E&quot;/&gt;&lt;wsp:rsid wsp:val=&quot;718F59BC&quot;/&gt;&lt;wsp:rsid wsp:val=&quot;71B72C3F&quot;/&gt;&lt;wsp:rsid wsp:val=&quot;7306E36F&quot;/&gt;&lt;wsp:rsid wsp:val=&quot;73FA7391&quot;/&gt;&lt;wsp:rsid wsp:val=&quot;74042684&quot;/&gt;&lt;wsp:rsid wsp:val=&quot;785AC153&quot;/&gt;&lt;wsp:rsid wsp:val=&quot;785F1771&quot;/&gt;&lt;wsp:rsid wsp:val=&quot;78754A76&quot;/&gt;&lt;wsp:rsid wsp:val=&quot;7A86D886&quot;/&gt;&lt;wsp:rsid wsp:val=&quot;7AD64CB1&quot;/&gt;&lt;wsp:rsid wsp:val=&quot;7AD6B158&quot;/&gt;&lt;wsp:rsid wsp:val=&quot;7B78706A&quot;/&gt;&lt;wsp:rsid wsp:val=&quot;7CCE4325&quot;/&gt;&lt;wsp:rsid wsp:val=&quot;7D1A8F27&quot;/&gt;&lt;wsp:rsid wsp:val=&quot;7D1D2A70&quot;/&gt;&lt;wsp:rsid wsp:val=&quot;7F724316&quot;/&gt;&lt;/wsp:rsids&gt;&lt;/w:docPr&gt;&lt;w:body&gt;&lt;wx:sect&gt;&lt;w:p wsp:rsidR=&quot;00000000&quot; wsp:rsidRDefault=&quot;008B79BE&quot; wsp:rsidP=&quot;008B79BE&quot;&gt;&lt;m:oMathPara&gt;&lt;m:oMath&gt;&lt;m:d&gt;&lt;m:dPr&gt;&lt;m:begChr m:val=&quot;{&quot;/&gt;&lt;m:endChr m:val=&quot;}&quot;/&gt;&lt;m:ctrlPr&gt;&lt;w:rPr&gt;&lt;w:rFonts w:ascii=&quot;Cambria Math&quot; w:h-ansi=&quot;Cambria Math&quot;/&gt;&lt;wx:font wx:val=&quot;Cambria Math&quot;/&gt;&lt;/w:rPr&gt;&lt;/m:ctrlPr&gt;&lt;/m:dPr&gt;&lt;m:e&gt;&lt;m:r&gt;&lt;w:rPr&gt;&lt;w:rFonts w:ascii=&quot;Cambria Math&quot; w:h-ansi=&quot;Cambria Math&quot;/&gt;&lt;wx:font wx:val=&quot;Cambria Math&quot;/&gt;&lt;w:i/&gt;&lt;/w:rPr&gt;&lt;m:t&gt;V,â€ˆ&lt;/m:t&gt;&lt;/m:r&gt;&lt;m:r&gt;&lt;m:rPr&gt;&lt;m:sty m:val=&quot;p&quot;/&gt;&lt;/m:rPr&gt;&lt;w:rPr&gt;&lt;w:rFonts w:ascii=&quot;Cambria Math&quot; w:h-ansi=&quot;Cambria Math&quot;/&gt;&lt;wx:font wx:val=&quot;Cambria Math&quot;/&gt;&lt;/w:rPr&gt;&lt;m:t&gt;Î£&lt;/m:t&gt;&lt;/m:r&gt;&lt;m:r&gt;&lt;w:rPr&gt;&lt;w:rFonts w:ascii=&quot;Cambria Math&quot; w:h-ansi=&quot;Cambria Math&quot;/&gt;&lt;wx:font wx:val=&quot;Cambria Math&quot;/&gt;&lt;w:i/&gt;&lt;/w:rPr&gt;&lt;m:t&gt;,â€ˆP,â€ˆS&lt;/m:t&gt;&lt;/m:r&gt;&lt;/m:e&gt;&lt;/m:d&gt;&lt;/m:oMath&gt;&lt;/m:oMathPara&gt;&lt;/w:p&gt;&lt;w:sectPr wsp:rsidR=&quot;00000000&quot;&gt;&lt;w:pgSz w:w=&quot;12240&quot; w:h=&quot;15840&quot;/&gt;&lt;w:pgMar w:top=&quot;1417&quot; w:right=&quot;1701&quot; w:bottom=&quot;1417&quot; w:left=&quot;1701&quot; w:header=&quot;720&quot; w:footer=&quot;720&quot; w:gutter=&quot;0&quot;/&gt;&lt;w:cols w:space=&quot;720&quot;/&gt;&lt;/w:sectPr&gt;&lt;/wx:sect&gt;&lt;/w:body&gt;&lt;/w:wordDocument&gt;">
+            <v:imagedata chromakey="white" o:title="" r:id="rId14"/>
           </v:shape>
         </w:pict>
       </w:r>
-    </w:p>
-    <w:p>
-      <w:pPr>
-        <w:pStyle w:val="Caption"/>
-      </w:pPr>
-      <w:r>
-        <w:t xml:space="preserve">Figure </w:t>
-      </w:r>
-      <w:r>
-        <w:fldChar w:fldCharType="begin"/>
-      </w:r>
-      <w:r>
-        <w:instrText>SEQ Figure \* ARABIC</w:instrText>
+      <w:r>
+        <w:instrText xml:space="preserve"> </w:instrText>
       </w:r>
       <w:r>
         <w:fldChar w:fldCharType="separate"/>
       </w:r>
       <w:r>
-        <w:t>1</w:t>
-      </w:r>
-      <w:r>
-        <w:fldChar w:fldCharType="end"/>
-      </w:r>
-      <w:r>
-        <w:t>. A typical figure</w:t>
-      </w:r>
-    </w:p>
-    <w:p>
-      <w:pPr>
-        <w:pStyle w:val="Figure"/>
-      </w:pPr>
-      <w:r>
-        <w:rPr>
-          <w:noProof/>
-        </w:rPr>
-        <w:pict w14:anchorId="1FD1F516">
-          <v:shape id="_x0000_i1026" style="width:195.75pt;height:219.75pt;visibility:visible" type="#_x0000_t75">
-            <v:imagedata o:title="" r:id="rId15"/>
+        <w:rPr>
+          <w:position w:val="-5"/>
+        </w:rPr>
+        <w:pict w14:anchorId="1C16029C">
+          <v:shape id="_x0000_i1026" style="width:59.25pt;height:20.25pt" type="#_x0000_t75" equationxml="&lt;?xml version=&quot;1.0&quot; encoding=&quot;UTF-8&quot; standalone=&quot;yes&quot;?&gt;&#10;&lt;?mso-application progid=&quot;Word.Document&quot;?&gt;&#10;&lt;w:wordDocument xmlns:aml=&quot;http://schemas.microsoft.com/aml/2001/core&quot; xmlns:wpc=&quot;http://schemas.microsoft.com/office/word/2010/wordprocessingCanvas&quot; xmlns:cx=&quot;http://schemas.microsoft.com/office/drawing/2014/chartex&quot; xmlns:cx1=&quot;http://schemas.microsoft.com/office/drawing/2015/9/8/chartex&quot; xmlns:cx2=&quot;http://schemas.microsoft.com/office/drawing/2015/10/21/chartex&quot; xmlns:cx3=&quot;http://schemas.microsoft.com/office/drawing/2016/5/9/chartex&quot; xmlns:cx4=&quot;http://schemas.microsoft.com/office/drawing/2016/5/10/chartex&quot; xmlns:cx5=&quot;http://schemas.microsoft.com/office/drawing/2016/5/11/chartex&quot; xmlns:cx6=&quot;http://schemas.microsoft.com/office/drawing/2016/5/12/chartex&quot; xmlns:cx7=&quot;http://schemas.microsoft.com/office/drawing/2016/5/13/chartex&quot; xmlns:cx8=&quot;http://schemas.microsoft.com/office/drawing/2016/5/14/chartex&quot; xmlns:cr=&quot;http://schemas.microsoft.com/office/comments/2020/reactions&quot; xmlns:dt=&quot;uuid:C2F41010-65B3-11d1-A29F-00AA00C14882&quot; xmlns:mc=&quot;http://schemas.openxmlformats.org/markup-compatibility/2006&quot; xmlns:aink=&quot;http://schemas.microsoft.com/office/drawing/2016/ink&quot; xmlns:am3d=&quot;http://schemas.microsoft.com/office/drawing/2017/model3d&quot; xmlns:o=&quot;urn:schemas-microsoft-com:office:office&quot; xmlns:oel=&quot;http://schemas.microsoft.com/office/2019/extlst&quot; xmlns:m=&quot;http://schemas.openxmlformats.org/officeDocument/2006/math&quot; xmlns:v=&quot;urn:schemas-microsoft-com:vml&quot; xmlns:w10=&quot;urn:schemas-microsoft-com:office:word&quot; xmlns:w=&quot;http://schemas.microsoft.com/office/word/2003/wordml&quot; xmlns:w16du=&quot;http://schemas.microsoft.com/office/word/2023/wordml/word16du&quot; xmlns:wx=&quot;http://schemas.microsoft.com/office/word/2003/auxHint&quot; xmlns:wne=&quot;http://schemas.microsoft.com/office/word/2006/wordml&quot; xmlns:wsp=&quot;http://schemas.microsoft.com/office/word/2003/wordml/sp2&quot; xmlns:sl=&quot;http://schemas.microsoft.com/schemaLibrary/2003/core&quot; w:macrosPresent=&quot;no&quot; w:embeddedObjPresent=&quot;no&quot; w:ocxPresent=&quot;no&quot; xml:space=&quot;preserve&quot;&gt;&lt;w:ignoreSubtree w:val=&quot;http://schemas.microsoft.com/office/word/2003/wordml/sp2&quot;/&gt;&lt;o:DocumentProperties&gt;&lt;o:Version&gt;16&lt;/o:Version&gt;&lt;/o:DocumentProperties&gt;&lt;w:docPr&gt;&lt;w:view w:val=&quot;print&quot;/&gt;&lt;w:zoom w:percent=&quot;100&quot;/&gt;&lt;w:doNotEmbedSystemFonts/&gt;&lt;w:mirrorMargins/&gt;&lt;w:defaultTabStop w:val=&quot;709&quot;/&gt;&lt;w:hyphenationZone w:val=&quot;425&quot;/&gt;&lt;w:punctuationKerning/&gt;&lt;w:characterSpacingControl w:val=&quot;DontCompress&quot;/&gt;&lt;w:optimizeForBrowser/&gt;&lt;w:validateAgainstSchema/&gt;&lt;w:saveInvalidXML w:val=&quot;off&quot;/&gt;&lt;w:ignoreMixedContent w:val=&quot;off&quot;/&gt;&lt;w:alwaysShowPlaceholderText w:val=&quot;off&quot;/&gt;&lt;w:compat&gt;&lt;w:breakWrappedTables/&gt;&lt;w:snapToGridInCell/&gt;&lt;w:wrapTextWithPunct/&gt;&lt;w:useAsianBreakRules/&gt;&lt;w:dontGrowAutofit/&gt;&lt;/w:compat&gt;&lt;wsp:rsids&gt;&lt;wsp:rsidRoot wsp:val=&quot;003101E9&quot;/&gt;&lt;wsp:rsid wsp:val=&quot;000031CF&quot;/&gt;&lt;wsp:rsid wsp:val=&quot;00011E5D&quot;/&gt;&lt;wsp:rsid wsp:val=&quot;00012790&quot;/&gt;&lt;wsp:rsid wsp:val=&quot;00012FF3&quot;/&gt;&lt;wsp:rsid wsp:val=&quot;00014942&quot;/&gt;&lt;wsp:rsid wsp:val=&quot;00036DDE&quot;/&gt;&lt;wsp:rsid wsp:val=&quot;00041697&quot;/&gt;&lt;wsp:rsid wsp:val=&quot;00041EAE&quot;/&gt;&lt;wsp:rsid wsp:val=&quot;00051030&quot;/&gt;&lt;wsp:rsid wsp:val=&quot;000520B9&quot;/&gt;&lt;wsp:rsid wsp:val=&quot;000645C1&quot;/&gt;&lt;wsp:rsid wsp:val=&quot;000710BA&quot;/&gt;&lt;wsp:rsid wsp:val=&quot;000945B2&quot;/&gt;&lt;wsp:rsid wsp:val=&quot;00094E10&quot;/&gt;&lt;wsp:rsid wsp:val=&quot;000A212D&quot;/&gt;&lt;wsp:rsid wsp:val=&quot;000A5C90&quot;/&gt;&lt;wsp:rsid wsp:val=&quot;000A6AAC&quot;/&gt;&lt;wsp:rsid wsp:val=&quot;000A6C19&quot;/&gt;&lt;wsp:rsid wsp:val=&quot;000B5D56&quot;/&gt;&lt;wsp:rsid wsp:val=&quot;000C6A23&quot;/&gt;&lt;wsp:rsid wsp:val=&quot;000D4365&quot;/&gt;&lt;wsp:rsid wsp:val=&quot;000E7223&quot;/&gt;&lt;wsp:rsid wsp:val=&quot;000F2198&quot;/&gt;&lt;wsp:rsid wsp:val=&quot;0012435D&quot;/&gt;&lt;wsp:rsid wsp:val=&quot;001312C4&quot;/&gt;&lt;wsp:rsid wsp:val=&quot;0013295B&quot;/&gt;&lt;wsp:rsid wsp:val=&quot;00136E83&quot;/&gt;&lt;wsp:rsid wsp:val=&quot;001433D9&quot;/&gt;&lt;wsp:rsid wsp:val=&quot;0015738B&quot;/&gt;&lt;wsp:rsid wsp:val=&quot;001574FB&quot;/&gt;&lt;wsp:rsid wsp:val=&quot;00165D16&quot;/&gt;&lt;wsp:rsid wsp:val=&quot;00170840&quot;/&gt;&lt;wsp:rsid wsp:val=&quot;001849CE&quot;/&gt;&lt;wsp:rsid wsp:val=&quot;00191FC1&quot;/&gt;&lt;wsp:rsid wsp:val=&quot;001A6EB5&quot;/&gt;&lt;wsp:rsid wsp:val=&quot;001B141D&quot;/&gt;&lt;wsp:rsid wsp:val=&quot;001B7615&quot;/&gt;&lt;wsp:rsid wsp:val=&quot;001C3003&quot;/&gt;&lt;wsp:rsid wsp:val=&quot;001E3756&quot;/&gt;&lt;wsp:rsid wsp:val=&quot;001F1D51&quot;/&gt;&lt;wsp:rsid wsp:val=&quot;001F4D90&quot;/&gt;&lt;wsp:rsid wsp:val=&quot;001F7B46&quot;/&gt;&lt;wsp:rsid wsp:val=&quot;0021019D&quot;/&gt;&lt;wsp:rsid wsp:val=&quot;00223428&quot;/&gt;&lt;wsp:rsid wsp:val=&quot;002244EE&quot;/&gt;&lt;wsp:rsid wsp:val=&quot;00230861&quot;/&gt;&lt;wsp:rsid wsp:val=&quot;002312D3&quot;/&gt;&lt;wsp:rsid wsp:val=&quot;0023215D&quot;/&gt;&lt;wsp:rsid wsp:val=&quot;002627B2&quot;/&gt;&lt;wsp:rsid wsp:val=&quot;002636C2&quot;/&gt;&lt;wsp:rsid wsp:val=&quot;002653DD&quot;/&gt;&lt;wsp:rsid wsp:val=&quot;00265AC2&quot;/&gt;&lt;wsp:rsid wsp:val=&quot;0026627A&quot;/&gt;&lt;wsp:rsid wsp:val=&quot;00274432&quot;/&gt;&lt;wsp:rsid wsp:val=&quot;00287985&quot;/&gt;&lt;wsp:rsid wsp:val=&quot;00291C8E&quot;/&gt;&lt;wsp:rsid wsp:val=&quot;00293EDE&quot;/&gt;&lt;wsp:rsid wsp:val=&quot;0029480B&quot;/&gt;&lt;wsp:rsid wsp:val=&quot;002A5E15&quot;/&gt;&lt;wsp:rsid wsp:val=&quot;002A6B5A&quot;/&gt;&lt;wsp:rsid wsp:val=&quot;002C18C4&quot;/&gt;&lt;wsp:rsid wsp:val=&quot;002C5611&quot;/&gt;&lt;wsp:rsid wsp:val=&quot;002D114D&quot;/&gt;&lt;wsp:rsid wsp:val=&quot;002D795A&quot;/&gt;&lt;wsp:rsid wsp:val=&quot;002E5B15&quot;/&gt;&lt;wsp:rsid wsp:val=&quot;002E6E90&quot;/&gt;&lt;wsp:rsid wsp:val=&quot;002F3C68&quot;/&gt;&lt;wsp:rsid wsp:val=&quot;002F5DED&quot;/&gt;&lt;wsp:rsid wsp:val=&quot;002F7EB1&quot;/&gt;&lt;wsp:rsid wsp:val=&quot;003101E9&quot;/&gt;&lt;wsp:rsid wsp:val=&quot;0031040E&quot;/&gt;&lt;wsp:rsid wsp:val=&quot;00312A13&quot;/&gt;&lt;wsp:rsid wsp:val=&quot;00333641&quot;/&gt;&lt;wsp:rsid wsp:val=&quot;003358A7&quot;/&gt;&lt;wsp:rsid wsp:val=&quot;00344531&quot;/&gt;&lt;wsp:rsid wsp:val=&quot;00347FC2&quot;/&gt;&lt;wsp:rsid wsp:val=&quot;00352D7D&quot;/&gt;&lt;wsp:rsid wsp:val=&quot;003559ED&quot;/&gt;&lt;wsp:rsid wsp:val=&quot;003721FA&quot;/&gt;&lt;wsp:rsid wsp:val=&quot;00372305&quot;/&gt;&lt;wsp:rsid wsp:val=&quot;00372E04&quot;/&gt;&lt;wsp:rsid wsp:val=&quot;00383AE9&quot;/&gt;&lt;wsp:rsid wsp:val=&quot;0039094B&quot;/&gt;&lt;wsp:rsid wsp:val=&quot;0039756A&quot;/&gt;&lt;wsp:rsid wsp:val=&quot;00397BAD&quot;/&gt;&lt;wsp:rsid wsp:val=&quot;003A3EB2&quot;/&gt;&lt;wsp:rsid wsp:val=&quot;003A6A72&quot;/&gt;&lt;wsp:rsid wsp:val=&quot;003B521D&quot;/&gt;&lt;wsp:rsid wsp:val=&quot;003B7F66&quot;/&gt;&lt;wsp:rsid wsp:val=&quot;003C5CA0&quot;/&gt;&lt;wsp:rsid wsp:val=&quot;003D4C00&quot;/&gt;&lt;wsp:rsid wsp:val=&quot;003F07D7&quot;/&gt;&lt;wsp:rsid wsp:val=&quot;003F3D6D&quot;/&gt;&lt;wsp:rsid wsp:val=&quot;0040173D&quot;/&gt;&lt;wsp:rsid wsp:val=&quot;0043250A&quot;/&gt;&lt;wsp:rsid wsp:val=&quot;00450638&quot;/&gt;&lt;wsp:rsid wsp:val=&quot;004563A6&quot;/&gt;&lt;wsp:rsid wsp:val=&quot;00464370&quot;/&gt;&lt;wsp:rsid wsp:val=&quot;004714B2&quot;/&gt;&lt;wsp:rsid wsp:val=&quot;00474A38&quot;/&gt;&lt;wsp:rsid wsp:val=&quot;00487524&quot;/&gt;&lt;wsp:rsid wsp:val=&quot;00497972&quot;/&gt;&lt;wsp:rsid wsp:val=&quot;004A02BC&quot;/&gt;&lt;wsp:rsid wsp:val=&quot;004A3290&quot;/&gt;&lt;wsp:rsid wsp:val=&quot;004A33B7&quot;/&gt;&lt;wsp:rsid wsp:val=&quot;004A3726&quot;/&gt;&lt;wsp:rsid wsp:val=&quot;004A7129&quot;/&gt;&lt;wsp:rsid wsp:val=&quot;004A7260&quot;/&gt;&lt;wsp:rsid wsp:val=&quot;004B4E5D&quot;/&gt;&lt;wsp:rsid wsp:val=&quot;004C3800&quot;/&gt;&lt;wsp:rsid wsp:val=&quot;004C47D9&quot;/&gt;&lt;wsp:rsid wsp:val=&quot;004C5F18&quot;/&gt;&lt;wsp:rsid wsp:val=&quot;004C7FC5&quot;/&gt;&lt;wsp:rsid wsp:val=&quot;004D135E&quot;/&gt;&lt;wsp:rsid wsp:val=&quot;004D636F&quot;/&gt;&lt;wsp:rsid wsp:val=&quot;004F690E&quot;/&gt;&lt;wsp:rsid wsp:val=&quot;00500023&quot;/&gt;&lt;wsp:rsid wsp:val=&quot;005026C2&quot;/&gt;&lt;wsp:rsid wsp:val=&quot;00503EF4&quot;/&gt;&lt;wsp:rsid wsp:val=&quot;00516126&quot;/&gt;&lt;wsp:rsid wsp:val=&quot;0053671A&quot;/&gt;&lt;wsp:rsid wsp:val=&quot;005439AA&quot;/&gt;&lt;wsp:rsid wsp:val=&quot;00547C56&quot;/&gt;&lt;wsp:rsid wsp:val=&quot;00557A55&quot;/&gt;&lt;wsp:rsid wsp:val=&quot;00575555&quot;/&gt;&lt;wsp:rsid wsp:val=&quot;00577F03&quot;/&gt;&lt;wsp:rsid wsp:val=&quot;00587808&quot;/&gt;&lt;wsp:rsid wsp:val=&quot;00594038&quot;/&gt;&lt;wsp:rsid wsp:val=&quot;0059662D&quot;/&gt;&lt;wsp:rsid wsp:val=&quot;00597ED3&quot;/&gt;&lt;wsp:rsid wsp:val=&quot;005A4125&quot;/&gt;&lt;wsp:rsid wsp:val=&quot;005A4DA1&quot;/&gt;&lt;wsp:rsid wsp:val=&quot;005A5A5E&quot;/&gt;&lt;wsp:rsid wsp:val=&quot;005A5F3B&quot;/&gt;&lt;wsp:rsid wsp:val=&quot;005A60BA&quot;/&gt;&lt;wsp:rsid wsp:val=&quot;005A682E&quot;/&gt;&lt;wsp:rsid wsp:val=&quot;005B12EF&quot;/&gt;&lt;wsp:rsid wsp:val=&quot;005B1EFA&quot;/&gt;&lt;wsp:rsid wsp:val=&quot;005B6B49&quot;/&gt;&lt;wsp:rsid wsp:val=&quot;005C0906&quot;/&gt;&lt;wsp:rsid wsp:val=&quot;005C3185&quot;/&gt;&lt;wsp:rsid wsp:val=&quot;005D47EB&quot;/&gt;&lt;wsp:rsid wsp:val=&quot;005D49D8&quot;/&gt;&lt;wsp:rsid wsp:val=&quot;005D5883&quot;/&gt;&lt;wsp:rsid wsp:val=&quot;005D7EE2&quot;/&gt;&lt;wsp:rsid wsp:val=&quot;005E315F&quot;/&gt;&lt;wsp:rsid wsp:val=&quot;005F33A7&quot;/&gt;&lt;wsp:rsid wsp:val=&quot;005F73A7&quot;/&gt;&lt;wsp:rsid wsp:val=&quot;005F774A&quot;/&gt;&lt;wsp:rsid wsp:val=&quot;00602D43&quot;/&gt;&lt;wsp:rsid wsp:val=&quot;00607689&quot;/&gt;&lt;wsp:rsid wsp:val=&quot;00616390&quot;/&gt;&lt;wsp:rsid wsp:val=&quot;006257E1&quot;/&gt;&lt;wsp:rsid wsp:val=&quot;00633EED&quot;/&gt;&lt;wsp:rsid wsp:val=&quot;006502E1&quot;/&gt;&lt;wsp:rsid wsp:val=&quot;0066433A&quot;/&gt;&lt;wsp:rsid wsp:val=&quot;00670C77&quot;/&gt;&lt;wsp:rsid wsp:val=&quot;006817ED&quot;/&gt;&lt;wsp:rsid wsp:val=&quot;00694A95&quot;/&gt;&lt;wsp:rsid wsp:val=&quot;006A204F&quot;/&gt;&lt;wsp:rsid wsp:val=&quot;006D5C3B&quot;/&gt;&lt;wsp:rsid wsp:val=&quot;006D7FAC&quot;/&gt;&lt;wsp:rsid wsp:val=&quot;006E2FAF&quot;/&gt;&lt;wsp:rsid wsp:val=&quot;00715504&quot;/&gt;&lt;wsp:rsid wsp:val=&quot;00720319&quot;/&gt;&lt;wsp:rsid wsp:val=&quot;007238BA&quot;/&gt;&lt;wsp:rsid wsp:val=&quot;00732448&quot;/&gt;&lt;wsp:rsid wsp:val=&quot;007341A3&quot;/&gt;&lt;wsp:rsid wsp:val=&quot;00735554&quot;/&gt;&lt;wsp:rsid wsp:val=&quot;007537F1&quot;/&gt;&lt;wsp:rsid wsp:val=&quot;00765887&quot;/&gt;&lt;wsp:rsid wsp:val=&quot;007809DB&quot;/&gt;&lt;wsp:rsid wsp:val=&quot;00787B9B&quot;/&gt;&lt;wsp:rsid wsp:val=&quot;0079611E&quot;/&gt;&lt;wsp:rsid wsp:val=&quot;007A55CE&quot;/&gt;&lt;wsp:rsid wsp:val=&quot;007A75B8&quot;/&gt;&lt;wsp:rsid wsp:val=&quot;007B14A6&quot;/&gt;&lt;wsp:rsid wsp:val=&quot;007B58EA&quot;/&gt;&lt;wsp:rsid wsp:val=&quot;007B73B2&quot;/&gt;&lt;wsp:rsid wsp:val=&quot;007C2CF4&quot;/&gt;&lt;wsp:rsid wsp:val=&quot;007C482F&quot;/&gt;&lt;wsp:rsid wsp:val=&quot;007D4814&quot;/&gt;&lt;wsp:rsid wsp:val=&quot;007F3423&quot;/&gt;&lt;wsp:rsid wsp:val=&quot;007F6D31&quot;/&gt;&lt;wsp:rsid wsp:val=&quot;00803F78&quot;/&gt;&lt;wsp:rsid wsp:val=&quot;008040C4&quot;/&gt;&lt;wsp:rsid wsp:val=&quot;00805BA0&quot;/&gt;&lt;wsp:rsid wsp:val=&quot;008103A8&quot;/&gt;&lt;wsp:rsid wsp:val=&quot;00813C19&quot;/&gt;&lt;wsp:rsid wsp:val=&quot;00831ACC&quot;/&gt;&lt;wsp:rsid wsp:val=&quot;00832E98&quot;/&gt;&lt;wsp:rsid wsp:val=&quot;008443C0&quot;/&gt;&lt;wsp:rsid wsp:val=&quot;00850D17&quot;/&gt;&lt;wsp:rsid wsp:val=&quot;008532C2&quot;/&gt;&lt;wsp:rsid wsp:val=&quot;00867A05&quot;/&gt;&lt;wsp:rsid wsp:val=&quot;00876CCA&quot;/&gt;&lt;wsp:rsid wsp:val=&quot;00890FF4&quot;/&gt;&lt;wsp:rsid wsp:val=&quot;00891E3F&quot;/&gt;&lt;wsp:rsid wsp:val=&quot;00894FCE&quot;/&gt;&lt;wsp:rsid wsp:val=&quot;008A0E84&quot;/&gt;&lt;wsp:rsid wsp:val=&quot;008B79BE&quot;/&gt;&lt;wsp:rsid wsp:val=&quot;008B7D6D&quot;/&gt;&lt;wsp:rsid wsp:val=&quot;008C0DD8&quot;/&gt;&lt;wsp:rsid wsp:val=&quot;008C161E&quot;/&gt;&lt;wsp:rsid wsp:val=&quot;008C30F4&quot;/&gt;&lt;wsp:rsid wsp:val=&quot;008C3F2C&quot;/&gt;&lt;wsp:rsid wsp:val=&quot;008C6DC2&quot;/&gt;&lt;wsp:rsid wsp:val=&quot;008D1488&quot;/&gt;&lt;wsp:rsid wsp:val=&quot;008D36B6&quot;/&gt;&lt;wsp:rsid wsp:val=&quot;008D36C4&quot;/&gt;&lt;wsp:rsid wsp:val=&quot;008F5B7D&quot;/&gt;&lt;wsp:rsid wsp:val=&quot;00904445&quot;/&gt;&lt;wsp:rsid wsp:val=&quot;0090796E&quot;/&gt;&lt;wsp:rsid wsp:val=&quot;00932B39&quot;/&gt;&lt;wsp:rsid wsp:val=&quot;00932FAF&quot;/&gt;&lt;wsp:rsid wsp:val=&quot;00933212&quot;/&gt;&lt;wsp:rsid wsp:val=&quot;0094120B&quot;/&gt;&lt;wsp:rsid wsp:val=&quot;00951424&quot;/&gt;&lt;wsp:rsid wsp:val=&quot;009613EB&quot;/&gt;&lt;wsp:rsid wsp:val=&quot;00967F63&quot;/&gt;&lt;wsp:rsid wsp:val=&quot;00985396&quot;/&gt;&lt;wsp:rsid wsp:val=&quot;009862BF&quot;/&gt;&lt;wsp:rsid wsp:val=&quot;0098721F&quot;/&gt;&lt;wsp:rsid wsp:val=&quot;00987396&quot;/&gt;&lt;wsp:rsid wsp:val=&quot;009905FF&quot;/&gt;&lt;wsp:rsid wsp:val=&quot;009A1A42&quot;/&gt;&lt;wsp:rsid wsp:val=&quot;009A465D&quot;/&gt;&lt;wsp:rsid wsp:val=&quot;009A77A5&quot;/&gt;&lt;wsp:rsid wsp:val=&quot;009B39B3&quot;/&gt;&lt;wsp:rsid wsp:val=&quot;009C0274&quot;/&gt;&lt;wsp:rsid wsp:val=&quot;009C3757&quot;/&gt;&lt;wsp:rsid wsp:val=&quot;009E5D6D&quot;/&gt;&lt;wsp:rsid wsp:val=&quot;009E7B57&quot;/&gt;&lt;wsp:rsid wsp:val=&quot;009F231B&quot;/&gt;&lt;wsp:rsid wsp:val=&quot;009F5140&quot;/&gt;&lt;wsp:rsid wsp:val=&quot;00A01C68&quot;/&gt;&lt;wsp:rsid wsp:val=&quot;00A05672&quot;/&gt;&lt;wsp:rsid wsp:val=&quot;00A2552B&quot;/&gt;&lt;wsp:rsid wsp:val=&quot;00A3599F&quot;/&gt;&lt;wsp:rsid wsp:val=&quot;00A40956&quot;/&gt;&lt;wsp:rsid wsp:val=&quot;00A57AC2&quot;/&gt;&lt;wsp:rsid wsp:val=&quot;00A57B48&quot;/&gt;&lt;wsp:rsid wsp:val=&quot;00A62790&quot;/&gt;&lt;wsp:rsid wsp:val=&quot;00A66605&quot;/&gt;&lt;wsp:rsid wsp:val=&quot;00A7623D&quot;/&gt;&lt;wsp:rsid wsp:val=&quot;00A84CB3&quot;/&gt;&lt;wsp:rsid wsp:val=&quot;00A91157&quot;/&gt;&lt;wsp:rsid wsp:val=&quot;00A91512&quot;/&gt;&lt;wsp:rsid wsp:val=&quot;00AA2573&quot;/&gt;&lt;wsp:rsid wsp:val=&quot;00AB0653&quot;/&gt;&lt;wsp:rsid wsp:val=&quot;00AE1957&quot;/&gt;&lt;wsp:rsid wsp:val=&quot;00AE1B8F&quot;/&gt;&lt;wsp:rsid wsp:val=&quot;00AE268F&quot;/&gt;&lt;wsp:rsid wsp:val=&quot;00AF0897&quot;/&gt;&lt;wsp:rsid wsp:val=&quot;00AF3329&quot;/&gt;&lt;wsp:rsid wsp:val=&quot;00AF3BEC&quot;/&gt;&lt;wsp:rsid wsp:val=&quot;00B10CBB&quot;/&gt;&lt;wsp:rsid wsp:val=&quot;00B41018&quot;/&gt;&lt;wsp:rsid wsp:val=&quot;00B4390B&quot;/&gt;&lt;wsp:rsid wsp:val=&quot;00B47915&quot;/&gt;&lt;wsp:rsid wsp:val=&quot;00B507C9&quot;/&gt;&lt;wsp:rsid wsp:val=&quot;00B574B0&quot;/&gt;&lt;wsp:rsid wsp:val=&quot;00B57BF1&quot;/&gt;&lt;wsp:rsid wsp:val=&quot;00B617DF&quot;/&gt;&lt;wsp:rsid wsp:val=&quot;00B64933&quot;/&gt;&lt;wsp:rsid wsp:val=&quot;00B73DEF&quot;/&gt;&lt;wsp:rsid wsp:val=&quot;00B91F37&quot;/&gt;&lt;wsp:rsid wsp:val=&quot;00B9290D&quot;/&gt;&lt;wsp:rsid wsp:val=&quot;00BA39BC&quot;/&gt;&lt;wsp:rsid wsp:val=&quot;00BA5C53&quot;/&gt;&lt;wsp:rsid wsp:val=&quot;00BA7C33&quot;/&gt;&lt;wsp:rsid wsp:val=&quot;00BB2D0A&quot;/&gt;&lt;wsp:rsid wsp:val=&quot;00BB32AA&quot;/&gt;&lt;wsp:rsid wsp:val=&quot;00BB5E49&quot;/&gt;&lt;wsp:rsid wsp:val=&quot;00BB6259&quot;/&gt;&lt;wsp:rsid wsp:val=&quot;00BB7B75&quot;/&gt;&lt;wsp:rsid wsp:val=&quot;00BC5C5F&quot;/&gt;&lt;wsp:rsid wsp:val=&quot;00BC6AE7&quot;/&gt;&lt;wsp:rsid wsp:val=&quot;00BC732A&quot;/&gt;&lt;wsp:rsid wsp:val=&quot;00BD58A0&quot;/&gt;&lt;wsp:rsid wsp:val=&quot;00C02480&quot;/&gt;&lt;wsp:rsid wsp:val=&quot;00C123B0&quot;/&gt;&lt;wsp:rsid wsp:val=&quot;00C43883&quot;/&gt;&lt;wsp:rsid wsp:val=&quot;00C46A10&quot;/&gt;&lt;wsp:rsid wsp:val=&quot;00C46B3E&quot;/&gt;&lt;wsp:rsid wsp:val=&quot;00C50141&quot;/&gt;&lt;wsp:rsid wsp:val=&quot;00C507E2&quot;/&gt;&lt;wsp:rsid wsp:val=&quot;00C53158&quot;/&gt;&lt;wsp:rsid wsp:val=&quot;00C6713B&quot;/&gt;&lt;wsp:rsid wsp:val=&quot;00C7778B&quot;/&gt;&lt;wsp:rsid wsp:val=&quot;00C85D53&quot;/&gt;&lt;wsp:rsid wsp:val=&quot;00C95EEA&quot;/&gt;&lt;wsp:rsid wsp:val=&quot;00CA0CE4&quot;/&gt;&lt;wsp:rsid wsp:val=&quot;00CA18F0&quot;/&gt;&lt;wsp:rsid wsp:val=&quot;00CA777F&quot;/&gt;&lt;wsp:rsid wsp:val=&quot;00CB32B7&quot;/&gt;&lt;wsp:rsid wsp:val=&quot;00CB735F&quot;/&gt;&lt;wsp:rsid wsp:val=&quot;00CD797A&quot;/&gt;&lt;wsp:rsid wsp:val=&quot;00CE2877&quot;/&gt;&lt;wsp:rsid wsp:val=&quot;00CF2577&quot;/&gt;&lt;wsp:rsid wsp:val=&quot;00D02EEA&quot;/&gt;&lt;wsp:rsid wsp:val=&quot;00D06F6F&quot;/&gt;&lt;wsp:rsid wsp:val=&quot;00D212ED&quot;/&gt;&lt;wsp:rsid wsp:val=&quot;00D21A3B&quot;/&gt;&lt;wsp:rsid wsp:val=&quot;00D31E19&quot;/&gt;&lt;wsp:rsid wsp:val=&quot;00D32A91&quot;/&gt;&lt;wsp:rsid wsp:val=&quot;00D429BA&quot;/&gt;&lt;wsp:rsid wsp:val=&quot;00D51EA2&quot;/&gt;&lt;wsp:rsid wsp:val=&quot;00D62982&quot;/&gt;&lt;wsp:rsid wsp:val=&quot;00D62AFD&quot;/&gt;&lt;wsp:rsid wsp:val=&quot;00D67F9E&quot;/&gt;&lt;wsp:rsid wsp:val=&quot;00D748B4&quot;/&gt;&lt;wsp:rsid wsp:val=&quot;00D84750&quot;/&gt;&lt;wsp:rsid wsp:val=&quot;00D902C6&quot;/&gt;&lt;wsp:rsid wsp:val=&quot;00DA09A4&quot;/&gt;&lt;wsp:rsid wsp:val=&quot;00DA3BC0&quot;/&gt;&lt;wsp:rsid wsp:val=&quot;00DA5CBC&quot;/&gt;&lt;wsp:rsid wsp:val=&quot;00DA6A20&quot;/&gt;&lt;wsp:rsid wsp:val=&quot;00DB19B5&quot;/&gt;&lt;wsp:rsid wsp:val=&quot;00DC21A4&quot;/&gt;&lt;wsp:rsid wsp:val=&quot;00DF44B3&quot;/&gt;&lt;wsp:rsid wsp:val=&quot;00DF74F4&quot;/&gt;&lt;wsp:rsid wsp:val=&quot;00E16729&quot;/&gt;&lt;wsp:rsid wsp:val=&quot;00E2555D&quot;/&gt;&lt;wsp:rsid wsp:val=&quot;00E56436&quot;/&gt;&lt;wsp:rsid wsp:val=&quot;00E66003&quot;/&gt;&lt;wsp:rsid wsp:val=&quot;00E67E2D&quot;/&gt;&lt;wsp:rsid wsp:val=&quot;00E73AC4&quot;/&gt;&lt;wsp:rsid wsp:val=&quot;00E8235F&quot;/&gt;&lt;wsp:rsid wsp:val=&quot;00E85CB1&quot;/&gt;&lt;wsp:rsid wsp:val=&quot;00E95700&quot;/&gt;&lt;wsp:rsid wsp:val=&quot;00EB786D&quot;/&gt;&lt;wsp:rsid wsp:val=&quot;00EC03D8&quot;/&gt;&lt;wsp:rsid wsp:val=&quot;00EC3340&quot;/&gt;&lt;wsp:rsid wsp:val=&quot;00EE0130&quot;/&gt;&lt;wsp:rsid wsp:val=&quot;00EE77D4&quot;/&gt;&lt;wsp:rsid wsp:val=&quot;00F207D9&quot;/&gt;&lt;wsp:rsid wsp:val=&quot;00F237A8&quot;/&gt;&lt;wsp:rsid wsp:val=&quot;00F26174&quot;/&gt;&lt;wsp:rsid wsp:val=&quot;00F35307&quot;/&gt;&lt;wsp:rsid wsp:val=&quot;00F35B6B&quot;/&gt;&lt;wsp:rsid wsp:val=&quot;00F4EB1B&quot;/&gt;&lt;wsp:rsid wsp:val=&quot;00F54FE5&quot;/&gt;&lt;wsp:rsid wsp:val=&quot;00F572B8&quot;/&gt;&lt;wsp:rsid wsp:val=&quot;00F62A62&quot;/&gt;&lt;wsp:rsid wsp:val=&quot;00F63110&quot;/&gt;&lt;wsp:rsid wsp:val=&quot;00F866F3&quot;/&gt;&lt;wsp:rsid wsp:val=&quot;00F95634&quot;/&gt;&lt;wsp:rsid wsp:val=&quot;00FA1590&quot;/&gt;&lt;wsp:rsid wsp:val=&quot;00FB0F1F&quot;/&gt;&lt;wsp:rsid wsp:val=&quot;00FB1274&quot;/&gt;&lt;wsp:rsid wsp:val=&quot;00FB5BA4&quot;/&gt;&lt;wsp:rsid wsp:val=&quot;00FD19B5&quot;/&gt;&lt;wsp:rsid wsp:val=&quot;00FD20DB&quot;/&gt;&lt;wsp:rsid wsp:val=&quot;00FD66E5&quot;/&gt;&lt;wsp:rsid wsp:val=&quot;00FF0B25&quot;/&gt;&lt;wsp:rsid wsp:val=&quot;012183F6&quot;/&gt;&lt;wsp:rsid wsp:val=&quot;025C9ABD&quot;/&gt;&lt;wsp:rsid wsp:val=&quot;02F33B7E&quot;/&gt;&lt;wsp:rsid wsp:val=&quot;030BCC63&quot;/&gt;&lt;wsp:rsid wsp:val=&quot;035F3BA2&quot;/&gt;&lt;wsp:rsid wsp:val=&quot;04198006&quot;/&gt;&lt;wsp:rsid wsp:val=&quot;048A4682&quot;/&gt;&lt;wsp:rsid wsp:val=&quot;06FDE45A&quot;/&gt;&lt;wsp:rsid wsp:val=&quot;07612DAA&quot;/&gt;&lt;wsp:rsid wsp:val=&quot;079ADE0F&quot;/&gt;&lt;wsp:rsid wsp:val=&quot;07B86627&quot;/&gt;&lt;wsp:rsid wsp:val=&quot;07BDF5CD&quot;/&gt;&lt;wsp:rsid wsp:val=&quot;08B4DFEE&quot;/&gt;&lt;wsp:rsid wsp:val=&quot;0936E046&quot;/&gt;&lt;wsp:rsid wsp:val=&quot;094CAEA4&quot;/&gt;&lt;wsp:rsid wsp:val=&quot;09CD4E36&quot;/&gt;&lt;wsp:rsid wsp:val=&quot;0A4B20A9&quot;/&gt;&lt;wsp:rsid wsp:val=&quot;0ABB1CDC&quot;/&gt;&lt;wsp:rsid wsp:val=&quot;0AC33C38&quot;/&gt;&lt;wsp:rsid wsp:val=&quot;0CB14CE8&quot;/&gt;&lt;wsp:rsid wsp:val=&quot;0CF7D76E&quot;/&gt;&lt;wsp:rsid wsp:val=&quot;0DD801AA&quot;/&gt;&lt;wsp:rsid wsp:val=&quot;0F473930&quot;/&gt;&lt;wsp:rsid wsp:val=&quot;0F5C984F&quot;/&gt;&lt;wsp:rsid wsp:val=&quot;0FA3F6BB&quot;/&gt;&lt;wsp:rsid wsp:val=&quot;1008D3A2&quot;/&gt;&lt;wsp:rsid wsp:val=&quot;11236CF9&quot;/&gt;&lt;wsp:rsid wsp:val=&quot;11C1FA45&quot;/&gt;&lt;wsp:rsid wsp:val=&quot;1253A2D8&quot;/&gt;&lt;wsp:rsid wsp:val=&quot;133EE0CD&quot;/&gt;&lt;wsp:rsid wsp:val=&quot;13778A7B&quot;/&gt;&lt;wsp:rsid wsp:val=&quot;13A1F847&quot;/&gt;&lt;wsp:rsid wsp:val=&quot;14688AE7&quot;/&gt;&lt;wsp:rsid wsp:val=&quot;1636B59F&quot;/&gt;&lt;wsp:rsid wsp:val=&quot;16A04D4B&quot;/&gt;&lt;wsp:rsid wsp:val=&quot;1956852D&quot;/&gt;&lt;wsp:rsid wsp:val=&quot;1B09200B&quot;/&gt;&lt;wsp:rsid wsp:val=&quot;1BF2CA69&quot;/&gt;&lt;wsp:rsid wsp:val=&quot;1C284BEE&quot;/&gt;&lt;wsp:rsid wsp:val=&quot;1CE0CAE5&quot;/&gt;&lt;wsp:rsid wsp:val=&quot;1D30AE4F&quot;/&gt;&lt;wsp:rsid wsp:val=&quot;1DA79AEE&quot;/&gt;&lt;wsp:rsid wsp:val=&quot;1EFE0521&quot;/&gt;&lt;wsp:rsid wsp:val=&quot;1F5025D5&quot;/&gt;&lt;wsp:rsid wsp:val=&quot;1FEB1416&quot;/&gt;&lt;wsp:rsid wsp:val=&quot;207FE3D7&quot;/&gt;&lt;wsp:rsid wsp:val=&quot;20C8FE13&quot;/&gt;&lt;wsp:rsid wsp:val=&quot;20CCC751&quot;/&gt;&lt;wsp:rsid wsp:val=&quot;21D625D1&quot;/&gt;&lt;wsp:rsid wsp:val=&quot;22A92DEB&quot;/&gt;&lt;wsp:rsid wsp:val=&quot;22E4D68E&quot;/&gt;&lt;wsp:rsid wsp:val=&quot;24908100&quot;/&gt;&lt;wsp:rsid wsp:val=&quot;25E170BD&quot;/&gt;&lt;wsp:rsid wsp:val=&quot;26455185&quot;/&gt;&lt;wsp:rsid wsp:val=&quot;268E071A&quot;/&gt;&lt;wsp:rsid wsp:val=&quot;26FD9DAB&quot;/&gt;&lt;wsp:rsid wsp:val=&quot;277ED4B5&quot;/&gt;&lt;wsp:rsid wsp:val=&quot;2926B5E9&quot;/&gt;&lt;wsp:rsid wsp:val=&quot;295A7106&quot;/&gt;&lt;wsp:rsid wsp:val=&quot;2AE53961&quot;/&gt;&lt;wsp:rsid wsp:val=&quot;2B230D13&quot;/&gt;&lt;wsp:rsid wsp:val=&quot;2B777871&quot;/&gt;&lt;wsp:rsid wsp:val=&quot;2C8E5322&quot;/&gt;&lt;wsp:rsid wsp:val=&quot;2C95DC01&quot;/&gt;&lt;wsp:rsid wsp:val=&quot;2E564D1F&quot;/&gt;&lt;wsp:rsid wsp:val=&quot;300EDC4A&quot;/&gt;&lt;wsp:rsid wsp:val=&quot;3037B67F&quot;/&gt;&lt;wsp:rsid wsp:val=&quot;3095D4D0&quot;/&gt;&lt;wsp:rsid wsp:val=&quot;30DEC7CE&quot;/&gt;&lt;wsp:rsid wsp:val=&quot;31316DBF&quot;/&gt;&lt;wsp:rsid wsp:val=&quot;32F60CC2&quot;/&gt;&lt;wsp:rsid wsp:val=&quot;3304EAB4&quot;/&gt;&lt;wsp:rsid wsp:val=&quot;3339701A&quot;/&gt;&lt;wsp:rsid wsp:val=&quot;337CC8DA&quot;/&gt;&lt;wsp:rsid wsp:val=&quot;34368159&quot;/&gt;&lt;wsp:rsid wsp:val=&quot;35B7585D&quot;/&gt;&lt;wsp:rsid wsp:val=&quot;35CD26BB&quot;/&gt;&lt;wsp:rsid wsp:val=&quot;3690F6D4&quot;/&gt;&lt;wsp:rsid wsp:val=&quot;3715EC84&quot;/&gt;&lt;wsp:rsid wsp:val=&quot;37298FD3&quot;/&gt;&lt;wsp:rsid wsp:val=&quot;38B08DF5&quot;/&gt;&lt;wsp:rsid wsp:val=&quot;38C78B43&quot;/&gt;&lt;wsp:rsid wsp:val=&quot;3937B94C&quot;/&gt;&lt;wsp:rsid wsp:val=&quot;3945CCF5&quot;/&gt;&lt;wsp:rsid wsp:val=&quot;3995A5C7&quot;/&gt;&lt;wsp:rsid wsp:val=&quot;39F26352&quot;/&gt;&lt;wsp:rsid wsp:val=&quot;3AF66F95&quot;/&gt;&lt;wsp:rsid wsp:val=&quot;3BE6694A&quot;/&gt;&lt;wsp:rsid wsp:val=&quot;3CA89B34&quot;/&gt;&lt;wsp:rsid wsp:val=&quot;3CBFD4F0&quot;/&gt;&lt;wsp:rsid wsp:val=&quot;3D33F470&quot;/&gt;&lt;wsp:rsid wsp:val=&quot;3E52199C&quot;/&gt;&lt;wsp:rsid wsp:val=&quot;3F561B47&quot;/&gt;&lt;wsp:rsid wsp:val=&quot;406B9532&quot;/&gt;&lt;wsp:rsid wsp:val=&quot;415E8DDC&quot;/&gt;&lt;wsp:rsid wsp:val=&quot;4289CB8D&quot;/&gt;&lt;wsp:rsid wsp:val=&quot;429576BE&quot;/&gt;&lt;wsp:rsid wsp:val=&quot;431B0E7E&quot;/&gt;&lt;wsp:rsid wsp:val=&quot;4411C5CE&quot;/&gt;&lt;wsp:rsid wsp:val=&quot;442FB388&quot;/&gt;&lt;wsp:rsid wsp:val=&quot;4430E278&quot;/&gt;&lt;wsp:rsid wsp:val=&quot;443E9AED&quot;/&gt;&lt;wsp:rsid wsp:val=&quot;44ED5C83&quot;/&gt;&lt;wsp:rsid wsp:val=&quot;44EE26CC&quot;/&gt;&lt;wsp:rsid wsp:val=&quot;47CF3121&quot;/&gt;&lt;wsp:rsid wsp:val=&quot;4943C57C&quot;/&gt;&lt;wsp:rsid wsp:val=&quot;4A55A7FF&quot;/&gt;&lt;wsp:rsid wsp:val=&quot;4A9D9446&quot;/&gt;&lt;wsp:rsid wsp:val=&quot;4BF9CA8D&quot;/&gt;&lt;wsp:rsid wsp:val=&quot;4C46AE07&quot;/&gt;&lt;wsp:rsid wsp:val=&quot;4CA306EB&quot;/&gt;&lt;wsp:rsid wsp:val=&quot;4CBFC5B5&quot;/&gt;&lt;wsp:rsid wsp:val=&quot;4D36421A&quot;/&gt;&lt;wsp:rsid wsp:val=&quot;4D4D0C97&quot;/&gt;&lt;wsp:rsid wsp:val=&quot;4D5FB3C7&quot;/&gt;&lt;wsp:rsid wsp:val=&quot;4D852965&quot;/&gt;&lt;wsp:rsid wsp:val=&quot;4DF84CC6&quot;/&gt;&lt;wsp:rsid wsp:val=&quot;4EC98E78&quot;/&gt;&lt;wsp:rsid wsp:val=&quot;4FC24999&quot;/&gt;&lt;wsp:rsid wsp:val=&quot;4FF530D0&quot;/&gt;&lt;wsp:rsid wsp:val=&quot;50763509&quot;/&gt;&lt;wsp:rsid wsp:val=&quot;522A6E16&quot;/&gt;&lt;wsp:rsid wsp:val=&quot;54E10A9F&quot;/&gt;&lt;wsp:rsid wsp:val=&quot;550E3AF2&quot;/&gt;&lt;wsp:rsid wsp:val=&quot;56EFCB90&quot;/&gt;&lt;wsp:rsid wsp:val=&quot;573E439C&quot;/&gt;&lt;wsp:rsid wsp:val=&quot;574BBFCD&quot;/&gt;&lt;wsp:rsid wsp:val=&quot;57684BC6&quot;/&gt;&lt;wsp:rsid wsp:val=&quot;5919EA85&quot;/&gt;&lt;wsp:rsid wsp:val=&quot;59938F13&quot;/&gt;&lt;wsp:rsid wsp:val=&quot;5A315216&quot;/&gt;&lt;wsp:rsid wsp:val=&quot;5A797ACB&quot;/&gt;&lt;wsp:rsid wsp:val=&quot;5ACC8563&quot;/&gt;&lt;wsp:rsid wsp:val=&quot;5AD50966&quot;/&gt;&lt;wsp:rsid wsp:val=&quot;5AEEFB11&quot;/&gt;&lt;wsp:rsid wsp:val=&quot;5CEB850C&quot;/&gt;&lt;wsp:rsid wsp:val=&quot;5E806501&quot;/&gt;&lt;wsp:rsid wsp:val=&quot;5FEE3BC1&quot;/&gt;&lt;wsp:rsid wsp:val=&quot;61E1D17F&quot;/&gt;&lt;wsp:rsid wsp:val=&quot;62038877&quot;/&gt;&lt;wsp:rsid wsp:val=&quot;652B4F28&quot;/&gt;&lt;wsp:rsid wsp:val=&quot;662A25D4&quot;/&gt;&lt;wsp:rsid wsp:val=&quot;67F4BA1F&quot;/&gt;&lt;wsp:rsid wsp:val=&quot;68403CD3&quot;/&gt;&lt;wsp:rsid wsp:val=&quot;6AA7008A&quot;/&gt;&lt;wsp:rsid wsp:val=&quot;6B7D0894&quot;/&gt;&lt;wsp:rsid wsp:val=&quot;6C7E0A4F&quot;/&gt;&lt;wsp:rsid wsp:val=&quot;6C846DDB&quot;/&gt;&lt;wsp:rsid wsp:val=&quot;6CE7151B&quot;/&gt;&lt;wsp:rsid wsp:val=&quot;6E54B90A&quot;/&gt;&lt;wsp:rsid wsp:val=&quot;6E81E95D&quot;/&gt;&lt;wsp:rsid wsp:val=&quot;6E9624D7&quot;/&gt;&lt;wsp:rsid wsp:val=&quot;6FA4D4E1&quot;/&gt;&lt;wsp:rsid wsp:val=&quot;703B74A7&quot;/&gt;&lt;wsp:rsid wsp:val=&quot;705DC317&quot;/&gt;&lt;wsp:rsid wsp:val=&quot;71391D5E&quot;/&gt;&lt;wsp:rsid wsp:val=&quot;718F59BC&quot;/&gt;&lt;wsp:rsid wsp:val=&quot;71B72C3F&quot;/&gt;&lt;wsp:rsid wsp:val=&quot;7306E36F&quot;/&gt;&lt;wsp:rsid wsp:val=&quot;73FA7391&quot;/&gt;&lt;wsp:rsid wsp:val=&quot;74042684&quot;/&gt;&lt;wsp:rsid wsp:val=&quot;785AC153&quot;/&gt;&lt;wsp:rsid wsp:val=&quot;785F1771&quot;/&gt;&lt;wsp:rsid wsp:val=&quot;78754A76&quot;/&gt;&lt;wsp:rsid wsp:val=&quot;7A86D886&quot;/&gt;&lt;wsp:rsid wsp:val=&quot;7AD64CB1&quot;/&gt;&lt;wsp:rsid wsp:val=&quot;7AD6B158&quot;/&gt;&lt;wsp:rsid wsp:val=&quot;7B78706A&quot;/&gt;&lt;wsp:rsid wsp:val=&quot;7CCE4325&quot;/&gt;&lt;wsp:rsid wsp:val=&quot;7D1A8F27&quot;/&gt;&lt;wsp:rsid wsp:val=&quot;7D1D2A70&quot;/&gt;&lt;wsp:rsid wsp:val=&quot;7F724316&quot;/&gt;&lt;/wsp:rsids&gt;&lt;/w:docPr&gt;&lt;w:body&gt;&lt;wx:sect&gt;&lt;w:p wsp:rsidR=&quot;00000000&quot; wsp:rsidRDefault=&quot;008B79BE&quot; wsp:rsidP=&quot;008B79BE&quot;&gt;&lt;m:oMathPara&gt;&lt;m:oMath&gt;&lt;m:d&gt;&lt;m:dPr&gt;&lt;m:begChr m:val=&quot;{&quot;/&gt;&lt;m:endChr m:val=&quot;}&quot;/&gt;&lt;m:ctrlPr&gt;&lt;w:rPr&gt;&lt;w:rFonts w:ascii=&quot;Cambria Math&quot; w:h-ansi=&quot;Cambria Math&quot;/&gt;&lt;wx:font wx:val=&quot;Cambria Math&quot;/&gt;&lt;/w:rPr&gt;&lt;/m:ctrlPr&gt;&lt;/m:dPr&gt;&lt;m:e&gt;&lt;m:r&gt;&lt;w:rPr&gt;&lt;w:rFonts w:ascii=&quot;Cambria Math&quot; w:h-ansi=&quot;Cambria Math&quot;/&gt;&lt;wx:font wx:val=&quot;Cambria Math&quot;/&gt;&lt;w:i/&gt;&lt;/w:rPr&gt;&lt;m:t&gt;V,â€ˆ&lt;/m:t&gt;&lt;/m:r&gt;&lt;m:r&gt;&lt;m:rPr&gt;&lt;m:sty m:val=&quot;p&quot;/&gt;&lt;/m:rPr&gt;&lt;w:rPr&gt;&lt;w:rFonts w:ascii=&quot;Cambria Math&quot; w:h-ansi=&quot;Cambria Math&quot;/&gt;&lt;wx:font wx:val=&quot;Cambria Math&quot;/&gt;&lt;/w:rPr&gt;&lt;m:t&gt;Î£&lt;/m:t&gt;&lt;/m:r&gt;&lt;m:r&gt;&lt;w:rPr&gt;&lt;w:rFonts w:ascii=&quot;Cambria Math&quot; w:h-ansi=&quot;Cambria Math&quot;/&gt;&lt;wx:font wx:val=&quot;Cambria Math&quot;/&gt;&lt;w:i/&gt;&lt;/w:rPr&gt;&lt;m:t&gt;,â€ˆP,â€ˆS&lt;/m:t&gt;&lt;/m:r&gt;&lt;/m:e&gt;&lt;/m:d&gt;&lt;/m:oMath&gt;&lt;/m:oMathPara&gt;&lt;/w:p&gt;&lt;w:sectPr wsp:rsidR=&quot;00000000&quot;&gt;&lt;w:pgSz w:w=&quot;12240&quot; w:h=&quot;15840&quot;/&gt;&lt;w:pgMar w:top=&quot;1417&quot; w:right=&quot;1701&quot; w:bottom=&quot;1417&quot; w:left=&quot;1701&quot; w:header=&quot;720&quot; w:footer=&quot;720&quot; w:gutter=&quot;0&quot;/&gt;&lt;w:cols w:space=&quot;720&quot;/&gt;&lt;/w:sectPr&gt;&lt;/wx:sect&gt;&lt;/w:body&gt;&lt;/w:wordDocument&gt;">
+            <v:imagedata chromakey="white" o:title="" r:id="rId14"/>
           </v:shape>
         </w:pict>
       </w:r>
+      <w:r>
+        <w:fldChar w:fldCharType="end"/>
+      </w:r>
+      <w:r>
+        <w:t>}</w:t>
+      </w:r>
+    </w:p>
+    <w:p>
+      <w:pPr>
+        <w:jc w:val="center"/>
+      </w:pPr>
+      <w:r>
+        <w:t>[figura1]</w:t>
+      </w:r>
+    </w:p>
+    <w:p>
+      <w:pPr>
+        <w:ind w:firstLine="709"/>
+        <w:jc w:val="left"/>
+      </w:pPr>
+      <w:r>
+        <w:t>O primeiro elemento identificado por “V” é o vocabulário, que consiste num conjunto que contém todos os símbolos terminais e não terminais da gramática, o segundo é o alfabeto identificado por “Σ”, um conjunto onde estão apenas os símbolos terminais da gramática, portanto o alfabeto é subconjunto do vocabulário[figura2].</w:t>
+      </w:r>
+    </w:p>
+    <w:p>
+      <w:pPr>
+        <w:jc w:val="center"/>
+      </w:pPr>
+      <w:r>
+        <w:pict w14:anchorId="20673906">
+          <v:shape id="_x0000_i1027" style="width:32.25pt;height:20.25pt" type="#_x0000_t75" equationxml="&lt;?xml version=&quot;1.0&quot; encoding=&quot;UTF-8&quot; standalone=&quot;yes&quot;?&gt;&#10;&lt;?mso-application progid=&quot;Word.Document&quot;?&gt;&#10;&lt;w:wordDocument xmlns:aml=&quot;http://schemas.microsoft.com/aml/2001/core&quot; xmlns:wpc=&quot;http://schemas.microsoft.com/office/word/2010/wordprocessingCanvas&quot; xmlns:cx=&quot;http://schemas.microsoft.com/office/drawing/2014/chartex&quot; xmlns:cx1=&quot;http://schemas.microsoft.com/office/drawing/2015/9/8/chartex&quot; xmlns:cx2=&quot;http://schemas.microsoft.com/office/drawing/2015/10/21/chartex&quot; xmlns:cx3=&quot;http://schemas.microsoft.com/office/drawing/2016/5/9/chartex&quot; xmlns:cx4=&quot;http://schemas.microsoft.com/office/drawing/2016/5/10/chartex&quot; xmlns:cx5=&quot;http://schemas.microsoft.com/office/drawing/2016/5/11/chartex&quot; xmlns:cx6=&quot;http://schemas.microsoft.com/office/drawing/2016/5/12/chartex&quot; xmlns:cx7=&quot;http://schemas.microsoft.com/office/drawing/2016/5/13/chartex&quot; xmlns:cx8=&quot;http://schemas.microsoft.com/office/drawing/2016/5/14/chartex&quot; xmlns:cr=&quot;http://schemas.microsoft.com/office/comments/2020/reactions&quot; xmlns:dt=&quot;uuid:C2F41010-65B3-11d1-A29F-00AA00C14882&quot; xmlns:mc=&quot;http://schemas.openxmlformats.org/markup-compatibility/2006&quot; xmlns:aink=&quot;http://schemas.microsoft.com/office/drawing/2016/ink&quot; xmlns:am3d=&quot;http://schemas.microsoft.com/office/drawing/2017/model3d&quot; xmlns:o=&quot;urn:schemas-microsoft-com:office:office&quot; xmlns:oel=&quot;http://schemas.microsoft.com/office/2019/extlst&quot; xmlns:m=&quot;http://schemas.openxmlformats.org/officeDocument/2006/math&quot; xmlns:v=&quot;urn:schemas-microsoft-com:vml&quot; xmlns:w10=&quot;urn:schemas-microsoft-com:office:word&quot; xmlns:w=&quot;http://schemas.microsoft.com/office/word/2003/wordml&quot; xmlns:w16du=&quot;http://schemas.microsoft.com/office/word/2023/wordml/word16du&quot; xmlns:wx=&quot;http://schemas.microsoft.com/office/word/2003/auxHint&quot; xmlns:wne=&quot;http://schemas.microsoft.com/office/word/2006/wordml&quot; xmlns:wsp=&quot;http://schemas.microsoft.com/office/word/2003/wordml/sp2&quot; xmlns:sl=&quot;http://schemas.microsoft.com/schemaLibrary/2003/core&quot; w:macrosPresent=&quot;no&quot; w:embeddedObjPresent=&quot;no&quot; w:ocxPresent=&quot;no&quot; xml:space=&quot;preserve&quot;&gt;&lt;w:ignoreSubtree w:val=&quot;http://schemas.microsoft.com/office/word/2003/wordml/sp2&quot;/&gt;&lt;o:DocumentProperties&gt;&lt;o:Version&gt;16&lt;/o:Version&gt;&lt;/o:DocumentProperties&gt;&lt;w:docPr&gt;&lt;w:view w:val=&quot;print&quot;/&gt;&lt;w:zoom w:percent=&quot;100&quot;/&gt;&lt;w:doNotEmbedSystemFonts/&gt;&lt;w:mirrorMargins/&gt;&lt;w:defaultTabStop w:val=&quot;709&quot;/&gt;&lt;w:hyphenationZone w:val=&quot;425&quot;/&gt;&lt;w:punctuationKerning/&gt;&lt;w:characterSpacingControl w:val=&quot;DontCompress&quot;/&gt;&lt;w:optimizeForBrowser/&gt;&lt;w:validateAgainstSchema/&gt;&lt;w:saveInvalidXML w:val=&quot;off&quot;/&gt;&lt;w:ignoreMixedContent w:val=&quot;off&quot;/&gt;&lt;w:alwaysShowPlaceholderText w:val=&quot;off&quot;/&gt;&lt;w:compat&gt;&lt;w:breakWrappedTables/&gt;&lt;w:snapToGridInCell/&gt;&lt;w:wrapTextWithPunct/&gt;&lt;w:useAsianBreakRules/&gt;&lt;w:dontGrowAutofit/&gt;&lt;/w:compat&gt;&lt;wsp:rsids&gt;&lt;wsp:rsidRoot wsp:val=&quot;003101E9&quot;/&gt;&lt;wsp:rsid wsp:val=&quot;000031CF&quot;/&gt;&lt;wsp:rsid wsp:val=&quot;00011E5D&quot;/&gt;&lt;wsp:rsid wsp:val=&quot;00012790&quot;/&gt;&lt;wsp:rsid wsp:val=&quot;00012FF3&quot;/&gt;&lt;wsp:rsid wsp:val=&quot;00014942&quot;/&gt;&lt;wsp:rsid wsp:val=&quot;00036DDE&quot;/&gt;&lt;wsp:rsid wsp:val=&quot;00041697&quot;/&gt;&lt;wsp:rsid wsp:val=&quot;00041EAE&quot;/&gt;&lt;wsp:rsid wsp:val=&quot;00051030&quot;/&gt;&lt;wsp:rsid wsp:val=&quot;000520B9&quot;/&gt;&lt;wsp:rsid wsp:val=&quot;000645C1&quot;/&gt;&lt;wsp:rsid wsp:val=&quot;000710BA&quot;/&gt;&lt;wsp:rsid wsp:val=&quot;000945B2&quot;/&gt;&lt;wsp:rsid wsp:val=&quot;00094E10&quot;/&gt;&lt;wsp:rsid wsp:val=&quot;000A212D&quot;/&gt;&lt;wsp:rsid wsp:val=&quot;000A5C90&quot;/&gt;&lt;wsp:rsid wsp:val=&quot;000A6AAC&quot;/&gt;&lt;wsp:rsid wsp:val=&quot;000A6C19&quot;/&gt;&lt;wsp:rsid wsp:val=&quot;000B5D56&quot;/&gt;&lt;wsp:rsid wsp:val=&quot;000C6A23&quot;/&gt;&lt;wsp:rsid wsp:val=&quot;000D4365&quot;/&gt;&lt;wsp:rsid wsp:val=&quot;000E7223&quot;/&gt;&lt;wsp:rsid wsp:val=&quot;000F2198&quot;/&gt;&lt;wsp:rsid wsp:val=&quot;0012435D&quot;/&gt;&lt;wsp:rsid wsp:val=&quot;001312C4&quot;/&gt;&lt;wsp:rsid wsp:val=&quot;0013295B&quot;/&gt;&lt;wsp:rsid wsp:val=&quot;00136E83&quot;/&gt;&lt;wsp:rsid wsp:val=&quot;001433D9&quot;/&gt;&lt;wsp:rsid wsp:val=&quot;0015738B&quot;/&gt;&lt;wsp:rsid wsp:val=&quot;001574FB&quot;/&gt;&lt;wsp:rsid wsp:val=&quot;00165D16&quot;/&gt;&lt;wsp:rsid wsp:val=&quot;00170840&quot;/&gt;&lt;wsp:rsid wsp:val=&quot;001849CE&quot;/&gt;&lt;wsp:rsid wsp:val=&quot;00191FC1&quot;/&gt;&lt;wsp:rsid wsp:val=&quot;001A6EB5&quot;/&gt;&lt;wsp:rsid wsp:val=&quot;001B141D&quot;/&gt;&lt;wsp:rsid wsp:val=&quot;001B7615&quot;/&gt;&lt;wsp:rsid wsp:val=&quot;001C3003&quot;/&gt;&lt;wsp:rsid wsp:val=&quot;001E3756&quot;/&gt;&lt;wsp:rsid wsp:val=&quot;001F1D51&quot;/&gt;&lt;wsp:rsid wsp:val=&quot;001F4D90&quot;/&gt;&lt;wsp:rsid wsp:val=&quot;001F7B46&quot;/&gt;&lt;wsp:rsid wsp:val=&quot;0021019D&quot;/&gt;&lt;wsp:rsid wsp:val=&quot;00223428&quot;/&gt;&lt;wsp:rsid wsp:val=&quot;002244EE&quot;/&gt;&lt;wsp:rsid wsp:val=&quot;00230861&quot;/&gt;&lt;wsp:rsid wsp:val=&quot;002312D3&quot;/&gt;&lt;wsp:rsid wsp:val=&quot;0023215D&quot;/&gt;&lt;wsp:rsid wsp:val=&quot;002627B2&quot;/&gt;&lt;wsp:rsid wsp:val=&quot;002636C2&quot;/&gt;&lt;wsp:rsid wsp:val=&quot;002653DD&quot;/&gt;&lt;wsp:rsid wsp:val=&quot;00265AC2&quot;/&gt;&lt;wsp:rsid wsp:val=&quot;0026627A&quot;/&gt;&lt;wsp:rsid wsp:val=&quot;00274432&quot;/&gt;&lt;wsp:rsid wsp:val=&quot;00287985&quot;/&gt;&lt;wsp:rsid wsp:val=&quot;00291C8E&quot;/&gt;&lt;wsp:rsid wsp:val=&quot;00293EDE&quot;/&gt;&lt;wsp:rsid wsp:val=&quot;0029480B&quot;/&gt;&lt;wsp:rsid wsp:val=&quot;002A5E15&quot;/&gt;&lt;wsp:rsid wsp:val=&quot;002A6B5A&quot;/&gt;&lt;wsp:rsid wsp:val=&quot;002C18C4&quot;/&gt;&lt;wsp:rsid wsp:val=&quot;002C5611&quot;/&gt;&lt;wsp:rsid wsp:val=&quot;002D114D&quot;/&gt;&lt;wsp:rsid wsp:val=&quot;002D795A&quot;/&gt;&lt;wsp:rsid wsp:val=&quot;002E5B15&quot;/&gt;&lt;wsp:rsid wsp:val=&quot;002E6E90&quot;/&gt;&lt;wsp:rsid wsp:val=&quot;002F3C68&quot;/&gt;&lt;wsp:rsid wsp:val=&quot;002F5DED&quot;/&gt;&lt;wsp:rsid wsp:val=&quot;002F7EB1&quot;/&gt;&lt;wsp:rsid wsp:val=&quot;003101E9&quot;/&gt;&lt;wsp:rsid wsp:val=&quot;0031040E&quot;/&gt;&lt;wsp:rsid wsp:val=&quot;00312A13&quot;/&gt;&lt;wsp:rsid wsp:val=&quot;00333641&quot;/&gt;&lt;wsp:rsid wsp:val=&quot;003358A7&quot;/&gt;&lt;wsp:rsid wsp:val=&quot;00344531&quot;/&gt;&lt;wsp:rsid wsp:val=&quot;00347FC2&quot;/&gt;&lt;wsp:rsid wsp:val=&quot;00352D7D&quot;/&gt;&lt;wsp:rsid wsp:val=&quot;003559ED&quot;/&gt;&lt;wsp:rsid wsp:val=&quot;003721FA&quot;/&gt;&lt;wsp:rsid wsp:val=&quot;00372305&quot;/&gt;&lt;wsp:rsid wsp:val=&quot;00372E04&quot;/&gt;&lt;wsp:rsid wsp:val=&quot;00383AE9&quot;/&gt;&lt;wsp:rsid wsp:val=&quot;0039094B&quot;/&gt;&lt;wsp:rsid wsp:val=&quot;0039756A&quot;/&gt;&lt;wsp:rsid wsp:val=&quot;00397BAD&quot;/&gt;&lt;wsp:rsid wsp:val=&quot;003A3EB2&quot;/&gt;&lt;wsp:rsid wsp:val=&quot;003A6A72&quot;/&gt;&lt;wsp:rsid wsp:val=&quot;003B521D&quot;/&gt;&lt;wsp:rsid wsp:val=&quot;003B7F66&quot;/&gt;&lt;wsp:rsid wsp:val=&quot;003C5CA0&quot;/&gt;&lt;wsp:rsid wsp:val=&quot;003D4C00&quot;/&gt;&lt;wsp:rsid wsp:val=&quot;003F07D7&quot;/&gt;&lt;wsp:rsid wsp:val=&quot;003F3D6D&quot;/&gt;&lt;wsp:rsid wsp:val=&quot;003F3F80&quot;/&gt;&lt;wsp:rsid wsp:val=&quot;0040173D&quot;/&gt;&lt;wsp:rsid wsp:val=&quot;0043250A&quot;/&gt;&lt;wsp:rsid wsp:val=&quot;00450638&quot;/&gt;&lt;wsp:rsid wsp:val=&quot;004563A6&quot;/&gt;&lt;wsp:rsid wsp:val=&quot;00464370&quot;/&gt;&lt;wsp:rsid wsp:val=&quot;004714B2&quot;/&gt;&lt;wsp:rsid wsp:val=&quot;00474A38&quot;/&gt;&lt;wsp:rsid wsp:val=&quot;00487524&quot;/&gt;&lt;wsp:rsid wsp:val=&quot;00497972&quot;/&gt;&lt;wsp:rsid wsp:val=&quot;004A02BC&quot;/&gt;&lt;wsp:rsid wsp:val=&quot;004A3290&quot;/&gt;&lt;wsp:rsid wsp:val=&quot;004A33B7&quot;/&gt;&lt;wsp:rsid wsp:val=&quot;004A3726&quot;/&gt;&lt;wsp:rsid wsp:val=&quot;004A7129&quot;/&gt;&lt;wsp:rsid wsp:val=&quot;004A7260&quot;/&gt;&lt;wsp:rsid wsp:val=&quot;004B4E5D&quot;/&gt;&lt;wsp:rsid wsp:val=&quot;004C3800&quot;/&gt;&lt;wsp:rsid wsp:val=&quot;004C47D9&quot;/&gt;&lt;wsp:rsid wsp:val=&quot;004C5F18&quot;/&gt;&lt;wsp:rsid wsp:val=&quot;004C7FC5&quot;/&gt;&lt;wsp:rsid wsp:val=&quot;004D135E&quot;/&gt;&lt;wsp:rsid wsp:val=&quot;004D636F&quot;/&gt;&lt;wsp:rsid wsp:val=&quot;004F690E&quot;/&gt;&lt;wsp:rsid wsp:val=&quot;00500023&quot;/&gt;&lt;wsp:rsid wsp:val=&quot;005026C2&quot;/&gt;&lt;wsp:rsid wsp:val=&quot;00503EF4&quot;/&gt;&lt;wsp:rsid wsp:val=&quot;00516126&quot;/&gt;&lt;wsp:rsid wsp:val=&quot;0053671A&quot;/&gt;&lt;wsp:rsid wsp:val=&quot;005439AA&quot;/&gt;&lt;wsp:rsid wsp:val=&quot;00547C56&quot;/&gt;&lt;wsp:rsid wsp:val=&quot;00557A55&quot;/&gt;&lt;wsp:rsid wsp:val=&quot;00575555&quot;/&gt;&lt;wsp:rsid wsp:val=&quot;00577F03&quot;/&gt;&lt;wsp:rsid wsp:val=&quot;00587808&quot;/&gt;&lt;wsp:rsid wsp:val=&quot;00594038&quot;/&gt;&lt;wsp:rsid wsp:val=&quot;0059662D&quot;/&gt;&lt;wsp:rsid wsp:val=&quot;00597ED3&quot;/&gt;&lt;wsp:rsid wsp:val=&quot;005A4125&quot;/&gt;&lt;wsp:rsid wsp:val=&quot;005A4DA1&quot;/&gt;&lt;wsp:rsid wsp:val=&quot;005A5A5E&quot;/&gt;&lt;wsp:rsid wsp:val=&quot;005A5F3B&quot;/&gt;&lt;wsp:rsid wsp:val=&quot;005A60BA&quot;/&gt;&lt;wsp:rsid wsp:val=&quot;005A682E&quot;/&gt;&lt;wsp:rsid wsp:val=&quot;005B12EF&quot;/&gt;&lt;wsp:rsid wsp:val=&quot;005B1EFA&quot;/&gt;&lt;wsp:rsid wsp:val=&quot;005B6B49&quot;/&gt;&lt;wsp:rsid wsp:val=&quot;005C0906&quot;/&gt;&lt;wsp:rsid wsp:val=&quot;005C3185&quot;/&gt;&lt;wsp:rsid wsp:val=&quot;005D47EB&quot;/&gt;&lt;wsp:rsid wsp:val=&quot;005D49D8&quot;/&gt;&lt;wsp:rsid wsp:val=&quot;005D5883&quot;/&gt;&lt;wsp:rsid wsp:val=&quot;005D7EE2&quot;/&gt;&lt;wsp:rsid wsp:val=&quot;005E315F&quot;/&gt;&lt;wsp:rsid wsp:val=&quot;005F33A7&quot;/&gt;&lt;wsp:rsid wsp:val=&quot;005F73A7&quot;/&gt;&lt;wsp:rsid wsp:val=&quot;005F774A&quot;/&gt;&lt;wsp:rsid wsp:val=&quot;00602D43&quot;/&gt;&lt;wsp:rsid wsp:val=&quot;00607689&quot;/&gt;&lt;wsp:rsid wsp:val=&quot;00616390&quot;/&gt;&lt;wsp:rsid wsp:val=&quot;006257E1&quot;/&gt;&lt;wsp:rsid wsp:val=&quot;00633EED&quot;/&gt;&lt;wsp:rsid wsp:val=&quot;006502E1&quot;/&gt;&lt;wsp:rsid wsp:val=&quot;0066433A&quot;/&gt;&lt;wsp:rsid wsp:val=&quot;00670C77&quot;/&gt;&lt;wsp:rsid wsp:val=&quot;006817ED&quot;/&gt;&lt;wsp:rsid wsp:val=&quot;00694A95&quot;/&gt;&lt;wsp:rsid wsp:val=&quot;006A204F&quot;/&gt;&lt;wsp:rsid wsp:val=&quot;006D5C3B&quot;/&gt;&lt;wsp:rsid wsp:val=&quot;006D7FAC&quot;/&gt;&lt;wsp:rsid wsp:val=&quot;006E2FAF&quot;/&gt;&lt;wsp:rsid wsp:val=&quot;00715504&quot;/&gt;&lt;wsp:rsid wsp:val=&quot;00720319&quot;/&gt;&lt;wsp:rsid wsp:val=&quot;007238BA&quot;/&gt;&lt;wsp:rsid wsp:val=&quot;00732448&quot;/&gt;&lt;wsp:rsid wsp:val=&quot;007341A3&quot;/&gt;&lt;wsp:rsid wsp:val=&quot;00735554&quot;/&gt;&lt;wsp:rsid wsp:val=&quot;007537F1&quot;/&gt;&lt;wsp:rsid wsp:val=&quot;00765887&quot;/&gt;&lt;wsp:rsid wsp:val=&quot;007809DB&quot;/&gt;&lt;wsp:rsid wsp:val=&quot;00787B9B&quot;/&gt;&lt;wsp:rsid wsp:val=&quot;0079611E&quot;/&gt;&lt;wsp:rsid wsp:val=&quot;007A55CE&quot;/&gt;&lt;wsp:rsid wsp:val=&quot;007A75B8&quot;/&gt;&lt;wsp:rsid wsp:val=&quot;007B14A6&quot;/&gt;&lt;wsp:rsid wsp:val=&quot;007B58EA&quot;/&gt;&lt;wsp:rsid wsp:val=&quot;007B73B2&quot;/&gt;&lt;wsp:rsid wsp:val=&quot;007C2CF4&quot;/&gt;&lt;wsp:rsid wsp:val=&quot;007C482F&quot;/&gt;&lt;wsp:rsid wsp:val=&quot;007D4814&quot;/&gt;&lt;wsp:rsid wsp:val=&quot;007F3423&quot;/&gt;&lt;wsp:rsid wsp:val=&quot;007F6D31&quot;/&gt;&lt;wsp:rsid wsp:val=&quot;00803F78&quot;/&gt;&lt;wsp:rsid wsp:val=&quot;008040C4&quot;/&gt;&lt;wsp:rsid wsp:val=&quot;00805BA0&quot;/&gt;&lt;wsp:rsid wsp:val=&quot;008103A8&quot;/&gt;&lt;wsp:rsid wsp:val=&quot;00813C19&quot;/&gt;&lt;wsp:rsid wsp:val=&quot;00831ACC&quot;/&gt;&lt;wsp:rsid wsp:val=&quot;00832E98&quot;/&gt;&lt;wsp:rsid wsp:val=&quot;008443C0&quot;/&gt;&lt;wsp:rsid wsp:val=&quot;00850D17&quot;/&gt;&lt;wsp:rsid wsp:val=&quot;008532C2&quot;/&gt;&lt;wsp:rsid wsp:val=&quot;00867A05&quot;/&gt;&lt;wsp:rsid wsp:val=&quot;00876CCA&quot;/&gt;&lt;wsp:rsid wsp:val=&quot;00890FF4&quot;/&gt;&lt;wsp:rsid wsp:val=&quot;00891E3F&quot;/&gt;&lt;wsp:rsid wsp:val=&quot;00894FCE&quot;/&gt;&lt;wsp:rsid wsp:val=&quot;008A0E84&quot;/&gt;&lt;wsp:rsid wsp:val=&quot;008B7D6D&quot;/&gt;&lt;wsp:rsid wsp:val=&quot;008C0DD8&quot;/&gt;&lt;wsp:rsid wsp:val=&quot;008C161E&quot;/&gt;&lt;wsp:rsid wsp:val=&quot;008C30F4&quot;/&gt;&lt;wsp:rsid wsp:val=&quot;008C3F2C&quot;/&gt;&lt;wsp:rsid wsp:val=&quot;008C6DC2&quot;/&gt;&lt;wsp:rsid wsp:val=&quot;008D1488&quot;/&gt;&lt;wsp:rsid wsp:val=&quot;008D36B6&quot;/&gt;&lt;wsp:rsid wsp:val=&quot;008D36C4&quot;/&gt;&lt;wsp:rsid wsp:val=&quot;008F5B7D&quot;/&gt;&lt;wsp:rsid wsp:val=&quot;00904445&quot;/&gt;&lt;wsp:rsid wsp:val=&quot;0090796E&quot;/&gt;&lt;wsp:rsid wsp:val=&quot;00932B39&quot;/&gt;&lt;wsp:rsid wsp:val=&quot;00932FAF&quot;/&gt;&lt;wsp:rsid wsp:val=&quot;00933212&quot;/&gt;&lt;wsp:rsid wsp:val=&quot;0094120B&quot;/&gt;&lt;wsp:rsid wsp:val=&quot;00951424&quot;/&gt;&lt;wsp:rsid wsp:val=&quot;009613EB&quot;/&gt;&lt;wsp:rsid wsp:val=&quot;00967F63&quot;/&gt;&lt;wsp:rsid wsp:val=&quot;00985396&quot;/&gt;&lt;wsp:rsid wsp:val=&quot;009862BF&quot;/&gt;&lt;wsp:rsid wsp:val=&quot;0098721F&quot;/&gt;&lt;wsp:rsid wsp:val=&quot;00987396&quot;/&gt;&lt;wsp:rsid wsp:val=&quot;009905FF&quot;/&gt;&lt;wsp:rsid wsp:val=&quot;009A1A42&quot;/&gt;&lt;wsp:rsid wsp:val=&quot;009A465D&quot;/&gt;&lt;wsp:rsid wsp:val=&quot;009A77A5&quot;/&gt;&lt;wsp:rsid wsp:val=&quot;009B39B3&quot;/&gt;&lt;wsp:rsid wsp:val=&quot;009C0274&quot;/&gt;&lt;wsp:rsid wsp:val=&quot;009C3757&quot;/&gt;&lt;wsp:rsid wsp:val=&quot;009E5D6D&quot;/&gt;&lt;wsp:rsid wsp:val=&quot;009E7B57&quot;/&gt;&lt;wsp:rsid wsp:val=&quot;009F231B&quot;/&gt;&lt;wsp:rsid wsp:val=&quot;009F5140&quot;/&gt;&lt;wsp:rsid wsp:val=&quot;00A01C68&quot;/&gt;&lt;wsp:rsid wsp:val=&quot;00A05672&quot;/&gt;&lt;wsp:rsid wsp:val=&quot;00A2552B&quot;/&gt;&lt;wsp:rsid wsp:val=&quot;00A3599F&quot;/&gt;&lt;wsp:rsid wsp:val=&quot;00A40956&quot;/&gt;&lt;wsp:rsid wsp:val=&quot;00A57AC2&quot;/&gt;&lt;wsp:rsid wsp:val=&quot;00A57B48&quot;/&gt;&lt;wsp:rsid wsp:val=&quot;00A62790&quot;/&gt;&lt;wsp:rsid wsp:val=&quot;00A66605&quot;/&gt;&lt;wsp:rsid wsp:val=&quot;00A7623D&quot;/&gt;&lt;wsp:rsid wsp:val=&quot;00A84CB3&quot;/&gt;&lt;wsp:rsid wsp:val=&quot;00A91157&quot;/&gt;&lt;wsp:rsid wsp:val=&quot;00A91512&quot;/&gt;&lt;wsp:rsid wsp:val=&quot;00AA2573&quot;/&gt;&lt;wsp:rsid wsp:val=&quot;00AB0653&quot;/&gt;&lt;wsp:rsid wsp:val=&quot;00AE1957&quot;/&gt;&lt;wsp:rsid wsp:val=&quot;00AE1B8F&quot;/&gt;&lt;wsp:rsid wsp:val=&quot;00AE268F&quot;/&gt;&lt;wsp:rsid wsp:val=&quot;00AF0897&quot;/&gt;&lt;wsp:rsid wsp:val=&quot;00AF3329&quot;/&gt;&lt;wsp:rsid wsp:val=&quot;00AF3BEC&quot;/&gt;&lt;wsp:rsid wsp:val=&quot;00B10CBB&quot;/&gt;&lt;wsp:rsid wsp:val=&quot;00B41018&quot;/&gt;&lt;wsp:rsid wsp:val=&quot;00B4390B&quot;/&gt;&lt;wsp:rsid wsp:val=&quot;00B47915&quot;/&gt;&lt;wsp:rsid wsp:val=&quot;00B507C9&quot;/&gt;&lt;wsp:rsid wsp:val=&quot;00B574B0&quot;/&gt;&lt;wsp:rsid wsp:val=&quot;00B57BF1&quot;/&gt;&lt;wsp:rsid wsp:val=&quot;00B617DF&quot;/&gt;&lt;wsp:rsid wsp:val=&quot;00B64933&quot;/&gt;&lt;wsp:rsid wsp:val=&quot;00B73DEF&quot;/&gt;&lt;wsp:rsid wsp:val=&quot;00B91F37&quot;/&gt;&lt;wsp:rsid wsp:val=&quot;00B9290D&quot;/&gt;&lt;wsp:rsid wsp:val=&quot;00BA39BC&quot;/&gt;&lt;wsp:rsid wsp:val=&quot;00BA5C53&quot;/&gt;&lt;wsp:rsid wsp:val=&quot;00BA7C33&quot;/&gt;&lt;wsp:rsid wsp:val=&quot;00BB2D0A&quot;/&gt;&lt;wsp:rsid wsp:val=&quot;00BB32AA&quot;/&gt;&lt;wsp:rsid wsp:val=&quot;00BB5E49&quot;/&gt;&lt;wsp:rsid wsp:val=&quot;00BB6259&quot;/&gt;&lt;wsp:rsid wsp:val=&quot;00BB7B75&quot;/&gt;&lt;wsp:rsid wsp:val=&quot;00BC5C5F&quot;/&gt;&lt;wsp:rsid wsp:val=&quot;00BC6AE7&quot;/&gt;&lt;wsp:rsid wsp:val=&quot;00BC732A&quot;/&gt;&lt;wsp:rsid wsp:val=&quot;00BD58A0&quot;/&gt;&lt;wsp:rsid wsp:val=&quot;00C02480&quot;/&gt;&lt;wsp:rsid wsp:val=&quot;00C123B0&quot;/&gt;&lt;wsp:rsid wsp:val=&quot;00C43883&quot;/&gt;&lt;wsp:rsid wsp:val=&quot;00C46A10&quot;/&gt;&lt;wsp:rsid wsp:val=&quot;00C46B3E&quot;/&gt;&lt;wsp:rsid wsp:val=&quot;00C50141&quot;/&gt;&lt;wsp:rsid wsp:val=&quot;00C507E2&quot;/&gt;&lt;wsp:rsid wsp:val=&quot;00C53158&quot;/&gt;&lt;wsp:rsid wsp:val=&quot;00C6713B&quot;/&gt;&lt;wsp:rsid wsp:val=&quot;00C7778B&quot;/&gt;&lt;wsp:rsid wsp:val=&quot;00C85D53&quot;/&gt;&lt;wsp:rsid wsp:val=&quot;00C95EEA&quot;/&gt;&lt;wsp:rsid wsp:val=&quot;00CA0CE4&quot;/&gt;&lt;wsp:rsid wsp:val=&quot;00CA18F0&quot;/&gt;&lt;wsp:rsid wsp:val=&quot;00CA777F&quot;/&gt;&lt;wsp:rsid wsp:val=&quot;00CB32B7&quot;/&gt;&lt;wsp:rsid wsp:val=&quot;00CB735F&quot;/&gt;&lt;wsp:rsid wsp:val=&quot;00CD797A&quot;/&gt;&lt;wsp:rsid wsp:val=&quot;00CE2877&quot;/&gt;&lt;wsp:rsid wsp:val=&quot;00CF2577&quot;/&gt;&lt;wsp:rsid wsp:val=&quot;00D02EEA&quot;/&gt;&lt;wsp:rsid wsp:val=&quot;00D06F6F&quot;/&gt;&lt;wsp:rsid wsp:val=&quot;00D212ED&quot;/&gt;&lt;wsp:rsid wsp:val=&quot;00D21A3B&quot;/&gt;&lt;wsp:rsid wsp:val=&quot;00D31E19&quot;/&gt;&lt;wsp:rsid wsp:val=&quot;00D32A91&quot;/&gt;&lt;wsp:rsid wsp:val=&quot;00D429BA&quot;/&gt;&lt;wsp:rsid wsp:val=&quot;00D51EA2&quot;/&gt;&lt;wsp:rsid wsp:val=&quot;00D62982&quot;/&gt;&lt;wsp:rsid wsp:val=&quot;00D62AFD&quot;/&gt;&lt;wsp:rsid wsp:val=&quot;00D67F9E&quot;/&gt;&lt;wsp:rsid wsp:val=&quot;00D748B4&quot;/&gt;&lt;wsp:rsid wsp:val=&quot;00D84750&quot;/&gt;&lt;wsp:rsid wsp:val=&quot;00D902C6&quot;/&gt;&lt;wsp:rsid wsp:val=&quot;00DA09A4&quot;/&gt;&lt;wsp:rsid wsp:val=&quot;00DA3BC0&quot;/&gt;&lt;wsp:rsid wsp:val=&quot;00DA5CBC&quot;/&gt;&lt;wsp:rsid wsp:val=&quot;00DA6A20&quot;/&gt;&lt;wsp:rsid wsp:val=&quot;00DB19B5&quot;/&gt;&lt;wsp:rsid wsp:val=&quot;00DC21A4&quot;/&gt;&lt;wsp:rsid wsp:val=&quot;00DF44B3&quot;/&gt;&lt;wsp:rsid wsp:val=&quot;00DF74F4&quot;/&gt;&lt;wsp:rsid wsp:val=&quot;00E16729&quot;/&gt;&lt;wsp:rsid wsp:val=&quot;00E2555D&quot;/&gt;&lt;wsp:rsid wsp:val=&quot;00E56436&quot;/&gt;&lt;wsp:rsid wsp:val=&quot;00E66003&quot;/&gt;&lt;wsp:rsid wsp:val=&quot;00E67E2D&quot;/&gt;&lt;wsp:rsid wsp:val=&quot;00E73AC4&quot;/&gt;&lt;wsp:rsid wsp:val=&quot;00E8235F&quot;/&gt;&lt;wsp:rsid wsp:val=&quot;00E85CB1&quot;/&gt;&lt;wsp:rsid wsp:val=&quot;00E95700&quot;/&gt;&lt;wsp:rsid wsp:val=&quot;00EB786D&quot;/&gt;&lt;wsp:rsid wsp:val=&quot;00EC03D8&quot;/&gt;&lt;wsp:rsid wsp:val=&quot;00EC3340&quot;/&gt;&lt;wsp:rsid wsp:val=&quot;00EE0130&quot;/&gt;&lt;wsp:rsid wsp:val=&quot;00EE77D4&quot;/&gt;&lt;wsp:rsid wsp:val=&quot;00F207D9&quot;/&gt;&lt;wsp:rsid wsp:val=&quot;00F237A8&quot;/&gt;&lt;wsp:rsid wsp:val=&quot;00F26174&quot;/&gt;&lt;wsp:rsid wsp:val=&quot;00F35307&quot;/&gt;&lt;wsp:rsid wsp:val=&quot;00F35B6B&quot;/&gt;&lt;wsp:rsid wsp:val=&quot;00F4EB1B&quot;/&gt;&lt;wsp:rsid wsp:val=&quot;00F54FE5&quot;/&gt;&lt;wsp:rsid wsp:val=&quot;00F572B8&quot;/&gt;&lt;wsp:rsid wsp:val=&quot;00F62A62&quot;/&gt;&lt;wsp:rsid wsp:val=&quot;00F63110&quot;/&gt;&lt;wsp:rsid wsp:val=&quot;00F866F3&quot;/&gt;&lt;wsp:rsid wsp:val=&quot;00F95634&quot;/&gt;&lt;wsp:rsid wsp:val=&quot;00FA1590&quot;/&gt;&lt;wsp:rsid wsp:val=&quot;00FB0F1F&quot;/&gt;&lt;wsp:rsid wsp:val=&quot;00FB1274&quot;/&gt;&lt;wsp:rsid wsp:val=&quot;00FB5BA4&quot;/&gt;&lt;wsp:rsid wsp:val=&quot;00FD19B5&quot;/&gt;&lt;wsp:rsid wsp:val=&quot;00FD20DB&quot;/&gt;&lt;wsp:rsid wsp:val=&quot;00FD66E5&quot;/&gt;&lt;wsp:rsid wsp:val=&quot;00FF0B25&quot;/&gt;&lt;wsp:rsid wsp:val=&quot;012183F6&quot;/&gt;&lt;wsp:rsid wsp:val=&quot;025C9ABD&quot;/&gt;&lt;wsp:rsid wsp:val=&quot;02F33B7E&quot;/&gt;&lt;wsp:rsid wsp:val=&quot;030BCC63&quot;/&gt;&lt;wsp:rsid wsp:val=&quot;035F3BA2&quot;/&gt;&lt;wsp:rsid wsp:val=&quot;04198006&quot;/&gt;&lt;wsp:rsid wsp:val=&quot;048A4682&quot;/&gt;&lt;wsp:rsid wsp:val=&quot;06FDE45A&quot;/&gt;&lt;wsp:rsid wsp:val=&quot;07612DAA&quot;/&gt;&lt;wsp:rsid wsp:val=&quot;079ADE0F&quot;/&gt;&lt;wsp:rsid wsp:val=&quot;07B86627&quot;/&gt;&lt;wsp:rsid wsp:val=&quot;07BDF5CD&quot;/&gt;&lt;wsp:rsid wsp:val=&quot;08B4DFEE&quot;/&gt;&lt;wsp:rsid wsp:val=&quot;0936E046&quot;/&gt;&lt;wsp:rsid wsp:val=&quot;094CAEA4&quot;/&gt;&lt;wsp:rsid wsp:val=&quot;09CD4E36&quot;/&gt;&lt;wsp:rsid wsp:val=&quot;0A4B20A9&quot;/&gt;&lt;wsp:rsid wsp:val=&quot;0ABB1CDC&quot;/&gt;&lt;wsp:rsid wsp:val=&quot;0AC33C38&quot;/&gt;&lt;wsp:rsid wsp:val=&quot;0CB14CE8&quot;/&gt;&lt;wsp:rsid wsp:val=&quot;0CF7D76E&quot;/&gt;&lt;wsp:rsid wsp:val=&quot;0DD801AA&quot;/&gt;&lt;wsp:rsid wsp:val=&quot;0F473930&quot;/&gt;&lt;wsp:rsid wsp:val=&quot;0F5C984F&quot;/&gt;&lt;wsp:rsid wsp:val=&quot;0FA3F6BB&quot;/&gt;&lt;wsp:rsid wsp:val=&quot;1008D3A2&quot;/&gt;&lt;wsp:rsid wsp:val=&quot;11236CF9&quot;/&gt;&lt;wsp:rsid wsp:val=&quot;11C1FA45&quot;/&gt;&lt;wsp:rsid wsp:val=&quot;1253A2D8&quot;/&gt;&lt;wsp:rsid wsp:val=&quot;133EE0CD&quot;/&gt;&lt;wsp:rsid wsp:val=&quot;13778A7B&quot;/&gt;&lt;wsp:rsid wsp:val=&quot;13A1F847&quot;/&gt;&lt;wsp:rsid wsp:val=&quot;14688AE7&quot;/&gt;&lt;wsp:rsid wsp:val=&quot;1636B59F&quot;/&gt;&lt;wsp:rsid wsp:val=&quot;16A04D4B&quot;/&gt;&lt;wsp:rsid wsp:val=&quot;1956852D&quot;/&gt;&lt;wsp:rsid wsp:val=&quot;1B09200B&quot;/&gt;&lt;wsp:rsid wsp:val=&quot;1BF2CA69&quot;/&gt;&lt;wsp:rsid wsp:val=&quot;1C284BEE&quot;/&gt;&lt;wsp:rsid wsp:val=&quot;1CE0CAE5&quot;/&gt;&lt;wsp:rsid wsp:val=&quot;1D30AE4F&quot;/&gt;&lt;wsp:rsid wsp:val=&quot;1DA79AEE&quot;/&gt;&lt;wsp:rsid wsp:val=&quot;1EFE0521&quot;/&gt;&lt;wsp:rsid wsp:val=&quot;1F5025D5&quot;/&gt;&lt;wsp:rsid wsp:val=&quot;1FEB1416&quot;/&gt;&lt;wsp:rsid wsp:val=&quot;207FE3D7&quot;/&gt;&lt;wsp:rsid wsp:val=&quot;20C8FE13&quot;/&gt;&lt;wsp:rsid wsp:val=&quot;20CCC751&quot;/&gt;&lt;wsp:rsid wsp:val=&quot;21D625D1&quot;/&gt;&lt;wsp:rsid wsp:val=&quot;22A92DEB&quot;/&gt;&lt;wsp:rsid wsp:val=&quot;22E4D68E&quot;/&gt;&lt;wsp:rsid wsp:val=&quot;24908100&quot;/&gt;&lt;wsp:rsid wsp:val=&quot;25E170BD&quot;/&gt;&lt;wsp:rsid wsp:val=&quot;26455185&quot;/&gt;&lt;wsp:rsid wsp:val=&quot;268E071A&quot;/&gt;&lt;wsp:rsid wsp:val=&quot;26FD9DAB&quot;/&gt;&lt;wsp:rsid wsp:val=&quot;277ED4B5&quot;/&gt;&lt;wsp:rsid wsp:val=&quot;2926B5E9&quot;/&gt;&lt;wsp:rsid wsp:val=&quot;295A7106&quot;/&gt;&lt;wsp:rsid wsp:val=&quot;2AE53961&quot;/&gt;&lt;wsp:rsid wsp:val=&quot;2B230D13&quot;/&gt;&lt;wsp:rsid wsp:val=&quot;2B777871&quot;/&gt;&lt;wsp:rsid wsp:val=&quot;2C8E5322&quot;/&gt;&lt;wsp:rsid wsp:val=&quot;2C95DC01&quot;/&gt;&lt;wsp:rsid wsp:val=&quot;2E564D1F&quot;/&gt;&lt;wsp:rsid wsp:val=&quot;300EDC4A&quot;/&gt;&lt;wsp:rsid wsp:val=&quot;3037B67F&quot;/&gt;&lt;wsp:rsid wsp:val=&quot;3095D4D0&quot;/&gt;&lt;wsp:rsid wsp:val=&quot;30DEC7CE&quot;/&gt;&lt;wsp:rsid wsp:val=&quot;31316DBF&quot;/&gt;&lt;wsp:rsid wsp:val=&quot;32F60CC2&quot;/&gt;&lt;wsp:rsid wsp:val=&quot;3304EAB4&quot;/&gt;&lt;wsp:rsid wsp:val=&quot;3339701A&quot;/&gt;&lt;wsp:rsid wsp:val=&quot;337CC8DA&quot;/&gt;&lt;wsp:rsid wsp:val=&quot;34368159&quot;/&gt;&lt;wsp:rsid wsp:val=&quot;35B7585D&quot;/&gt;&lt;wsp:rsid wsp:val=&quot;35CD26BB&quot;/&gt;&lt;wsp:rsid wsp:val=&quot;3690F6D4&quot;/&gt;&lt;wsp:rsid wsp:val=&quot;3715EC84&quot;/&gt;&lt;wsp:rsid wsp:val=&quot;37298FD3&quot;/&gt;&lt;wsp:rsid wsp:val=&quot;38B08DF5&quot;/&gt;&lt;wsp:rsid wsp:val=&quot;38C78B43&quot;/&gt;&lt;wsp:rsid wsp:val=&quot;3937B94C&quot;/&gt;&lt;wsp:rsid wsp:val=&quot;3945CCF5&quot;/&gt;&lt;wsp:rsid wsp:val=&quot;3995A5C7&quot;/&gt;&lt;wsp:rsid wsp:val=&quot;39F26352&quot;/&gt;&lt;wsp:rsid wsp:val=&quot;3AF66F95&quot;/&gt;&lt;wsp:rsid wsp:val=&quot;3BE6694A&quot;/&gt;&lt;wsp:rsid wsp:val=&quot;3CA89B34&quot;/&gt;&lt;wsp:rsid wsp:val=&quot;3CBFD4F0&quot;/&gt;&lt;wsp:rsid wsp:val=&quot;3D33F470&quot;/&gt;&lt;wsp:rsid wsp:val=&quot;3E52199C&quot;/&gt;&lt;wsp:rsid wsp:val=&quot;3F561B47&quot;/&gt;&lt;wsp:rsid wsp:val=&quot;406B9532&quot;/&gt;&lt;wsp:rsid wsp:val=&quot;415E8DDC&quot;/&gt;&lt;wsp:rsid wsp:val=&quot;4289CB8D&quot;/&gt;&lt;wsp:rsid wsp:val=&quot;429576BE&quot;/&gt;&lt;wsp:rsid wsp:val=&quot;431B0E7E&quot;/&gt;&lt;wsp:rsid wsp:val=&quot;4411C5CE&quot;/&gt;&lt;wsp:rsid wsp:val=&quot;442FB388&quot;/&gt;&lt;wsp:rsid wsp:val=&quot;4430E278&quot;/&gt;&lt;wsp:rsid wsp:val=&quot;443E9AED&quot;/&gt;&lt;wsp:rsid wsp:val=&quot;44ED5C83&quot;/&gt;&lt;wsp:rsid wsp:val=&quot;44EE26CC&quot;/&gt;&lt;wsp:rsid wsp:val=&quot;47CF3121&quot;/&gt;&lt;wsp:rsid wsp:val=&quot;4943C57C&quot;/&gt;&lt;wsp:rsid wsp:val=&quot;4A55A7FF&quot;/&gt;&lt;wsp:rsid wsp:val=&quot;4A9D9446&quot;/&gt;&lt;wsp:rsid wsp:val=&quot;4BF9CA8D&quot;/&gt;&lt;wsp:rsid wsp:val=&quot;4C46AE07&quot;/&gt;&lt;wsp:rsid wsp:val=&quot;4CA306EB&quot;/&gt;&lt;wsp:rsid wsp:val=&quot;4CBFC5B5&quot;/&gt;&lt;wsp:rsid wsp:val=&quot;4D36421A&quot;/&gt;&lt;wsp:rsid wsp:val=&quot;4D4D0C97&quot;/&gt;&lt;wsp:rsid wsp:val=&quot;4D5FB3C7&quot;/&gt;&lt;wsp:rsid wsp:val=&quot;4D852965&quot;/&gt;&lt;wsp:rsid wsp:val=&quot;4DF84CC6&quot;/&gt;&lt;wsp:rsid wsp:val=&quot;4EC98E78&quot;/&gt;&lt;wsp:rsid wsp:val=&quot;4FC24999&quot;/&gt;&lt;wsp:rsid wsp:val=&quot;4FF530D0&quot;/&gt;&lt;wsp:rsid wsp:val=&quot;50763509&quot;/&gt;&lt;wsp:rsid wsp:val=&quot;522A6E16&quot;/&gt;&lt;wsp:rsid wsp:val=&quot;54E10A9F&quot;/&gt;&lt;wsp:rsid wsp:val=&quot;550E3AF2&quot;/&gt;&lt;wsp:rsid wsp:val=&quot;56EFCB90&quot;/&gt;&lt;wsp:rsid wsp:val=&quot;573E439C&quot;/&gt;&lt;wsp:rsid wsp:val=&quot;574BBFCD&quot;/&gt;&lt;wsp:rsid wsp:val=&quot;57684BC6&quot;/&gt;&lt;wsp:rsid wsp:val=&quot;5919EA85&quot;/&gt;&lt;wsp:rsid wsp:val=&quot;59938F13&quot;/&gt;&lt;wsp:rsid wsp:val=&quot;5A315216&quot;/&gt;&lt;wsp:rsid wsp:val=&quot;5A797ACB&quot;/&gt;&lt;wsp:rsid wsp:val=&quot;5ACC8563&quot;/&gt;&lt;wsp:rsid wsp:val=&quot;5AD50966&quot;/&gt;&lt;wsp:rsid wsp:val=&quot;5AEEFB11&quot;/&gt;&lt;wsp:rsid wsp:val=&quot;5CEB850C&quot;/&gt;&lt;wsp:rsid wsp:val=&quot;5E806501&quot;/&gt;&lt;wsp:rsid wsp:val=&quot;5FEE3BC1&quot;/&gt;&lt;wsp:rsid wsp:val=&quot;61E1D17F&quot;/&gt;&lt;wsp:rsid wsp:val=&quot;62038877&quot;/&gt;&lt;wsp:rsid wsp:val=&quot;652B4F28&quot;/&gt;&lt;wsp:rsid wsp:val=&quot;662A25D4&quot;/&gt;&lt;wsp:rsid wsp:val=&quot;67F4BA1F&quot;/&gt;&lt;wsp:rsid wsp:val=&quot;68403CD3&quot;/&gt;&lt;wsp:rsid wsp:val=&quot;6AA7008A&quot;/&gt;&lt;wsp:rsid wsp:val=&quot;6B7D0894&quot;/&gt;&lt;wsp:rsid wsp:val=&quot;6C7E0A4F&quot;/&gt;&lt;wsp:rsid wsp:val=&quot;6C846DDB&quot;/&gt;&lt;wsp:rsid wsp:val=&quot;6CE7151B&quot;/&gt;&lt;wsp:rsid wsp:val=&quot;6E54B90A&quot;/&gt;&lt;wsp:rsid wsp:val=&quot;6E81E95D&quot;/&gt;&lt;wsp:rsid wsp:val=&quot;6E9624D7&quot;/&gt;&lt;wsp:rsid wsp:val=&quot;6FA4D4E1&quot;/&gt;&lt;wsp:rsid wsp:val=&quot;703B74A7&quot;/&gt;&lt;wsp:rsid wsp:val=&quot;705DC317&quot;/&gt;&lt;wsp:rsid wsp:val=&quot;71391D5E&quot;/&gt;&lt;wsp:rsid wsp:val=&quot;718F59BC&quot;/&gt;&lt;wsp:rsid wsp:val=&quot;71B72C3F&quot;/&gt;&lt;wsp:rsid wsp:val=&quot;7306E36F&quot;/&gt;&lt;wsp:rsid wsp:val=&quot;73FA7391&quot;/&gt;&lt;wsp:rsid wsp:val=&quot;74042684&quot;/&gt;&lt;wsp:rsid wsp:val=&quot;785AC153&quot;/&gt;&lt;wsp:rsid wsp:val=&quot;785F1771&quot;/&gt;&lt;wsp:rsid wsp:val=&quot;78754A76&quot;/&gt;&lt;wsp:rsid wsp:val=&quot;7A86D886&quot;/&gt;&lt;wsp:rsid wsp:val=&quot;7AD64CB1&quot;/&gt;&lt;wsp:rsid wsp:val=&quot;7AD6B158&quot;/&gt;&lt;wsp:rsid wsp:val=&quot;7B78706A&quot;/&gt;&lt;wsp:rsid wsp:val=&quot;7CCE4325&quot;/&gt;&lt;wsp:rsid wsp:val=&quot;7D1A8F27&quot;/&gt;&lt;wsp:rsid wsp:val=&quot;7D1D2A70&quot;/&gt;&lt;wsp:rsid wsp:val=&quot;7F724316&quot;/&gt;&lt;/wsp:rsids&gt;&lt;/w:docPr&gt;&lt;w:body&gt;&lt;wx:sect&gt;&lt;w:p wsp:rsidR=&quot;00000000&quot; wsp:rsidRPr=&quot;003F3F80&quot; wsp:rsidRDefault=&quot;003F3F80&quot; wsp:rsidP=&quot;003F3F80&quot;&gt;&lt;m:oMathPara&gt;&lt;m:oMath&gt;&lt;m:r&gt;&lt;m:rPr&gt;&lt;m:sty m:val=&quot;p&quot;/&gt;&lt;/m:rPr&gt;&lt;w:rPr&gt;&lt;w:rFonts w:ascii=&quot;Cambria Math&quot; w:h-ansi=&quot;Cambria Math&quot;/&gt;&lt;wx:font wx:val=&quot;Cambria Math&quot;/&gt;&lt;/w:rPr&gt;&lt;m:t&gt;Î£&lt;/m:t&gt;&lt;/m:r&gt;&lt;m:r&gt;&lt;w:rPr&gt;&lt;w:rFonts w:ascii=&quot;Cambria Math&quot; w:h-ansi=&quot;Cambria Math&quot;/&gt;&lt;wx:font wx:val=&quot;Cambria Math&quot;/&gt;&lt;w:i/&gt;&lt;/w:rPr&gt;&lt;m:t&gt;âŠ†VÂ &lt;/m:t&gt;&lt;/m:r&gt;&lt;/m:oMath&gt;&lt;/m:oMathPara&gt;&lt;/w:p&gt;&lt;w:sectPr wsp:rsidR=&quot;00000000&quot; wsp:rsidRPr=&quot;003F3F80&quot;&gt;&lt;w:pgSz w:w=&quot;12240&quot; w:h=&quot;15840&quot;/&gt;&lt;w:pgMar w:top=&quot;1417&quot; w:right=&quot;1701&quot; w:bottom=&quot;1417&quot; w:left=&quot;1701&quot; w:header=&quot;720&quot; w:footer=&quot;720&quot; w:gutter=&quot;0&quot;/&gt;&lt;w:cols w:space=&quot;720&quot;/&gt;&lt;/w:sectPr&gt;&lt;/wx:sect&gt;&lt;/w:body&gt;&lt;/w:wordDocument&gt;">
+            <v:imagedata chromakey="white" o:title="" r:id="rId15"/>
+          </v:shape>
+        </w:pict>
+      </w:r>
+    </w:p>
+    <w:p>
+      <w:pPr>
+        <w:jc w:val="center"/>
+      </w:pPr>
+      <w:r>
+        <w:t>[figura2]</w:t>
+      </w:r>
+    </w:p>
+    <w:p>
+      <w:pPr>
+        <w:jc w:val="left"/>
+      </w:pPr>
+      <w:r>
+        <w:tab/>
+      </w:r>
+      <w:r>
+        <w:t>O terceiro elemento, chamado “P”, é o conjunto das regras de produção</w:t>
+      </w:r>
+      <w:r>
+        <w:rPr>
+          <w:rFonts w:eastAsia="Times" w:cs="Times"/>
+          <w:szCs w:val="24"/>
+        </w:rPr>
+        <w:t xml:space="preserve"> que definem como as sentenças são geradas a partir dos símbolos da gramática. As regras de produção são escritas na forma de produções, que mostram como substituir um símbolo ou sequência de símbolos por outro(s).</w:t>
+      </w:r>
+    </w:p>
+    <w:p>
+      <w:pPr>
+        <w:jc w:val="left"/>
+      </w:pPr>
+      <w:r>
+        <w:rPr>
+          <w:rFonts w:eastAsia="Times" w:cs="Times"/>
+          <w:szCs w:val="24"/>
+        </w:rPr>
+        <w:tab/>
+      </w:r>
+      <w:r>
+        <w:rPr>
+          <w:rFonts w:eastAsia="Times" w:cs="Times"/>
+          <w:szCs w:val="24"/>
+        </w:rPr>
+        <w:t>Por fim, o quarto elemento, chamado de “S”, é o símbolo inicial da gramática, a partir do qual as sentenças da linguagem são geradas. Esse símbolo deve fazer parte do vocabulário da gramática e ser distinto dos demais símbolos terminais e não terminais.</w:t>
+      </w:r>
+    </w:p>
+    <w:p>
+      <w:pPr>
+        <w:jc w:val="left"/>
+      </w:pPr>
+      <w:r>
+        <w:tab/>
+      </w:r>
+      <w:r>
+        <w:t>Essa é a essência de uma gramática formal, e existem diversos tipos de gramáticas formais classificadas por diferentes restrições para suas regras de produções como na hierarquia proposta pelo linguista Noam Chomsky.</w:t>
+      </w:r>
+    </w:p>
+    <w:p>
+      <w:r>
+        <w:t>[Falar brevemente sobre a hierarquia das linguagens]</w:t>
+      </w:r>
+    </w:p>
+    <w:p>
+      <w:pPr>
+        <w:ind w:firstLine="709"/>
+        <w:rPr>
+          <w:rFonts w:eastAsia="Times" w:cs="Times"/>
+          <w:szCs w:val="24"/>
+        </w:rPr>
+      </w:pPr>
+      <w:r>
+        <w:rPr>
+          <w:rFonts w:eastAsia="Times" w:cs="Times"/>
+          <w:szCs w:val="24"/>
+        </w:rPr>
+        <w:t>A hierarquia de Chomsky refere-se a uma classificação dos tipos de gramáticas formais, que são sistemas de regras usados para gerar e descrever linguagens formais. Essas hierarquias foram propostas pelo linguista Noam Chomsky em sua obra "Syntactic Structures" de 1957, e foram posteriormente ampliadas por outros linguistas.</w:t>
+      </w:r>
+    </w:p>
+    <w:p>
+      <w:pPr>
+        <w:ind w:firstLine="709"/>
+      </w:pPr>
+      <w:r>
+        <w:rPr>
+          <w:rFonts w:eastAsia="Times" w:cs="Times"/>
+        </w:rPr>
+        <w:t>Existem quatro hierarquias de Chomsky</w:t>
+      </w:r>
+      <w:r>
+        <w:rPr>
+          <w:rFonts w:eastAsia="Times" w:cs="Times"/>
+        </w:rPr>
+        <w:t>, cada</w:t>
+      </w:r>
+      <w:r>
+        <w:rPr>
+          <w:rFonts w:eastAsia="Times" w:cs="Times"/>
+        </w:rPr>
+        <w:t xml:space="preserve"> uma com </w:t>
+      </w:r>
+      <w:r>
+        <w:rPr>
+          <w:rFonts w:eastAsia="Times" w:cs="Times"/>
+        </w:rPr>
+        <w:t xml:space="preserve">suas </w:t>
+      </w:r>
+      <w:r>
+        <w:rPr>
+          <w:rFonts w:eastAsia="Times" w:cs="Times"/>
+        </w:rPr>
+        <w:t xml:space="preserve">restrições para </w:t>
+      </w:r>
+      <w:r>
+        <w:rPr>
+          <w:rFonts w:eastAsia="Times" w:cs="Times"/>
+        </w:rPr>
+        <w:t xml:space="preserve">regras de </w:t>
+      </w:r>
+      <w:r>
+        <w:rPr>
+          <w:rFonts w:eastAsia="Times" w:cs="Times"/>
+        </w:rPr>
+        <w:t>produção</w:t>
+      </w:r>
+      <w:r>
+        <w:rPr>
+          <w:rFonts w:eastAsia="Times" w:cs="Times"/>
+        </w:rPr>
+        <w:t>[</w:t>
+      </w:r>
+      <w:r>
+        <w:rPr>
+          <w:rFonts w:eastAsia="Times" w:cs="Times"/>
+        </w:rPr>
+        <w:t>figura3]:</w:t>
+      </w:r>
+      <w:r>
+        <w:rPr>
+          <w:rFonts w:eastAsia="Times" w:cs="Times"/>
+        </w:rPr>
+        <w:t xml:space="preserve"> Gramáticas tipo 0 ou gramáticas irrestritas, que têm regras de produção arbitrárias e podem gerar qualquer linguagem formal. Elas são as mais poderosas em termos de capacidade expressiva, mas também as mais difíceis de serem analisadas e processadas. Gramáticas tipo 1 ou gramáticas sensíveis ao contexto, que têm regras de produção que permitem que uma sequência de símbolos seja substituída por outra, mas a substituição deve ser feita levando em conta o contexto em que a sequência aparece. Gramáticas tipo 2 ou gramáticas livres de contexto, que têm regras de produção que permitem que um símbolo seja substituído por uma sequência de símbolos sem levar em conta o contexto em que a sequência aparece. Gramáticas tipo 3 ou gramáticas regulares, que têm regras de produção que permitem apenas substituições simples, como um símbolo por outro ou uma sequência por outra sequência fixa. Essas gramáticas são menos poderosas que as gramáticas tipo 2, mas ainda podem gerar muitas linguagens úteis, como as linguagens reconhecidas por expressões regulares.</w:t>
+      </w:r>
+    </w:p>
+    <w:p>
+      <w:pPr>
+        <w:ind w:firstLine="709"/>
+        <w:jc w:val="center"/>
+        <w:rPr>
+          <w:rFonts w:eastAsia="Times" w:cs="Times"/>
+        </w:rPr>
+      </w:pPr>
+      <w:r>
+        <w:rPr>
+          <w:rFonts w:eastAsia="Times" w:cs="Times"/>
+        </w:rPr>
+        <w:t xml:space="preserve">Sabendo que : </w:t>
+      </w:r>
+      <w:r>
+        <w:rPr>
+          <w:rFonts w:eastAsia="Times" w:cs="Times"/>
+        </w:rPr>
+        <w:fldChar w:fldCharType="begin"/>
+      </w:r>
+      <w:r>
+        <w:rPr>
+          <w:rFonts w:eastAsia="Times" w:cs="Times"/>
+        </w:rPr>
+        <w:instrText xml:space="preserve"> QUOTE </w:instrText>
+      </w:r>
+      <w:r>
+        <w:rPr>
+          <w:rFonts w:eastAsia="Times"/>
+          <w:position w:val="-5"/>
+        </w:rPr>
+        <w:pict w14:anchorId="0240355D">
+          <v:shape id="_x0000_i1028" style="width:33.75pt;height:20.25pt" type="#_x0000_t75" equationxml="&lt;?xml version=&quot;1.0&quot; encoding=&quot;UTF-8&quot; standalone=&quot;yes&quot;?&gt;&#10;&lt;?mso-application progid=&quot;Word.Document&quot;?&gt;&#10;&lt;w:wordDocument xmlns:aml=&quot;http://schemas.microsoft.com/aml/2001/core&quot; xmlns:wpc=&quot;http://schemas.microsoft.com/office/word/2010/wordprocessingCanvas&quot; xmlns:cx=&quot;http://schemas.microsoft.com/office/drawing/2014/chartex&quot; xmlns:cx1=&quot;http://schemas.microsoft.com/office/drawing/2015/9/8/chartex&quot; xmlns:cx2=&quot;http://schemas.microsoft.com/office/drawing/2015/10/21/chartex&quot; xmlns:cx3=&quot;http://schemas.microsoft.com/office/drawing/2016/5/9/chartex&quot; xmlns:cx4=&quot;http://schemas.microsoft.com/office/drawing/2016/5/10/chartex&quot; xmlns:cx5=&quot;http://schemas.microsoft.com/office/drawing/2016/5/11/chartex&quot; xmlns:cx6=&quot;http://schemas.microsoft.com/office/drawing/2016/5/12/chartex&quot; xmlns:cx7=&quot;http://schemas.microsoft.com/office/drawing/2016/5/13/chartex&quot; xmlns:cx8=&quot;http://schemas.microsoft.com/office/drawing/2016/5/14/chartex&quot; xmlns:cr=&quot;http://schemas.microsoft.com/office/comments/2020/reactions&quot; xmlns:dt=&quot;uuid:C2F41010-65B3-11d1-A29F-00AA00C14882&quot; xmlns:mc=&quot;http://schemas.openxmlformats.org/markup-compatibility/2006&quot; xmlns:aink=&quot;http://schemas.microsoft.com/office/drawing/2016/ink&quot; xmlns:am3d=&quot;http://schemas.microsoft.com/office/drawing/2017/model3d&quot; xmlns:o=&quot;urn:schemas-microsoft-com:office:office&quot; xmlns:oel=&quot;http://schemas.microsoft.com/office/2019/extlst&quot; xmlns:m=&quot;http://schemas.openxmlformats.org/officeDocument/2006/math&quot; xmlns:v=&quot;urn:schemas-microsoft-com:vml&quot; xmlns:w10=&quot;urn:schemas-microsoft-com:office:word&quot; xmlns:w=&quot;http://schemas.microsoft.com/office/word/2003/wordml&quot; xmlns:w16du=&quot;http://schemas.microsoft.com/office/word/2023/wordml/word16du&quot; xmlns:wx=&quot;http://schemas.microsoft.com/office/word/2003/auxHint&quot; xmlns:wne=&quot;http://schemas.microsoft.com/office/word/2006/wordml&quot; xmlns:wsp=&quot;http://schemas.microsoft.com/office/word/2003/wordml/sp2&quot; xmlns:sl=&quot;http://schemas.microsoft.com/schemaLibrary/2003/core&quot; w:macrosPresent=&quot;no&quot; w:embeddedObjPresent=&quot;no&quot; w:ocxPresent=&quot;no&quot; xml:space=&quot;preserve&quot;&gt;&lt;w:ignoreSubtree w:val=&quot;http://schemas.microsoft.com/office/word/2003/wordml/sp2&quot;/&gt;&lt;o:DocumentProperties&gt;&lt;o:Version&gt;16&lt;/o:Version&gt;&lt;/o:DocumentProperties&gt;&lt;w:docPr&gt;&lt;w:view w:val=&quot;print&quot;/&gt;&lt;w:zoom w:percent=&quot;100&quot;/&gt;&lt;w:doNotEmbedSystemFonts/&gt;&lt;w:mirrorMargins/&gt;&lt;w:defaultTabStop w:val=&quot;709&quot;/&gt;&lt;w:hyphenationZone w:val=&quot;425&quot;/&gt;&lt;w:punctuationKerning/&gt;&lt;w:characterSpacingControl w:val=&quot;DontCompress&quot;/&gt;&lt;w:optimizeForBrowser/&gt;&lt;w:validateAgainstSchema/&gt;&lt;w:saveInvalidXML w:val=&quot;off&quot;/&gt;&lt;w:ignoreMixedContent w:val=&quot;off&quot;/&gt;&lt;w:alwaysShowPlaceholderText w:val=&quot;off&quot;/&gt;&lt;w:compat&gt;&lt;w:breakWrappedTables/&gt;&lt;w:snapToGridInCell/&gt;&lt;w:wrapTextWithPunct/&gt;&lt;w:useAsianBreakRules/&gt;&lt;w:dontGrowAutofit/&gt;&lt;/w:compat&gt;&lt;wsp:rsids&gt;&lt;wsp:rsidRoot wsp:val=&quot;003101E9&quot;/&gt;&lt;wsp:rsid wsp:val=&quot;000031CF&quot;/&gt;&lt;wsp:rsid wsp:val=&quot;00011E5D&quot;/&gt;&lt;wsp:rsid wsp:val=&quot;00012790&quot;/&gt;&lt;wsp:rsid wsp:val=&quot;00012FF3&quot;/&gt;&lt;wsp:rsid wsp:val=&quot;00014942&quot;/&gt;&lt;wsp:rsid wsp:val=&quot;00036DDE&quot;/&gt;&lt;wsp:rsid wsp:val=&quot;00041697&quot;/&gt;&lt;wsp:rsid wsp:val=&quot;00041EAE&quot;/&gt;&lt;wsp:rsid wsp:val=&quot;00051030&quot;/&gt;&lt;wsp:rsid wsp:val=&quot;000520B9&quot;/&gt;&lt;wsp:rsid wsp:val=&quot;000645C1&quot;/&gt;&lt;wsp:rsid wsp:val=&quot;000710BA&quot;/&gt;&lt;wsp:rsid wsp:val=&quot;000945B2&quot;/&gt;&lt;wsp:rsid wsp:val=&quot;00094E10&quot;/&gt;&lt;wsp:rsid wsp:val=&quot;000A212D&quot;/&gt;&lt;wsp:rsid wsp:val=&quot;000A5C90&quot;/&gt;&lt;wsp:rsid wsp:val=&quot;000A6AAC&quot;/&gt;&lt;wsp:rsid wsp:val=&quot;000A6C19&quot;/&gt;&lt;wsp:rsid wsp:val=&quot;000B5D56&quot;/&gt;&lt;wsp:rsid wsp:val=&quot;000C6A23&quot;/&gt;&lt;wsp:rsid wsp:val=&quot;000D4365&quot;/&gt;&lt;wsp:rsid wsp:val=&quot;000E7223&quot;/&gt;&lt;wsp:rsid wsp:val=&quot;000F2198&quot;/&gt;&lt;wsp:rsid wsp:val=&quot;0012435D&quot;/&gt;&lt;wsp:rsid wsp:val=&quot;001312C4&quot;/&gt;&lt;wsp:rsid wsp:val=&quot;0013295B&quot;/&gt;&lt;wsp:rsid wsp:val=&quot;00136E83&quot;/&gt;&lt;wsp:rsid wsp:val=&quot;001433D9&quot;/&gt;&lt;wsp:rsid wsp:val=&quot;0015738B&quot;/&gt;&lt;wsp:rsid wsp:val=&quot;001574FB&quot;/&gt;&lt;wsp:rsid wsp:val=&quot;00165D16&quot;/&gt;&lt;wsp:rsid wsp:val=&quot;00170840&quot;/&gt;&lt;wsp:rsid wsp:val=&quot;001849CE&quot;/&gt;&lt;wsp:rsid wsp:val=&quot;00191FC1&quot;/&gt;&lt;wsp:rsid wsp:val=&quot;001A6EB5&quot;/&gt;&lt;wsp:rsid wsp:val=&quot;001B141D&quot;/&gt;&lt;wsp:rsid wsp:val=&quot;001B7615&quot;/&gt;&lt;wsp:rsid wsp:val=&quot;001C3003&quot;/&gt;&lt;wsp:rsid wsp:val=&quot;001E3756&quot;/&gt;&lt;wsp:rsid wsp:val=&quot;001F1D51&quot;/&gt;&lt;wsp:rsid wsp:val=&quot;001F4D90&quot;/&gt;&lt;wsp:rsid wsp:val=&quot;001F7B46&quot;/&gt;&lt;wsp:rsid wsp:val=&quot;0021019D&quot;/&gt;&lt;wsp:rsid wsp:val=&quot;00223428&quot;/&gt;&lt;wsp:rsid wsp:val=&quot;002244EE&quot;/&gt;&lt;wsp:rsid wsp:val=&quot;00230861&quot;/&gt;&lt;wsp:rsid wsp:val=&quot;002312D3&quot;/&gt;&lt;wsp:rsid wsp:val=&quot;0023215D&quot;/&gt;&lt;wsp:rsid wsp:val=&quot;002627B2&quot;/&gt;&lt;wsp:rsid wsp:val=&quot;002636C2&quot;/&gt;&lt;wsp:rsid wsp:val=&quot;002653DD&quot;/&gt;&lt;wsp:rsid wsp:val=&quot;00265AC2&quot;/&gt;&lt;wsp:rsid wsp:val=&quot;0026627A&quot;/&gt;&lt;wsp:rsid wsp:val=&quot;00274432&quot;/&gt;&lt;wsp:rsid wsp:val=&quot;00287985&quot;/&gt;&lt;wsp:rsid wsp:val=&quot;00291C8E&quot;/&gt;&lt;wsp:rsid wsp:val=&quot;00293EDE&quot;/&gt;&lt;wsp:rsid wsp:val=&quot;0029480B&quot;/&gt;&lt;wsp:rsid wsp:val=&quot;002A5E15&quot;/&gt;&lt;wsp:rsid wsp:val=&quot;002A6B5A&quot;/&gt;&lt;wsp:rsid wsp:val=&quot;002C18C4&quot;/&gt;&lt;wsp:rsid wsp:val=&quot;002C5611&quot;/&gt;&lt;wsp:rsid wsp:val=&quot;002D114D&quot;/&gt;&lt;wsp:rsid wsp:val=&quot;002D795A&quot;/&gt;&lt;wsp:rsid wsp:val=&quot;002E5B15&quot;/&gt;&lt;wsp:rsid wsp:val=&quot;002E6E90&quot;/&gt;&lt;wsp:rsid wsp:val=&quot;002F3C68&quot;/&gt;&lt;wsp:rsid wsp:val=&quot;002F5DED&quot;/&gt;&lt;wsp:rsid wsp:val=&quot;002F7EB1&quot;/&gt;&lt;wsp:rsid wsp:val=&quot;003101E9&quot;/&gt;&lt;wsp:rsid wsp:val=&quot;0031040E&quot;/&gt;&lt;wsp:rsid wsp:val=&quot;00312A13&quot;/&gt;&lt;wsp:rsid wsp:val=&quot;00333641&quot;/&gt;&lt;wsp:rsid wsp:val=&quot;003358A7&quot;/&gt;&lt;wsp:rsid wsp:val=&quot;00344531&quot;/&gt;&lt;wsp:rsid wsp:val=&quot;00347FC2&quot;/&gt;&lt;wsp:rsid wsp:val=&quot;00352D7D&quot;/&gt;&lt;wsp:rsid wsp:val=&quot;003559ED&quot;/&gt;&lt;wsp:rsid wsp:val=&quot;003721FA&quot;/&gt;&lt;wsp:rsid wsp:val=&quot;00372305&quot;/&gt;&lt;wsp:rsid wsp:val=&quot;00372E04&quot;/&gt;&lt;wsp:rsid wsp:val=&quot;00383AE9&quot;/&gt;&lt;wsp:rsid wsp:val=&quot;0039094B&quot;/&gt;&lt;wsp:rsid wsp:val=&quot;0039756A&quot;/&gt;&lt;wsp:rsid wsp:val=&quot;00397BAD&quot;/&gt;&lt;wsp:rsid wsp:val=&quot;003A3EB2&quot;/&gt;&lt;wsp:rsid wsp:val=&quot;003A6A72&quot;/&gt;&lt;wsp:rsid wsp:val=&quot;003B521D&quot;/&gt;&lt;wsp:rsid wsp:val=&quot;003B7F66&quot;/&gt;&lt;wsp:rsid wsp:val=&quot;003C5CA0&quot;/&gt;&lt;wsp:rsid wsp:val=&quot;003D4C00&quot;/&gt;&lt;wsp:rsid wsp:val=&quot;003F07D7&quot;/&gt;&lt;wsp:rsid wsp:val=&quot;003F3D6D&quot;/&gt;&lt;wsp:rsid wsp:val=&quot;0040173D&quot;/&gt;&lt;wsp:rsid wsp:val=&quot;0043250A&quot;/&gt;&lt;wsp:rsid wsp:val=&quot;00450638&quot;/&gt;&lt;wsp:rsid wsp:val=&quot;004563A6&quot;/&gt;&lt;wsp:rsid wsp:val=&quot;00464370&quot;/&gt;&lt;wsp:rsid wsp:val=&quot;004714B2&quot;/&gt;&lt;wsp:rsid wsp:val=&quot;00474A38&quot;/&gt;&lt;wsp:rsid wsp:val=&quot;00487524&quot;/&gt;&lt;wsp:rsid wsp:val=&quot;00497972&quot;/&gt;&lt;wsp:rsid wsp:val=&quot;004A02BC&quot;/&gt;&lt;wsp:rsid wsp:val=&quot;004A3290&quot;/&gt;&lt;wsp:rsid wsp:val=&quot;004A33B7&quot;/&gt;&lt;wsp:rsid wsp:val=&quot;004A3726&quot;/&gt;&lt;wsp:rsid wsp:val=&quot;004A7129&quot;/&gt;&lt;wsp:rsid wsp:val=&quot;004A7260&quot;/&gt;&lt;wsp:rsid wsp:val=&quot;004B4E5D&quot;/&gt;&lt;wsp:rsid wsp:val=&quot;004C3800&quot;/&gt;&lt;wsp:rsid wsp:val=&quot;004C47D9&quot;/&gt;&lt;wsp:rsid wsp:val=&quot;004C5F18&quot;/&gt;&lt;wsp:rsid wsp:val=&quot;004C7FC5&quot;/&gt;&lt;wsp:rsid wsp:val=&quot;004D135E&quot;/&gt;&lt;wsp:rsid wsp:val=&quot;004D636F&quot;/&gt;&lt;wsp:rsid wsp:val=&quot;004F690E&quot;/&gt;&lt;wsp:rsid wsp:val=&quot;00500023&quot;/&gt;&lt;wsp:rsid wsp:val=&quot;005026C2&quot;/&gt;&lt;wsp:rsid wsp:val=&quot;00503EF4&quot;/&gt;&lt;wsp:rsid wsp:val=&quot;00516126&quot;/&gt;&lt;wsp:rsid wsp:val=&quot;0053671A&quot;/&gt;&lt;wsp:rsid wsp:val=&quot;005439AA&quot;/&gt;&lt;wsp:rsid wsp:val=&quot;00547C56&quot;/&gt;&lt;wsp:rsid wsp:val=&quot;00557A55&quot;/&gt;&lt;wsp:rsid wsp:val=&quot;00575555&quot;/&gt;&lt;wsp:rsid wsp:val=&quot;00577F03&quot;/&gt;&lt;wsp:rsid wsp:val=&quot;00587808&quot;/&gt;&lt;wsp:rsid wsp:val=&quot;00594038&quot;/&gt;&lt;wsp:rsid wsp:val=&quot;0059662D&quot;/&gt;&lt;wsp:rsid wsp:val=&quot;00597ED3&quot;/&gt;&lt;wsp:rsid wsp:val=&quot;005A4125&quot;/&gt;&lt;wsp:rsid wsp:val=&quot;005A4DA1&quot;/&gt;&lt;wsp:rsid wsp:val=&quot;005A5A5E&quot;/&gt;&lt;wsp:rsid wsp:val=&quot;005A5F3B&quot;/&gt;&lt;wsp:rsid wsp:val=&quot;005A60BA&quot;/&gt;&lt;wsp:rsid wsp:val=&quot;005A682E&quot;/&gt;&lt;wsp:rsid wsp:val=&quot;005B12EF&quot;/&gt;&lt;wsp:rsid wsp:val=&quot;005B1EFA&quot;/&gt;&lt;wsp:rsid wsp:val=&quot;005B6B49&quot;/&gt;&lt;wsp:rsid wsp:val=&quot;005C0906&quot;/&gt;&lt;wsp:rsid wsp:val=&quot;005C3185&quot;/&gt;&lt;wsp:rsid wsp:val=&quot;005D47EB&quot;/&gt;&lt;wsp:rsid wsp:val=&quot;005D49D8&quot;/&gt;&lt;wsp:rsid wsp:val=&quot;005D5883&quot;/&gt;&lt;wsp:rsid wsp:val=&quot;005D7EE2&quot;/&gt;&lt;wsp:rsid wsp:val=&quot;005E315F&quot;/&gt;&lt;wsp:rsid wsp:val=&quot;005F33A7&quot;/&gt;&lt;wsp:rsid wsp:val=&quot;005F73A7&quot;/&gt;&lt;wsp:rsid wsp:val=&quot;005F774A&quot;/&gt;&lt;wsp:rsid wsp:val=&quot;00602D43&quot;/&gt;&lt;wsp:rsid wsp:val=&quot;00607689&quot;/&gt;&lt;wsp:rsid wsp:val=&quot;00616390&quot;/&gt;&lt;wsp:rsid wsp:val=&quot;006257E1&quot;/&gt;&lt;wsp:rsid wsp:val=&quot;00633EED&quot;/&gt;&lt;wsp:rsid wsp:val=&quot;006502E1&quot;/&gt;&lt;wsp:rsid wsp:val=&quot;0066433A&quot;/&gt;&lt;wsp:rsid wsp:val=&quot;00670C77&quot;/&gt;&lt;wsp:rsid wsp:val=&quot;006817ED&quot;/&gt;&lt;wsp:rsid wsp:val=&quot;00694A95&quot;/&gt;&lt;wsp:rsid wsp:val=&quot;006A204F&quot;/&gt;&lt;wsp:rsid wsp:val=&quot;006D5C3B&quot;/&gt;&lt;wsp:rsid wsp:val=&quot;006D7FAC&quot;/&gt;&lt;wsp:rsid wsp:val=&quot;006E2FAF&quot;/&gt;&lt;wsp:rsid wsp:val=&quot;00715504&quot;/&gt;&lt;wsp:rsid wsp:val=&quot;00720319&quot;/&gt;&lt;wsp:rsid wsp:val=&quot;007238BA&quot;/&gt;&lt;wsp:rsid wsp:val=&quot;00732448&quot;/&gt;&lt;wsp:rsid wsp:val=&quot;007341A3&quot;/&gt;&lt;wsp:rsid wsp:val=&quot;00735554&quot;/&gt;&lt;wsp:rsid wsp:val=&quot;007537F1&quot;/&gt;&lt;wsp:rsid wsp:val=&quot;00765887&quot;/&gt;&lt;wsp:rsid wsp:val=&quot;007809DB&quot;/&gt;&lt;wsp:rsid wsp:val=&quot;00787B9B&quot;/&gt;&lt;wsp:rsid wsp:val=&quot;0079611E&quot;/&gt;&lt;wsp:rsid wsp:val=&quot;007A55CE&quot;/&gt;&lt;wsp:rsid wsp:val=&quot;007A75B8&quot;/&gt;&lt;wsp:rsid wsp:val=&quot;007B14A6&quot;/&gt;&lt;wsp:rsid wsp:val=&quot;007B58EA&quot;/&gt;&lt;wsp:rsid wsp:val=&quot;007B73B2&quot;/&gt;&lt;wsp:rsid wsp:val=&quot;007C2CF4&quot;/&gt;&lt;wsp:rsid wsp:val=&quot;007C482F&quot;/&gt;&lt;wsp:rsid wsp:val=&quot;007D4814&quot;/&gt;&lt;wsp:rsid wsp:val=&quot;007F3423&quot;/&gt;&lt;wsp:rsid wsp:val=&quot;007F6D31&quot;/&gt;&lt;wsp:rsid wsp:val=&quot;00803F78&quot;/&gt;&lt;wsp:rsid wsp:val=&quot;008040C4&quot;/&gt;&lt;wsp:rsid wsp:val=&quot;00805BA0&quot;/&gt;&lt;wsp:rsid wsp:val=&quot;008103A8&quot;/&gt;&lt;wsp:rsid wsp:val=&quot;00813C19&quot;/&gt;&lt;wsp:rsid wsp:val=&quot;00831ACC&quot;/&gt;&lt;wsp:rsid wsp:val=&quot;00832E98&quot;/&gt;&lt;wsp:rsid wsp:val=&quot;008443C0&quot;/&gt;&lt;wsp:rsid wsp:val=&quot;00850D17&quot;/&gt;&lt;wsp:rsid wsp:val=&quot;008532C2&quot;/&gt;&lt;wsp:rsid wsp:val=&quot;00867A05&quot;/&gt;&lt;wsp:rsid wsp:val=&quot;00876CCA&quot;/&gt;&lt;wsp:rsid wsp:val=&quot;00890FF4&quot;/&gt;&lt;wsp:rsid wsp:val=&quot;00891E3F&quot;/&gt;&lt;wsp:rsid wsp:val=&quot;00894FCE&quot;/&gt;&lt;wsp:rsid wsp:val=&quot;008A0E84&quot;/&gt;&lt;wsp:rsid wsp:val=&quot;008B7D6D&quot;/&gt;&lt;wsp:rsid wsp:val=&quot;008C0DD8&quot;/&gt;&lt;wsp:rsid wsp:val=&quot;008C161E&quot;/&gt;&lt;wsp:rsid wsp:val=&quot;008C30F4&quot;/&gt;&lt;wsp:rsid wsp:val=&quot;008C3F2C&quot;/&gt;&lt;wsp:rsid wsp:val=&quot;008C6DC2&quot;/&gt;&lt;wsp:rsid wsp:val=&quot;008D1488&quot;/&gt;&lt;wsp:rsid wsp:val=&quot;008D36B6&quot;/&gt;&lt;wsp:rsid wsp:val=&quot;008D36C4&quot;/&gt;&lt;wsp:rsid wsp:val=&quot;008F5B7D&quot;/&gt;&lt;wsp:rsid wsp:val=&quot;00904445&quot;/&gt;&lt;wsp:rsid wsp:val=&quot;0090796E&quot;/&gt;&lt;wsp:rsid wsp:val=&quot;00932B39&quot;/&gt;&lt;wsp:rsid wsp:val=&quot;00932FAF&quot;/&gt;&lt;wsp:rsid wsp:val=&quot;00933212&quot;/&gt;&lt;wsp:rsid wsp:val=&quot;0094120B&quot;/&gt;&lt;wsp:rsid wsp:val=&quot;00951424&quot;/&gt;&lt;wsp:rsid wsp:val=&quot;009613EB&quot;/&gt;&lt;wsp:rsid wsp:val=&quot;00967F63&quot;/&gt;&lt;wsp:rsid wsp:val=&quot;00985396&quot;/&gt;&lt;wsp:rsid wsp:val=&quot;009862BF&quot;/&gt;&lt;wsp:rsid wsp:val=&quot;0098721F&quot;/&gt;&lt;wsp:rsid wsp:val=&quot;00987396&quot;/&gt;&lt;wsp:rsid wsp:val=&quot;009905FF&quot;/&gt;&lt;wsp:rsid wsp:val=&quot;009A1A42&quot;/&gt;&lt;wsp:rsid wsp:val=&quot;009A465D&quot;/&gt;&lt;wsp:rsid wsp:val=&quot;009A77A5&quot;/&gt;&lt;wsp:rsid wsp:val=&quot;009B39B3&quot;/&gt;&lt;wsp:rsid wsp:val=&quot;009C0274&quot;/&gt;&lt;wsp:rsid wsp:val=&quot;009C3757&quot;/&gt;&lt;wsp:rsid wsp:val=&quot;009E5D6D&quot;/&gt;&lt;wsp:rsid wsp:val=&quot;009E7B57&quot;/&gt;&lt;wsp:rsid wsp:val=&quot;009F231B&quot;/&gt;&lt;wsp:rsid wsp:val=&quot;009F5140&quot;/&gt;&lt;wsp:rsid wsp:val=&quot;00A01C68&quot;/&gt;&lt;wsp:rsid wsp:val=&quot;00A05672&quot;/&gt;&lt;wsp:rsid wsp:val=&quot;00A2552B&quot;/&gt;&lt;wsp:rsid wsp:val=&quot;00A3599F&quot;/&gt;&lt;wsp:rsid wsp:val=&quot;00A40956&quot;/&gt;&lt;wsp:rsid wsp:val=&quot;00A57AC2&quot;/&gt;&lt;wsp:rsid wsp:val=&quot;00A57B48&quot;/&gt;&lt;wsp:rsid wsp:val=&quot;00A62790&quot;/&gt;&lt;wsp:rsid wsp:val=&quot;00A66605&quot;/&gt;&lt;wsp:rsid wsp:val=&quot;00A7623D&quot;/&gt;&lt;wsp:rsid wsp:val=&quot;00A84CB3&quot;/&gt;&lt;wsp:rsid wsp:val=&quot;00A91157&quot;/&gt;&lt;wsp:rsid wsp:val=&quot;00A91512&quot;/&gt;&lt;wsp:rsid wsp:val=&quot;00AA2573&quot;/&gt;&lt;wsp:rsid wsp:val=&quot;00AB0653&quot;/&gt;&lt;wsp:rsid wsp:val=&quot;00AE1957&quot;/&gt;&lt;wsp:rsid wsp:val=&quot;00AE1B8F&quot;/&gt;&lt;wsp:rsid wsp:val=&quot;00AE268F&quot;/&gt;&lt;wsp:rsid wsp:val=&quot;00AF0897&quot;/&gt;&lt;wsp:rsid wsp:val=&quot;00AF3329&quot;/&gt;&lt;wsp:rsid wsp:val=&quot;00AF3BEC&quot;/&gt;&lt;wsp:rsid wsp:val=&quot;00B10CBB&quot;/&gt;&lt;wsp:rsid wsp:val=&quot;00B41018&quot;/&gt;&lt;wsp:rsid wsp:val=&quot;00B4390B&quot;/&gt;&lt;wsp:rsid wsp:val=&quot;00B47915&quot;/&gt;&lt;wsp:rsid wsp:val=&quot;00B507C9&quot;/&gt;&lt;wsp:rsid wsp:val=&quot;00B574B0&quot;/&gt;&lt;wsp:rsid wsp:val=&quot;00B57BF1&quot;/&gt;&lt;wsp:rsid wsp:val=&quot;00B617DF&quot;/&gt;&lt;wsp:rsid wsp:val=&quot;00B64933&quot;/&gt;&lt;wsp:rsid wsp:val=&quot;00B73DEF&quot;/&gt;&lt;wsp:rsid wsp:val=&quot;00B91F37&quot;/&gt;&lt;wsp:rsid wsp:val=&quot;00B9290D&quot;/&gt;&lt;wsp:rsid wsp:val=&quot;00BA39BC&quot;/&gt;&lt;wsp:rsid wsp:val=&quot;00BA5C53&quot;/&gt;&lt;wsp:rsid wsp:val=&quot;00BA7C33&quot;/&gt;&lt;wsp:rsid wsp:val=&quot;00BB2D0A&quot;/&gt;&lt;wsp:rsid wsp:val=&quot;00BB32AA&quot;/&gt;&lt;wsp:rsid wsp:val=&quot;00BB5E49&quot;/&gt;&lt;wsp:rsid wsp:val=&quot;00BB6259&quot;/&gt;&lt;wsp:rsid wsp:val=&quot;00BB7B75&quot;/&gt;&lt;wsp:rsid wsp:val=&quot;00BC5C5F&quot;/&gt;&lt;wsp:rsid wsp:val=&quot;00BC6AE7&quot;/&gt;&lt;wsp:rsid wsp:val=&quot;00BC732A&quot;/&gt;&lt;wsp:rsid wsp:val=&quot;00BD58A0&quot;/&gt;&lt;wsp:rsid wsp:val=&quot;00C02480&quot;/&gt;&lt;wsp:rsid wsp:val=&quot;00C123B0&quot;/&gt;&lt;wsp:rsid wsp:val=&quot;00C43883&quot;/&gt;&lt;wsp:rsid wsp:val=&quot;00C46A10&quot;/&gt;&lt;wsp:rsid wsp:val=&quot;00C46B3E&quot;/&gt;&lt;wsp:rsid wsp:val=&quot;00C50141&quot;/&gt;&lt;wsp:rsid wsp:val=&quot;00C507E2&quot;/&gt;&lt;wsp:rsid wsp:val=&quot;00C53158&quot;/&gt;&lt;wsp:rsid wsp:val=&quot;00C6713B&quot;/&gt;&lt;wsp:rsid wsp:val=&quot;00C7778B&quot;/&gt;&lt;wsp:rsid wsp:val=&quot;00C85D53&quot;/&gt;&lt;wsp:rsid wsp:val=&quot;00C95EEA&quot;/&gt;&lt;wsp:rsid wsp:val=&quot;00CA0CE4&quot;/&gt;&lt;wsp:rsid wsp:val=&quot;00CA18F0&quot;/&gt;&lt;wsp:rsid wsp:val=&quot;00CA777F&quot;/&gt;&lt;wsp:rsid wsp:val=&quot;00CB32B7&quot;/&gt;&lt;wsp:rsid wsp:val=&quot;00CB735F&quot;/&gt;&lt;wsp:rsid wsp:val=&quot;00CD797A&quot;/&gt;&lt;wsp:rsid wsp:val=&quot;00CE2877&quot;/&gt;&lt;wsp:rsid wsp:val=&quot;00CF2577&quot;/&gt;&lt;wsp:rsid wsp:val=&quot;00D02EEA&quot;/&gt;&lt;wsp:rsid wsp:val=&quot;00D06F6F&quot;/&gt;&lt;wsp:rsid wsp:val=&quot;00D212ED&quot;/&gt;&lt;wsp:rsid wsp:val=&quot;00D21A3B&quot;/&gt;&lt;wsp:rsid wsp:val=&quot;00D31E19&quot;/&gt;&lt;wsp:rsid wsp:val=&quot;00D32A91&quot;/&gt;&lt;wsp:rsid wsp:val=&quot;00D429BA&quot;/&gt;&lt;wsp:rsid wsp:val=&quot;00D51EA2&quot;/&gt;&lt;wsp:rsid wsp:val=&quot;00D62982&quot;/&gt;&lt;wsp:rsid wsp:val=&quot;00D62AFD&quot;/&gt;&lt;wsp:rsid wsp:val=&quot;00D67F9E&quot;/&gt;&lt;wsp:rsid wsp:val=&quot;00D748B4&quot;/&gt;&lt;wsp:rsid wsp:val=&quot;00D84750&quot;/&gt;&lt;wsp:rsid wsp:val=&quot;00D902C6&quot;/&gt;&lt;wsp:rsid wsp:val=&quot;00DA09A4&quot;/&gt;&lt;wsp:rsid wsp:val=&quot;00DA3BC0&quot;/&gt;&lt;wsp:rsid wsp:val=&quot;00DA5CBC&quot;/&gt;&lt;wsp:rsid wsp:val=&quot;00DA6A20&quot;/&gt;&lt;wsp:rsid wsp:val=&quot;00DB19B5&quot;/&gt;&lt;wsp:rsid wsp:val=&quot;00DC21A4&quot;/&gt;&lt;wsp:rsid wsp:val=&quot;00DF44B3&quot;/&gt;&lt;wsp:rsid wsp:val=&quot;00DF74F4&quot;/&gt;&lt;wsp:rsid wsp:val=&quot;00E16729&quot;/&gt;&lt;wsp:rsid wsp:val=&quot;00E2555D&quot;/&gt;&lt;wsp:rsid wsp:val=&quot;00E56436&quot;/&gt;&lt;wsp:rsid wsp:val=&quot;00E66003&quot;/&gt;&lt;wsp:rsid wsp:val=&quot;00E67E2D&quot;/&gt;&lt;wsp:rsid wsp:val=&quot;00E73AC4&quot;/&gt;&lt;wsp:rsid wsp:val=&quot;00E8235F&quot;/&gt;&lt;wsp:rsid wsp:val=&quot;00E85CB1&quot;/&gt;&lt;wsp:rsid wsp:val=&quot;00E95700&quot;/&gt;&lt;wsp:rsid wsp:val=&quot;00EB786D&quot;/&gt;&lt;wsp:rsid wsp:val=&quot;00EC03D8&quot;/&gt;&lt;wsp:rsid wsp:val=&quot;00EC3340&quot;/&gt;&lt;wsp:rsid wsp:val=&quot;00EE0130&quot;/&gt;&lt;wsp:rsid wsp:val=&quot;00EE77D4&quot;/&gt;&lt;wsp:rsid wsp:val=&quot;00F077D9&quot;/&gt;&lt;wsp:rsid wsp:val=&quot;00F207D9&quot;/&gt;&lt;wsp:rsid wsp:val=&quot;00F237A8&quot;/&gt;&lt;wsp:rsid wsp:val=&quot;00F26174&quot;/&gt;&lt;wsp:rsid wsp:val=&quot;00F35307&quot;/&gt;&lt;wsp:rsid wsp:val=&quot;00F35B6B&quot;/&gt;&lt;wsp:rsid wsp:val=&quot;00F4EB1B&quot;/&gt;&lt;wsp:rsid wsp:val=&quot;00F54FE5&quot;/&gt;&lt;wsp:rsid wsp:val=&quot;00F572B8&quot;/&gt;&lt;wsp:rsid wsp:val=&quot;00F62A62&quot;/&gt;&lt;wsp:rsid wsp:val=&quot;00F63110&quot;/&gt;&lt;wsp:rsid wsp:val=&quot;00F866F3&quot;/&gt;&lt;wsp:rsid wsp:val=&quot;00F95634&quot;/&gt;&lt;wsp:rsid wsp:val=&quot;00FA1590&quot;/&gt;&lt;wsp:rsid wsp:val=&quot;00FB0F1F&quot;/&gt;&lt;wsp:rsid wsp:val=&quot;00FB1274&quot;/&gt;&lt;wsp:rsid wsp:val=&quot;00FB5BA4&quot;/&gt;&lt;wsp:rsid wsp:val=&quot;00FD19B5&quot;/&gt;&lt;wsp:rsid wsp:val=&quot;00FD20DB&quot;/&gt;&lt;wsp:rsid wsp:val=&quot;00FD66E5&quot;/&gt;&lt;wsp:rsid wsp:val=&quot;00FF0B25&quot;/&gt;&lt;wsp:rsid wsp:val=&quot;012183F6&quot;/&gt;&lt;wsp:rsid wsp:val=&quot;025C9ABD&quot;/&gt;&lt;wsp:rsid wsp:val=&quot;02F33B7E&quot;/&gt;&lt;wsp:rsid wsp:val=&quot;030BCC63&quot;/&gt;&lt;wsp:rsid wsp:val=&quot;035F3BA2&quot;/&gt;&lt;wsp:rsid wsp:val=&quot;04198006&quot;/&gt;&lt;wsp:rsid wsp:val=&quot;048A4682&quot;/&gt;&lt;wsp:rsid wsp:val=&quot;06FDE45A&quot;/&gt;&lt;wsp:rsid wsp:val=&quot;07612DAA&quot;/&gt;&lt;wsp:rsid wsp:val=&quot;079ADE0F&quot;/&gt;&lt;wsp:rsid wsp:val=&quot;07B86627&quot;/&gt;&lt;wsp:rsid wsp:val=&quot;07BDF5CD&quot;/&gt;&lt;wsp:rsid wsp:val=&quot;08B4DFEE&quot;/&gt;&lt;wsp:rsid wsp:val=&quot;0936E046&quot;/&gt;&lt;wsp:rsid wsp:val=&quot;094CAEA4&quot;/&gt;&lt;wsp:rsid wsp:val=&quot;09CD4E36&quot;/&gt;&lt;wsp:rsid wsp:val=&quot;0A4B20A9&quot;/&gt;&lt;wsp:rsid wsp:val=&quot;0ABB1CDC&quot;/&gt;&lt;wsp:rsid wsp:val=&quot;0AC33C38&quot;/&gt;&lt;wsp:rsid wsp:val=&quot;0CB14CE8&quot;/&gt;&lt;wsp:rsid wsp:val=&quot;0CF7D76E&quot;/&gt;&lt;wsp:rsid wsp:val=&quot;0DD801AA&quot;/&gt;&lt;wsp:rsid wsp:val=&quot;0F473930&quot;/&gt;&lt;wsp:rsid wsp:val=&quot;0F5C984F&quot;/&gt;&lt;wsp:rsid wsp:val=&quot;0FA3F6BB&quot;/&gt;&lt;wsp:rsid wsp:val=&quot;1008D3A2&quot;/&gt;&lt;wsp:rsid wsp:val=&quot;11236CF9&quot;/&gt;&lt;wsp:rsid wsp:val=&quot;11C1FA45&quot;/&gt;&lt;wsp:rsid wsp:val=&quot;1253A2D8&quot;/&gt;&lt;wsp:rsid wsp:val=&quot;133EE0CD&quot;/&gt;&lt;wsp:rsid wsp:val=&quot;13778A7B&quot;/&gt;&lt;wsp:rsid wsp:val=&quot;13A1F847&quot;/&gt;&lt;wsp:rsid wsp:val=&quot;14688AE7&quot;/&gt;&lt;wsp:rsid wsp:val=&quot;1636B59F&quot;/&gt;&lt;wsp:rsid wsp:val=&quot;16A04D4B&quot;/&gt;&lt;wsp:rsid wsp:val=&quot;1956852D&quot;/&gt;&lt;wsp:rsid wsp:val=&quot;1B09200B&quot;/&gt;&lt;wsp:rsid wsp:val=&quot;1BF2CA69&quot;/&gt;&lt;wsp:rsid wsp:val=&quot;1C284BEE&quot;/&gt;&lt;wsp:rsid wsp:val=&quot;1CE0CAE5&quot;/&gt;&lt;wsp:rsid wsp:val=&quot;1D30AE4F&quot;/&gt;&lt;wsp:rsid wsp:val=&quot;1DA79AEE&quot;/&gt;&lt;wsp:rsid wsp:val=&quot;1EFE0521&quot;/&gt;&lt;wsp:rsid wsp:val=&quot;1F5025D5&quot;/&gt;&lt;wsp:rsid wsp:val=&quot;1FEB1416&quot;/&gt;&lt;wsp:rsid wsp:val=&quot;207FE3D7&quot;/&gt;&lt;wsp:rsid wsp:val=&quot;20C8FE13&quot;/&gt;&lt;wsp:rsid wsp:val=&quot;20CCC751&quot;/&gt;&lt;wsp:rsid wsp:val=&quot;21D625D1&quot;/&gt;&lt;wsp:rsid wsp:val=&quot;22A92DEB&quot;/&gt;&lt;wsp:rsid wsp:val=&quot;22E4D68E&quot;/&gt;&lt;wsp:rsid wsp:val=&quot;24908100&quot;/&gt;&lt;wsp:rsid wsp:val=&quot;25E170BD&quot;/&gt;&lt;wsp:rsid wsp:val=&quot;26455185&quot;/&gt;&lt;wsp:rsid wsp:val=&quot;268E071A&quot;/&gt;&lt;wsp:rsid wsp:val=&quot;26FD9DAB&quot;/&gt;&lt;wsp:rsid wsp:val=&quot;277ED4B5&quot;/&gt;&lt;wsp:rsid wsp:val=&quot;2926B5E9&quot;/&gt;&lt;wsp:rsid wsp:val=&quot;295A7106&quot;/&gt;&lt;wsp:rsid wsp:val=&quot;2AE53961&quot;/&gt;&lt;wsp:rsid wsp:val=&quot;2B230D13&quot;/&gt;&lt;wsp:rsid wsp:val=&quot;2B777871&quot;/&gt;&lt;wsp:rsid wsp:val=&quot;2C8E5322&quot;/&gt;&lt;wsp:rsid wsp:val=&quot;2C95DC01&quot;/&gt;&lt;wsp:rsid wsp:val=&quot;2E564D1F&quot;/&gt;&lt;wsp:rsid wsp:val=&quot;300EDC4A&quot;/&gt;&lt;wsp:rsid wsp:val=&quot;3037B67F&quot;/&gt;&lt;wsp:rsid wsp:val=&quot;3095D4D0&quot;/&gt;&lt;wsp:rsid wsp:val=&quot;30DEC7CE&quot;/&gt;&lt;wsp:rsid wsp:val=&quot;31316DBF&quot;/&gt;&lt;wsp:rsid wsp:val=&quot;32F60CC2&quot;/&gt;&lt;wsp:rsid wsp:val=&quot;3304EAB4&quot;/&gt;&lt;wsp:rsid wsp:val=&quot;3339701A&quot;/&gt;&lt;wsp:rsid wsp:val=&quot;337CC8DA&quot;/&gt;&lt;wsp:rsid wsp:val=&quot;34368159&quot;/&gt;&lt;wsp:rsid wsp:val=&quot;35B7585D&quot;/&gt;&lt;wsp:rsid wsp:val=&quot;35CD26BB&quot;/&gt;&lt;wsp:rsid wsp:val=&quot;3690F6D4&quot;/&gt;&lt;wsp:rsid wsp:val=&quot;3715EC84&quot;/&gt;&lt;wsp:rsid wsp:val=&quot;37298FD3&quot;/&gt;&lt;wsp:rsid wsp:val=&quot;38B08DF5&quot;/&gt;&lt;wsp:rsid wsp:val=&quot;38C78B43&quot;/&gt;&lt;wsp:rsid wsp:val=&quot;3937B94C&quot;/&gt;&lt;wsp:rsid wsp:val=&quot;3945CCF5&quot;/&gt;&lt;wsp:rsid wsp:val=&quot;3995A5C7&quot;/&gt;&lt;wsp:rsid wsp:val=&quot;39F26352&quot;/&gt;&lt;wsp:rsid wsp:val=&quot;3AF66F95&quot;/&gt;&lt;wsp:rsid wsp:val=&quot;3BE6694A&quot;/&gt;&lt;wsp:rsid wsp:val=&quot;3CA89B34&quot;/&gt;&lt;wsp:rsid wsp:val=&quot;3CBFD4F0&quot;/&gt;&lt;wsp:rsid wsp:val=&quot;3D33F470&quot;/&gt;&lt;wsp:rsid wsp:val=&quot;3E52199C&quot;/&gt;&lt;wsp:rsid wsp:val=&quot;3F561B47&quot;/&gt;&lt;wsp:rsid wsp:val=&quot;406B9532&quot;/&gt;&lt;wsp:rsid wsp:val=&quot;415E8DDC&quot;/&gt;&lt;wsp:rsid wsp:val=&quot;4289CB8D&quot;/&gt;&lt;wsp:rsid wsp:val=&quot;429576BE&quot;/&gt;&lt;wsp:rsid wsp:val=&quot;431B0E7E&quot;/&gt;&lt;wsp:rsid wsp:val=&quot;4411C5CE&quot;/&gt;&lt;wsp:rsid wsp:val=&quot;442FB388&quot;/&gt;&lt;wsp:rsid wsp:val=&quot;4430E278&quot;/&gt;&lt;wsp:rsid wsp:val=&quot;443E9AED&quot;/&gt;&lt;wsp:rsid wsp:val=&quot;44ED5C83&quot;/&gt;&lt;wsp:rsid wsp:val=&quot;44EE26CC&quot;/&gt;&lt;wsp:rsid wsp:val=&quot;47CF3121&quot;/&gt;&lt;wsp:rsid wsp:val=&quot;4943C57C&quot;/&gt;&lt;wsp:rsid wsp:val=&quot;4A55A7FF&quot;/&gt;&lt;wsp:rsid wsp:val=&quot;4A9D9446&quot;/&gt;&lt;wsp:rsid wsp:val=&quot;4BF9CA8D&quot;/&gt;&lt;wsp:rsid wsp:val=&quot;4C46AE07&quot;/&gt;&lt;wsp:rsid wsp:val=&quot;4CA306EB&quot;/&gt;&lt;wsp:rsid wsp:val=&quot;4CBFC5B5&quot;/&gt;&lt;wsp:rsid wsp:val=&quot;4D36421A&quot;/&gt;&lt;wsp:rsid wsp:val=&quot;4D4D0C97&quot;/&gt;&lt;wsp:rsid wsp:val=&quot;4D5FB3C7&quot;/&gt;&lt;wsp:rsid wsp:val=&quot;4D852965&quot;/&gt;&lt;wsp:rsid wsp:val=&quot;4DF84CC6&quot;/&gt;&lt;wsp:rsid wsp:val=&quot;4EC98E78&quot;/&gt;&lt;wsp:rsid wsp:val=&quot;4FC24999&quot;/&gt;&lt;wsp:rsid wsp:val=&quot;4FF530D0&quot;/&gt;&lt;wsp:rsid wsp:val=&quot;50763509&quot;/&gt;&lt;wsp:rsid wsp:val=&quot;522A6E16&quot;/&gt;&lt;wsp:rsid wsp:val=&quot;54E10A9F&quot;/&gt;&lt;wsp:rsid wsp:val=&quot;550E3AF2&quot;/&gt;&lt;wsp:rsid wsp:val=&quot;56EFCB90&quot;/&gt;&lt;wsp:rsid wsp:val=&quot;573E439C&quot;/&gt;&lt;wsp:rsid wsp:val=&quot;574BBFCD&quot;/&gt;&lt;wsp:rsid wsp:val=&quot;57684BC6&quot;/&gt;&lt;wsp:rsid wsp:val=&quot;5919EA85&quot;/&gt;&lt;wsp:rsid wsp:val=&quot;59938F13&quot;/&gt;&lt;wsp:rsid wsp:val=&quot;5A315216&quot;/&gt;&lt;wsp:rsid wsp:val=&quot;5A797ACB&quot;/&gt;&lt;wsp:rsid wsp:val=&quot;5ACC8563&quot;/&gt;&lt;wsp:rsid wsp:val=&quot;5AD50966&quot;/&gt;&lt;wsp:rsid wsp:val=&quot;5AEEFB11&quot;/&gt;&lt;wsp:rsid wsp:val=&quot;5CEB850C&quot;/&gt;&lt;wsp:rsid wsp:val=&quot;5E806501&quot;/&gt;&lt;wsp:rsid wsp:val=&quot;5FEE3BC1&quot;/&gt;&lt;wsp:rsid wsp:val=&quot;61E1D17F&quot;/&gt;&lt;wsp:rsid wsp:val=&quot;62038877&quot;/&gt;&lt;wsp:rsid wsp:val=&quot;652B4F28&quot;/&gt;&lt;wsp:rsid wsp:val=&quot;662A25D4&quot;/&gt;&lt;wsp:rsid wsp:val=&quot;67F4BA1F&quot;/&gt;&lt;wsp:rsid wsp:val=&quot;68403CD3&quot;/&gt;&lt;wsp:rsid wsp:val=&quot;6AA7008A&quot;/&gt;&lt;wsp:rsid wsp:val=&quot;6B7D0894&quot;/&gt;&lt;wsp:rsid wsp:val=&quot;6C7E0A4F&quot;/&gt;&lt;wsp:rsid wsp:val=&quot;6C846DDB&quot;/&gt;&lt;wsp:rsid wsp:val=&quot;6CE7151B&quot;/&gt;&lt;wsp:rsid wsp:val=&quot;6E54B90A&quot;/&gt;&lt;wsp:rsid wsp:val=&quot;6E81E95D&quot;/&gt;&lt;wsp:rsid wsp:val=&quot;6E9624D7&quot;/&gt;&lt;wsp:rsid wsp:val=&quot;6FA4D4E1&quot;/&gt;&lt;wsp:rsid wsp:val=&quot;703B74A7&quot;/&gt;&lt;wsp:rsid wsp:val=&quot;705DC317&quot;/&gt;&lt;wsp:rsid wsp:val=&quot;71391D5E&quot;/&gt;&lt;wsp:rsid wsp:val=&quot;718F59BC&quot;/&gt;&lt;wsp:rsid wsp:val=&quot;71B72C3F&quot;/&gt;&lt;wsp:rsid wsp:val=&quot;7306E36F&quot;/&gt;&lt;wsp:rsid wsp:val=&quot;73FA7391&quot;/&gt;&lt;wsp:rsid wsp:val=&quot;74042684&quot;/&gt;&lt;wsp:rsid wsp:val=&quot;785AC153&quot;/&gt;&lt;wsp:rsid wsp:val=&quot;785F1771&quot;/&gt;&lt;wsp:rsid wsp:val=&quot;78754A76&quot;/&gt;&lt;wsp:rsid wsp:val=&quot;7A86D886&quot;/&gt;&lt;wsp:rsid wsp:val=&quot;7AD64CB1&quot;/&gt;&lt;wsp:rsid wsp:val=&quot;7AD6B158&quot;/&gt;&lt;wsp:rsid wsp:val=&quot;7B78706A&quot;/&gt;&lt;wsp:rsid wsp:val=&quot;7CCE4325&quot;/&gt;&lt;wsp:rsid wsp:val=&quot;7D1A8F27&quot;/&gt;&lt;wsp:rsid wsp:val=&quot;7D1D2A70&quot;/&gt;&lt;wsp:rsid wsp:val=&quot;7F724316&quot;/&gt;&lt;/wsp:rsids&gt;&lt;/w:docPr&gt;&lt;w:body&gt;&lt;wx:sect&gt;&lt;w:p wsp:rsidR=&quot;00000000&quot; wsp:rsidRDefault=&quot;00F077D9&quot; wsp:rsidP=&quot;00F077D9&quot;&gt;&lt;m:oMathPara&gt;&lt;m:oMath&gt;&lt;m:r&gt;&lt;w:rPr&gt;&lt;w:rFonts w:ascii=&quot;Cambria Math&quot; w:h-ansi=&quot;Cambria Math&quot;/&gt;&lt;wx:font wx:val=&quot;Cambria Math&quot;/&gt;&lt;w:i/&gt;&lt;/w:rPr&gt;&lt;m:t&gt;Î±â†’Î²Â &lt;/m:t&gt;&lt;/m:r&gt;&lt;/m:oMath&gt;&lt;/m:oMathPara&gt;&lt;/w:p&gt;&lt;w:sectPr wsp:rsidR=&quot;00000000&quot;&gt;&lt;w:pgSz w:w=&quot;12240&quot; w:h=&quot;15840&quot;/&gt;&lt;w:pgMar w:top=&quot;1417&quot; w:right=&quot;1701&quot; w:bottom=&quot;1417&quot; w:left=&quot;1701&quot; w:header=&quot;720&quot; w:footer=&quot;720&quot; w:gutter=&quot;0&quot;/&gt;&lt;w:cols w:space=&quot;720&quot;/&gt;&lt;/w:sectPr&gt;&lt;/wx:sect&gt;&lt;/w:body&gt;&lt;/w:wordDocument&gt;">
+            <v:imagedata chromakey="white" o:title="" r:id="rId16"/>
+          </v:shape>
+        </w:pict>
+      </w:r>
+      <w:r>
+        <w:rPr>
+          <w:rFonts w:eastAsia="Times" w:cs="Times"/>
+        </w:rPr>
+        <w:instrText xml:space="preserve"> </w:instrText>
+      </w:r>
+      <w:r>
+        <w:rPr>
+          <w:rFonts w:eastAsia="Times" w:cs="Times"/>
+        </w:rPr>
+        <w:fldChar w:fldCharType="separate"/>
+      </w:r>
+      <w:r>
+        <w:rPr>
+          <w:rFonts w:eastAsia="Times"/>
+          <w:position w:val="-5"/>
+        </w:rPr>
+        <w:pict w14:anchorId="55E45C37">
+          <v:shape id="_x0000_i1029" style="width:33.75pt;height:20.25pt" type="#_x0000_t75" equationxml="&lt;?xml version=&quot;1.0&quot; encoding=&quot;UTF-8&quot; standalone=&quot;yes&quot;?&gt;&#10;&lt;?mso-application progid=&quot;Word.Document&quot;?&gt;&#10;&lt;w:wordDocument xmlns:aml=&quot;http://schemas.microsoft.com/aml/2001/core&quot; xmlns:wpc=&quot;http://schemas.microsoft.com/office/word/2010/wordprocessingCanvas&quot; xmlns:cx=&quot;http://schemas.microsoft.com/office/drawing/2014/chartex&quot; xmlns:cx1=&quot;http://schemas.microsoft.com/office/drawing/2015/9/8/chartex&quot; xmlns:cx2=&quot;http://schemas.microsoft.com/office/drawing/2015/10/21/chartex&quot; xmlns:cx3=&quot;http://schemas.microsoft.com/office/drawing/2016/5/9/chartex&quot; xmlns:cx4=&quot;http://schemas.microsoft.com/office/drawing/2016/5/10/chartex&quot; xmlns:cx5=&quot;http://schemas.microsoft.com/office/drawing/2016/5/11/chartex&quot; xmlns:cx6=&quot;http://schemas.microsoft.com/office/drawing/2016/5/12/chartex&quot; xmlns:cx7=&quot;http://schemas.microsoft.com/office/drawing/2016/5/13/chartex&quot; xmlns:cx8=&quot;http://schemas.microsoft.com/office/drawing/2016/5/14/chartex&quot; xmlns:cr=&quot;http://schemas.microsoft.com/office/comments/2020/reactions&quot; xmlns:dt=&quot;uuid:C2F41010-65B3-11d1-A29F-00AA00C14882&quot; xmlns:mc=&quot;http://schemas.openxmlformats.org/markup-compatibility/2006&quot; xmlns:aink=&quot;http://schemas.microsoft.com/office/drawing/2016/ink&quot; xmlns:am3d=&quot;http://schemas.microsoft.com/office/drawing/2017/model3d&quot; xmlns:o=&quot;urn:schemas-microsoft-com:office:office&quot; xmlns:oel=&quot;http://schemas.microsoft.com/office/2019/extlst&quot; xmlns:m=&quot;http://schemas.openxmlformats.org/officeDocument/2006/math&quot; xmlns:v=&quot;urn:schemas-microsoft-com:vml&quot; xmlns:w10=&quot;urn:schemas-microsoft-com:office:word&quot; xmlns:w=&quot;http://schemas.microsoft.com/office/word/2003/wordml&quot; xmlns:w16du=&quot;http://schemas.microsoft.com/office/word/2023/wordml/word16du&quot; xmlns:wx=&quot;http://schemas.microsoft.com/office/word/2003/auxHint&quot; xmlns:wne=&quot;http://schemas.microsoft.com/office/word/2006/wordml&quot; xmlns:wsp=&quot;http://schemas.microsoft.com/office/word/2003/wordml/sp2&quot; xmlns:sl=&quot;http://schemas.microsoft.com/schemaLibrary/2003/core&quot; w:macrosPresent=&quot;no&quot; w:embeddedObjPresent=&quot;no&quot; w:ocxPresent=&quot;no&quot; xml:space=&quot;preserve&quot;&gt;&lt;w:ignoreSubtree w:val=&quot;http://schemas.microsoft.com/office/word/2003/wordml/sp2&quot;/&gt;&lt;o:DocumentProperties&gt;&lt;o:Version&gt;16&lt;/o:Version&gt;&lt;/o:DocumentProperties&gt;&lt;w:docPr&gt;&lt;w:view w:val=&quot;print&quot;/&gt;&lt;w:zoom w:percent=&quot;100&quot;/&gt;&lt;w:doNotEmbedSystemFonts/&gt;&lt;w:mirrorMargins/&gt;&lt;w:defaultTabStop w:val=&quot;709&quot;/&gt;&lt;w:hyphenationZone w:val=&quot;425&quot;/&gt;&lt;w:punctuationKerning/&gt;&lt;w:characterSpacingControl w:val=&quot;DontCompress&quot;/&gt;&lt;w:optimizeForBrowser/&gt;&lt;w:validateAgainstSchema/&gt;&lt;w:saveInvalidXML w:val=&quot;off&quot;/&gt;&lt;w:ignoreMixedContent w:val=&quot;off&quot;/&gt;&lt;w:alwaysShowPlaceholderText w:val=&quot;off&quot;/&gt;&lt;w:compat&gt;&lt;w:breakWrappedTables/&gt;&lt;w:snapToGridInCell/&gt;&lt;w:wrapTextWithPunct/&gt;&lt;w:useAsianBreakRules/&gt;&lt;w:dontGrowAutofit/&gt;&lt;/w:compat&gt;&lt;wsp:rsids&gt;&lt;wsp:rsidRoot wsp:val=&quot;003101E9&quot;/&gt;&lt;wsp:rsid wsp:val=&quot;000031CF&quot;/&gt;&lt;wsp:rsid wsp:val=&quot;00011E5D&quot;/&gt;&lt;wsp:rsid wsp:val=&quot;00012790&quot;/&gt;&lt;wsp:rsid wsp:val=&quot;00012FF3&quot;/&gt;&lt;wsp:rsid wsp:val=&quot;00014942&quot;/&gt;&lt;wsp:rsid wsp:val=&quot;00036DDE&quot;/&gt;&lt;wsp:rsid wsp:val=&quot;00041697&quot;/&gt;&lt;wsp:rsid wsp:val=&quot;00041EAE&quot;/&gt;&lt;wsp:rsid wsp:val=&quot;00051030&quot;/&gt;&lt;wsp:rsid wsp:val=&quot;000520B9&quot;/&gt;&lt;wsp:rsid wsp:val=&quot;000645C1&quot;/&gt;&lt;wsp:rsid wsp:val=&quot;000710BA&quot;/&gt;&lt;wsp:rsid wsp:val=&quot;000945B2&quot;/&gt;&lt;wsp:rsid wsp:val=&quot;00094E10&quot;/&gt;&lt;wsp:rsid wsp:val=&quot;000A212D&quot;/&gt;&lt;wsp:rsid wsp:val=&quot;000A5C90&quot;/&gt;&lt;wsp:rsid wsp:val=&quot;000A6AAC&quot;/&gt;&lt;wsp:rsid wsp:val=&quot;000A6C19&quot;/&gt;&lt;wsp:rsid wsp:val=&quot;000B5D56&quot;/&gt;&lt;wsp:rsid wsp:val=&quot;000C6A23&quot;/&gt;&lt;wsp:rsid wsp:val=&quot;000D4365&quot;/&gt;&lt;wsp:rsid wsp:val=&quot;000E7223&quot;/&gt;&lt;wsp:rsid wsp:val=&quot;000F2198&quot;/&gt;&lt;wsp:rsid wsp:val=&quot;0012435D&quot;/&gt;&lt;wsp:rsid wsp:val=&quot;001312C4&quot;/&gt;&lt;wsp:rsid wsp:val=&quot;0013295B&quot;/&gt;&lt;wsp:rsid wsp:val=&quot;00136E83&quot;/&gt;&lt;wsp:rsid wsp:val=&quot;001433D9&quot;/&gt;&lt;wsp:rsid wsp:val=&quot;0015738B&quot;/&gt;&lt;wsp:rsid wsp:val=&quot;001574FB&quot;/&gt;&lt;wsp:rsid wsp:val=&quot;00165D16&quot;/&gt;&lt;wsp:rsid wsp:val=&quot;00170840&quot;/&gt;&lt;wsp:rsid wsp:val=&quot;001849CE&quot;/&gt;&lt;wsp:rsid wsp:val=&quot;00191FC1&quot;/&gt;&lt;wsp:rsid wsp:val=&quot;001A6EB5&quot;/&gt;&lt;wsp:rsid wsp:val=&quot;001B141D&quot;/&gt;&lt;wsp:rsid wsp:val=&quot;001B7615&quot;/&gt;&lt;wsp:rsid wsp:val=&quot;001C3003&quot;/&gt;&lt;wsp:rsid wsp:val=&quot;001E3756&quot;/&gt;&lt;wsp:rsid wsp:val=&quot;001F1D51&quot;/&gt;&lt;wsp:rsid wsp:val=&quot;001F4D90&quot;/&gt;&lt;wsp:rsid wsp:val=&quot;001F7B46&quot;/&gt;&lt;wsp:rsid wsp:val=&quot;0021019D&quot;/&gt;&lt;wsp:rsid wsp:val=&quot;00223428&quot;/&gt;&lt;wsp:rsid wsp:val=&quot;002244EE&quot;/&gt;&lt;wsp:rsid wsp:val=&quot;00230861&quot;/&gt;&lt;wsp:rsid wsp:val=&quot;002312D3&quot;/&gt;&lt;wsp:rsid wsp:val=&quot;0023215D&quot;/&gt;&lt;wsp:rsid wsp:val=&quot;002627B2&quot;/&gt;&lt;wsp:rsid wsp:val=&quot;002636C2&quot;/&gt;&lt;wsp:rsid wsp:val=&quot;002653DD&quot;/&gt;&lt;wsp:rsid wsp:val=&quot;00265AC2&quot;/&gt;&lt;wsp:rsid wsp:val=&quot;0026627A&quot;/&gt;&lt;wsp:rsid wsp:val=&quot;00274432&quot;/&gt;&lt;wsp:rsid wsp:val=&quot;00287985&quot;/&gt;&lt;wsp:rsid wsp:val=&quot;00291C8E&quot;/&gt;&lt;wsp:rsid wsp:val=&quot;00293EDE&quot;/&gt;&lt;wsp:rsid wsp:val=&quot;0029480B&quot;/&gt;&lt;wsp:rsid wsp:val=&quot;002A5E15&quot;/&gt;&lt;wsp:rsid wsp:val=&quot;002A6B5A&quot;/&gt;&lt;wsp:rsid wsp:val=&quot;002C18C4&quot;/&gt;&lt;wsp:rsid wsp:val=&quot;002C5611&quot;/&gt;&lt;wsp:rsid wsp:val=&quot;002D114D&quot;/&gt;&lt;wsp:rsid wsp:val=&quot;002D795A&quot;/&gt;&lt;wsp:rsid wsp:val=&quot;002E5B15&quot;/&gt;&lt;wsp:rsid wsp:val=&quot;002E6E90&quot;/&gt;&lt;wsp:rsid wsp:val=&quot;002F3C68&quot;/&gt;&lt;wsp:rsid wsp:val=&quot;002F5DED&quot;/&gt;&lt;wsp:rsid wsp:val=&quot;002F7EB1&quot;/&gt;&lt;wsp:rsid wsp:val=&quot;003101E9&quot;/&gt;&lt;wsp:rsid wsp:val=&quot;0031040E&quot;/&gt;&lt;wsp:rsid wsp:val=&quot;00312A13&quot;/&gt;&lt;wsp:rsid wsp:val=&quot;00333641&quot;/&gt;&lt;wsp:rsid wsp:val=&quot;003358A7&quot;/&gt;&lt;wsp:rsid wsp:val=&quot;00344531&quot;/&gt;&lt;wsp:rsid wsp:val=&quot;00347FC2&quot;/&gt;&lt;wsp:rsid wsp:val=&quot;00352D7D&quot;/&gt;&lt;wsp:rsid wsp:val=&quot;003559ED&quot;/&gt;&lt;wsp:rsid wsp:val=&quot;003721FA&quot;/&gt;&lt;wsp:rsid wsp:val=&quot;00372305&quot;/&gt;&lt;wsp:rsid wsp:val=&quot;00372E04&quot;/&gt;&lt;wsp:rsid wsp:val=&quot;00383AE9&quot;/&gt;&lt;wsp:rsid wsp:val=&quot;0039094B&quot;/&gt;&lt;wsp:rsid wsp:val=&quot;0039756A&quot;/&gt;&lt;wsp:rsid wsp:val=&quot;00397BAD&quot;/&gt;&lt;wsp:rsid wsp:val=&quot;003A3EB2&quot;/&gt;&lt;wsp:rsid wsp:val=&quot;003A6A72&quot;/&gt;&lt;wsp:rsid wsp:val=&quot;003B521D&quot;/&gt;&lt;wsp:rsid wsp:val=&quot;003B7F66&quot;/&gt;&lt;wsp:rsid wsp:val=&quot;003C5CA0&quot;/&gt;&lt;wsp:rsid wsp:val=&quot;003D4C00&quot;/&gt;&lt;wsp:rsid wsp:val=&quot;003F07D7&quot;/&gt;&lt;wsp:rsid wsp:val=&quot;003F3D6D&quot;/&gt;&lt;wsp:rsid wsp:val=&quot;0040173D&quot;/&gt;&lt;wsp:rsid wsp:val=&quot;0043250A&quot;/&gt;&lt;wsp:rsid wsp:val=&quot;00450638&quot;/&gt;&lt;wsp:rsid wsp:val=&quot;004563A6&quot;/&gt;&lt;wsp:rsid wsp:val=&quot;00464370&quot;/&gt;&lt;wsp:rsid wsp:val=&quot;004714B2&quot;/&gt;&lt;wsp:rsid wsp:val=&quot;00474A38&quot;/&gt;&lt;wsp:rsid wsp:val=&quot;00487524&quot;/&gt;&lt;wsp:rsid wsp:val=&quot;00497972&quot;/&gt;&lt;wsp:rsid wsp:val=&quot;004A02BC&quot;/&gt;&lt;wsp:rsid wsp:val=&quot;004A3290&quot;/&gt;&lt;wsp:rsid wsp:val=&quot;004A33B7&quot;/&gt;&lt;wsp:rsid wsp:val=&quot;004A3726&quot;/&gt;&lt;wsp:rsid wsp:val=&quot;004A7129&quot;/&gt;&lt;wsp:rsid wsp:val=&quot;004A7260&quot;/&gt;&lt;wsp:rsid wsp:val=&quot;004B4E5D&quot;/&gt;&lt;wsp:rsid wsp:val=&quot;004C3800&quot;/&gt;&lt;wsp:rsid wsp:val=&quot;004C47D9&quot;/&gt;&lt;wsp:rsid wsp:val=&quot;004C5F18&quot;/&gt;&lt;wsp:rsid wsp:val=&quot;004C7FC5&quot;/&gt;&lt;wsp:rsid wsp:val=&quot;004D135E&quot;/&gt;&lt;wsp:rsid wsp:val=&quot;004D636F&quot;/&gt;&lt;wsp:rsid wsp:val=&quot;004F690E&quot;/&gt;&lt;wsp:rsid wsp:val=&quot;00500023&quot;/&gt;&lt;wsp:rsid wsp:val=&quot;005026C2&quot;/&gt;&lt;wsp:rsid wsp:val=&quot;00503EF4&quot;/&gt;&lt;wsp:rsid wsp:val=&quot;00516126&quot;/&gt;&lt;wsp:rsid wsp:val=&quot;0053671A&quot;/&gt;&lt;wsp:rsid wsp:val=&quot;005439AA&quot;/&gt;&lt;wsp:rsid wsp:val=&quot;00547C56&quot;/&gt;&lt;wsp:rsid wsp:val=&quot;00557A55&quot;/&gt;&lt;wsp:rsid wsp:val=&quot;00575555&quot;/&gt;&lt;wsp:rsid wsp:val=&quot;00577F03&quot;/&gt;&lt;wsp:rsid wsp:val=&quot;00587808&quot;/&gt;&lt;wsp:rsid wsp:val=&quot;00594038&quot;/&gt;&lt;wsp:rsid wsp:val=&quot;0059662D&quot;/&gt;&lt;wsp:rsid wsp:val=&quot;00597ED3&quot;/&gt;&lt;wsp:rsid wsp:val=&quot;005A4125&quot;/&gt;&lt;wsp:rsid wsp:val=&quot;005A4DA1&quot;/&gt;&lt;wsp:rsid wsp:val=&quot;005A5A5E&quot;/&gt;&lt;wsp:rsid wsp:val=&quot;005A5F3B&quot;/&gt;&lt;wsp:rsid wsp:val=&quot;005A60BA&quot;/&gt;&lt;wsp:rsid wsp:val=&quot;005A682E&quot;/&gt;&lt;wsp:rsid wsp:val=&quot;005B12EF&quot;/&gt;&lt;wsp:rsid wsp:val=&quot;005B1EFA&quot;/&gt;&lt;wsp:rsid wsp:val=&quot;005B6B49&quot;/&gt;&lt;wsp:rsid wsp:val=&quot;005C0906&quot;/&gt;&lt;wsp:rsid wsp:val=&quot;005C3185&quot;/&gt;&lt;wsp:rsid wsp:val=&quot;005D47EB&quot;/&gt;&lt;wsp:rsid wsp:val=&quot;005D49D8&quot;/&gt;&lt;wsp:rsid wsp:val=&quot;005D5883&quot;/&gt;&lt;wsp:rsid wsp:val=&quot;005D7EE2&quot;/&gt;&lt;wsp:rsid wsp:val=&quot;005E315F&quot;/&gt;&lt;wsp:rsid wsp:val=&quot;005F33A7&quot;/&gt;&lt;wsp:rsid wsp:val=&quot;005F73A7&quot;/&gt;&lt;wsp:rsid wsp:val=&quot;005F774A&quot;/&gt;&lt;wsp:rsid wsp:val=&quot;00602D43&quot;/&gt;&lt;wsp:rsid wsp:val=&quot;00607689&quot;/&gt;&lt;wsp:rsid wsp:val=&quot;00616390&quot;/&gt;&lt;wsp:rsid wsp:val=&quot;006257E1&quot;/&gt;&lt;wsp:rsid wsp:val=&quot;00633EED&quot;/&gt;&lt;wsp:rsid wsp:val=&quot;006502E1&quot;/&gt;&lt;wsp:rsid wsp:val=&quot;0066433A&quot;/&gt;&lt;wsp:rsid wsp:val=&quot;00670C77&quot;/&gt;&lt;wsp:rsid wsp:val=&quot;006817ED&quot;/&gt;&lt;wsp:rsid wsp:val=&quot;00694A95&quot;/&gt;&lt;wsp:rsid wsp:val=&quot;006A204F&quot;/&gt;&lt;wsp:rsid wsp:val=&quot;006D5C3B&quot;/&gt;&lt;wsp:rsid wsp:val=&quot;006D7FAC&quot;/&gt;&lt;wsp:rsid wsp:val=&quot;006E2FAF&quot;/&gt;&lt;wsp:rsid wsp:val=&quot;00715504&quot;/&gt;&lt;wsp:rsid wsp:val=&quot;00720319&quot;/&gt;&lt;wsp:rsid wsp:val=&quot;007238BA&quot;/&gt;&lt;wsp:rsid wsp:val=&quot;00732448&quot;/&gt;&lt;wsp:rsid wsp:val=&quot;007341A3&quot;/&gt;&lt;wsp:rsid wsp:val=&quot;00735554&quot;/&gt;&lt;wsp:rsid wsp:val=&quot;007537F1&quot;/&gt;&lt;wsp:rsid wsp:val=&quot;00765887&quot;/&gt;&lt;wsp:rsid wsp:val=&quot;007809DB&quot;/&gt;&lt;wsp:rsid wsp:val=&quot;00787B9B&quot;/&gt;&lt;wsp:rsid wsp:val=&quot;0079611E&quot;/&gt;&lt;wsp:rsid wsp:val=&quot;007A55CE&quot;/&gt;&lt;wsp:rsid wsp:val=&quot;007A75B8&quot;/&gt;&lt;wsp:rsid wsp:val=&quot;007B14A6&quot;/&gt;&lt;wsp:rsid wsp:val=&quot;007B58EA&quot;/&gt;&lt;wsp:rsid wsp:val=&quot;007B73B2&quot;/&gt;&lt;wsp:rsid wsp:val=&quot;007C2CF4&quot;/&gt;&lt;wsp:rsid wsp:val=&quot;007C482F&quot;/&gt;&lt;wsp:rsid wsp:val=&quot;007D4814&quot;/&gt;&lt;wsp:rsid wsp:val=&quot;007F3423&quot;/&gt;&lt;wsp:rsid wsp:val=&quot;007F6D31&quot;/&gt;&lt;wsp:rsid wsp:val=&quot;00803F78&quot;/&gt;&lt;wsp:rsid wsp:val=&quot;008040C4&quot;/&gt;&lt;wsp:rsid wsp:val=&quot;00805BA0&quot;/&gt;&lt;wsp:rsid wsp:val=&quot;008103A8&quot;/&gt;&lt;wsp:rsid wsp:val=&quot;00813C19&quot;/&gt;&lt;wsp:rsid wsp:val=&quot;00831ACC&quot;/&gt;&lt;wsp:rsid wsp:val=&quot;00832E98&quot;/&gt;&lt;wsp:rsid wsp:val=&quot;008443C0&quot;/&gt;&lt;wsp:rsid wsp:val=&quot;00850D17&quot;/&gt;&lt;wsp:rsid wsp:val=&quot;008532C2&quot;/&gt;&lt;wsp:rsid wsp:val=&quot;00867A05&quot;/&gt;&lt;wsp:rsid wsp:val=&quot;00876CCA&quot;/&gt;&lt;wsp:rsid wsp:val=&quot;00890FF4&quot;/&gt;&lt;wsp:rsid wsp:val=&quot;00891E3F&quot;/&gt;&lt;wsp:rsid wsp:val=&quot;00894FCE&quot;/&gt;&lt;wsp:rsid wsp:val=&quot;008A0E84&quot;/&gt;&lt;wsp:rsid wsp:val=&quot;008B7D6D&quot;/&gt;&lt;wsp:rsid wsp:val=&quot;008C0DD8&quot;/&gt;&lt;wsp:rsid wsp:val=&quot;008C161E&quot;/&gt;&lt;wsp:rsid wsp:val=&quot;008C30F4&quot;/&gt;&lt;wsp:rsid wsp:val=&quot;008C3F2C&quot;/&gt;&lt;wsp:rsid wsp:val=&quot;008C6DC2&quot;/&gt;&lt;wsp:rsid wsp:val=&quot;008D1488&quot;/&gt;&lt;wsp:rsid wsp:val=&quot;008D36B6&quot;/&gt;&lt;wsp:rsid wsp:val=&quot;008D36C4&quot;/&gt;&lt;wsp:rsid wsp:val=&quot;008F5B7D&quot;/&gt;&lt;wsp:rsid wsp:val=&quot;00904445&quot;/&gt;&lt;wsp:rsid wsp:val=&quot;0090796E&quot;/&gt;&lt;wsp:rsid wsp:val=&quot;00932B39&quot;/&gt;&lt;wsp:rsid wsp:val=&quot;00932FAF&quot;/&gt;&lt;wsp:rsid wsp:val=&quot;00933212&quot;/&gt;&lt;wsp:rsid wsp:val=&quot;0094120B&quot;/&gt;&lt;wsp:rsid wsp:val=&quot;00951424&quot;/&gt;&lt;wsp:rsid wsp:val=&quot;009613EB&quot;/&gt;&lt;wsp:rsid wsp:val=&quot;00967F63&quot;/&gt;&lt;wsp:rsid wsp:val=&quot;00985396&quot;/&gt;&lt;wsp:rsid wsp:val=&quot;009862BF&quot;/&gt;&lt;wsp:rsid wsp:val=&quot;0098721F&quot;/&gt;&lt;wsp:rsid wsp:val=&quot;00987396&quot;/&gt;&lt;wsp:rsid wsp:val=&quot;009905FF&quot;/&gt;&lt;wsp:rsid wsp:val=&quot;009A1A42&quot;/&gt;&lt;wsp:rsid wsp:val=&quot;009A465D&quot;/&gt;&lt;wsp:rsid wsp:val=&quot;009A77A5&quot;/&gt;&lt;wsp:rsid wsp:val=&quot;009B39B3&quot;/&gt;&lt;wsp:rsid wsp:val=&quot;009C0274&quot;/&gt;&lt;wsp:rsid wsp:val=&quot;009C3757&quot;/&gt;&lt;wsp:rsid wsp:val=&quot;009E5D6D&quot;/&gt;&lt;wsp:rsid wsp:val=&quot;009E7B57&quot;/&gt;&lt;wsp:rsid wsp:val=&quot;009F231B&quot;/&gt;&lt;wsp:rsid wsp:val=&quot;009F5140&quot;/&gt;&lt;wsp:rsid wsp:val=&quot;00A01C68&quot;/&gt;&lt;wsp:rsid wsp:val=&quot;00A05672&quot;/&gt;&lt;wsp:rsid wsp:val=&quot;00A2552B&quot;/&gt;&lt;wsp:rsid wsp:val=&quot;00A3599F&quot;/&gt;&lt;wsp:rsid wsp:val=&quot;00A40956&quot;/&gt;&lt;wsp:rsid wsp:val=&quot;00A57AC2&quot;/&gt;&lt;wsp:rsid wsp:val=&quot;00A57B48&quot;/&gt;&lt;wsp:rsid wsp:val=&quot;00A62790&quot;/&gt;&lt;wsp:rsid wsp:val=&quot;00A66605&quot;/&gt;&lt;wsp:rsid wsp:val=&quot;00A7623D&quot;/&gt;&lt;wsp:rsid wsp:val=&quot;00A84CB3&quot;/&gt;&lt;wsp:rsid wsp:val=&quot;00A91157&quot;/&gt;&lt;wsp:rsid wsp:val=&quot;00A91512&quot;/&gt;&lt;wsp:rsid wsp:val=&quot;00AA2573&quot;/&gt;&lt;wsp:rsid wsp:val=&quot;00AB0653&quot;/&gt;&lt;wsp:rsid wsp:val=&quot;00AE1957&quot;/&gt;&lt;wsp:rsid wsp:val=&quot;00AE1B8F&quot;/&gt;&lt;wsp:rsid wsp:val=&quot;00AE268F&quot;/&gt;&lt;wsp:rsid wsp:val=&quot;00AF0897&quot;/&gt;&lt;wsp:rsid wsp:val=&quot;00AF3329&quot;/&gt;&lt;wsp:rsid wsp:val=&quot;00AF3BEC&quot;/&gt;&lt;wsp:rsid wsp:val=&quot;00B10CBB&quot;/&gt;&lt;wsp:rsid wsp:val=&quot;00B41018&quot;/&gt;&lt;wsp:rsid wsp:val=&quot;00B4390B&quot;/&gt;&lt;wsp:rsid wsp:val=&quot;00B47915&quot;/&gt;&lt;wsp:rsid wsp:val=&quot;00B507C9&quot;/&gt;&lt;wsp:rsid wsp:val=&quot;00B574B0&quot;/&gt;&lt;wsp:rsid wsp:val=&quot;00B57BF1&quot;/&gt;&lt;wsp:rsid wsp:val=&quot;00B617DF&quot;/&gt;&lt;wsp:rsid wsp:val=&quot;00B64933&quot;/&gt;&lt;wsp:rsid wsp:val=&quot;00B73DEF&quot;/&gt;&lt;wsp:rsid wsp:val=&quot;00B91F37&quot;/&gt;&lt;wsp:rsid wsp:val=&quot;00B9290D&quot;/&gt;&lt;wsp:rsid wsp:val=&quot;00BA39BC&quot;/&gt;&lt;wsp:rsid wsp:val=&quot;00BA5C53&quot;/&gt;&lt;wsp:rsid wsp:val=&quot;00BA7C33&quot;/&gt;&lt;wsp:rsid wsp:val=&quot;00BB2D0A&quot;/&gt;&lt;wsp:rsid wsp:val=&quot;00BB32AA&quot;/&gt;&lt;wsp:rsid wsp:val=&quot;00BB5E49&quot;/&gt;&lt;wsp:rsid wsp:val=&quot;00BB6259&quot;/&gt;&lt;wsp:rsid wsp:val=&quot;00BB7B75&quot;/&gt;&lt;wsp:rsid wsp:val=&quot;00BC5C5F&quot;/&gt;&lt;wsp:rsid wsp:val=&quot;00BC6AE7&quot;/&gt;&lt;wsp:rsid wsp:val=&quot;00BC732A&quot;/&gt;&lt;wsp:rsid wsp:val=&quot;00BD58A0&quot;/&gt;&lt;wsp:rsid wsp:val=&quot;00C02480&quot;/&gt;&lt;wsp:rsid wsp:val=&quot;00C123B0&quot;/&gt;&lt;wsp:rsid wsp:val=&quot;00C43883&quot;/&gt;&lt;wsp:rsid wsp:val=&quot;00C46A10&quot;/&gt;&lt;wsp:rsid wsp:val=&quot;00C46B3E&quot;/&gt;&lt;wsp:rsid wsp:val=&quot;00C50141&quot;/&gt;&lt;wsp:rsid wsp:val=&quot;00C507E2&quot;/&gt;&lt;wsp:rsid wsp:val=&quot;00C53158&quot;/&gt;&lt;wsp:rsid wsp:val=&quot;00C6713B&quot;/&gt;&lt;wsp:rsid wsp:val=&quot;00C7778B&quot;/&gt;&lt;wsp:rsid wsp:val=&quot;00C85D53&quot;/&gt;&lt;wsp:rsid wsp:val=&quot;00C95EEA&quot;/&gt;&lt;wsp:rsid wsp:val=&quot;00CA0CE4&quot;/&gt;&lt;wsp:rsid wsp:val=&quot;00CA18F0&quot;/&gt;&lt;wsp:rsid wsp:val=&quot;00CA777F&quot;/&gt;&lt;wsp:rsid wsp:val=&quot;00CB32B7&quot;/&gt;&lt;wsp:rsid wsp:val=&quot;00CB735F&quot;/&gt;&lt;wsp:rsid wsp:val=&quot;00CD797A&quot;/&gt;&lt;wsp:rsid wsp:val=&quot;00CE2877&quot;/&gt;&lt;wsp:rsid wsp:val=&quot;00CF2577&quot;/&gt;&lt;wsp:rsid wsp:val=&quot;00D02EEA&quot;/&gt;&lt;wsp:rsid wsp:val=&quot;00D06F6F&quot;/&gt;&lt;wsp:rsid wsp:val=&quot;00D212ED&quot;/&gt;&lt;wsp:rsid wsp:val=&quot;00D21A3B&quot;/&gt;&lt;wsp:rsid wsp:val=&quot;00D31E19&quot;/&gt;&lt;wsp:rsid wsp:val=&quot;00D32A91&quot;/&gt;&lt;wsp:rsid wsp:val=&quot;00D429BA&quot;/&gt;&lt;wsp:rsid wsp:val=&quot;00D51EA2&quot;/&gt;&lt;wsp:rsid wsp:val=&quot;00D62982&quot;/&gt;&lt;wsp:rsid wsp:val=&quot;00D62AFD&quot;/&gt;&lt;wsp:rsid wsp:val=&quot;00D67F9E&quot;/&gt;&lt;wsp:rsid wsp:val=&quot;00D748B4&quot;/&gt;&lt;wsp:rsid wsp:val=&quot;00D84750&quot;/&gt;&lt;wsp:rsid wsp:val=&quot;00D902C6&quot;/&gt;&lt;wsp:rsid wsp:val=&quot;00DA09A4&quot;/&gt;&lt;wsp:rsid wsp:val=&quot;00DA3BC0&quot;/&gt;&lt;wsp:rsid wsp:val=&quot;00DA5CBC&quot;/&gt;&lt;wsp:rsid wsp:val=&quot;00DA6A20&quot;/&gt;&lt;wsp:rsid wsp:val=&quot;00DB19B5&quot;/&gt;&lt;wsp:rsid wsp:val=&quot;00DC21A4&quot;/&gt;&lt;wsp:rsid wsp:val=&quot;00DF44B3&quot;/&gt;&lt;wsp:rsid wsp:val=&quot;00DF74F4&quot;/&gt;&lt;wsp:rsid wsp:val=&quot;00E16729&quot;/&gt;&lt;wsp:rsid wsp:val=&quot;00E2555D&quot;/&gt;&lt;wsp:rsid wsp:val=&quot;00E56436&quot;/&gt;&lt;wsp:rsid wsp:val=&quot;00E66003&quot;/&gt;&lt;wsp:rsid wsp:val=&quot;00E67E2D&quot;/&gt;&lt;wsp:rsid wsp:val=&quot;00E73AC4&quot;/&gt;&lt;wsp:rsid wsp:val=&quot;00E8235F&quot;/&gt;&lt;wsp:rsid wsp:val=&quot;00E85CB1&quot;/&gt;&lt;wsp:rsid wsp:val=&quot;00E95700&quot;/&gt;&lt;wsp:rsid wsp:val=&quot;00EB786D&quot;/&gt;&lt;wsp:rsid wsp:val=&quot;00EC03D8&quot;/&gt;&lt;wsp:rsid wsp:val=&quot;00EC3340&quot;/&gt;&lt;wsp:rsid wsp:val=&quot;00EE0130&quot;/&gt;&lt;wsp:rsid wsp:val=&quot;00EE77D4&quot;/&gt;&lt;wsp:rsid wsp:val=&quot;00F077D9&quot;/&gt;&lt;wsp:rsid wsp:val=&quot;00F207D9&quot;/&gt;&lt;wsp:rsid wsp:val=&quot;00F237A8&quot;/&gt;&lt;wsp:rsid wsp:val=&quot;00F26174&quot;/&gt;&lt;wsp:rsid wsp:val=&quot;00F35307&quot;/&gt;&lt;wsp:rsid wsp:val=&quot;00F35B6B&quot;/&gt;&lt;wsp:rsid wsp:val=&quot;00F4EB1B&quot;/&gt;&lt;wsp:rsid wsp:val=&quot;00F54FE5&quot;/&gt;&lt;wsp:rsid wsp:val=&quot;00F572B8&quot;/&gt;&lt;wsp:rsid wsp:val=&quot;00F62A62&quot;/&gt;&lt;wsp:rsid wsp:val=&quot;00F63110&quot;/&gt;&lt;wsp:rsid wsp:val=&quot;00F866F3&quot;/&gt;&lt;wsp:rsid wsp:val=&quot;00F95634&quot;/&gt;&lt;wsp:rsid wsp:val=&quot;00FA1590&quot;/&gt;&lt;wsp:rsid wsp:val=&quot;00FB0F1F&quot;/&gt;&lt;wsp:rsid wsp:val=&quot;00FB1274&quot;/&gt;&lt;wsp:rsid wsp:val=&quot;00FB5BA4&quot;/&gt;&lt;wsp:rsid wsp:val=&quot;00FD19B5&quot;/&gt;&lt;wsp:rsid wsp:val=&quot;00FD20DB&quot;/&gt;&lt;wsp:rsid wsp:val=&quot;00FD66E5&quot;/&gt;&lt;wsp:rsid wsp:val=&quot;00FF0B25&quot;/&gt;&lt;wsp:rsid wsp:val=&quot;012183F6&quot;/&gt;&lt;wsp:rsid wsp:val=&quot;025C9ABD&quot;/&gt;&lt;wsp:rsid wsp:val=&quot;02F33B7E&quot;/&gt;&lt;wsp:rsid wsp:val=&quot;030BCC63&quot;/&gt;&lt;wsp:rsid wsp:val=&quot;035F3BA2&quot;/&gt;&lt;wsp:rsid wsp:val=&quot;04198006&quot;/&gt;&lt;wsp:rsid wsp:val=&quot;048A4682&quot;/&gt;&lt;wsp:rsid wsp:val=&quot;06FDE45A&quot;/&gt;&lt;wsp:rsid wsp:val=&quot;07612DAA&quot;/&gt;&lt;wsp:rsid wsp:val=&quot;079ADE0F&quot;/&gt;&lt;wsp:rsid wsp:val=&quot;07B86627&quot;/&gt;&lt;wsp:rsid wsp:val=&quot;07BDF5CD&quot;/&gt;&lt;wsp:rsid wsp:val=&quot;08B4DFEE&quot;/&gt;&lt;wsp:rsid wsp:val=&quot;0936E046&quot;/&gt;&lt;wsp:rsid wsp:val=&quot;094CAEA4&quot;/&gt;&lt;wsp:rsid wsp:val=&quot;09CD4E36&quot;/&gt;&lt;wsp:rsid wsp:val=&quot;0A4B20A9&quot;/&gt;&lt;wsp:rsid wsp:val=&quot;0ABB1CDC&quot;/&gt;&lt;wsp:rsid wsp:val=&quot;0AC33C38&quot;/&gt;&lt;wsp:rsid wsp:val=&quot;0CB14CE8&quot;/&gt;&lt;wsp:rsid wsp:val=&quot;0CF7D76E&quot;/&gt;&lt;wsp:rsid wsp:val=&quot;0DD801AA&quot;/&gt;&lt;wsp:rsid wsp:val=&quot;0F473930&quot;/&gt;&lt;wsp:rsid wsp:val=&quot;0F5C984F&quot;/&gt;&lt;wsp:rsid wsp:val=&quot;0FA3F6BB&quot;/&gt;&lt;wsp:rsid wsp:val=&quot;1008D3A2&quot;/&gt;&lt;wsp:rsid wsp:val=&quot;11236CF9&quot;/&gt;&lt;wsp:rsid wsp:val=&quot;11C1FA45&quot;/&gt;&lt;wsp:rsid wsp:val=&quot;1253A2D8&quot;/&gt;&lt;wsp:rsid wsp:val=&quot;133EE0CD&quot;/&gt;&lt;wsp:rsid wsp:val=&quot;13778A7B&quot;/&gt;&lt;wsp:rsid wsp:val=&quot;13A1F847&quot;/&gt;&lt;wsp:rsid wsp:val=&quot;14688AE7&quot;/&gt;&lt;wsp:rsid wsp:val=&quot;1636B59F&quot;/&gt;&lt;wsp:rsid wsp:val=&quot;16A04D4B&quot;/&gt;&lt;wsp:rsid wsp:val=&quot;1956852D&quot;/&gt;&lt;wsp:rsid wsp:val=&quot;1B09200B&quot;/&gt;&lt;wsp:rsid wsp:val=&quot;1BF2CA69&quot;/&gt;&lt;wsp:rsid wsp:val=&quot;1C284BEE&quot;/&gt;&lt;wsp:rsid wsp:val=&quot;1CE0CAE5&quot;/&gt;&lt;wsp:rsid wsp:val=&quot;1D30AE4F&quot;/&gt;&lt;wsp:rsid wsp:val=&quot;1DA79AEE&quot;/&gt;&lt;wsp:rsid wsp:val=&quot;1EFE0521&quot;/&gt;&lt;wsp:rsid wsp:val=&quot;1F5025D5&quot;/&gt;&lt;wsp:rsid wsp:val=&quot;1FEB1416&quot;/&gt;&lt;wsp:rsid wsp:val=&quot;207FE3D7&quot;/&gt;&lt;wsp:rsid wsp:val=&quot;20C8FE13&quot;/&gt;&lt;wsp:rsid wsp:val=&quot;20CCC751&quot;/&gt;&lt;wsp:rsid wsp:val=&quot;21D625D1&quot;/&gt;&lt;wsp:rsid wsp:val=&quot;22A92DEB&quot;/&gt;&lt;wsp:rsid wsp:val=&quot;22E4D68E&quot;/&gt;&lt;wsp:rsid wsp:val=&quot;24908100&quot;/&gt;&lt;wsp:rsid wsp:val=&quot;25E170BD&quot;/&gt;&lt;wsp:rsid wsp:val=&quot;26455185&quot;/&gt;&lt;wsp:rsid wsp:val=&quot;268E071A&quot;/&gt;&lt;wsp:rsid wsp:val=&quot;26FD9DAB&quot;/&gt;&lt;wsp:rsid wsp:val=&quot;277ED4B5&quot;/&gt;&lt;wsp:rsid wsp:val=&quot;2926B5E9&quot;/&gt;&lt;wsp:rsid wsp:val=&quot;295A7106&quot;/&gt;&lt;wsp:rsid wsp:val=&quot;2AE53961&quot;/&gt;&lt;wsp:rsid wsp:val=&quot;2B230D13&quot;/&gt;&lt;wsp:rsid wsp:val=&quot;2B777871&quot;/&gt;&lt;wsp:rsid wsp:val=&quot;2C8E5322&quot;/&gt;&lt;wsp:rsid wsp:val=&quot;2C95DC01&quot;/&gt;&lt;wsp:rsid wsp:val=&quot;2E564D1F&quot;/&gt;&lt;wsp:rsid wsp:val=&quot;300EDC4A&quot;/&gt;&lt;wsp:rsid wsp:val=&quot;3037B67F&quot;/&gt;&lt;wsp:rsid wsp:val=&quot;3095D4D0&quot;/&gt;&lt;wsp:rsid wsp:val=&quot;30DEC7CE&quot;/&gt;&lt;wsp:rsid wsp:val=&quot;31316DBF&quot;/&gt;&lt;wsp:rsid wsp:val=&quot;32F60CC2&quot;/&gt;&lt;wsp:rsid wsp:val=&quot;3304EAB4&quot;/&gt;&lt;wsp:rsid wsp:val=&quot;3339701A&quot;/&gt;&lt;wsp:rsid wsp:val=&quot;337CC8DA&quot;/&gt;&lt;wsp:rsid wsp:val=&quot;34368159&quot;/&gt;&lt;wsp:rsid wsp:val=&quot;35B7585D&quot;/&gt;&lt;wsp:rsid wsp:val=&quot;35CD26BB&quot;/&gt;&lt;wsp:rsid wsp:val=&quot;3690F6D4&quot;/&gt;&lt;wsp:rsid wsp:val=&quot;3715EC84&quot;/&gt;&lt;wsp:rsid wsp:val=&quot;37298FD3&quot;/&gt;&lt;wsp:rsid wsp:val=&quot;38B08DF5&quot;/&gt;&lt;wsp:rsid wsp:val=&quot;38C78B43&quot;/&gt;&lt;wsp:rsid wsp:val=&quot;3937B94C&quot;/&gt;&lt;wsp:rsid wsp:val=&quot;3945CCF5&quot;/&gt;&lt;wsp:rsid wsp:val=&quot;3995A5C7&quot;/&gt;&lt;wsp:rsid wsp:val=&quot;39F26352&quot;/&gt;&lt;wsp:rsid wsp:val=&quot;3AF66F95&quot;/&gt;&lt;wsp:rsid wsp:val=&quot;3BE6694A&quot;/&gt;&lt;wsp:rsid wsp:val=&quot;3CA89B34&quot;/&gt;&lt;wsp:rsid wsp:val=&quot;3CBFD4F0&quot;/&gt;&lt;wsp:rsid wsp:val=&quot;3D33F470&quot;/&gt;&lt;wsp:rsid wsp:val=&quot;3E52199C&quot;/&gt;&lt;wsp:rsid wsp:val=&quot;3F561B47&quot;/&gt;&lt;wsp:rsid wsp:val=&quot;406B9532&quot;/&gt;&lt;wsp:rsid wsp:val=&quot;415E8DDC&quot;/&gt;&lt;wsp:rsid wsp:val=&quot;4289CB8D&quot;/&gt;&lt;wsp:rsid wsp:val=&quot;429576BE&quot;/&gt;&lt;wsp:rsid wsp:val=&quot;431B0E7E&quot;/&gt;&lt;wsp:rsid wsp:val=&quot;4411C5CE&quot;/&gt;&lt;wsp:rsid wsp:val=&quot;442FB388&quot;/&gt;&lt;wsp:rsid wsp:val=&quot;4430E278&quot;/&gt;&lt;wsp:rsid wsp:val=&quot;443E9AED&quot;/&gt;&lt;wsp:rsid wsp:val=&quot;44ED5C83&quot;/&gt;&lt;wsp:rsid wsp:val=&quot;44EE26CC&quot;/&gt;&lt;wsp:rsid wsp:val=&quot;47CF3121&quot;/&gt;&lt;wsp:rsid wsp:val=&quot;4943C57C&quot;/&gt;&lt;wsp:rsid wsp:val=&quot;4A55A7FF&quot;/&gt;&lt;wsp:rsid wsp:val=&quot;4A9D9446&quot;/&gt;&lt;wsp:rsid wsp:val=&quot;4BF9CA8D&quot;/&gt;&lt;wsp:rsid wsp:val=&quot;4C46AE07&quot;/&gt;&lt;wsp:rsid wsp:val=&quot;4CA306EB&quot;/&gt;&lt;wsp:rsid wsp:val=&quot;4CBFC5B5&quot;/&gt;&lt;wsp:rsid wsp:val=&quot;4D36421A&quot;/&gt;&lt;wsp:rsid wsp:val=&quot;4D4D0C97&quot;/&gt;&lt;wsp:rsid wsp:val=&quot;4D5FB3C7&quot;/&gt;&lt;wsp:rsid wsp:val=&quot;4D852965&quot;/&gt;&lt;wsp:rsid wsp:val=&quot;4DF84CC6&quot;/&gt;&lt;wsp:rsid wsp:val=&quot;4EC98E78&quot;/&gt;&lt;wsp:rsid wsp:val=&quot;4FC24999&quot;/&gt;&lt;wsp:rsid wsp:val=&quot;4FF530D0&quot;/&gt;&lt;wsp:rsid wsp:val=&quot;50763509&quot;/&gt;&lt;wsp:rsid wsp:val=&quot;522A6E16&quot;/&gt;&lt;wsp:rsid wsp:val=&quot;54E10A9F&quot;/&gt;&lt;wsp:rsid wsp:val=&quot;550E3AF2&quot;/&gt;&lt;wsp:rsid wsp:val=&quot;56EFCB90&quot;/&gt;&lt;wsp:rsid wsp:val=&quot;573E439C&quot;/&gt;&lt;wsp:rsid wsp:val=&quot;574BBFCD&quot;/&gt;&lt;wsp:rsid wsp:val=&quot;57684BC6&quot;/&gt;&lt;wsp:rsid wsp:val=&quot;5919EA85&quot;/&gt;&lt;wsp:rsid wsp:val=&quot;59938F13&quot;/&gt;&lt;wsp:rsid wsp:val=&quot;5A315216&quot;/&gt;&lt;wsp:rsid wsp:val=&quot;5A797ACB&quot;/&gt;&lt;wsp:rsid wsp:val=&quot;5ACC8563&quot;/&gt;&lt;wsp:rsid wsp:val=&quot;5AD50966&quot;/&gt;&lt;wsp:rsid wsp:val=&quot;5AEEFB11&quot;/&gt;&lt;wsp:rsid wsp:val=&quot;5CEB850C&quot;/&gt;&lt;wsp:rsid wsp:val=&quot;5E806501&quot;/&gt;&lt;wsp:rsid wsp:val=&quot;5FEE3BC1&quot;/&gt;&lt;wsp:rsid wsp:val=&quot;61E1D17F&quot;/&gt;&lt;wsp:rsid wsp:val=&quot;62038877&quot;/&gt;&lt;wsp:rsid wsp:val=&quot;652B4F28&quot;/&gt;&lt;wsp:rsid wsp:val=&quot;662A25D4&quot;/&gt;&lt;wsp:rsid wsp:val=&quot;67F4BA1F&quot;/&gt;&lt;wsp:rsid wsp:val=&quot;68403CD3&quot;/&gt;&lt;wsp:rsid wsp:val=&quot;6AA7008A&quot;/&gt;&lt;wsp:rsid wsp:val=&quot;6B7D0894&quot;/&gt;&lt;wsp:rsid wsp:val=&quot;6C7E0A4F&quot;/&gt;&lt;wsp:rsid wsp:val=&quot;6C846DDB&quot;/&gt;&lt;wsp:rsid wsp:val=&quot;6CE7151B&quot;/&gt;&lt;wsp:rsid wsp:val=&quot;6E54B90A&quot;/&gt;&lt;wsp:rsid wsp:val=&quot;6E81E95D&quot;/&gt;&lt;wsp:rsid wsp:val=&quot;6E9624D7&quot;/&gt;&lt;wsp:rsid wsp:val=&quot;6FA4D4E1&quot;/&gt;&lt;wsp:rsid wsp:val=&quot;703B74A7&quot;/&gt;&lt;wsp:rsid wsp:val=&quot;705DC317&quot;/&gt;&lt;wsp:rsid wsp:val=&quot;71391D5E&quot;/&gt;&lt;wsp:rsid wsp:val=&quot;718F59BC&quot;/&gt;&lt;wsp:rsid wsp:val=&quot;71B72C3F&quot;/&gt;&lt;wsp:rsid wsp:val=&quot;7306E36F&quot;/&gt;&lt;wsp:rsid wsp:val=&quot;73FA7391&quot;/&gt;&lt;wsp:rsid wsp:val=&quot;74042684&quot;/&gt;&lt;wsp:rsid wsp:val=&quot;785AC153&quot;/&gt;&lt;wsp:rsid wsp:val=&quot;785F1771&quot;/&gt;&lt;wsp:rsid wsp:val=&quot;78754A76&quot;/&gt;&lt;wsp:rsid wsp:val=&quot;7A86D886&quot;/&gt;&lt;wsp:rsid wsp:val=&quot;7AD64CB1&quot;/&gt;&lt;wsp:rsid wsp:val=&quot;7AD6B158&quot;/&gt;&lt;wsp:rsid wsp:val=&quot;7B78706A&quot;/&gt;&lt;wsp:rsid wsp:val=&quot;7CCE4325&quot;/&gt;&lt;wsp:rsid wsp:val=&quot;7D1A8F27&quot;/&gt;&lt;wsp:rsid wsp:val=&quot;7D1D2A70&quot;/&gt;&lt;wsp:rsid wsp:val=&quot;7F724316&quot;/&gt;&lt;/wsp:rsids&gt;&lt;/w:docPr&gt;&lt;w:body&gt;&lt;wx:sect&gt;&lt;w:p wsp:rsidR=&quot;00000000&quot; wsp:rsidRDefault=&quot;00F077D9&quot; wsp:rsidP=&quot;00F077D9&quot;&gt;&lt;m:oMathPara&gt;&lt;m:oMath&gt;&lt;m:r&gt;&lt;w:rPr&gt;&lt;w:rFonts w:ascii=&quot;Cambria Math&quot; w:h-ansi=&quot;Cambria Math&quot;/&gt;&lt;wx:font wx:val=&quot;Cambria Math&quot;/&gt;&lt;w:i/&gt;&lt;/w:rPr&gt;&lt;m:t&gt;Î±â†’Î²Â &lt;/m:t&gt;&lt;/m:r&gt;&lt;/m:oMath&gt;&lt;/m:oMathPara&gt;&lt;/w:p&gt;&lt;w:sectPr wsp:rsidR=&quot;00000000&quot;&gt;&lt;w:pgSz w:w=&quot;12240&quot; w:h=&quot;15840&quot;/&gt;&lt;w:pgMar w:top=&quot;1417&quot; w:right=&quot;1701&quot; w:bottom=&quot;1417&quot; w:left=&quot;1701&quot; w:header=&quot;720&quot; w:footer=&quot;720&quot; w:gutter=&quot;0&quot;/&gt;&lt;w:cols w:space=&quot;720&quot;/&gt;&lt;/w:sectPr&gt;&lt;/wx:sect&gt;&lt;/w:body&gt;&lt;/w:wordDocument&gt;">
+            <v:imagedata chromakey="white" o:title="" r:id="rId16"/>
+          </v:shape>
+        </w:pict>
+      </w:r>
+      <w:r>
+        <w:rPr>
+          <w:rFonts w:eastAsia="Times" w:cs="Times"/>
+        </w:rPr>
+        <w:fldChar w:fldCharType="end"/>
+      </w:r>
+      <w:r>
+        <w:rPr>
+          <w:rFonts w:eastAsia="Times" w:cs="Times"/>
+        </w:rPr>
+        <w:t xml:space="preserve"> </w:t>
+      </w:r>
+      <w:r>
+        <w:rPr>
+          <w:rFonts w:eastAsia="Times" w:cs="Times"/>
+        </w:rPr>
+        <w:t>e</w:t>
+      </w:r>
+      <w:r>
+        <w:rPr>
+          <w:rFonts w:eastAsia="Times" w:cs="Times"/>
+        </w:rPr>
+        <w:t xml:space="preserve"> </w:t>
+      </w:r>
+      <w:r>
+        <w:rPr>
+          <w:rFonts w:eastAsia="Times" w:cs="Times"/>
+        </w:rPr>
+        <w:t>N</w:t>
+      </w:r>
+      <w:r>
+        <w:rPr>
+          <w:rFonts w:eastAsia="Times" w:cs="Times"/>
+        </w:rPr>
+        <w:t xml:space="preserve"> é</w:t>
+      </w:r>
+      <w:r>
+        <w:rPr>
+          <w:rFonts w:eastAsia="Times" w:cs="Times"/>
+        </w:rPr>
+        <w:t xml:space="preserve"> o conjunto </w:t>
+      </w:r>
+      <w:r>
+        <w:rPr>
+          <w:rFonts w:eastAsia="Times" w:cs="Times"/>
+        </w:rPr>
+        <w:t xml:space="preserve">de </w:t>
+      </w:r>
+      <w:r>
+        <w:rPr>
+          <w:rFonts w:eastAsia="Times" w:cs="Times"/>
+        </w:rPr>
+        <w:t>símbolos não</w:t>
+      </w:r>
+      <w:r>
+        <w:rPr>
+          <w:rFonts w:eastAsia="Times" w:cs="Times"/>
+        </w:rPr>
+        <w:t xml:space="preserve"> </w:t>
+      </w:r>
+      <w:r>
+        <w:rPr>
+          <w:rFonts w:eastAsia="Times" w:cs="Times"/>
+        </w:rPr>
+        <w:t>terminais</w:t>
+      </w:r>
+      <w:r>
+        <w:rPr>
+          <w:rFonts w:eastAsia="Times" w:cs="Times"/>
+        </w:rPr>
+        <w:t xml:space="preserve">, </w:t>
+      </w:r>
+      <w:r>
+        <w:rPr>
+          <w:rFonts w:eastAsia="Times" w:cs="Times"/>
+        </w:rPr>
+        <w:t>então</w:t>
+      </w:r>
+      <w:r>
+        <w:rPr>
+          <w:rFonts w:eastAsia="Times" w:cs="Times"/>
+        </w:rPr>
+        <w:t>:</w:t>
+      </w:r>
+    </w:p>
+    <w:p>
+      <w:pPr>
+        <w:ind w:firstLine="709"/>
+        <w:jc w:val="center"/>
+        <w:rPr>
+          <w:rFonts w:eastAsia="Times" w:cs="Times"/>
+        </w:rPr>
+      </w:pPr>
+      <w:r>
+        <w:rPr>
+          <w:rFonts w:eastAsia="Times" w:cs="Times"/>
+        </w:rPr>
+        <w:t xml:space="preserve">Tipo 0: </w:t>
+      </w:r>
+      <w:r>
+        <w:rPr>
+          <w:rFonts w:eastAsia="Times" w:cs="Times"/>
+        </w:rPr>
+        <w:fldChar w:fldCharType="begin"/>
+      </w:r>
+      <w:r>
+        <w:rPr>
+          <w:rFonts w:eastAsia="Times" w:cs="Times"/>
+        </w:rPr>
+        <w:instrText xml:space="preserve"> QUOTE </w:instrText>
+      </w:r>
+      <w:r>
+        <w:rPr>
+          <w:rFonts w:eastAsia="Times"/>
+          <w:position w:val="-5"/>
+        </w:rPr>
+        <w:pict w14:anchorId="40B74238">
+          <v:shape id="_x0000_i1030" style="width:56.25pt;height:20.25pt" type="#_x0000_t75" equationxml="&lt;?xml version=&quot;1.0&quot; encoding=&quot;UTF-8&quot; standalone=&quot;yes&quot;?&gt;&#10;&lt;?mso-application progid=&quot;Word.Document&quot;?&gt;&#10;&lt;w:wordDocument xmlns:aml=&quot;http://schemas.microsoft.com/aml/2001/core&quot; xmlns:wpc=&quot;http://schemas.microsoft.com/office/word/2010/wordprocessingCanvas&quot; xmlns:cx=&quot;http://schemas.microsoft.com/office/drawing/2014/chartex&quot; xmlns:cx1=&quot;http://schemas.microsoft.com/office/drawing/2015/9/8/chartex&quot; xmlns:cx2=&quot;http://schemas.microsoft.com/office/drawing/2015/10/21/chartex&quot; xmlns:cx3=&quot;http://schemas.microsoft.com/office/drawing/2016/5/9/chartex&quot; xmlns:cx4=&quot;http://schemas.microsoft.com/office/drawing/2016/5/10/chartex&quot; xmlns:cx5=&quot;http://schemas.microsoft.com/office/drawing/2016/5/11/chartex&quot; xmlns:cx6=&quot;http://schemas.microsoft.com/office/drawing/2016/5/12/chartex&quot; xmlns:cx7=&quot;http://schemas.microsoft.com/office/drawing/2016/5/13/chartex&quot; xmlns:cx8=&quot;http://schemas.microsoft.com/office/drawing/2016/5/14/chartex&quot; xmlns:cr=&quot;http://schemas.microsoft.com/office/comments/2020/reactions&quot; xmlns:dt=&quot;uuid:C2F41010-65B3-11d1-A29F-00AA00C14882&quot; xmlns:mc=&quot;http://schemas.openxmlformats.org/markup-compatibility/2006&quot; xmlns:aink=&quot;http://schemas.microsoft.com/office/drawing/2016/ink&quot; xmlns:am3d=&quot;http://schemas.microsoft.com/office/drawing/2017/model3d&quot; xmlns:o=&quot;urn:schemas-microsoft-com:office:office&quot; xmlns:oel=&quot;http://schemas.microsoft.com/office/2019/extlst&quot; xmlns:m=&quot;http://schemas.openxmlformats.org/officeDocument/2006/math&quot; xmlns:v=&quot;urn:schemas-microsoft-com:vml&quot; xmlns:w10=&quot;urn:schemas-microsoft-com:office:word&quot; xmlns:w=&quot;http://schemas.microsoft.com/office/word/2003/wordml&quot; xmlns:w16du=&quot;http://schemas.microsoft.com/office/word/2023/wordml/word16du&quot; xmlns:wx=&quot;http://schemas.microsoft.com/office/word/2003/auxHint&quot; xmlns:wne=&quot;http://schemas.microsoft.com/office/word/2006/wordml&quot; xmlns:wsp=&quot;http://schemas.microsoft.com/office/word/2003/wordml/sp2&quot; xmlns:sl=&quot;http://schemas.microsoft.com/schemaLibrary/2003/core&quot; w:macrosPresent=&quot;no&quot; w:embeddedObjPresent=&quot;no&quot; w:ocxPresent=&quot;no&quot; xml:space=&quot;preserve&quot;&gt;&lt;w:ignoreSubtree w:val=&quot;http://schemas.microsoft.com/office/word/2003/wordml/sp2&quot;/&gt;&lt;o:DocumentProperties&gt;&lt;o:Version&gt;16&lt;/o:Version&gt;&lt;/o:DocumentProperties&gt;&lt;w:docPr&gt;&lt;w:view w:val=&quot;print&quot;/&gt;&lt;w:zoom w:percent=&quot;100&quot;/&gt;&lt;w:doNotEmbedSystemFonts/&gt;&lt;w:mirrorMargins/&gt;&lt;w:defaultTabStop w:val=&quot;709&quot;/&gt;&lt;w:hyphenationZone w:val=&quot;425&quot;/&gt;&lt;w:punctuationKerning/&gt;&lt;w:characterSpacingControl w:val=&quot;DontCompress&quot;/&gt;&lt;w:optimizeForBrowser/&gt;&lt;w:validateAgainstSchema/&gt;&lt;w:saveInvalidXML w:val=&quot;off&quot;/&gt;&lt;w:ignoreMixedContent w:val=&quot;off&quot;/&gt;&lt;w:alwaysShowPlaceholderText w:val=&quot;off&quot;/&gt;&lt;w:compat&gt;&lt;w:breakWrappedTables/&gt;&lt;w:snapToGridInCell/&gt;&lt;w:wrapTextWithPunct/&gt;&lt;w:useAsianBreakRules/&gt;&lt;w:dontGrowAutofit/&gt;&lt;/w:compat&gt;&lt;wsp:rsids&gt;&lt;wsp:rsidRoot wsp:val=&quot;003101E9&quot;/&gt;&lt;wsp:rsid wsp:val=&quot;000031CF&quot;/&gt;&lt;wsp:rsid wsp:val=&quot;00011E5D&quot;/&gt;&lt;wsp:rsid wsp:val=&quot;00012790&quot;/&gt;&lt;wsp:rsid wsp:val=&quot;00012FF3&quot;/&gt;&lt;wsp:rsid wsp:val=&quot;00014942&quot;/&gt;&lt;wsp:rsid wsp:val=&quot;00034C7A&quot;/&gt;&lt;wsp:rsid wsp:val=&quot;00036DDE&quot;/&gt;&lt;wsp:rsid wsp:val=&quot;00041697&quot;/&gt;&lt;wsp:rsid wsp:val=&quot;00041EAE&quot;/&gt;&lt;wsp:rsid wsp:val=&quot;00051030&quot;/&gt;&lt;wsp:rsid wsp:val=&quot;000520B9&quot;/&gt;&lt;wsp:rsid wsp:val=&quot;000645C1&quot;/&gt;&lt;wsp:rsid wsp:val=&quot;000710BA&quot;/&gt;&lt;wsp:rsid wsp:val=&quot;000945B2&quot;/&gt;&lt;wsp:rsid wsp:val=&quot;00094E10&quot;/&gt;&lt;wsp:rsid wsp:val=&quot;000A212D&quot;/&gt;&lt;wsp:rsid wsp:val=&quot;000A5C90&quot;/&gt;&lt;wsp:rsid wsp:val=&quot;000A6AAC&quot;/&gt;&lt;wsp:rsid wsp:val=&quot;000A6C19&quot;/&gt;&lt;wsp:rsid wsp:val=&quot;000B5D56&quot;/&gt;&lt;wsp:rsid wsp:val=&quot;000C6A23&quot;/&gt;&lt;wsp:rsid wsp:val=&quot;000D4365&quot;/&gt;&lt;wsp:rsid wsp:val=&quot;000E7223&quot;/&gt;&lt;wsp:rsid wsp:val=&quot;000F2198&quot;/&gt;&lt;wsp:rsid wsp:val=&quot;0012435D&quot;/&gt;&lt;wsp:rsid wsp:val=&quot;001312C4&quot;/&gt;&lt;wsp:rsid wsp:val=&quot;0013295B&quot;/&gt;&lt;wsp:rsid wsp:val=&quot;00136E83&quot;/&gt;&lt;wsp:rsid wsp:val=&quot;001433D9&quot;/&gt;&lt;wsp:rsid wsp:val=&quot;0015738B&quot;/&gt;&lt;wsp:rsid wsp:val=&quot;001574FB&quot;/&gt;&lt;wsp:rsid wsp:val=&quot;00165D16&quot;/&gt;&lt;wsp:rsid wsp:val=&quot;00170840&quot;/&gt;&lt;wsp:rsid wsp:val=&quot;001849CE&quot;/&gt;&lt;wsp:rsid wsp:val=&quot;00191FC1&quot;/&gt;&lt;wsp:rsid wsp:val=&quot;001A6EB5&quot;/&gt;&lt;wsp:rsid wsp:val=&quot;001B141D&quot;/&gt;&lt;wsp:rsid wsp:val=&quot;001B7615&quot;/&gt;&lt;wsp:rsid wsp:val=&quot;001C3003&quot;/&gt;&lt;wsp:rsid wsp:val=&quot;001E3756&quot;/&gt;&lt;wsp:rsid wsp:val=&quot;001F1D51&quot;/&gt;&lt;wsp:rsid wsp:val=&quot;001F4D90&quot;/&gt;&lt;wsp:rsid wsp:val=&quot;001F7B46&quot;/&gt;&lt;wsp:rsid wsp:val=&quot;0021019D&quot;/&gt;&lt;wsp:rsid wsp:val=&quot;00223428&quot;/&gt;&lt;wsp:rsid wsp:val=&quot;002244EE&quot;/&gt;&lt;wsp:rsid wsp:val=&quot;00230861&quot;/&gt;&lt;wsp:rsid wsp:val=&quot;002312D3&quot;/&gt;&lt;wsp:rsid wsp:val=&quot;0023215D&quot;/&gt;&lt;wsp:rsid wsp:val=&quot;002627B2&quot;/&gt;&lt;wsp:rsid wsp:val=&quot;002636C2&quot;/&gt;&lt;wsp:rsid wsp:val=&quot;002653DD&quot;/&gt;&lt;wsp:rsid wsp:val=&quot;00265AC2&quot;/&gt;&lt;wsp:rsid wsp:val=&quot;0026627A&quot;/&gt;&lt;wsp:rsid wsp:val=&quot;00274432&quot;/&gt;&lt;wsp:rsid wsp:val=&quot;00287985&quot;/&gt;&lt;wsp:rsid wsp:val=&quot;00291C8E&quot;/&gt;&lt;wsp:rsid wsp:val=&quot;00293EDE&quot;/&gt;&lt;wsp:rsid wsp:val=&quot;0029480B&quot;/&gt;&lt;wsp:rsid wsp:val=&quot;002A5E15&quot;/&gt;&lt;wsp:rsid wsp:val=&quot;002A6B5A&quot;/&gt;&lt;wsp:rsid wsp:val=&quot;002C18C4&quot;/&gt;&lt;wsp:rsid wsp:val=&quot;002C5611&quot;/&gt;&lt;wsp:rsid wsp:val=&quot;002D114D&quot;/&gt;&lt;wsp:rsid wsp:val=&quot;002D795A&quot;/&gt;&lt;wsp:rsid wsp:val=&quot;002E5B15&quot;/&gt;&lt;wsp:rsid wsp:val=&quot;002E6E90&quot;/&gt;&lt;wsp:rsid wsp:val=&quot;002F3C68&quot;/&gt;&lt;wsp:rsid wsp:val=&quot;002F5DED&quot;/&gt;&lt;wsp:rsid wsp:val=&quot;002F7EB1&quot;/&gt;&lt;wsp:rsid wsp:val=&quot;003101E9&quot;/&gt;&lt;wsp:rsid wsp:val=&quot;0031040E&quot;/&gt;&lt;wsp:rsid wsp:val=&quot;00312A13&quot;/&gt;&lt;wsp:rsid wsp:val=&quot;00333641&quot;/&gt;&lt;wsp:rsid wsp:val=&quot;003358A7&quot;/&gt;&lt;wsp:rsid wsp:val=&quot;00344531&quot;/&gt;&lt;wsp:rsid wsp:val=&quot;00347FC2&quot;/&gt;&lt;wsp:rsid wsp:val=&quot;00352D7D&quot;/&gt;&lt;wsp:rsid wsp:val=&quot;003559ED&quot;/&gt;&lt;wsp:rsid wsp:val=&quot;003721FA&quot;/&gt;&lt;wsp:rsid wsp:val=&quot;00372305&quot;/&gt;&lt;wsp:rsid wsp:val=&quot;00372E04&quot;/&gt;&lt;wsp:rsid wsp:val=&quot;00383AE9&quot;/&gt;&lt;wsp:rsid wsp:val=&quot;0039094B&quot;/&gt;&lt;wsp:rsid wsp:val=&quot;0039756A&quot;/&gt;&lt;wsp:rsid wsp:val=&quot;00397BAD&quot;/&gt;&lt;wsp:rsid wsp:val=&quot;003A3EB2&quot;/&gt;&lt;wsp:rsid wsp:val=&quot;003A6A72&quot;/&gt;&lt;wsp:rsid wsp:val=&quot;003B521D&quot;/&gt;&lt;wsp:rsid wsp:val=&quot;003B7F66&quot;/&gt;&lt;wsp:rsid wsp:val=&quot;003C5CA0&quot;/&gt;&lt;wsp:rsid wsp:val=&quot;003D4C00&quot;/&gt;&lt;wsp:rsid wsp:val=&quot;003F07D7&quot;/&gt;&lt;wsp:rsid wsp:val=&quot;003F3D6D&quot;/&gt;&lt;wsp:rsid wsp:val=&quot;0040173D&quot;/&gt;&lt;wsp:rsid wsp:val=&quot;0043250A&quot;/&gt;&lt;wsp:rsid wsp:val=&quot;00450638&quot;/&gt;&lt;wsp:rsid wsp:val=&quot;004563A6&quot;/&gt;&lt;wsp:rsid wsp:val=&quot;00464370&quot;/&gt;&lt;wsp:rsid wsp:val=&quot;004714B2&quot;/&gt;&lt;wsp:rsid wsp:val=&quot;00474A38&quot;/&gt;&lt;wsp:rsid wsp:val=&quot;00487524&quot;/&gt;&lt;wsp:rsid wsp:val=&quot;00497972&quot;/&gt;&lt;wsp:rsid wsp:val=&quot;004A02BC&quot;/&gt;&lt;wsp:rsid wsp:val=&quot;004A3290&quot;/&gt;&lt;wsp:rsid wsp:val=&quot;004A33B7&quot;/&gt;&lt;wsp:rsid wsp:val=&quot;004A3726&quot;/&gt;&lt;wsp:rsid wsp:val=&quot;004A7129&quot;/&gt;&lt;wsp:rsid wsp:val=&quot;004A7260&quot;/&gt;&lt;wsp:rsid wsp:val=&quot;004B4E5D&quot;/&gt;&lt;wsp:rsid wsp:val=&quot;004C3800&quot;/&gt;&lt;wsp:rsid wsp:val=&quot;004C47D9&quot;/&gt;&lt;wsp:rsid wsp:val=&quot;004C5F18&quot;/&gt;&lt;wsp:rsid wsp:val=&quot;004C7FC5&quot;/&gt;&lt;wsp:rsid wsp:val=&quot;004D135E&quot;/&gt;&lt;wsp:rsid wsp:val=&quot;004D636F&quot;/&gt;&lt;wsp:rsid wsp:val=&quot;004F690E&quot;/&gt;&lt;wsp:rsid wsp:val=&quot;00500023&quot;/&gt;&lt;wsp:rsid wsp:val=&quot;005026C2&quot;/&gt;&lt;wsp:rsid wsp:val=&quot;00503EF4&quot;/&gt;&lt;wsp:rsid wsp:val=&quot;00516126&quot;/&gt;&lt;wsp:rsid wsp:val=&quot;0053671A&quot;/&gt;&lt;wsp:rsid wsp:val=&quot;005439AA&quot;/&gt;&lt;wsp:rsid wsp:val=&quot;00547C56&quot;/&gt;&lt;wsp:rsid wsp:val=&quot;00557A55&quot;/&gt;&lt;wsp:rsid wsp:val=&quot;00575555&quot;/&gt;&lt;wsp:rsid wsp:val=&quot;00577F03&quot;/&gt;&lt;wsp:rsid wsp:val=&quot;00587808&quot;/&gt;&lt;wsp:rsid wsp:val=&quot;00594038&quot;/&gt;&lt;wsp:rsid wsp:val=&quot;0059662D&quot;/&gt;&lt;wsp:rsid wsp:val=&quot;00597ED3&quot;/&gt;&lt;wsp:rsid wsp:val=&quot;005A4125&quot;/&gt;&lt;wsp:rsid wsp:val=&quot;005A4DA1&quot;/&gt;&lt;wsp:rsid wsp:val=&quot;005A5A5E&quot;/&gt;&lt;wsp:rsid wsp:val=&quot;005A5F3B&quot;/&gt;&lt;wsp:rsid wsp:val=&quot;005A60BA&quot;/&gt;&lt;wsp:rsid wsp:val=&quot;005A682E&quot;/&gt;&lt;wsp:rsid wsp:val=&quot;005B12EF&quot;/&gt;&lt;wsp:rsid wsp:val=&quot;005B1EFA&quot;/&gt;&lt;wsp:rsid wsp:val=&quot;005B6B49&quot;/&gt;&lt;wsp:rsid wsp:val=&quot;005C0906&quot;/&gt;&lt;wsp:rsid wsp:val=&quot;005C3185&quot;/&gt;&lt;wsp:rsid wsp:val=&quot;005D47EB&quot;/&gt;&lt;wsp:rsid wsp:val=&quot;005D49D8&quot;/&gt;&lt;wsp:rsid wsp:val=&quot;005D5883&quot;/&gt;&lt;wsp:rsid wsp:val=&quot;005D7EE2&quot;/&gt;&lt;wsp:rsid wsp:val=&quot;005E315F&quot;/&gt;&lt;wsp:rsid wsp:val=&quot;005F33A7&quot;/&gt;&lt;wsp:rsid wsp:val=&quot;005F73A7&quot;/&gt;&lt;wsp:rsid wsp:val=&quot;005F774A&quot;/&gt;&lt;wsp:rsid wsp:val=&quot;00602D43&quot;/&gt;&lt;wsp:rsid wsp:val=&quot;00607689&quot;/&gt;&lt;wsp:rsid wsp:val=&quot;00616390&quot;/&gt;&lt;wsp:rsid wsp:val=&quot;006257E1&quot;/&gt;&lt;wsp:rsid wsp:val=&quot;00633EED&quot;/&gt;&lt;wsp:rsid wsp:val=&quot;006502E1&quot;/&gt;&lt;wsp:rsid wsp:val=&quot;0066433A&quot;/&gt;&lt;wsp:rsid wsp:val=&quot;00670C77&quot;/&gt;&lt;wsp:rsid wsp:val=&quot;006817ED&quot;/&gt;&lt;wsp:rsid wsp:val=&quot;00694A95&quot;/&gt;&lt;wsp:rsid wsp:val=&quot;006A204F&quot;/&gt;&lt;wsp:rsid wsp:val=&quot;006D5C3B&quot;/&gt;&lt;wsp:rsid wsp:val=&quot;006D7FAC&quot;/&gt;&lt;wsp:rsid wsp:val=&quot;006E2FAF&quot;/&gt;&lt;wsp:rsid wsp:val=&quot;00715504&quot;/&gt;&lt;wsp:rsid wsp:val=&quot;00720319&quot;/&gt;&lt;wsp:rsid wsp:val=&quot;007238BA&quot;/&gt;&lt;wsp:rsid wsp:val=&quot;00732448&quot;/&gt;&lt;wsp:rsid wsp:val=&quot;007341A3&quot;/&gt;&lt;wsp:rsid wsp:val=&quot;00735554&quot;/&gt;&lt;wsp:rsid wsp:val=&quot;007537F1&quot;/&gt;&lt;wsp:rsid wsp:val=&quot;00765887&quot;/&gt;&lt;wsp:rsid wsp:val=&quot;007809DB&quot;/&gt;&lt;wsp:rsid wsp:val=&quot;00787B9B&quot;/&gt;&lt;wsp:rsid wsp:val=&quot;0079611E&quot;/&gt;&lt;wsp:rsid wsp:val=&quot;007A55CE&quot;/&gt;&lt;wsp:rsid wsp:val=&quot;007A75B8&quot;/&gt;&lt;wsp:rsid wsp:val=&quot;007B14A6&quot;/&gt;&lt;wsp:rsid wsp:val=&quot;007B58EA&quot;/&gt;&lt;wsp:rsid wsp:val=&quot;007B73B2&quot;/&gt;&lt;wsp:rsid wsp:val=&quot;007C2CF4&quot;/&gt;&lt;wsp:rsid wsp:val=&quot;007C482F&quot;/&gt;&lt;wsp:rsid wsp:val=&quot;007D4814&quot;/&gt;&lt;wsp:rsid wsp:val=&quot;007F3423&quot;/&gt;&lt;wsp:rsid wsp:val=&quot;007F6D31&quot;/&gt;&lt;wsp:rsid wsp:val=&quot;00803F78&quot;/&gt;&lt;wsp:rsid wsp:val=&quot;008040C4&quot;/&gt;&lt;wsp:rsid wsp:val=&quot;00805BA0&quot;/&gt;&lt;wsp:rsid wsp:val=&quot;008103A8&quot;/&gt;&lt;wsp:rsid wsp:val=&quot;00813C19&quot;/&gt;&lt;wsp:rsid wsp:val=&quot;00831ACC&quot;/&gt;&lt;wsp:rsid wsp:val=&quot;00832E98&quot;/&gt;&lt;wsp:rsid wsp:val=&quot;008443C0&quot;/&gt;&lt;wsp:rsid wsp:val=&quot;00850D17&quot;/&gt;&lt;wsp:rsid wsp:val=&quot;008532C2&quot;/&gt;&lt;wsp:rsid wsp:val=&quot;00867A05&quot;/&gt;&lt;wsp:rsid wsp:val=&quot;00876CCA&quot;/&gt;&lt;wsp:rsid wsp:val=&quot;00890FF4&quot;/&gt;&lt;wsp:rsid wsp:val=&quot;00891E3F&quot;/&gt;&lt;wsp:rsid wsp:val=&quot;00894FCE&quot;/&gt;&lt;wsp:rsid wsp:val=&quot;008A0E84&quot;/&gt;&lt;wsp:rsid wsp:val=&quot;008B7D6D&quot;/&gt;&lt;wsp:rsid wsp:val=&quot;008C0DD8&quot;/&gt;&lt;wsp:rsid wsp:val=&quot;008C161E&quot;/&gt;&lt;wsp:rsid wsp:val=&quot;008C30F4&quot;/&gt;&lt;wsp:rsid wsp:val=&quot;008C3F2C&quot;/&gt;&lt;wsp:rsid wsp:val=&quot;008C6DC2&quot;/&gt;&lt;wsp:rsid wsp:val=&quot;008D1488&quot;/&gt;&lt;wsp:rsid wsp:val=&quot;008D36B6&quot;/&gt;&lt;wsp:rsid wsp:val=&quot;008D36C4&quot;/&gt;&lt;wsp:rsid wsp:val=&quot;008F5B7D&quot;/&gt;&lt;wsp:rsid wsp:val=&quot;00904445&quot;/&gt;&lt;wsp:rsid wsp:val=&quot;0090796E&quot;/&gt;&lt;wsp:rsid wsp:val=&quot;00932B39&quot;/&gt;&lt;wsp:rsid wsp:val=&quot;00932FAF&quot;/&gt;&lt;wsp:rsid wsp:val=&quot;00933212&quot;/&gt;&lt;wsp:rsid wsp:val=&quot;0094120B&quot;/&gt;&lt;wsp:rsid wsp:val=&quot;00951424&quot;/&gt;&lt;wsp:rsid wsp:val=&quot;009613EB&quot;/&gt;&lt;wsp:rsid wsp:val=&quot;00967F63&quot;/&gt;&lt;wsp:rsid wsp:val=&quot;00985396&quot;/&gt;&lt;wsp:rsid wsp:val=&quot;009862BF&quot;/&gt;&lt;wsp:rsid wsp:val=&quot;0098721F&quot;/&gt;&lt;wsp:rsid wsp:val=&quot;00987396&quot;/&gt;&lt;wsp:rsid wsp:val=&quot;009905FF&quot;/&gt;&lt;wsp:rsid wsp:val=&quot;009A1A42&quot;/&gt;&lt;wsp:rsid wsp:val=&quot;009A465D&quot;/&gt;&lt;wsp:rsid wsp:val=&quot;009A77A5&quot;/&gt;&lt;wsp:rsid wsp:val=&quot;009B39B3&quot;/&gt;&lt;wsp:rsid wsp:val=&quot;009C0274&quot;/&gt;&lt;wsp:rsid wsp:val=&quot;009C3757&quot;/&gt;&lt;wsp:rsid wsp:val=&quot;009E5D6D&quot;/&gt;&lt;wsp:rsid wsp:val=&quot;009E7B57&quot;/&gt;&lt;wsp:rsid wsp:val=&quot;009F231B&quot;/&gt;&lt;wsp:rsid wsp:val=&quot;009F5140&quot;/&gt;&lt;wsp:rsid wsp:val=&quot;00A01C68&quot;/&gt;&lt;wsp:rsid wsp:val=&quot;00A05672&quot;/&gt;&lt;wsp:rsid wsp:val=&quot;00A2552B&quot;/&gt;&lt;wsp:rsid wsp:val=&quot;00A3599F&quot;/&gt;&lt;wsp:rsid wsp:val=&quot;00A40956&quot;/&gt;&lt;wsp:rsid wsp:val=&quot;00A57AC2&quot;/&gt;&lt;wsp:rsid wsp:val=&quot;00A57B48&quot;/&gt;&lt;wsp:rsid wsp:val=&quot;00A62790&quot;/&gt;&lt;wsp:rsid wsp:val=&quot;00A66605&quot;/&gt;&lt;wsp:rsid wsp:val=&quot;00A7623D&quot;/&gt;&lt;wsp:rsid wsp:val=&quot;00A84CB3&quot;/&gt;&lt;wsp:rsid wsp:val=&quot;00A91157&quot;/&gt;&lt;wsp:rsid wsp:val=&quot;00A91512&quot;/&gt;&lt;wsp:rsid wsp:val=&quot;00AA2573&quot;/&gt;&lt;wsp:rsid wsp:val=&quot;00AB0653&quot;/&gt;&lt;wsp:rsid wsp:val=&quot;00AE1957&quot;/&gt;&lt;wsp:rsid wsp:val=&quot;00AE1B8F&quot;/&gt;&lt;wsp:rsid wsp:val=&quot;00AE268F&quot;/&gt;&lt;wsp:rsid wsp:val=&quot;00AF0897&quot;/&gt;&lt;wsp:rsid wsp:val=&quot;00AF3329&quot;/&gt;&lt;wsp:rsid wsp:val=&quot;00AF3BEC&quot;/&gt;&lt;wsp:rsid wsp:val=&quot;00B10CBB&quot;/&gt;&lt;wsp:rsid wsp:val=&quot;00B41018&quot;/&gt;&lt;wsp:rsid wsp:val=&quot;00B4390B&quot;/&gt;&lt;wsp:rsid wsp:val=&quot;00B47915&quot;/&gt;&lt;wsp:rsid wsp:val=&quot;00B507C9&quot;/&gt;&lt;wsp:rsid wsp:val=&quot;00B574B0&quot;/&gt;&lt;wsp:rsid wsp:val=&quot;00B57BF1&quot;/&gt;&lt;wsp:rsid wsp:val=&quot;00B617DF&quot;/&gt;&lt;wsp:rsid wsp:val=&quot;00B64933&quot;/&gt;&lt;wsp:rsid wsp:val=&quot;00B73DEF&quot;/&gt;&lt;wsp:rsid wsp:val=&quot;00B91F37&quot;/&gt;&lt;wsp:rsid wsp:val=&quot;00B9290D&quot;/&gt;&lt;wsp:rsid wsp:val=&quot;00BA39BC&quot;/&gt;&lt;wsp:rsid wsp:val=&quot;00BA5C53&quot;/&gt;&lt;wsp:rsid wsp:val=&quot;00BA7C33&quot;/&gt;&lt;wsp:rsid wsp:val=&quot;00BB2D0A&quot;/&gt;&lt;wsp:rsid wsp:val=&quot;00BB32AA&quot;/&gt;&lt;wsp:rsid wsp:val=&quot;00BB5E49&quot;/&gt;&lt;wsp:rsid wsp:val=&quot;00BB6259&quot;/&gt;&lt;wsp:rsid wsp:val=&quot;00BB7B75&quot;/&gt;&lt;wsp:rsid wsp:val=&quot;00BC5C5F&quot;/&gt;&lt;wsp:rsid wsp:val=&quot;00BC6AE7&quot;/&gt;&lt;wsp:rsid wsp:val=&quot;00BC732A&quot;/&gt;&lt;wsp:rsid wsp:val=&quot;00BD58A0&quot;/&gt;&lt;wsp:rsid wsp:val=&quot;00C02480&quot;/&gt;&lt;wsp:rsid wsp:val=&quot;00C123B0&quot;/&gt;&lt;wsp:rsid wsp:val=&quot;00C43883&quot;/&gt;&lt;wsp:rsid wsp:val=&quot;00C46A10&quot;/&gt;&lt;wsp:rsid wsp:val=&quot;00C46B3E&quot;/&gt;&lt;wsp:rsid wsp:val=&quot;00C50141&quot;/&gt;&lt;wsp:rsid wsp:val=&quot;00C507E2&quot;/&gt;&lt;wsp:rsid wsp:val=&quot;00C53158&quot;/&gt;&lt;wsp:rsid wsp:val=&quot;00C6713B&quot;/&gt;&lt;wsp:rsid wsp:val=&quot;00C7778B&quot;/&gt;&lt;wsp:rsid wsp:val=&quot;00C85D53&quot;/&gt;&lt;wsp:rsid wsp:val=&quot;00C95EEA&quot;/&gt;&lt;wsp:rsid wsp:val=&quot;00CA0CE4&quot;/&gt;&lt;wsp:rsid wsp:val=&quot;00CA18F0&quot;/&gt;&lt;wsp:rsid wsp:val=&quot;00CA777F&quot;/&gt;&lt;wsp:rsid wsp:val=&quot;00CB32B7&quot;/&gt;&lt;wsp:rsid wsp:val=&quot;00CB735F&quot;/&gt;&lt;wsp:rsid wsp:val=&quot;00CD797A&quot;/&gt;&lt;wsp:rsid wsp:val=&quot;00CE2877&quot;/&gt;&lt;wsp:rsid wsp:val=&quot;00CF2577&quot;/&gt;&lt;wsp:rsid wsp:val=&quot;00D02EEA&quot;/&gt;&lt;wsp:rsid wsp:val=&quot;00D06F6F&quot;/&gt;&lt;wsp:rsid wsp:val=&quot;00D212ED&quot;/&gt;&lt;wsp:rsid wsp:val=&quot;00D21A3B&quot;/&gt;&lt;wsp:rsid wsp:val=&quot;00D31E19&quot;/&gt;&lt;wsp:rsid wsp:val=&quot;00D32A91&quot;/&gt;&lt;wsp:rsid wsp:val=&quot;00D429BA&quot;/&gt;&lt;wsp:rsid wsp:val=&quot;00D51EA2&quot;/&gt;&lt;wsp:rsid wsp:val=&quot;00D62982&quot;/&gt;&lt;wsp:rsid wsp:val=&quot;00D62AFD&quot;/&gt;&lt;wsp:rsid wsp:val=&quot;00D67F9E&quot;/&gt;&lt;wsp:rsid wsp:val=&quot;00D748B4&quot;/&gt;&lt;wsp:rsid wsp:val=&quot;00D84750&quot;/&gt;&lt;wsp:rsid wsp:val=&quot;00D902C6&quot;/&gt;&lt;wsp:rsid wsp:val=&quot;00DA09A4&quot;/&gt;&lt;wsp:rsid wsp:val=&quot;00DA3BC0&quot;/&gt;&lt;wsp:rsid wsp:val=&quot;00DA5CBC&quot;/&gt;&lt;wsp:rsid wsp:val=&quot;00DA6A20&quot;/&gt;&lt;wsp:rsid wsp:val=&quot;00DB19B5&quot;/&gt;&lt;wsp:rsid wsp:val=&quot;00DC21A4&quot;/&gt;&lt;wsp:rsid wsp:val=&quot;00DF44B3&quot;/&gt;&lt;wsp:rsid wsp:val=&quot;00DF74F4&quot;/&gt;&lt;wsp:rsid wsp:val=&quot;00E16729&quot;/&gt;&lt;wsp:rsid wsp:val=&quot;00E2555D&quot;/&gt;&lt;wsp:rsid wsp:val=&quot;00E56436&quot;/&gt;&lt;wsp:rsid wsp:val=&quot;00E66003&quot;/&gt;&lt;wsp:rsid wsp:val=&quot;00E67E2D&quot;/&gt;&lt;wsp:rsid wsp:val=&quot;00E73AC4&quot;/&gt;&lt;wsp:rsid wsp:val=&quot;00E8235F&quot;/&gt;&lt;wsp:rsid wsp:val=&quot;00E85CB1&quot;/&gt;&lt;wsp:rsid wsp:val=&quot;00E95700&quot;/&gt;&lt;wsp:rsid wsp:val=&quot;00EB786D&quot;/&gt;&lt;wsp:rsid wsp:val=&quot;00EC03D8&quot;/&gt;&lt;wsp:rsid wsp:val=&quot;00EC3340&quot;/&gt;&lt;wsp:rsid wsp:val=&quot;00EE0130&quot;/&gt;&lt;wsp:rsid wsp:val=&quot;00EE77D4&quot;/&gt;&lt;wsp:rsid wsp:val=&quot;00F207D9&quot;/&gt;&lt;wsp:rsid wsp:val=&quot;00F237A8&quot;/&gt;&lt;wsp:rsid wsp:val=&quot;00F26174&quot;/&gt;&lt;wsp:rsid wsp:val=&quot;00F35307&quot;/&gt;&lt;wsp:rsid wsp:val=&quot;00F35B6B&quot;/&gt;&lt;wsp:rsid wsp:val=&quot;00F4EB1B&quot;/&gt;&lt;wsp:rsid wsp:val=&quot;00F54FE5&quot;/&gt;&lt;wsp:rsid wsp:val=&quot;00F572B8&quot;/&gt;&lt;wsp:rsid wsp:val=&quot;00F62A62&quot;/&gt;&lt;wsp:rsid wsp:val=&quot;00F63110&quot;/&gt;&lt;wsp:rsid wsp:val=&quot;00F866F3&quot;/&gt;&lt;wsp:rsid wsp:val=&quot;00F95634&quot;/&gt;&lt;wsp:rsid wsp:val=&quot;00FA1590&quot;/&gt;&lt;wsp:rsid wsp:val=&quot;00FB0F1F&quot;/&gt;&lt;wsp:rsid wsp:val=&quot;00FB1274&quot;/&gt;&lt;wsp:rsid wsp:val=&quot;00FB5BA4&quot;/&gt;&lt;wsp:rsid wsp:val=&quot;00FD19B5&quot;/&gt;&lt;wsp:rsid wsp:val=&quot;00FD20DB&quot;/&gt;&lt;wsp:rsid wsp:val=&quot;00FD66E5&quot;/&gt;&lt;wsp:rsid wsp:val=&quot;00FF0B25&quot;/&gt;&lt;wsp:rsid wsp:val=&quot;012183F6&quot;/&gt;&lt;wsp:rsid wsp:val=&quot;025C9ABD&quot;/&gt;&lt;wsp:rsid wsp:val=&quot;02F33B7E&quot;/&gt;&lt;wsp:rsid wsp:val=&quot;030BCC63&quot;/&gt;&lt;wsp:rsid wsp:val=&quot;035F3BA2&quot;/&gt;&lt;wsp:rsid wsp:val=&quot;04198006&quot;/&gt;&lt;wsp:rsid wsp:val=&quot;048A4682&quot;/&gt;&lt;wsp:rsid wsp:val=&quot;06FDE45A&quot;/&gt;&lt;wsp:rsid wsp:val=&quot;07612DAA&quot;/&gt;&lt;wsp:rsid wsp:val=&quot;079ADE0F&quot;/&gt;&lt;wsp:rsid wsp:val=&quot;07B86627&quot;/&gt;&lt;wsp:rsid wsp:val=&quot;07BDF5CD&quot;/&gt;&lt;wsp:rsid wsp:val=&quot;08B4DFEE&quot;/&gt;&lt;wsp:rsid wsp:val=&quot;0936E046&quot;/&gt;&lt;wsp:rsid wsp:val=&quot;094CAEA4&quot;/&gt;&lt;wsp:rsid wsp:val=&quot;09CD4E36&quot;/&gt;&lt;wsp:rsid wsp:val=&quot;0A4B20A9&quot;/&gt;&lt;wsp:rsid wsp:val=&quot;0ABB1CDC&quot;/&gt;&lt;wsp:rsid wsp:val=&quot;0AC33C38&quot;/&gt;&lt;wsp:rsid wsp:val=&quot;0CB14CE8&quot;/&gt;&lt;wsp:rsid wsp:val=&quot;0CF7D76E&quot;/&gt;&lt;wsp:rsid wsp:val=&quot;0DD801AA&quot;/&gt;&lt;wsp:rsid wsp:val=&quot;0F473930&quot;/&gt;&lt;wsp:rsid wsp:val=&quot;0F5C984F&quot;/&gt;&lt;wsp:rsid wsp:val=&quot;0FA3F6BB&quot;/&gt;&lt;wsp:rsid wsp:val=&quot;1008D3A2&quot;/&gt;&lt;wsp:rsid wsp:val=&quot;11236CF9&quot;/&gt;&lt;wsp:rsid wsp:val=&quot;11C1FA45&quot;/&gt;&lt;wsp:rsid wsp:val=&quot;1253A2D8&quot;/&gt;&lt;wsp:rsid wsp:val=&quot;133EE0CD&quot;/&gt;&lt;wsp:rsid wsp:val=&quot;13778A7B&quot;/&gt;&lt;wsp:rsid wsp:val=&quot;13A1F847&quot;/&gt;&lt;wsp:rsid wsp:val=&quot;14688AE7&quot;/&gt;&lt;wsp:rsid wsp:val=&quot;1636B59F&quot;/&gt;&lt;wsp:rsid wsp:val=&quot;16A04D4B&quot;/&gt;&lt;wsp:rsid wsp:val=&quot;1956852D&quot;/&gt;&lt;wsp:rsid wsp:val=&quot;1B09200B&quot;/&gt;&lt;wsp:rsid wsp:val=&quot;1BF2CA69&quot;/&gt;&lt;wsp:rsid wsp:val=&quot;1C284BEE&quot;/&gt;&lt;wsp:rsid wsp:val=&quot;1CE0CAE5&quot;/&gt;&lt;wsp:rsid wsp:val=&quot;1D30AE4F&quot;/&gt;&lt;wsp:rsid wsp:val=&quot;1DA79AEE&quot;/&gt;&lt;wsp:rsid wsp:val=&quot;1EFE0521&quot;/&gt;&lt;wsp:rsid wsp:val=&quot;1F5025D5&quot;/&gt;&lt;wsp:rsid wsp:val=&quot;1FEB1416&quot;/&gt;&lt;wsp:rsid wsp:val=&quot;207FE3D7&quot;/&gt;&lt;wsp:rsid wsp:val=&quot;20C8FE13&quot;/&gt;&lt;wsp:rsid wsp:val=&quot;20CCC751&quot;/&gt;&lt;wsp:rsid wsp:val=&quot;21D625D1&quot;/&gt;&lt;wsp:rsid wsp:val=&quot;22A92DEB&quot;/&gt;&lt;wsp:rsid wsp:val=&quot;22E4D68E&quot;/&gt;&lt;wsp:rsid wsp:val=&quot;24908100&quot;/&gt;&lt;wsp:rsid wsp:val=&quot;25E170BD&quot;/&gt;&lt;wsp:rsid wsp:val=&quot;26455185&quot;/&gt;&lt;wsp:rsid wsp:val=&quot;268E071A&quot;/&gt;&lt;wsp:rsid wsp:val=&quot;26FD9DAB&quot;/&gt;&lt;wsp:rsid wsp:val=&quot;277ED4B5&quot;/&gt;&lt;wsp:rsid wsp:val=&quot;2926B5E9&quot;/&gt;&lt;wsp:rsid wsp:val=&quot;295A7106&quot;/&gt;&lt;wsp:rsid wsp:val=&quot;2AE53961&quot;/&gt;&lt;wsp:rsid wsp:val=&quot;2B230D13&quot;/&gt;&lt;wsp:rsid wsp:val=&quot;2B777871&quot;/&gt;&lt;wsp:rsid wsp:val=&quot;2C8E5322&quot;/&gt;&lt;wsp:rsid wsp:val=&quot;2C95DC01&quot;/&gt;&lt;wsp:rsid wsp:val=&quot;2E564D1F&quot;/&gt;&lt;wsp:rsid wsp:val=&quot;300EDC4A&quot;/&gt;&lt;wsp:rsid wsp:val=&quot;3037B67F&quot;/&gt;&lt;wsp:rsid wsp:val=&quot;3095D4D0&quot;/&gt;&lt;wsp:rsid wsp:val=&quot;30DEC7CE&quot;/&gt;&lt;wsp:rsid wsp:val=&quot;31316DBF&quot;/&gt;&lt;wsp:rsid wsp:val=&quot;32F60CC2&quot;/&gt;&lt;wsp:rsid wsp:val=&quot;3304EAB4&quot;/&gt;&lt;wsp:rsid wsp:val=&quot;3339701A&quot;/&gt;&lt;wsp:rsid wsp:val=&quot;337CC8DA&quot;/&gt;&lt;wsp:rsid wsp:val=&quot;34368159&quot;/&gt;&lt;wsp:rsid wsp:val=&quot;35B7585D&quot;/&gt;&lt;wsp:rsid wsp:val=&quot;35CD26BB&quot;/&gt;&lt;wsp:rsid wsp:val=&quot;3690F6D4&quot;/&gt;&lt;wsp:rsid wsp:val=&quot;3715EC84&quot;/&gt;&lt;wsp:rsid wsp:val=&quot;37298FD3&quot;/&gt;&lt;wsp:rsid wsp:val=&quot;38B08DF5&quot;/&gt;&lt;wsp:rsid wsp:val=&quot;38C78B43&quot;/&gt;&lt;wsp:rsid wsp:val=&quot;3937B94C&quot;/&gt;&lt;wsp:rsid wsp:val=&quot;3945CCF5&quot;/&gt;&lt;wsp:rsid wsp:val=&quot;3995A5C7&quot;/&gt;&lt;wsp:rsid wsp:val=&quot;39F26352&quot;/&gt;&lt;wsp:rsid wsp:val=&quot;3AF66F95&quot;/&gt;&lt;wsp:rsid wsp:val=&quot;3BE6694A&quot;/&gt;&lt;wsp:rsid wsp:val=&quot;3CA89B34&quot;/&gt;&lt;wsp:rsid wsp:val=&quot;3CBFD4F0&quot;/&gt;&lt;wsp:rsid wsp:val=&quot;3D33F470&quot;/&gt;&lt;wsp:rsid wsp:val=&quot;3E52199C&quot;/&gt;&lt;wsp:rsid wsp:val=&quot;3F561B47&quot;/&gt;&lt;wsp:rsid wsp:val=&quot;406B9532&quot;/&gt;&lt;wsp:rsid wsp:val=&quot;415E8DDC&quot;/&gt;&lt;wsp:rsid wsp:val=&quot;4289CB8D&quot;/&gt;&lt;wsp:rsid wsp:val=&quot;429576BE&quot;/&gt;&lt;wsp:rsid wsp:val=&quot;431B0E7E&quot;/&gt;&lt;wsp:rsid wsp:val=&quot;4411C5CE&quot;/&gt;&lt;wsp:rsid wsp:val=&quot;442FB388&quot;/&gt;&lt;wsp:rsid wsp:val=&quot;4430E278&quot;/&gt;&lt;wsp:rsid wsp:val=&quot;443E9AED&quot;/&gt;&lt;wsp:rsid wsp:val=&quot;44ED5C83&quot;/&gt;&lt;wsp:rsid wsp:val=&quot;44EE26CC&quot;/&gt;&lt;wsp:rsid wsp:val=&quot;47CF3121&quot;/&gt;&lt;wsp:rsid wsp:val=&quot;4943C57C&quot;/&gt;&lt;wsp:rsid wsp:val=&quot;4A55A7FF&quot;/&gt;&lt;wsp:rsid wsp:val=&quot;4A9D9446&quot;/&gt;&lt;wsp:rsid wsp:val=&quot;4BF9CA8D&quot;/&gt;&lt;wsp:rsid wsp:val=&quot;4C46AE07&quot;/&gt;&lt;wsp:rsid wsp:val=&quot;4CA306EB&quot;/&gt;&lt;wsp:rsid wsp:val=&quot;4CBFC5B5&quot;/&gt;&lt;wsp:rsid wsp:val=&quot;4D36421A&quot;/&gt;&lt;wsp:rsid wsp:val=&quot;4D4D0C97&quot;/&gt;&lt;wsp:rsid wsp:val=&quot;4D5FB3C7&quot;/&gt;&lt;wsp:rsid wsp:val=&quot;4D852965&quot;/&gt;&lt;wsp:rsid wsp:val=&quot;4DF84CC6&quot;/&gt;&lt;wsp:rsid wsp:val=&quot;4EC98E78&quot;/&gt;&lt;wsp:rsid wsp:val=&quot;4FC24999&quot;/&gt;&lt;wsp:rsid wsp:val=&quot;4FF530D0&quot;/&gt;&lt;wsp:rsid wsp:val=&quot;50763509&quot;/&gt;&lt;wsp:rsid wsp:val=&quot;522A6E16&quot;/&gt;&lt;wsp:rsid wsp:val=&quot;54E10A9F&quot;/&gt;&lt;wsp:rsid wsp:val=&quot;550E3AF2&quot;/&gt;&lt;wsp:rsid wsp:val=&quot;56EFCB90&quot;/&gt;&lt;wsp:rsid wsp:val=&quot;573E439C&quot;/&gt;&lt;wsp:rsid wsp:val=&quot;574BBFCD&quot;/&gt;&lt;wsp:rsid wsp:val=&quot;57684BC6&quot;/&gt;&lt;wsp:rsid wsp:val=&quot;5919EA85&quot;/&gt;&lt;wsp:rsid wsp:val=&quot;59938F13&quot;/&gt;&lt;wsp:rsid wsp:val=&quot;5A315216&quot;/&gt;&lt;wsp:rsid wsp:val=&quot;5A797ACB&quot;/&gt;&lt;wsp:rsid wsp:val=&quot;5ACC8563&quot;/&gt;&lt;wsp:rsid wsp:val=&quot;5AD50966&quot;/&gt;&lt;wsp:rsid wsp:val=&quot;5AEEFB11&quot;/&gt;&lt;wsp:rsid wsp:val=&quot;5CEB850C&quot;/&gt;&lt;wsp:rsid wsp:val=&quot;5E806501&quot;/&gt;&lt;wsp:rsid wsp:val=&quot;5FEE3BC1&quot;/&gt;&lt;wsp:rsid wsp:val=&quot;61E1D17F&quot;/&gt;&lt;wsp:rsid wsp:val=&quot;62038877&quot;/&gt;&lt;wsp:rsid wsp:val=&quot;652B4F28&quot;/&gt;&lt;wsp:rsid wsp:val=&quot;662A25D4&quot;/&gt;&lt;wsp:rsid wsp:val=&quot;67F4BA1F&quot;/&gt;&lt;wsp:rsid wsp:val=&quot;68403CD3&quot;/&gt;&lt;wsp:rsid wsp:val=&quot;6AA7008A&quot;/&gt;&lt;wsp:rsid wsp:val=&quot;6B7D0894&quot;/&gt;&lt;wsp:rsid wsp:val=&quot;6C7E0A4F&quot;/&gt;&lt;wsp:rsid wsp:val=&quot;6C846DDB&quot;/&gt;&lt;wsp:rsid wsp:val=&quot;6CE7151B&quot;/&gt;&lt;wsp:rsid wsp:val=&quot;6E54B90A&quot;/&gt;&lt;wsp:rsid wsp:val=&quot;6E81E95D&quot;/&gt;&lt;wsp:rsid wsp:val=&quot;6E9624D7&quot;/&gt;&lt;wsp:rsid wsp:val=&quot;6FA4D4E1&quot;/&gt;&lt;wsp:rsid wsp:val=&quot;703B74A7&quot;/&gt;&lt;wsp:rsid wsp:val=&quot;705DC317&quot;/&gt;&lt;wsp:rsid wsp:val=&quot;71391D5E&quot;/&gt;&lt;wsp:rsid wsp:val=&quot;718F59BC&quot;/&gt;&lt;wsp:rsid wsp:val=&quot;71B72C3F&quot;/&gt;&lt;wsp:rsid wsp:val=&quot;7306E36F&quot;/&gt;&lt;wsp:rsid wsp:val=&quot;73FA7391&quot;/&gt;&lt;wsp:rsid wsp:val=&quot;74042684&quot;/&gt;&lt;wsp:rsid wsp:val=&quot;785AC153&quot;/&gt;&lt;wsp:rsid wsp:val=&quot;785F1771&quot;/&gt;&lt;wsp:rsid wsp:val=&quot;78754A76&quot;/&gt;&lt;wsp:rsid wsp:val=&quot;7A86D886&quot;/&gt;&lt;wsp:rsid wsp:val=&quot;7AD64CB1&quot;/&gt;&lt;wsp:rsid wsp:val=&quot;7AD6B158&quot;/&gt;&lt;wsp:rsid wsp:val=&quot;7B78706A&quot;/&gt;&lt;wsp:rsid wsp:val=&quot;7CCE4325&quot;/&gt;&lt;wsp:rsid wsp:val=&quot;7D1A8F27&quot;/&gt;&lt;wsp:rsid wsp:val=&quot;7D1D2A70&quot;/&gt;&lt;wsp:rsid wsp:val=&quot;7F724316&quot;/&gt;&lt;/wsp:rsids&gt;&lt;/w:docPr&gt;&lt;w:body&gt;&lt;wx:sect&gt;&lt;w:p wsp:rsidR=&quot;00000000&quot; wsp:rsidRDefault=&quot;00034C7A&quot; wsp:rsidP=&quot;00034C7A&quot;&gt;&lt;m:oMathPara&gt;&lt;m:oMath&gt;&lt;m:r&gt;&lt;w:rPr&gt;&lt;w:rFonts w:ascii=&quot;Cambria Math&quot; w:h-ansi=&quot;Cambria Math&quot;/&gt;&lt;wx:font wx:val=&quot;Cambria Math&quot;/&gt;&lt;w:i/&gt;&lt;/w:rPr&gt;&lt;m:t&gt;Î±âˆˆ&lt;/m:t&gt;&lt;/m:r&gt;&lt;m:sSup&gt;&lt;m:sSupPr&gt;&lt;m:ctrlPr&gt;&lt;w:rPr&gt;&lt;w:rFonts w:ascii=&quot;Cambria Math&quot; w:h-ansi=&quot;Cambria Math&quot;/&gt;&lt;wx:font wx:val=&quot;Cambria Math&quot;/&gt;&lt;/w:rPr&gt;&lt;/m:ctrlPr&gt;&lt;/m:sSupPr&gt;&lt;m:e&gt;&lt;m:r&gt;&lt;w:rPr&gt;&lt;w:rFonts w:ascii=&quot;Cambria Math&quot; w:h-ansi=&quot;Cambria Math&quot;/&gt;&lt;wx:font wx:val=&quot;Cambria Math&quot;/&gt;&lt;w:i/&gt;&lt;/w:rPr&gt;&lt;m:t&gt;V&lt;/m:t&gt;&lt;/m:r&gt;&lt;/m:e&gt;&lt;m:sup&gt;&lt;m:r&gt;&lt;w:rPr&gt;&lt;w:rFonts w:ascii=&quot;Cambria Math&quot; w:h-ansi=&quot;Cambria Math&quot;/&gt;&lt;wx:font wx:val=&quot;Cambria Math&quot;/&gt;&lt;w:i/&gt;&lt;/w:rPr&gt;&lt;m:t&gt;*&lt;/m:t&gt;&lt;/m:r&gt;&lt;/m:sup&gt;&lt;/m:sSup&gt;&lt;m:r&gt;&lt;w:rPr&gt;&lt;w:rFonts w:ascii=&quot;Cambria Math&quot; w:h-ansi=&quot;Cambria Math&quot;/&gt;&lt;wx:font wx:val=&quot;Cambria Math&quot;/&gt;&lt;w:i/&gt;&lt;/w:rPr&gt;&lt;m:t&gt;N&lt;/m:t&gt;&lt;/m:r&gt;&lt;m:sSup&gt;&lt;m:sSupPr&gt;&lt;m:ctrlPr&gt;&lt;w:rPr&gt;&lt;w:rFonts w:ascii=&quot;Cambria Math&quot; w:h-ansi=&quot;Cambria Math&quot;/&gt;&lt;wx:font wx:val=&quot;Cambria Math&quot;/&gt;&lt;/w:rPr&gt;&lt;/m:ctrlPr&gt;&lt;/m:sSupPr&gt;&lt;m:e&gt;&lt;m:r&gt;&lt;w:rPr&gt;&lt;w:rFonts w:ascii=&quot;Cambria Math&quot; w:h-ansi=&quot;Cambria Math&quot;/&gt;&lt;wx:font wx:val=&quot;Cambria Math&quot;/&gt;&lt;w:i/&gt;&lt;/w:rPr&gt;&lt;m:t&gt;V&lt;/m:t&gt;&lt;/m:r&gt;&lt;/m:e&gt;&lt;m:sup&gt;&lt;m:r&gt;&lt;w:rPr&gt;&lt;w:rFonts w:ascii=&quot;Cambria Math&quot; w:h-ansi=&quot;Cambria Math&quot;/&gt;&lt;wx:font wx:val=&quot;Cambria Math&quot;/&gt;&lt;w:i/&gt;&lt;/w:rPr&gt;&lt;m:t&gt;*&lt;/m:t&gt;&lt;/m:r&gt;&lt;/m:sup&gt;&lt;/m:sSup&gt;&lt;/m:oMath&gt;&lt;/m:oMathPara&gt;&lt;/w:p&gt;&lt;w:sectPr wsp:rsidR=&quot;00000000&quot;&gt;&lt;w:pgSz w:w=&quot;12240&quot; w:h=&quot;15840&quot;/&gt;&lt;w:pgMar w:top=&quot;1417&quot; w:right=&quot;1701&quot; w:bottom=&quot;1417&quot; w:left=&quot;1701&quot; w:header=&quot;720&quot; w:footer=&quot;720&quot; w:gutter=&quot;0&quot;/&gt;&lt;w:cols w:space=&quot;720&quot;/&gt;&lt;/w:sectPr&gt;&lt;/wx:sect&gt;&lt;/w:body&gt;&lt;/w:wordDocument&gt;">
+            <v:imagedata chromakey="white" o:title="" r:id="rId17"/>
+          </v:shape>
+        </w:pict>
+      </w:r>
+      <w:r>
+        <w:rPr>
+          <w:rFonts w:eastAsia="Times" w:cs="Times"/>
+        </w:rPr>
+        <w:instrText xml:space="preserve"> </w:instrText>
+      </w:r>
+      <w:r>
+        <w:rPr>
+          <w:rFonts w:eastAsia="Times" w:cs="Times"/>
+        </w:rPr>
+        <w:fldChar w:fldCharType="separate"/>
+      </w:r>
+      <w:r>
+        <w:rPr>
+          <w:rFonts w:eastAsia="Times"/>
+          <w:position w:val="-5"/>
+        </w:rPr>
+        <w:pict w14:anchorId="378741F6">
+          <v:shape id="_x0000_i1031" style="width:56.25pt;height:20.25pt" type="#_x0000_t75" equationxml="&lt;?xml version=&quot;1.0&quot; encoding=&quot;UTF-8&quot; standalone=&quot;yes&quot;?&gt;&#10;&lt;?mso-application progid=&quot;Word.Document&quot;?&gt;&#10;&lt;w:wordDocument xmlns:aml=&quot;http://schemas.microsoft.com/aml/2001/core&quot; xmlns:wpc=&quot;http://schemas.microsoft.com/office/word/2010/wordprocessingCanvas&quot; xmlns:cx=&quot;http://schemas.microsoft.com/office/drawing/2014/chartex&quot; xmlns:cx1=&quot;http://schemas.microsoft.com/office/drawing/2015/9/8/chartex&quot; xmlns:cx2=&quot;http://schemas.microsoft.com/office/drawing/2015/10/21/chartex&quot; xmlns:cx3=&quot;http://schemas.microsoft.com/office/drawing/2016/5/9/chartex&quot; xmlns:cx4=&quot;http://schemas.microsoft.com/office/drawing/2016/5/10/chartex&quot; xmlns:cx5=&quot;http://schemas.microsoft.com/office/drawing/2016/5/11/chartex&quot; xmlns:cx6=&quot;http://schemas.microsoft.com/office/drawing/2016/5/12/chartex&quot; xmlns:cx7=&quot;http://schemas.microsoft.com/office/drawing/2016/5/13/chartex&quot; xmlns:cx8=&quot;http://schemas.microsoft.com/office/drawing/2016/5/14/chartex&quot; xmlns:cr=&quot;http://schemas.microsoft.com/office/comments/2020/reactions&quot; xmlns:dt=&quot;uuid:C2F41010-65B3-11d1-A29F-00AA00C14882&quot; xmlns:mc=&quot;http://schemas.openxmlformats.org/markup-compatibility/2006&quot; xmlns:aink=&quot;http://schemas.microsoft.com/office/drawing/2016/ink&quot; xmlns:am3d=&quot;http://schemas.microsoft.com/office/drawing/2017/model3d&quot; xmlns:o=&quot;urn:schemas-microsoft-com:office:office&quot; xmlns:oel=&quot;http://schemas.microsoft.com/office/2019/extlst&quot; xmlns:m=&quot;http://schemas.openxmlformats.org/officeDocument/2006/math&quot; xmlns:v=&quot;urn:schemas-microsoft-com:vml&quot; xmlns:w10=&quot;urn:schemas-microsoft-com:office:word&quot; xmlns:w=&quot;http://schemas.microsoft.com/office/word/2003/wordml&quot; xmlns:w16du=&quot;http://schemas.microsoft.com/office/word/2023/wordml/word16du&quot; xmlns:wx=&quot;http://schemas.microsoft.com/office/word/2003/auxHint&quot; xmlns:wne=&quot;http://schemas.microsoft.com/office/word/2006/wordml&quot; xmlns:wsp=&quot;http://schemas.microsoft.com/office/word/2003/wordml/sp2&quot; xmlns:sl=&quot;http://schemas.microsoft.com/schemaLibrary/2003/core&quot; w:macrosPresent=&quot;no&quot; w:embeddedObjPresent=&quot;no&quot; w:ocxPresent=&quot;no&quot; xml:space=&quot;preserve&quot;&gt;&lt;w:ignoreSubtree w:val=&quot;http://schemas.microsoft.com/office/word/2003/wordml/sp2&quot;/&gt;&lt;o:DocumentProperties&gt;&lt;o:Version&gt;16&lt;/o:Version&gt;&lt;/o:DocumentProperties&gt;&lt;w:docPr&gt;&lt;w:view w:val=&quot;print&quot;/&gt;&lt;w:zoom w:percent=&quot;100&quot;/&gt;&lt;w:doNotEmbedSystemFonts/&gt;&lt;w:mirrorMargins/&gt;&lt;w:defaultTabStop w:val=&quot;709&quot;/&gt;&lt;w:hyphenationZone w:val=&quot;425&quot;/&gt;&lt;w:punctuationKerning/&gt;&lt;w:characterSpacingControl w:val=&quot;DontCompress&quot;/&gt;&lt;w:optimizeForBrowser/&gt;&lt;w:validateAgainstSchema/&gt;&lt;w:saveInvalidXML w:val=&quot;off&quot;/&gt;&lt;w:ignoreMixedContent w:val=&quot;off&quot;/&gt;&lt;w:alwaysShowPlaceholderText w:val=&quot;off&quot;/&gt;&lt;w:compat&gt;&lt;w:breakWrappedTables/&gt;&lt;w:snapToGridInCell/&gt;&lt;w:wrapTextWithPunct/&gt;&lt;w:useAsianBreakRules/&gt;&lt;w:dontGrowAutofit/&gt;&lt;/w:compat&gt;&lt;wsp:rsids&gt;&lt;wsp:rsidRoot wsp:val=&quot;003101E9&quot;/&gt;&lt;wsp:rsid wsp:val=&quot;000031CF&quot;/&gt;&lt;wsp:rsid wsp:val=&quot;00011E5D&quot;/&gt;&lt;wsp:rsid wsp:val=&quot;00012790&quot;/&gt;&lt;wsp:rsid wsp:val=&quot;00012FF3&quot;/&gt;&lt;wsp:rsid wsp:val=&quot;00014942&quot;/&gt;&lt;wsp:rsid wsp:val=&quot;00034C7A&quot;/&gt;&lt;wsp:rsid wsp:val=&quot;00036DDE&quot;/&gt;&lt;wsp:rsid wsp:val=&quot;00041697&quot;/&gt;&lt;wsp:rsid wsp:val=&quot;00041EAE&quot;/&gt;&lt;wsp:rsid wsp:val=&quot;00051030&quot;/&gt;&lt;wsp:rsid wsp:val=&quot;000520B9&quot;/&gt;&lt;wsp:rsid wsp:val=&quot;000645C1&quot;/&gt;&lt;wsp:rsid wsp:val=&quot;000710BA&quot;/&gt;&lt;wsp:rsid wsp:val=&quot;000945B2&quot;/&gt;&lt;wsp:rsid wsp:val=&quot;00094E10&quot;/&gt;&lt;wsp:rsid wsp:val=&quot;000A212D&quot;/&gt;&lt;wsp:rsid wsp:val=&quot;000A5C90&quot;/&gt;&lt;wsp:rsid wsp:val=&quot;000A6AAC&quot;/&gt;&lt;wsp:rsid wsp:val=&quot;000A6C19&quot;/&gt;&lt;wsp:rsid wsp:val=&quot;000B5D56&quot;/&gt;&lt;wsp:rsid wsp:val=&quot;000C6A23&quot;/&gt;&lt;wsp:rsid wsp:val=&quot;000D4365&quot;/&gt;&lt;wsp:rsid wsp:val=&quot;000E7223&quot;/&gt;&lt;wsp:rsid wsp:val=&quot;000F2198&quot;/&gt;&lt;wsp:rsid wsp:val=&quot;0012435D&quot;/&gt;&lt;wsp:rsid wsp:val=&quot;001312C4&quot;/&gt;&lt;wsp:rsid wsp:val=&quot;0013295B&quot;/&gt;&lt;wsp:rsid wsp:val=&quot;00136E83&quot;/&gt;&lt;wsp:rsid wsp:val=&quot;001433D9&quot;/&gt;&lt;wsp:rsid wsp:val=&quot;0015738B&quot;/&gt;&lt;wsp:rsid wsp:val=&quot;001574FB&quot;/&gt;&lt;wsp:rsid wsp:val=&quot;00165D16&quot;/&gt;&lt;wsp:rsid wsp:val=&quot;00170840&quot;/&gt;&lt;wsp:rsid wsp:val=&quot;001849CE&quot;/&gt;&lt;wsp:rsid wsp:val=&quot;00191FC1&quot;/&gt;&lt;wsp:rsid wsp:val=&quot;001A6EB5&quot;/&gt;&lt;wsp:rsid wsp:val=&quot;001B141D&quot;/&gt;&lt;wsp:rsid wsp:val=&quot;001B7615&quot;/&gt;&lt;wsp:rsid wsp:val=&quot;001C3003&quot;/&gt;&lt;wsp:rsid wsp:val=&quot;001E3756&quot;/&gt;&lt;wsp:rsid wsp:val=&quot;001F1D51&quot;/&gt;&lt;wsp:rsid wsp:val=&quot;001F4D90&quot;/&gt;&lt;wsp:rsid wsp:val=&quot;001F7B46&quot;/&gt;&lt;wsp:rsid wsp:val=&quot;0021019D&quot;/&gt;&lt;wsp:rsid wsp:val=&quot;00223428&quot;/&gt;&lt;wsp:rsid wsp:val=&quot;002244EE&quot;/&gt;&lt;wsp:rsid wsp:val=&quot;00230861&quot;/&gt;&lt;wsp:rsid wsp:val=&quot;002312D3&quot;/&gt;&lt;wsp:rsid wsp:val=&quot;0023215D&quot;/&gt;&lt;wsp:rsid wsp:val=&quot;002627B2&quot;/&gt;&lt;wsp:rsid wsp:val=&quot;002636C2&quot;/&gt;&lt;wsp:rsid wsp:val=&quot;002653DD&quot;/&gt;&lt;wsp:rsid wsp:val=&quot;00265AC2&quot;/&gt;&lt;wsp:rsid wsp:val=&quot;0026627A&quot;/&gt;&lt;wsp:rsid wsp:val=&quot;00274432&quot;/&gt;&lt;wsp:rsid wsp:val=&quot;00287985&quot;/&gt;&lt;wsp:rsid wsp:val=&quot;00291C8E&quot;/&gt;&lt;wsp:rsid wsp:val=&quot;00293EDE&quot;/&gt;&lt;wsp:rsid wsp:val=&quot;0029480B&quot;/&gt;&lt;wsp:rsid wsp:val=&quot;002A5E15&quot;/&gt;&lt;wsp:rsid wsp:val=&quot;002A6B5A&quot;/&gt;&lt;wsp:rsid wsp:val=&quot;002C18C4&quot;/&gt;&lt;wsp:rsid wsp:val=&quot;002C5611&quot;/&gt;&lt;wsp:rsid wsp:val=&quot;002D114D&quot;/&gt;&lt;wsp:rsid wsp:val=&quot;002D795A&quot;/&gt;&lt;wsp:rsid wsp:val=&quot;002E5B15&quot;/&gt;&lt;wsp:rsid wsp:val=&quot;002E6E90&quot;/&gt;&lt;wsp:rsid wsp:val=&quot;002F3C68&quot;/&gt;&lt;wsp:rsid wsp:val=&quot;002F5DED&quot;/&gt;&lt;wsp:rsid wsp:val=&quot;002F7EB1&quot;/&gt;&lt;wsp:rsid wsp:val=&quot;003101E9&quot;/&gt;&lt;wsp:rsid wsp:val=&quot;0031040E&quot;/&gt;&lt;wsp:rsid wsp:val=&quot;00312A13&quot;/&gt;&lt;wsp:rsid wsp:val=&quot;00333641&quot;/&gt;&lt;wsp:rsid wsp:val=&quot;003358A7&quot;/&gt;&lt;wsp:rsid wsp:val=&quot;00344531&quot;/&gt;&lt;wsp:rsid wsp:val=&quot;00347FC2&quot;/&gt;&lt;wsp:rsid wsp:val=&quot;00352D7D&quot;/&gt;&lt;wsp:rsid wsp:val=&quot;003559ED&quot;/&gt;&lt;wsp:rsid wsp:val=&quot;003721FA&quot;/&gt;&lt;wsp:rsid wsp:val=&quot;00372305&quot;/&gt;&lt;wsp:rsid wsp:val=&quot;00372E04&quot;/&gt;&lt;wsp:rsid wsp:val=&quot;00383AE9&quot;/&gt;&lt;wsp:rsid wsp:val=&quot;0039094B&quot;/&gt;&lt;wsp:rsid wsp:val=&quot;0039756A&quot;/&gt;&lt;wsp:rsid wsp:val=&quot;00397BAD&quot;/&gt;&lt;wsp:rsid wsp:val=&quot;003A3EB2&quot;/&gt;&lt;wsp:rsid wsp:val=&quot;003A6A72&quot;/&gt;&lt;wsp:rsid wsp:val=&quot;003B521D&quot;/&gt;&lt;wsp:rsid wsp:val=&quot;003B7F66&quot;/&gt;&lt;wsp:rsid wsp:val=&quot;003C5CA0&quot;/&gt;&lt;wsp:rsid wsp:val=&quot;003D4C00&quot;/&gt;&lt;wsp:rsid wsp:val=&quot;003F07D7&quot;/&gt;&lt;wsp:rsid wsp:val=&quot;003F3D6D&quot;/&gt;&lt;wsp:rsid wsp:val=&quot;0040173D&quot;/&gt;&lt;wsp:rsid wsp:val=&quot;0043250A&quot;/&gt;&lt;wsp:rsid wsp:val=&quot;00450638&quot;/&gt;&lt;wsp:rsid wsp:val=&quot;004563A6&quot;/&gt;&lt;wsp:rsid wsp:val=&quot;00464370&quot;/&gt;&lt;wsp:rsid wsp:val=&quot;004714B2&quot;/&gt;&lt;wsp:rsid wsp:val=&quot;00474A38&quot;/&gt;&lt;wsp:rsid wsp:val=&quot;00487524&quot;/&gt;&lt;wsp:rsid wsp:val=&quot;00497972&quot;/&gt;&lt;wsp:rsid wsp:val=&quot;004A02BC&quot;/&gt;&lt;wsp:rsid wsp:val=&quot;004A3290&quot;/&gt;&lt;wsp:rsid wsp:val=&quot;004A33B7&quot;/&gt;&lt;wsp:rsid wsp:val=&quot;004A3726&quot;/&gt;&lt;wsp:rsid wsp:val=&quot;004A7129&quot;/&gt;&lt;wsp:rsid wsp:val=&quot;004A7260&quot;/&gt;&lt;wsp:rsid wsp:val=&quot;004B4E5D&quot;/&gt;&lt;wsp:rsid wsp:val=&quot;004C3800&quot;/&gt;&lt;wsp:rsid wsp:val=&quot;004C47D9&quot;/&gt;&lt;wsp:rsid wsp:val=&quot;004C5F18&quot;/&gt;&lt;wsp:rsid wsp:val=&quot;004C7FC5&quot;/&gt;&lt;wsp:rsid wsp:val=&quot;004D135E&quot;/&gt;&lt;wsp:rsid wsp:val=&quot;004D636F&quot;/&gt;&lt;wsp:rsid wsp:val=&quot;004F690E&quot;/&gt;&lt;wsp:rsid wsp:val=&quot;00500023&quot;/&gt;&lt;wsp:rsid wsp:val=&quot;005026C2&quot;/&gt;&lt;wsp:rsid wsp:val=&quot;00503EF4&quot;/&gt;&lt;wsp:rsid wsp:val=&quot;00516126&quot;/&gt;&lt;wsp:rsid wsp:val=&quot;0053671A&quot;/&gt;&lt;wsp:rsid wsp:val=&quot;005439AA&quot;/&gt;&lt;wsp:rsid wsp:val=&quot;00547C56&quot;/&gt;&lt;wsp:rsid wsp:val=&quot;00557A55&quot;/&gt;&lt;wsp:rsid wsp:val=&quot;00575555&quot;/&gt;&lt;wsp:rsid wsp:val=&quot;00577F03&quot;/&gt;&lt;wsp:rsid wsp:val=&quot;00587808&quot;/&gt;&lt;wsp:rsid wsp:val=&quot;00594038&quot;/&gt;&lt;wsp:rsid wsp:val=&quot;0059662D&quot;/&gt;&lt;wsp:rsid wsp:val=&quot;00597ED3&quot;/&gt;&lt;wsp:rsid wsp:val=&quot;005A4125&quot;/&gt;&lt;wsp:rsid wsp:val=&quot;005A4DA1&quot;/&gt;&lt;wsp:rsid wsp:val=&quot;005A5A5E&quot;/&gt;&lt;wsp:rsid wsp:val=&quot;005A5F3B&quot;/&gt;&lt;wsp:rsid wsp:val=&quot;005A60BA&quot;/&gt;&lt;wsp:rsid wsp:val=&quot;005A682E&quot;/&gt;&lt;wsp:rsid wsp:val=&quot;005B12EF&quot;/&gt;&lt;wsp:rsid wsp:val=&quot;005B1EFA&quot;/&gt;&lt;wsp:rsid wsp:val=&quot;005B6B49&quot;/&gt;&lt;wsp:rsid wsp:val=&quot;005C0906&quot;/&gt;&lt;wsp:rsid wsp:val=&quot;005C3185&quot;/&gt;&lt;wsp:rsid wsp:val=&quot;005D47EB&quot;/&gt;&lt;wsp:rsid wsp:val=&quot;005D49D8&quot;/&gt;&lt;wsp:rsid wsp:val=&quot;005D5883&quot;/&gt;&lt;wsp:rsid wsp:val=&quot;005D7EE2&quot;/&gt;&lt;wsp:rsid wsp:val=&quot;005E315F&quot;/&gt;&lt;wsp:rsid wsp:val=&quot;005F33A7&quot;/&gt;&lt;wsp:rsid wsp:val=&quot;005F73A7&quot;/&gt;&lt;wsp:rsid wsp:val=&quot;005F774A&quot;/&gt;&lt;wsp:rsid wsp:val=&quot;00602D43&quot;/&gt;&lt;wsp:rsid wsp:val=&quot;00607689&quot;/&gt;&lt;wsp:rsid wsp:val=&quot;00616390&quot;/&gt;&lt;wsp:rsid wsp:val=&quot;006257E1&quot;/&gt;&lt;wsp:rsid wsp:val=&quot;00633EED&quot;/&gt;&lt;wsp:rsid wsp:val=&quot;006502E1&quot;/&gt;&lt;wsp:rsid wsp:val=&quot;0066433A&quot;/&gt;&lt;wsp:rsid wsp:val=&quot;00670C77&quot;/&gt;&lt;wsp:rsid wsp:val=&quot;006817ED&quot;/&gt;&lt;wsp:rsid wsp:val=&quot;00694A95&quot;/&gt;&lt;wsp:rsid wsp:val=&quot;006A204F&quot;/&gt;&lt;wsp:rsid wsp:val=&quot;006D5C3B&quot;/&gt;&lt;wsp:rsid wsp:val=&quot;006D7FAC&quot;/&gt;&lt;wsp:rsid wsp:val=&quot;006E2FAF&quot;/&gt;&lt;wsp:rsid wsp:val=&quot;00715504&quot;/&gt;&lt;wsp:rsid wsp:val=&quot;00720319&quot;/&gt;&lt;wsp:rsid wsp:val=&quot;007238BA&quot;/&gt;&lt;wsp:rsid wsp:val=&quot;00732448&quot;/&gt;&lt;wsp:rsid wsp:val=&quot;007341A3&quot;/&gt;&lt;wsp:rsid wsp:val=&quot;00735554&quot;/&gt;&lt;wsp:rsid wsp:val=&quot;007537F1&quot;/&gt;&lt;wsp:rsid wsp:val=&quot;00765887&quot;/&gt;&lt;wsp:rsid wsp:val=&quot;007809DB&quot;/&gt;&lt;wsp:rsid wsp:val=&quot;00787B9B&quot;/&gt;&lt;wsp:rsid wsp:val=&quot;0079611E&quot;/&gt;&lt;wsp:rsid wsp:val=&quot;007A55CE&quot;/&gt;&lt;wsp:rsid wsp:val=&quot;007A75B8&quot;/&gt;&lt;wsp:rsid wsp:val=&quot;007B14A6&quot;/&gt;&lt;wsp:rsid wsp:val=&quot;007B58EA&quot;/&gt;&lt;wsp:rsid wsp:val=&quot;007B73B2&quot;/&gt;&lt;wsp:rsid wsp:val=&quot;007C2CF4&quot;/&gt;&lt;wsp:rsid wsp:val=&quot;007C482F&quot;/&gt;&lt;wsp:rsid wsp:val=&quot;007D4814&quot;/&gt;&lt;wsp:rsid wsp:val=&quot;007F3423&quot;/&gt;&lt;wsp:rsid wsp:val=&quot;007F6D31&quot;/&gt;&lt;wsp:rsid wsp:val=&quot;00803F78&quot;/&gt;&lt;wsp:rsid wsp:val=&quot;008040C4&quot;/&gt;&lt;wsp:rsid wsp:val=&quot;00805BA0&quot;/&gt;&lt;wsp:rsid wsp:val=&quot;008103A8&quot;/&gt;&lt;wsp:rsid wsp:val=&quot;00813C19&quot;/&gt;&lt;wsp:rsid wsp:val=&quot;00831ACC&quot;/&gt;&lt;wsp:rsid wsp:val=&quot;00832E98&quot;/&gt;&lt;wsp:rsid wsp:val=&quot;008443C0&quot;/&gt;&lt;wsp:rsid wsp:val=&quot;00850D17&quot;/&gt;&lt;wsp:rsid wsp:val=&quot;008532C2&quot;/&gt;&lt;wsp:rsid wsp:val=&quot;00867A05&quot;/&gt;&lt;wsp:rsid wsp:val=&quot;00876CCA&quot;/&gt;&lt;wsp:rsid wsp:val=&quot;00890FF4&quot;/&gt;&lt;wsp:rsid wsp:val=&quot;00891E3F&quot;/&gt;&lt;wsp:rsid wsp:val=&quot;00894FCE&quot;/&gt;&lt;wsp:rsid wsp:val=&quot;008A0E84&quot;/&gt;&lt;wsp:rsid wsp:val=&quot;008B7D6D&quot;/&gt;&lt;wsp:rsid wsp:val=&quot;008C0DD8&quot;/&gt;&lt;wsp:rsid wsp:val=&quot;008C161E&quot;/&gt;&lt;wsp:rsid wsp:val=&quot;008C30F4&quot;/&gt;&lt;wsp:rsid wsp:val=&quot;008C3F2C&quot;/&gt;&lt;wsp:rsid wsp:val=&quot;008C6DC2&quot;/&gt;&lt;wsp:rsid wsp:val=&quot;008D1488&quot;/&gt;&lt;wsp:rsid wsp:val=&quot;008D36B6&quot;/&gt;&lt;wsp:rsid wsp:val=&quot;008D36C4&quot;/&gt;&lt;wsp:rsid wsp:val=&quot;008F5B7D&quot;/&gt;&lt;wsp:rsid wsp:val=&quot;00904445&quot;/&gt;&lt;wsp:rsid wsp:val=&quot;0090796E&quot;/&gt;&lt;wsp:rsid wsp:val=&quot;00932B39&quot;/&gt;&lt;wsp:rsid wsp:val=&quot;00932FAF&quot;/&gt;&lt;wsp:rsid wsp:val=&quot;00933212&quot;/&gt;&lt;wsp:rsid wsp:val=&quot;0094120B&quot;/&gt;&lt;wsp:rsid wsp:val=&quot;00951424&quot;/&gt;&lt;wsp:rsid wsp:val=&quot;009613EB&quot;/&gt;&lt;wsp:rsid wsp:val=&quot;00967F63&quot;/&gt;&lt;wsp:rsid wsp:val=&quot;00985396&quot;/&gt;&lt;wsp:rsid wsp:val=&quot;009862BF&quot;/&gt;&lt;wsp:rsid wsp:val=&quot;0098721F&quot;/&gt;&lt;wsp:rsid wsp:val=&quot;00987396&quot;/&gt;&lt;wsp:rsid wsp:val=&quot;009905FF&quot;/&gt;&lt;wsp:rsid wsp:val=&quot;009A1A42&quot;/&gt;&lt;wsp:rsid wsp:val=&quot;009A465D&quot;/&gt;&lt;wsp:rsid wsp:val=&quot;009A77A5&quot;/&gt;&lt;wsp:rsid wsp:val=&quot;009B39B3&quot;/&gt;&lt;wsp:rsid wsp:val=&quot;009C0274&quot;/&gt;&lt;wsp:rsid wsp:val=&quot;009C3757&quot;/&gt;&lt;wsp:rsid wsp:val=&quot;009E5D6D&quot;/&gt;&lt;wsp:rsid wsp:val=&quot;009E7B57&quot;/&gt;&lt;wsp:rsid wsp:val=&quot;009F231B&quot;/&gt;&lt;wsp:rsid wsp:val=&quot;009F5140&quot;/&gt;&lt;wsp:rsid wsp:val=&quot;00A01C68&quot;/&gt;&lt;wsp:rsid wsp:val=&quot;00A05672&quot;/&gt;&lt;wsp:rsid wsp:val=&quot;00A2552B&quot;/&gt;&lt;wsp:rsid wsp:val=&quot;00A3599F&quot;/&gt;&lt;wsp:rsid wsp:val=&quot;00A40956&quot;/&gt;&lt;wsp:rsid wsp:val=&quot;00A57AC2&quot;/&gt;&lt;wsp:rsid wsp:val=&quot;00A57B48&quot;/&gt;&lt;wsp:rsid wsp:val=&quot;00A62790&quot;/&gt;&lt;wsp:rsid wsp:val=&quot;00A66605&quot;/&gt;&lt;wsp:rsid wsp:val=&quot;00A7623D&quot;/&gt;&lt;wsp:rsid wsp:val=&quot;00A84CB3&quot;/&gt;&lt;wsp:rsid wsp:val=&quot;00A91157&quot;/&gt;&lt;wsp:rsid wsp:val=&quot;00A91512&quot;/&gt;&lt;wsp:rsid wsp:val=&quot;00AA2573&quot;/&gt;&lt;wsp:rsid wsp:val=&quot;00AB0653&quot;/&gt;&lt;wsp:rsid wsp:val=&quot;00AE1957&quot;/&gt;&lt;wsp:rsid wsp:val=&quot;00AE1B8F&quot;/&gt;&lt;wsp:rsid wsp:val=&quot;00AE268F&quot;/&gt;&lt;wsp:rsid wsp:val=&quot;00AF0897&quot;/&gt;&lt;wsp:rsid wsp:val=&quot;00AF3329&quot;/&gt;&lt;wsp:rsid wsp:val=&quot;00AF3BEC&quot;/&gt;&lt;wsp:rsid wsp:val=&quot;00B10CBB&quot;/&gt;&lt;wsp:rsid wsp:val=&quot;00B41018&quot;/&gt;&lt;wsp:rsid wsp:val=&quot;00B4390B&quot;/&gt;&lt;wsp:rsid wsp:val=&quot;00B47915&quot;/&gt;&lt;wsp:rsid wsp:val=&quot;00B507C9&quot;/&gt;&lt;wsp:rsid wsp:val=&quot;00B574B0&quot;/&gt;&lt;wsp:rsid wsp:val=&quot;00B57BF1&quot;/&gt;&lt;wsp:rsid wsp:val=&quot;00B617DF&quot;/&gt;&lt;wsp:rsid wsp:val=&quot;00B64933&quot;/&gt;&lt;wsp:rsid wsp:val=&quot;00B73DEF&quot;/&gt;&lt;wsp:rsid wsp:val=&quot;00B91F37&quot;/&gt;&lt;wsp:rsid wsp:val=&quot;00B9290D&quot;/&gt;&lt;wsp:rsid wsp:val=&quot;00BA39BC&quot;/&gt;&lt;wsp:rsid wsp:val=&quot;00BA5C53&quot;/&gt;&lt;wsp:rsid wsp:val=&quot;00BA7C33&quot;/&gt;&lt;wsp:rsid wsp:val=&quot;00BB2D0A&quot;/&gt;&lt;wsp:rsid wsp:val=&quot;00BB32AA&quot;/&gt;&lt;wsp:rsid wsp:val=&quot;00BB5E49&quot;/&gt;&lt;wsp:rsid wsp:val=&quot;00BB6259&quot;/&gt;&lt;wsp:rsid wsp:val=&quot;00BB7B75&quot;/&gt;&lt;wsp:rsid wsp:val=&quot;00BC5C5F&quot;/&gt;&lt;wsp:rsid wsp:val=&quot;00BC6AE7&quot;/&gt;&lt;wsp:rsid wsp:val=&quot;00BC732A&quot;/&gt;&lt;wsp:rsid wsp:val=&quot;00BD58A0&quot;/&gt;&lt;wsp:rsid wsp:val=&quot;00C02480&quot;/&gt;&lt;wsp:rsid wsp:val=&quot;00C123B0&quot;/&gt;&lt;wsp:rsid wsp:val=&quot;00C43883&quot;/&gt;&lt;wsp:rsid wsp:val=&quot;00C46A10&quot;/&gt;&lt;wsp:rsid wsp:val=&quot;00C46B3E&quot;/&gt;&lt;wsp:rsid wsp:val=&quot;00C50141&quot;/&gt;&lt;wsp:rsid wsp:val=&quot;00C507E2&quot;/&gt;&lt;wsp:rsid wsp:val=&quot;00C53158&quot;/&gt;&lt;wsp:rsid wsp:val=&quot;00C6713B&quot;/&gt;&lt;wsp:rsid wsp:val=&quot;00C7778B&quot;/&gt;&lt;wsp:rsid wsp:val=&quot;00C85D53&quot;/&gt;&lt;wsp:rsid wsp:val=&quot;00C95EEA&quot;/&gt;&lt;wsp:rsid wsp:val=&quot;00CA0CE4&quot;/&gt;&lt;wsp:rsid wsp:val=&quot;00CA18F0&quot;/&gt;&lt;wsp:rsid wsp:val=&quot;00CA777F&quot;/&gt;&lt;wsp:rsid wsp:val=&quot;00CB32B7&quot;/&gt;&lt;wsp:rsid wsp:val=&quot;00CB735F&quot;/&gt;&lt;wsp:rsid wsp:val=&quot;00CD797A&quot;/&gt;&lt;wsp:rsid wsp:val=&quot;00CE2877&quot;/&gt;&lt;wsp:rsid wsp:val=&quot;00CF2577&quot;/&gt;&lt;wsp:rsid wsp:val=&quot;00D02EEA&quot;/&gt;&lt;wsp:rsid wsp:val=&quot;00D06F6F&quot;/&gt;&lt;wsp:rsid wsp:val=&quot;00D212ED&quot;/&gt;&lt;wsp:rsid wsp:val=&quot;00D21A3B&quot;/&gt;&lt;wsp:rsid wsp:val=&quot;00D31E19&quot;/&gt;&lt;wsp:rsid wsp:val=&quot;00D32A91&quot;/&gt;&lt;wsp:rsid wsp:val=&quot;00D429BA&quot;/&gt;&lt;wsp:rsid wsp:val=&quot;00D51EA2&quot;/&gt;&lt;wsp:rsid wsp:val=&quot;00D62982&quot;/&gt;&lt;wsp:rsid wsp:val=&quot;00D62AFD&quot;/&gt;&lt;wsp:rsid wsp:val=&quot;00D67F9E&quot;/&gt;&lt;wsp:rsid wsp:val=&quot;00D748B4&quot;/&gt;&lt;wsp:rsid wsp:val=&quot;00D84750&quot;/&gt;&lt;wsp:rsid wsp:val=&quot;00D902C6&quot;/&gt;&lt;wsp:rsid wsp:val=&quot;00DA09A4&quot;/&gt;&lt;wsp:rsid wsp:val=&quot;00DA3BC0&quot;/&gt;&lt;wsp:rsid wsp:val=&quot;00DA5CBC&quot;/&gt;&lt;wsp:rsid wsp:val=&quot;00DA6A20&quot;/&gt;&lt;wsp:rsid wsp:val=&quot;00DB19B5&quot;/&gt;&lt;wsp:rsid wsp:val=&quot;00DC21A4&quot;/&gt;&lt;wsp:rsid wsp:val=&quot;00DF44B3&quot;/&gt;&lt;wsp:rsid wsp:val=&quot;00DF74F4&quot;/&gt;&lt;wsp:rsid wsp:val=&quot;00E16729&quot;/&gt;&lt;wsp:rsid wsp:val=&quot;00E2555D&quot;/&gt;&lt;wsp:rsid wsp:val=&quot;00E56436&quot;/&gt;&lt;wsp:rsid wsp:val=&quot;00E66003&quot;/&gt;&lt;wsp:rsid wsp:val=&quot;00E67E2D&quot;/&gt;&lt;wsp:rsid wsp:val=&quot;00E73AC4&quot;/&gt;&lt;wsp:rsid wsp:val=&quot;00E8235F&quot;/&gt;&lt;wsp:rsid wsp:val=&quot;00E85CB1&quot;/&gt;&lt;wsp:rsid wsp:val=&quot;00E95700&quot;/&gt;&lt;wsp:rsid wsp:val=&quot;00EB786D&quot;/&gt;&lt;wsp:rsid wsp:val=&quot;00EC03D8&quot;/&gt;&lt;wsp:rsid wsp:val=&quot;00EC3340&quot;/&gt;&lt;wsp:rsid wsp:val=&quot;00EE0130&quot;/&gt;&lt;wsp:rsid wsp:val=&quot;00EE77D4&quot;/&gt;&lt;wsp:rsid wsp:val=&quot;00F207D9&quot;/&gt;&lt;wsp:rsid wsp:val=&quot;00F237A8&quot;/&gt;&lt;wsp:rsid wsp:val=&quot;00F26174&quot;/&gt;&lt;wsp:rsid wsp:val=&quot;00F35307&quot;/&gt;&lt;wsp:rsid wsp:val=&quot;00F35B6B&quot;/&gt;&lt;wsp:rsid wsp:val=&quot;00F4EB1B&quot;/&gt;&lt;wsp:rsid wsp:val=&quot;00F54FE5&quot;/&gt;&lt;wsp:rsid wsp:val=&quot;00F572B8&quot;/&gt;&lt;wsp:rsid wsp:val=&quot;00F62A62&quot;/&gt;&lt;wsp:rsid wsp:val=&quot;00F63110&quot;/&gt;&lt;wsp:rsid wsp:val=&quot;00F866F3&quot;/&gt;&lt;wsp:rsid wsp:val=&quot;00F95634&quot;/&gt;&lt;wsp:rsid wsp:val=&quot;00FA1590&quot;/&gt;&lt;wsp:rsid wsp:val=&quot;00FB0F1F&quot;/&gt;&lt;wsp:rsid wsp:val=&quot;00FB1274&quot;/&gt;&lt;wsp:rsid wsp:val=&quot;00FB5BA4&quot;/&gt;&lt;wsp:rsid wsp:val=&quot;00FD19B5&quot;/&gt;&lt;wsp:rsid wsp:val=&quot;00FD20DB&quot;/&gt;&lt;wsp:rsid wsp:val=&quot;00FD66E5&quot;/&gt;&lt;wsp:rsid wsp:val=&quot;00FF0B25&quot;/&gt;&lt;wsp:rsid wsp:val=&quot;012183F6&quot;/&gt;&lt;wsp:rsid wsp:val=&quot;025C9ABD&quot;/&gt;&lt;wsp:rsid wsp:val=&quot;02F33B7E&quot;/&gt;&lt;wsp:rsid wsp:val=&quot;030BCC63&quot;/&gt;&lt;wsp:rsid wsp:val=&quot;035F3BA2&quot;/&gt;&lt;wsp:rsid wsp:val=&quot;04198006&quot;/&gt;&lt;wsp:rsid wsp:val=&quot;048A4682&quot;/&gt;&lt;wsp:rsid wsp:val=&quot;06FDE45A&quot;/&gt;&lt;wsp:rsid wsp:val=&quot;07612DAA&quot;/&gt;&lt;wsp:rsid wsp:val=&quot;079ADE0F&quot;/&gt;&lt;wsp:rsid wsp:val=&quot;07B86627&quot;/&gt;&lt;wsp:rsid wsp:val=&quot;07BDF5CD&quot;/&gt;&lt;wsp:rsid wsp:val=&quot;08B4DFEE&quot;/&gt;&lt;wsp:rsid wsp:val=&quot;0936E046&quot;/&gt;&lt;wsp:rsid wsp:val=&quot;094CAEA4&quot;/&gt;&lt;wsp:rsid wsp:val=&quot;09CD4E36&quot;/&gt;&lt;wsp:rsid wsp:val=&quot;0A4B20A9&quot;/&gt;&lt;wsp:rsid wsp:val=&quot;0ABB1CDC&quot;/&gt;&lt;wsp:rsid wsp:val=&quot;0AC33C38&quot;/&gt;&lt;wsp:rsid wsp:val=&quot;0CB14CE8&quot;/&gt;&lt;wsp:rsid wsp:val=&quot;0CF7D76E&quot;/&gt;&lt;wsp:rsid wsp:val=&quot;0DD801AA&quot;/&gt;&lt;wsp:rsid wsp:val=&quot;0F473930&quot;/&gt;&lt;wsp:rsid wsp:val=&quot;0F5C984F&quot;/&gt;&lt;wsp:rsid wsp:val=&quot;0FA3F6BB&quot;/&gt;&lt;wsp:rsid wsp:val=&quot;1008D3A2&quot;/&gt;&lt;wsp:rsid wsp:val=&quot;11236CF9&quot;/&gt;&lt;wsp:rsid wsp:val=&quot;11C1FA45&quot;/&gt;&lt;wsp:rsid wsp:val=&quot;1253A2D8&quot;/&gt;&lt;wsp:rsid wsp:val=&quot;133EE0CD&quot;/&gt;&lt;wsp:rsid wsp:val=&quot;13778A7B&quot;/&gt;&lt;wsp:rsid wsp:val=&quot;13A1F847&quot;/&gt;&lt;wsp:rsid wsp:val=&quot;14688AE7&quot;/&gt;&lt;wsp:rsid wsp:val=&quot;1636B59F&quot;/&gt;&lt;wsp:rsid wsp:val=&quot;16A04D4B&quot;/&gt;&lt;wsp:rsid wsp:val=&quot;1956852D&quot;/&gt;&lt;wsp:rsid wsp:val=&quot;1B09200B&quot;/&gt;&lt;wsp:rsid wsp:val=&quot;1BF2CA69&quot;/&gt;&lt;wsp:rsid wsp:val=&quot;1C284BEE&quot;/&gt;&lt;wsp:rsid wsp:val=&quot;1CE0CAE5&quot;/&gt;&lt;wsp:rsid wsp:val=&quot;1D30AE4F&quot;/&gt;&lt;wsp:rsid wsp:val=&quot;1DA79AEE&quot;/&gt;&lt;wsp:rsid wsp:val=&quot;1EFE0521&quot;/&gt;&lt;wsp:rsid wsp:val=&quot;1F5025D5&quot;/&gt;&lt;wsp:rsid wsp:val=&quot;1FEB1416&quot;/&gt;&lt;wsp:rsid wsp:val=&quot;207FE3D7&quot;/&gt;&lt;wsp:rsid wsp:val=&quot;20C8FE13&quot;/&gt;&lt;wsp:rsid wsp:val=&quot;20CCC751&quot;/&gt;&lt;wsp:rsid wsp:val=&quot;21D625D1&quot;/&gt;&lt;wsp:rsid wsp:val=&quot;22A92DEB&quot;/&gt;&lt;wsp:rsid wsp:val=&quot;22E4D68E&quot;/&gt;&lt;wsp:rsid wsp:val=&quot;24908100&quot;/&gt;&lt;wsp:rsid wsp:val=&quot;25E170BD&quot;/&gt;&lt;wsp:rsid wsp:val=&quot;26455185&quot;/&gt;&lt;wsp:rsid wsp:val=&quot;268E071A&quot;/&gt;&lt;wsp:rsid wsp:val=&quot;26FD9DAB&quot;/&gt;&lt;wsp:rsid wsp:val=&quot;277ED4B5&quot;/&gt;&lt;wsp:rsid wsp:val=&quot;2926B5E9&quot;/&gt;&lt;wsp:rsid wsp:val=&quot;295A7106&quot;/&gt;&lt;wsp:rsid wsp:val=&quot;2AE53961&quot;/&gt;&lt;wsp:rsid wsp:val=&quot;2B230D13&quot;/&gt;&lt;wsp:rsid wsp:val=&quot;2B777871&quot;/&gt;&lt;wsp:rsid wsp:val=&quot;2C8E5322&quot;/&gt;&lt;wsp:rsid wsp:val=&quot;2C95DC01&quot;/&gt;&lt;wsp:rsid wsp:val=&quot;2E564D1F&quot;/&gt;&lt;wsp:rsid wsp:val=&quot;300EDC4A&quot;/&gt;&lt;wsp:rsid wsp:val=&quot;3037B67F&quot;/&gt;&lt;wsp:rsid wsp:val=&quot;3095D4D0&quot;/&gt;&lt;wsp:rsid wsp:val=&quot;30DEC7CE&quot;/&gt;&lt;wsp:rsid wsp:val=&quot;31316DBF&quot;/&gt;&lt;wsp:rsid wsp:val=&quot;32F60CC2&quot;/&gt;&lt;wsp:rsid wsp:val=&quot;3304EAB4&quot;/&gt;&lt;wsp:rsid wsp:val=&quot;3339701A&quot;/&gt;&lt;wsp:rsid wsp:val=&quot;337CC8DA&quot;/&gt;&lt;wsp:rsid wsp:val=&quot;34368159&quot;/&gt;&lt;wsp:rsid wsp:val=&quot;35B7585D&quot;/&gt;&lt;wsp:rsid wsp:val=&quot;35CD26BB&quot;/&gt;&lt;wsp:rsid wsp:val=&quot;3690F6D4&quot;/&gt;&lt;wsp:rsid wsp:val=&quot;3715EC84&quot;/&gt;&lt;wsp:rsid wsp:val=&quot;37298FD3&quot;/&gt;&lt;wsp:rsid wsp:val=&quot;38B08DF5&quot;/&gt;&lt;wsp:rsid wsp:val=&quot;38C78B43&quot;/&gt;&lt;wsp:rsid wsp:val=&quot;3937B94C&quot;/&gt;&lt;wsp:rsid wsp:val=&quot;3945CCF5&quot;/&gt;&lt;wsp:rsid wsp:val=&quot;3995A5C7&quot;/&gt;&lt;wsp:rsid wsp:val=&quot;39F26352&quot;/&gt;&lt;wsp:rsid wsp:val=&quot;3AF66F95&quot;/&gt;&lt;wsp:rsid wsp:val=&quot;3BE6694A&quot;/&gt;&lt;wsp:rsid wsp:val=&quot;3CA89B34&quot;/&gt;&lt;wsp:rsid wsp:val=&quot;3CBFD4F0&quot;/&gt;&lt;wsp:rsid wsp:val=&quot;3D33F470&quot;/&gt;&lt;wsp:rsid wsp:val=&quot;3E52199C&quot;/&gt;&lt;wsp:rsid wsp:val=&quot;3F561B47&quot;/&gt;&lt;wsp:rsid wsp:val=&quot;406B9532&quot;/&gt;&lt;wsp:rsid wsp:val=&quot;415E8DDC&quot;/&gt;&lt;wsp:rsid wsp:val=&quot;4289CB8D&quot;/&gt;&lt;wsp:rsid wsp:val=&quot;429576BE&quot;/&gt;&lt;wsp:rsid wsp:val=&quot;431B0E7E&quot;/&gt;&lt;wsp:rsid wsp:val=&quot;4411C5CE&quot;/&gt;&lt;wsp:rsid wsp:val=&quot;442FB388&quot;/&gt;&lt;wsp:rsid wsp:val=&quot;4430E278&quot;/&gt;&lt;wsp:rsid wsp:val=&quot;443E9AED&quot;/&gt;&lt;wsp:rsid wsp:val=&quot;44ED5C83&quot;/&gt;&lt;wsp:rsid wsp:val=&quot;44EE26CC&quot;/&gt;&lt;wsp:rsid wsp:val=&quot;47CF3121&quot;/&gt;&lt;wsp:rsid wsp:val=&quot;4943C57C&quot;/&gt;&lt;wsp:rsid wsp:val=&quot;4A55A7FF&quot;/&gt;&lt;wsp:rsid wsp:val=&quot;4A9D9446&quot;/&gt;&lt;wsp:rsid wsp:val=&quot;4BF9CA8D&quot;/&gt;&lt;wsp:rsid wsp:val=&quot;4C46AE07&quot;/&gt;&lt;wsp:rsid wsp:val=&quot;4CA306EB&quot;/&gt;&lt;wsp:rsid wsp:val=&quot;4CBFC5B5&quot;/&gt;&lt;wsp:rsid wsp:val=&quot;4D36421A&quot;/&gt;&lt;wsp:rsid wsp:val=&quot;4D4D0C97&quot;/&gt;&lt;wsp:rsid wsp:val=&quot;4D5FB3C7&quot;/&gt;&lt;wsp:rsid wsp:val=&quot;4D852965&quot;/&gt;&lt;wsp:rsid wsp:val=&quot;4DF84CC6&quot;/&gt;&lt;wsp:rsid wsp:val=&quot;4EC98E78&quot;/&gt;&lt;wsp:rsid wsp:val=&quot;4FC24999&quot;/&gt;&lt;wsp:rsid wsp:val=&quot;4FF530D0&quot;/&gt;&lt;wsp:rsid wsp:val=&quot;50763509&quot;/&gt;&lt;wsp:rsid wsp:val=&quot;522A6E16&quot;/&gt;&lt;wsp:rsid wsp:val=&quot;54E10A9F&quot;/&gt;&lt;wsp:rsid wsp:val=&quot;550E3AF2&quot;/&gt;&lt;wsp:rsid wsp:val=&quot;56EFCB90&quot;/&gt;&lt;wsp:rsid wsp:val=&quot;573E439C&quot;/&gt;&lt;wsp:rsid wsp:val=&quot;574BBFCD&quot;/&gt;&lt;wsp:rsid wsp:val=&quot;57684BC6&quot;/&gt;&lt;wsp:rsid wsp:val=&quot;5919EA85&quot;/&gt;&lt;wsp:rsid wsp:val=&quot;59938F13&quot;/&gt;&lt;wsp:rsid wsp:val=&quot;5A315216&quot;/&gt;&lt;wsp:rsid wsp:val=&quot;5A797ACB&quot;/&gt;&lt;wsp:rsid wsp:val=&quot;5ACC8563&quot;/&gt;&lt;wsp:rsid wsp:val=&quot;5AD50966&quot;/&gt;&lt;wsp:rsid wsp:val=&quot;5AEEFB11&quot;/&gt;&lt;wsp:rsid wsp:val=&quot;5CEB850C&quot;/&gt;&lt;wsp:rsid wsp:val=&quot;5E806501&quot;/&gt;&lt;wsp:rsid wsp:val=&quot;5FEE3BC1&quot;/&gt;&lt;wsp:rsid wsp:val=&quot;61E1D17F&quot;/&gt;&lt;wsp:rsid wsp:val=&quot;62038877&quot;/&gt;&lt;wsp:rsid wsp:val=&quot;652B4F28&quot;/&gt;&lt;wsp:rsid wsp:val=&quot;662A25D4&quot;/&gt;&lt;wsp:rsid wsp:val=&quot;67F4BA1F&quot;/&gt;&lt;wsp:rsid wsp:val=&quot;68403CD3&quot;/&gt;&lt;wsp:rsid wsp:val=&quot;6AA7008A&quot;/&gt;&lt;wsp:rsid wsp:val=&quot;6B7D0894&quot;/&gt;&lt;wsp:rsid wsp:val=&quot;6C7E0A4F&quot;/&gt;&lt;wsp:rsid wsp:val=&quot;6C846DDB&quot;/&gt;&lt;wsp:rsid wsp:val=&quot;6CE7151B&quot;/&gt;&lt;wsp:rsid wsp:val=&quot;6E54B90A&quot;/&gt;&lt;wsp:rsid wsp:val=&quot;6E81E95D&quot;/&gt;&lt;wsp:rsid wsp:val=&quot;6E9624D7&quot;/&gt;&lt;wsp:rsid wsp:val=&quot;6FA4D4E1&quot;/&gt;&lt;wsp:rsid wsp:val=&quot;703B74A7&quot;/&gt;&lt;wsp:rsid wsp:val=&quot;705DC317&quot;/&gt;&lt;wsp:rsid wsp:val=&quot;71391D5E&quot;/&gt;&lt;wsp:rsid wsp:val=&quot;718F59BC&quot;/&gt;&lt;wsp:rsid wsp:val=&quot;71B72C3F&quot;/&gt;&lt;wsp:rsid wsp:val=&quot;7306E36F&quot;/&gt;&lt;wsp:rsid wsp:val=&quot;73FA7391&quot;/&gt;&lt;wsp:rsid wsp:val=&quot;74042684&quot;/&gt;&lt;wsp:rsid wsp:val=&quot;785AC153&quot;/&gt;&lt;wsp:rsid wsp:val=&quot;785F1771&quot;/&gt;&lt;wsp:rsid wsp:val=&quot;78754A76&quot;/&gt;&lt;wsp:rsid wsp:val=&quot;7A86D886&quot;/&gt;&lt;wsp:rsid wsp:val=&quot;7AD64CB1&quot;/&gt;&lt;wsp:rsid wsp:val=&quot;7AD6B158&quot;/&gt;&lt;wsp:rsid wsp:val=&quot;7B78706A&quot;/&gt;&lt;wsp:rsid wsp:val=&quot;7CCE4325&quot;/&gt;&lt;wsp:rsid wsp:val=&quot;7D1A8F27&quot;/&gt;&lt;wsp:rsid wsp:val=&quot;7D1D2A70&quot;/&gt;&lt;wsp:rsid wsp:val=&quot;7F724316&quot;/&gt;&lt;/wsp:rsids&gt;&lt;/w:docPr&gt;&lt;w:body&gt;&lt;wx:sect&gt;&lt;w:p wsp:rsidR=&quot;00000000&quot; wsp:rsidRDefault=&quot;00034C7A&quot; wsp:rsidP=&quot;00034C7A&quot;&gt;&lt;m:oMathPara&gt;&lt;m:oMath&gt;&lt;m:r&gt;&lt;w:rPr&gt;&lt;w:rFonts w:ascii=&quot;Cambria Math&quot; w:h-ansi=&quot;Cambria Math&quot;/&gt;&lt;wx:font wx:val=&quot;Cambria Math&quot;/&gt;&lt;w:i/&gt;&lt;/w:rPr&gt;&lt;m:t&gt;Î±âˆˆ&lt;/m:t&gt;&lt;/m:r&gt;&lt;m:sSup&gt;&lt;m:sSupPr&gt;&lt;m:ctrlPr&gt;&lt;w:rPr&gt;&lt;w:rFonts w:ascii=&quot;Cambria Math&quot; w:h-ansi=&quot;Cambria Math&quot;/&gt;&lt;wx:font wx:val=&quot;Cambria Math&quot;/&gt;&lt;/w:rPr&gt;&lt;/m:ctrlPr&gt;&lt;/m:sSupPr&gt;&lt;m:e&gt;&lt;m:r&gt;&lt;w:rPr&gt;&lt;w:rFonts w:ascii=&quot;Cambria Math&quot; w:h-ansi=&quot;Cambria Math&quot;/&gt;&lt;wx:font wx:val=&quot;Cambria Math&quot;/&gt;&lt;w:i/&gt;&lt;/w:rPr&gt;&lt;m:t&gt;V&lt;/m:t&gt;&lt;/m:r&gt;&lt;/m:e&gt;&lt;m:sup&gt;&lt;m:r&gt;&lt;w:rPr&gt;&lt;w:rFonts w:ascii=&quot;Cambria Math&quot; w:h-ansi=&quot;Cambria Math&quot;/&gt;&lt;wx:font wx:val=&quot;Cambria Math&quot;/&gt;&lt;w:i/&gt;&lt;/w:rPr&gt;&lt;m:t&gt;*&lt;/m:t&gt;&lt;/m:r&gt;&lt;/m:sup&gt;&lt;/m:sSup&gt;&lt;m:r&gt;&lt;w:rPr&gt;&lt;w:rFonts w:ascii=&quot;Cambria Math&quot; w:h-ansi=&quot;Cambria Math&quot;/&gt;&lt;wx:font wx:val=&quot;Cambria Math&quot;/&gt;&lt;w:i/&gt;&lt;/w:rPr&gt;&lt;m:t&gt;N&lt;/m:t&gt;&lt;/m:r&gt;&lt;m:sSup&gt;&lt;m:sSupPr&gt;&lt;m:ctrlPr&gt;&lt;w:rPr&gt;&lt;w:rFonts w:ascii=&quot;Cambria Math&quot; w:h-ansi=&quot;Cambria Math&quot;/&gt;&lt;wx:font wx:val=&quot;Cambria Math&quot;/&gt;&lt;/w:rPr&gt;&lt;/m:ctrlPr&gt;&lt;/m:sSupPr&gt;&lt;m:e&gt;&lt;m:r&gt;&lt;w:rPr&gt;&lt;w:rFonts w:ascii=&quot;Cambria Math&quot; w:h-ansi=&quot;Cambria Math&quot;/&gt;&lt;wx:font wx:val=&quot;Cambria Math&quot;/&gt;&lt;w:i/&gt;&lt;/w:rPr&gt;&lt;m:t&gt;V&lt;/m:t&gt;&lt;/m:r&gt;&lt;/m:e&gt;&lt;m:sup&gt;&lt;m:r&gt;&lt;w:rPr&gt;&lt;w:rFonts w:ascii=&quot;Cambria Math&quot; w:h-ansi=&quot;Cambria Math&quot;/&gt;&lt;wx:font wx:val=&quot;Cambria Math&quot;/&gt;&lt;w:i/&gt;&lt;/w:rPr&gt;&lt;m:t&gt;*&lt;/m:t&gt;&lt;/m:r&gt;&lt;/m:sup&gt;&lt;/m:sSup&gt;&lt;/m:oMath&gt;&lt;/m:oMathPara&gt;&lt;/w:p&gt;&lt;w:sectPr wsp:rsidR=&quot;00000000&quot;&gt;&lt;w:pgSz w:w=&quot;12240&quot; w:h=&quot;15840&quot;/&gt;&lt;w:pgMar w:top=&quot;1417&quot; w:right=&quot;1701&quot; w:bottom=&quot;1417&quot; w:left=&quot;1701&quot; w:header=&quot;720&quot; w:footer=&quot;720&quot; w:gutter=&quot;0&quot;/&gt;&lt;w:cols w:space=&quot;720&quot;/&gt;&lt;/w:sectPr&gt;&lt;/wx:sect&gt;&lt;/w:body&gt;&lt;/w:wordDocument&gt;">
+            <v:imagedata chromakey="white" o:title="" r:id="rId17"/>
+          </v:shape>
+        </w:pict>
+      </w:r>
+      <w:r>
+        <w:rPr>
+          <w:rFonts w:eastAsia="Times" w:cs="Times"/>
+        </w:rPr>
+        <w:fldChar w:fldCharType="end"/>
+      </w:r>
+      <w:r>
+        <w:rPr>
+          <w:rFonts w:eastAsia="Times" w:cs="Times"/>
+        </w:rPr>
+        <w:t xml:space="preserve"> e </w:t>
+      </w:r>
+      <w:r>
+        <w:rPr>
+          <w:rFonts w:eastAsia="Times" w:cs="Times"/>
+        </w:rPr>
+        <w:fldChar w:fldCharType="begin"/>
+      </w:r>
+      <w:r>
+        <w:rPr>
+          <w:rFonts w:eastAsia="Times" w:cs="Times"/>
+        </w:rPr>
+        <w:instrText xml:space="preserve"> QUOTE </w:instrText>
+      </w:r>
+      <w:r>
+        <w:rPr>
+          <w:rFonts w:eastAsia="Times"/>
+          <w:position w:val="-5"/>
+        </w:rPr>
+        <w:pict w14:anchorId="4BB20898">
+          <v:shape id="_x0000_i1032" style="width:34.5pt;height:20.25pt" type="#_x0000_t75" equationxml="&lt;?xml version=&quot;1.0&quot; encoding=&quot;UTF-8&quot; standalone=&quot;yes&quot;?&gt;&#10;&lt;?mso-application progid=&quot;Word.Document&quot;?&gt;&#10;&lt;w:wordDocument xmlns:aml=&quot;http://schemas.microsoft.com/aml/2001/core&quot; xmlns:wpc=&quot;http://schemas.microsoft.com/office/word/2010/wordprocessingCanvas&quot; xmlns:cx=&quot;http://schemas.microsoft.com/office/drawing/2014/chartex&quot; xmlns:cx1=&quot;http://schemas.microsoft.com/office/drawing/2015/9/8/chartex&quot; xmlns:cx2=&quot;http://schemas.microsoft.com/office/drawing/2015/10/21/chartex&quot; xmlns:cx3=&quot;http://schemas.microsoft.com/office/drawing/2016/5/9/chartex&quot; xmlns:cx4=&quot;http://schemas.microsoft.com/office/drawing/2016/5/10/chartex&quot; xmlns:cx5=&quot;http://schemas.microsoft.com/office/drawing/2016/5/11/chartex&quot; xmlns:cx6=&quot;http://schemas.microsoft.com/office/drawing/2016/5/12/chartex&quot; xmlns:cx7=&quot;http://schemas.microsoft.com/office/drawing/2016/5/13/chartex&quot; xmlns:cx8=&quot;http://schemas.microsoft.com/office/drawing/2016/5/14/chartex&quot; xmlns:cr=&quot;http://schemas.microsoft.com/office/comments/2020/reactions&quot; xmlns:dt=&quot;uuid:C2F41010-65B3-11d1-A29F-00AA00C14882&quot; xmlns:mc=&quot;http://schemas.openxmlformats.org/markup-compatibility/2006&quot; xmlns:aink=&quot;http://schemas.microsoft.com/office/drawing/2016/ink&quot; xmlns:am3d=&quot;http://schemas.microsoft.com/office/drawing/2017/model3d&quot; xmlns:o=&quot;urn:schemas-microsoft-com:office:office&quot; xmlns:oel=&quot;http://schemas.microsoft.com/office/2019/extlst&quot; xmlns:m=&quot;http://schemas.openxmlformats.org/officeDocument/2006/math&quot; xmlns:v=&quot;urn:schemas-microsoft-com:vml&quot; xmlns:w10=&quot;urn:schemas-microsoft-com:office:word&quot; xmlns:w=&quot;http://schemas.microsoft.com/office/word/2003/wordml&quot; xmlns:w16du=&quot;http://schemas.microsoft.com/office/word/2023/wordml/word16du&quot; xmlns:wx=&quot;http://schemas.microsoft.com/office/word/2003/auxHint&quot; xmlns:wne=&quot;http://schemas.microsoft.com/office/word/2006/wordml&quot; xmlns:wsp=&quot;http://schemas.microsoft.com/office/word/2003/wordml/sp2&quot; xmlns:sl=&quot;http://schemas.microsoft.com/schemaLibrary/2003/core&quot; w:macrosPresent=&quot;no&quot; w:embeddedObjPresent=&quot;no&quot; w:ocxPresent=&quot;no&quot; xml:space=&quot;preserve&quot;&gt;&lt;w:ignoreSubtree w:val=&quot;http://schemas.microsoft.com/office/word/2003/wordml/sp2&quot;/&gt;&lt;o:DocumentProperties&gt;&lt;o:Version&gt;16&lt;/o:Version&gt;&lt;/o:DocumentProperties&gt;&lt;w:docPr&gt;&lt;w:view w:val=&quot;print&quot;/&gt;&lt;w:zoom w:percent=&quot;100&quot;/&gt;&lt;w:doNotEmbedSystemFonts/&gt;&lt;w:mirrorMargins/&gt;&lt;w:defaultTabStop w:val=&quot;709&quot;/&gt;&lt;w:hyphenationZone w:val=&quot;425&quot;/&gt;&lt;w:punctuationKerning/&gt;&lt;w:characterSpacingControl w:val=&quot;DontCompress&quot;/&gt;&lt;w:optimizeForBrowser/&gt;&lt;w:validateAgainstSchema/&gt;&lt;w:saveInvalidXML w:val=&quot;off&quot;/&gt;&lt;w:ignoreMixedContent w:val=&quot;off&quot;/&gt;&lt;w:alwaysShowPlaceholderText w:val=&quot;off&quot;/&gt;&lt;w:compat&gt;&lt;w:breakWrappedTables/&gt;&lt;w:snapToGridInCell/&gt;&lt;w:wrapTextWithPunct/&gt;&lt;w:useAsianBreakRules/&gt;&lt;w:dontGrowAutofit/&gt;&lt;/w:compat&gt;&lt;wsp:rsids&gt;&lt;wsp:rsidRoot wsp:val=&quot;003101E9&quot;/&gt;&lt;wsp:rsid wsp:val=&quot;000031CF&quot;/&gt;&lt;wsp:rsid wsp:val=&quot;00011E5D&quot;/&gt;&lt;wsp:rsid wsp:val=&quot;00012790&quot;/&gt;&lt;wsp:rsid wsp:val=&quot;00012FF3&quot;/&gt;&lt;wsp:rsid wsp:val=&quot;00014942&quot;/&gt;&lt;wsp:rsid wsp:val=&quot;00036DDE&quot;/&gt;&lt;wsp:rsid wsp:val=&quot;00041697&quot;/&gt;&lt;wsp:rsid wsp:val=&quot;00041EAE&quot;/&gt;&lt;wsp:rsid wsp:val=&quot;00051030&quot;/&gt;&lt;wsp:rsid wsp:val=&quot;000520B9&quot;/&gt;&lt;wsp:rsid wsp:val=&quot;000645C1&quot;/&gt;&lt;wsp:rsid wsp:val=&quot;000710BA&quot;/&gt;&lt;wsp:rsid wsp:val=&quot;000945B2&quot;/&gt;&lt;wsp:rsid wsp:val=&quot;00094E10&quot;/&gt;&lt;wsp:rsid wsp:val=&quot;000A212D&quot;/&gt;&lt;wsp:rsid wsp:val=&quot;000A5C90&quot;/&gt;&lt;wsp:rsid wsp:val=&quot;000A6AAC&quot;/&gt;&lt;wsp:rsid wsp:val=&quot;000A6C19&quot;/&gt;&lt;wsp:rsid wsp:val=&quot;000B5D56&quot;/&gt;&lt;wsp:rsid wsp:val=&quot;000C6A23&quot;/&gt;&lt;wsp:rsid wsp:val=&quot;000D4365&quot;/&gt;&lt;wsp:rsid wsp:val=&quot;000E7223&quot;/&gt;&lt;wsp:rsid wsp:val=&quot;000F2198&quot;/&gt;&lt;wsp:rsid wsp:val=&quot;0012435D&quot;/&gt;&lt;wsp:rsid wsp:val=&quot;001312C4&quot;/&gt;&lt;wsp:rsid wsp:val=&quot;0013295B&quot;/&gt;&lt;wsp:rsid wsp:val=&quot;00136E83&quot;/&gt;&lt;wsp:rsid wsp:val=&quot;001433D9&quot;/&gt;&lt;wsp:rsid wsp:val=&quot;0015738B&quot;/&gt;&lt;wsp:rsid wsp:val=&quot;001574FB&quot;/&gt;&lt;wsp:rsid wsp:val=&quot;00165D16&quot;/&gt;&lt;wsp:rsid wsp:val=&quot;00170840&quot;/&gt;&lt;wsp:rsid wsp:val=&quot;001849CE&quot;/&gt;&lt;wsp:rsid wsp:val=&quot;00191FC1&quot;/&gt;&lt;wsp:rsid wsp:val=&quot;001A6EB5&quot;/&gt;&lt;wsp:rsid wsp:val=&quot;001B141D&quot;/&gt;&lt;wsp:rsid wsp:val=&quot;001B7615&quot;/&gt;&lt;wsp:rsid wsp:val=&quot;001C3003&quot;/&gt;&lt;wsp:rsid wsp:val=&quot;001E3756&quot;/&gt;&lt;wsp:rsid wsp:val=&quot;001F1D51&quot;/&gt;&lt;wsp:rsid wsp:val=&quot;001F4D90&quot;/&gt;&lt;wsp:rsid wsp:val=&quot;001F7B46&quot;/&gt;&lt;wsp:rsid wsp:val=&quot;0021019D&quot;/&gt;&lt;wsp:rsid wsp:val=&quot;00223428&quot;/&gt;&lt;wsp:rsid wsp:val=&quot;002244EE&quot;/&gt;&lt;wsp:rsid wsp:val=&quot;00230861&quot;/&gt;&lt;wsp:rsid wsp:val=&quot;002312D3&quot;/&gt;&lt;wsp:rsid wsp:val=&quot;0023215D&quot;/&gt;&lt;wsp:rsid wsp:val=&quot;002627B2&quot;/&gt;&lt;wsp:rsid wsp:val=&quot;002636C2&quot;/&gt;&lt;wsp:rsid wsp:val=&quot;002653DD&quot;/&gt;&lt;wsp:rsid wsp:val=&quot;00265AC2&quot;/&gt;&lt;wsp:rsid wsp:val=&quot;0026627A&quot;/&gt;&lt;wsp:rsid wsp:val=&quot;00274432&quot;/&gt;&lt;wsp:rsid wsp:val=&quot;00287985&quot;/&gt;&lt;wsp:rsid wsp:val=&quot;00291C8E&quot;/&gt;&lt;wsp:rsid wsp:val=&quot;00293EDE&quot;/&gt;&lt;wsp:rsid wsp:val=&quot;0029480B&quot;/&gt;&lt;wsp:rsid wsp:val=&quot;002A5E15&quot;/&gt;&lt;wsp:rsid wsp:val=&quot;002A6B5A&quot;/&gt;&lt;wsp:rsid wsp:val=&quot;002C18C4&quot;/&gt;&lt;wsp:rsid wsp:val=&quot;002C5611&quot;/&gt;&lt;wsp:rsid wsp:val=&quot;002D114D&quot;/&gt;&lt;wsp:rsid wsp:val=&quot;002D795A&quot;/&gt;&lt;wsp:rsid wsp:val=&quot;002E5B15&quot;/&gt;&lt;wsp:rsid wsp:val=&quot;002E6E90&quot;/&gt;&lt;wsp:rsid wsp:val=&quot;002F3C68&quot;/&gt;&lt;wsp:rsid wsp:val=&quot;002F5DED&quot;/&gt;&lt;wsp:rsid wsp:val=&quot;002F7EB1&quot;/&gt;&lt;wsp:rsid wsp:val=&quot;003101E9&quot;/&gt;&lt;wsp:rsid wsp:val=&quot;0031040E&quot;/&gt;&lt;wsp:rsid wsp:val=&quot;00312A13&quot;/&gt;&lt;wsp:rsid wsp:val=&quot;00333641&quot;/&gt;&lt;wsp:rsid wsp:val=&quot;003358A7&quot;/&gt;&lt;wsp:rsid wsp:val=&quot;00344531&quot;/&gt;&lt;wsp:rsid wsp:val=&quot;00347FC2&quot;/&gt;&lt;wsp:rsid wsp:val=&quot;00352D7D&quot;/&gt;&lt;wsp:rsid wsp:val=&quot;003559ED&quot;/&gt;&lt;wsp:rsid wsp:val=&quot;003721FA&quot;/&gt;&lt;wsp:rsid wsp:val=&quot;00372305&quot;/&gt;&lt;wsp:rsid wsp:val=&quot;00372E04&quot;/&gt;&lt;wsp:rsid wsp:val=&quot;00383AE9&quot;/&gt;&lt;wsp:rsid wsp:val=&quot;0039094B&quot;/&gt;&lt;wsp:rsid wsp:val=&quot;0039756A&quot;/&gt;&lt;wsp:rsid wsp:val=&quot;00397BAD&quot;/&gt;&lt;wsp:rsid wsp:val=&quot;003A3EB2&quot;/&gt;&lt;wsp:rsid wsp:val=&quot;003A6A72&quot;/&gt;&lt;wsp:rsid wsp:val=&quot;003B521D&quot;/&gt;&lt;wsp:rsid wsp:val=&quot;003B7F66&quot;/&gt;&lt;wsp:rsid wsp:val=&quot;003C5CA0&quot;/&gt;&lt;wsp:rsid wsp:val=&quot;003D4C00&quot;/&gt;&lt;wsp:rsid wsp:val=&quot;003F07D7&quot;/&gt;&lt;wsp:rsid wsp:val=&quot;003F3D6D&quot;/&gt;&lt;wsp:rsid wsp:val=&quot;0040173D&quot;/&gt;&lt;wsp:rsid wsp:val=&quot;0043250A&quot;/&gt;&lt;wsp:rsid wsp:val=&quot;00450638&quot;/&gt;&lt;wsp:rsid wsp:val=&quot;004563A6&quot;/&gt;&lt;wsp:rsid wsp:val=&quot;00464370&quot;/&gt;&lt;wsp:rsid wsp:val=&quot;004714B2&quot;/&gt;&lt;wsp:rsid wsp:val=&quot;00474A38&quot;/&gt;&lt;wsp:rsid wsp:val=&quot;00487524&quot;/&gt;&lt;wsp:rsid wsp:val=&quot;00497972&quot;/&gt;&lt;wsp:rsid wsp:val=&quot;004A02BC&quot;/&gt;&lt;wsp:rsid wsp:val=&quot;004A3290&quot;/&gt;&lt;wsp:rsid wsp:val=&quot;004A33B7&quot;/&gt;&lt;wsp:rsid wsp:val=&quot;004A3726&quot;/&gt;&lt;wsp:rsid wsp:val=&quot;004A7129&quot;/&gt;&lt;wsp:rsid wsp:val=&quot;004A7260&quot;/&gt;&lt;wsp:rsid wsp:val=&quot;004B4E5D&quot;/&gt;&lt;wsp:rsid wsp:val=&quot;004C3800&quot;/&gt;&lt;wsp:rsid wsp:val=&quot;004C47D9&quot;/&gt;&lt;wsp:rsid wsp:val=&quot;004C5F18&quot;/&gt;&lt;wsp:rsid wsp:val=&quot;004C7FC5&quot;/&gt;&lt;wsp:rsid wsp:val=&quot;004D135E&quot;/&gt;&lt;wsp:rsid wsp:val=&quot;004D636F&quot;/&gt;&lt;wsp:rsid wsp:val=&quot;004F690E&quot;/&gt;&lt;wsp:rsid wsp:val=&quot;00500023&quot;/&gt;&lt;wsp:rsid wsp:val=&quot;005026C2&quot;/&gt;&lt;wsp:rsid wsp:val=&quot;00503EF4&quot;/&gt;&lt;wsp:rsid wsp:val=&quot;00516126&quot;/&gt;&lt;wsp:rsid wsp:val=&quot;0053671A&quot;/&gt;&lt;wsp:rsid wsp:val=&quot;005439AA&quot;/&gt;&lt;wsp:rsid wsp:val=&quot;00547C56&quot;/&gt;&lt;wsp:rsid wsp:val=&quot;00557A55&quot;/&gt;&lt;wsp:rsid wsp:val=&quot;00575555&quot;/&gt;&lt;wsp:rsid wsp:val=&quot;00577F03&quot;/&gt;&lt;wsp:rsid wsp:val=&quot;00587808&quot;/&gt;&lt;wsp:rsid wsp:val=&quot;00594038&quot;/&gt;&lt;wsp:rsid wsp:val=&quot;0059662D&quot;/&gt;&lt;wsp:rsid wsp:val=&quot;00597ED3&quot;/&gt;&lt;wsp:rsid wsp:val=&quot;005A4125&quot;/&gt;&lt;wsp:rsid wsp:val=&quot;005A4DA1&quot;/&gt;&lt;wsp:rsid wsp:val=&quot;005A5A5E&quot;/&gt;&lt;wsp:rsid wsp:val=&quot;005A5F3B&quot;/&gt;&lt;wsp:rsid wsp:val=&quot;005A60BA&quot;/&gt;&lt;wsp:rsid wsp:val=&quot;005A682E&quot;/&gt;&lt;wsp:rsid wsp:val=&quot;005B12EF&quot;/&gt;&lt;wsp:rsid wsp:val=&quot;005B1EFA&quot;/&gt;&lt;wsp:rsid wsp:val=&quot;005B6B49&quot;/&gt;&lt;wsp:rsid wsp:val=&quot;005C0906&quot;/&gt;&lt;wsp:rsid wsp:val=&quot;005C3185&quot;/&gt;&lt;wsp:rsid wsp:val=&quot;005D47EB&quot;/&gt;&lt;wsp:rsid wsp:val=&quot;005D49D8&quot;/&gt;&lt;wsp:rsid wsp:val=&quot;005D5883&quot;/&gt;&lt;wsp:rsid wsp:val=&quot;005D7EE2&quot;/&gt;&lt;wsp:rsid wsp:val=&quot;005E315F&quot;/&gt;&lt;wsp:rsid wsp:val=&quot;005F33A7&quot;/&gt;&lt;wsp:rsid wsp:val=&quot;005F73A7&quot;/&gt;&lt;wsp:rsid wsp:val=&quot;005F774A&quot;/&gt;&lt;wsp:rsid wsp:val=&quot;00602D43&quot;/&gt;&lt;wsp:rsid wsp:val=&quot;00607689&quot;/&gt;&lt;wsp:rsid wsp:val=&quot;00616390&quot;/&gt;&lt;wsp:rsid wsp:val=&quot;006257E1&quot;/&gt;&lt;wsp:rsid wsp:val=&quot;00633EED&quot;/&gt;&lt;wsp:rsid wsp:val=&quot;006502E1&quot;/&gt;&lt;wsp:rsid wsp:val=&quot;0066433A&quot;/&gt;&lt;wsp:rsid wsp:val=&quot;00670C77&quot;/&gt;&lt;wsp:rsid wsp:val=&quot;006817ED&quot;/&gt;&lt;wsp:rsid wsp:val=&quot;00694A95&quot;/&gt;&lt;wsp:rsid wsp:val=&quot;006A204F&quot;/&gt;&lt;wsp:rsid wsp:val=&quot;006D5C3B&quot;/&gt;&lt;wsp:rsid wsp:val=&quot;006D7FAC&quot;/&gt;&lt;wsp:rsid wsp:val=&quot;006E2FAF&quot;/&gt;&lt;wsp:rsid wsp:val=&quot;00715504&quot;/&gt;&lt;wsp:rsid wsp:val=&quot;00720319&quot;/&gt;&lt;wsp:rsid wsp:val=&quot;007238BA&quot;/&gt;&lt;wsp:rsid wsp:val=&quot;00732448&quot;/&gt;&lt;wsp:rsid wsp:val=&quot;007341A3&quot;/&gt;&lt;wsp:rsid wsp:val=&quot;00735554&quot;/&gt;&lt;wsp:rsid wsp:val=&quot;007537F1&quot;/&gt;&lt;wsp:rsid wsp:val=&quot;00765887&quot;/&gt;&lt;wsp:rsid wsp:val=&quot;007809DB&quot;/&gt;&lt;wsp:rsid wsp:val=&quot;00787B9B&quot;/&gt;&lt;wsp:rsid wsp:val=&quot;0079611E&quot;/&gt;&lt;wsp:rsid wsp:val=&quot;007A55CE&quot;/&gt;&lt;wsp:rsid wsp:val=&quot;007A75B8&quot;/&gt;&lt;wsp:rsid wsp:val=&quot;007B14A6&quot;/&gt;&lt;wsp:rsid wsp:val=&quot;007B58EA&quot;/&gt;&lt;wsp:rsid wsp:val=&quot;007B73B2&quot;/&gt;&lt;wsp:rsid wsp:val=&quot;007C2CF4&quot;/&gt;&lt;wsp:rsid wsp:val=&quot;007C482F&quot;/&gt;&lt;wsp:rsid wsp:val=&quot;007D4814&quot;/&gt;&lt;wsp:rsid wsp:val=&quot;007F3423&quot;/&gt;&lt;wsp:rsid wsp:val=&quot;007F6D31&quot;/&gt;&lt;wsp:rsid wsp:val=&quot;00803F78&quot;/&gt;&lt;wsp:rsid wsp:val=&quot;008040C4&quot;/&gt;&lt;wsp:rsid wsp:val=&quot;00805BA0&quot;/&gt;&lt;wsp:rsid wsp:val=&quot;008103A8&quot;/&gt;&lt;wsp:rsid wsp:val=&quot;00813C19&quot;/&gt;&lt;wsp:rsid wsp:val=&quot;00831ACC&quot;/&gt;&lt;wsp:rsid wsp:val=&quot;00832E98&quot;/&gt;&lt;wsp:rsid wsp:val=&quot;008443C0&quot;/&gt;&lt;wsp:rsid wsp:val=&quot;00850D17&quot;/&gt;&lt;wsp:rsid wsp:val=&quot;008532C2&quot;/&gt;&lt;wsp:rsid wsp:val=&quot;00867A05&quot;/&gt;&lt;wsp:rsid wsp:val=&quot;00876349&quot;/&gt;&lt;wsp:rsid wsp:val=&quot;00876CCA&quot;/&gt;&lt;wsp:rsid wsp:val=&quot;00890FF4&quot;/&gt;&lt;wsp:rsid wsp:val=&quot;00891E3F&quot;/&gt;&lt;wsp:rsid wsp:val=&quot;00894FCE&quot;/&gt;&lt;wsp:rsid wsp:val=&quot;008A0E84&quot;/&gt;&lt;wsp:rsid wsp:val=&quot;008B7D6D&quot;/&gt;&lt;wsp:rsid wsp:val=&quot;008C0DD8&quot;/&gt;&lt;wsp:rsid wsp:val=&quot;008C161E&quot;/&gt;&lt;wsp:rsid wsp:val=&quot;008C30F4&quot;/&gt;&lt;wsp:rsid wsp:val=&quot;008C3F2C&quot;/&gt;&lt;wsp:rsid wsp:val=&quot;008C6DC2&quot;/&gt;&lt;wsp:rsid wsp:val=&quot;008D1488&quot;/&gt;&lt;wsp:rsid wsp:val=&quot;008D36B6&quot;/&gt;&lt;wsp:rsid wsp:val=&quot;008D36C4&quot;/&gt;&lt;wsp:rsid wsp:val=&quot;008F5B7D&quot;/&gt;&lt;wsp:rsid wsp:val=&quot;00904445&quot;/&gt;&lt;wsp:rsid wsp:val=&quot;0090796E&quot;/&gt;&lt;wsp:rsid wsp:val=&quot;00932B39&quot;/&gt;&lt;wsp:rsid wsp:val=&quot;00932FAF&quot;/&gt;&lt;wsp:rsid wsp:val=&quot;00933212&quot;/&gt;&lt;wsp:rsid wsp:val=&quot;0094120B&quot;/&gt;&lt;wsp:rsid wsp:val=&quot;00951424&quot;/&gt;&lt;wsp:rsid wsp:val=&quot;009613EB&quot;/&gt;&lt;wsp:rsid wsp:val=&quot;00967F63&quot;/&gt;&lt;wsp:rsid wsp:val=&quot;00985396&quot;/&gt;&lt;wsp:rsid wsp:val=&quot;009862BF&quot;/&gt;&lt;wsp:rsid wsp:val=&quot;0098721F&quot;/&gt;&lt;wsp:rsid wsp:val=&quot;00987396&quot;/&gt;&lt;wsp:rsid wsp:val=&quot;009905FF&quot;/&gt;&lt;wsp:rsid wsp:val=&quot;009A1A42&quot;/&gt;&lt;wsp:rsid wsp:val=&quot;009A465D&quot;/&gt;&lt;wsp:rsid wsp:val=&quot;009A77A5&quot;/&gt;&lt;wsp:rsid wsp:val=&quot;009B39B3&quot;/&gt;&lt;wsp:rsid wsp:val=&quot;009C0274&quot;/&gt;&lt;wsp:rsid wsp:val=&quot;009C3757&quot;/&gt;&lt;wsp:rsid wsp:val=&quot;009E5D6D&quot;/&gt;&lt;wsp:rsid wsp:val=&quot;009E7B57&quot;/&gt;&lt;wsp:rsid wsp:val=&quot;009F231B&quot;/&gt;&lt;wsp:rsid wsp:val=&quot;009F5140&quot;/&gt;&lt;wsp:rsid wsp:val=&quot;00A01C68&quot;/&gt;&lt;wsp:rsid wsp:val=&quot;00A05672&quot;/&gt;&lt;wsp:rsid wsp:val=&quot;00A2552B&quot;/&gt;&lt;wsp:rsid wsp:val=&quot;00A3599F&quot;/&gt;&lt;wsp:rsid wsp:val=&quot;00A40956&quot;/&gt;&lt;wsp:rsid wsp:val=&quot;00A57AC2&quot;/&gt;&lt;wsp:rsid wsp:val=&quot;00A57B48&quot;/&gt;&lt;wsp:rsid wsp:val=&quot;00A62790&quot;/&gt;&lt;wsp:rsid wsp:val=&quot;00A66605&quot;/&gt;&lt;wsp:rsid wsp:val=&quot;00A7623D&quot;/&gt;&lt;wsp:rsid wsp:val=&quot;00A84CB3&quot;/&gt;&lt;wsp:rsid wsp:val=&quot;00A91157&quot;/&gt;&lt;wsp:rsid wsp:val=&quot;00A91512&quot;/&gt;&lt;wsp:rsid wsp:val=&quot;00AA2573&quot;/&gt;&lt;wsp:rsid wsp:val=&quot;00AB0653&quot;/&gt;&lt;wsp:rsid wsp:val=&quot;00AE1957&quot;/&gt;&lt;wsp:rsid wsp:val=&quot;00AE1B8F&quot;/&gt;&lt;wsp:rsid wsp:val=&quot;00AE268F&quot;/&gt;&lt;wsp:rsid wsp:val=&quot;00AF0897&quot;/&gt;&lt;wsp:rsid wsp:val=&quot;00AF3329&quot;/&gt;&lt;wsp:rsid wsp:val=&quot;00AF3BEC&quot;/&gt;&lt;wsp:rsid wsp:val=&quot;00B10CBB&quot;/&gt;&lt;wsp:rsid wsp:val=&quot;00B41018&quot;/&gt;&lt;wsp:rsid wsp:val=&quot;00B4390B&quot;/&gt;&lt;wsp:rsid wsp:val=&quot;00B47915&quot;/&gt;&lt;wsp:rsid wsp:val=&quot;00B507C9&quot;/&gt;&lt;wsp:rsid wsp:val=&quot;00B574B0&quot;/&gt;&lt;wsp:rsid wsp:val=&quot;00B57BF1&quot;/&gt;&lt;wsp:rsid wsp:val=&quot;00B617DF&quot;/&gt;&lt;wsp:rsid wsp:val=&quot;00B64933&quot;/&gt;&lt;wsp:rsid wsp:val=&quot;00B73DEF&quot;/&gt;&lt;wsp:rsid wsp:val=&quot;00B91F37&quot;/&gt;&lt;wsp:rsid wsp:val=&quot;00B9290D&quot;/&gt;&lt;wsp:rsid wsp:val=&quot;00BA39BC&quot;/&gt;&lt;wsp:rsid wsp:val=&quot;00BA5C53&quot;/&gt;&lt;wsp:rsid wsp:val=&quot;00BA7C33&quot;/&gt;&lt;wsp:rsid wsp:val=&quot;00BB2D0A&quot;/&gt;&lt;wsp:rsid wsp:val=&quot;00BB32AA&quot;/&gt;&lt;wsp:rsid wsp:val=&quot;00BB5E49&quot;/&gt;&lt;wsp:rsid wsp:val=&quot;00BB6259&quot;/&gt;&lt;wsp:rsid wsp:val=&quot;00BB7B75&quot;/&gt;&lt;wsp:rsid wsp:val=&quot;00BC5C5F&quot;/&gt;&lt;wsp:rsid wsp:val=&quot;00BC6AE7&quot;/&gt;&lt;wsp:rsid wsp:val=&quot;00BC732A&quot;/&gt;&lt;wsp:rsid wsp:val=&quot;00BD58A0&quot;/&gt;&lt;wsp:rsid wsp:val=&quot;00C02480&quot;/&gt;&lt;wsp:rsid wsp:val=&quot;00C123B0&quot;/&gt;&lt;wsp:rsid wsp:val=&quot;00C43883&quot;/&gt;&lt;wsp:rsid wsp:val=&quot;00C46A10&quot;/&gt;&lt;wsp:rsid wsp:val=&quot;00C46B3E&quot;/&gt;&lt;wsp:rsid wsp:val=&quot;00C50141&quot;/&gt;&lt;wsp:rsid wsp:val=&quot;00C507E2&quot;/&gt;&lt;wsp:rsid wsp:val=&quot;00C53158&quot;/&gt;&lt;wsp:rsid wsp:val=&quot;00C6713B&quot;/&gt;&lt;wsp:rsid wsp:val=&quot;00C7778B&quot;/&gt;&lt;wsp:rsid wsp:val=&quot;00C85D53&quot;/&gt;&lt;wsp:rsid wsp:val=&quot;00C95EEA&quot;/&gt;&lt;wsp:rsid wsp:val=&quot;00CA0CE4&quot;/&gt;&lt;wsp:rsid wsp:val=&quot;00CA18F0&quot;/&gt;&lt;wsp:rsid wsp:val=&quot;00CA777F&quot;/&gt;&lt;wsp:rsid wsp:val=&quot;00CB32B7&quot;/&gt;&lt;wsp:rsid wsp:val=&quot;00CB735F&quot;/&gt;&lt;wsp:rsid wsp:val=&quot;00CD797A&quot;/&gt;&lt;wsp:rsid wsp:val=&quot;00CE2877&quot;/&gt;&lt;wsp:rsid wsp:val=&quot;00CF2577&quot;/&gt;&lt;wsp:rsid wsp:val=&quot;00D02EEA&quot;/&gt;&lt;wsp:rsid wsp:val=&quot;00D06F6F&quot;/&gt;&lt;wsp:rsid wsp:val=&quot;00D212ED&quot;/&gt;&lt;wsp:rsid wsp:val=&quot;00D21A3B&quot;/&gt;&lt;wsp:rsid wsp:val=&quot;00D31E19&quot;/&gt;&lt;wsp:rsid wsp:val=&quot;00D32A91&quot;/&gt;&lt;wsp:rsid wsp:val=&quot;00D429BA&quot;/&gt;&lt;wsp:rsid wsp:val=&quot;00D51EA2&quot;/&gt;&lt;wsp:rsid wsp:val=&quot;00D62982&quot;/&gt;&lt;wsp:rsid wsp:val=&quot;00D62AFD&quot;/&gt;&lt;wsp:rsid wsp:val=&quot;00D67F9E&quot;/&gt;&lt;wsp:rsid wsp:val=&quot;00D748B4&quot;/&gt;&lt;wsp:rsid wsp:val=&quot;00D84750&quot;/&gt;&lt;wsp:rsid wsp:val=&quot;00D902C6&quot;/&gt;&lt;wsp:rsid wsp:val=&quot;00DA09A4&quot;/&gt;&lt;wsp:rsid wsp:val=&quot;00DA3BC0&quot;/&gt;&lt;wsp:rsid wsp:val=&quot;00DA5CBC&quot;/&gt;&lt;wsp:rsid wsp:val=&quot;00DA6A20&quot;/&gt;&lt;wsp:rsid wsp:val=&quot;00DB19B5&quot;/&gt;&lt;wsp:rsid wsp:val=&quot;00DC21A4&quot;/&gt;&lt;wsp:rsid wsp:val=&quot;00DF44B3&quot;/&gt;&lt;wsp:rsid wsp:val=&quot;00DF74F4&quot;/&gt;&lt;wsp:rsid wsp:val=&quot;00E16729&quot;/&gt;&lt;wsp:rsid wsp:val=&quot;00E2555D&quot;/&gt;&lt;wsp:rsid wsp:val=&quot;00E56436&quot;/&gt;&lt;wsp:rsid wsp:val=&quot;00E66003&quot;/&gt;&lt;wsp:rsid wsp:val=&quot;00E67E2D&quot;/&gt;&lt;wsp:rsid wsp:val=&quot;00E73AC4&quot;/&gt;&lt;wsp:rsid wsp:val=&quot;00E8235F&quot;/&gt;&lt;wsp:rsid wsp:val=&quot;00E85CB1&quot;/&gt;&lt;wsp:rsid wsp:val=&quot;00E95700&quot;/&gt;&lt;wsp:rsid wsp:val=&quot;00EB786D&quot;/&gt;&lt;wsp:rsid wsp:val=&quot;00EC03D8&quot;/&gt;&lt;wsp:rsid wsp:val=&quot;00EC3340&quot;/&gt;&lt;wsp:rsid wsp:val=&quot;00EE0130&quot;/&gt;&lt;wsp:rsid wsp:val=&quot;00EE77D4&quot;/&gt;&lt;wsp:rsid wsp:val=&quot;00F207D9&quot;/&gt;&lt;wsp:rsid wsp:val=&quot;00F237A8&quot;/&gt;&lt;wsp:rsid wsp:val=&quot;00F26174&quot;/&gt;&lt;wsp:rsid wsp:val=&quot;00F35307&quot;/&gt;&lt;wsp:rsid wsp:val=&quot;00F35B6B&quot;/&gt;&lt;wsp:rsid wsp:val=&quot;00F4EB1B&quot;/&gt;&lt;wsp:rsid wsp:val=&quot;00F54FE5&quot;/&gt;&lt;wsp:rsid wsp:val=&quot;00F572B8&quot;/&gt;&lt;wsp:rsid wsp:val=&quot;00F62A62&quot;/&gt;&lt;wsp:rsid wsp:val=&quot;00F63110&quot;/&gt;&lt;wsp:rsid wsp:val=&quot;00F866F3&quot;/&gt;&lt;wsp:rsid wsp:val=&quot;00F95634&quot;/&gt;&lt;wsp:rsid wsp:val=&quot;00FA1590&quot;/&gt;&lt;wsp:rsid wsp:val=&quot;00FB0F1F&quot;/&gt;&lt;wsp:rsid wsp:val=&quot;00FB1274&quot;/&gt;&lt;wsp:rsid wsp:val=&quot;00FB5BA4&quot;/&gt;&lt;wsp:rsid wsp:val=&quot;00FD19B5&quot;/&gt;&lt;wsp:rsid wsp:val=&quot;00FD20DB&quot;/&gt;&lt;wsp:rsid wsp:val=&quot;00FD66E5&quot;/&gt;&lt;wsp:rsid wsp:val=&quot;00FF0B25&quot;/&gt;&lt;wsp:rsid wsp:val=&quot;012183F6&quot;/&gt;&lt;wsp:rsid wsp:val=&quot;025C9ABD&quot;/&gt;&lt;wsp:rsid wsp:val=&quot;02F33B7E&quot;/&gt;&lt;wsp:rsid wsp:val=&quot;030BCC63&quot;/&gt;&lt;wsp:rsid wsp:val=&quot;035F3BA2&quot;/&gt;&lt;wsp:rsid wsp:val=&quot;04198006&quot;/&gt;&lt;wsp:rsid wsp:val=&quot;048A4682&quot;/&gt;&lt;wsp:rsid wsp:val=&quot;06FDE45A&quot;/&gt;&lt;wsp:rsid wsp:val=&quot;07612DAA&quot;/&gt;&lt;wsp:rsid wsp:val=&quot;079ADE0F&quot;/&gt;&lt;wsp:rsid wsp:val=&quot;07B86627&quot;/&gt;&lt;wsp:rsid wsp:val=&quot;07BDF5CD&quot;/&gt;&lt;wsp:rsid wsp:val=&quot;08B4DFEE&quot;/&gt;&lt;wsp:rsid wsp:val=&quot;0936E046&quot;/&gt;&lt;wsp:rsid wsp:val=&quot;094CAEA4&quot;/&gt;&lt;wsp:rsid wsp:val=&quot;09CD4E36&quot;/&gt;&lt;wsp:rsid wsp:val=&quot;0A4B20A9&quot;/&gt;&lt;wsp:rsid wsp:val=&quot;0ABB1CDC&quot;/&gt;&lt;wsp:rsid wsp:val=&quot;0AC33C38&quot;/&gt;&lt;wsp:rsid wsp:val=&quot;0CB14CE8&quot;/&gt;&lt;wsp:rsid wsp:val=&quot;0CF7D76E&quot;/&gt;&lt;wsp:rsid wsp:val=&quot;0DD801AA&quot;/&gt;&lt;wsp:rsid wsp:val=&quot;0F473930&quot;/&gt;&lt;wsp:rsid wsp:val=&quot;0F5C984F&quot;/&gt;&lt;wsp:rsid wsp:val=&quot;0FA3F6BB&quot;/&gt;&lt;wsp:rsid wsp:val=&quot;1008D3A2&quot;/&gt;&lt;wsp:rsid wsp:val=&quot;11236CF9&quot;/&gt;&lt;wsp:rsid wsp:val=&quot;11C1FA45&quot;/&gt;&lt;wsp:rsid wsp:val=&quot;1253A2D8&quot;/&gt;&lt;wsp:rsid wsp:val=&quot;133EE0CD&quot;/&gt;&lt;wsp:rsid wsp:val=&quot;13778A7B&quot;/&gt;&lt;wsp:rsid wsp:val=&quot;13A1F847&quot;/&gt;&lt;wsp:rsid wsp:val=&quot;14688AE7&quot;/&gt;&lt;wsp:rsid wsp:val=&quot;1636B59F&quot;/&gt;&lt;wsp:rsid wsp:val=&quot;16A04D4B&quot;/&gt;&lt;wsp:rsid wsp:val=&quot;1956852D&quot;/&gt;&lt;wsp:rsid wsp:val=&quot;1B09200B&quot;/&gt;&lt;wsp:rsid wsp:val=&quot;1BF2CA69&quot;/&gt;&lt;wsp:rsid wsp:val=&quot;1C284BEE&quot;/&gt;&lt;wsp:rsid wsp:val=&quot;1CE0CAE5&quot;/&gt;&lt;wsp:rsid wsp:val=&quot;1D30AE4F&quot;/&gt;&lt;wsp:rsid wsp:val=&quot;1DA79AEE&quot;/&gt;&lt;wsp:rsid wsp:val=&quot;1EFE0521&quot;/&gt;&lt;wsp:rsid wsp:val=&quot;1F5025D5&quot;/&gt;&lt;wsp:rsid wsp:val=&quot;1FEB1416&quot;/&gt;&lt;wsp:rsid wsp:val=&quot;207FE3D7&quot;/&gt;&lt;wsp:rsid wsp:val=&quot;20C8FE13&quot;/&gt;&lt;wsp:rsid wsp:val=&quot;20CCC751&quot;/&gt;&lt;wsp:rsid wsp:val=&quot;21D625D1&quot;/&gt;&lt;wsp:rsid wsp:val=&quot;22A92DEB&quot;/&gt;&lt;wsp:rsid wsp:val=&quot;22E4D68E&quot;/&gt;&lt;wsp:rsid wsp:val=&quot;24908100&quot;/&gt;&lt;wsp:rsid wsp:val=&quot;25E170BD&quot;/&gt;&lt;wsp:rsid wsp:val=&quot;26455185&quot;/&gt;&lt;wsp:rsid wsp:val=&quot;268E071A&quot;/&gt;&lt;wsp:rsid wsp:val=&quot;26FD9DAB&quot;/&gt;&lt;wsp:rsid wsp:val=&quot;277ED4B5&quot;/&gt;&lt;wsp:rsid wsp:val=&quot;2926B5E9&quot;/&gt;&lt;wsp:rsid wsp:val=&quot;295A7106&quot;/&gt;&lt;wsp:rsid wsp:val=&quot;2AE53961&quot;/&gt;&lt;wsp:rsid wsp:val=&quot;2B230D13&quot;/&gt;&lt;wsp:rsid wsp:val=&quot;2B777871&quot;/&gt;&lt;wsp:rsid wsp:val=&quot;2C8E5322&quot;/&gt;&lt;wsp:rsid wsp:val=&quot;2C95DC01&quot;/&gt;&lt;wsp:rsid wsp:val=&quot;2E564D1F&quot;/&gt;&lt;wsp:rsid wsp:val=&quot;300EDC4A&quot;/&gt;&lt;wsp:rsid wsp:val=&quot;3037B67F&quot;/&gt;&lt;wsp:rsid wsp:val=&quot;3095D4D0&quot;/&gt;&lt;wsp:rsid wsp:val=&quot;30DEC7CE&quot;/&gt;&lt;wsp:rsid wsp:val=&quot;31316DBF&quot;/&gt;&lt;wsp:rsid wsp:val=&quot;32F60CC2&quot;/&gt;&lt;wsp:rsid wsp:val=&quot;3304EAB4&quot;/&gt;&lt;wsp:rsid wsp:val=&quot;3339701A&quot;/&gt;&lt;wsp:rsid wsp:val=&quot;337CC8DA&quot;/&gt;&lt;wsp:rsid wsp:val=&quot;34368159&quot;/&gt;&lt;wsp:rsid wsp:val=&quot;35B7585D&quot;/&gt;&lt;wsp:rsid wsp:val=&quot;35CD26BB&quot;/&gt;&lt;wsp:rsid wsp:val=&quot;3690F6D4&quot;/&gt;&lt;wsp:rsid wsp:val=&quot;3715EC84&quot;/&gt;&lt;wsp:rsid wsp:val=&quot;37298FD3&quot;/&gt;&lt;wsp:rsid wsp:val=&quot;38B08DF5&quot;/&gt;&lt;wsp:rsid wsp:val=&quot;38C78B43&quot;/&gt;&lt;wsp:rsid wsp:val=&quot;3937B94C&quot;/&gt;&lt;wsp:rsid wsp:val=&quot;3945CCF5&quot;/&gt;&lt;wsp:rsid wsp:val=&quot;3995A5C7&quot;/&gt;&lt;wsp:rsid wsp:val=&quot;39F26352&quot;/&gt;&lt;wsp:rsid wsp:val=&quot;3AF66F95&quot;/&gt;&lt;wsp:rsid wsp:val=&quot;3BE6694A&quot;/&gt;&lt;wsp:rsid wsp:val=&quot;3CA89B34&quot;/&gt;&lt;wsp:rsid wsp:val=&quot;3CBFD4F0&quot;/&gt;&lt;wsp:rsid wsp:val=&quot;3D33F470&quot;/&gt;&lt;wsp:rsid wsp:val=&quot;3E52199C&quot;/&gt;&lt;wsp:rsid wsp:val=&quot;3F561B47&quot;/&gt;&lt;wsp:rsid wsp:val=&quot;406B9532&quot;/&gt;&lt;wsp:rsid wsp:val=&quot;415E8DDC&quot;/&gt;&lt;wsp:rsid wsp:val=&quot;4289CB8D&quot;/&gt;&lt;wsp:rsid wsp:val=&quot;429576BE&quot;/&gt;&lt;wsp:rsid wsp:val=&quot;431B0E7E&quot;/&gt;&lt;wsp:rsid wsp:val=&quot;4411C5CE&quot;/&gt;&lt;wsp:rsid wsp:val=&quot;442FB388&quot;/&gt;&lt;wsp:rsid wsp:val=&quot;4430E278&quot;/&gt;&lt;wsp:rsid wsp:val=&quot;443E9AED&quot;/&gt;&lt;wsp:rsid wsp:val=&quot;44ED5C83&quot;/&gt;&lt;wsp:rsid wsp:val=&quot;44EE26CC&quot;/&gt;&lt;wsp:rsid wsp:val=&quot;47CF3121&quot;/&gt;&lt;wsp:rsid wsp:val=&quot;4943C57C&quot;/&gt;&lt;wsp:rsid wsp:val=&quot;4A55A7FF&quot;/&gt;&lt;wsp:rsid wsp:val=&quot;4A9D9446&quot;/&gt;&lt;wsp:rsid wsp:val=&quot;4BF9CA8D&quot;/&gt;&lt;wsp:rsid wsp:val=&quot;4C46AE07&quot;/&gt;&lt;wsp:rsid wsp:val=&quot;4CA306EB&quot;/&gt;&lt;wsp:rsid wsp:val=&quot;4CBFC5B5&quot;/&gt;&lt;wsp:rsid wsp:val=&quot;4D36421A&quot;/&gt;&lt;wsp:rsid wsp:val=&quot;4D4D0C97&quot;/&gt;&lt;wsp:rsid wsp:val=&quot;4D5FB3C7&quot;/&gt;&lt;wsp:rsid wsp:val=&quot;4D852965&quot;/&gt;&lt;wsp:rsid wsp:val=&quot;4DF84CC6&quot;/&gt;&lt;wsp:rsid wsp:val=&quot;4EC98E78&quot;/&gt;&lt;wsp:rsid wsp:val=&quot;4FC24999&quot;/&gt;&lt;wsp:rsid wsp:val=&quot;4FF530D0&quot;/&gt;&lt;wsp:rsid wsp:val=&quot;50763509&quot;/&gt;&lt;wsp:rsid wsp:val=&quot;522A6E16&quot;/&gt;&lt;wsp:rsid wsp:val=&quot;54E10A9F&quot;/&gt;&lt;wsp:rsid wsp:val=&quot;550E3AF2&quot;/&gt;&lt;wsp:rsid wsp:val=&quot;56EFCB90&quot;/&gt;&lt;wsp:rsid wsp:val=&quot;573E439C&quot;/&gt;&lt;wsp:rsid wsp:val=&quot;574BBFCD&quot;/&gt;&lt;wsp:rsid wsp:val=&quot;57684BC6&quot;/&gt;&lt;wsp:rsid wsp:val=&quot;5919EA85&quot;/&gt;&lt;wsp:rsid wsp:val=&quot;59938F13&quot;/&gt;&lt;wsp:rsid wsp:val=&quot;5A315216&quot;/&gt;&lt;wsp:rsid wsp:val=&quot;5A797ACB&quot;/&gt;&lt;wsp:rsid wsp:val=&quot;5ACC8563&quot;/&gt;&lt;wsp:rsid wsp:val=&quot;5AD50966&quot;/&gt;&lt;wsp:rsid wsp:val=&quot;5AEEFB11&quot;/&gt;&lt;wsp:rsid wsp:val=&quot;5CEB850C&quot;/&gt;&lt;wsp:rsid wsp:val=&quot;5E806501&quot;/&gt;&lt;wsp:rsid wsp:val=&quot;5FEE3BC1&quot;/&gt;&lt;wsp:rsid wsp:val=&quot;61E1D17F&quot;/&gt;&lt;wsp:rsid wsp:val=&quot;62038877&quot;/&gt;&lt;wsp:rsid wsp:val=&quot;652B4F28&quot;/&gt;&lt;wsp:rsid wsp:val=&quot;662A25D4&quot;/&gt;&lt;wsp:rsid wsp:val=&quot;67F4BA1F&quot;/&gt;&lt;wsp:rsid wsp:val=&quot;68403CD3&quot;/&gt;&lt;wsp:rsid wsp:val=&quot;6AA7008A&quot;/&gt;&lt;wsp:rsid wsp:val=&quot;6B7D0894&quot;/&gt;&lt;wsp:rsid wsp:val=&quot;6C7E0A4F&quot;/&gt;&lt;wsp:rsid wsp:val=&quot;6C846DDB&quot;/&gt;&lt;wsp:rsid wsp:val=&quot;6CE7151B&quot;/&gt;&lt;wsp:rsid wsp:val=&quot;6E54B90A&quot;/&gt;&lt;wsp:rsid wsp:val=&quot;6E81E95D&quot;/&gt;&lt;wsp:rsid wsp:val=&quot;6E9624D7&quot;/&gt;&lt;wsp:rsid wsp:val=&quot;6FA4D4E1&quot;/&gt;&lt;wsp:rsid wsp:val=&quot;703B74A7&quot;/&gt;&lt;wsp:rsid wsp:val=&quot;705DC317&quot;/&gt;&lt;wsp:rsid wsp:val=&quot;71391D5E&quot;/&gt;&lt;wsp:rsid wsp:val=&quot;718F59BC&quot;/&gt;&lt;wsp:rsid wsp:val=&quot;71B72C3F&quot;/&gt;&lt;wsp:rsid wsp:val=&quot;7306E36F&quot;/&gt;&lt;wsp:rsid wsp:val=&quot;73FA7391&quot;/&gt;&lt;wsp:rsid wsp:val=&quot;74042684&quot;/&gt;&lt;wsp:rsid wsp:val=&quot;785AC153&quot;/&gt;&lt;wsp:rsid wsp:val=&quot;785F1771&quot;/&gt;&lt;wsp:rsid wsp:val=&quot;78754A76&quot;/&gt;&lt;wsp:rsid wsp:val=&quot;7A86D886&quot;/&gt;&lt;wsp:rsid wsp:val=&quot;7AD64CB1&quot;/&gt;&lt;wsp:rsid wsp:val=&quot;7AD6B158&quot;/&gt;&lt;wsp:rsid wsp:val=&quot;7B78706A&quot;/&gt;&lt;wsp:rsid wsp:val=&quot;7CCE4325&quot;/&gt;&lt;wsp:rsid wsp:val=&quot;7D1A8F27&quot;/&gt;&lt;wsp:rsid wsp:val=&quot;7D1D2A70&quot;/&gt;&lt;wsp:rsid wsp:val=&quot;7F724316&quot;/&gt;&lt;/wsp:rsids&gt;&lt;/w:docPr&gt;&lt;w:body&gt;&lt;wx:sect&gt;&lt;w:p wsp:rsidR=&quot;00000000&quot; wsp:rsidRDefault=&quot;00876349&quot; wsp:rsidP=&quot;00876349&quot;&gt;&lt;m:oMathPara&gt;&lt;m:oMath&gt;&lt;m:r&gt;&lt;w:rPr&gt;&lt;w:rFonts w:ascii=&quot;Cambria Math&quot; w:h-ansi=&quot;Cambria Math&quot;/&gt;&lt;wx:font wx:val=&quot;Cambria Math&quot;/&gt;&lt;w:i/&gt;&lt;/w:rPr&gt;&lt;m:t&gt;Î²âˆˆ&lt;/m:t&gt;&lt;/m:r&gt;&lt;m:sSup&gt;&lt;m:sSupPr&gt;&lt;m:ctrlPr&gt;&lt;w:rPr&gt;&lt;w:rFonts w:ascii=&quot;Cambria Math&quot; w:h-ansi=&quot;Cambria Math&quot;/&gt;&lt;wx:font wx:val=&quot;Cambria Math&quot;/&gt;&lt;/w:rPr&gt;&lt;/m:ctrlPr&gt;&lt;/m:sSupPr&gt;&lt;m:e&gt;&lt;m:r&gt;&lt;w:rPr&gt;&lt;w:rFonts w:ascii=&quot;Cambria Math&quot; w:h-ansi=&quot;Cambria Math&quot;/&gt;&lt;wx:font wx:val=&quot;Cambria Math&quot;/&gt;&lt;w:i/&gt;&lt;/w:rPr&gt;&lt;m:t&gt;V&lt;/m:t&gt;&lt;/m:r&gt;&lt;/m:e&gt;&lt;m:sup&gt;&lt;m:r&gt;&lt;w:rPr&gt;&lt;w:rFonts w:ascii=&quot;Cambria Math&quot; w:h-ansi=&quot;Cambria Math&quot;/&gt;&lt;wx:font wx:val=&quot;Cambria Math&quot;/&gt;&lt;w:i/&gt;&lt;/w:rPr&gt;&lt;m:t&gt;*&lt;/m:t&gt;&lt;/m:r&gt;&lt;/m:sup&gt;&lt;/m:sSup&gt;&lt;/m:oMath&gt;&lt;/m:oMathPara&gt;&lt;/w:p&gt;&lt;w:sectPr wsp:rsidR=&quot;00000000&quot;&gt;&lt;w:pgSz w:w=&quot;12240&quot; w:h=&quot;15840&quot;/&gt;&lt;w:pgMar w:top=&quot;1417&quot; w:right=&quot;1701&quot; w:bottom=&quot;1417&quot; w:left=&quot;1701&quot; w:header=&quot;720&quot; w:footer=&quot;720&quot; w:gutter=&quot;0&quot;/&gt;&lt;w:cols w:space=&quot;720&quot;/&gt;&lt;/w:sectPr&gt;&lt;/wx:sect&gt;&lt;/w:body&gt;&lt;/w:wordDocument&gt;">
+            <v:imagedata chromakey="white" o:title="" r:id="rId18"/>
+          </v:shape>
+        </w:pict>
+      </w:r>
+      <w:r>
+        <w:rPr>
+          <w:rFonts w:eastAsia="Times" w:cs="Times"/>
+        </w:rPr>
+        <w:instrText xml:space="preserve"> </w:instrText>
+      </w:r>
+      <w:r>
+        <w:rPr>
+          <w:rFonts w:eastAsia="Times" w:cs="Times"/>
+        </w:rPr>
+        <w:fldChar w:fldCharType="separate"/>
+      </w:r>
+      <w:r>
+        <w:rPr>
+          <w:rFonts w:eastAsia="Times"/>
+          <w:position w:val="-5"/>
+        </w:rPr>
+        <w:pict w14:anchorId="3E60AE8D">
+          <v:shape id="_x0000_i1033" style="width:34.5pt;height:20.25pt" type="#_x0000_t75" equationxml="&lt;?xml version=&quot;1.0&quot; encoding=&quot;UTF-8&quot; standalone=&quot;yes&quot;?&gt;&#10;&lt;?mso-application progid=&quot;Word.Document&quot;?&gt;&#10;&lt;w:wordDocument xmlns:aml=&quot;http://schemas.microsoft.com/aml/2001/core&quot; xmlns:wpc=&quot;http://schemas.microsoft.com/office/word/2010/wordprocessingCanvas&quot; xmlns:cx=&quot;http://schemas.microsoft.com/office/drawing/2014/chartex&quot; xmlns:cx1=&quot;http://schemas.microsoft.com/office/drawing/2015/9/8/chartex&quot; xmlns:cx2=&quot;http://schemas.microsoft.com/office/drawing/2015/10/21/chartex&quot; xmlns:cx3=&quot;http://schemas.microsoft.com/office/drawing/2016/5/9/chartex&quot; xmlns:cx4=&quot;http://schemas.microsoft.com/office/drawing/2016/5/10/chartex&quot; xmlns:cx5=&quot;http://schemas.microsoft.com/office/drawing/2016/5/11/chartex&quot; xmlns:cx6=&quot;http://schemas.microsoft.com/office/drawing/2016/5/12/chartex&quot; xmlns:cx7=&quot;http://schemas.microsoft.com/office/drawing/2016/5/13/chartex&quot; xmlns:cx8=&quot;http://schemas.microsoft.com/office/drawing/2016/5/14/chartex&quot; xmlns:cr=&quot;http://schemas.microsoft.com/office/comments/2020/reactions&quot; xmlns:dt=&quot;uuid:C2F41010-65B3-11d1-A29F-00AA00C14882&quot; xmlns:mc=&quot;http://schemas.openxmlformats.org/markup-compatibility/2006&quot; xmlns:aink=&quot;http://schemas.microsoft.com/office/drawing/2016/ink&quot; xmlns:am3d=&quot;http://schemas.microsoft.com/office/drawing/2017/model3d&quot; xmlns:o=&quot;urn:schemas-microsoft-com:office:office&quot; xmlns:oel=&quot;http://schemas.microsoft.com/office/2019/extlst&quot; xmlns:m=&quot;http://schemas.openxmlformats.org/officeDocument/2006/math&quot; xmlns:v=&quot;urn:schemas-microsoft-com:vml&quot; xmlns:w10=&quot;urn:schemas-microsoft-com:office:word&quot; xmlns:w=&quot;http://schemas.microsoft.com/office/word/2003/wordml&quot; xmlns:w16du=&quot;http://schemas.microsoft.com/office/word/2023/wordml/word16du&quot; xmlns:wx=&quot;http://schemas.microsoft.com/office/word/2003/auxHint&quot; xmlns:wne=&quot;http://schemas.microsoft.com/office/word/2006/wordml&quot; xmlns:wsp=&quot;http://schemas.microsoft.com/office/word/2003/wordml/sp2&quot; xmlns:sl=&quot;http://schemas.microsoft.com/schemaLibrary/2003/core&quot; w:macrosPresent=&quot;no&quot; w:embeddedObjPresent=&quot;no&quot; w:ocxPresent=&quot;no&quot; xml:space=&quot;preserve&quot;&gt;&lt;w:ignoreSubtree w:val=&quot;http://schemas.microsoft.com/office/word/2003/wordml/sp2&quot;/&gt;&lt;o:DocumentProperties&gt;&lt;o:Version&gt;16&lt;/o:Version&gt;&lt;/o:DocumentProperties&gt;&lt;w:docPr&gt;&lt;w:view w:val=&quot;print&quot;/&gt;&lt;w:zoom w:percent=&quot;100&quot;/&gt;&lt;w:doNotEmbedSystemFonts/&gt;&lt;w:mirrorMargins/&gt;&lt;w:defaultTabStop w:val=&quot;709&quot;/&gt;&lt;w:hyphenationZone w:val=&quot;425&quot;/&gt;&lt;w:punctuationKerning/&gt;&lt;w:characterSpacingControl w:val=&quot;DontCompress&quot;/&gt;&lt;w:optimizeForBrowser/&gt;&lt;w:validateAgainstSchema/&gt;&lt;w:saveInvalidXML w:val=&quot;off&quot;/&gt;&lt;w:ignoreMixedContent w:val=&quot;off&quot;/&gt;&lt;w:alwaysShowPlaceholderText w:val=&quot;off&quot;/&gt;&lt;w:compat&gt;&lt;w:breakWrappedTables/&gt;&lt;w:snapToGridInCell/&gt;&lt;w:wrapTextWithPunct/&gt;&lt;w:useAsianBreakRules/&gt;&lt;w:dontGrowAutofit/&gt;&lt;/w:compat&gt;&lt;wsp:rsids&gt;&lt;wsp:rsidRoot wsp:val=&quot;003101E9&quot;/&gt;&lt;wsp:rsid wsp:val=&quot;000031CF&quot;/&gt;&lt;wsp:rsid wsp:val=&quot;00011E5D&quot;/&gt;&lt;wsp:rsid wsp:val=&quot;00012790&quot;/&gt;&lt;wsp:rsid wsp:val=&quot;00012FF3&quot;/&gt;&lt;wsp:rsid wsp:val=&quot;00014942&quot;/&gt;&lt;wsp:rsid wsp:val=&quot;00036DDE&quot;/&gt;&lt;wsp:rsid wsp:val=&quot;00041697&quot;/&gt;&lt;wsp:rsid wsp:val=&quot;00041EAE&quot;/&gt;&lt;wsp:rsid wsp:val=&quot;00051030&quot;/&gt;&lt;wsp:rsid wsp:val=&quot;000520B9&quot;/&gt;&lt;wsp:rsid wsp:val=&quot;000645C1&quot;/&gt;&lt;wsp:rsid wsp:val=&quot;000710BA&quot;/&gt;&lt;wsp:rsid wsp:val=&quot;000945B2&quot;/&gt;&lt;wsp:rsid wsp:val=&quot;00094E10&quot;/&gt;&lt;wsp:rsid wsp:val=&quot;000A212D&quot;/&gt;&lt;wsp:rsid wsp:val=&quot;000A5C90&quot;/&gt;&lt;wsp:rsid wsp:val=&quot;000A6AAC&quot;/&gt;&lt;wsp:rsid wsp:val=&quot;000A6C19&quot;/&gt;&lt;wsp:rsid wsp:val=&quot;000B5D56&quot;/&gt;&lt;wsp:rsid wsp:val=&quot;000C6A23&quot;/&gt;&lt;wsp:rsid wsp:val=&quot;000D4365&quot;/&gt;&lt;wsp:rsid wsp:val=&quot;000E7223&quot;/&gt;&lt;wsp:rsid wsp:val=&quot;000F2198&quot;/&gt;&lt;wsp:rsid wsp:val=&quot;0012435D&quot;/&gt;&lt;wsp:rsid wsp:val=&quot;001312C4&quot;/&gt;&lt;wsp:rsid wsp:val=&quot;0013295B&quot;/&gt;&lt;wsp:rsid wsp:val=&quot;00136E83&quot;/&gt;&lt;wsp:rsid wsp:val=&quot;001433D9&quot;/&gt;&lt;wsp:rsid wsp:val=&quot;0015738B&quot;/&gt;&lt;wsp:rsid wsp:val=&quot;001574FB&quot;/&gt;&lt;wsp:rsid wsp:val=&quot;00165D16&quot;/&gt;&lt;wsp:rsid wsp:val=&quot;00170840&quot;/&gt;&lt;wsp:rsid wsp:val=&quot;001849CE&quot;/&gt;&lt;wsp:rsid wsp:val=&quot;00191FC1&quot;/&gt;&lt;wsp:rsid wsp:val=&quot;001A6EB5&quot;/&gt;&lt;wsp:rsid wsp:val=&quot;001B141D&quot;/&gt;&lt;wsp:rsid wsp:val=&quot;001B7615&quot;/&gt;&lt;wsp:rsid wsp:val=&quot;001C3003&quot;/&gt;&lt;wsp:rsid wsp:val=&quot;001E3756&quot;/&gt;&lt;wsp:rsid wsp:val=&quot;001F1D51&quot;/&gt;&lt;wsp:rsid wsp:val=&quot;001F4D90&quot;/&gt;&lt;wsp:rsid wsp:val=&quot;001F7B46&quot;/&gt;&lt;wsp:rsid wsp:val=&quot;0021019D&quot;/&gt;&lt;wsp:rsid wsp:val=&quot;00223428&quot;/&gt;&lt;wsp:rsid wsp:val=&quot;002244EE&quot;/&gt;&lt;wsp:rsid wsp:val=&quot;00230861&quot;/&gt;&lt;wsp:rsid wsp:val=&quot;002312D3&quot;/&gt;&lt;wsp:rsid wsp:val=&quot;0023215D&quot;/&gt;&lt;wsp:rsid wsp:val=&quot;002627B2&quot;/&gt;&lt;wsp:rsid wsp:val=&quot;002636C2&quot;/&gt;&lt;wsp:rsid wsp:val=&quot;002653DD&quot;/&gt;&lt;wsp:rsid wsp:val=&quot;00265AC2&quot;/&gt;&lt;wsp:rsid wsp:val=&quot;0026627A&quot;/&gt;&lt;wsp:rsid wsp:val=&quot;00274432&quot;/&gt;&lt;wsp:rsid wsp:val=&quot;00287985&quot;/&gt;&lt;wsp:rsid wsp:val=&quot;00291C8E&quot;/&gt;&lt;wsp:rsid wsp:val=&quot;00293EDE&quot;/&gt;&lt;wsp:rsid wsp:val=&quot;0029480B&quot;/&gt;&lt;wsp:rsid wsp:val=&quot;002A5E15&quot;/&gt;&lt;wsp:rsid wsp:val=&quot;002A6B5A&quot;/&gt;&lt;wsp:rsid wsp:val=&quot;002C18C4&quot;/&gt;&lt;wsp:rsid wsp:val=&quot;002C5611&quot;/&gt;&lt;wsp:rsid wsp:val=&quot;002D114D&quot;/&gt;&lt;wsp:rsid wsp:val=&quot;002D795A&quot;/&gt;&lt;wsp:rsid wsp:val=&quot;002E5B15&quot;/&gt;&lt;wsp:rsid wsp:val=&quot;002E6E90&quot;/&gt;&lt;wsp:rsid wsp:val=&quot;002F3C68&quot;/&gt;&lt;wsp:rsid wsp:val=&quot;002F5DED&quot;/&gt;&lt;wsp:rsid wsp:val=&quot;002F7EB1&quot;/&gt;&lt;wsp:rsid wsp:val=&quot;003101E9&quot;/&gt;&lt;wsp:rsid wsp:val=&quot;0031040E&quot;/&gt;&lt;wsp:rsid wsp:val=&quot;00312A13&quot;/&gt;&lt;wsp:rsid wsp:val=&quot;00333641&quot;/&gt;&lt;wsp:rsid wsp:val=&quot;003358A7&quot;/&gt;&lt;wsp:rsid wsp:val=&quot;00344531&quot;/&gt;&lt;wsp:rsid wsp:val=&quot;00347FC2&quot;/&gt;&lt;wsp:rsid wsp:val=&quot;00352D7D&quot;/&gt;&lt;wsp:rsid wsp:val=&quot;003559ED&quot;/&gt;&lt;wsp:rsid wsp:val=&quot;003721FA&quot;/&gt;&lt;wsp:rsid wsp:val=&quot;00372305&quot;/&gt;&lt;wsp:rsid wsp:val=&quot;00372E04&quot;/&gt;&lt;wsp:rsid wsp:val=&quot;00383AE9&quot;/&gt;&lt;wsp:rsid wsp:val=&quot;0039094B&quot;/&gt;&lt;wsp:rsid wsp:val=&quot;0039756A&quot;/&gt;&lt;wsp:rsid wsp:val=&quot;00397BAD&quot;/&gt;&lt;wsp:rsid wsp:val=&quot;003A3EB2&quot;/&gt;&lt;wsp:rsid wsp:val=&quot;003A6A72&quot;/&gt;&lt;wsp:rsid wsp:val=&quot;003B521D&quot;/&gt;&lt;wsp:rsid wsp:val=&quot;003B7F66&quot;/&gt;&lt;wsp:rsid wsp:val=&quot;003C5CA0&quot;/&gt;&lt;wsp:rsid wsp:val=&quot;003D4C00&quot;/&gt;&lt;wsp:rsid wsp:val=&quot;003F07D7&quot;/&gt;&lt;wsp:rsid wsp:val=&quot;003F3D6D&quot;/&gt;&lt;wsp:rsid wsp:val=&quot;0040173D&quot;/&gt;&lt;wsp:rsid wsp:val=&quot;0043250A&quot;/&gt;&lt;wsp:rsid wsp:val=&quot;00450638&quot;/&gt;&lt;wsp:rsid wsp:val=&quot;004563A6&quot;/&gt;&lt;wsp:rsid wsp:val=&quot;00464370&quot;/&gt;&lt;wsp:rsid wsp:val=&quot;004714B2&quot;/&gt;&lt;wsp:rsid wsp:val=&quot;00474A38&quot;/&gt;&lt;wsp:rsid wsp:val=&quot;00487524&quot;/&gt;&lt;wsp:rsid wsp:val=&quot;00497972&quot;/&gt;&lt;wsp:rsid wsp:val=&quot;004A02BC&quot;/&gt;&lt;wsp:rsid wsp:val=&quot;004A3290&quot;/&gt;&lt;wsp:rsid wsp:val=&quot;004A33B7&quot;/&gt;&lt;wsp:rsid wsp:val=&quot;004A3726&quot;/&gt;&lt;wsp:rsid wsp:val=&quot;004A7129&quot;/&gt;&lt;wsp:rsid wsp:val=&quot;004A7260&quot;/&gt;&lt;wsp:rsid wsp:val=&quot;004B4E5D&quot;/&gt;&lt;wsp:rsid wsp:val=&quot;004C3800&quot;/&gt;&lt;wsp:rsid wsp:val=&quot;004C47D9&quot;/&gt;&lt;wsp:rsid wsp:val=&quot;004C5F18&quot;/&gt;&lt;wsp:rsid wsp:val=&quot;004C7FC5&quot;/&gt;&lt;wsp:rsid wsp:val=&quot;004D135E&quot;/&gt;&lt;wsp:rsid wsp:val=&quot;004D636F&quot;/&gt;&lt;wsp:rsid wsp:val=&quot;004F690E&quot;/&gt;&lt;wsp:rsid wsp:val=&quot;00500023&quot;/&gt;&lt;wsp:rsid wsp:val=&quot;005026C2&quot;/&gt;&lt;wsp:rsid wsp:val=&quot;00503EF4&quot;/&gt;&lt;wsp:rsid wsp:val=&quot;00516126&quot;/&gt;&lt;wsp:rsid wsp:val=&quot;0053671A&quot;/&gt;&lt;wsp:rsid wsp:val=&quot;005439AA&quot;/&gt;&lt;wsp:rsid wsp:val=&quot;00547C56&quot;/&gt;&lt;wsp:rsid wsp:val=&quot;00557A55&quot;/&gt;&lt;wsp:rsid wsp:val=&quot;00575555&quot;/&gt;&lt;wsp:rsid wsp:val=&quot;00577F03&quot;/&gt;&lt;wsp:rsid wsp:val=&quot;00587808&quot;/&gt;&lt;wsp:rsid wsp:val=&quot;00594038&quot;/&gt;&lt;wsp:rsid wsp:val=&quot;0059662D&quot;/&gt;&lt;wsp:rsid wsp:val=&quot;00597ED3&quot;/&gt;&lt;wsp:rsid wsp:val=&quot;005A4125&quot;/&gt;&lt;wsp:rsid wsp:val=&quot;005A4DA1&quot;/&gt;&lt;wsp:rsid wsp:val=&quot;005A5A5E&quot;/&gt;&lt;wsp:rsid wsp:val=&quot;005A5F3B&quot;/&gt;&lt;wsp:rsid wsp:val=&quot;005A60BA&quot;/&gt;&lt;wsp:rsid wsp:val=&quot;005A682E&quot;/&gt;&lt;wsp:rsid wsp:val=&quot;005B12EF&quot;/&gt;&lt;wsp:rsid wsp:val=&quot;005B1EFA&quot;/&gt;&lt;wsp:rsid wsp:val=&quot;005B6B49&quot;/&gt;&lt;wsp:rsid wsp:val=&quot;005C0906&quot;/&gt;&lt;wsp:rsid wsp:val=&quot;005C3185&quot;/&gt;&lt;wsp:rsid wsp:val=&quot;005D47EB&quot;/&gt;&lt;wsp:rsid wsp:val=&quot;005D49D8&quot;/&gt;&lt;wsp:rsid wsp:val=&quot;005D5883&quot;/&gt;&lt;wsp:rsid wsp:val=&quot;005D7EE2&quot;/&gt;&lt;wsp:rsid wsp:val=&quot;005E315F&quot;/&gt;&lt;wsp:rsid wsp:val=&quot;005F33A7&quot;/&gt;&lt;wsp:rsid wsp:val=&quot;005F73A7&quot;/&gt;&lt;wsp:rsid wsp:val=&quot;005F774A&quot;/&gt;&lt;wsp:rsid wsp:val=&quot;00602D43&quot;/&gt;&lt;wsp:rsid wsp:val=&quot;00607689&quot;/&gt;&lt;wsp:rsid wsp:val=&quot;00616390&quot;/&gt;&lt;wsp:rsid wsp:val=&quot;006257E1&quot;/&gt;&lt;wsp:rsid wsp:val=&quot;00633EED&quot;/&gt;&lt;wsp:rsid wsp:val=&quot;006502E1&quot;/&gt;&lt;wsp:rsid wsp:val=&quot;0066433A&quot;/&gt;&lt;wsp:rsid wsp:val=&quot;00670C77&quot;/&gt;&lt;wsp:rsid wsp:val=&quot;006817ED&quot;/&gt;&lt;wsp:rsid wsp:val=&quot;00694A95&quot;/&gt;&lt;wsp:rsid wsp:val=&quot;006A204F&quot;/&gt;&lt;wsp:rsid wsp:val=&quot;006D5C3B&quot;/&gt;&lt;wsp:rsid wsp:val=&quot;006D7FAC&quot;/&gt;&lt;wsp:rsid wsp:val=&quot;006E2FAF&quot;/&gt;&lt;wsp:rsid wsp:val=&quot;00715504&quot;/&gt;&lt;wsp:rsid wsp:val=&quot;00720319&quot;/&gt;&lt;wsp:rsid wsp:val=&quot;007238BA&quot;/&gt;&lt;wsp:rsid wsp:val=&quot;00732448&quot;/&gt;&lt;wsp:rsid wsp:val=&quot;007341A3&quot;/&gt;&lt;wsp:rsid wsp:val=&quot;00735554&quot;/&gt;&lt;wsp:rsid wsp:val=&quot;007537F1&quot;/&gt;&lt;wsp:rsid wsp:val=&quot;00765887&quot;/&gt;&lt;wsp:rsid wsp:val=&quot;007809DB&quot;/&gt;&lt;wsp:rsid wsp:val=&quot;00787B9B&quot;/&gt;&lt;wsp:rsid wsp:val=&quot;0079611E&quot;/&gt;&lt;wsp:rsid wsp:val=&quot;007A55CE&quot;/&gt;&lt;wsp:rsid wsp:val=&quot;007A75B8&quot;/&gt;&lt;wsp:rsid wsp:val=&quot;007B14A6&quot;/&gt;&lt;wsp:rsid wsp:val=&quot;007B58EA&quot;/&gt;&lt;wsp:rsid wsp:val=&quot;007B73B2&quot;/&gt;&lt;wsp:rsid wsp:val=&quot;007C2CF4&quot;/&gt;&lt;wsp:rsid wsp:val=&quot;007C482F&quot;/&gt;&lt;wsp:rsid wsp:val=&quot;007D4814&quot;/&gt;&lt;wsp:rsid wsp:val=&quot;007F3423&quot;/&gt;&lt;wsp:rsid wsp:val=&quot;007F6D31&quot;/&gt;&lt;wsp:rsid wsp:val=&quot;00803F78&quot;/&gt;&lt;wsp:rsid wsp:val=&quot;008040C4&quot;/&gt;&lt;wsp:rsid wsp:val=&quot;00805BA0&quot;/&gt;&lt;wsp:rsid wsp:val=&quot;008103A8&quot;/&gt;&lt;wsp:rsid wsp:val=&quot;00813C19&quot;/&gt;&lt;wsp:rsid wsp:val=&quot;00831ACC&quot;/&gt;&lt;wsp:rsid wsp:val=&quot;00832E98&quot;/&gt;&lt;wsp:rsid wsp:val=&quot;008443C0&quot;/&gt;&lt;wsp:rsid wsp:val=&quot;00850D17&quot;/&gt;&lt;wsp:rsid wsp:val=&quot;008532C2&quot;/&gt;&lt;wsp:rsid wsp:val=&quot;00867A05&quot;/&gt;&lt;wsp:rsid wsp:val=&quot;00876349&quot;/&gt;&lt;wsp:rsid wsp:val=&quot;00876CCA&quot;/&gt;&lt;wsp:rsid wsp:val=&quot;00890FF4&quot;/&gt;&lt;wsp:rsid wsp:val=&quot;00891E3F&quot;/&gt;&lt;wsp:rsid wsp:val=&quot;00894FCE&quot;/&gt;&lt;wsp:rsid wsp:val=&quot;008A0E84&quot;/&gt;&lt;wsp:rsid wsp:val=&quot;008B7D6D&quot;/&gt;&lt;wsp:rsid wsp:val=&quot;008C0DD8&quot;/&gt;&lt;wsp:rsid wsp:val=&quot;008C161E&quot;/&gt;&lt;wsp:rsid wsp:val=&quot;008C30F4&quot;/&gt;&lt;wsp:rsid wsp:val=&quot;008C3F2C&quot;/&gt;&lt;wsp:rsid wsp:val=&quot;008C6DC2&quot;/&gt;&lt;wsp:rsid wsp:val=&quot;008D1488&quot;/&gt;&lt;wsp:rsid wsp:val=&quot;008D36B6&quot;/&gt;&lt;wsp:rsid wsp:val=&quot;008D36C4&quot;/&gt;&lt;wsp:rsid wsp:val=&quot;008F5B7D&quot;/&gt;&lt;wsp:rsid wsp:val=&quot;00904445&quot;/&gt;&lt;wsp:rsid wsp:val=&quot;0090796E&quot;/&gt;&lt;wsp:rsid wsp:val=&quot;00932B39&quot;/&gt;&lt;wsp:rsid wsp:val=&quot;00932FAF&quot;/&gt;&lt;wsp:rsid wsp:val=&quot;00933212&quot;/&gt;&lt;wsp:rsid wsp:val=&quot;0094120B&quot;/&gt;&lt;wsp:rsid wsp:val=&quot;00951424&quot;/&gt;&lt;wsp:rsid wsp:val=&quot;009613EB&quot;/&gt;&lt;wsp:rsid wsp:val=&quot;00967F63&quot;/&gt;&lt;wsp:rsid wsp:val=&quot;00985396&quot;/&gt;&lt;wsp:rsid wsp:val=&quot;009862BF&quot;/&gt;&lt;wsp:rsid wsp:val=&quot;0098721F&quot;/&gt;&lt;wsp:rsid wsp:val=&quot;00987396&quot;/&gt;&lt;wsp:rsid wsp:val=&quot;009905FF&quot;/&gt;&lt;wsp:rsid wsp:val=&quot;009A1A42&quot;/&gt;&lt;wsp:rsid wsp:val=&quot;009A465D&quot;/&gt;&lt;wsp:rsid wsp:val=&quot;009A77A5&quot;/&gt;&lt;wsp:rsid wsp:val=&quot;009B39B3&quot;/&gt;&lt;wsp:rsid wsp:val=&quot;009C0274&quot;/&gt;&lt;wsp:rsid wsp:val=&quot;009C3757&quot;/&gt;&lt;wsp:rsid wsp:val=&quot;009E5D6D&quot;/&gt;&lt;wsp:rsid wsp:val=&quot;009E7B57&quot;/&gt;&lt;wsp:rsid wsp:val=&quot;009F231B&quot;/&gt;&lt;wsp:rsid wsp:val=&quot;009F5140&quot;/&gt;&lt;wsp:rsid wsp:val=&quot;00A01C68&quot;/&gt;&lt;wsp:rsid wsp:val=&quot;00A05672&quot;/&gt;&lt;wsp:rsid wsp:val=&quot;00A2552B&quot;/&gt;&lt;wsp:rsid wsp:val=&quot;00A3599F&quot;/&gt;&lt;wsp:rsid wsp:val=&quot;00A40956&quot;/&gt;&lt;wsp:rsid wsp:val=&quot;00A57AC2&quot;/&gt;&lt;wsp:rsid wsp:val=&quot;00A57B48&quot;/&gt;&lt;wsp:rsid wsp:val=&quot;00A62790&quot;/&gt;&lt;wsp:rsid wsp:val=&quot;00A66605&quot;/&gt;&lt;wsp:rsid wsp:val=&quot;00A7623D&quot;/&gt;&lt;wsp:rsid wsp:val=&quot;00A84CB3&quot;/&gt;&lt;wsp:rsid wsp:val=&quot;00A91157&quot;/&gt;&lt;wsp:rsid wsp:val=&quot;00A91512&quot;/&gt;&lt;wsp:rsid wsp:val=&quot;00AA2573&quot;/&gt;&lt;wsp:rsid wsp:val=&quot;00AB0653&quot;/&gt;&lt;wsp:rsid wsp:val=&quot;00AE1957&quot;/&gt;&lt;wsp:rsid wsp:val=&quot;00AE1B8F&quot;/&gt;&lt;wsp:rsid wsp:val=&quot;00AE268F&quot;/&gt;&lt;wsp:rsid wsp:val=&quot;00AF0897&quot;/&gt;&lt;wsp:rsid wsp:val=&quot;00AF3329&quot;/&gt;&lt;wsp:rsid wsp:val=&quot;00AF3BEC&quot;/&gt;&lt;wsp:rsid wsp:val=&quot;00B10CBB&quot;/&gt;&lt;wsp:rsid wsp:val=&quot;00B41018&quot;/&gt;&lt;wsp:rsid wsp:val=&quot;00B4390B&quot;/&gt;&lt;wsp:rsid wsp:val=&quot;00B47915&quot;/&gt;&lt;wsp:rsid wsp:val=&quot;00B507C9&quot;/&gt;&lt;wsp:rsid wsp:val=&quot;00B574B0&quot;/&gt;&lt;wsp:rsid wsp:val=&quot;00B57BF1&quot;/&gt;&lt;wsp:rsid wsp:val=&quot;00B617DF&quot;/&gt;&lt;wsp:rsid wsp:val=&quot;00B64933&quot;/&gt;&lt;wsp:rsid wsp:val=&quot;00B73DEF&quot;/&gt;&lt;wsp:rsid wsp:val=&quot;00B91F37&quot;/&gt;&lt;wsp:rsid wsp:val=&quot;00B9290D&quot;/&gt;&lt;wsp:rsid wsp:val=&quot;00BA39BC&quot;/&gt;&lt;wsp:rsid wsp:val=&quot;00BA5C53&quot;/&gt;&lt;wsp:rsid wsp:val=&quot;00BA7C33&quot;/&gt;&lt;wsp:rsid wsp:val=&quot;00BB2D0A&quot;/&gt;&lt;wsp:rsid wsp:val=&quot;00BB32AA&quot;/&gt;&lt;wsp:rsid wsp:val=&quot;00BB5E49&quot;/&gt;&lt;wsp:rsid wsp:val=&quot;00BB6259&quot;/&gt;&lt;wsp:rsid wsp:val=&quot;00BB7B75&quot;/&gt;&lt;wsp:rsid wsp:val=&quot;00BC5C5F&quot;/&gt;&lt;wsp:rsid wsp:val=&quot;00BC6AE7&quot;/&gt;&lt;wsp:rsid wsp:val=&quot;00BC732A&quot;/&gt;&lt;wsp:rsid wsp:val=&quot;00BD58A0&quot;/&gt;&lt;wsp:rsid wsp:val=&quot;00C02480&quot;/&gt;&lt;wsp:rsid wsp:val=&quot;00C123B0&quot;/&gt;&lt;wsp:rsid wsp:val=&quot;00C43883&quot;/&gt;&lt;wsp:rsid wsp:val=&quot;00C46A10&quot;/&gt;&lt;wsp:rsid wsp:val=&quot;00C46B3E&quot;/&gt;&lt;wsp:rsid wsp:val=&quot;00C50141&quot;/&gt;&lt;wsp:rsid wsp:val=&quot;00C507E2&quot;/&gt;&lt;wsp:rsid wsp:val=&quot;00C53158&quot;/&gt;&lt;wsp:rsid wsp:val=&quot;00C6713B&quot;/&gt;&lt;wsp:rsid wsp:val=&quot;00C7778B&quot;/&gt;&lt;wsp:rsid wsp:val=&quot;00C85D53&quot;/&gt;&lt;wsp:rsid wsp:val=&quot;00C95EEA&quot;/&gt;&lt;wsp:rsid wsp:val=&quot;00CA0CE4&quot;/&gt;&lt;wsp:rsid wsp:val=&quot;00CA18F0&quot;/&gt;&lt;wsp:rsid wsp:val=&quot;00CA777F&quot;/&gt;&lt;wsp:rsid wsp:val=&quot;00CB32B7&quot;/&gt;&lt;wsp:rsid wsp:val=&quot;00CB735F&quot;/&gt;&lt;wsp:rsid wsp:val=&quot;00CD797A&quot;/&gt;&lt;wsp:rsid wsp:val=&quot;00CE2877&quot;/&gt;&lt;wsp:rsid wsp:val=&quot;00CF2577&quot;/&gt;&lt;wsp:rsid wsp:val=&quot;00D02EEA&quot;/&gt;&lt;wsp:rsid wsp:val=&quot;00D06F6F&quot;/&gt;&lt;wsp:rsid wsp:val=&quot;00D212ED&quot;/&gt;&lt;wsp:rsid wsp:val=&quot;00D21A3B&quot;/&gt;&lt;wsp:rsid wsp:val=&quot;00D31E19&quot;/&gt;&lt;wsp:rsid wsp:val=&quot;00D32A91&quot;/&gt;&lt;wsp:rsid wsp:val=&quot;00D429BA&quot;/&gt;&lt;wsp:rsid wsp:val=&quot;00D51EA2&quot;/&gt;&lt;wsp:rsid wsp:val=&quot;00D62982&quot;/&gt;&lt;wsp:rsid wsp:val=&quot;00D62AFD&quot;/&gt;&lt;wsp:rsid wsp:val=&quot;00D67F9E&quot;/&gt;&lt;wsp:rsid wsp:val=&quot;00D748B4&quot;/&gt;&lt;wsp:rsid wsp:val=&quot;00D84750&quot;/&gt;&lt;wsp:rsid wsp:val=&quot;00D902C6&quot;/&gt;&lt;wsp:rsid wsp:val=&quot;00DA09A4&quot;/&gt;&lt;wsp:rsid wsp:val=&quot;00DA3BC0&quot;/&gt;&lt;wsp:rsid wsp:val=&quot;00DA5CBC&quot;/&gt;&lt;wsp:rsid wsp:val=&quot;00DA6A20&quot;/&gt;&lt;wsp:rsid wsp:val=&quot;00DB19B5&quot;/&gt;&lt;wsp:rsid wsp:val=&quot;00DC21A4&quot;/&gt;&lt;wsp:rsid wsp:val=&quot;00DF44B3&quot;/&gt;&lt;wsp:rsid wsp:val=&quot;00DF74F4&quot;/&gt;&lt;wsp:rsid wsp:val=&quot;00E16729&quot;/&gt;&lt;wsp:rsid wsp:val=&quot;00E2555D&quot;/&gt;&lt;wsp:rsid wsp:val=&quot;00E56436&quot;/&gt;&lt;wsp:rsid wsp:val=&quot;00E66003&quot;/&gt;&lt;wsp:rsid wsp:val=&quot;00E67E2D&quot;/&gt;&lt;wsp:rsid wsp:val=&quot;00E73AC4&quot;/&gt;&lt;wsp:rsid wsp:val=&quot;00E8235F&quot;/&gt;&lt;wsp:rsid wsp:val=&quot;00E85CB1&quot;/&gt;&lt;wsp:rsid wsp:val=&quot;00E95700&quot;/&gt;&lt;wsp:rsid wsp:val=&quot;00EB786D&quot;/&gt;&lt;wsp:rsid wsp:val=&quot;00EC03D8&quot;/&gt;&lt;wsp:rsid wsp:val=&quot;00EC3340&quot;/&gt;&lt;wsp:rsid wsp:val=&quot;00EE0130&quot;/&gt;&lt;wsp:rsid wsp:val=&quot;00EE77D4&quot;/&gt;&lt;wsp:rsid wsp:val=&quot;00F207D9&quot;/&gt;&lt;wsp:rsid wsp:val=&quot;00F237A8&quot;/&gt;&lt;wsp:rsid wsp:val=&quot;00F26174&quot;/&gt;&lt;wsp:rsid wsp:val=&quot;00F35307&quot;/&gt;&lt;wsp:rsid wsp:val=&quot;00F35B6B&quot;/&gt;&lt;wsp:rsid wsp:val=&quot;00F4EB1B&quot;/&gt;&lt;wsp:rsid wsp:val=&quot;00F54FE5&quot;/&gt;&lt;wsp:rsid wsp:val=&quot;00F572B8&quot;/&gt;&lt;wsp:rsid wsp:val=&quot;00F62A62&quot;/&gt;&lt;wsp:rsid wsp:val=&quot;00F63110&quot;/&gt;&lt;wsp:rsid wsp:val=&quot;00F866F3&quot;/&gt;&lt;wsp:rsid wsp:val=&quot;00F95634&quot;/&gt;&lt;wsp:rsid wsp:val=&quot;00FA1590&quot;/&gt;&lt;wsp:rsid wsp:val=&quot;00FB0F1F&quot;/&gt;&lt;wsp:rsid wsp:val=&quot;00FB1274&quot;/&gt;&lt;wsp:rsid wsp:val=&quot;00FB5BA4&quot;/&gt;&lt;wsp:rsid wsp:val=&quot;00FD19B5&quot;/&gt;&lt;wsp:rsid wsp:val=&quot;00FD20DB&quot;/&gt;&lt;wsp:rsid wsp:val=&quot;00FD66E5&quot;/&gt;&lt;wsp:rsid wsp:val=&quot;00FF0B25&quot;/&gt;&lt;wsp:rsid wsp:val=&quot;012183F6&quot;/&gt;&lt;wsp:rsid wsp:val=&quot;025C9ABD&quot;/&gt;&lt;wsp:rsid wsp:val=&quot;02F33B7E&quot;/&gt;&lt;wsp:rsid wsp:val=&quot;030BCC63&quot;/&gt;&lt;wsp:rsid wsp:val=&quot;035F3BA2&quot;/&gt;&lt;wsp:rsid wsp:val=&quot;04198006&quot;/&gt;&lt;wsp:rsid wsp:val=&quot;048A4682&quot;/&gt;&lt;wsp:rsid wsp:val=&quot;06FDE45A&quot;/&gt;&lt;wsp:rsid wsp:val=&quot;07612DAA&quot;/&gt;&lt;wsp:rsid wsp:val=&quot;079ADE0F&quot;/&gt;&lt;wsp:rsid wsp:val=&quot;07B86627&quot;/&gt;&lt;wsp:rsid wsp:val=&quot;07BDF5CD&quot;/&gt;&lt;wsp:rsid wsp:val=&quot;08B4DFEE&quot;/&gt;&lt;wsp:rsid wsp:val=&quot;0936E046&quot;/&gt;&lt;wsp:rsid wsp:val=&quot;094CAEA4&quot;/&gt;&lt;wsp:rsid wsp:val=&quot;09CD4E36&quot;/&gt;&lt;wsp:rsid wsp:val=&quot;0A4B20A9&quot;/&gt;&lt;wsp:rsid wsp:val=&quot;0ABB1CDC&quot;/&gt;&lt;wsp:rsid wsp:val=&quot;0AC33C38&quot;/&gt;&lt;wsp:rsid wsp:val=&quot;0CB14CE8&quot;/&gt;&lt;wsp:rsid wsp:val=&quot;0CF7D76E&quot;/&gt;&lt;wsp:rsid wsp:val=&quot;0DD801AA&quot;/&gt;&lt;wsp:rsid wsp:val=&quot;0F473930&quot;/&gt;&lt;wsp:rsid wsp:val=&quot;0F5C984F&quot;/&gt;&lt;wsp:rsid wsp:val=&quot;0FA3F6BB&quot;/&gt;&lt;wsp:rsid wsp:val=&quot;1008D3A2&quot;/&gt;&lt;wsp:rsid wsp:val=&quot;11236CF9&quot;/&gt;&lt;wsp:rsid wsp:val=&quot;11C1FA45&quot;/&gt;&lt;wsp:rsid wsp:val=&quot;1253A2D8&quot;/&gt;&lt;wsp:rsid wsp:val=&quot;133EE0CD&quot;/&gt;&lt;wsp:rsid wsp:val=&quot;13778A7B&quot;/&gt;&lt;wsp:rsid wsp:val=&quot;13A1F847&quot;/&gt;&lt;wsp:rsid wsp:val=&quot;14688AE7&quot;/&gt;&lt;wsp:rsid wsp:val=&quot;1636B59F&quot;/&gt;&lt;wsp:rsid wsp:val=&quot;16A04D4B&quot;/&gt;&lt;wsp:rsid wsp:val=&quot;1956852D&quot;/&gt;&lt;wsp:rsid wsp:val=&quot;1B09200B&quot;/&gt;&lt;wsp:rsid wsp:val=&quot;1BF2CA69&quot;/&gt;&lt;wsp:rsid wsp:val=&quot;1C284BEE&quot;/&gt;&lt;wsp:rsid wsp:val=&quot;1CE0CAE5&quot;/&gt;&lt;wsp:rsid wsp:val=&quot;1D30AE4F&quot;/&gt;&lt;wsp:rsid wsp:val=&quot;1DA79AEE&quot;/&gt;&lt;wsp:rsid wsp:val=&quot;1EFE0521&quot;/&gt;&lt;wsp:rsid wsp:val=&quot;1F5025D5&quot;/&gt;&lt;wsp:rsid wsp:val=&quot;1FEB1416&quot;/&gt;&lt;wsp:rsid wsp:val=&quot;207FE3D7&quot;/&gt;&lt;wsp:rsid wsp:val=&quot;20C8FE13&quot;/&gt;&lt;wsp:rsid wsp:val=&quot;20CCC751&quot;/&gt;&lt;wsp:rsid wsp:val=&quot;21D625D1&quot;/&gt;&lt;wsp:rsid wsp:val=&quot;22A92DEB&quot;/&gt;&lt;wsp:rsid wsp:val=&quot;22E4D68E&quot;/&gt;&lt;wsp:rsid wsp:val=&quot;24908100&quot;/&gt;&lt;wsp:rsid wsp:val=&quot;25E170BD&quot;/&gt;&lt;wsp:rsid wsp:val=&quot;26455185&quot;/&gt;&lt;wsp:rsid wsp:val=&quot;268E071A&quot;/&gt;&lt;wsp:rsid wsp:val=&quot;26FD9DAB&quot;/&gt;&lt;wsp:rsid wsp:val=&quot;277ED4B5&quot;/&gt;&lt;wsp:rsid wsp:val=&quot;2926B5E9&quot;/&gt;&lt;wsp:rsid wsp:val=&quot;295A7106&quot;/&gt;&lt;wsp:rsid wsp:val=&quot;2AE53961&quot;/&gt;&lt;wsp:rsid wsp:val=&quot;2B230D13&quot;/&gt;&lt;wsp:rsid wsp:val=&quot;2B777871&quot;/&gt;&lt;wsp:rsid wsp:val=&quot;2C8E5322&quot;/&gt;&lt;wsp:rsid wsp:val=&quot;2C95DC01&quot;/&gt;&lt;wsp:rsid wsp:val=&quot;2E564D1F&quot;/&gt;&lt;wsp:rsid wsp:val=&quot;300EDC4A&quot;/&gt;&lt;wsp:rsid wsp:val=&quot;3037B67F&quot;/&gt;&lt;wsp:rsid wsp:val=&quot;3095D4D0&quot;/&gt;&lt;wsp:rsid wsp:val=&quot;30DEC7CE&quot;/&gt;&lt;wsp:rsid wsp:val=&quot;31316DBF&quot;/&gt;&lt;wsp:rsid wsp:val=&quot;32F60CC2&quot;/&gt;&lt;wsp:rsid wsp:val=&quot;3304EAB4&quot;/&gt;&lt;wsp:rsid wsp:val=&quot;3339701A&quot;/&gt;&lt;wsp:rsid wsp:val=&quot;337CC8DA&quot;/&gt;&lt;wsp:rsid wsp:val=&quot;34368159&quot;/&gt;&lt;wsp:rsid wsp:val=&quot;35B7585D&quot;/&gt;&lt;wsp:rsid wsp:val=&quot;35CD26BB&quot;/&gt;&lt;wsp:rsid wsp:val=&quot;3690F6D4&quot;/&gt;&lt;wsp:rsid wsp:val=&quot;3715EC84&quot;/&gt;&lt;wsp:rsid wsp:val=&quot;37298FD3&quot;/&gt;&lt;wsp:rsid wsp:val=&quot;38B08DF5&quot;/&gt;&lt;wsp:rsid wsp:val=&quot;38C78B43&quot;/&gt;&lt;wsp:rsid wsp:val=&quot;3937B94C&quot;/&gt;&lt;wsp:rsid wsp:val=&quot;3945CCF5&quot;/&gt;&lt;wsp:rsid wsp:val=&quot;3995A5C7&quot;/&gt;&lt;wsp:rsid wsp:val=&quot;39F26352&quot;/&gt;&lt;wsp:rsid wsp:val=&quot;3AF66F95&quot;/&gt;&lt;wsp:rsid wsp:val=&quot;3BE6694A&quot;/&gt;&lt;wsp:rsid wsp:val=&quot;3CA89B34&quot;/&gt;&lt;wsp:rsid wsp:val=&quot;3CBFD4F0&quot;/&gt;&lt;wsp:rsid wsp:val=&quot;3D33F470&quot;/&gt;&lt;wsp:rsid wsp:val=&quot;3E52199C&quot;/&gt;&lt;wsp:rsid wsp:val=&quot;3F561B47&quot;/&gt;&lt;wsp:rsid wsp:val=&quot;406B9532&quot;/&gt;&lt;wsp:rsid wsp:val=&quot;415E8DDC&quot;/&gt;&lt;wsp:rsid wsp:val=&quot;4289CB8D&quot;/&gt;&lt;wsp:rsid wsp:val=&quot;429576BE&quot;/&gt;&lt;wsp:rsid wsp:val=&quot;431B0E7E&quot;/&gt;&lt;wsp:rsid wsp:val=&quot;4411C5CE&quot;/&gt;&lt;wsp:rsid wsp:val=&quot;442FB388&quot;/&gt;&lt;wsp:rsid wsp:val=&quot;4430E278&quot;/&gt;&lt;wsp:rsid wsp:val=&quot;443E9AED&quot;/&gt;&lt;wsp:rsid wsp:val=&quot;44ED5C83&quot;/&gt;&lt;wsp:rsid wsp:val=&quot;44EE26CC&quot;/&gt;&lt;wsp:rsid wsp:val=&quot;47CF3121&quot;/&gt;&lt;wsp:rsid wsp:val=&quot;4943C57C&quot;/&gt;&lt;wsp:rsid wsp:val=&quot;4A55A7FF&quot;/&gt;&lt;wsp:rsid wsp:val=&quot;4A9D9446&quot;/&gt;&lt;wsp:rsid wsp:val=&quot;4BF9CA8D&quot;/&gt;&lt;wsp:rsid wsp:val=&quot;4C46AE07&quot;/&gt;&lt;wsp:rsid wsp:val=&quot;4CA306EB&quot;/&gt;&lt;wsp:rsid wsp:val=&quot;4CBFC5B5&quot;/&gt;&lt;wsp:rsid wsp:val=&quot;4D36421A&quot;/&gt;&lt;wsp:rsid wsp:val=&quot;4D4D0C97&quot;/&gt;&lt;wsp:rsid wsp:val=&quot;4D5FB3C7&quot;/&gt;&lt;wsp:rsid wsp:val=&quot;4D852965&quot;/&gt;&lt;wsp:rsid wsp:val=&quot;4DF84CC6&quot;/&gt;&lt;wsp:rsid wsp:val=&quot;4EC98E78&quot;/&gt;&lt;wsp:rsid wsp:val=&quot;4FC24999&quot;/&gt;&lt;wsp:rsid wsp:val=&quot;4FF530D0&quot;/&gt;&lt;wsp:rsid wsp:val=&quot;50763509&quot;/&gt;&lt;wsp:rsid wsp:val=&quot;522A6E16&quot;/&gt;&lt;wsp:rsid wsp:val=&quot;54E10A9F&quot;/&gt;&lt;wsp:rsid wsp:val=&quot;550E3AF2&quot;/&gt;&lt;wsp:rsid wsp:val=&quot;56EFCB90&quot;/&gt;&lt;wsp:rsid wsp:val=&quot;573E439C&quot;/&gt;&lt;wsp:rsid wsp:val=&quot;574BBFCD&quot;/&gt;&lt;wsp:rsid wsp:val=&quot;57684BC6&quot;/&gt;&lt;wsp:rsid wsp:val=&quot;5919EA85&quot;/&gt;&lt;wsp:rsid wsp:val=&quot;59938F13&quot;/&gt;&lt;wsp:rsid wsp:val=&quot;5A315216&quot;/&gt;&lt;wsp:rsid wsp:val=&quot;5A797ACB&quot;/&gt;&lt;wsp:rsid wsp:val=&quot;5ACC8563&quot;/&gt;&lt;wsp:rsid wsp:val=&quot;5AD50966&quot;/&gt;&lt;wsp:rsid wsp:val=&quot;5AEEFB11&quot;/&gt;&lt;wsp:rsid wsp:val=&quot;5CEB850C&quot;/&gt;&lt;wsp:rsid wsp:val=&quot;5E806501&quot;/&gt;&lt;wsp:rsid wsp:val=&quot;5FEE3BC1&quot;/&gt;&lt;wsp:rsid wsp:val=&quot;61E1D17F&quot;/&gt;&lt;wsp:rsid wsp:val=&quot;62038877&quot;/&gt;&lt;wsp:rsid wsp:val=&quot;652B4F28&quot;/&gt;&lt;wsp:rsid wsp:val=&quot;662A25D4&quot;/&gt;&lt;wsp:rsid wsp:val=&quot;67F4BA1F&quot;/&gt;&lt;wsp:rsid wsp:val=&quot;68403CD3&quot;/&gt;&lt;wsp:rsid wsp:val=&quot;6AA7008A&quot;/&gt;&lt;wsp:rsid wsp:val=&quot;6B7D0894&quot;/&gt;&lt;wsp:rsid wsp:val=&quot;6C7E0A4F&quot;/&gt;&lt;wsp:rsid wsp:val=&quot;6C846DDB&quot;/&gt;&lt;wsp:rsid wsp:val=&quot;6CE7151B&quot;/&gt;&lt;wsp:rsid wsp:val=&quot;6E54B90A&quot;/&gt;&lt;wsp:rsid wsp:val=&quot;6E81E95D&quot;/&gt;&lt;wsp:rsid wsp:val=&quot;6E9624D7&quot;/&gt;&lt;wsp:rsid wsp:val=&quot;6FA4D4E1&quot;/&gt;&lt;wsp:rsid wsp:val=&quot;703B74A7&quot;/&gt;&lt;wsp:rsid wsp:val=&quot;705DC317&quot;/&gt;&lt;wsp:rsid wsp:val=&quot;71391D5E&quot;/&gt;&lt;wsp:rsid wsp:val=&quot;718F59BC&quot;/&gt;&lt;wsp:rsid wsp:val=&quot;71B72C3F&quot;/&gt;&lt;wsp:rsid wsp:val=&quot;7306E36F&quot;/&gt;&lt;wsp:rsid wsp:val=&quot;73FA7391&quot;/&gt;&lt;wsp:rsid wsp:val=&quot;74042684&quot;/&gt;&lt;wsp:rsid wsp:val=&quot;785AC153&quot;/&gt;&lt;wsp:rsid wsp:val=&quot;785F1771&quot;/&gt;&lt;wsp:rsid wsp:val=&quot;78754A76&quot;/&gt;&lt;wsp:rsid wsp:val=&quot;7A86D886&quot;/&gt;&lt;wsp:rsid wsp:val=&quot;7AD64CB1&quot;/&gt;&lt;wsp:rsid wsp:val=&quot;7AD6B158&quot;/&gt;&lt;wsp:rsid wsp:val=&quot;7B78706A&quot;/&gt;&lt;wsp:rsid wsp:val=&quot;7CCE4325&quot;/&gt;&lt;wsp:rsid wsp:val=&quot;7D1A8F27&quot;/&gt;&lt;wsp:rsid wsp:val=&quot;7D1D2A70&quot;/&gt;&lt;wsp:rsid wsp:val=&quot;7F724316&quot;/&gt;&lt;/wsp:rsids&gt;&lt;/w:docPr&gt;&lt;w:body&gt;&lt;wx:sect&gt;&lt;w:p wsp:rsidR=&quot;00000000&quot; wsp:rsidRDefault=&quot;00876349&quot; wsp:rsidP=&quot;00876349&quot;&gt;&lt;m:oMathPara&gt;&lt;m:oMath&gt;&lt;m:r&gt;&lt;w:rPr&gt;&lt;w:rFonts w:ascii=&quot;Cambria Math&quot; w:h-ansi=&quot;Cambria Math&quot;/&gt;&lt;wx:font wx:val=&quot;Cambria Math&quot;/&gt;&lt;w:i/&gt;&lt;/w:rPr&gt;&lt;m:t&gt;Î²âˆˆ&lt;/m:t&gt;&lt;/m:r&gt;&lt;m:sSup&gt;&lt;m:sSupPr&gt;&lt;m:ctrlPr&gt;&lt;w:rPr&gt;&lt;w:rFonts w:ascii=&quot;Cambria Math&quot; w:h-ansi=&quot;Cambria Math&quot;/&gt;&lt;wx:font wx:val=&quot;Cambria Math&quot;/&gt;&lt;/w:rPr&gt;&lt;/m:ctrlPr&gt;&lt;/m:sSupPr&gt;&lt;m:e&gt;&lt;m:r&gt;&lt;w:rPr&gt;&lt;w:rFonts w:ascii=&quot;Cambria Math&quot; w:h-ansi=&quot;Cambria Math&quot;/&gt;&lt;wx:font wx:val=&quot;Cambria Math&quot;/&gt;&lt;w:i/&gt;&lt;/w:rPr&gt;&lt;m:t&gt;V&lt;/m:t&gt;&lt;/m:r&gt;&lt;/m:e&gt;&lt;m:sup&gt;&lt;m:r&gt;&lt;w:rPr&gt;&lt;w:rFonts w:ascii=&quot;Cambria Math&quot; w:h-ansi=&quot;Cambria Math&quot;/&gt;&lt;wx:font wx:val=&quot;Cambria Math&quot;/&gt;&lt;w:i/&gt;&lt;/w:rPr&gt;&lt;m:t&gt;*&lt;/m:t&gt;&lt;/m:r&gt;&lt;/m:sup&gt;&lt;/m:sSup&gt;&lt;/m:oMath&gt;&lt;/m:oMathPara&gt;&lt;/w:p&gt;&lt;w:sectPr wsp:rsidR=&quot;00000000&quot;&gt;&lt;w:pgSz w:w=&quot;12240&quot; w:h=&quot;15840&quot;/&gt;&lt;w:pgMar w:top=&quot;1417&quot; w:right=&quot;1701&quot; w:bottom=&quot;1417&quot; w:left=&quot;1701&quot; w:header=&quot;720&quot; w:footer=&quot;720&quot; w:gutter=&quot;0&quot;/&gt;&lt;w:cols w:space=&quot;720&quot;/&gt;&lt;/w:sectPr&gt;&lt;/wx:sect&gt;&lt;/w:body&gt;&lt;/w:wordDocument&gt;">
+            <v:imagedata chromakey="white" o:title="" r:id="rId18"/>
+          </v:shape>
+        </w:pict>
+      </w:r>
+      <w:r>
+        <w:rPr>
+          <w:rFonts w:eastAsia="Times" w:cs="Times"/>
+        </w:rPr>
+        <w:fldChar w:fldCharType="end"/>
+      </w:r>
+    </w:p>
+    <w:p>
+      <w:pPr>
+        <w:ind w:firstLine="709"/>
+        <w:jc w:val="center"/>
+        <w:rPr>
+          <w:rFonts w:eastAsia="Times" w:cs="Times"/>
+        </w:rPr>
+      </w:pPr>
+      <w:r>
+        <w:rPr>
+          <w:rFonts w:eastAsia="Times" w:cs="Times"/>
+        </w:rPr>
+        <w:t xml:space="preserve">Tipo 1: </w:t>
+      </w:r>
+      <w:r>
+        <w:rPr>
+          <w:rFonts w:eastAsia="Times" w:cs="Times"/>
+        </w:rPr>
+        <w:fldChar w:fldCharType="begin"/>
+      </w:r>
+      <w:r>
+        <w:rPr>
+          <w:rFonts w:eastAsia="Times" w:cs="Times"/>
+        </w:rPr>
+        <w:instrText xml:space="preserve"> QUOTE </w:instrText>
+      </w:r>
+      <w:r>
+        <w:rPr>
+          <w:rFonts w:eastAsia="Times"/>
+          <w:position w:val="-5"/>
+        </w:rPr>
+        <w:pict w14:anchorId="15161AB3">
+          <v:shape id="_x0000_i1034" style="width:56.25pt;height:20.25pt" type="#_x0000_t75" equationxml="&lt;?xml version=&quot;1.0&quot; encoding=&quot;UTF-8&quot; standalone=&quot;yes&quot;?&gt;&#10;&lt;?mso-application progid=&quot;Word.Document&quot;?&gt;&#10;&lt;w:wordDocument xmlns:aml=&quot;http://schemas.microsoft.com/aml/2001/core&quot; xmlns:wpc=&quot;http://schemas.microsoft.com/office/word/2010/wordprocessingCanvas&quot; xmlns:cx=&quot;http://schemas.microsoft.com/office/drawing/2014/chartex&quot; xmlns:cx1=&quot;http://schemas.microsoft.com/office/drawing/2015/9/8/chartex&quot; xmlns:cx2=&quot;http://schemas.microsoft.com/office/drawing/2015/10/21/chartex&quot; xmlns:cx3=&quot;http://schemas.microsoft.com/office/drawing/2016/5/9/chartex&quot; xmlns:cx4=&quot;http://schemas.microsoft.com/office/drawing/2016/5/10/chartex&quot; xmlns:cx5=&quot;http://schemas.microsoft.com/office/drawing/2016/5/11/chartex&quot; xmlns:cx6=&quot;http://schemas.microsoft.com/office/drawing/2016/5/12/chartex&quot; xmlns:cx7=&quot;http://schemas.microsoft.com/office/drawing/2016/5/13/chartex&quot; xmlns:cx8=&quot;http://schemas.microsoft.com/office/drawing/2016/5/14/chartex&quot; xmlns:cr=&quot;http://schemas.microsoft.com/office/comments/2020/reactions&quot; xmlns:dt=&quot;uuid:C2F41010-65B3-11d1-A29F-00AA00C14882&quot; xmlns:mc=&quot;http://schemas.openxmlformats.org/markup-compatibility/2006&quot; xmlns:aink=&quot;http://schemas.microsoft.com/office/drawing/2016/ink&quot; xmlns:am3d=&quot;http://schemas.microsoft.com/office/drawing/2017/model3d&quot; xmlns:o=&quot;urn:schemas-microsoft-com:office:office&quot; xmlns:oel=&quot;http://schemas.microsoft.com/office/2019/extlst&quot; xmlns:m=&quot;http://schemas.openxmlformats.org/officeDocument/2006/math&quot; xmlns:v=&quot;urn:schemas-microsoft-com:vml&quot; xmlns:w10=&quot;urn:schemas-microsoft-com:office:word&quot; xmlns:w=&quot;http://schemas.microsoft.com/office/word/2003/wordml&quot; xmlns:w16du=&quot;http://schemas.microsoft.com/office/word/2023/wordml/word16du&quot; xmlns:wx=&quot;http://schemas.microsoft.com/office/word/2003/auxHint&quot; xmlns:wne=&quot;http://schemas.microsoft.com/office/word/2006/wordml&quot; xmlns:wsp=&quot;http://schemas.microsoft.com/office/word/2003/wordml/sp2&quot; xmlns:sl=&quot;http://schemas.microsoft.com/schemaLibrary/2003/core&quot; w:macrosPresent=&quot;no&quot; w:embeddedObjPresent=&quot;no&quot; w:ocxPresent=&quot;no&quot; xml:space=&quot;preserve&quot;&gt;&lt;w:ignoreSubtree w:val=&quot;http://schemas.microsoft.com/office/word/2003/wordml/sp2&quot;/&gt;&lt;o:DocumentProperties&gt;&lt;o:Version&gt;16&lt;/o:Version&gt;&lt;/o:DocumentProperties&gt;&lt;w:docPr&gt;&lt;w:view w:val=&quot;print&quot;/&gt;&lt;w:zoom w:percent=&quot;100&quot;/&gt;&lt;w:doNotEmbedSystemFonts/&gt;&lt;w:mirrorMargins/&gt;&lt;w:defaultTabStop w:val=&quot;709&quot;/&gt;&lt;w:hyphenationZone w:val=&quot;425&quot;/&gt;&lt;w:punctuationKerning/&gt;&lt;w:characterSpacingControl w:val=&quot;DontCompress&quot;/&gt;&lt;w:optimizeForBrowser/&gt;&lt;w:validateAgainstSchema/&gt;&lt;w:saveInvalidXML w:val=&quot;off&quot;/&gt;&lt;w:ignoreMixedContent w:val=&quot;off&quot;/&gt;&lt;w:alwaysShowPlaceholderText w:val=&quot;off&quot;/&gt;&lt;w:compat&gt;&lt;w:breakWrappedTables/&gt;&lt;w:snapToGridInCell/&gt;&lt;w:wrapTextWithPunct/&gt;&lt;w:useAsianBreakRules/&gt;&lt;w:dontGrowAutofit/&gt;&lt;/w:compat&gt;&lt;wsp:rsids&gt;&lt;wsp:rsidRoot wsp:val=&quot;003101E9&quot;/&gt;&lt;wsp:rsid wsp:val=&quot;000031CF&quot;/&gt;&lt;wsp:rsid wsp:val=&quot;00011E5D&quot;/&gt;&lt;wsp:rsid wsp:val=&quot;00012790&quot;/&gt;&lt;wsp:rsid wsp:val=&quot;00012FF3&quot;/&gt;&lt;wsp:rsid wsp:val=&quot;00014942&quot;/&gt;&lt;wsp:rsid wsp:val=&quot;00036DDE&quot;/&gt;&lt;wsp:rsid wsp:val=&quot;00041697&quot;/&gt;&lt;wsp:rsid wsp:val=&quot;00041EAE&quot;/&gt;&lt;wsp:rsid wsp:val=&quot;00051030&quot;/&gt;&lt;wsp:rsid wsp:val=&quot;000520B9&quot;/&gt;&lt;wsp:rsid wsp:val=&quot;000645C1&quot;/&gt;&lt;wsp:rsid wsp:val=&quot;000710BA&quot;/&gt;&lt;wsp:rsid wsp:val=&quot;000945B2&quot;/&gt;&lt;wsp:rsid wsp:val=&quot;00094E10&quot;/&gt;&lt;wsp:rsid wsp:val=&quot;000A212D&quot;/&gt;&lt;wsp:rsid wsp:val=&quot;000A5C90&quot;/&gt;&lt;wsp:rsid wsp:val=&quot;000A6AAC&quot;/&gt;&lt;wsp:rsid wsp:val=&quot;000A6C19&quot;/&gt;&lt;wsp:rsid wsp:val=&quot;000B5D56&quot;/&gt;&lt;wsp:rsid wsp:val=&quot;000C6A23&quot;/&gt;&lt;wsp:rsid wsp:val=&quot;000D4365&quot;/&gt;&lt;wsp:rsid wsp:val=&quot;000E7223&quot;/&gt;&lt;wsp:rsid wsp:val=&quot;000F2198&quot;/&gt;&lt;wsp:rsid wsp:val=&quot;0012435D&quot;/&gt;&lt;wsp:rsid wsp:val=&quot;001312C4&quot;/&gt;&lt;wsp:rsid wsp:val=&quot;0013295B&quot;/&gt;&lt;wsp:rsid wsp:val=&quot;00136E83&quot;/&gt;&lt;wsp:rsid wsp:val=&quot;001433D9&quot;/&gt;&lt;wsp:rsid wsp:val=&quot;0015738B&quot;/&gt;&lt;wsp:rsid wsp:val=&quot;001574FB&quot;/&gt;&lt;wsp:rsid wsp:val=&quot;00165D16&quot;/&gt;&lt;wsp:rsid wsp:val=&quot;00170840&quot;/&gt;&lt;wsp:rsid wsp:val=&quot;001849CE&quot;/&gt;&lt;wsp:rsid wsp:val=&quot;00191FC1&quot;/&gt;&lt;wsp:rsid wsp:val=&quot;001A6EB5&quot;/&gt;&lt;wsp:rsid wsp:val=&quot;001B141D&quot;/&gt;&lt;wsp:rsid wsp:val=&quot;001B7615&quot;/&gt;&lt;wsp:rsid wsp:val=&quot;001C3003&quot;/&gt;&lt;wsp:rsid wsp:val=&quot;001E3756&quot;/&gt;&lt;wsp:rsid wsp:val=&quot;001F1D51&quot;/&gt;&lt;wsp:rsid wsp:val=&quot;001F4D90&quot;/&gt;&lt;wsp:rsid wsp:val=&quot;001F7B46&quot;/&gt;&lt;wsp:rsid wsp:val=&quot;0021019D&quot;/&gt;&lt;wsp:rsid wsp:val=&quot;00223428&quot;/&gt;&lt;wsp:rsid wsp:val=&quot;002244EE&quot;/&gt;&lt;wsp:rsid wsp:val=&quot;00230861&quot;/&gt;&lt;wsp:rsid wsp:val=&quot;002312D3&quot;/&gt;&lt;wsp:rsid wsp:val=&quot;0023215D&quot;/&gt;&lt;wsp:rsid wsp:val=&quot;002627B2&quot;/&gt;&lt;wsp:rsid wsp:val=&quot;002636C2&quot;/&gt;&lt;wsp:rsid wsp:val=&quot;002653DD&quot;/&gt;&lt;wsp:rsid wsp:val=&quot;00265AC2&quot;/&gt;&lt;wsp:rsid wsp:val=&quot;0026627A&quot;/&gt;&lt;wsp:rsid wsp:val=&quot;00274432&quot;/&gt;&lt;wsp:rsid wsp:val=&quot;00287985&quot;/&gt;&lt;wsp:rsid wsp:val=&quot;00291C8E&quot;/&gt;&lt;wsp:rsid wsp:val=&quot;00293EDE&quot;/&gt;&lt;wsp:rsid wsp:val=&quot;0029480B&quot;/&gt;&lt;wsp:rsid wsp:val=&quot;002A5E15&quot;/&gt;&lt;wsp:rsid wsp:val=&quot;002A6B5A&quot;/&gt;&lt;wsp:rsid wsp:val=&quot;002C18C4&quot;/&gt;&lt;wsp:rsid wsp:val=&quot;002C5611&quot;/&gt;&lt;wsp:rsid wsp:val=&quot;002D114D&quot;/&gt;&lt;wsp:rsid wsp:val=&quot;002D795A&quot;/&gt;&lt;wsp:rsid wsp:val=&quot;002E5B15&quot;/&gt;&lt;wsp:rsid wsp:val=&quot;002E6E90&quot;/&gt;&lt;wsp:rsid wsp:val=&quot;002F3C68&quot;/&gt;&lt;wsp:rsid wsp:val=&quot;002F5DED&quot;/&gt;&lt;wsp:rsid wsp:val=&quot;002F7EB1&quot;/&gt;&lt;wsp:rsid wsp:val=&quot;003101E9&quot;/&gt;&lt;wsp:rsid wsp:val=&quot;0031040E&quot;/&gt;&lt;wsp:rsid wsp:val=&quot;00312A13&quot;/&gt;&lt;wsp:rsid wsp:val=&quot;00321678&quot;/&gt;&lt;wsp:rsid wsp:val=&quot;00333641&quot;/&gt;&lt;wsp:rsid wsp:val=&quot;003358A7&quot;/&gt;&lt;wsp:rsid wsp:val=&quot;00344531&quot;/&gt;&lt;wsp:rsid wsp:val=&quot;00347FC2&quot;/&gt;&lt;wsp:rsid wsp:val=&quot;00352D7D&quot;/&gt;&lt;wsp:rsid wsp:val=&quot;003559ED&quot;/&gt;&lt;wsp:rsid wsp:val=&quot;003721FA&quot;/&gt;&lt;wsp:rsid wsp:val=&quot;00372305&quot;/&gt;&lt;wsp:rsid wsp:val=&quot;00372E04&quot;/&gt;&lt;wsp:rsid wsp:val=&quot;00383AE9&quot;/&gt;&lt;wsp:rsid wsp:val=&quot;0039094B&quot;/&gt;&lt;wsp:rsid wsp:val=&quot;0039756A&quot;/&gt;&lt;wsp:rsid wsp:val=&quot;00397BAD&quot;/&gt;&lt;wsp:rsid wsp:val=&quot;003A3EB2&quot;/&gt;&lt;wsp:rsid wsp:val=&quot;003A6A72&quot;/&gt;&lt;wsp:rsid wsp:val=&quot;003B521D&quot;/&gt;&lt;wsp:rsid wsp:val=&quot;003B7F66&quot;/&gt;&lt;wsp:rsid wsp:val=&quot;003C5CA0&quot;/&gt;&lt;wsp:rsid wsp:val=&quot;003D4C00&quot;/&gt;&lt;wsp:rsid wsp:val=&quot;003F07D7&quot;/&gt;&lt;wsp:rsid wsp:val=&quot;003F3D6D&quot;/&gt;&lt;wsp:rsid wsp:val=&quot;0040173D&quot;/&gt;&lt;wsp:rsid wsp:val=&quot;0043250A&quot;/&gt;&lt;wsp:rsid wsp:val=&quot;00450638&quot;/&gt;&lt;wsp:rsid wsp:val=&quot;004563A6&quot;/&gt;&lt;wsp:rsid wsp:val=&quot;00464370&quot;/&gt;&lt;wsp:rsid wsp:val=&quot;004714B2&quot;/&gt;&lt;wsp:rsid wsp:val=&quot;00474A38&quot;/&gt;&lt;wsp:rsid wsp:val=&quot;00487524&quot;/&gt;&lt;wsp:rsid wsp:val=&quot;00497972&quot;/&gt;&lt;wsp:rsid wsp:val=&quot;004A02BC&quot;/&gt;&lt;wsp:rsid wsp:val=&quot;004A3290&quot;/&gt;&lt;wsp:rsid wsp:val=&quot;004A33B7&quot;/&gt;&lt;wsp:rsid wsp:val=&quot;004A3726&quot;/&gt;&lt;wsp:rsid wsp:val=&quot;004A7129&quot;/&gt;&lt;wsp:rsid wsp:val=&quot;004A7260&quot;/&gt;&lt;wsp:rsid wsp:val=&quot;004B4E5D&quot;/&gt;&lt;wsp:rsid wsp:val=&quot;004C3800&quot;/&gt;&lt;wsp:rsid wsp:val=&quot;004C47D9&quot;/&gt;&lt;wsp:rsid wsp:val=&quot;004C5F18&quot;/&gt;&lt;wsp:rsid wsp:val=&quot;004C7FC5&quot;/&gt;&lt;wsp:rsid wsp:val=&quot;004D135E&quot;/&gt;&lt;wsp:rsid wsp:val=&quot;004D636F&quot;/&gt;&lt;wsp:rsid wsp:val=&quot;004F690E&quot;/&gt;&lt;wsp:rsid wsp:val=&quot;00500023&quot;/&gt;&lt;wsp:rsid wsp:val=&quot;005026C2&quot;/&gt;&lt;wsp:rsid wsp:val=&quot;00503EF4&quot;/&gt;&lt;wsp:rsid wsp:val=&quot;00516126&quot;/&gt;&lt;wsp:rsid wsp:val=&quot;0053671A&quot;/&gt;&lt;wsp:rsid wsp:val=&quot;005439AA&quot;/&gt;&lt;wsp:rsid wsp:val=&quot;00547C56&quot;/&gt;&lt;wsp:rsid wsp:val=&quot;00557A55&quot;/&gt;&lt;wsp:rsid wsp:val=&quot;00575555&quot;/&gt;&lt;wsp:rsid wsp:val=&quot;00577F03&quot;/&gt;&lt;wsp:rsid wsp:val=&quot;00587808&quot;/&gt;&lt;wsp:rsid wsp:val=&quot;00594038&quot;/&gt;&lt;wsp:rsid wsp:val=&quot;0059662D&quot;/&gt;&lt;wsp:rsid wsp:val=&quot;00597ED3&quot;/&gt;&lt;wsp:rsid wsp:val=&quot;005A4125&quot;/&gt;&lt;wsp:rsid wsp:val=&quot;005A4DA1&quot;/&gt;&lt;wsp:rsid wsp:val=&quot;005A5A5E&quot;/&gt;&lt;wsp:rsid wsp:val=&quot;005A5F3B&quot;/&gt;&lt;wsp:rsid wsp:val=&quot;005A60BA&quot;/&gt;&lt;wsp:rsid wsp:val=&quot;005A682E&quot;/&gt;&lt;wsp:rsid wsp:val=&quot;005B12EF&quot;/&gt;&lt;wsp:rsid wsp:val=&quot;005B1EFA&quot;/&gt;&lt;wsp:rsid wsp:val=&quot;005B6B49&quot;/&gt;&lt;wsp:rsid wsp:val=&quot;005C0906&quot;/&gt;&lt;wsp:rsid wsp:val=&quot;005C3185&quot;/&gt;&lt;wsp:rsid wsp:val=&quot;005D47EB&quot;/&gt;&lt;wsp:rsid wsp:val=&quot;005D49D8&quot;/&gt;&lt;wsp:rsid wsp:val=&quot;005D5883&quot;/&gt;&lt;wsp:rsid wsp:val=&quot;005D7EE2&quot;/&gt;&lt;wsp:rsid wsp:val=&quot;005E315F&quot;/&gt;&lt;wsp:rsid wsp:val=&quot;005F33A7&quot;/&gt;&lt;wsp:rsid wsp:val=&quot;005F73A7&quot;/&gt;&lt;wsp:rsid wsp:val=&quot;005F774A&quot;/&gt;&lt;wsp:rsid wsp:val=&quot;00602D43&quot;/&gt;&lt;wsp:rsid wsp:val=&quot;00607689&quot;/&gt;&lt;wsp:rsid wsp:val=&quot;00616390&quot;/&gt;&lt;wsp:rsid wsp:val=&quot;006257E1&quot;/&gt;&lt;wsp:rsid wsp:val=&quot;00633EED&quot;/&gt;&lt;wsp:rsid wsp:val=&quot;006502E1&quot;/&gt;&lt;wsp:rsid wsp:val=&quot;0066433A&quot;/&gt;&lt;wsp:rsid wsp:val=&quot;00670C77&quot;/&gt;&lt;wsp:rsid wsp:val=&quot;006817ED&quot;/&gt;&lt;wsp:rsid wsp:val=&quot;00694A95&quot;/&gt;&lt;wsp:rsid wsp:val=&quot;006A204F&quot;/&gt;&lt;wsp:rsid wsp:val=&quot;006D5C3B&quot;/&gt;&lt;wsp:rsid wsp:val=&quot;006D7FAC&quot;/&gt;&lt;wsp:rsid wsp:val=&quot;006E2FAF&quot;/&gt;&lt;wsp:rsid wsp:val=&quot;00715504&quot;/&gt;&lt;wsp:rsid wsp:val=&quot;00720319&quot;/&gt;&lt;wsp:rsid wsp:val=&quot;007238BA&quot;/&gt;&lt;wsp:rsid wsp:val=&quot;00732448&quot;/&gt;&lt;wsp:rsid wsp:val=&quot;007341A3&quot;/&gt;&lt;wsp:rsid wsp:val=&quot;00735554&quot;/&gt;&lt;wsp:rsid wsp:val=&quot;007537F1&quot;/&gt;&lt;wsp:rsid wsp:val=&quot;00765887&quot;/&gt;&lt;wsp:rsid wsp:val=&quot;007809DB&quot;/&gt;&lt;wsp:rsid wsp:val=&quot;00787B9B&quot;/&gt;&lt;wsp:rsid wsp:val=&quot;0079611E&quot;/&gt;&lt;wsp:rsid wsp:val=&quot;007A55CE&quot;/&gt;&lt;wsp:rsid wsp:val=&quot;007A75B8&quot;/&gt;&lt;wsp:rsid wsp:val=&quot;007B14A6&quot;/&gt;&lt;wsp:rsid wsp:val=&quot;007B58EA&quot;/&gt;&lt;wsp:rsid wsp:val=&quot;007B73B2&quot;/&gt;&lt;wsp:rsid wsp:val=&quot;007C2CF4&quot;/&gt;&lt;wsp:rsid wsp:val=&quot;007C482F&quot;/&gt;&lt;wsp:rsid wsp:val=&quot;007D4814&quot;/&gt;&lt;wsp:rsid wsp:val=&quot;007F3423&quot;/&gt;&lt;wsp:rsid wsp:val=&quot;007F6D31&quot;/&gt;&lt;wsp:rsid wsp:val=&quot;00803F78&quot;/&gt;&lt;wsp:rsid wsp:val=&quot;008040C4&quot;/&gt;&lt;wsp:rsid wsp:val=&quot;00805BA0&quot;/&gt;&lt;wsp:rsid wsp:val=&quot;008103A8&quot;/&gt;&lt;wsp:rsid wsp:val=&quot;00813C19&quot;/&gt;&lt;wsp:rsid wsp:val=&quot;00831ACC&quot;/&gt;&lt;wsp:rsid wsp:val=&quot;00832E98&quot;/&gt;&lt;wsp:rsid wsp:val=&quot;008443C0&quot;/&gt;&lt;wsp:rsid wsp:val=&quot;00850D17&quot;/&gt;&lt;wsp:rsid wsp:val=&quot;008532C2&quot;/&gt;&lt;wsp:rsid wsp:val=&quot;00867A05&quot;/&gt;&lt;wsp:rsid wsp:val=&quot;00876CCA&quot;/&gt;&lt;wsp:rsid wsp:val=&quot;00890FF4&quot;/&gt;&lt;wsp:rsid wsp:val=&quot;00891E3F&quot;/&gt;&lt;wsp:rsid wsp:val=&quot;00894FCE&quot;/&gt;&lt;wsp:rsid wsp:val=&quot;008A0E84&quot;/&gt;&lt;wsp:rsid wsp:val=&quot;008B7D6D&quot;/&gt;&lt;wsp:rsid wsp:val=&quot;008C0DD8&quot;/&gt;&lt;wsp:rsid wsp:val=&quot;008C161E&quot;/&gt;&lt;wsp:rsid wsp:val=&quot;008C30F4&quot;/&gt;&lt;wsp:rsid wsp:val=&quot;008C3F2C&quot;/&gt;&lt;wsp:rsid wsp:val=&quot;008C6DC2&quot;/&gt;&lt;wsp:rsid wsp:val=&quot;008D1488&quot;/&gt;&lt;wsp:rsid wsp:val=&quot;008D36B6&quot;/&gt;&lt;wsp:rsid wsp:val=&quot;008D36C4&quot;/&gt;&lt;wsp:rsid wsp:val=&quot;008F5B7D&quot;/&gt;&lt;wsp:rsid wsp:val=&quot;00904445&quot;/&gt;&lt;wsp:rsid wsp:val=&quot;0090796E&quot;/&gt;&lt;wsp:rsid wsp:val=&quot;00932B39&quot;/&gt;&lt;wsp:rsid wsp:val=&quot;00932FAF&quot;/&gt;&lt;wsp:rsid wsp:val=&quot;00933212&quot;/&gt;&lt;wsp:rsid wsp:val=&quot;0094120B&quot;/&gt;&lt;wsp:rsid wsp:val=&quot;00951424&quot;/&gt;&lt;wsp:rsid wsp:val=&quot;009613EB&quot;/&gt;&lt;wsp:rsid wsp:val=&quot;00967F63&quot;/&gt;&lt;wsp:rsid wsp:val=&quot;00985396&quot;/&gt;&lt;wsp:rsid wsp:val=&quot;009862BF&quot;/&gt;&lt;wsp:rsid wsp:val=&quot;0098721F&quot;/&gt;&lt;wsp:rsid wsp:val=&quot;00987396&quot;/&gt;&lt;wsp:rsid wsp:val=&quot;009905FF&quot;/&gt;&lt;wsp:rsid wsp:val=&quot;009A1A42&quot;/&gt;&lt;wsp:rsid wsp:val=&quot;009A465D&quot;/&gt;&lt;wsp:rsid wsp:val=&quot;009A77A5&quot;/&gt;&lt;wsp:rsid wsp:val=&quot;009B39B3&quot;/&gt;&lt;wsp:rsid wsp:val=&quot;009C0274&quot;/&gt;&lt;wsp:rsid wsp:val=&quot;009C3757&quot;/&gt;&lt;wsp:rsid wsp:val=&quot;009E5D6D&quot;/&gt;&lt;wsp:rsid wsp:val=&quot;009E7B57&quot;/&gt;&lt;wsp:rsid wsp:val=&quot;009F231B&quot;/&gt;&lt;wsp:rsid wsp:val=&quot;009F5140&quot;/&gt;&lt;wsp:rsid wsp:val=&quot;00A01C68&quot;/&gt;&lt;wsp:rsid wsp:val=&quot;00A05672&quot;/&gt;&lt;wsp:rsid wsp:val=&quot;00A2552B&quot;/&gt;&lt;wsp:rsid wsp:val=&quot;00A3599F&quot;/&gt;&lt;wsp:rsid wsp:val=&quot;00A40956&quot;/&gt;&lt;wsp:rsid wsp:val=&quot;00A57AC2&quot;/&gt;&lt;wsp:rsid wsp:val=&quot;00A57B48&quot;/&gt;&lt;wsp:rsid wsp:val=&quot;00A62790&quot;/&gt;&lt;wsp:rsid wsp:val=&quot;00A66605&quot;/&gt;&lt;wsp:rsid wsp:val=&quot;00A7623D&quot;/&gt;&lt;wsp:rsid wsp:val=&quot;00A84CB3&quot;/&gt;&lt;wsp:rsid wsp:val=&quot;00A91157&quot;/&gt;&lt;wsp:rsid wsp:val=&quot;00A91512&quot;/&gt;&lt;wsp:rsid wsp:val=&quot;00AA2573&quot;/&gt;&lt;wsp:rsid wsp:val=&quot;00AB0653&quot;/&gt;&lt;wsp:rsid wsp:val=&quot;00AE1957&quot;/&gt;&lt;wsp:rsid wsp:val=&quot;00AE1B8F&quot;/&gt;&lt;wsp:rsid wsp:val=&quot;00AE268F&quot;/&gt;&lt;wsp:rsid wsp:val=&quot;00AF0897&quot;/&gt;&lt;wsp:rsid wsp:val=&quot;00AF3329&quot;/&gt;&lt;wsp:rsid wsp:val=&quot;00AF3BEC&quot;/&gt;&lt;wsp:rsid wsp:val=&quot;00B10CBB&quot;/&gt;&lt;wsp:rsid wsp:val=&quot;00B41018&quot;/&gt;&lt;wsp:rsid wsp:val=&quot;00B4390B&quot;/&gt;&lt;wsp:rsid wsp:val=&quot;00B47915&quot;/&gt;&lt;wsp:rsid wsp:val=&quot;00B507C9&quot;/&gt;&lt;wsp:rsid wsp:val=&quot;00B574B0&quot;/&gt;&lt;wsp:rsid wsp:val=&quot;00B57BF1&quot;/&gt;&lt;wsp:rsid wsp:val=&quot;00B617DF&quot;/&gt;&lt;wsp:rsid wsp:val=&quot;00B64933&quot;/&gt;&lt;wsp:rsid wsp:val=&quot;00B73DEF&quot;/&gt;&lt;wsp:rsid wsp:val=&quot;00B91F37&quot;/&gt;&lt;wsp:rsid wsp:val=&quot;00B9290D&quot;/&gt;&lt;wsp:rsid wsp:val=&quot;00BA39BC&quot;/&gt;&lt;wsp:rsid wsp:val=&quot;00BA5C53&quot;/&gt;&lt;wsp:rsid wsp:val=&quot;00BA7C33&quot;/&gt;&lt;wsp:rsid wsp:val=&quot;00BB2D0A&quot;/&gt;&lt;wsp:rsid wsp:val=&quot;00BB32AA&quot;/&gt;&lt;wsp:rsid wsp:val=&quot;00BB5E49&quot;/&gt;&lt;wsp:rsid wsp:val=&quot;00BB6259&quot;/&gt;&lt;wsp:rsid wsp:val=&quot;00BB7B75&quot;/&gt;&lt;wsp:rsid wsp:val=&quot;00BC5C5F&quot;/&gt;&lt;wsp:rsid wsp:val=&quot;00BC6AE7&quot;/&gt;&lt;wsp:rsid wsp:val=&quot;00BC732A&quot;/&gt;&lt;wsp:rsid wsp:val=&quot;00BD58A0&quot;/&gt;&lt;wsp:rsid wsp:val=&quot;00C02480&quot;/&gt;&lt;wsp:rsid wsp:val=&quot;00C123B0&quot;/&gt;&lt;wsp:rsid wsp:val=&quot;00C43883&quot;/&gt;&lt;wsp:rsid wsp:val=&quot;00C46A10&quot;/&gt;&lt;wsp:rsid wsp:val=&quot;00C46B3E&quot;/&gt;&lt;wsp:rsid wsp:val=&quot;00C50141&quot;/&gt;&lt;wsp:rsid wsp:val=&quot;00C507E2&quot;/&gt;&lt;wsp:rsid wsp:val=&quot;00C53158&quot;/&gt;&lt;wsp:rsid wsp:val=&quot;00C6713B&quot;/&gt;&lt;wsp:rsid wsp:val=&quot;00C7778B&quot;/&gt;&lt;wsp:rsid wsp:val=&quot;00C85D53&quot;/&gt;&lt;wsp:rsid wsp:val=&quot;00C95EEA&quot;/&gt;&lt;wsp:rsid wsp:val=&quot;00CA0CE4&quot;/&gt;&lt;wsp:rsid wsp:val=&quot;00CA18F0&quot;/&gt;&lt;wsp:rsid wsp:val=&quot;00CA777F&quot;/&gt;&lt;wsp:rsid wsp:val=&quot;00CB32B7&quot;/&gt;&lt;wsp:rsid wsp:val=&quot;00CB735F&quot;/&gt;&lt;wsp:rsid wsp:val=&quot;00CD797A&quot;/&gt;&lt;wsp:rsid wsp:val=&quot;00CE2877&quot;/&gt;&lt;wsp:rsid wsp:val=&quot;00CF2577&quot;/&gt;&lt;wsp:rsid wsp:val=&quot;00D02EEA&quot;/&gt;&lt;wsp:rsid wsp:val=&quot;00D06F6F&quot;/&gt;&lt;wsp:rsid wsp:val=&quot;00D212ED&quot;/&gt;&lt;wsp:rsid wsp:val=&quot;00D21A3B&quot;/&gt;&lt;wsp:rsid wsp:val=&quot;00D31E19&quot;/&gt;&lt;wsp:rsid wsp:val=&quot;00D32A91&quot;/&gt;&lt;wsp:rsid wsp:val=&quot;00D429BA&quot;/&gt;&lt;wsp:rsid wsp:val=&quot;00D51EA2&quot;/&gt;&lt;wsp:rsid wsp:val=&quot;00D62982&quot;/&gt;&lt;wsp:rsid wsp:val=&quot;00D62AFD&quot;/&gt;&lt;wsp:rsid wsp:val=&quot;00D67F9E&quot;/&gt;&lt;wsp:rsid wsp:val=&quot;00D748B4&quot;/&gt;&lt;wsp:rsid wsp:val=&quot;00D84750&quot;/&gt;&lt;wsp:rsid wsp:val=&quot;00D902C6&quot;/&gt;&lt;wsp:rsid wsp:val=&quot;00DA09A4&quot;/&gt;&lt;wsp:rsid wsp:val=&quot;00DA3BC0&quot;/&gt;&lt;wsp:rsid wsp:val=&quot;00DA5CBC&quot;/&gt;&lt;wsp:rsid wsp:val=&quot;00DA6A20&quot;/&gt;&lt;wsp:rsid wsp:val=&quot;00DB19B5&quot;/&gt;&lt;wsp:rsid wsp:val=&quot;00DC21A4&quot;/&gt;&lt;wsp:rsid wsp:val=&quot;00DF44B3&quot;/&gt;&lt;wsp:rsid wsp:val=&quot;00DF74F4&quot;/&gt;&lt;wsp:rsid wsp:val=&quot;00E16729&quot;/&gt;&lt;wsp:rsid wsp:val=&quot;00E2555D&quot;/&gt;&lt;wsp:rsid wsp:val=&quot;00E56436&quot;/&gt;&lt;wsp:rsid wsp:val=&quot;00E66003&quot;/&gt;&lt;wsp:rsid wsp:val=&quot;00E67E2D&quot;/&gt;&lt;wsp:rsid wsp:val=&quot;00E73AC4&quot;/&gt;&lt;wsp:rsid wsp:val=&quot;00E8235F&quot;/&gt;&lt;wsp:rsid wsp:val=&quot;00E85CB1&quot;/&gt;&lt;wsp:rsid wsp:val=&quot;00E95700&quot;/&gt;&lt;wsp:rsid wsp:val=&quot;00EB786D&quot;/&gt;&lt;wsp:rsid wsp:val=&quot;00EC03D8&quot;/&gt;&lt;wsp:rsid wsp:val=&quot;00EC3340&quot;/&gt;&lt;wsp:rsid wsp:val=&quot;00EE0130&quot;/&gt;&lt;wsp:rsid wsp:val=&quot;00EE77D4&quot;/&gt;&lt;wsp:rsid wsp:val=&quot;00F207D9&quot;/&gt;&lt;wsp:rsid wsp:val=&quot;00F237A8&quot;/&gt;&lt;wsp:rsid wsp:val=&quot;00F26174&quot;/&gt;&lt;wsp:rsid wsp:val=&quot;00F35307&quot;/&gt;&lt;wsp:rsid wsp:val=&quot;00F35B6B&quot;/&gt;&lt;wsp:rsid wsp:val=&quot;00F4EB1B&quot;/&gt;&lt;wsp:rsid wsp:val=&quot;00F54FE5&quot;/&gt;&lt;wsp:rsid wsp:val=&quot;00F572B8&quot;/&gt;&lt;wsp:rsid wsp:val=&quot;00F62A62&quot;/&gt;&lt;wsp:rsid wsp:val=&quot;00F63110&quot;/&gt;&lt;wsp:rsid wsp:val=&quot;00F866F3&quot;/&gt;&lt;wsp:rsid wsp:val=&quot;00F95634&quot;/&gt;&lt;wsp:rsid wsp:val=&quot;00FA1590&quot;/&gt;&lt;wsp:rsid wsp:val=&quot;00FB0F1F&quot;/&gt;&lt;wsp:rsid wsp:val=&quot;00FB1274&quot;/&gt;&lt;wsp:rsid wsp:val=&quot;00FB5BA4&quot;/&gt;&lt;wsp:rsid wsp:val=&quot;00FD19B5&quot;/&gt;&lt;wsp:rsid wsp:val=&quot;00FD20DB&quot;/&gt;&lt;wsp:rsid wsp:val=&quot;00FD66E5&quot;/&gt;&lt;wsp:rsid wsp:val=&quot;00FF0B25&quot;/&gt;&lt;wsp:rsid wsp:val=&quot;012183F6&quot;/&gt;&lt;wsp:rsid wsp:val=&quot;025C9ABD&quot;/&gt;&lt;wsp:rsid wsp:val=&quot;02F33B7E&quot;/&gt;&lt;wsp:rsid wsp:val=&quot;030BCC63&quot;/&gt;&lt;wsp:rsid wsp:val=&quot;035F3BA2&quot;/&gt;&lt;wsp:rsid wsp:val=&quot;04198006&quot;/&gt;&lt;wsp:rsid wsp:val=&quot;048A4682&quot;/&gt;&lt;wsp:rsid wsp:val=&quot;06FDE45A&quot;/&gt;&lt;wsp:rsid wsp:val=&quot;07612DAA&quot;/&gt;&lt;wsp:rsid wsp:val=&quot;079ADE0F&quot;/&gt;&lt;wsp:rsid wsp:val=&quot;07B86627&quot;/&gt;&lt;wsp:rsid wsp:val=&quot;07BDF5CD&quot;/&gt;&lt;wsp:rsid wsp:val=&quot;08B4DFEE&quot;/&gt;&lt;wsp:rsid wsp:val=&quot;0936E046&quot;/&gt;&lt;wsp:rsid wsp:val=&quot;094CAEA4&quot;/&gt;&lt;wsp:rsid wsp:val=&quot;09CD4E36&quot;/&gt;&lt;wsp:rsid wsp:val=&quot;0A4B20A9&quot;/&gt;&lt;wsp:rsid wsp:val=&quot;0ABB1CDC&quot;/&gt;&lt;wsp:rsid wsp:val=&quot;0AC33C38&quot;/&gt;&lt;wsp:rsid wsp:val=&quot;0CB14CE8&quot;/&gt;&lt;wsp:rsid wsp:val=&quot;0CF7D76E&quot;/&gt;&lt;wsp:rsid wsp:val=&quot;0DD801AA&quot;/&gt;&lt;wsp:rsid wsp:val=&quot;0F473930&quot;/&gt;&lt;wsp:rsid wsp:val=&quot;0F5C984F&quot;/&gt;&lt;wsp:rsid wsp:val=&quot;0FA3F6BB&quot;/&gt;&lt;wsp:rsid wsp:val=&quot;1008D3A2&quot;/&gt;&lt;wsp:rsid wsp:val=&quot;11236CF9&quot;/&gt;&lt;wsp:rsid wsp:val=&quot;11C1FA45&quot;/&gt;&lt;wsp:rsid wsp:val=&quot;1253A2D8&quot;/&gt;&lt;wsp:rsid wsp:val=&quot;133EE0CD&quot;/&gt;&lt;wsp:rsid wsp:val=&quot;13778A7B&quot;/&gt;&lt;wsp:rsid wsp:val=&quot;13A1F847&quot;/&gt;&lt;wsp:rsid wsp:val=&quot;14688AE7&quot;/&gt;&lt;wsp:rsid wsp:val=&quot;1636B59F&quot;/&gt;&lt;wsp:rsid wsp:val=&quot;16A04D4B&quot;/&gt;&lt;wsp:rsid wsp:val=&quot;1956852D&quot;/&gt;&lt;wsp:rsid wsp:val=&quot;1B09200B&quot;/&gt;&lt;wsp:rsid wsp:val=&quot;1BF2CA69&quot;/&gt;&lt;wsp:rsid wsp:val=&quot;1C284BEE&quot;/&gt;&lt;wsp:rsid wsp:val=&quot;1CE0CAE5&quot;/&gt;&lt;wsp:rsid wsp:val=&quot;1D30AE4F&quot;/&gt;&lt;wsp:rsid wsp:val=&quot;1DA79AEE&quot;/&gt;&lt;wsp:rsid wsp:val=&quot;1EFE0521&quot;/&gt;&lt;wsp:rsid wsp:val=&quot;1F5025D5&quot;/&gt;&lt;wsp:rsid wsp:val=&quot;1FEB1416&quot;/&gt;&lt;wsp:rsid wsp:val=&quot;207FE3D7&quot;/&gt;&lt;wsp:rsid wsp:val=&quot;20C8FE13&quot;/&gt;&lt;wsp:rsid wsp:val=&quot;20CCC751&quot;/&gt;&lt;wsp:rsid wsp:val=&quot;21D625D1&quot;/&gt;&lt;wsp:rsid wsp:val=&quot;22A92DEB&quot;/&gt;&lt;wsp:rsid wsp:val=&quot;22E4D68E&quot;/&gt;&lt;wsp:rsid wsp:val=&quot;24908100&quot;/&gt;&lt;wsp:rsid wsp:val=&quot;25E170BD&quot;/&gt;&lt;wsp:rsid wsp:val=&quot;26455185&quot;/&gt;&lt;wsp:rsid wsp:val=&quot;268E071A&quot;/&gt;&lt;wsp:rsid wsp:val=&quot;26FD9DAB&quot;/&gt;&lt;wsp:rsid wsp:val=&quot;277ED4B5&quot;/&gt;&lt;wsp:rsid wsp:val=&quot;2926B5E9&quot;/&gt;&lt;wsp:rsid wsp:val=&quot;295A7106&quot;/&gt;&lt;wsp:rsid wsp:val=&quot;2AE53961&quot;/&gt;&lt;wsp:rsid wsp:val=&quot;2B230D13&quot;/&gt;&lt;wsp:rsid wsp:val=&quot;2B777871&quot;/&gt;&lt;wsp:rsid wsp:val=&quot;2C8E5322&quot;/&gt;&lt;wsp:rsid wsp:val=&quot;2C95DC01&quot;/&gt;&lt;wsp:rsid wsp:val=&quot;2E564D1F&quot;/&gt;&lt;wsp:rsid wsp:val=&quot;300EDC4A&quot;/&gt;&lt;wsp:rsid wsp:val=&quot;3037B67F&quot;/&gt;&lt;wsp:rsid wsp:val=&quot;3095D4D0&quot;/&gt;&lt;wsp:rsid wsp:val=&quot;30DEC7CE&quot;/&gt;&lt;wsp:rsid wsp:val=&quot;31316DBF&quot;/&gt;&lt;wsp:rsid wsp:val=&quot;32F60CC2&quot;/&gt;&lt;wsp:rsid wsp:val=&quot;3304EAB4&quot;/&gt;&lt;wsp:rsid wsp:val=&quot;3339701A&quot;/&gt;&lt;wsp:rsid wsp:val=&quot;337CC8DA&quot;/&gt;&lt;wsp:rsid wsp:val=&quot;34368159&quot;/&gt;&lt;wsp:rsid wsp:val=&quot;35B7585D&quot;/&gt;&lt;wsp:rsid wsp:val=&quot;35CD26BB&quot;/&gt;&lt;wsp:rsid wsp:val=&quot;3690F6D4&quot;/&gt;&lt;wsp:rsid wsp:val=&quot;3715EC84&quot;/&gt;&lt;wsp:rsid wsp:val=&quot;37298FD3&quot;/&gt;&lt;wsp:rsid wsp:val=&quot;38B08DF5&quot;/&gt;&lt;wsp:rsid wsp:val=&quot;38C78B43&quot;/&gt;&lt;wsp:rsid wsp:val=&quot;3937B94C&quot;/&gt;&lt;wsp:rsid wsp:val=&quot;3945CCF5&quot;/&gt;&lt;wsp:rsid wsp:val=&quot;3995A5C7&quot;/&gt;&lt;wsp:rsid wsp:val=&quot;39F26352&quot;/&gt;&lt;wsp:rsid wsp:val=&quot;3AF66F95&quot;/&gt;&lt;wsp:rsid wsp:val=&quot;3BE6694A&quot;/&gt;&lt;wsp:rsid wsp:val=&quot;3CA89B34&quot;/&gt;&lt;wsp:rsid wsp:val=&quot;3CBFD4F0&quot;/&gt;&lt;wsp:rsid wsp:val=&quot;3D33F470&quot;/&gt;&lt;wsp:rsid wsp:val=&quot;3E52199C&quot;/&gt;&lt;wsp:rsid wsp:val=&quot;3F561B47&quot;/&gt;&lt;wsp:rsid wsp:val=&quot;406B9532&quot;/&gt;&lt;wsp:rsid wsp:val=&quot;415E8DDC&quot;/&gt;&lt;wsp:rsid wsp:val=&quot;4289CB8D&quot;/&gt;&lt;wsp:rsid wsp:val=&quot;429576BE&quot;/&gt;&lt;wsp:rsid wsp:val=&quot;431B0E7E&quot;/&gt;&lt;wsp:rsid wsp:val=&quot;4411C5CE&quot;/&gt;&lt;wsp:rsid wsp:val=&quot;442FB388&quot;/&gt;&lt;wsp:rsid wsp:val=&quot;4430E278&quot;/&gt;&lt;wsp:rsid wsp:val=&quot;443E9AED&quot;/&gt;&lt;wsp:rsid wsp:val=&quot;44ED5C83&quot;/&gt;&lt;wsp:rsid wsp:val=&quot;44EE26CC&quot;/&gt;&lt;wsp:rsid wsp:val=&quot;47CF3121&quot;/&gt;&lt;wsp:rsid wsp:val=&quot;4943C57C&quot;/&gt;&lt;wsp:rsid wsp:val=&quot;4A55A7FF&quot;/&gt;&lt;wsp:rsid wsp:val=&quot;4A9D9446&quot;/&gt;&lt;wsp:rsid wsp:val=&quot;4BF9CA8D&quot;/&gt;&lt;wsp:rsid wsp:val=&quot;4C46AE07&quot;/&gt;&lt;wsp:rsid wsp:val=&quot;4CA306EB&quot;/&gt;&lt;wsp:rsid wsp:val=&quot;4CBFC5B5&quot;/&gt;&lt;wsp:rsid wsp:val=&quot;4D36421A&quot;/&gt;&lt;wsp:rsid wsp:val=&quot;4D4D0C97&quot;/&gt;&lt;wsp:rsid wsp:val=&quot;4D5FB3C7&quot;/&gt;&lt;wsp:rsid wsp:val=&quot;4D852965&quot;/&gt;&lt;wsp:rsid wsp:val=&quot;4DF84CC6&quot;/&gt;&lt;wsp:rsid wsp:val=&quot;4EC98E78&quot;/&gt;&lt;wsp:rsid wsp:val=&quot;4FC24999&quot;/&gt;&lt;wsp:rsid wsp:val=&quot;4FF530D0&quot;/&gt;&lt;wsp:rsid wsp:val=&quot;50763509&quot;/&gt;&lt;wsp:rsid wsp:val=&quot;522A6E16&quot;/&gt;&lt;wsp:rsid wsp:val=&quot;54E10A9F&quot;/&gt;&lt;wsp:rsid wsp:val=&quot;550E3AF2&quot;/&gt;&lt;wsp:rsid wsp:val=&quot;56EFCB90&quot;/&gt;&lt;wsp:rsid wsp:val=&quot;573E439C&quot;/&gt;&lt;wsp:rsid wsp:val=&quot;574BBFCD&quot;/&gt;&lt;wsp:rsid wsp:val=&quot;57684BC6&quot;/&gt;&lt;wsp:rsid wsp:val=&quot;5919EA85&quot;/&gt;&lt;wsp:rsid wsp:val=&quot;59938F13&quot;/&gt;&lt;wsp:rsid wsp:val=&quot;5A315216&quot;/&gt;&lt;wsp:rsid wsp:val=&quot;5A797ACB&quot;/&gt;&lt;wsp:rsid wsp:val=&quot;5ACC8563&quot;/&gt;&lt;wsp:rsid wsp:val=&quot;5AD50966&quot;/&gt;&lt;wsp:rsid wsp:val=&quot;5AEEFB11&quot;/&gt;&lt;wsp:rsid wsp:val=&quot;5CEB850C&quot;/&gt;&lt;wsp:rsid wsp:val=&quot;5E806501&quot;/&gt;&lt;wsp:rsid wsp:val=&quot;5FEE3BC1&quot;/&gt;&lt;wsp:rsid wsp:val=&quot;61E1D17F&quot;/&gt;&lt;wsp:rsid wsp:val=&quot;62038877&quot;/&gt;&lt;wsp:rsid wsp:val=&quot;652B4F28&quot;/&gt;&lt;wsp:rsid wsp:val=&quot;662A25D4&quot;/&gt;&lt;wsp:rsid wsp:val=&quot;67F4BA1F&quot;/&gt;&lt;wsp:rsid wsp:val=&quot;68403CD3&quot;/&gt;&lt;wsp:rsid wsp:val=&quot;6AA7008A&quot;/&gt;&lt;wsp:rsid wsp:val=&quot;6B7D0894&quot;/&gt;&lt;wsp:rsid wsp:val=&quot;6C7E0A4F&quot;/&gt;&lt;wsp:rsid wsp:val=&quot;6C846DDB&quot;/&gt;&lt;wsp:rsid wsp:val=&quot;6CE7151B&quot;/&gt;&lt;wsp:rsid wsp:val=&quot;6E54B90A&quot;/&gt;&lt;wsp:rsid wsp:val=&quot;6E81E95D&quot;/&gt;&lt;wsp:rsid wsp:val=&quot;6E9624D7&quot;/&gt;&lt;wsp:rsid wsp:val=&quot;6FA4D4E1&quot;/&gt;&lt;wsp:rsid wsp:val=&quot;703B74A7&quot;/&gt;&lt;wsp:rsid wsp:val=&quot;705DC317&quot;/&gt;&lt;wsp:rsid wsp:val=&quot;71391D5E&quot;/&gt;&lt;wsp:rsid wsp:val=&quot;718F59BC&quot;/&gt;&lt;wsp:rsid wsp:val=&quot;71B72C3F&quot;/&gt;&lt;wsp:rsid wsp:val=&quot;7306E36F&quot;/&gt;&lt;wsp:rsid wsp:val=&quot;73FA7391&quot;/&gt;&lt;wsp:rsid wsp:val=&quot;74042684&quot;/&gt;&lt;wsp:rsid wsp:val=&quot;785AC153&quot;/&gt;&lt;wsp:rsid wsp:val=&quot;785F1771&quot;/&gt;&lt;wsp:rsid wsp:val=&quot;78754A76&quot;/&gt;&lt;wsp:rsid wsp:val=&quot;7A86D886&quot;/&gt;&lt;wsp:rsid wsp:val=&quot;7AD64CB1&quot;/&gt;&lt;wsp:rsid wsp:val=&quot;7AD6B158&quot;/&gt;&lt;wsp:rsid wsp:val=&quot;7B78706A&quot;/&gt;&lt;wsp:rsid wsp:val=&quot;7CCE4325&quot;/&gt;&lt;wsp:rsid wsp:val=&quot;7D1A8F27&quot;/&gt;&lt;wsp:rsid wsp:val=&quot;7D1D2A70&quot;/&gt;&lt;wsp:rsid wsp:val=&quot;7F724316&quot;/&gt;&lt;/wsp:rsids&gt;&lt;/w:docPr&gt;&lt;w:body&gt;&lt;wx:sect&gt;&lt;w:p wsp:rsidR=&quot;00000000&quot; wsp:rsidRDefault=&quot;00321678&quot; wsp:rsidP=&quot;00321678&quot;&gt;&lt;m:oMathPara&gt;&lt;m:oMath&gt;&lt;m:r&gt;&lt;w:rPr&gt;&lt;w:rFonts w:ascii=&quot;Cambria Math&quot; w:h-ansi=&quot;Cambria Math&quot;/&gt;&lt;wx:font wx:val=&quot;Cambria Math&quot;/&gt;&lt;w:i/&gt;&lt;/w:rPr&gt;&lt;m:t&gt;Î±âˆˆ&lt;/m:t&gt;&lt;/m:r&gt;&lt;m:sSup&gt;&lt;m:sSupPr&gt;&lt;m:ctrlPr&gt;&lt;w:rPr&gt;&lt;w:rFonts w:ascii=&quot;Cambria Math&quot; w:h-ansi=&quot;Cambria Math&quot;/&gt;&lt;wx:font wx:val=&quot;Cambria Math&quot;/&gt;&lt;/w:rPr&gt;&lt;/m:ctrlPr&gt;&lt;/m:sSupPr&gt;&lt;m:e&gt;&lt;m:r&gt;&lt;w:rPr&gt;&lt;w:rFonts w:ascii=&quot;Cambria Math&quot; w:h-ansi=&quot;Cambria Math&quot;/&gt;&lt;wx:font wx:val=&quot;Cambria Math&quot;/&gt;&lt;w:i/&gt;&lt;/w:rPr&gt;&lt;m:t&gt;V&lt;/m:t&gt;&lt;/m:r&gt;&lt;/m:e&gt;&lt;m:sup&gt;&lt;m:r&gt;&lt;w:rPr&gt;&lt;w:rFonts w:ascii=&quot;Cambria Math&quot; w:h-ansi=&quot;Cambria Math&quot;/&gt;&lt;wx:font wx:val=&quot;Cambria Math&quot;/&gt;&lt;w:i/&gt;&lt;/w:rPr&gt;&lt;m:t&gt;*&lt;/m:t&gt;&lt;/m:r&gt;&lt;/m:sup&gt;&lt;/m:sSup&gt;&lt;m:r&gt;&lt;w:rPr&gt;&lt;w:rFonts w:ascii=&quot;Cambria Math&quot; w:h-ansi=&quot;Cambria Math&quot;/&gt;&lt;wx:font wx:val=&quot;Cambria Math&quot;/&gt;&lt;w:i/&gt;&lt;/w:rPr&gt;&lt;m:t&gt;N&lt;/m:t&gt;&lt;/m:r&gt;&lt;m:sSup&gt;&lt;m:sSupPr&gt;&lt;m:ctrlPr&gt;&lt;w:rPr&gt;&lt;w:rFonts w:ascii=&quot;Cambria Math&quot; w:h-ansi=&quot;Cambria Math&quot;/&gt;&lt;wx:font wx:val=&quot;Cambria Math&quot;/&gt;&lt;/w:rPr&gt;&lt;/m:ctrlPr&gt;&lt;/m:sSupPr&gt;&lt;m:e&gt;&lt;m:r&gt;&lt;w:rPr&gt;&lt;w:rFonts w:ascii=&quot;Cambria Math&quot; w:h-ansi=&quot;Cambria Math&quot;/&gt;&lt;wx:font wx:val=&quot;Cambria Math&quot;/&gt;&lt;w:i/&gt;&lt;/w:rPr&gt;&lt;m:t&gt;V&lt;/m:t&gt;&lt;/m:r&gt;&lt;/m:e&gt;&lt;m:sup&gt;&lt;m:r&gt;&lt;w:rPr&gt;&lt;w:rFonts w:ascii=&quot;Cambria Math&quot; w:h-ansi=&quot;Cambria Math&quot;/&gt;&lt;wx:font wx:val=&quot;Cambria Math&quot;/&gt;&lt;w:i/&gt;&lt;/w:rPr&gt;&lt;m:t&gt;*&lt;/m:t&gt;&lt;/m:r&gt;&lt;/m:sup&gt;&lt;/m:sSup&gt;&lt;/m:oMath&gt;&lt;/m:oMathPara&gt;&lt;/w:p&gt;&lt;w:sectPr wsp:rsidR=&quot;00000000&quot;&gt;&lt;w:pgSz w:w=&quot;12240&quot; w:h=&quot;15840&quot;/&gt;&lt;w:pgMar w:top=&quot;1417&quot; w:right=&quot;1701&quot; w:bottom=&quot;1417&quot; w:left=&quot;1701&quot; w:header=&quot;720&quot; w:footer=&quot;720&quot; w:gutter=&quot;0&quot;/&gt;&lt;w:cols w:space=&quot;720&quot;/&gt;&lt;/w:sectPr&gt;&lt;/wx:sect&gt;&lt;/w:body&gt;&lt;/w:wordDocument&gt;">
+            <v:imagedata chromakey="white" o:title="" r:id="rId17"/>
+          </v:shape>
+        </w:pict>
+      </w:r>
+      <w:r>
+        <w:rPr>
+          <w:rFonts w:eastAsia="Times" w:cs="Times"/>
+        </w:rPr>
+        <w:instrText xml:space="preserve"> </w:instrText>
+      </w:r>
+      <w:r>
+        <w:rPr>
+          <w:rFonts w:eastAsia="Times" w:cs="Times"/>
+        </w:rPr>
+        <w:fldChar w:fldCharType="separate"/>
+      </w:r>
+      <w:r>
+        <w:rPr>
+          <w:rFonts w:eastAsia="Times"/>
+          <w:position w:val="-5"/>
+        </w:rPr>
+        <w:pict w14:anchorId="7C334B2C">
+          <v:shape id="_x0000_i1035" style="width:56.25pt;height:20.25pt" type="#_x0000_t75" equationxml="&lt;?xml version=&quot;1.0&quot; encoding=&quot;UTF-8&quot; standalone=&quot;yes&quot;?&gt;&#10;&lt;?mso-application progid=&quot;Word.Document&quot;?&gt;&#10;&lt;w:wordDocument xmlns:aml=&quot;http://schemas.microsoft.com/aml/2001/core&quot; xmlns:wpc=&quot;http://schemas.microsoft.com/office/word/2010/wordprocessingCanvas&quot; xmlns:cx=&quot;http://schemas.microsoft.com/office/drawing/2014/chartex&quot; xmlns:cx1=&quot;http://schemas.microsoft.com/office/drawing/2015/9/8/chartex&quot; xmlns:cx2=&quot;http://schemas.microsoft.com/office/drawing/2015/10/21/chartex&quot; xmlns:cx3=&quot;http://schemas.microsoft.com/office/drawing/2016/5/9/chartex&quot; xmlns:cx4=&quot;http://schemas.microsoft.com/office/drawing/2016/5/10/chartex&quot; xmlns:cx5=&quot;http://schemas.microsoft.com/office/drawing/2016/5/11/chartex&quot; xmlns:cx6=&quot;http://schemas.microsoft.com/office/drawing/2016/5/12/chartex&quot; xmlns:cx7=&quot;http://schemas.microsoft.com/office/drawing/2016/5/13/chartex&quot; xmlns:cx8=&quot;http://schemas.microsoft.com/office/drawing/2016/5/14/chartex&quot; xmlns:cr=&quot;http://schemas.microsoft.com/office/comments/2020/reactions&quot; xmlns:dt=&quot;uuid:C2F41010-65B3-11d1-A29F-00AA00C14882&quot; xmlns:mc=&quot;http://schemas.openxmlformats.org/markup-compatibility/2006&quot; xmlns:aink=&quot;http://schemas.microsoft.com/office/drawing/2016/ink&quot; xmlns:am3d=&quot;http://schemas.microsoft.com/office/drawing/2017/model3d&quot; xmlns:o=&quot;urn:schemas-microsoft-com:office:office&quot; xmlns:oel=&quot;http://schemas.microsoft.com/office/2019/extlst&quot; xmlns:m=&quot;http://schemas.openxmlformats.org/officeDocument/2006/math&quot; xmlns:v=&quot;urn:schemas-microsoft-com:vml&quot; xmlns:w10=&quot;urn:schemas-microsoft-com:office:word&quot; xmlns:w=&quot;http://schemas.microsoft.com/office/word/2003/wordml&quot; xmlns:w16du=&quot;http://schemas.microsoft.com/office/word/2023/wordml/word16du&quot; xmlns:wx=&quot;http://schemas.microsoft.com/office/word/2003/auxHint&quot; xmlns:wne=&quot;http://schemas.microsoft.com/office/word/2006/wordml&quot; xmlns:wsp=&quot;http://schemas.microsoft.com/office/word/2003/wordml/sp2&quot; xmlns:sl=&quot;http://schemas.microsoft.com/schemaLibrary/2003/core&quot; w:macrosPresent=&quot;no&quot; w:embeddedObjPresent=&quot;no&quot; w:ocxPresent=&quot;no&quot; xml:space=&quot;preserve&quot;&gt;&lt;w:ignoreSubtree w:val=&quot;http://schemas.microsoft.com/office/word/2003/wordml/sp2&quot;/&gt;&lt;o:DocumentProperties&gt;&lt;o:Version&gt;16&lt;/o:Version&gt;&lt;/o:DocumentProperties&gt;&lt;w:docPr&gt;&lt;w:view w:val=&quot;print&quot;/&gt;&lt;w:zoom w:percent=&quot;100&quot;/&gt;&lt;w:doNotEmbedSystemFonts/&gt;&lt;w:mirrorMargins/&gt;&lt;w:defaultTabStop w:val=&quot;709&quot;/&gt;&lt;w:hyphenationZone w:val=&quot;425&quot;/&gt;&lt;w:punctuationKerning/&gt;&lt;w:characterSpacingControl w:val=&quot;DontCompress&quot;/&gt;&lt;w:optimizeForBrowser/&gt;&lt;w:validateAgainstSchema/&gt;&lt;w:saveInvalidXML w:val=&quot;off&quot;/&gt;&lt;w:ignoreMixedContent w:val=&quot;off&quot;/&gt;&lt;w:alwaysShowPlaceholderText w:val=&quot;off&quot;/&gt;&lt;w:compat&gt;&lt;w:breakWrappedTables/&gt;&lt;w:snapToGridInCell/&gt;&lt;w:wrapTextWithPunct/&gt;&lt;w:useAsianBreakRules/&gt;&lt;w:dontGrowAutofit/&gt;&lt;/w:compat&gt;&lt;wsp:rsids&gt;&lt;wsp:rsidRoot wsp:val=&quot;003101E9&quot;/&gt;&lt;wsp:rsid wsp:val=&quot;000031CF&quot;/&gt;&lt;wsp:rsid wsp:val=&quot;00011E5D&quot;/&gt;&lt;wsp:rsid wsp:val=&quot;00012790&quot;/&gt;&lt;wsp:rsid wsp:val=&quot;00012FF3&quot;/&gt;&lt;wsp:rsid wsp:val=&quot;00014942&quot;/&gt;&lt;wsp:rsid wsp:val=&quot;00036DDE&quot;/&gt;&lt;wsp:rsid wsp:val=&quot;00041697&quot;/&gt;&lt;wsp:rsid wsp:val=&quot;00041EAE&quot;/&gt;&lt;wsp:rsid wsp:val=&quot;00051030&quot;/&gt;&lt;wsp:rsid wsp:val=&quot;000520B9&quot;/&gt;&lt;wsp:rsid wsp:val=&quot;000645C1&quot;/&gt;&lt;wsp:rsid wsp:val=&quot;000710BA&quot;/&gt;&lt;wsp:rsid wsp:val=&quot;000945B2&quot;/&gt;&lt;wsp:rsid wsp:val=&quot;00094E10&quot;/&gt;&lt;wsp:rsid wsp:val=&quot;000A212D&quot;/&gt;&lt;wsp:rsid wsp:val=&quot;000A5C90&quot;/&gt;&lt;wsp:rsid wsp:val=&quot;000A6AAC&quot;/&gt;&lt;wsp:rsid wsp:val=&quot;000A6C19&quot;/&gt;&lt;wsp:rsid wsp:val=&quot;000B5D56&quot;/&gt;&lt;wsp:rsid wsp:val=&quot;000C6A23&quot;/&gt;&lt;wsp:rsid wsp:val=&quot;000D4365&quot;/&gt;&lt;wsp:rsid wsp:val=&quot;000E7223&quot;/&gt;&lt;wsp:rsid wsp:val=&quot;000F2198&quot;/&gt;&lt;wsp:rsid wsp:val=&quot;0012435D&quot;/&gt;&lt;wsp:rsid wsp:val=&quot;001312C4&quot;/&gt;&lt;wsp:rsid wsp:val=&quot;0013295B&quot;/&gt;&lt;wsp:rsid wsp:val=&quot;00136E83&quot;/&gt;&lt;wsp:rsid wsp:val=&quot;001433D9&quot;/&gt;&lt;wsp:rsid wsp:val=&quot;0015738B&quot;/&gt;&lt;wsp:rsid wsp:val=&quot;001574FB&quot;/&gt;&lt;wsp:rsid wsp:val=&quot;00165D16&quot;/&gt;&lt;wsp:rsid wsp:val=&quot;00170840&quot;/&gt;&lt;wsp:rsid wsp:val=&quot;001849CE&quot;/&gt;&lt;wsp:rsid wsp:val=&quot;00191FC1&quot;/&gt;&lt;wsp:rsid wsp:val=&quot;001A6EB5&quot;/&gt;&lt;wsp:rsid wsp:val=&quot;001B141D&quot;/&gt;&lt;wsp:rsid wsp:val=&quot;001B7615&quot;/&gt;&lt;wsp:rsid wsp:val=&quot;001C3003&quot;/&gt;&lt;wsp:rsid wsp:val=&quot;001E3756&quot;/&gt;&lt;wsp:rsid wsp:val=&quot;001F1D51&quot;/&gt;&lt;wsp:rsid wsp:val=&quot;001F4D90&quot;/&gt;&lt;wsp:rsid wsp:val=&quot;001F7B46&quot;/&gt;&lt;wsp:rsid wsp:val=&quot;0021019D&quot;/&gt;&lt;wsp:rsid wsp:val=&quot;00223428&quot;/&gt;&lt;wsp:rsid wsp:val=&quot;002244EE&quot;/&gt;&lt;wsp:rsid wsp:val=&quot;00230861&quot;/&gt;&lt;wsp:rsid wsp:val=&quot;002312D3&quot;/&gt;&lt;wsp:rsid wsp:val=&quot;0023215D&quot;/&gt;&lt;wsp:rsid wsp:val=&quot;002627B2&quot;/&gt;&lt;wsp:rsid wsp:val=&quot;002636C2&quot;/&gt;&lt;wsp:rsid wsp:val=&quot;002653DD&quot;/&gt;&lt;wsp:rsid wsp:val=&quot;00265AC2&quot;/&gt;&lt;wsp:rsid wsp:val=&quot;0026627A&quot;/&gt;&lt;wsp:rsid wsp:val=&quot;00274432&quot;/&gt;&lt;wsp:rsid wsp:val=&quot;00287985&quot;/&gt;&lt;wsp:rsid wsp:val=&quot;00291C8E&quot;/&gt;&lt;wsp:rsid wsp:val=&quot;00293EDE&quot;/&gt;&lt;wsp:rsid wsp:val=&quot;0029480B&quot;/&gt;&lt;wsp:rsid wsp:val=&quot;002A5E15&quot;/&gt;&lt;wsp:rsid wsp:val=&quot;002A6B5A&quot;/&gt;&lt;wsp:rsid wsp:val=&quot;002C18C4&quot;/&gt;&lt;wsp:rsid wsp:val=&quot;002C5611&quot;/&gt;&lt;wsp:rsid wsp:val=&quot;002D114D&quot;/&gt;&lt;wsp:rsid wsp:val=&quot;002D795A&quot;/&gt;&lt;wsp:rsid wsp:val=&quot;002E5B15&quot;/&gt;&lt;wsp:rsid wsp:val=&quot;002E6E90&quot;/&gt;&lt;wsp:rsid wsp:val=&quot;002F3C68&quot;/&gt;&lt;wsp:rsid wsp:val=&quot;002F5DED&quot;/&gt;&lt;wsp:rsid wsp:val=&quot;002F7EB1&quot;/&gt;&lt;wsp:rsid wsp:val=&quot;003101E9&quot;/&gt;&lt;wsp:rsid wsp:val=&quot;0031040E&quot;/&gt;&lt;wsp:rsid wsp:val=&quot;00312A13&quot;/&gt;&lt;wsp:rsid wsp:val=&quot;00321678&quot;/&gt;&lt;wsp:rsid wsp:val=&quot;00333641&quot;/&gt;&lt;wsp:rsid wsp:val=&quot;003358A7&quot;/&gt;&lt;wsp:rsid wsp:val=&quot;00344531&quot;/&gt;&lt;wsp:rsid wsp:val=&quot;00347FC2&quot;/&gt;&lt;wsp:rsid wsp:val=&quot;00352D7D&quot;/&gt;&lt;wsp:rsid wsp:val=&quot;003559ED&quot;/&gt;&lt;wsp:rsid wsp:val=&quot;003721FA&quot;/&gt;&lt;wsp:rsid wsp:val=&quot;00372305&quot;/&gt;&lt;wsp:rsid wsp:val=&quot;00372E04&quot;/&gt;&lt;wsp:rsid wsp:val=&quot;00383AE9&quot;/&gt;&lt;wsp:rsid wsp:val=&quot;0039094B&quot;/&gt;&lt;wsp:rsid wsp:val=&quot;0039756A&quot;/&gt;&lt;wsp:rsid wsp:val=&quot;00397BAD&quot;/&gt;&lt;wsp:rsid wsp:val=&quot;003A3EB2&quot;/&gt;&lt;wsp:rsid wsp:val=&quot;003A6A72&quot;/&gt;&lt;wsp:rsid wsp:val=&quot;003B521D&quot;/&gt;&lt;wsp:rsid wsp:val=&quot;003B7F66&quot;/&gt;&lt;wsp:rsid wsp:val=&quot;003C5CA0&quot;/&gt;&lt;wsp:rsid wsp:val=&quot;003D4C00&quot;/&gt;&lt;wsp:rsid wsp:val=&quot;003F07D7&quot;/&gt;&lt;wsp:rsid wsp:val=&quot;003F3D6D&quot;/&gt;&lt;wsp:rsid wsp:val=&quot;0040173D&quot;/&gt;&lt;wsp:rsid wsp:val=&quot;0043250A&quot;/&gt;&lt;wsp:rsid wsp:val=&quot;00450638&quot;/&gt;&lt;wsp:rsid wsp:val=&quot;004563A6&quot;/&gt;&lt;wsp:rsid wsp:val=&quot;00464370&quot;/&gt;&lt;wsp:rsid wsp:val=&quot;004714B2&quot;/&gt;&lt;wsp:rsid wsp:val=&quot;00474A38&quot;/&gt;&lt;wsp:rsid wsp:val=&quot;00487524&quot;/&gt;&lt;wsp:rsid wsp:val=&quot;00497972&quot;/&gt;&lt;wsp:rsid wsp:val=&quot;004A02BC&quot;/&gt;&lt;wsp:rsid wsp:val=&quot;004A3290&quot;/&gt;&lt;wsp:rsid wsp:val=&quot;004A33B7&quot;/&gt;&lt;wsp:rsid wsp:val=&quot;004A3726&quot;/&gt;&lt;wsp:rsid wsp:val=&quot;004A7129&quot;/&gt;&lt;wsp:rsid wsp:val=&quot;004A7260&quot;/&gt;&lt;wsp:rsid wsp:val=&quot;004B4E5D&quot;/&gt;&lt;wsp:rsid wsp:val=&quot;004C3800&quot;/&gt;&lt;wsp:rsid wsp:val=&quot;004C47D9&quot;/&gt;&lt;wsp:rsid wsp:val=&quot;004C5F18&quot;/&gt;&lt;wsp:rsid wsp:val=&quot;004C7FC5&quot;/&gt;&lt;wsp:rsid wsp:val=&quot;004D135E&quot;/&gt;&lt;wsp:rsid wsp:val=&quot;004D636F&quot;/&gt;&lt;wsp:rsid wsp:val=&quot;004F690E&quot;/&gt;&lt;wsp:rsid wsp:val=&quot;00500023&quot;/&gt;&lt;wsp:rsid wsp:val=&quot;005026C2&quot;/&gt;&lt;wsp:rsid wsp:val=&quot;00503EF4&quot;/&gt;&lt;wsp:rsid wsp:val=&quot;00516126&quot;/&gt;&lt;wsp:rsid wsp:val=&quot;0053671A&quot;/&gt;&lt;wsp:rsid wsp:val=&quot;005439AA&quot;/&gt;&lt;wsp:rsid wsp:val=&quot;00547C56&quot;/&gt;&lt;wsp:rsid wsp:val=&quot;00557A55&quot;/&gt;&lt;wsp:rsid wsp:val=&quot;00575555&quot;/&gt;&lt;wsp:rsid wsp:val=&quot;00577F03&quot;/&gt;&lt;wsp:rsid wsp:val=&quot;00587808&quot;/&gt;&lt;wsp:rsid wsp:val=&quot;00594038&quot;/&gt;&lt;wsp:rsid wsp:val=&quot;0059662D&quot;/&gt;&lt;wsp:rsid wsp:val=&quot;00597ED3&quot;/&gt;&lt;wsp:rsid wsp:val=&quot;005A4125&quot;/&gt;&lt;wsp:rsid wsp:val=&quot;005A4DA1&quot;/&gt;&lt;wsp:rsid wsp:val=&quot;005A5A5E&quot;/&gt;&lt;wsp:rsid wsp:val=&quot;005A5F3B&quot;/&gt;&lt;wsp:rsid wsp:val=&quot;005A60BA&quot;/&gt;&lt;wsp:rsid wsp:val=&quot;005A682E&quot;/&gt;&lt;wsp:rsid wsp:val=&quot;005B12EF&quot;/&gt;&lt;wsp:rsid wsp:val=&quot;005B1EFA&quot;/&gt;&lt;wsp:rsid wsp:val=&quot;005B6B49&quot;/&gt;&lt;wsp:rsid wsp:val=&quot;005C0906&quot;/&gt;&lt;wsp:rsid wsp:val=&quot;005C3185&quot;/&gt;&lt;wsp:rsid wsp:val=&quot;005D47EB&quot;/&gt;&lt;wsp:rsid wsp:val=&quot;005D49D8&quot;/&gt;&lt;wsp:rsid wsp:val=&quot;005D5883&quot;/&gt;&lt;wsp:rsid wsp:val=&quot;005D7EE2&quot;/&gt;&lt;wsp:rsid wsp:val=&quot;005E315F&quot;/&gt;&lt;wsp:rsid wsp:val=&quot;005F33A7&quot;/&gt;&lt;wsp:rsid wsp:val=&quot;005F73A7&quot;/&gt;&lt;wsp:rsid wsp:val=&quot;005F774A&quot;/&gt;&lt;wsp:rsid wsp:val=&quot;00602D43&quot;/&gt;&lt;wsp:rsid wsp:val=&quot;00607689&quot;/&gt;&lt;wsp:rsid wsp:val=&quot;00616390&quot;/&gt;&lt;wsp:rsid wsp:val=&quot;006257E1&quot;/&gt;&lt;wsp:rsid wsp:val=&quot;00633EED&quot;/&gt;&lt;wsp:rsid wsp:val=&quot;006502E1&quot;/&gt;&lt;wsp:rsid wsp:val=&quot;0066433A&quot;/&gt;&lt;wsp:rsid wsp:val=&quot;00670C77&quot;/&gt;&lt;wsp:rsid wsp:val=&quot;006817ED&quot;/&gt;&lt;wsp:rsid wsp:val=&quot;00694A95&quot;/&gt;&lt;wsp:rsid wsp:val=&quot;006A204F&quot;/&gt;&lt;wsp:rsid wsp:val=&quot;006D5C3B&quot;/&gt;&lt;wsp:rsid wsp:val=&quot;006D7FAC&quot;/&gt;&lt;wsp:rsid wsp:val=&quot;006E2FAF&quot;/&gt;&lt;wsp:rsid wsp:val=&quot;00715504&quot;/&gt;&lt;wsp:rsid wsp:val=&quot;00720319&quot;/&gt;&lt;wsp:rsid wsp:val=&quot;007238BA&quot;/&gt;&lt;wsp:rsid wsp:val=&quot;00732448&quot;/&gt;&lt;wsp:rsid wsp:val=&quot;007341A3&quot;/&gt;&lt;wsp:rsid wsp:val=&quot;00735554&quot;/&gt;&lt;wsp:rsid wsp:val=&quot;007537F1&quot;/&gt;&lt;wsp:rsid wsp:val=&quot;00765887&quot;/&gt;&lt;wsp:rsid wsp:val=&quot;007809DB&quot;/&gt;&lt;wsp:rsid wsp:val=&quot;00787B9B&quot;/&gt;&lt;wsp:rsid wsp:val=&quot;0079611E&quot;/&gt;&lt;wsp:rsid wsp:val=&quot;007A55CE&quot;/&gt;&lt;wsp:rsid wsp:val=&quot;007A75B8&quot;/&gt;&lt;wsp:rsid wsp:val=&quot;007B14A6&quot;/&gt;&lt;wsp:rsid wsp:val=&quot;007B58EA&quot;/&gt;&lt;wsp:rsid wsp:val=&quot;007B73B2&quot;/&gt;&lt;wsp:rsid wsp:val=&quot;007C2CF4&quot;/&gt;&lt;wsp:rsid wsp:val=&quot;007C482F&quot;/&gt;&lt;wsp:rsid wsp:val=&quot;007D4814&quot;/&gt;&lt;wsp:rsid wsp:val=&quot;007F3423&quot;/&gt;&lt;wsp:rsid wsp:val=&quot;007F6D31&quot;/&gt;&lt;wsp:rsid wsp:val=&quot;00803F78&quot;/&gt;&lt;wsp:rsid wsp:val=&quot;008040C4&quot;/&gt;&lt;wsp:rsid wsp:val=&quot;00805BA0&quot;/&gt;&lt;wsp:rsid wsp:val=&quot;008103A8&quot;/&gt;&lt;wsp:rsid wsp:val=&quot;00813C19&quot;/&gt;&lt;wsp:rsid wsp:val=&quot;00831ACC&quot;/&gt;&lt;wsp:rsid wsp:val=&quot;00832E98&quot;/&gt;&lt;wsp:rsid wsp:val=&quot;008443C0&quot;/&gt;&lt;wsp:rsid wsp:val=&quot;00850D17&quot;/&gt;&lt;wsp:rsid wsp:val=&quot;008532C2&quot;/&gt;&lt;wsp:rsid wsp:val=&quot;00867A05&quot;/&gt;&lt;wsp:rsid wsp:val=&quot;00876CCA&quot;/&gt;&lt;wsp:rsid wsp:val=&quot;00890FF4&quot;/&gt;&lt;wsp:rsid wsp:val=&quot;00891E3F&quot;/&gt;&lt;wsp:rsid wsp:val=&quot;00894FCE&quot;/&gt;&lt;wsp:rsid wsp:val=&quot;008A0E84&quot;/&gt;&lt;wsp:rsid wsp:val=&quot;008B7D6D&quot;/&gt;&lt;wsp:rsid wsp:val=&quot;008C0DD8&quot;/&gt;&lt;wsp:rsid wsp:val=&quot;008C161E&quot;/&gt;&lt;wsp:rsid wsp:val=&quot;008C30F4&quot;/&gt;&lt;wsp:rsid wsp:val=&quot;008C3F2C&quot;/&gt;&lt;wsp:rsid wsp:val=&quot;008C6DC2&quot;/&gt;&lt;wsp:rsid wsp:val=&quot;008D1488&quot;/&gt;&lt;wsp:rsid wsp:val=&quot;008D36B6&quot;/&gt;&lt;wsp:rsid wsp:val=&quot;008D36C4&quot;/&gt;&lt;wsp:rsid wsp:val=&quot;008F5B7D&quot;/&gt;&lt;wsp:rsid wsp:val=&quot;00904445&quot;/&gt;&lt;wsp:rsid wsp:val=&quot;0090796E&quot;/&gt;&lt;wsp:rsid wsp:val=&quot;00932B39&quot;/&gt;&lt;wsp:rsid wsp:val=&quot;00932FAF&quot;/&gt;&lt;wsp:rsid wsp:val=&quot;00933212&quot;/&gt;&lt;wsp:rsid wsp:val=&quot;0094120B&quot;/&gt;&lt;wsp:rsid wsp:val=&quot;00951424&quot;/&gt;&lt;wsp:rsid wsp:val=&quot;009613EB&quot;/&gt;&lt;wsp:rsid wsp:val=&quot;00967F63&quot;/&gt;&lt;wsp:rsid wsp:val=&quot;00985396&quot;/&gt;&lt;wsp:rsid wsp:val=&quot;009862BF&quot;/&gt;&lt;wsp:rsid wsp:val=&quot;0098721F&quot;/&gt;&lt;wsp:rsid wsp:val=&quot;00987396&quot;/&gt;&lt;wsp:rsid wsp:val=&quot;009905FF&quot;/&gt;&lt;wsp:rsid wsp:val=&quot;009A1A42&quot;/&gt;&lt;wsp:rsid wsp:val=&quot;009A465D&quot;/&gt;&lt;wsp:rsid wsp:val=&quot;009A77A5&quot;/&gt;&lt;wsp:rsid wsp:val=&quot;009B39B3&quot;/&gt;&lt;wsp:rsid wsp:val=&quot;009C0274&quot;/&gt;&lt;wsp:rsid wsp:val=&quot;009C3757&quot;/&gt;&lt;wsp:rsid wsp:val=&quot;009E5D6D&quot;/&gt;&lt;wsp:rsid wsp:val=&quot;009E7B57&quot;/&gt;&lt;wsp:rsid wsp:val=&quot;009F231B&quot;/&gt;&lt;wsp:rsid wsp:val=&quot;009F5140&quot;/&gt;&lt;wsp:rsid wsp:val=&quot;00A01C68&quot;/&gt;&lt;wsp:rsid wsp:val=&quot;00A05672&quot;/&gt;&lt;wsp:rsid wsp:val=&quot;00A2552B&quot;/&gt;&lt;wsp:rsid wsp:val=&quot;00A3599F&quot;/&gt;&lt;wsp:rsid wsp:val=&quot;00A40956&quot;/&gt;&lt;wsp:rsid wsp:val=&quot;00A57AC2&quot;/&gt;&lt;wsp:rsid wsp:val=&quot;00A57B48&quot;/&gt;&lt;wsp:rsid wsp:val=&quot;00A62790&quot;/&gt;&lt;wsp:rsid wsp:val=&quot;00A66605&quot;/&gt;&lt;wsp:rsid wsp:val=&quot;00A7623D&quot;/&gt;&lt;wsp:rsid wsp:val=&quot;00A84CB3&quot;/&gt;&lt;wsp:rsid wsp:val=&quot;00A91157&quot;/&gt;&lt;wsp:rsid wsp:val=&quot;00A91512&quot;/&gt;&lt;wsp:rsid wsp:val=&quot;00AA2573&quot;/&gt;&lt;wsp:rsid wsp:val=&quot;00AB0653&quot;/&gt;&lt;wsp:rsid wsp:val=&quot;00AE1957&quot;/&gt;&lt;wsp:rsid wsp:val=&quot;00AE1B8F&quot;/&gt;&lt;wsp:rsid wsp:val=&quot;00AE268F&quot;/&gt;&lt;wsp:rsid wsp:val=&quot;00AF0897&quot;/&gt;&lt;wsp:rsid wsp:val=&quot;00AF3329&quot;/&gt;&lt;wsp:rsid wsp:val=&quot;00AF3BEC&quot;/&gt;&lt;wsp:rsid wsp:val=&quot;00B10CBB&quot;/&gt;&lt;wsp:rsid wsp:val=&quot;00B41018&quot;/&gt;&lt;wsp:rsid wsp:val=&quot;00B4390B&quot;/&gt;&lt;wsp:rsid wsp:val=&quot;00B47915&quot;/&gt;&lt;wsp:rsid wsp:val=&quot;00B507C9&quot;/&gt;&lt;wsp:rsid wsp:val=&quot;00B574B0&quot;/&gt;&lt;wsp:rsid wsp:val=&quot;00B57BF1&quot;/&gt;&lt;wsp:rsid wsp:val=&quot;00B617DF&quot;/&gt;&lt;wsp:rsid wsp:val=&quot;00B64933&quot;/&gt;&lt;wsp:rsid wsp:val=&quot;00B73DEF&quot;/&gt;&lt;wsp:rsid wsp:val=&quot;00B91F37&quot;/&gt;&lt;wsp:rsid wsp:val=&quot;00B9290D&quot;/&gt;&lt;wsp:rsid wsp:val=&quot;00BA39BC&quot;/&gt;&lt;wsp:rsid wsp:val=&quot;00BA5C53&quot;/&gt;&lt;wsp:rsid wsp:val=&quot;00BA7C33&quot;/&gt;&lt;wsp:rsid wsp:val=&quot;00BB2D0A&quot;/&gt;&lt;wsp:rsid wsp:val=&quot;00BB32AA&quot;/&gt;&lt;wsp:rsid wsp:val=&quot;00BB5E49&quot;/&gt;&lt;wsp:rsid wsp:val=&quot;00BB6259&quot;/&gt;&lt;wsp:rsid wsp:val=&quot;00BB7B75&quot;/&gt;&lt;wsp:rsid wsp:val=&quot;00BC5C5F&quot;/&gt;&lt;wsp:rsid wsp:val=&quot;00BC6AE7&quot;/&gt;&lt;wsp:rsid wsp:val=&quot;00BC732A&quot;/&gt;&lt;wsp:rsid wsp:val=&quot;00BD58A0&quot;/&gt;&lt;wsp:rsid wsp:val=&quot;00C02480&quot;/&gt;&lt;wsp:rsid wsp:val=&quot;00C123B0&quot;/&gt;&lt;wsp:rsid wsp:val=&quot;00C43883&quot;/&gt;&lt;wsp:rsid wsp:val=&quot;00C46A10&quot;/&gt;&lt;wsp:rsid wsp:val=&quot;00C46B3E&quot;/&gt;&lt;wsp:rsid wsp:val=&quot;00C50141&quot;/&gt;&lt;wsp:rsid wsp:val=&quot;00C507E2&quot;/&gt;&lt;wsp:rsid wsp:val=&quot;00C53158&quot;/&gt;&lt;wsp:rsid wsp:val=&quot;00C6713B&quot;/&gt;&lt;wsp:rsid wsp:val=&quot;00C7778B&quot;/&gt;&lt;wsp:rsid wsp:val=&quot;00C85D53&quot;/&gt;&lt;wsp:rsid wsp:val=&quot;00C95EEA&quot;/&gt;&lt;wsp:rsid wsp:val=&quot;00CA0CE4&quot;/&gt;&lt;wsp:rsid wsp:val=&quot;00CA18F0&quot;/&gt;&lt;wsp:rsid wsp:val=&quot;00CA777F&quot;/&gt;&lt;wsp:rsid wsp:val=&quot;00CB32B7&quot;/&gt;&lt;wsp:rsid wsp:val=&quot;00CB735F&quot;/&gt;&lt;wsp:rsid wsp:val=&quot;00CD797A&quot;/&gt;&lt;wsp:rsid wsp:val=&quot;00CE2877&quot;/&gt;&lt;wsp:rsid wsp:val=&quot;00CF2577&quot;/&gt;&lt;wsp:rsid wsp:val=&quot;00D02EEA&quot;/&gt;&lt;wsp:rsid wsp:val=&quot;00D06F6F&quot;/&gt;&lt;wsp:rsid wsp:val=&quot;00D212ED&quot;/&gt;&lt;wsp:rsid wsp:val=&quot;00D21A3B&quot;/&gt;&lt;wsp:rsid wsp:val=&quot;00D31E19&quot;/&gt;&lt;wsp:rsid wsp:val=&quot;00D32A91&quot;/&gt;&lt;wsp:rsid wsp:val=&quot;00D429BA&quot;/&gt;&lt;wsp:rsid wsp:val=&quot;00D51EA2&quot;/&gt;&lt;wsp:rsid wsp:val=&quot;00D62982&quot;/&gt;&lt;wsp:rsid wsp:val=&quot;00D62AFD&quot;/&gt;&lt;wsp:rsid wsp:val=&quot;00D67F9E&quot;/&gt;&lt;wsp:rsid wsp:val=&quot;00D748B4&quot;/&gt;&lt;wsp:rsid wsp:val=&quot;00D84750&quot;/&gt;&lt;wsp:rsid wsp:val=&quot;00D902C6&quot;/&gt;&lt;wsp:rsid wsp:val=&quot;00DA09A4&quot;/&gt;&lt;wsp:rsid wsp:val=&quot;00DA3BC0&quot;/&gt;&lt;wsp:rsid wsp:val=&quot;00DA5CBC&quot;/&gt;&lt;wsp:rsid wsp:val=&quot;00DA6A20&quot;/&gt;&lt;wsp:rsid wsp:val=&quot;00DB19B5&quot;/&gt;&lt;wsp:rsid wsp:val=&quot;00DC21A4&quot;/&gt;&lt;wsp:rsid wsp:val=&quot;00DF44B3&quot;/&gt;&lt;wsp:rsid wsp:val=&quot;00DF74F4&quot;/&gt;&lt;wsp:rsid wsp:val=&quot;00E16729&quot;/&gt;&lt;wsp:rsid wsp:val=&quot;00E2555D&quot;/&gt;&lt;wsp:rsid wsp:val=&quot;00E56436&quot;/&gt;&lt;wsp:rsid wsp:val=&quot;00E66003&quot;/&gt;&lt;wsp:rsid wsp:val=&quot;00E67E2D&quot;/&gt;&lt;wsp:rsid wsp:val=&quot;00E73AC4&quot;/&gt;&lt;wsp:rsid wsp:val=&quot;00E8235F&quot;/&gt;&lt;wsp:rsid wsp:val=&quot;00E85CB1&quot;/&gt;&lt;wsp:rsid wsp:val=&quot;00E95700&quot;/&gt;&lt;wsp:rsid wsp:val=&quot;00EB786D&quot;/&gt;&lt;wsp:rsid wsp:val=&quot;00EC03D8&quot;/&gt;&lt;wsp:rsid wsp:val=&quot;00EC3340&quot;/&gt;&lt;wsp:rsid wsp:val=&quot;00EE0130&quot;/&gt;&lt;wsp:rsid wsp:val=&quot;00EE77D4&quot;/&gt;&lt;wsp:rsid wsp:val=&quot;00F207D9&quot;/&gt;&lt;wsp:rsid wsp:val=&quot;00F237A8&quot;/&gt;&lt;wsp:rsid wsp:val=&quot;00F26174&quot;/&gt;&lt;wsp:rsid wsp:val=&quot;00F35307&quot;/&gt;&lt;wsp:rsid wsp:val=&quot;00F35B6B&quot;/&gt;&lt;wsp:rsid wsp:val=&quot;00F4EB1B&quot;/&gt;&lt;wsp:rsid wsp:val=&quot;00F54FE5&quot;/&gt;&lt;wsp:rsid wsp:val=&quot;00F572B8&quot;/&gt;&lt;wsp:rsid wsp:val=&quot;00F62A62&quot;/&gt;&lt;wsp:rsid wsp:val=&quot;00F63110&quot;/&gt;&lt;wsp:rsid wsp:val=&quot;00F866F3&quot;/&gt;&lt;wsp:rsid wsp:val=&quot;00F95634&quot;/&gt;&lt;wsp:rsid wsp:val=&quot;00FA1590&quot;/&gt;&lt;wsp:rsid wsp:val=&quot;00FB0F1F&quot;/&gt;&lt;wsp:rsid wsp:val=&quot;00FB1274&quot;/&gt;&lt;wsp:rsid wsp:val=&quot;00FB5BA4&quot;/&gt;&lt;wsp:rsid wsp:val=&quot;00FD19B5&quot;/&gt;&lt;wsp:rsid wsp:val=&quot;00FD20DB&quot;/&gt;&lt;wsp:rsid wsp:val=&quot;00FD66E5&quot;/&gt;&lt;wsp:rsid wsp:val=&quot;00FF0B25&quot;/&gt;&lt;wsp:rsid wsp:val=&quot;012183F6&quot;/&gt;&lt;wsp:rsid wsp:val=&quot;025C9ABD&quot;/&gt;&lt;wsp:rsid wsp:val=&quot;02F33B7E&quot;/&gt;&lt;wsp:rsid wsp:val=&quot;030BCC63&quot;/&gt;&lt;wsp:rsid wsp:val=&quot;035F3BA2&quot;/&gt;&lt;wsp:rsid wsp:val=&quot;04198006&quot;/&gt;&lt;wsp:rsid wsp:val=&quot;048A4682&quot;/&gt;&lt;wsp:rsid wsp:val=&quot;06FDE45A&quot;/&gt;&lt;wsp:rsid wsp:val=&quot;07612DAA&quot;/&gt;&lt;wsp:rsid wsp:val=&quot;079ADE0F&quot;/&gt;&lt;wsp:rsid wsp:val=&quot;07B86627&quot;/&gt;&lt;wsp:rsid wsp:val=&quot;07BDF5CD&quot;/&gt;&lt;wsp:rsid wsp:val=&quot;08B4DFEE&quot;/&gt;&lt;wsp:rsid wsp:val=&quot;0936E046&quot;/&gt;&lt;wsp:rsid wsp:val=&quot;094CAEA4&quot;/&gt;&lt;wsp:rsid wsp:val=&quot;09CD4E36&quot;/&gt;&lt;wsp:rsid wsp:val=&quot;0A4B20A9&quot;/&gt;&lt;wsp:rsid wsp:val=&quot;0ABB1CDC&quot;/&gt;&lt;wsp:rsid wsp:val=&quot;0AC33C38&quot;/&gt;&lt;wsp:rsid wsp:val=&quot;0CB14CE8&quot;/&gt;&lt;wsp:rsid wsp:val=&quot;0CF7D76E&quot;/&gt;&lt;wsp:rsid wsp:val=&quot;0DD801AA&quot;/&gt;&lt;wsp:rsid wsp:val=&quot;0F473930&quot;/&gt;&lt;wsp:rsid wsp:val=&quot;0F5C984F&quot;/&gt;&lt;wsp:rsid wsp:val=&quot;0FA3F6BB&quot;/&gt;&lt;wsp:rsid wsp:val=&quot;1008D3A2&quot;/&gt;&lt;wsp:rsid wsp:val=&quot;11236CF9&quot;/&gt;&lt;wsp:rsid wsp:val=&quot;11C1FA45&quot;/&gt;&lt;wsp:rsid wsp:val=&quot;1253A2D8&quot;/&gt;&lt;wsp:rsid wsp:val=&quot;133EE0CD&quot;/&gt;&lt;wsp:rsid wsp:val=&quot;13778A7B&quot;/&gt;&lt;wsp:rsid wsp:val=&quot;13A1F847&quot;/&gt;&lt;wsp:rsid wsp:val=&quot;14688AE7&quot;/&gt;&lt;wsp:rsid wsp:val=&quot;1636B59F&quot;/&gt;&lt;wsp:rsid wsp:val=&quot;16A04D4B&quot;/&gt;&lt;wsp:rsid wsp:val=&quot;1956852D&quot;/&gt;&lt;wsp:rsid wsp:val=&quot;1B09200B&quot;/&gt;&lt;wsp:rsid wsp:val=&quot;1BF2CA69&quot;/&gt;&lt;wsp:rsid wsp:val=&quot;1C284BEE&quot;/&gt;&lt;wsp:rsid wsp:val=&quot;1CE0CAE5&quot;/&gt;&lt;wsp:rsid wsp:val=&quot;1D30AE4F&quot;/&gt;&lt;wsp:rsid wsp:val=&quot;1DA79AEE&quot;/&gt;&lt;wsp:rsid wsp:val=&quot;1EFE0521&quot;/&gt;&lt;wsp:rsid wsp:val=&quot;1F5025D5&quot;/&gt;&lt;wsp:rsid wsp:val=&quot;1FEB1416&quot;/&gt;&lt;wsp:rsid wsp:val=&quot;207FE3D7&quot;/&gt;&lt;wsp:rsid wsp:val=&quot;20C8FE13&quot;/&gt;&lt;wsp:rsid wsp:val=&quot;20CCC751&quot;/&gt;&lt;wsp:rsid wsp:val=&quot;21D625D1&quot;/&gt;&lt;wsp:rsid wsp:val=&quot;22A92DEB&quot;/&gt;&lt;wsp:rsid wsp:val=&quot;22E4D68E&quot;/&gt;&lt;wsp:rsid wsp:val=&quot;24908100&quot;/&gt;&lt;wsp:rsid wsp:val=&quot;25E170BD&quot;/&gt;&lt;wsp:rsid wsp:val=&quot;26455185&quot;/&gt;&lt;wsp:rsid wsp:val=&quot;268E071A&quot;/&gt;&lt;wsp:rsid wsp:val=&quot;26FD9DAB&quot;/&gt;&lt;wsp:rsid wsp:val=&quot;277ED4B5&quot;/&gt;&lt;wsp:rsid wsp:val=&quot;2926B5E9&quot;/&gt;&lt;wsp:rsid wsp:val=&quot;295A7106&quot;/&gt;&lt;wsp:rsid wsp:val=&quot;2AE53961&quot;/&gt;&lt;wsp:rsid wsp:val=&quot;2B230D13&quot;/&gt;&lt;wsp:rsid wsp:val=&quot;2B777871&quot;/&gt;&lt;wsp:rsid wsp:val=&quot;2C8E5322&quot;/&gt;&lt;wsp:rsid wsp:val=&quot;2C95DC01&quot;/&gt;&lt;wsp:rsid wsp:val=&quot;2E564D1F&quot;/&gt;&lt;wsp:rsid wsp:val=&quot;300EDC4A&quot;/&gt;&lt;wsp:rsid wsp:val=&quot;3037B67F&quot;/&gt;&lt;wsp:rsid wsp:val=&quot;3095D4D0&quot;/&gt;&lt;wsp:rsid wsp:val=&quot;30DEC7CE&quot;/&gt;&lt;wsp:rsid wsp:val=&quot;31316DBF&quot;/&gt;&lt;wsp:rsid wsp:val=&quot;32F60CC2&quot;/&gt;&lt;wsp:rsid wsp:val=&quot;3304EAB4&quot;/&gt;&lt;wsp:rsid wsp:val=&quot;3339701A&quot;/&gt;&lt;wsp:rsid wsp:val=&quot;337CC8DA&quot;/&gt;&lt;wsp:rsid wsp:val=&quot;34368159&quot;/&gt;&lt;wsp:rsid wsp:val=&quot;35B7585D&quot;/&gt;&lt;wsp:rsid wsp:val=&quot;35CD26BB&quot;/&gt;&lt;wsp:rsid wsp:val=&quot;3690F6D4&quot;/&gt;&lt;wsp:rsid wsp:val=&quot;3715EC84&quot;/&gt;&lt;wsp:rsid wsp:val=&quot;37298FD3&quot;/&gt;&lt;wsp:rsid wsp:val=&quot;38B08DF5&quot;/&gt;&lt;wsp:rsid wsp:val=&quot;38C78B43&quot;/&gt;&lt;wsp:rsid wsp:val=&quot;3937B94C&quot;/&gt;&lt;wsp:rsid wsp:val=&quot;3945CCF5&quot;/&gt;&lt;wsp:rsid wsp:val=&quot;3995A5C7&quot;/&gt;&lt;wsp:rsid wsp:val=&quot;39F26352&quot;/&gt;&lt;wsp:rsid wsp:val=&quot;3AF66F95&quot;/&gt;&lt;wsp:rsid wsp:val=&quot;3BE6694A&quot;/&gt;&lt;wsp:rsid wsp:val=&quot;3CA89B34&quot;/&gt;&lt;wsp:rsid wsp:val=&quot;3CBFD4F0&quot;/&gt;&lt;wsp:rsid wsp:val=&quot;3D33F470&quot;/&gt;&lt;wsp:rsid wsp:val=&quot;3E52199C&quot;/&gt;&lt;wsp:rsid wsp:val=&quot;3F561B47&quot;/&gt;&lt;wsp:rsid wsp:val=&quot;406B9532&quot;/&gt;&lt;wsp:rsid wsp:val=&quot;415E8DDC&quot;/&gt;&lt;wsp:rsid wsp:val=&quot;4289CB8D&quot;/&gt;&lt;wsp:rsid wsp:val=&quot;429576BE&quot;/&gt;&lt;wsp:rsid wsp:val=&quot;431B0E7E&quot;/&gt;&lt;wsp:rsid wsp:val=&quot;4411C5CE&quot;/&gt;&lt;wsp:rsid wsp:val=&quot;442FB388&quot;/&gt;&lt;wsp:rsid wsp:val=&quot;4430E278&quot;/&gt;&lt;wsp:rsid wsp:val=&quot;443E9AED&quot;/&gt;&lt;wsp:rsid wsp:val=&quot;44ED5C83&quot;/&gt;&lt;wsp:rsid wsp:val=&quot;44EE26CC&quot;/&gt;&lt;wsp:rsid wsp:val=&quot;47CF3121&quot;/&gt;&lt;wsp:rsid wsp:val=&quot;4943C57C&quot;/&gt;&lt;wsp:rsid wsp:val=&quot;4A55A7FF&quot;/&gt;&lt;wsp:rsid wsp:val=&quot;4A9D9446&quot;/&gt;&lt;wsp:rsid wsp:val=&quot;4BF9CA8D&quot;/&gt;&lt;wsp:rsid wsp:val=&quot;4C46AE07&quot;/&gt;&lt;wsp:rsid wsp:val=&quot;4CA306EB&quot;/&gt;&lt;wsp:rsid wsp:val=&quot;4CBFC5B5&quot;/&gt;&lt;wsp:rsid wsp:val=&quot;4D36421A&quot;/&gt;&lt;wsp:rsid wsp:val=&quot;4D4D0C97&quot;/&gt;&lt;wsp:rsid wsp:val=&quot;4D5FB3C7&quot;/&gt;&lt;wsp:rsid wsp:val=&quot;4D852965&quot;/&gt;&lt;wsp:rsid wsp:val=&quot;4DF84CC6&quot;/&gt;&lt;wsp:rsid wsp:val=&quot;4EC98E78&quot;/&gt;&lt;wsp:rsid wsp:val=&quot;4FC24999&quot;/&gt;&lt;wsp:rsid wsp:val=&quot;4FF530D0&quot;/&gt;&lt;wsp:rsid wsp:val=&quot;50763509&quot;/&gt;&lt;wsp:rsid wsp:val=&quot;522A6E16&quot;/&gt;&lt;wsp:rsid wsp:val=&quot;54E10A9F&quot;/&gt;&lt;wsp:rsid wsp:val=&quot;550E3AF2&quot;/&gt;&lt;wsp:rsid wsp:val=&quot;56EFCB90&quot;/&gt;&lt;wsp:rsid wsp:val=&quot;573E439C&quot;/&gt;&lt;wsp:rsid wsp:val=&quot;574BBFCD&quot;/&gt;&lt;wsp:rsid wsp:val=&quot;57684BC6&quot;/&gt;&lt;wsp:rsid wsp:val=&quot;5919EA85&quot;/&gt;&lt;wsp:rsid wsp:val=&quot;59938F13&quot;/&gt;&lt;wsp:rsid wsp:val=&quot;5A315216&quot;/&gt;&lt;wsp:rsid wsp:val=&quot;5A797ACB&quot;/&gt;&lt;wsp:rsid wsp:val=&quot;5ACC8563&quot;/&gt;&lt;wsp:rsid wsp:val=&quot;5AD50966&quot;/&gt;&lt;wsp:rsid wsp:val=&quot;5AEEFB11&quot;/&gt;&lt;wsp:rsid wsp:val=&quot;5CEB850C&quot;/&gt;&lt;wsp:rsid wsp:val=&quot;5E806501&quot;/&gt;&lt;wsp:rsid wsp:val=&quot;5FEE3BC1&quot;/&gt;&lt;wsp:rsid wsp:val=&quot;61E1D17F&quot;/&gt;&lt;wsp:rsid wsp:val=&quot;62038877&quot;/&gt;&lt;wsp:rsid wsp:val=&quot;652B4F28&quot;/&gt;&lt;wsp:rsid wsp:val=&quot;662A25D4&quot;/&gt;&lt;wsp:rsid wsp:val=&quot;67F4BA1F&quot;/&gt;&lt;wsp:rsid wsp:val=&quot;68403CD3&quot;/&gt;&lt;wsp:rsid wsp:val=&quot;6AA7008A&quot;/&gt;&lt;wsp:rsid wsp:val=&quot;6B7D0894&quot;/&gt;&lt;wsp:rsid wsp:val=&quot;6C7E0A4F&quot;/&gt;&lt;wsp:rsid wsp:val=&quot;6C846DDB&quot;/&gt;&lt;wsp:rsid wsp:val=&quot;6CE7151B&quot;/&gt;&lt;wsp:rsid wsp:val=&quot;6E54B90A&quot;/&gt;&lt;wsp:rsid wsp:val=&quot;6E81E95D&quot;/&gt;&lt;wsp:rsid wsp:val=&quot;6E9624D7&quot;/&gt;&lt;wsp:rsid wsp:val=&quot;6FA4D4E1&quot;/&gt;&lt;wsp:rsid wsp:val=&quot;703B74A7&quot;/&gt;&lt;wsp:rsid wsp:val=&quot;705DC317&quot;/&gt;&lt;wsp:rsid wsp:val=&quot;71391D5E&quot;/&gt;&lt;wsp:rsid wsp:val=&quot;718F59BC&quot;/&gt;&lt;wsp:rsid wsp:val=&quot;71B72C3F&quot;/&gt;&lt;wsp:rsid wsp:val=&quot;7306E36F&quot;/&gt;&lt;wsp:rsid wsp:val=&quot;73FA7391&quot;/&gt;&lt;wsp:rsid wsp:val=&quot;74042684&quot;/&gt;&lt;wsp:rsid wsp:val=&quot;785AC153&quot;/&gt;&lt;wsp:rsid wsp:val=&quot;785F1771&quot;/&gt;&lt;wsp:rsid wsp:val=&quot;78754A76&quot;/&gt;&lt;wsp:rsid wsp:val=&quot;7A86D886&quot;/&gt;&lt;wsp:rsid wsp:val=&quot;7AD64CB1&quot;/&gt;&lt;wsp:rsid wsp:val=&quot;7AD6B158&quot;/&gt;&lt;wsp:rsid wsp:val=&quot;7B78706A&quot;/&gt;&lt;wsp:rsid wsp:val=&quot;7CCE4325&quot;/&gt;&lt;wsp:rsid wsp:val=&quot;7D1A8F27&quot;/&gt;&lt;wsp:rsid wsp:val=&quot;7D1D2A70&quot;/&gt;&lt;wsp:rsid wsp:val=&quot;7F724316&quot;/&gt;&lt;/wsp:rsids&gt;&lt;/w:docPr&gt;&lt;w:body&gt;&lt;wx:sect&gt;&lt;w:p wsp:rsidR=&quot;00000000&quot; wsp:rsidRDefault=&quot;00321678&quot; wsp:rsidP=&quot;00321678&quot;&gt;&lt;m:oMathPara&gt;&lt;m:oMath&gt;&lt;m:r&gt;&lt;w:rPr&gt;&lt;w:rFonts w:ascii=&quot;Cambria Math&quot; w:h-ansi=&quot;Cambria Math&quot;/&gt;&lt;wx:font wx:val=&quot;Cambria Math&quot;/&gt;&lt;w:i/&gt;&lt;/w:rPr&gt;&lt;m:t&gt;Î±âˆˆ&lt;/m:t&gt;&lt;/m:r&gt;&lt;m:sSup&gt;&lt;m:sSupPr&gt;&lt;m:ctrlPr&gt;&lt;w:rPr&gt;&lt;w:rFonts w:ascii=&quot;Cambria Math&quot; w:h-ansi=&quot;Cambria Math&quot;/&gt;&lt;wx:font wx:val=&quot;Cambria Math&quot;/&gt;&lt;/w:rPr&gt;&lt;/m:ctrlPr&gt;&lt;/m:sSupPr&gt;&lt;m:e&gt;&lt;m:r&gt;&lt;w:rPr&gt;&lt;w:rFonts w:ascii=&quot;Cambria Math&quot; w:h-ansi=&quot;Cambria Math&quot;/&gt;&lt;wx:font wx:val=&quot;Cambria Math&quot;/&gt;&lt;w:i/&gt;&lt;/w:rPr&gt;&lt;m:t&gt;V&lt;/m:t&gt;&lt;/m:r&gt;&lt;/m:e&gt;&lt;m:sup&gt;&lt;m:r&gt;&lt;w:rPr&gt;&lt;w:rFonts w:ascii=&quot;Cambria Math&quot; w:h-ansi=&quot;Cambria Math&quot;/&gt;&lt;wx:font wx:val=&quot;Cambria Math&quot;/&gt;&lt;w:i/&gt;&lt;/w:rPr&gt;&lt;m:t&gt;*&lt;/m:t&gt;&lt;/m:r&gt;&lt;/m:sup&gt;&lt;/m:sSup&gt;&lt;m:r&gt;&lt;w:rPr&gt;&lt;w:rFonts w:ascii=&quot;Cambria Math&quot; w:h-ansi=&quot;Cambria Math&quot;/&gt;&lt;wx:font wx:val=&quot;Cambria Math&quot;/&gt;&lt;w:i/&gt;&lt;/w:rPr&gt;&lt;m:t&gt;N&lt;/m:t&gt;&lt;/m:r&gt;&lt;m:sSup&gt;&lt;m:sSupPr&gt;&lt;m:ctrlPr&gt;&lt;w:rPr&gt;&lt;w:rFonts w:ascii=&quot;Cambria Math&quot; w:h-ansi=&quot;Cambria Math&quot;/&gt;&lt;wx:font wx:val=&quot;Cambria Math&quot;/&gt;&lt;/w:rPr&gt;&lt;/m:ctrlPr&gt;&lt;/m:sSupPr&gt;&lt;m:e&gt;&lt;m:r&gt;&lt;w:rPr&gt;&lt;w:rFonts w:ascii=&quot;Cambria Math&quot; w:h-ansi=&quot;Cambria Math&quot;/&gt;&lt;wx:font wx:val=&quot;Cambria Math&quot;/&gt;&lt;w:i/&gt;&lt;/w:rPr&gt;&lt;m:t&gt;V&lt;/m:t&gt;&lt;/m:r&gt;&lt;/m:e&gt;&lt;m:sup&gt;&lt;m:r&gt;&lt;w:rPr&gt;&lt;w:rFonts w:ascii=&quot;Cambria Math&quot; w:h-ansi=&quot;Cambria Math&quot;/&gt;&lt;wx:font wx:val=&quot;Cambria Math&quot;/&gt;&lt;w:i/&gt;&lt;/w:rPr&gt;&lt;m:t&gt;*&lt;/m:t&gt;&lt;/m:r&gt;&lt;/m:sup&gt;&lt;/m:sSup&gt;&lt;/m:oMath&gt;&lt;/m:oMathPara&gt;&lt;/w:p&gt;&lt;w:sectPr wsp:rsidR=&quot;00000000&quot;&gt;&lt;w:pgSz w:w=&quot;12240&quot; w:h=&quot;15840&quot;/&gt;&lt;w:pgMar w:top=&quot;1417&quot; w:right=&quot;1701&quot; w:bottom=&quot;1417&quot; w:left=&quot;1701&quot; w:header=&quot;720&quot; w:footer=&quot;720&quot; w:gutter=&quot;0&quot;/&gt;&lt;w:cols w:space=&quot;720&quot;/&gt;&lt;/w:sectPr&gt;&lt;/wx:sect&gt;&lt;/w:body&gt;&lt;/w:wordDocument&gt;">
+            <v:imagedata chromakey="white" o:title="" r:id="rId17"/>
+          </v:shape>
+        </w:pict>
+      </w:r>
+      <w:r>
+        <w:rPr>
+          <w:rFonts w:eastAsia="Times" w:cs="Times"/>
+        </w:rPr>
+        <w:fldChar w:fldCharType="end"/>
+      </w:r>
+      <w:r>
+        <w:rPr>
+          <w:rFonts w:eastAsia="Times" w:cs="Times"/>
+        </w:rPr>
+        <w:t xml:space="preserve"> </w:t>
+      </w:r>
+      <w:r>
+        <w:rPr>
+          <w:rFonts w:eastAsia="Times" w:cs="Times"/>
+        </w:rPr>
+        <w:t xml:space="preserve">e </w:t>
+      </w:r>
+      <w:r>
+        <w:rPr>
+          <w:rFonts w:eastAsia="Times" w:cs="Times"/>
+        </w:rPr>
+        <w:fldChar w:fldCharType="begin"/>
+      </w:r>
+      <w:r>
+        <w:rPr>
+          <w:rFonts w:eastAsia="Times" w:cs="Times"/>
+        </w:rPr>
+        <w:instrText xml:space="preserve"> QUOTE </w:instrText>
+      </w:r>
+      <w:r>
+        <w:rPr>
+          <w:rFonts w:eastAsia="Times"/>
+          <w:position w:val="-5"/>
+        </w:rPr>
+        <w:pict w14:anchorId="5AF9E6D7">
+          <v:shape id="_x0000_i1036" style="width:34.5pt;height:20.25pt" type="#_x0000_t75" equationxml="&lt;?xml version=&quot;1.0&quot; encoding=&quot;UTF-8&quot; standalone=&quot;yes&quot;?&gt;&#10;&lt;?mso-application progid=&quot;Word.Document&quot;?&gt;&#10;&lt;w:wordDocument xmlns:aml=&quot;http://schemas.microsoft.com/aml/2001/core&quot; xmlns:wpc=&quot;http://schemas.microsoft.com/office/word/2010/wordprocessingCanvas&quot; xmlns:cx=&quot;http://schemas.microsoft.com/office/drawing/2014/chartex&quot; xmlns:cx1=&quot;http://schemas.microsoft.com/office/drawing/2015/9/8/chartex&quot; xmlns:cx2=&quot;http://schemas.microsoft.com/office/drawing/2015/10/21/chartex&quot; xmlns:cx3=&quot;http://schemas.microsoft.com/office/drawing/2016/5/9/chartex&quot; xmlns:cx4=&quot;http://schemas.microsoft.com/office/drawing/2016/5/10/chartex&quot; xmlns:cx5=&quot;http://schemas.microsoft.com/office/drawing/2016/5/11/chartex&quot; xmlns:cx6=&quot;http://schemas.microsoft.com/office/drawing/2016/5/12/chartex&quot; xmlns:cx7=&quot;http://schemas.microsoft.com/office/drawing/2016/5/13/chartex&quot; xmlns:cx8=&quot;http://schemas.microsoft.com/office/drawing/2016/5/14/chartex&quot; xmlns:cr=&quot;http://schemas.microsoft.com/office/comments/2020/reactions&quot; xmlns:dt=&quot;uuid:C2F41010-65B3-11d1-A29F-00AA00C14882&quot; xmlns:mc=&quot;http://schemas.openxmlformats.org/markup-compatibility/2006&quot; xmlns:aink=&quot;http://schemas.microsoft.com/office/drawing/2016/ink&quot; xmlns:am3d=&quot;http://schemas.microsoft.com/office/drawing/2017/model3d&quot; xmlns:o=&quot;urn:schemas-microsoft-com:office:office&quot; xmlns:oel=&quot;http://schemas.microsoft.com/office/2019/extlst&quot; xmlns:m=&quot;http://schemas.openxmlformats.org/officeDocument/2006/math&quot; xmlns:v=&quot;urn:schemas-microsoft-com:vml&quot; xmlns:w10=&quot;urn:schemas-microsoft-com:office:word&quot; xmlns:w=&quot;http://schemas.microsoft.com/office/word/2003/wordml&quot; xmlns:w16du=&quot;http://schemas.microsoft.com/office/word/2023/wordml/word16du&quot; xmlns:wx=&quot;http://schemas.microsoft.com/office/word/2003/auxHint&quot; xmlns:wne=&quot;http://schemas.microsoft.com/office/word/2006/wordml&quot; xmlns:wsp=&quot;http://schemas.microsoft.com/office/word/2003/wordml/sp2&quot; xmlns:sl=&quot;http://schemas.microsoft.com/schemaLibrary/2003/core&quot; w:macrosPresent=&quot;no&quot; w:embeddedObjPresent=&quot;no&quot; w:ocxPresent=&quot;no&quot; xml:space=&quot;preserve&quot;&gt;&lt;w:ignoreSubtree w:val=&quot;http://schemas.microsoft.com/office/word/2003/wordml/sp2&quot;/&gt;&lt;o:DocumentProperties&gt;&lt;o:Version&gt;16&lt;/o:Version&gt;&lt;/o:DocumentProperties&gt;&lt;w:docPr&gt;&lt;w:view w:val=&quot;print&quot;/&gt;&lt;w:zoom w:percent=&quot;100&quot;/&gt;&lt;w:doNotEmbedSystemFonts/&gt;&lt;w:mirrorMargins/&gt;&lt;w:defaultTabStop w:val=&quot;709&quot;/&gt;&lt;w:hyphenationZone w:val=&quot;425&quot;/&gt;&lt;w:punctuationKerning/&gt;&lt;w:characterSpacingControl w:val=&quot;DontCompress&quot;/&gt;&lt;w:optimizeForBrowser/&gt;&lt;w:validateAgainstSchema/&gt;&lt;w:saveInvalidXML w:val=&quot;off&quot;/&gt;&lt;w:ignoreMixedContent w:val=&quot;off&quot;/&gt;&lt;w:alwaysShowPlaceholderText w:val=&quot;off&quot;/&gt;&lt;w:compat&gt;&lt;w:breakWrappedTables/&gt;&lt;w:snapToGridInCell/&gt;&lt;w:wrapTextWithPunct/&gt;&lt;w:useAsianBreakRules/&gt;&lt;w:dontGrowAutofit/&gt;&lt;/w:compat&gt;&lt;wsp:rsids&gt;&lt;wsp:rsidRoot wsp:val=&quot;003101E9&quot;/&gt;&lt;wsp:rsid wsp:val=&quot;000031CF&quot;/&gt;&lt;wsp:rsid wsp:val=&quot;00011E5D&quot;/&gt;&lt;wsp:rsid wsp:val=&quot;00012790&quot;/&gt;&lt;wsp:rsid wsp:val=&quot;00012FF3&quot;/&gt;&lt;wsp:rsid wsp:val=&quot;00014942&quot;/&gt;&lt;wsp:rsid wsp:val=&quot;00036DDE&quot;/&gt;&lt;wsp:rsid wsp:val=&quot;00041697&quot;/&gt;&lt;wsp:rsid wsp:val=&quot;00041EAE&quot;/&gt;&lt;wsp:rsid wsp:val=&quot;00051030&quot;/&gt;&lt;wsp:rsid wsp:val=&quot;000520B9&quot;/&gt;&lt;wsp:rsid wsp:val=&quot;000645C1&quot;/&gt;&lt;wsp:rsid wsp:val=&quot;000710BA&quot;/&gt;&lt;wsp:rsid wsp:val=&quot;000945B2&quot;/&gt;&lt;wsp:rsid wsp:val=&quot;00094E10&quot;/&gt;&lt;wsp:rsid wsp:val=&quot;000A212D&quot;/&gt;&lt;wsp:rsid wsp:val=&quot;000A5C90&quot;/&gt;&lt;wsp:rsid wsp:val=&quot;000A6AAC&quot;/&gt;&lt;wsp:rsid wsp:val=&quot;000A6C19&quot;/&gt;&lt;wsp:rsid wsp:val=&quot;000B5D56&quot;/&gt;&lt;wsp:rsid wsp:val=&quot;000C6A23&quot;/&gt;&lt;wsp:rsid wsp:val=&quot;000D4365&quot;/&gt;&lt;wsp:rsid wsp:val=&quot;000E7223&quot;/&gt;&lt;wsp:rsid wsp:val=&quot;000F2198&quot;/&gt;&lt;wsp:rsid wsp:val=&quot;0012435D&quot;/&gt;&lt;wsp:rsid wsp:val=&quot;001312C4&quot;/&gt;&lt;wsp:rsid wsp:val=&quot;0013295B&quot;/&gt;&lt;wsp:rsid wsp:val=&quot;00136E83&quot;/&gt;&lt;wsp:rsid wsp:val=&quot;001433D9&quot;/&gt;&lt;wsp:rsid wsp:val=&quot;0015738B&quot;/&gt;&lt;wsp:rsid wsp:val=&quot;001574FB&quot;/&gt;&lt;wsp:rsid wsp:val=&quot;00165D16&quot;/&gt;&lt;wsp:rsid wsp:val=&quot;00170840&quot;/&gt;&lt;wsp:rsid wsp:val=&quot;001849CE&quot;/&gt;&lt;wsp:rsid wsp:val=&quot;00191FC1&quot;/&gt;&lt;wsp:rsid wsp:val=&quot;001A6EB5&quot;/&gt;&lt;wsp:rsid wsp:val=&quot;001B141D&quot;/&gt;&lt;wsp:rsid wsp:val=&quot;001B7615&quot;/&gt;&lt;wsp:rsid wsp:val=&quot;001C3003&quot;/&gt;&lt;wsp:rsid wsp:val=&quot;001E3756&quot;/&gt;&lt;wsp:rsid wsp:val=&quot;001F1D51&quot;/&gt;&lt;wsp:rsid wsp:val=&quot;001F4D90&quot;/&gt;&lt;wsp:rsid wsp:val=&quot;001F7B46&quot;/&gt;&lt;wsp:rsid wsp:val=&quot;0021019D&quot;/&gt;&lt;wsp:rsid wsp:val=&quot;00223428&quot;/&gt;&lt;wsp:rsid wsp:val=&quot;002244EE&quot;/&gt;&lt;wsp:rsid wsp:val=&quot;00230861&quot;/&gt;&lt;wsp:rsid wsp:val=&quot;002312D3&quot;/&gt;&lt;wsp:rsid wsp:val=&quot;0023215D&quot;/&gt;&lt;wsp:rsid wsp:val=&quot;002627B2&quot;/&gt;&lt;wsp:rsid wsp:val=&quot;002636C2&quot;/&gt;&lt;wsp:rsid wsp:val=&quot;002653DD&quot;/&gt;&lt;wsp:rsid wsp:val=&quot;00265AC2&quot;/&gt;&lt;wsp:rsid wsp:val=&quot;0026627A&quot;/&gt;&lt;wsp:rsid wsp:val=&quot;00274432&quot;/&gt;&lt;wsp:rsid wsp:val=&quot;00287985&quot;/&gt;&lt;wsp:rsid wsp:val=&quot;00291C8E&quot;/&gt;&lt;wsp:rsid wsp:val=&quot;00293EDE&quot;/&gt;&lt;wsp:rsid wsp:val=&quot;0029480B&quot;/&gt;&lt;wsp:rsid wsp:val=&quot;002A5E15&quot;/&gt;&lt;wsp:rsid wsp:val=&quot;002A6B5A&quot;/&gt;&lt;wsp:rsid wsp:val=&quot;002C18C4&quot;/&gt;&lt;wsp:rsid wsp:val=&quot;002C5611&quot;/&gt;&lt;wsp:rsid wsp:val=&quot;002D114D&quot;/&gt;&lt;wsp:rsid wsp:val=&quot;002D795A&quot;/&gt;&lt;wsp:rsid wsp:val=&quot;002E5B15&quot;/&gt;&lt;wsp:rsid wsp:val=&quot;002E6E90&quot;/&gt;&lt;wsp:rsid wsp:val=&quot;002F3C68&quot;/&gt;&lt;wsp:rsid wsp:val=&quot;002F5DED&quot;/&gt;&lt;wsp:rsid wsp:val=&quot;002F7EB1&quot;/&gt;&lt;wsp:rsid wsp:val=&quot;003101E9&quot;/&gt;&lt;wsp:rsid wsp:val=&quot;0031040E&quot;/&gt;&lt;wsp:rsid wsp:val=&quot;00312A13&quot;/&gt;&lt;wsp:rsid wsp:val=&quot;00333641&quot;/&gt;&lt;wsp:rsid wsp:val=&quot;003358A7&quot;/&gt;&lt;wsp:rsid wsp:val=&quot;00344531&quot;/&gt;&lt;wsp:rsid wsp:val=&quot;00347FC2&quot;/&gt;&lt;wsp:rsid wsp:val=&quot;00352D7D&quot;/&gt;&lt;wsp:rsid wsp:val=&quot;003559ED&quot;/&gt;&lt;wsp:rsid wsp:val=&quot;003721FA&quot;/&gt;&lt;wsp:rsid wsp:val=&quot;00372305&quot;/&gt;&lt;wsp:rsid wsp:val=&quot;00372E04&quot;/&gt;&lt;wsp:rsid wsp:val=&quot;00383AE9&quot;/&gt;&lt;wsp:rsid wsp:val=&quot;0039094B&quot;/&gt;&lt;wsp:rsid wsp:val=&quot;0039756A&quot;/&gt;&lt;wsp:rsid wsp:val=&quot;00397BAD&quot;/&gt;&lt;wsp:rsid wsp:val=&quot;003A3EB2&quot;/&gt;&lt;wsp:rsid wsp:val=&quot;003A6A72&quot;/&gt;&lt;wsp:rsid wsp:val=&quot;003B521D&quot;/&gt;&lt;wsp:rsid wsp:val=&quot;003B7F66&quot;/&gt;&lt;wsp:rsid wsp:val=&quot;003C5CA0&quot;/&gt;&lt;wsp:rsid wsp:val=&quot;003D4C00&quot;/&gt;&lt;wsp:rsid wsp:val=&quot;003F07D7&quot;/&gt;&lt;wsp:rsid wsp:val=&quot;003F3D6D&quot;/&gt;&lt;wsp:rsid wsp:val=&quot;0040173D&quot;/&gt;&lt;wsp:rsid wsp:val=&quot;0043250A&quot;/&gt;&lt;wsp:rsid wsp:val=&quot;00450638&quot;/&gt;&lt;wsp:rsid wsp:val=&quot;004563A6&quot;/&gt;&lt;wsp:rsid wsp:val=&quot;00464370&quot;/&gt;&lt;wsp:rsid wsp:val=&quot;004714B2&quot;/&gt;&lt;wsp:rsid wsp:val=&quot;00474A38&quot;/&gt;&lt;wsp:rsid wsp:val=&quot;00487524&quot;/&gt;&lt;wsp:rsid wsp:val=&quot;00497972&quot;/&gt;&lt;wsp:rsid wsp:val=&quot;004A02BC&quot;/&gt;&lt;wsp:rsid wsp:val=&quot;004A3290&quot;/&gt;&lt;wsp:rsid wsp:val=&quot;004A33B7&quot;/&gt;&lt;wsp:rsid wsp:val=&quot;004A3726&quot;/&gt;&lt;wsp:rsid wsp:val=&quot;004A7129&quot;/&gt;&lt;wsp:rsid wsp:val=&quot;004A7260&quot;/&gt;&lt;wsp:rsid wsp:val=&quot;004B4E5D&quot;/&gt;&lt;wsp:rsid wsp:val=&quot;004C3800&quot;/&gt;&lt;wsp:rsid wsp:val=&quot;004C47D9&quot;/&gt;&lt;wsp:rsid wsp:val=&quot;004C5F18&quot;/&gt;&lt;wsp:rsid wsp:val=&quot;004C7FC5&quot;/&gt;&lt;wsp:rsid wsp:val=&quot;004D135E&quot;/&gt;&lt;wsp:rsid wsp:val=&quot;004D636F&quot;/&gt;&lt;wsp:rsid wsp:val=&quot;004F690E&quot;/&gt;&lt;wsp:rsid wsp:val=&quot;00500023&quot;/&gt;&lt;wsp:rsid wsp:val=&quot;005026C2&quot;/&gt;&lt;wsp:rsid wsp:val=&quot;00503EF4&quot;/&gt;&lt;wsp:rsid wsp:val=&quot;00516126&quot;/&gt;&lt;wsp:rsid wsp:val=&quot;0053671A&quot;/&gt;&lt;wsp:rsid wsp:val=&quot;005439AA&quot;/&gt;&lt;wsp:rsid wsp:val=&quot;00547C56&quot;/&gt;&lt;wsp:rsid wsp:val=&quot;00557A55&quot;/&gt;&lt;wsp:rsid wsp:val=&quot;00575555&quot;/&gt;&lt;wsp:rsid wsp:val=&quot;00577F03&quot;/&gt;&lt;wsp:rsid wsp:val=&quot;00587808&quot;/&gt;&lt;wsp:rsid wsp:val=&quot;00594038&quot;/&gt;&lt;wsp:rsid wsp:val=&quot;0059662D&quot;/&gt;&lt;wsp:rsid wsp:val=&quot;00597ED3&quot;/&gt;&lt;wsp:rsid wsp:val=&quot;005A4125&quot;/&gt;&lt;wsp:rsid wsp:val=&quot;005A4DA1&quot;/&gt;&lt;wsp:rsid wsp:val=&quot;005A5A5E&quot;/&gt;&lt;wsp:rsid wsp:val=&quot;005A5F3B&quot;/&gt;&lt;wsp:rsid wsp:val=&quot;005A60BA&quot;/&gt;&lt;wsp:rsid wsp:val=&quot;005A682E&quot;/&gt;&lt;wsp:rsid wsp:val=&quot;005B12EF&quot;/&gt;&lt;wsp:rsid wsp:val=&quot;005B1EFA&quot;/&gt;&lt;wsp:rsid wsp:val=&quot;005B6B49&quot;/&gt;&lt;wsp:rsid wsp:val=&quot;005C0906&quot;/&gt;&lt;wsp:rsid wsp:val=&quot;005C3185&quot;/&gt;&lt;wsp:rsid wsp:val=&quot;005D47EB&quot;/&gt;&lt;wsp:rsid wsp:val=&quot;005D49D8&quot;/&gt;&lt;wsp:rsid wsp:val=&quot;005D5883&quot;/&gt;&lt;wsp:rsid wsp:val=&quot;005D7EE2&quot;/&gt;&lt;wsp:rsid wsp:val=&quot;005E315F&quot;/&gt;&lt;wsp:rsid wsp:val=&quot;005F33A7&quot;/&gt;&lt;wsp:rsid wsp:val=&quot;005F73A7&quot;/&gt;&lt;wsp:rsid wsp:val=&quot;005F774A&quot;/&gt;&lt;wsp:rsid wsp:val=&quot;00602D43&quot;/&gt;&lt;wsp:rsid wsp:val=&quot;00607689&quot;/&gt;&lt;wsp:rsid wsp:val=&quot;00616390&quot;/&gt;&lt;wsp:rsid wsp:val=&quot;006257E1&quot;/&gt;&lt;wsp:rsid wsp:val=&quot;00633EED&quot;/&gt;&lt;wsp:rsid wsp:val=&quot;006502E1&quot;/&gt;&lt;wsp:rsid wsp:val=&quot;0066433A&quot;/&gt;&lt;wsp:rsid wsp:val=&quot;00670C77&quot;/&gt;&lt;wsp:rsid wsp:val=&quot;006817ED&quot;/&gt;&lt;wsp:rsid wsp:val=&quot;00694A95&quot;/&gt;&lt;wsp:rsid wsp:val=&quot;006A204F&quot;/&gt;&lt;wsp:rsid wsp:val=&quot;006D5C3B&quot;/&gt;&lt;wsp:rsid wsp:val=&quot;006D7FAC&quot;/&gt;&lt;wsp:rsid wsp:val=&quot;006E2FAF&quot;/&gt;&lt;wsp:rsid wsp:val=&quot;00715504&quot;/&gt;&lt;wsp:rsid wsp:val=&quot;00720319&quot;/&gt;&lt;wsp:rsid wsp:val=&quot;007238BA&quot;/&gt;&lt;wsp:rsid wsp:val=&quot;00732448&quot;/&gt;&lt;wsp:rsid wsp:val=&quot;007341A3&quot;/&gt;&lt;wsp:rsid wsp:val=&quot;00735554&quot;/&gt;&lt;wsp:rsid wsp:val=&quot;007537F1&quot;/&gt;&lt;wsp:rsid wsp:val=&quot;00765887&quot;/&gt;&lt;wsp:rsid wsp:val=&quot;007809DB&quot;/&gt;&lt;wsp:rsid wsp:val=&quot;00787B9B&quot;/&gt;&lt;wsp:rsid wsp:val=&quot;0079611E&quot;/&gt;&lt;wsp:rsid wsp:val=&quot;007A55CE&quot;/&gt;&lt;wsp:rsid wsp:val=&quot;007A75B8&quot;/&gt;&lt;wsp:rsid wsp:val=&quot;007B14A6&quot;/&gt;&lt;wsp:rsid wsp:val=&quot;007B58EA&quot;/&gt;&lt;wsp:rsid wsp:val=&quot;007B73B2&quot;/&gt;&lt;wsp:rsid wsp:val=&quot;007C2CF4&quot;/&gt;&lt;wsp:rsid wsp:val=&quot;007C482F&quot;/&gt;&lt;wsp:rsid wsp:val=&quot;007D4814&quot;/&gt;&lt;wsp:rsid wsp:val=&quot;007F3423&quot;/&gt;&lt;wsp:rsid wsp:val=&quot;007F6D31&quot;/&gt;&lt;wsp:rsid wsp:val=&quot;00803F78&quot;/&gt;&lt;wsp:rsid wsp:val=&quot;008040C4&quot;/&gt;&lt;wsp:rsid wsp:val=&quot;00805BA0&quot;/&gt;&lt;wsp:rsid wsp:val=&quot;008103A8&quot;/&gt;&lt;wsp:rsid wsp:val=&quot;00813C19&quot;/&gt;&lt;wsp:rsid wsp:val=&quot;00831ACC&quot;/&gt;&lt;wsp:rsid wsp:val=&quot;00832E98&quot;/&gt;&lt;wsp:rsid wsp:val=&quot;008443C0&quot;/&gt;&lt;wsp:rsid wsp:val=&quot;00850D17&quot;/&gt;&lt;wsp:rsid wsp:val=&quot;008532C2&quot;/&gt;&lt;wsp:rsid wsp:val=&quot;00867A05&quot;/&gt;&lt;wsp:rsid wsp:val=&quot;00876CCA&quot;/&gt;&lt;wsp:rsid wsp:val=&quot;00890FF4&quot;/&gt;&lt;wsp:rsid wsp:val=&quot;00891E3F&quot;/&gt;&lt;wsp:rsid wsp:val=&quot;00894FCE&quot;/&gt;&lt;wsp:rsid wsp:val=&quot;008A0E84&quot;/&gt;&lt;wsp:rsid wsp:val=&quot;008B7D6D&quot;/&gt;&lt;wsp:rsid wsp:val=&quot;008C0DD8&quot;/&gt;&lt;wsp:rsid wsp:val=&quot;008C161E&quot;/&gt;&lt;wsp:rsid wsp:val=&quot;008C30F4&quot;/&gt;&lt;wsp:rsid wsp:val=&quot;008C3F2C&quot;/&gt;&lt;wsp:rsid wsp:val=&quot;008C6DC2&quot;/&gt;&lt;wsp:rsid wsp:val=&quot;008D1488&quot;/&gt;&lt;wsp:rsid wsp:val=&quot;008D36B6&quot;/&gt;&lt;wsp:rsid wsp:val=&quot;008D36C4&quot;/&gt;&lt;wsp:rsid wsp:val=&quot;008F5B7D&quot;/&gt;&lt;wsp:rsid wsp:val=&quot;00904445&quot;/&gt;&lt;wsp:rsid wsp:val=&quot;0090796E&quot;/&gt;&lt;wsp:rsid wsp:val=&quot;00932B39&quot;/&gt;&lt;wsp:rsid wsp:val=&quot;00932FAF&quot;/&gt;&lt;wsp:rsid wsp:val=&quot;00933212&quot;/&gt;&lt;wsp:rsid wsp:val=&quot;0094120B&quot;/&gt;&lt;wsp:rsid wsp:val=&quot;00951424&quot;/&gt;&lt;wsp:rsid wsp:val=&quot;009613EB&quot;/&gt;&lt;wsp:rsid wsp:val=&quot;00967F63&quot;/&gt;&lt;wsp:rsid wsp:val=&quot;00985396&quot;/&gt;&lt;wsp:rsid wsp:val=&quot;009862BF&quot;/&gt;&lt;wsp:rsid wsp:val=&quot;0098721F&quot;/&gt;&lt;wsp:rsid wsp:val=&quot;00987396&quot;/&gt;&lt;wsp:rsid wsp:val=&quot;009905FF&quot;/&gt;&lt;wsp:rsid wsp:val=&quot;009A1A42&quot;/&gt;&lt;wsp:rsid wsp:val=&quot;009A465D&quot;/&gt;&lt;wsp:rsid wsp:val=&quot;009A77A5&quot;/&gt;&lt;wsp:rsid wsp:val=&quot;009B39B3&quot;/&gt;&lt;wsp:rsid wsp:val=&quot;009C0274&quot;/&gt;&lt;wsp:rsid wsp:val=&quot;009C3757&quot;/&gt;&lt;wsp:rsid wsp:val=&quot;009E5D6D&quot;/&gt;&lt;wsp:rsid wsp:val=&quot;009E7B57&quot;/&gt;&lt;wsp:rsid wsp:val=&quot;009F231B&quot;/&gt;&lt;wsp:rsid wsp:val=&quot;009F5140&quot;/&gt;&lt;wsp:rsid wsp:val=&quot;00A01C68&quot;/&gt;&lt;wsp:rsid wsp:val=&quot;00A05672&quot;/&gt;&lt;wsp:rsid wsp:val=&quot;00A2552B&quot;/&gt;&lt;wsp:rsid wsp:val=&quot;00A3599F&quot;/&gt;&lt;wsp:rsid wsp:val=&quot;00A40956&quot;/&gt;&lt;wsp:rsid wsp:val=&quot;00A57AC2&quot;/&gt;&lt;wsp:rsid wsp:val=&quot;00A57B48&quot;/&gt;&lt;wsp:rsid wsp:val=&quot;00A62790&quot;/&gt;&lt;wsp:rsid wsp:val=&quot;00A66605&quot;/&gt;&lt;wsp:rsid wsp:val=&quot;00A7623D&quot;/&gt;&lt;wsp:rsid wsp:val=&quot;00A84CB3&quot;/&gt;&lt;wsp:rsid wsp:val=&quot;00A91157&quot;/&gt;&lt;wsp:rsid wsp:val=&quot;00A91512&quot;/&gt;&lt;wsp:rsid wsp:val=&quot;00AA2573&quot;/&gt;&lt;wsp:rsid wsp:val=&quot;00AB0653&quot;/&gt;&lt;wsp:rsid wsp:val=&quot;00AE1957&quot;/&gt;&lt;wsp:rsid wsp:val=&quot;00AE1B8F&quot;/&gt;&lt;wsp:rsid wsp:val=&quot;00AE268F&quot;/&gt;&lt;wsp:rsid wsp:val=&quot;00AF0897&quot;/&gt;&lt;wsp:rsid wsp:val=&quot;00AF3329&quot;/&gt;&lt;wsp:rsid wsp:val=&quot;00AF3BEC&quot;/&gt;&lt;wsp:rsid wsp:val=&quot;00B10CBB&quot;/&gt;&lt;wsp:rsid wsp:val=&quot;00B41018&quot;/&gt;&lt;wsp:rsid wsp:val=&quot;00B4390B&quot;/&gt;&lt;wsp:rsid wsp:val=&quot;00B47915&quot;/&gt;&lt;wsp:rsid wsp:val=&quot;00B507C9&quot;/&gt;&lt;wsp:rsid wsp:val=&quot;00B574B0&quot;/&gt;&lt;wsp:rsid wsp:val=&quot;00B57BF1&quot;/&gt;&lt;wsp:rsid wsp:val=&quot;00B617DF&quot;/&gt;&lt;wsp:rsid wsp:val=&quot;00B64933&quot;/&gt;&lt;wsp:rsid wsp:val=&quot;00B73DEF&quot;/&gt;&lt;wsp:rsid wsp:val=&quot;00B91F37&quot;/&gt;&lt;wsp:rsid wsp:val=&quot;00B9290D&quot;/&gt;&lt;wsp:rsid wsp:val=&quot;00BA39BC&quot;/&gt;&lt;wsp:rsid wsp:val=&quot;00BA5C53&quot;/&gt;&lt;wsp:rsid wsp:val=&quot;00BA7C33&quot;/&gt;&lt;wsp:rsid wsp:val=&quot;00BB2D0A&quot;/&gt;&lt;wsp:rsid wsp:val=&quot;00BB32AA&quot;/&gt;&lt;wsp:rsid wsp:val=&quot;00BB5E49&quot;/&gt;&lt;wsp:rsid wsp:val=&quot;00BB6259&quot;/&gt;&lt;wsp:rsid wsp:val=&quot;00BB7B75&quot;/&gt;&lt;wsp:rsid wsp:val=&quot;00BC5C5F&quot;/&gt;&lt;wsp:rsid wsp:val=&quot;00BC6AE7&quot;/&gt;&lt;wsp:rsid wsp:val=&quot;00BC732A&quot;/&gt;&lt;wsp:rsid wsp:val=&quot;00BD58A0&quot;/&gt;&lt;wsp:rsid wsp:val=&quot;00C02480&quot;/&gt;&lt;wsp:rsid wsp:val=&quot;00C123B0&quot;/&gt;&lt;wsp:rsid wsp:val=&quot;00C43883&quot;/&gt;&lt;wsp:rsid wsp:val=&quot;00C46A10&quot;/&gt;&lt;wsp:rsid wsp:val=&quot;00C46B3E&quot;/&gt;&lt;wsp:rsid wsp:val=&quot;00C50141&quot;/&gt;&lt;wsp:rsid wsp:val=&quot;00C507E2&quot;/&gt;&lt;wsp:rsid wsp:val=&quot;00C53158&quot;/&gt;&lt;wsp:rsid wsp:val=&quot;00C6713B&quot;/&gt;&lt;wsp:rsid wsp:val=&quot;00C7778B&quot;/&gt;&lt;wsp:rsid wsp:val=&quot;00C85D53&quot;/&gt;&lt;wsp:rsid wsp:val=&quot;00C95EEA&quot;/&gt;&lt;wsp:rsid wsp:val=&quot;00CA0CE4&quot;/&gt;&lt;wsp:rsid wsp:val=&quot;00CA18F0&quot;/&gt;&lt;wsp:rsid wsp:val=&quot;00CA777F&quot;/&gt;&lt;wsp:rsid wsp:val=&quot;00CB32B7&quot;/&gt;&lt;wsp:rsid wsp:val=&quot;00CB735F&quot;/&gt;&lt;wsp:rsid wsp:val=&quot;00CD797A&quot;/&gt;&lt;wsp:rsid wsp:val=&quot;00CE2877&quot;/&gt;&lt;wsp:rsid wsp:val=&quot;00CF2577&quot;/&gt;&lt;wsp:rsid wsp:val=&quot;00D02EEA&quot;/&gt;&lt;wsp:rsid wsp:val=&quot;00D06F6F&quot;/&gt;&lt;wsp:rsid wsp:val=&quot;00D212ED&quot;/&gt;&lt;wsp:rsid wsp:val=&quot;00D21A3B&quot;/&gt;&lt;wsp:rsid wsp:val=&quot;00D31E19&quot;/&gt;&lt;wsp:rsid wsp:val=&quot;00D32A91&quot;/&gt;&lt;wsp:rsid wsp:val=&quot;00D429BA&quot;/&gt;&lt;wsp:rsid wsp:val=&quot;00D51EA2&quot;/&gt;&lt;wsp:rsid wsp:val=&quot;00D62982&quot;/&gt;&lt;wsp:rsid wsp:val=&quot;00D62AFD&quot;/&gt;&lt;wsp:rsid wsp:val=&quot;00D67F9E&quot;/&gt;&lt;wsp:rsid wsp:val=&quot;00D748B4&quot;/&gt;&lt;wsp:rsid wsp:val=&quot;00D77910&quot;/&gt;&lt;wsp:rsid wsp:val=&quot;00D84750&quot;/&gt;&lt;wsp:rsid wsp:val=&quot;00D902C6&quot;/&gt;&lt;wsp:rsid wsp:val=&quot;00DA09A4&quot;/&gt;&lt;wsp:rsid wsp:val=&quot;00DA3BC0&quot;/&gt;&lt;wsp:rsid wsp:val=&quot;00DA5CBC&quot;/&gt;&lt;wsp:rsid wsp:val=&quot;00DA6A20&quot;/&gt;&lt;wsp:rsid wsp:val=&quot;00DB19B5&quot;/&gt;&lt;wsp:rsid wsp:val=&quot;00DC21A4&quot;/&gt;&lt;wsp:rsid wsp:val=&quot;00DF44B3&quot;/&gt;&lt;wsp:rsid wsp:val=&quot;00DF74F4&quot;/&gt;&lt;wsp:rsid wsp:val=&quot;00E16729&quot;/&gt;&lt;wsp:rsid wsp:val=&quot;00E2555D&quot;/&gt;&lt;wsp:rsid wsp:val=&quot;00E56436&quot;/&gt;&lt;wsp:rsid wsp:val=&quot;00E66003&quot;/&gt;&lt;wsp:rsid wsp:val=&quot;00E67E2D&quot;/&gt;&lt;wsp:rsid wsp:val=&quot;00E73AC4&quot;/&gt;&lt;wsp:rsid wsp:val=&quot;00E8235F&quot;/&gt;&lt;wsp:rsid wsp:val=&quot;00E85CB1&quot;/&gt;&lt;wsp:rsid wsp:val=&quot;00E95700&quot;/&gt;&lt;wsp:rsid wsp:val=&quot;00EB786D&quot;/&gt;&lt;wsp:rsid wsp:val=&quot;00EC03D8&quot;/&gt;&lt;wsp:rsid wsp:val=&quot;00EC3340&quot;/&gt;&lt;wsp:rsid wsp:val=&quot;00EE0130&quot;/&gt;&lt;wsp:rsid wsp:val=&quot;00EE77D4&quot;/&gt;&lt;wsp:rsid wsp:val=&quot;00F207D9&quot;/&gt;&lt;wsp:rsid wsp:val=&quot;00F237A8&quot;/&gt;&lt;wsp:rsid wsp:val=&quot;00F26174&quot;/&gt;&lt;wsp:rsid wsp:val=&quot;00F35307&quot;/&gt;&lt;wsp:rsid wsp:val=&quot;00F35B6B&quot;/&gt;&lt;wsp:rsid wsp:val=&quot;00F4EB1B&quot;/&gt;&lt;wsp:rsid wsp:val=&quot;00F54FE5&quot;/&gt;&lt;wsp:rsid wsp:val=&quot;00F572B8&quot;/&gt;&lt;wsp:rsid wsp:val=&quot;00F62A62&quot;/&gt;&lt;wsp:rsid wsp:val=&quot;00F63110&quot;/&gt;&lt;wsp:rsid wsp:val=&quot;00F866F3&quot;/&gt;&lt;wsp:rsid wsp:val=&quot;00F95634&quot;/&gt;&lt;wsp:rsid wsp:val=&quot;00FA1590&quot;/&gt;&lt;wsp:rsid wsp:val=&quot;00FB0F1F&quot;/&gt;&lt;wsp:rsid wsp:val=&quot;00FB1274&quot;/&gt;&lt;wsp:rsid wsp:val=&quot;00FB5BA4&quot;/&gt;&lt;wsp:rsid wsp:val=&quot;00FD19B5&quot;/&gt;&lt;wsp:rsid wsp:val=&quot;00FD20DB&quot;/&gt;&lt;wsp:rsid wsp:val=&quot;00FD66E5&quot;/&gt;&lt;wsp:rsid wsp:val=&quot;00FF0B25&quot;/&gt;&lt;wsp:rsid wsp:val=&quot;012183F6&quot;/&gt;&lt;wsp:rsid wsp:val=&quot;025C9ABD&quot;/&gt;&lt;wsp:rsid wsp:val=&quot;02F33B7E&quot;/&gt;&lt;wsp:rsid wsp:val=&quot;030BCC63&quot;/&gt;&lt;wsp:rsid wsp:val=&quot;035F3BA2&quot;/&gt;&lt;wsp:rsid wsp:val=&quot;04198006&quot;/&gt;&lt;wsp:rsid wsp:val=&quot;048A4682&quot;/&gt;&lt;wsp:rsid wsp:val=&quot;06FDE45A&quot;/&gt;&lt;wsp:rsid wsp:val=&quot;07612DAA&quot;/&gt;&lt;wsp:rsid wsp:val=&quot;079ADE0F&quot;/&gt;&lt;wsp:rsid wsp:val=&quot;07B86627&quot;/&gt;&lt;wsp:rsid wsp:val=&quot;07BDF5CD&quot;/&gt;&lt;wsp:rsid wsp:val=&quot;08B4DFEE&quot;/&gt;&lt;wsp:rsid wsp:val=&quot;0936E046&quot;/&gt;&lt;wsp:rsid wsp:val=&quot;094CAEA4&quot;/&gt;&lt;wsp:rsid wsp:val=&quot;09CD4E36&quot;/&gt;&lt;wsp:rsid wsp:val=&quot;0A4B20A9&quot;/&gt;&lt;wsp:rsid wsp:val=&quot;0ABB1CDC&quot;/&gt;&lt;wsp:rsid wsp:val=&quot;0AC33C38&quot;/&gt;&lt;wsp:rsid wsp:val=&quot;0CB14CE8&quot;/&gt;&lt;wsp:rsid wsp:val=&quot;0CF7D76E&quot;/&gt;&lt;wsp:rsid wsp:val=&quot;0DD801AA&quot;/&gt;&lt;wsp:rsid wsp:val=&quot;0F473930&quot;/&gt;&lt;wsp:rsid wsp:val=&quot;0F5C984F&quot;/&gt;&lt;wsp:rsid wsp:val=&quot;0FA3F6BB&quot;/&gt;&lt;wsp:rsid wsp:val=&quot;1008D3A2&quot;/&gt;&lt;wsp:rsid wsp:val=&quot;11236CF9&quot;/&gt;&lt;wsp:rsid wsp:val=&quot;11C1FA45&quot;/&gt;&lt;wsp:rsid wsp:val=&quot;1253A2D8&quot;/&gt;&lt;wsp:rsid wsp:val=&quot;133EE0CD&quot;/&gt;&lt;wsp:rsid wsp:val=&quot;13778A7B&quot;/&gt;&lt;wsp:rsid wsp:val=&quot;13A1F847&quot;/&gt;&lt;wsp:rsid wsp:val=&quot;14688AE7&quot;/&gt;&lt;wsp:rsid wsp:val=&quot;1636B59F&quot;/&gt;&lt;wsp:rsid wsp:val=&quot;16A04D4B&quot;/&gt;&lt;wsp:rsid wsp:val=&quot;1956852D&quot;/&gt;&lt;wsp:rsid wsp:val=&quot;1B09200B&quot;/&gt;&lt;wsp:rsid wsp:val=&quot;1BF2CA69&quot;/&gt;&lt;wsp:rsid wsp:val=&quot;1C284BEE&quot;/&gt;&lt;wsp:rsid wsp:val=&quot;1CE0CAE5&quot;/&gt;&lt;wsp:rsid wsp:val=&quot;1D30AE4F&quot;/&gt;&lt;wsp:rsid wsp:val=&quot;1DA79AEE&quot;/&gt;&lt;wsp:rsid wsp:val=&quot;1EFE0521&quot;/&gt;&lt;wsp:rsid wsp:val=&quot;1F5025D5&quot;/&gt;&lt;wsp:rsid wsp:val=&quot;1FEB1416&quot;/&gt;&lt;wsp:rsid wsp:val=&quot;207FE3D7&quot;/&gt;&lt;wsp:rsid wsp:val=&quot;20C8FE13&quot;/&gt;&lt;wsp:rsid wsp:val=&quot;20CCC751&quot;/&gt;&lt;wsp:rsid wsp:val=&quot;21D625D1&quot;/&gt;&lt;wsp:rsid wsp:val=&quot;22A92DEB&quot;/&gt;&lt;wsp:rsid wsp:val=&quot;22E4D68E&quot;/&gt;&lt;wsp:rsid wsp:val=&quot;24908100&quot;/&gt;&lt;wsp:rsid wsp:val=&quot;25E170BD&quot;/&gt;&lt;wsp:rsid wsp:val=&quot;26455185&quot;/&gt;&lt;wsp:rsid wsp:val=&quot;268E071A&quot;/&gt;&lt;wsp:rsid wsp:val=&quot;26FD9DAB&quot;/&gt;&lt;wsp:rsid wsp:val=&quot;277ED4B5&quot;/&gt;&lt;wsp:rsid wsp:val=&quot;2926B5E9&quot;/&gt;&lt;wsp:rsid wsp:val=&quot;295A7106&quot;/&gt;&lt;wsp:rsid wsp:val=&quot;2AE53961&quot;/&gt;&lt;wsp:rsid wsp:val=&quot;2B230D13&quot;/&gt;&lt;wsp:rsid wsp:val=&quot;2B777871&quot;/&gt;&lt;wsp:rsid wsp:val=&quot;2C8E5322&quot;/&gt;&lt;wsp:rsid wsp:val=&quot;2C95DC01&quot;/&gt;&lt;wsp:rsid wsp:val=&quot;2E564D1F&quot;/&gt;&lt;wsp:rsid wsp:val=&quot;300EDC4A&quot;/&gt;&lt;wsp:rsid wsp:val=&quot;3037B67F&quot;/&gt;&lt;wsp:rsid wsp:val=&quot;3095D4D0&quot;/&gt;&lt;wsp:rsid wsp:val=&quot;30DEC7CE&quot;/&gt;&lt;wsp:rsid wsp:val=&quot;31316DBF&quot;/&gt;&lt;wsp:rsid wsp:val=&quot;32F60CC2&quot;/&gt;&lt;wsp:rsid wsp:val=&quot;3304EAB4&quot;/&gt;&lt;wsp:rsid wsp:val=&quot;3339701A&quot;/&gt;&lt;wsp:rsid wsp:val=&quot;337CC8DA&quot;/&gt;&lt;wsp:rsid wsp:val=&quot;34368159&quot;/&gt;&lt;wsp:rsid wsp:val=&quot;35B7585D&quot;/&gt;&lt;wsp:rsid wsp:val=&quot;35CD26BB&quot;/&gt;&lt;wsp:rsid wsp:val=&quot;3690F6D4&quot;/&gt;&lt;wsp:rsid wsp:val=&quot;3715EC84&quot;/&gt;&lt;wsp:rsid wsp:val=&quot;37298FD3&quot;/&gt;&lt;wsp:rsid wsp:val=&quot;38B08DF5&quot;/&gt;&lt;wsp:rsid wsp:val=&quot;38C78B43&quot;/&gt;&lt;wsp:rsid wsp:val=&quot;3937B94C&quot;/&gt;&lt;wsp:rsid wsp:val=&quot;3945CCF5&quot;/&gt;&lt;wsp:rsid wsp:val=&quot;3995A5C7&quot;/&gt;&lt;wsp:rsid wsp:val=&quot;39F26352&quot;/&gt;&lt;wsp:rsid wsp:val=&quot;3AF66F95&quot;/&gt;&lt;wsp:rsid wsp:val=&quot;3BE6694A&quot;/&gt;&lt;wsp:rsid wsp:val=&quot;3CA89B34&quot;/&gt;&lt;wsp:rsid wsp:val=&quot;3CBFD4F0&quot;/&gt;&lt;wsp:rsid wsp:val=&quot;3D33F470&quot;/&gt;&lt;wsp:rsid wsp:val=&quot;3E52199C&quot;/&gt;&lt;wsp:rsid wsp:val=&quot;3F561B47&quot;/&gt;&lt;wsp:rsid wsp:val=&quot;406B9532&quot;/&gt;&lt;wsp:rsid wsp:val=&quot;415E8DDC&quot;/&gt;&lt;wsp:rsid wsp:val=&quot;4289CB8D&quot;/&gt;&lt;wsp:rsid wsp:val=&quot;429576BE&quot;/&gt;&lt;wsp:rsid wsp:val=&quot;431B0E7E&quot;/&gt;&lt;wsp:rsid wsp:val=&quot;4411C5CE&quot;/&gt;&lt;wsp:rsid wsp:val=&quot;442FB388&quot;/&gt;&lt;wsp:rsid wsp:val=&quot;4430E278&quot;/&gt;&lt;wsp:rsid wsp:val=&quot;443E9AED&quot;/&gt;&lt;wsp:rsid wsp:val=&quot;44ED5C83&quot;/&gt;&lt;wsp:rsid wsp:val=&quot;44EE26CC&quot;/&gt;&lt;wsp:rsid wsp:val=&quot;47CF3121&quot;/&gt;&lt;wsp:rsid wsp:val=&quot;4943C57C&quot;/&gt;&lt;wsp:rsid wsp:val=&quot;4A55A7FF&quot;/&gt;&lt;wsp:rsid wsp:val=&quot;4A9D9446&quot;/&gt;&lt;wsp:rsid wsp:val=&quot;4BF9CA8D&quot;/&gt;&lt;wsp:rsid wsp:val=&quot;4C46AE07&quot;/&gt;&lt;wsp:rsid wsp:val=&quot;4CA306EB&quot;/&gt;&lt;wsp:rsid wsp:val=&quot;4CBFC5B5&quot;/&gt;&lt;wsp:rsid wsp:val=&quot;4D36421A&quot;/&gt;&lt;wsp:rsid wsp:val=&quot;4D4D0C97&quot;/&gt;&lt;wsp:rsid wsp:val=&quot;4D5FB3C7&quot;/&gt;&lt;wsp:rsid wsp:val=&quot;4D852965&quot;/&gt;&lt;wsp:rsid wsp:val=&quot;4DF84CC6&quot;/&gt;&lt;wsp:rsid wsp:val=&quot;4EC98E78&quot;/&gt;&lt;wsp:rsid wsp:val=&quot;4FC24999&quot;/&gt;&lt;wsp:rsid wsp:val=&quot;4FF530D0&quot;/&gt;&lt;wsp:rsid wsp:val=&quot;50763509&quot;/&gt;&lt;wsp:rsid wsp:val=&quot;522A6E16&quot;/&gt;&lt;wsp:rsid wsp:val=&quot;54E10A9F&quot;/&gt;&lt;wsp:rsid wsp:val=&quot;550E3AF2&quot;/&gt;&lt;wsp:rsid wsp:val=&quot;56EFCB90&quot;/&gt;&lt;wsp:rsid wsp:val=&quot;573E439C&quot;/&gt;&lt;wsp:rsid wsp:val=&quot;574BBFCD&quot;/&gt;&lt;wsp:rsid wsp:val=&quot;57684BC6&quot;/&gt;&lt;wsp:rsid wsp:val=&quot;5919EA85&quot;/&gt;&lt;wsp:rsid wsp:val=&quot;59938F13&quot;/&gt;&lt;wsp:rsid wsp:val=&quot;5A315216&quot;/&gt;&lt;wsp:rsid wsp:val=&quot;5A797ACB&quot;/&gt;&lt;wsp:rsid wsp:val=&quot;5ACC8563&quot;/&gt;&lt;wsp:rsid wsp:val=&quot;5AD50966&quot;/&gt;&lt;wsp:rsid wsp:val=&quot;5AEEFB11&quot;/&gt;&lt;wsp:rsid wsp:val=&quot;5CEB850C&quot;/&gt;&lt;wsp:rsid wsp:val=&quot;5E806501&quot;/&gt;&lt;wsp:rsid wsp:val=&quot;5FEE3BC1&quot;/&gt;&lt;wsp:rsid wsp:val=&quot;61E1D17F&quot;/&gt;&lt;wsp:rsid wsp:val=&quot;62038877&quot;/&gt;&lt;wsp:rsid wsp:val=&quot;652B4F28&quot;/&gt;&lt;wsp:rsid wsp:val=&quot;662A25D4&quot;/&gt;&lt;wsp:rsid wsp:val=&quot;67F4BA1F&quot;/&gt;&lt;wsp:rsid wsp:val=&quot;68403CD3&quot;/&gt;&lt;wsp:rsid wsp:val=&quot;6AA7008A&quot;/&gt;&lt;wsp:rsid wsp:val=&quot;6B7D0894&quot;/&gt;&lt;wsp:rsid wsp:val=&quot;6C7E0A4F&quot;/&gt;&lt;wsp:rsid wsp:val=&quot;6C846DDB&quot;/&gt;&lt;wsp:rsid wsp:val=&quot;6CE7151B&quot;/&gt;&lt;wsp:rsid wsp:val=&quot;6E54B90A&quot;/&gt;&lt;wsp:rsid wsp:val=&quot;6E81E95D&quot;/&gt;&lt;wsp:rsid wsp:val=&quot;6E9624D7&quot;/&gt;&lt;wsp:rsid wsp:val=&quot;6FA4D4E1&quot;/&gt;&lt;wsp:rsid wsp:val=&quot;703B74A7&quot;/&gt;&lt;wsp:rsid wsp:val=&quot;705DC317&quot;/&gt;&lt;wsp:rsid wsp:val=&quot;71391D5E&quot;/&gt;&lt;wsp:rsid wsp:val=&quot;718F59BC&quot;/&gt;&lt;wsp:rsid wsp:val=&quot;71B72C3F&quot;/&gt;&lt;wsp:rsid wsp:val=&quot;7306E36F&quot;/&gt;&lt;wsp:rsid wsp:val=&quot;73FA7391&quot;/&gt;&lt;wsp:rsid wsp:val=&quot;74042684&quot;/&gt;&lt;wsp:rsid wsp:val=&quot;785AC153&quot;/&gt;&lt;wsp:rsid wsp:val=&quot;785F1771&quot;/&gt;&lt;wsp:rsid wsp:val=&quot;78754A76&quot;/&gt;&lt;wsp:rsid wsp:val=&quot;7A86D886&quot;/&gt;&lt;wsp:rsid wsp:val=&quot;7AD64CB1&quot;/&gt;&lt;wsp:rsid wsp:val=&quot;7AD6B158&quot;/&gt;&lt;wsp:rsid wsp:val=&quot;7B78706A&quot;/&gt;&lt;wsp:rsid wsp:val=&quot;7CCE4325&quot;/&gt;&lt;wsp:rsid wsp:val=&quot;7D1A8F27&quot;/&gt;&lt;wsp:rsid wsp:val=&quot;7D1D2A70&quot;/&gt;&lt;wsp:rsid wsp:val=&quot;7F724316&quot;/&gt;&lt;/wsp:rsids&gt;&lt;/w:docPr&gt;&lt;w:body&gt;&lt;wx:sect&gt;&lt;w:p wsp:rsidR=&quot;00000000&quot; wsp:rsidRDefault=&quot;00D77910&quot; wsp:rsidP=&quot;00D77910&quot;&gt;&lt;m:oMathPara&gt;&lt;m:oMath&gt;&lt;m:r&gt;&lt;w:rPr&gt;&lt;w:rFonts w:ascii=&quot;Cambria Math&quot; w:h-ansi=&quot;Cambria Math&quot;/&gt;&lt;wx:font wx:val=&quot;Cambria Math&quot;/&gt;&lt;w:i/&gt;&lt;/w:rPr&gt;&lt;m:t&gt;Î²âˆˆ&lt;/m:t&gt;&lt;/m:r&gt;&lt;m:sSup&gt;&lt;m:sSupPr&gt;&lt;m:ctrlPr&gt;&lt;w:rPr&gt;&lt;w:rFonts w:ascii=&quot;Cambria Math&quot; w:h-ansi=&quot;Cambria Math&quot;/&gt;&lt;wx:font wx:val=&quot;Cambria Math&quot;/&gt;&lt;/w:rPr&gt;&lt;/m:ctrlPr&gt;&lt;/m:sSupPr&gt;&lt;m:e&gt;&lt;m:r&gt;&lt;w:rPr&gt;&lt;w:rFonts w:ascii=&quot;Cambria Math&quot; w:h-ansi=&quot;Cambria Math&quot;/&gt;&lt;wx:font wx:val=&quot;Cambria Math&quot;/&gt;&lt;w:i/&gt;&lt;/w:rPr&gt;&lt;m:t&gt;V&lt;/m:t&gt;&lt;/m:r&gt;&lt;/m:e&gt;&lt;m:sup&gt;&lt;m:r&gt;&lt;w:rPr&gt;&lt;w:rFonts w:ascii=&quot;Cambria Math&quot; w:h-ansi=&quot;Cambria Math&quot;/&gt;&lt;wx:font wx:val=&quot;Cambria Math&quot;/&gt;&lt;w:i/&gt;&lt;/w:rPr&gt;&lt;m:t&gt;*&lt;/m:t&gt;&lt;/m:r&gt;&lt;/m:sup&gt;&lt;/m:sSup&gt;&lt;/m:oMath&gt;&lt;/m:oMathPara&gt;&lt;/w:p&gt;&lt;w:sectPr wsp:rsidR=&quot;00000000&quot;&gt;&lt;w:pgSz w:w=&quot;12240&quot; w:h=&quot;15840&quot;/&gt;&lt;w:pgMar w:top=&quot;1417&quot; w:right=&quot;1701&quot; w:bottom=&quot;1417&quot; w:left=&quot;1701&quot; w:header=&quot;720&quot; w:footer=&quot;720&quot; w:gutter=&quot;0&quot;/&gt;&lt;w:cols w:space=&quot;720&quot;/&gt;&lt;/w:sectPr&gt;&lt;/wx:sect&gt;&lt;/w:body&gt;&lt;/w:wordDocument&gt;">
+            <v:imagedata chromakey="white" o:title="" r:id="rId18"/>
+          </v:shape>
+        </w:pict>
+      </w:r>
+      <w:r>
+        <w:rPr>
+          <w:rFonts w:eastAsia="Times" w:cs="Times"/>
+        </w:rPr>
+        <w:instrText xml:space="preserve"> </w:instrText>
+      </w:r>
+      <w:r>
+        <w:rPr>
+          <w:rFonts w:eastAsia="Times" w:cs="Times"/>
+        </w:rPr>
+        <w:fldChar w:fldCharType="separate"/>
+      </w:r>
+      <w:r>
+        <w:rPr>
+          <w:rFonts w:eastAsia="Times"/>
+          <w:position w:val="-5"/>
+        </w:rPr>
+        <w:pict w14:anchorId="5AA9FB1D">
+          <v:shape id="_x0000_i1037" style="width:34.5pt;height:20.25pt" type="#_x0000_t75" equationxml="&lt;?xml version=&quot;1.0&quot; encoding=&quot;UTF-8&quot; standalone=&quot;yes&quot;?&gt;&#10;&lt;?mso-application progid=&quot;Word.Document&quot;?&gt;&#10;&lt;w:wordDocument xmlns:aml=&quot;http://schemas.microsoft.com/aml/2001/core&quot; xmlns:wpc=&quot;http://schemas.microsoft.com/office/word/2010/wordprocessingCanvas&quot; xmlns:cx=&quot;http://schemas.microsoft.com/office/drawing/2014/chartex&quot; xmlns:cx1=&quot;http://schemas.microsoft.com/office/drawing/2015/9/8/chartex&quot; xmlns:cx2=&quot;http://schemas.microsoft.com/office/drawing/2015/10/21/chartex&quot; xmlns:cx3=&quot;http://schemas.microsoft.com/office/drawing/2016/5/9/chartex&quot; xmlns:cx4=&quot;http://schemas.microsoft.com/office/drawing/2016/5/10/chartex&quot; xmlns:cx5=&quot;http://schemas.microsoft.com/office/drawing/2016/5/11/chartex&quot; xmlns:cx6=&quot;http://schemas.microsoft.com/office/drawing/2016/5/12/chartex&quot; xmlns:cx7=&quot;http://schemas.microsoft.com/office/drawing/2016/5/13/chartex&quot; xmlns:cx8=&quot;http://schemas.microsoft.com/office/drawing/2016/5/14/chartex&quot; xmlns:cr=&quot;http://schemas.microsoft.com/office/comments/2020/reactions&quot; xmlns:dt=&quot;uuid:C2F41010-65B3-11d1-A29F-00AA00C14882&quot; xmlns:mc=&quot;http://schemas.openxmlformats.org/markup-compatibility/2006&quot; xmlns:aink=&quot;http://schemas.microsoft.com/office/drawing/2016/ink&quot; xmlns:am3d=&quot;http://schemas.microsoft.com/office/drawing/2017/model3d&quot; xmlns:o=&quot;urn:schemas-microsoft-com:office:office&quot; xmlns:oel=&quot;http://schemas.microsoft.com/office/2019/extlst&quot; xmlns:m=&quot;http://schemas.openxmlformats.org/officeDocument/2006/math&quot; xmlns:v=&quot;urn:schemas-microsoft-com:vml&quot; xmlns:w10=&quot;urn:schemas-microsoft-com:office:word&quot; xmlns:w=&quot;http://schemas.microsoft.com/office/word/2003/wordml&quot; xmlns:w16du=&quot;http://schemas.microsoft.com/office/word/2023/wordml/word16du&quot; xmlns:wx=&quot;http://schemas.microsoft.com/office/word/2003/auxHint&quot; xmlns:wne=&quot;http://schemas.microsoft.com/office/word/2006/wordml&quot; xmlns:wsp=&quot;http://schemas.microsoft.com/office/word/2003/wordml/sp2&quot; xmlns:sl=&quot;http://schemas.microsoft.com/schemaLibrary/2003/core&quot; w:macrosPresent=&quot;no&quot; w:embeddedObjPresent=&quot;no&quot; w:ocxPresent=&quot;no&quot; xml:space=&quot;preserve&quot;&gt;&lt;w:ignoreSubtree w:val=&quot;http://schemas.microsoft.com/office/word/2003/wordml/sp2&quot;/&gt;&lt;o:DocumentProperties&gt;&lt;o:Version&gt;16&lt;/o:Version&gt;&lt;/o:DocumentProperties&gt;&lt;w:docPr&gt;&lt;w:view w:val=&quot;print&quot;/&gt;&lt;w:zoom w:percent=&quot;100&quot;/&gt;&lt;w:doNotEmbedSystemFonts/&gt;&lt;w:mirrorMargins/&gt;&lt;w:defaultTabStop w:val=&quot;709&quot;/&gt;&lt;w:hyphenationZone w:val=&quot;425&quot;/&gt;&lt;w:punctuationKerning/&gt;&lt;w:characterSpacingControl w:val=&quot;DontCompress&quot;/&gt;&lt;w:optimizeForBrowser/&gt;&lt;w:validateAgainstSchema/&gt;&lt;w:saveInvalidXML w:val=&quot;off&quot;/&gt;&lt;w:ignoreMixedContent w:val=&quot;off&quot;/&gt;&lt;w:alwaysShowPlaceholderText w:val=&quot;off&quot;/&gt;&lt;w:compat&gt;&lt;w:breakWrappedTables/&gt;&lt;w:snapToGridInCell/&gt;&lt;w:wrapTextWithPunct/&gt;&lt;w:useAsianBreakRules/&gt;&lt;w:dontGrowAutofit/&gt;&lt;/w:compat&gt;&lt;wsp:rsids&gt;&lt;wsp:rsidRoot wsp:val=&quot;003101E9&quot;/&gt;&lt;wsp:rsid wsp:val=&quot;000031CF&quot;/&gt;&lt;wsp:rsid wsp:val=&quot;00011E5D&quot;/&gt;&lt;wsp:rsid wsp:val=&quot;00012790&quot;/&gt;&lt;wsp:rsid wsp:val=&quot;00012FF3&quot;/&gt;&lt;wsp:rsid wsp:val=&quot;00014942&quot;/&gt;&lt;wsp:rsid wsp:val=&quot;00036DDE&quot;/&gt;&lt;wsp:rsid wsp:val=&quot;00041697&quot;/&gt;&lt;wsp:rsid wsp:val=&quot;00041EAE&quot;/&gt;&lt;wsp:rsid wsp:val=&quot;00051030&quot;/&gt;&lt;wsp:rsid wsp:val=&quot;000520B9&quot;/&gt;&lt;wsp:rsid wsp:val=&quot;000645C1&quot;/&gt;&lt;wsp:rsid wsp:val=&quot;000710BA&quot;/&gt;&lt;wsp:rsid wsp:val=&quot;000945B2&quot;/&gt;&lt;wsp:rsid wsp:val=&quot;00094E10&quot;/&gt;&lt;wsp:rsid wsp:val=&quot;000A212D&quot;/&gt;&lt;wsp:rsid wsp:val=&quot;000A5C90&quot;/&gt;&lt;wsp:rsid wsp:val=&quot;000A6AAC&quot;/&gt;&lt;wsp:rsid wsp:val=&quot;000A6C19&quot;/&gt;&lt;wsp:rsid wsp:val=&quot;000B5D56&quot;/&gt;&lt;wsp:rsid wsp:val=&quot;000C6A23&quot;/&gt;&lt;wsp:rsid wsp:val=&quot;000D4365&quot;/&gt;&lt;wsp:rsid wsp:val=&quot;000E7223&quot;/&gt;&lt;wsp:rsid wsp:val=&quot;000F2198&quot;/&gt;&lt;wsp:rsid wsp:val=&quot;0012435D&quot;/&gt;&lt;wsp:rsid wsp:val=&quot;001312C4&quot;/&gt;&lt;wsp:rsid wsp:val=&quot;0013295B&quot;/&gt;&lt;wsp:rsid wsp:val=&quot;00136E83&quot;/&gt;&lt;wsp:rsid wsp:val=&quot;001433D9&quot;/&gt;&lt;wsp:rsid wsp:val=&quot;0015738B&quot;/&gt;&lt;wsp:rsid wsp:val=&quot;001574FB&quot;/&gt;&lt;wsp:rsid wsp:val=&quot;00165D16&quot;/&gt;&lt;wsp:rsid wsp:val=&quot;00170840&quot;/&gt;&lt;wsp:rsid wsp:val=&quot;001849CE&quot;/&gt;&lt;wsp:rsid wsp:val=&quot;00191FC1&quot;/&gt;&lt;wsp:rsid wsp:val=&quot;001A6EB5&quot;/&gt;&lt;wsp:rsid wsp:val=&quot;001B141D&quot;/&gt;&lt;wsp:rsid wsp:val=&quot;001B7615&quot;/&gt;&lt;wsp:rsid wsp:val=&quot;001C3003&quot;/&gt;&lt;wsp:rsid wsp:val=&quot;001E3756&quot;/&gt;&lt;wsp:rsid wsp:val=&quot;001F1D51&quot;/&gt;&lt;wsp:rsid wsp:val=&quot;001F4D90&quot;/&gt;&lt;wsp:rsid wsp:val=&quot;001F7B46&quot;/&gt;&lt;wsp:rsid wsp:val=&quot;0021019D&quot;/&gt;&lt;wsp:rsid wsp:val=&quot;00223428&quot;/&gt;&lt;wsp:rsid wsp:val=&quot;002244EE&quot;/&gt;&lt;wsp:rsid wsp:val=&quot;00230861&quot;/&gt;&lt;wsp:rsid wsp:val=&quot;002312D3&quot;/&gt;&lt;wsp:rsid wsp:val=&quot;0023215D&quot;/&gt;&lt;wsp:rsid wsp:val=&quot;002627B2&quot;/&gt;&lt;wsp:rsid wsp:val=&quot;002636C2&quot;/&gt;&lt;wsp:rsid wsp:val=&quot;002653DD&quot;/&gt;&lt;wsp:rsid wsp:val=&quot;00265AC2&quot;/&gt;&lt;wsp:rsid wsp:val=&quot;0026627A&quot;/&gt;&lt;wsp:rsid wsp:val=&quot;00274432&quot;/&gt;&lt;wsp:rsid wsp:val=&quot;00287985&quot;/&gt;&lt;wsp:rsid wsp:val=&quot;00291C8E&quot;/&gt;&lt;wsp:rsid wsp:val=&quot;00293EDE&quot;/&gt;&lt;wsp:rsid wsp:val=&quot;0029480B&quot;/&gt;&lt;wsp:rsid wsp:val=&quot;002A5E15&quot;/&gt;&lt;wsp:rsid wsp:val=&quot;002A6B5A&quot;/&gt;&lt;wsp:rsid wsp:val=&quot;002C18C4&quot;/&gt;&lt;wsp:rsid wsp:val=&quot;002C5611&quot;/&gt;&lt;wsp:rsid wsp:val=&quot;002D114D&quot;/&gt;&lt;wsp:rsid wsp:val=&quot;002D795A&quot;/&gt;&lt;wsp:rsid wsp:val=&quot;002E5B15&quot;/&gt;&lt;wsp:rsid wsp:val=&quot;002E6E90&quot;/&gt;&lt;wsp:rsid wsp:val=&quot;002F3C68&quot;/&gt;&lt;wsp:rsid wsp:val=&quot;002F5DED&quot;/&gt;&lt;wsp:rsid wsp:val=&quot;002F7EB1&quot;/&gt;&lt;wsp:rsid wsp:val=&quot;003101E9&quot;/&gt;&lt;wsp:rsid wsp:val=&quot;0031040E&quot;/&gt;&lt;wsp:rsid wsp:val=&quot;00312A13&quot;/&gt;&lt;wsp:rsid wsp:val=&quot;00333641&quot;/&gt;&lt;wsp:rsid wsp:val=&quot;003358A7&quot;/&gt;&lt;wsp:rsid wsp:val=&quot;00344531&quot;/&gt;&lt;wsp:rsid wsp:val=&quot;00347FC2&quot;/&gt;&lt;wsp:rsid wsp:val=&quot;00352D7D&quot;/&gt;&lt;wsp:rsid wsp:val=&quot;003559ED&quot;/&gt;&lt;wsp:rsid wsp:val=&quot;003721FA&quot;/&gt;&lt;wsp:rsid wsp:val=&quot;00372305&quot;/&gt;&lt;wsp:rsid wsp:val=&quot;00372E04&quot;/&gt;&lt;wsp:rsid wsp:val=&quot;00383AE9&quot;/&gt;&lt;wsp:rsid wsp:val=&quot;0039094B&quot;/&gt;&lt;wsp:rsid wsp:val=&quot;0039756A&quot;/&gt;&lt;wsp:rsid wsp:val=&quot;00397BAD&quot;/&gt;&lt;wsp:rsid wsp:val=&quot;003A3EB2&quot;/&gt;&lt;wsp:rsid wsp:val=&quot;003A6A72&quot;/&gt;&lt;wsp:rsid wsp:val=&quot;003B521D&quot;/&gt;&lt;wsp:rsid wsp:val=&quot;003B7F66&quot;/&gt;&lt;wsp:rsid wsp:val=&quot;003C5CA0&quot;/&gt;&lt;wsp:rsid wsp:val=&quot;003D4C00&quot;/&gt;&lt;wsp:rsid wsp:val=&quot;003F07D7&quot;/&gt;&lt;wsp:rsid wsp:val=&quot;003F3D6D&quot;/&gt;&lt;wsp:rsid wsp:val=&quot;0040173D&quot;/&gt;&lt;wsp:rsid wsp:val=&quot;0043250A&quot;/&gt;&lt;wsp:rsid wsp:val=&quot;00450638&quot;/&gt;&lt;wsp:rsid wsp:val=&quot;004563A6&quot;/&gt;&lt;wsp:rsid wsp:val=&quot;00464370&quot;/&gt;&lt;wsp:rsid wsp:val=&quot;004714B2&quot;/&gt;&lt;wsp:rsid wsp:val=&quot;00474A38&quot;/&gt;&lt;wsp:rsid wsp:val=&quot;00487524&quot;/&gt;&lt;wsp:rsid wsp:val=&quot;00497972&quot;/&gt;&lt;wsp:rsid wsp:val=&quot;004A02BC&quot;/&gt;&lt;wsp:rsid wsp:val=&quot;004A3290&quot;/&gt;&lt;wsp:rsid wsp:val=&quot;004A33B7&quot;/&gt;&lt;wsp:rsid wsp:val=&quot;004A3726&quot;/&gt;&lt;wsp:rsid wsp:val=&quot;004A7129&quot;/&gt;&lt;wsp:rsid wsp:val=&quot;004A7260&quot;/&gt;&lt;wsp:rsid wsp:val=&quot;004B4E5D&quot;/&gt;&lt;wsp:rsid wsp:val=&quot;004C3800&quot;/&gt;&lt;wsp:rsid wsp:val=&quot;004C47D9&quot;/&gt;&lt;wsp:rsid wsp:val=&quot;004C5F18&quot;/&gt;&lt;wsp:rsid wsp:val=&quot;004C7FC5&quot;/&gt;&lt;wsp:rsid wsp:val=&quot;004D135E&quot;/&gt;&lt;wsp:rsid wsp:val=&quot;004D636F&quot;/&gt;&lt;wsp:rsid wsp:val=&quot;004F690E&quot;/&gt;&lt;wsp:rsid wsp:val=&quot;00500023&quot;/&gt;&lt;wsp:rsid wsp:val=&quot;005026C2&quot;/&gt;&lt;wsp:rsid wsp:val=&quot;00503EF4&quot;/&gt;&lt;wsp:rsid wsp:val=&quot;00516126&quot;/&gt;&lt;wsp:rsid wsp:val=&quot;0053671A&quot;/&gt;&lt;wsp:rsid wsp:val=&quot;005439AA&quot;/&gt;&lt;wsp:rsid wsp:val=&quot;00547C56&quot;/&gt;&lt;wsp:rsid wsp:val=&quot;00557A55&quot;/&gt;&lt;wsp:rsid wsp:val=&quot;00575555&quot;/&gt;&lt;wsp:rsid wsp:val=&quot;00577F03&quot;/&gt;&lt;wsp:rsid wsp:val=&quot;00587808&quot;/&gt;&lt;wsp:rsid wsp:val=&quot;00594038&quot;/&gt;&lt;wsp:rsid wsp:val=&quot;0059662D&quot;/&gt;&lt;wsp:rsid wsp:val=&quot;00597ED3&quot;/&gt;&lt;wsp:rsid wsp:val=&quot;005A4125&quot;/&gt;&lt;wsp:rsid wsp:val=&quot;005A4DA1&quot;/&gt;&lt;wsp:rsid wsp:val=&quot;005A5A5E&quot;/&gt;&lt;wsp:rsid wsp:val=&quot;005A5F3B&quot;/&gt;&lt;wsp:rsid wsp:val=&quot;005A60BA&quot;/&gt;&lt;wsp:rsid wsp:val=&quot;005A682E&quot;/&gt;&lt;wsp:rsid wsp:val=&quot;005B12EF&quot;/&gt;&lt;wsp:rsid wsp:val=&quot;005B1EFA&quot;/&gt;&lt;wsp:rsid wsp:val=&quot;005B6B49&quot;/&gt;&lt;wsp:rsid wsp:val=&quot;005C0906&quot;/&gt;&lt;wsp:rsid wsp:val=&quot;005C3185&quot;/&gt;&lt;wsp:rsid wsp:val=&quot;005D47EB&quot;/&gt;&lt;wsp:rsid wsp:val=&quot;005D49D8&quot;/&gt;&lt;wsp:rsid wsp:val=&quot;005D5883&quot;/&gt;&lt;wsp:rsid wsp:val=&quot;005D7EE2&quot;/&gt;&lt;wsp:rsid wsp:val=&quot;005E315F&quot;/&gt;&lt;wsp:rsid wsp:val=&quot;005F33A7&quot;/&gt;&lt;wsp:rsid wsp:val=&quot;005F73A7&quot;/&gt;&lt;wsp:rsid wsp:val=&quot;005F774A&quot;/&gt;&lt;wsp:rsid wsp:val=&quot;00602D43&quot;/&gt;&lt;wsp:rsid wsp:val=&quot;00607689&quot;/&gt;&lt;wsp:rsid wsp:val=&quot;00616390&quot;/&gt;&lt;wsp:rsid wsp:val=&quot;006257E1&quot;/&gt;&lt;wsp:rsid wsp:val=&quot;00633EED&quot;/&gt;&lt;wsp:rsid wsp:val=&quot;006502E1&quot;/&gt;&lt;wsp:rsid wsp:val=&quot;0066433A&quot;/&gt;&lt;wsp:rsid wsp:val=&quot;00670C77&quot;/&gt;&lt;wsp:rsid wsp:val=&quot;006817ED&quot;/&gt;&lt;wsp:rsid wsp:val=&quot;00694A95&quot;/&gt;&lt;wsp:rsid wsp:val=&quot;006A204F&quot;/&gt;&lt;wsp:rsid wsp:val=&quot;006D5C3B&quot;/&gt;&lt;wsp:rsid wsp:val=&quot;006D7FAC&quot;/&gt;&lt;wsp:rsid wsp:val=&quot;006E2FAF&quot;/&gt;&lt;wsp:rsid wsp:val=&quot;00715504&quot;/&gt;&lt;wsp:rsid wsp:val=&quot;00720319&quot;/&gt;&lt;wsp:rsid wsp:val=&quot;007238BA&quot;/&gt;&lt;wsp:rsid wsp:val=&quot;00732448&quot;/&gt;&lt;wsp:rsid wsp:val=&quot;007341A3&quot;/&gt;&lt;wsp:rsid wsp:val=&quot;00735554&quot;/&gt;&lt;wsp:rsid wsp:val=&quot;007537F1&quot;/&gt;&lt;wsp:rsid wsp:val=&quot;00765887&quot;/&gt;&lt;wsp:rsid wsp:val=&quot;007809DB&quot;/&gt;&lt;wsp:rsid wsp:val=&quot;00787B9B&quot;/&gt;&lt;wsp:rsid wsp:val=&quot;0079611E&quot;/&gt;&lt;wsp:rsid wsp:val=&quot;007A55CE&quot;/&gt;&lt;wsp:rsid wsp:val=&quot;007A75B8&quot;/&gt;&lt;wsp:rsid wsp:val=&quot;007B14A6&quot;/&gt;&lt;wsp:rsid wsp:val=&quot;007B58EA&quot;/&gt;&lt;wsp:rsid wsp:val=&quot;007B73B2&quot;/&gt;&lt;wsp:rsid wsp:val=&quot;007C2CF4&quot;/&gt;&lt;wsp:rsid wsp:val=&quot;007C482F&quot;/&gt;&lt;wsp:rsid wsp:val=&quot;007D4814&quot;/&gt;&lt;wsp:rsid wsp:val=&quot;007F3423&quot;/&gt;&lt;wsp:rsid wsp:val=&quot;007F6D31&quot;/&gt;&lt;wsp:rsid wsp:val=&quot;00803F78&quot;/&gt;&lt;wsp:rsid wsp:val=&quot;008040C4&quot;/&gt;&lt;wsp:rsid wsp:val=&quot;00805BA0&quot;/&gt;&lt;wsp:rsid wsp:val=&quot;008103A8&quot;/&gt;&lt;wsp:rsid wsp:val=&quot;00813C19&quot;/&gt;&lt;wsp:rsid wsp:val=&quot;00831ACC&quot;/&gt;&lt;wsp:rsid wsp:val=&quot;00832E98&quot;/&gt;&lt;wsp:rsid wsp:val=&quot;008443C0&quot;/&gt;&lt;wsp:rsid wsp:val=&quot;00850D17&quot;/&gt;&lt;wsp:rsid wsp:val=&quot;008532C2&quot;/&gt;&lt;wsp:rsid wsp:val=&quot;00867A05&quot;/&gt;&lt;wsp:rsid wsp:val=&quot;00876CCA&quot;/&gt;&lt;wsp:rsid wsp:val=&quot;00890FF4&quot;/&gt;&lt;wsp:rsid wsp:val=&quot;00891E3F&quot;/&gt;&lt;wsp:rsid wsp:val=&quot;00894FCE&quot;/&gt;&lt;wsp:rsid wsp:val=&quot;008A0E84&quot;/&gt;&lt;wsp:rsid wsp:val=&quot;008B7D6D&quot;/&gt;&lt;wsp:rsid wsp:val=&quot;008C0DD8&quot;/&gt;&lt;wsp:rsid wsp:val=&quot;008C161E&quot;/&gt;&lt;wsp:rsid wsp:val=&quot;008C30F4&quot;/&gt;&lt;wsp:rsid wsp:val=&quot;008C3F2C&quot;/&gt;&lt;wsp:rsid wsp:val=&quot;008C6DC2&quot;/&gt;&lt;wsp:rsid wsp:val=&quot;008D1488&quot;/&gt;&lt;wsp:rsid wsp:val=&quot;008D36B6&quot;/&gt;&lt;wsp:rsid wsp:val=&quot;008D36C4&quot;/&gt;&lt;wsp:rsid wsp:val=&quot;008F5B7D&quot;/&gt;&lt;wsp:rsid wsp:val=&quot;00904445&quot;/&gt;&lt;wsp:rsid wsp:val=&quot;0090796E&quot;/&gt;&lt;wsp:rsid wsp:val=&quot;00932B39&quot;/&gt;&lt;wsp:rsid wsp:val=&quot;00932FAF&quot;/&gt;&lt;wsp:rsid wsp:val=&quot;00933212&quot;/&gt;&lt;wsp:rsid wsp:val=&quot;0094120B&quot;/&gt;&lt;wsp:rsid wsp:val=&quot;00951424&quot;/&gt;&lt;wsp:rsid wsp:val=&quot;009613EB&quot;/&gt;&lt;wsp:rsid wsp:val=&quot;00967F63&quot;/&gt;&lt;wsp:rsid wsp:val=&quot;00985396&quot;/&gt;&lt;wsp:rsid wsp:val=&quot;009862BF&quot;/&gt;&lt;wsp:rsid wsp:val=&quot;0098721F&quot;/&gt;&lt;wsp:rsid wsp:val=&quot;00987396&quot;/&gt;&lt;wsp:rsid wsp:val=&quot;009905FF&quot;/&gt;&lt;wsp:rsid wsp:val=&quot;009A1A42&quot;/&gt;&lt;wsp:rsid wsp:val=&quot;009A465D&quot;/&gt;&lt;wsp:rsid wsp:val=&quot;009A77A5&quot;/&gt;&lt;wsp:rsid wsp:val=&quot;009B39B3&quot;/&gt;&lt;wsp:rsid wsp:val=&quot;009C0274&quot;/&gt;&lt;wsp:rsid wsp:val=&quot;009C3757&quot;/&gt;&lt;wsp:rsid wsp:val=&quot;009E5D6D&quot;/&gt;&lt;wsp:rsid wsp:val=&quot;009E7B57&quot;/&gt;&lt;wsp:rsid wsp:val=&quot;009F231B&quot;/&gt;&lt;wsp:rsid wsp:val=&quot;009F5140&quot;/&gt;&lt;wsp:rsid wsp:val=&quot;00A01C68&quot;/&gt;&lt;wsp:rsid wsp:val=&quot;00A05672&quot;/&gt;&lt;wsp:rsid wsp:val=&quot;00A2552B&quot;/&gt;&lt;wsp:rsid wsp:val=&quot;00A3599F&quot;/&gt;&lt;wsp:rsid wsp:val=&quot;00A40956&quot;/&gt;&lt;wsp:rsid wsp:val=&quot;00A57AC2&quot;/&gt;&lt;wsp:rsid wsp:val=&quot;00A57B48&quot;/&gt;&lt;wsp:rsid wsp:val=&quot;00A62790&quot;/&gt;&lt;wsp:rsid wsp:val=&quot;00A66605&quot;/&gt;&lt;wsp:rsid wsp:val=&quot;00A7623D&quot;/&gt;&lt;wsp:rsid wsp:val=&quot;00A84CB3&quot;/&gt;&lt;wsp:rsid wsp:val=&quot;00A91157&quot;/&gt;&lt;wsp:rsid wsp:val=&quot;00A91512&quot;/&gt;&lt;wsp:rsid wsp:val=&quot;00AA2573&quot;/&gt;&lt;wsp:rsid wsp:val=&quot;00AB0653&quot;/&gt;&lt;wsp:rsid wsp:val=&quot;00AE1957&quot;/&gt;&lt;wsp:rsid wsp:val=&quot;00AE1B8F&quot;/&gt;&lt;wsp:rsid wsp:val=&quot;00AE268F&quot;/&gt;&lt;wsp:rsid wsp:val=&quot;00AF0897&quot;/&gt;&lt;wsp:rsid wsp:val=&quot;00AF3329&quot;/&gt;&lt;wsp:rsid wsp:val=&quot;00AF3BEC&quot;/&gt;&lt;wsp:rsid wsp:val=&quot;00B10CBB&quot;/&gt;&lt;wsp:rsid wsp:val=&quot;00B41018&quot;/&gt;&lt;wsp:rsid wsp:val=&quot;00B4390B&quot;/&gt;&lt;wsp:rsid wsp:val=&quot;00B47915&quot;/&gt;&lt;wsp:rsid wsp:val=&quot;00B507C9&quot;/&gt;&lt;wsp:rsid wsp:val=&quot;00B574B0&quot;/&gt;&lt;wsp:rsid wsp:val=&quot;00B57BF1&quot;/&gt;&lt;wsp:rsid wsp:val=&quot;00B617DF&quot;/&gt;&lt;wsp:rsid wsp:val=&quot;00B64933&quot;/&gt;&lt;wsp:rsid wsp:val=&quot;00B73DEF&quot;/&gt;&lt;wsp:rsid wsp:val=&quot;00B91F37&quot;/&gt;&lt;wsp:rsid wsp:val=&quot;00B9290D&quot;/&gt;&lt;wsp:rsid wsp:val=&quot;00BA39BC&quot;/&gt;&lt;wsp:rsid wsp:val=&quot;00BA5C53&quot;/&gt;&lt;wsp:rsid wsp:val=&quot;00BA7C33&quot;/&gt;&lt;wsp:rsid wsp:val=&quot;00BB2D0A&quot;/&gt;&lt;wsp:rsid wsp:val=&quot;00BB32AA&quot;/&gt;&lt;wsp:rsid wsp:val=&quot;00BB5E49&quot;/&gt;&lt;wsp:rsid wsp:val=&quot;00BB6259&quot;/&gt;&lt;wsp:rsid wsp:val=&quot;00BB7B75&quot;/&gt;&lt;wsp:rsid wsp:val=&quot;00BC5C5F&quot;/&gt;&lt;wsp:rsid wsp:val=&quot;00BC6AE7&quot;/&gt;&lt;wsp:rsid wsp:val=&quot;00BC732A&quot;/&gt;&lt;wsp:rsid wsp:val=&quot;00BD58A0&quot;/&gt;&lt;wsp:rsid wsp:val=&quot;00C02480&quot;/&gt;&lt;wsp:rsid wsp:val=&quot;00C123B0&quot;/&gt;&lt;wsp:rsid wsp:val=&quot;00C43883&quot;/&gt;&lt;wsp:rsid wsp:val=&quot;00C46A10&quot;/&gt;&lt;wsp:rsid wsp:val=&quot;00C46B3E&quot;/&gt;&lt;wsp:rsid wsp:val=&quot;00C50141&quot;/&gt;&lt;wsp:rsid wsp:val=&quot;00C507E2&quot;/&gt;&lt;wsp:rsid wsp:val=&quot;00C53158&quot;/&gt;&lt;wsp:rsid wsp:val=&quot;00C6713B&quot;/&gt;&lt;wsp:rsid wsp:val=&quot;00C7778B&quot;/&gt;&lt;wsp:rsid wsp:val=&quot;00C85D53&quot;/&gt;&lt;wsp:rsid wsp:val=&quot;00C95EEA&quot;/&gt;&lt;wsp:rsid wsp:val=&quot;00CA0CE4&quot;/&gt;&lt;wsp:rsid wsp:val=&quot;00CA18F0&quot;/&gt;&lt;wsp:rsid wsp:val=&quot;00CA777F&quot;/&gt;&lt;wsp:rsid wsp:val=&quot;00CB32B7&quot;/&gt;&lt;wsp:rsid wsp:val=&quot;00CB735F&quot;/&gt;&lt;wsp:rsid wsp:val=&quot;00CD797A&quot;/&gt;&lt;wsp:rsid wsp:val=&quot;00CE2877&quot;/&gt;&lt;wsp:rsid wsp:val=&quot;00CF2577&quot;/&gt;&lt;wsp:rsid wsp:val=&quot;00D02EEA&quot;/&gt;&lt;wsp:rsid wsp:val=&quot;00D06F6F&quot;/&gt;&lt;wsp:rsid wsp:val=&quot;00D212ED&quot;/&gt;&lt;wsp:rsid wsp:val=&quot;00D21A3B&quot;/&gt;&lt;wsp:rsid wsp:val=&quot;00D31E19&quot;/&gt;&lt;wsp:rsid wsp:val=&quot;00D32A91&quot;/&gt;&lt;wsp:rsid wsp:val=&quot;00D429BA&quot;/&gt;&lt;wsp:rsid wsp:val=&quot;00D51EA2&quot;/&gt;&lt;wsp:rsid wsp:val=&quot;00D62982&quot;/&gt;&lt;wsp:rsid wsp:val=&quot;00D62AFD&quot;/&gt;&lt;wsp:rsid wsp:val=&quot;00D67F9E&quot;/&gt;&lt;wsp:rsid wsp:val=&quot;00D748B4&quot;/&gt;&lt;wsp:rsid wsp:val=&quot;00D77910&quot;/&gt;&lt;wsp:rsid wsp:val=&quot;00D84750&quot;/&gt;&lt;wsp:rsid wsp:val=&quot;00D902C6&quot;/&gt;&lt;wsp:rsid wsp:val=&quot;00DA09A4&quot;/&gt;&lt;wsp:rsid wsp:val=&quot;00DA3BC0&quot;/&gt;&lt;wsp:rsid wsp:val=&quot;00DA5CBC&quot;/&gt;&lt;wsp:rsid wsp:val=&quot;00DA6A20&quot;/&gt;&lt;wsp:rsid wsp:val=&quot;00DB19B5&quot;/&gt;&lt;wsp:rsid wsp:val=&quot;00DC21A4&quot;/&gt;&lt;wsp:rsid wsp:val=&quot;00DF44B3&quot;/&gt;&lt;wsp:rsid wsp:val=&quot;00DF74F4&quot;/&gt;&lt;wsp:rsid wsp:val=&quot;00E16729&quot;/&gt;&lt;wsp:rsid wsp:val=&quot;00E2555D&quot;/&gt;&lt;wsp:rsid wsp:val=&quot;00E56436&quot;/&gt;&lt;wsp:rsid wsp:val=&quot;00E66003&quot;/&gt;&lt;wsp:rsid wsp:val=&quot;00E67E2D&quot;/&gt;&lt;wsp:rsid wsp:val=&quot;00E73AC4&quot;/&gt;&lt;wsp:rsid wsp:val=&quot;00E8235F&quot;/&gt;&lt;wsp:rsid wsp:val=&quot;00E85CB1&quot;/&gt;&lt;wsp:rsid wsp:val=&quot;00E95700&quot;/&gt;&lt;wsp:rsid wsp:val=&quot;00EB786D&quot;/&gt;&lt;wsp:rsid wsp:val=&quot;00EC03D8&quot;/&gt;&lt;wsp:rsid wsp:val=&quot;00EC3340&quot;/&gt;&lt;wsp:rsid wsp:val=&quot;00EE0130&quot;/&gt;&lt;wsp:rsid wsp:val=&quot;00EE77D4&quot;/&gt;&lt;wsp:rsid wsp:val=&quot;00F207D9&quot;/&gt;&lt;wsp:rsid wsp:val=&quot;00F237A8&quot;/&gt;&lt;wsp:rsid wsp:val=&quot;00F26174&quot;/&gt;&lt;wsp:rsid wsp:val=&quot;00F35307&quot;/&gt;&lt;wsp:rsid wsp:val=&quot;00F35B6B&quot;/&gt;&lt;wsp:rsid wsp:val=&quot;00F4EB1B&quot;/&gt;&lt;wsp:rsid wsp:val=&quot;00F54FE5&quot;/&gt;&lt;wsp:rsid wsp:val=&quot;00F572B8&quot;/&gt;&lt;wsp:rsid wsp:val=&quot;00F62A62&quot;/&gt;&lt;wsp:rsid wsp:val=&quot;00F63110&quot;/&gt;&lt;wsp:rsid wsp:val=&quot;00F866F3&quot;/&gt;&lt;wsp:rsid wsp:val=&quot;00F95634&quot;/&gt;&lt;wsp:rsid wsp:val=&quot;00FA1590&quot;/&gt;&lt;wsp:rsid wsp:val=&quot;00FB0F1F&quot;/&gt;&lt;wsp:rsid wsp:val=&quot;00FB1274&quot;/&gt;&lt;wsp:rsid wsp:val=&quot;00FB5BA4&quot;/&gt;&lt;wsp:rsid wsp:val=&quot;00FD19B5&quot;/&gt;&lt;wsp:rsid wsp:val=&quot;00FD20DB&quot;/&gt;&lt;wsp:rsid wsp:val=&quot;00FD66E5&quot;/&gt;&lt;wsp:rsid wsp:val=&quot;00FF0B25&quot;/&gt;&lt;wsp:rsid wsp:val=&quot;012183F6&quot;/&gt;&lt;wsp:rsid wsp:val=&quot;025C9ABD&quot;/&gt;&lt;wsp:rsid wsp:val=&quot;02F33B7E&quot;/&gt;&lt;wsp:rsid wsp:val=&quot;030BCC63&quot;/&gt;&lt;wsp:rsid wsp:val=&quot;035F3BA2&quot;/&gt;&lt;wsp:rsid wsp:val=&quot;04198006&quot;/&gt;&lt;wsp:rsid wsp:val=&quot;048A4682&quot;/&gt;&lt;wsp:rsid wsp:val=&quot;06FDE45A&quot;/&gt;&lt;wsp:rsid wsp:val=&quot;07612DAA&quot;/&gt;&lt;wsp:rsid wsp:val=&quot;079ADE0F&quot;/&gt;&lt;wsp:rsid wsp:val=&quot;07B86627&quot;/&gt;&lt;wsp:rsid wsp:val=&quot;07BDF5CD&quot;/&gt;&lt;wsp:rsid wsp:val=&quot;08B4DFEE&quot;/&gt;&lt;wsp:rsid wsp:val=&quot;0936E046&quot;/&gt;&lt;wsp:rsid wsp:val=&quot;094CAEA4&quot;/&gt;&lt;wsp:rsid wsp:val=&quot;09CD4E36&quot;/&gt;&lt;wsp:rsid wsp:val=&quot;0A4B20A9&quot;/&gt;&lt;wsp:rsid wsp:val=&quot;0ABB1CDC&quot;/&gt;&lt;wsp:rsid wsp:val=&quot;0AC33C38&quot;/&gt;&lt;wsp:rsid wsp:val=&quot;0CB14CE8&quot;/&gt;&lt;wsp:rsid wsp:val=&quot;0CF7D76E&quot;/&gt;&lt;wsp:rsid wsp:val=&quot;0DD801AA&quot;/&gt;&lt;wsp:rsid wsp:val=&quot;0F473930&quot;/&gt;&lt;wsp:rsid wsp:val=&quot;0F5C984F&quot;/&gt;&lt;wsp:rsid wsp:val=&quot;0FA3F6BB&quot;/&gt;&lt;wsp:rsid wsp:val=&quot;1008D3A2&quot;/&gt;&lt;wsp:rsid wsp:val=&quot;11236CF9&quot;/&gt;&lt;wsp:rsid wsp:val=&quot;11C1FA45&quot;/&gt;&lt;wsp:rsid wsp:val=&quot;1253A2D8&quot;/&gt;&lt;wsp:rsid wsp:val=&quot;133EE0CD&quot;/&gt;&lt;wsp:rsid wsp:val=&quot;13778A7B&quot;/&gt;&lt;wsp:rsid wsp:val=&quot;13A1F847&quot;/&gt;&lt;wsp:rsid wsp:val=&quot;14688AE7&quot;/&gt;&lt;wsp:rsid wsp:val=&quot;1636B59F&quot;/&gt;&lt;wsp:rsid wsp:val=&quot;16A04D4B&quot;/&gt;&lt;wsp:rsid wsp:val=&quot;1956852D&quot;/&gt;&lt;wsp:rsid wsp:val=&quot;1B09200B&quot;/&gt;&lt;wsp:rsid wsp:val=&quot;1BF2CA69&quot;/&gt;&lt;wsp:rsid wsp:val=&quot;1C284BEE&quot;/&gt;&lt;wsp:rsid wsp:val=&quot;1CE0CAE5&quot;/&gt;&lt;wsp:rsid wsp:val=&quot;1D30AE4F&quot;/&gt;&lt;wsp:rsid wsp:val=&quot;1DA79AEE&quot;/&gt;&lt;wsp:rsid wsp:val=&quot;1EFE0521&quot;/&gt;&lt;wsp:rsid wsp:val=&quot;1F5025D5&quot;/&gt;&lt;wsp:rsid wsp:val=&quot;1FEB1416&quot;/&gt;&lt;wsp:rsid wsp:val=&quot;207FE3D7&quot;/&gt;&lt;wsp:rsid wsp:val=&quot;20C8FE13&quot;/&gt;&lt;wsp:rsid wsp:val=&quot;20CCC751&quot;/&gt;&lt;wsp:rsid wsp:val=&quot;21D625D1&quot;/&gt;&lt;wsp:rsid wsp:val=&quot;22A92DEB&quot;/&gt;&lt;wsp:rsid wsp:val=&quot;22E4D68E&quot;/&gt;&lt;wsp:rsid wsp:val=&quot;24908100&quot;/&gt;&lt;wsp:rsid wsp:val=&quot;25E170BD&quot;/&gt;&lt;wsp:rsid wsp:val=&quot;26455185&quot;/&gt;&lt;wsp:rsid wsp:val=&quot;268E071A&quot;/&gt;&lt;wsp:rsid wsp:val=&quot;26FD9DAB&quot;/&gt;&lt;wsp:rsid wsp:val=&quot;277ED4B5&quot;/&gt;&lt;wsp:rsid wsp:val=&quot;2926B5E9&quot;/&gt;&lt;wsp:rsid wsp:val=&quot;295A7106&quot;/&gt;&lt;wsp:rsid wsp:val=&quot;2AE53961&quot;/&gt;&lt;wsp:rsid wsp:val=&quot;2B230D13&quot;/&gt;&lt;wsp:rsid wsp:val=&quot;2B777871&quot;/&gt;&lt;wsp:rsid wsp:val=&quot;2C8E5322&quot;/&gt;&lt;wsp:rsid wsp:val=&quot;2C95DC01&quot;/&gt;&lt;wsp:rsid wsp:val=&quot;2E564D1F&quot;/&gt;&lt;wsp:rsid wsp:val=&quot;300EDC4A&quot;/&gt;&lt;wsp:rsid wsp:val=&quot;3037B67F&quot;/&gt;&lt;wsp:rsid wsp:val=&quot;3095D4D0&quot;/&gt;&lt;wsp:rsid wsp:val=&quot;30DEC7CE&quot;/&gt;&lt;wsp:rsid wsp:val=&quot;31316DBF&quot;/&gt;&lt;wsp:rsid wsp:val=&quot;32F60CC2&quot;/&gt;&lt;wsp:rsid wsp:val=&quot;3304EAB4&quot;/&gt;&lt;wsp:rsid wsp:val=&quot;3339701A&quot;/&gt;&lt;wsp:rsid wsp:val=&quot;337CC8DA&quot;/&gt;&lt;wsp:rsid wsp:val=&quot;34368159&quot;/&gt;&lt;wsp:rsid wsp:val=&quot;35B7585D&quot;/&gt;&lt;wsp:rsid wsp:val=&quot;35CD26BB&quot;/&gt;&lt;wsp:rsid wsp:val=&quot;3690F6D4&quot;/&gt;&lt;wsp:rsid wsp:val=&quot;3715EC84&quot;/&gt;&lt;wsp:rsid wsp:val=&quot;37298FD3&quot;/&gt;&lt;wsp:rsid wsp:val=&quot;38B08DF5&quot;/&gt;&lt;wsp:rsid wsp:val=&quot;38C78B43&quot;/&gt;&lt;wsp:rsid wsp:val=&quot;3937B94C&quot;/&gt;&lt;wsp:rsid wsp:val=&quot;3945CCF5&quot;/&gt;&lt;wsp:rsid wsp:val=&quot;3995A5C7&quot;/&gt;&lt;wsp:rsid wsp:val=&quot;39F26352&quot;/&gt;&lt;wsp:rsid wsp:val=&quot;3AF66F95&quot;/&gt;&lt;wsp:rsid wsp:val=&quot;3BE6694A&quot;/&gt;&lt;wsp:rsid wsp:val=&quot;3CA89B34&quot;/&gt;&lt;wsp:rsid wsp:val=&quot;3CBFD4F0&quot;/&gt;&lt;wsp:rsid wsp:val=&quot;3D33F470&quot;/&gt;&lt;wsp:rsid wsp:val=&quot;3E52199C&quot;/&gt;&lt;wsp:rsid wsp:val=&quot;3F561B47&quot;/&gt;&lt;wsp:rsid wsp:val=&quot;406B9532&quot;/&gt;&lt;wsp:rsid wsp:val=&quot;415E8DDC&quot;/&gt;&lt;wsp:rsid wsp:val=&quot;4289CB8D&quot;/&gt;&lt;wsp:rsid wsp:val=&quot;429576BE&quot;/&gt;&lt;wsp:rsid wsp:val=&quot;431B0E7E&quot;/&gt;&lt;wsp:rsid wsp:val=&quot;4411C5CE&quot;/&gt;&lt;wsp:rsid wsp:val=&quot;442FB388&quot;/&gt;&lt;wsp:rsid wsp:val=&quot;4430E278&quot;/&gt;&lt;wsp:rsid wsp:val=&quot;443E9AED&quot;/&gt;&lt;wsp:rsid wsp:val=&quot;44ED5C83&quot;/&gt;&lt;wsp:rsid wsp:val=&quot;44EE26CC&quot;/&gt;&lt;wsp:rsid wsp:val=&quot;47CF3121&quot;/&gt;&lt;wsp:rsid wsp:val=&quot;4943C57C&quot;/&gt;&lt;wsp:rsid wsp:val=&quot;4A55A7FF&quot;/&gt;&lt;wsp:rsid wsp:val=&quot;4A9D9446&quot;/&gt;&lt;wsp:rsid wsp:val=&quot;4BF9CA8D&quot;/&gt;&lt;wsp:rsid wsp:val=&quot;4C46AE07&quot;/&gt;&lt;wsp:rsid wsp:val=&quot;4CA306EB&quot;/&gt;&lt;wsp:rsid wsp:val=&quot;4CBFC5B5&quot;/&gt;&lt;wsp:rsid wsp:val=&quot;4D36421A&quot;/&gt;&lt;wsp:rsid wsp:val=&quot;4D4D0C97&quot;/&gt;&lt;wsp:rsid wsp:val=&quot;4D5FB3C7&quot;/&gt;&lt;wsp:rsid wsp:val=&quot;4D852965&quot;/&gt;&lt;wsp:rsid wsp:val=&quot;4DF84CC6&quot;/&gt;&lt;wsp:rsid wsp:val=&quot;4EC98E78&quot;/&gt;&lt;wsp:rsid wsp:val=&quot;4FC24999&quot;/&gt;&lt;wsp:rsid wsp:val=&quot;4FF530D0&quot;/&gt;&lt;wsp:rsid wsp:val=&quot;50763509&quot;/&gt;&lt;wsp:rsid wsp:val=&quot;522A6E16&quot;/&gt;&lt;wsp:rsid wsp:val=&quot;54E10A9F&quot;/&gt;&lt;wsp:rsid wsp:val=&quot;550E3AF2&quot;/&gt;&lt;wsp:rsid wsp:val=&quot;56EFCB90&quot;/&gt;&lt;wsp:rsid wsp:val=&quot;573E439C&quot;/&gt;&lt;wsp:rsid wsp:val=&quot;574BBFCD&quot;/&gt;&lt;wsp:rsid wsp:val=&quot;57684BC6&quot;/&gt;&lt;wsp:rsid wsp:val=&quot;5919EA85&quot;/&gt;&lt;wsp:rsid wsp:val=&quot;59938F13&quot;/&gt;&lt;wsp:rsid wsp:val=&quot;5A315216&quot;/&gt;&lt;wsp:rsid wsp:val=&quot;5A797ACB&quot;/&gt;&lt;wsp:rsid wsp:val=&quot;5ACC8563&quot;/&gt;&lt;wsp:rsid wsp:val=&quot;5AD50966&quot;/&gt;&lt;wsp:rsid wsp:val=&quot;5AEEFB11&quot;/&gt;&lt;wsp:rsid wsp:val=&quot;5CEB850C&quot;/&gt;&lt;wsp:rsid wsp:val=&quot;5E806501&quot;/&gt;&lt;wsp:rsid wsp:val=&quot;5FEE3BC1&quot;/&gt;&lt;wsp:rsid wsp:val=&quot;61E1D17F&quot;/&gt;&lt;wsp:rsid wsp:val=&quot;62038877&quot;/&gt;&lt;wsp:rsid wsp:val=&quot;652B4F28&quot;/&gt;&lt;wsp:rsid wsp:val=&quot;662A25D4&quot;/&gt;&lt;wsp:rsid wsp:val=&quot;67F4BA1F&quot;/&gt;&lt;wsp:rsid wsp:val=&quot;68403CD3&quot;/&gt;&lt;wsp:rsid wsp:val=&quot;6AA7008A&quot;/&gt;&lt;wsp:rsid wsp:val=&quot;6B7D0894&quot;/&gt;&lt;wsp:rsid wsp:val=&quot;6C7E0A4F&quot;/&gt;&lt;wsp:rsid wsp:val=&quot;6C846DDB&quot;/&gt;&lt;wsp:rsid wsp:val=&quot;6CE7151B&quot;/&gt;&lt;wsp:rsid wsp:val=&quot;6E54B90A&quot;/&gt;&lt;wsp:rsid wsp:val=&quot;6E81E95D&quot;/&gt;&lt;wsp:rsid wsp:val=&quot;6E9624D7&quot;/&gt;&lt;wsp:rsid wsp:val=&quot;6FA4D4E1&quot;/&gt;&lt;wsp:rsid wsp:val=&quot;703B74A7&quot;/&gt;&lt;wsp:rsid wsp:val=&quot;705DC317&quot;/&gt;&lt;wsp:rsid wsp:val=&quot;71391D5E&quot;/&gt;&lt;wsp:rsid wsp:val=&quot;718F59BC&quot;/&gt;&lt;wsp:rsid wsp:val=&quot;71B72C3F&quot;/&gt;&lt;wsp:rsid wsp:val=&quot;7306E36F&quot;/&gt;&lt;wsp:rsid wsp:val=&quot;73FA7391&quot;/&gt;&lt;wsp:rsid wsp:val=&quot;74042684&quot;/&gt;&lt;wsp:rsid wsp:val=&quot;785AC153&quot;/&gt;&lt;wsp:rsid wsp:val=&quot;785F1771&quot;/&gt;&lt;wsp:rsid wsp:val=&quot;78754A76&quot;/&gt;&lt;wsp:rsid wsp:val=&quot;7A86D886&quot;/&gt;&lt;wsp:rsid wsp:val=&quot;7AD64CB1&quot;/&gt;&lt;wsp:rsid wsp:val=&quot;7AD6B158&quot;/&gt;&lt;wsp:rsid wsp:val=&quot;7B78706A&quot;/&gt;&lt;wsp:rsid wsp:val=&quot;7CCE4325&quot;/&gt;&lt;wsp:rsid wsp:val=&quot;7D1A8F27&quot;/&gt;&lt;wsp:rsid wsp:val=&quot;7D1D2A70&quot;/&gt;&lt;wsp:rsid wsp:val=&quot;7F724316&quot;/&gt;&lt;/wsp:rsids&gt;&lt;/w:docPr&gt;&lt;w:body&gt;&lt;wx:sect&gt;&lt;w:p wsp:rsidR=&quot;00000000&quot; wsp:rsidRDefault=&quot;00D77910&quot; wsp:rsidP=&quot;00D77910&quot;&gt;&lt;m:oMathPara&gt;&lt;m:oMath&gt;&lt;m:r&gt;&lt;w:rPr&gt;&lt;w:rFonts w:ascii=&quot;Cambria Math&quot; w:h-ansi=&quot;Cambria Math&quot;/&gt;&lt;wx:font wx:val=&quot;Cambria Math&quot;/&gt;&lt;w:i/&gt;&lt;/w:rPr&gt;&lt;m:t&gt;Î²âˆˆ&lt;/m:t&gt;&lt;/m:r&gt;&lt;m:sSup&gt;&lt;m:sSupPr&gt;&lt;m:ctrlPr&gt;&lt;w:rPr&gt;&lt;w:rFonts w:ascii=&quot;Cambria Math&quot; w:h-ansi=&quot;Cambria Math&quot;/&gt;&lt;wx:font wx:val=&quot;Cambria Math&quot;/&gt;&lt;/w:rPr&gt;&lt;/m:ctrlPr&gt;&lt;/m:sSupPr&gt;&lt;m:e&gt;&lt;m:r&gt;&lt;w:rPr&gt;&lt;w:rFonts w:ascii=&quot;Cambria Math&quot; w:h-ansi=&quot;Cambria Math&quot;/&gt;&lt;wx:font wx:val=&quot;Cambria Math&quot;/&gt;&lt;w:i/&gt;&lt;/w:rPr&gt;&lt;m:t&gt;V&lt;/m:t&gt;&lt;/m:r&gt;&lt;/m:e&gt;&lt;m:sup&gt;&lt;m:r&gt;&lt;w:rPr&gt;&lt;w:rFonts w:ascii=&quot;Cambria Math&quot; w:h-ansi=&quot;Cambria Math&quot;/&gt;&lt;wx:font wx:val=&quot;Cambria Math&quot;/&gt;&lt;w:i/&gt;&lt;/w:rPr&gt;&lt;m:t&gt;*&lt;/m:t&gt;&lt;/m:r&gt;&lt;/m:sup&gt;&lt;/m:sSup&gt;&lt;/m:oMath&gt;&lt;/m:oMathPara&gt;&lt;/w:p&gt;&lt;w:sectPr wsp:rsidR=&quot;00000000&quot;&gt;&lt;w:pgSz w:w=&quot;12240&quot; w:h=&quot;15840&quot;/&gt;&lt;w:pgMar w:top=&quot;1417&quot; w:right=&quot;1701&quot; w:bottom=&quot;1417&quot; w:left=&quot;1701&quot; w:header=&quot;720&quot; w:footer=&quot;720&quot; w:gutter=&quot;0&quot;/&gt;&lt;w:cols w:space=&quot;720&quot;/&gt;&lt;/w:sectPr&gt;&lt;/wx:sect&gt;&lt;/w:body&gt;&lt;/w:wordDocument&gt;">
+            <v:imagedata chromakey="white" o:title="" r:id="rId18"/>
+          </v:shape>
+        </w:pict>
+      </w:r>
+      <w:r>
+        <w:rPr>
+          <w:rFonts w:eastAsia="Times" w:cs="Times"/>
+        </w:rPr>
+        <w:fldChar w:fldCharType="end"/>
+      </w:r>
+      <w:r>
+        <w:rPr>
+          <w:rFonts w:eastAsia="Times" w:cs="Times"/>
+        </w:rPr>
+        <w:t xml:space="preserve"> </w:t>
+      </w:r>
+      <w:bookmarkStart w:name="_Int_rSyR8cG4" w:id="1"/>
+      <w:r>
+        <w:rPr>
+          <w:rFonts w:eastAsia="Times" w:cs="Times"/>
+        </w:rPr>
+        <w:t>e</w:t>
+      </w:r>
+      <w:bookmarkEnd w:id="1"/>
+      <w:r>
+        <w:rPr>
+          <w:rFonts w:eastAsia="Times" w:cs="Times"/>
+        </w:rPr>
+        <w:t xml:space="preserve"> </w:t>
+      </w:r>
+      <w:r>
+        <w:rPr>
+          <w:rFonts w:eastAsia="Times" w:cs="Times"/>
+        </w:rPr>
+        <w:t>|</w:t>
+      </w:r>
+      <w:r>
+        <w:rPr>
+          <w:rFonts w:eastAsia="Times" w:cs="Times"/>
+        </w:rPr>
+        <w:t xml:space="preserve"> β</w:t>
+      </w:r>
+      <w:r>
+        <w:rPr>
+          <w:rFonts w:eastAsia="Times" w:cs="Times"/>
+        </w:rPr>
+        <w:t xml:space="preserve"> </w:t>
+      </w:r>
+      <w:r>
+        <w:rPr>
+          <w:rFonts w:eastAsia="Times" w:cs="Times"/>
+        </w:rPr>
+        <w:t>|</w:t>
+      </w:r>
+      <w:r>
+        <w:rPr>
+          <w:rFonts w:eastAsia="Times" w:cs="Times"/>
+        </w:rPr>
+        <w:t xml:space="preserve"> </w:t>
+      </w:r>
+      <w:r>
+        <w:rPr>
+          <w:rFonts w:eastAsia="Times" w:cs="Times"/>
+        </w:rPr>
+        <w:fldChar w:fldCharType="begin"/>
+      </w:r>
+      <w:r>
+        <w:rPr>
+          <w:rFonts w:eastAsia="Times" w:cs="Times"/>
+        </w:rPr>
+        <w:instrText xml:space="preserve"> QUOTE </w:instrText>
+      </w:r>
+      <w:r>
+        <w:rPr>
+          <w:rFonts w:eastAsia="Times"/>
+          <w:position w:val="-5"/>
+        </w:rPr>
+        <w:pict w14:anchorId="6DEF3244">
+          <v:shape id="_x0000_i1038" style="width:9pt;height:20.25pt" type="#_x0000_t75" equationxml="&lt;?xml version=&quot;1.0&quot; encoding=&quot;UTF-8&quot; standalone=&quot;yes&quot;?&gt;&#10;&lt;?mso-application progid=&quot;Word.Document&quot;?&gt;&#10;&lt;w:wordDocument xmlns:aml=&quot;http://schemas.microsoft.com/aml/2001/core&quot; xmlns:wpc=&quot;http://schemas.microsoft.com/office/word/2010/wordprocessingCanvas&quot; xmlns:cx=&quot;http://schemas.microsoft.com/office/drawing/2014/chartex&quot; xmlns:cx1=&quot;http://schemas.microsoft.com/office/drawing/2015/9/8/chartex&quot; xmlns:cx2=&quot;http://schemas.microsoft.com/office/drawing/2015/10/21/chartex&quot; xmlns:cx3=&quot;http://schemas.microsoft.com/office/drawing/2016/5/9/chartex&quot; xmlns:cx4=&quot;http://schemas.microsoft.com/office/drawing/2016/5/10/chartex&quot; xmlns:cx5=&quot;http://schemas.microsoft.com/office/drawing/2016/5/11/chartex&quot; xmlns:cx6=&quot;http://schemas.microsoft.com/office/drawing/2016/5/12/chartex&quot; xmlns:cx7=&quot;http://schemas.microsoft.com/office/drawing/2016/5/13/chartex&quot; xmlns:cx8=&quot;http://schemas.microsoft.com/office/drawing/2016/5/14/chartex&quot; xmlns:cr=&quot;http://schemas.microsoft.com/office/comments/2020/reactions&quot; xmlns:dt=&quot;uuid:C2F41010-65B3-11d1-A29F-00AA00C14882&quot; xmlns:mc=&quot;http://schemas.openxmlformats.org/markup-compatibility/2006&quot; xmlns:aink=&quot;http://schemas.microsoft.com/office/drawing/2016/ink&quot; xmlns:am3d=&quot;http://schemas.microsoft.com/office/drawing/2017/model3d&quot; xmlns:o=&quot;urn:schemas-microsoft-com:office:office&quot; xmlns:oel=&quot;http://schemas.microsoft.com/office/2019/extlst&quot; xmlns:m=&quot;http://schemas.openxmlformats.org/officeDocument/2006/math&quot; xmlns:v=&quot;urn:schemas-microsoft-com:vml&quot; xmlns:w10=&quot;urn:schemas-microsoft-com:office:word&quot; xmlns:w=&quot;http://schemas.microsoft.com/office/word/2003/wordml&quot; xmlns:w16du=&quot;http://schemas.microsoft.com/office/word/2023/wordml/word16du&quot; xmlns:wx=&quot;http://schemas.microsoft.com/office/word/2003/auxHint&quot; xmlns:wne=&quot;http://schemas.microsoft.com/office/word/2006/wordml&quot; xmlns:wsp=&quot;http://schemas.microsoft.com/office/word/2003/wordml/sp2&quot; xmlns:sl=&quot;http://schemas.microsoft.com/schemaLibrary/2003/core&quot; w:macrosPresent=&quot;no&quot; w:embeddedObjPresent=&quot;no&quot; w:ocxPresent=&quot;no&quot; xml:space=&quot;preserve&quot;&gt;&lt;w:ignoreSubtree w:val=&quot;http://schemas.microsoft.com/office/word/2003/wordml/sp2&quot;/&gt;&lt;o:DocumentProperties&gt;&lt;o:Version&gt;16&lt;/o:Version&gt;&lt;/o:DocumentProperties&gt;&lt;w:docPr&gt;&lt;w:view w:val=&quot;print&quot;/&gt;&lt;w:zoom w:percent=&quot;100&quot;/&gt;&lt;w:doNotEmbedSystemFonts/&gt;&lt;w:mirrorMargins/&gt;&lt;w:defaultTabStop w:val=&quot;709&quot;/&gt;&lt;w:hyphenationZone w:val=&quot;425&quot;/&gt;&lt;w:punctuationKerning/&gt;&lt;w:characterSpacingControl w:val=&quot;DontCompress&quot;/&gt;&lt;w:optimizeForBrowser/&gt;&lt;w:validateAgainstSchema/&gt;&lt;w:saveInvalidXML w:val=&quot;off&quot;/&gt;&lt;w:ignoreMixedContent w:val=&quot;off&quot;/&gt;&lt;w:alwaysShowPlaceholderText w:val=&quot;off&quot;/&gt;&lt;w:compat&gt;&lt;w:breakWrappedTables/&gt;&lt;w:snapToGridInCell/&gt;&lt;w:wrapTextWithPunct/&gt;&lt;w:useAsianBreakRules/&gt;&lt;w:dontGrowAutofit/&gt;&lt;/w:compat&gt;&lt;wsp:rsids&gt;&lt;wsp:rsidRoot wsp:val=&quot;003101E9&quot;/&gt;&lt;wsp:rsid wsp:val=&quot;000031CF&quot;/&gt;&lt;wsp:rsid wsp:val=&quot;00011E5D&quot;/&gt;&lt;wsp:rsid wsp:val=&quot;00012790&quot;/&gt;&lt;wsp:rsid wsp:val=&quot;00012FF3&quot;/&gt;&lt;wsp:rsid wsp:val=&quot;00014942&quot;/&gt;&lt;wsp:rsid wsp:val=&quot;00036DDE&quot;/&gt;&lt;wsp:rsid wsp:val=&quot;00041697&quot;/&gt;&lt;wsp:rsid wsp:val=&quot;00041EAE&quot;/&gt;&lt;wsp:rsid wsp:val=&quot;00051030&quot;/&gt;&lt;wsp:rsid wsp:val=&quot;000520B9&quot;/&gt;&lt;wsp:rsid wsp:val=&quot;000645C1&quot;/&gt;&lt;wsp:rsid wsp:val=&quot;000710BA&quot;/&gt;&lt;wsp:rsid wsp:val=&quot;000945B2&quot;/&gt;&lt;wsp:rsid wsp:val=&quot;00094E10&quot;/&gt;&lt;wsp:rsid wsp:val=&quot;000A212D&quot;/&gt;&lt;wsp:rsid wsp:val=&quot;000A5C90&quot;/&gt;&lt;wsp:rsid wsp:val=&quot;000A6AAC&quot;/&gt;&lt;wsp:rsid wsp:val=&quot;000A6C19&quot;/&gt;&lt;wsp:rsid wsp:val=&quot;000B5D56&quot;/&gt;&lt;wsp:rsid wsp:val=&quot;000C6A23&quot;/&gt;&lt;wsp:rsid wsp:val=&quot;000D4365&quot;/&gt;&lt;wsp:rsid wsp:val=&quot;000E7223&quot;/&gt;&lt;wsp:rsid wsp:val=&quot;000F2198&quot;/&gt;&lt;wsp:rsid wsp:val=&quot;0012435D&quot;/&gt;&lt;wsp:rsid wsp:val=&quot;001312C4&quot;/&gt;&lt;wsp:rsid wsp:val=&quot;0013295B&quot;/&gt;&lt;wsp:rsid wsp:val=&quot;00136E83&quot;/&gt;&lt;wsp:rsid wsp:val=&quot;001433D9&quot;/&gt;&lt;wsp:rsid wsp:val=&quot;0015738B&quot;/&gt;&lt;wsp:rsid wsp:val=&quot;001574FB&quot;/&gt;&lt;wsp:rsid wsp:val=&quot;00165D16&quot;/&gt;&lt;wsp:rsid wsp:val=&quot;00170840&quot;/&gt;&lt;wsp:rsid wsp:val=&quot;001849CE&quot;/&gt;&lt;wsp:rsid wsp:val=&quot;00191FC1&quot;/&gt;&lt;wsp:rsid wsp:val=&quot;001A6EB5&quot;/&gt;&lt;wsp:rsid wsp:val=&quot;001B141D&quot;/&gt;&lt;wsp:rsid wsp:val=&quot;001B7615&quot;/&gt;&lt;wsp:rsid wsp:val=&quot;001C3003&quot;/&gt;&lt;wsp:rsid wsp:val=&quot;001E3756&quot;/&gt;&lt;wsp:rsid wsp:val=&quot;001F1D51&quot;/&gt;&lt;wsp:rsid wsp:val=&quot;001F4D90&quot;/&gt;&lt;wsp:rsid wsp:val=&quot;001F7B46&quot;/&gt;&lt;wsp:rsid wsp:val=&quot;0021019D&quot;/&gt;&lt;wsp:rsid wsp:val=&quot;00223428&quot;/&gt;&lt;wsp:rsid wsp:val=&quot;002244EE&quot;/&gt;&lt;wsp:rsid wsp:val=&quot;00230861&quot;/&gt;&lt;wsp:rsid wsp:val=&quot;002312D3&quot;/&gt;&lt;wsp:rsid wsp:val=&quot;0023215D&quot;/&gt;&lt;wsp:rsid wsp:val=&quot;002627B2&quot;/&gt;&lt;wsp:rsid wsp:val=&quot;002636C2&quot;/&gt;&lt;wsp:rsid wsp:val=&quot;002653DD&quot;/&gt;&lt;wsp:rsid wsp:val=&quot;00265AC2&quot;/&gt;&lt;wsp:rsid wsp:val=&quot;0026627A&quot;/&gt;&lt;wsp:rsid wsp:val=&quot;00274432&quot;/&gt;&lt;wsp:rsid wsp:val=&quot;00287985&quot;/&gt;&lt;wsp:rsid wsp:val=&quot;00291C8E&quot;/&gt;&lt;wsp:rsid wsp:val=&quot;00293EDE&quot;/&gt;&lt;wsp:rsid wsp:val=&quot;0029480B&quot;/&gt;&lt;wsp:rsid wsp:val=&quot;002A5E15&quot;/&gt;&lt;wsp:rsid wsp:val=&quot;002A6B5A&quot;/&gt;&lt;wsp:rsid wsp:val=&quot;002C18C4&quot;/&gt;&lt;wsp:rsid wsp:val=&quot;002C5611&quot;/&gt;&lt;wsp:rsid wsp:val=&quot;002D114D&quot;/&gt;&lt;wsp:rsid wsp:val=&quot;002D795A&quot;/&gt;&lt;wsp:rsid wsp:val=&quot;002E5B15&quot;/&gt;&lt;wsp:rsid wsp:val=&quot;002E6E90&quot;/&gt;&lt;wsp:rsid wsp:val=&quot;002F3C68&quot;/&gt;&lt;wsp:rsid wsp:val=&quot;002F5DED&quot;/&gt;&lt;wsp:rsid wsp:val=&quot;002F7EB1&quot;/&gt;&lt;wsp:rsid wsp:val=&quot;003101E9&quot;/&gt;&lt;wsp:rsid wsp:val=&quot;0031040E&quot;/&gt;&lt;wsp:rsid wsp:val=&quot;00312A13&quot;/&gt;&lt;wsp:rsid wsp:val=&quot;00333641&quot;/&gt;&lt;wsp:rsid wsp:val=&quot;003358A7&quot;/&gt;&lt;wsp:rsid wsp:val=&quot;00344531&quot;/&gt;&lt;wsp:rsid wsp:val=&quot;00347FC2&quot;/&gt;&lt;wsp:rsid wsp:val=&quot;00352D7D&quot;/&gt;&lt;wsp:rsid wsp:val=&quot;003559ED&quot;/&gt;&lt;wsp:rsid wsp:val=&quot;003721FA&quot;/&gt;&lt;wsp:rsid wsp:val=&quot;00372305&quot;/&gt;&lt;wsp:rsid wsp:val=&quot;00372E04&quot;/&gt;&lt;wsp:rsid wsp:val=&quot;00383AE9&quot;/&gt;&lt;wsp:rsid wsp:val=&quot;0039094B&quot;/&gt;&lt;wsp:rsid wsp:val=&quot;0039756A&quot;/&gt;&lt;wsp:rsid wsp:val=&quot;00397BAD&quot;/&gt;&lt;wsp:rsid wsp:val=&quot;003A3EB2&quot;/&gt;&lt;wsp:rsid wsp:val=&quot;003A6A72&quot;/&gt;&lt;wsp:rsid wsp:val=&quot;003B521D&quot;/&gt;&lt;wsp:rsid wsp:val=&quot;003B7F66&quot;/&gt;&lt;wsp:rsid wsp:val=&quot;003C5CA0&quot;/&gt;&lt;wsp:rsid wsp:val=&quot;003D4C00&quot;/&gt;&lt;wsp:rsid wsp:val=&quot;003F07D7&quot;/&gt;&lt;wsp:rsid wsp:val=&quot;003F3D6D&quot;/&gt;&lt;wsp:rsid wsp:val=&quot;0040173D&quot;/&gt;&lt;wsp:rsid wsp:val=&quot;0043250A&quot;/&gt;&lt;wsp:rsid wsp:val=&quot;00450638&quot;/&gt;&lt;wsp:rsid wsp:val=&quot;004563A6&quot;/&gt;&lt;wsp:rsid wsp:val=&quot;00464370&quot;/&gt;&lt;wsp:rsid wsp:val=&quot;004714B2&quot;/&gt;&lt;wsp:rsid wsp:val=&quot;00474A38&quot;/&gt;&lt;wsp:rsid wsp:val=&quot;00487524&quot;/&gt;&lt;wsp:rsid wsp:val=&quot;00497972&quot;/&gt;&lt;wsp:rsid wsp:val=&quot;004A02BC&quot;/&gt;&lt;wsp:rsid wsp:val=&quot;004A3290&quot;/&gt;&lt;wsp:rsid wsp:val=&quot;004A33B7&quot;/&gt;&lt;wsp:rsid wsp:val=&quot;004A3726&quot;/&gt;&lt;wsp:rsid wsp:val=&quot;004A7129&quot;/&gt;&lt;wsp:rsid wsp:val=&quot;004A7260&quot;/&gt;&lt;wsp:rsid wsp:val=&quot;004B4E5D&quot;/&gt;&lt;wsp:rsid wsp:val=&quot;004C3800&quot;/&gt;&lt;wsp:rsid wsp:val=&quot;004C47D9&quot;/&gt;&lt;wsp:rsid wsp:val=&quot;004C5F18&quot;/&gt;&lt;wsp:rsid wsp:val=&quot;004C7FC5&quot;/&gt;&lt;wsp:rsid wsp:val=&quot;004D135E&quot;/&gt;&lt;wsp:rsid wsp:val=&quot;004D636F&quot;/&gt;&lt;wsp:rsid wsp:val=&quot;004F690E&quot;/&gt;&lt;wsp:rsid wsp:val=&quot;00500023&quot;/&gt;&lt;wsp:rsid wsp:val=&quot;005026C2&quot;/&gt;&lt;wsp:rsid wsp:val=&quot;00503EF4&quot;/&gt;&lt;wsp:rsid wsp:val=&quot;00516126&quot;/&gt;&lt;wsp:rsid wsp:val=&quot;0053671A&quot;/&gt;&lt;wsp:rsid wsp:val=&quot;005439AA&quot;/&gt;&lt;wsp:rsid wsp:val=&quot;00547C56&quot;/&gt;&lt;wsp:rsid wsp:val=&quot;00557A55&quot;/&gt;&lt;wsp:rsid wsp:val=&quot;00575555&quot;/&gt;&lt;wsp:rsid wsp:val=&quot;00577F03&quot;/&gt;&lt;wsp:rsid wsp:val=&quot;00587808&quot;/&gt;&lt;wsp:rsid wsp:val=&quot;00594038&quot;/&gt;&lt;wsp:rsid wsp:val=&quot;0059662D&quot;/&gt;&lt;wsp:rsid wsp:val=&quot;00597ED3&quot;/&gt;&lt;wsp:rsid wsp:val=&quot;005A4125&quot;/&gt;&lt;wsp:rsid wsp:val=&quot;005A4DA1&quot;/&gt;&lt;wsp:rsid wsp:val=&quot;005A5A5E&quot;/&gt;&lt;wsp:rsid wsp:val=&quot;005A5F3B&quot;/&gt;&lt;wsp:rsid wsp:val=&quot;005A60BA&quot;/&gt;&lt;wsp:rsid wsp:val=&quot;005A682E&quot;/&gt;&lt;wsp:rsid wsp:val=&quot;005B12EF&quot;/&gt;&lt;wsp:rsid wsp:val=&quot;005B1EFA&quot;/&gt;&lt;wsp:rsid wsp:val=&quot;005B6B49&quot;/&gt;&lt;wsp:rsid wsp:val=&quot;005C0906&quot;/&gt;&lt;wsp:rsid wsp:val=&quot;005C3185&quot;/&gt;&lt;wsp:rsid wsp:val=&quot;005D47EB&quot;/&gt;&lt;wsp:rsid wsp:val=&quot;005D49D8&quot;/&gt;&lt;wsp:rsid wsp:val=&quot;005D5883&quot;/&gt;&lt;wsp:rsid wsp:val=&quot;005D7EE2&quot;/&gt;&lt;wsp:rsid wsp:val=&quot;005E315F&quot;/&gt;&lt;wsp:rsid wsp:val=&quot;005F33A7&quot;/&gt;&lt;wsp:rsid wsp:val=&quot;005F73A7&quot;/&gt;&lt;wsp:rsid wsp:val=&quot;005F774A&quot;/&gt;&lt;wsp:rsid wsp:val=&quot;00602D43&quot;/&gt;&lt;wsp:rsid wsp:val=&quot;00607689&quot;/&gt;&lt;wsp:rsid wsp:val=&quot;00616390&quot;/&gt;&lt;wsp:rsid wsp:val=&quot;006257E1&quot;/&gt;&lt;wsp:rsid wsp:val=&quot;00633EED&quot;/&gt;&lt;wsp:rsid wsp:val=&quot;006502E1&quot;/&gt;&lt;wsp:rsid wsp:val=&quot;0066433A&quot;/&gt;&lt;wsp:rsid wsp:val=&quot;00670C77&quot;/&gt;&lt;wsp:rsid wsp:val=&quot;006817ED&quot;/&gt;&lt;wsp:rsid wsp:val=&quot;00694A95&quot;/&gt;&lt;wsp:rsid wsp:val=&quot;006A204F&quot;/&gt;&lt;wsp:rsid wsp:val=&quot;006D5C3B&quot;/&gt;&lt;wsp:rsid wsp:val=&quot;006D7FAC&quot;/&gt;&lt;wsp:rsid wsp:val=&quot;006E2FAF&quot;/&gt;&lt;wsp:rsid wsp:val=&quot;00715504&quot;/&gt;&lt;wsp:rsid wsp:val=&quot;00720319&quot;/&gt;&lt;wsp:rsid wsp:val=&quot;007238BA&quot;/&gt;&lt;wsp:rsid wsp:val=&quot;00732448&quot;/&gt;&lt;wsp:rsid wsp:val=&quot;007341A3&quot;/&gt;&lt;wsp:rsid wsp:val=&quot;00735554&quot;/&gt;&lt;wsp:rsid wsp:val=&quot;007537F1&quot;/&gt;&lt;wsp:rsid wsp:val=&quot;00765887&quot;/&gt;&lt;wsp:rsid wsp:val=&quot;007809DB&quot;/&gt;&lt;wsp:rsid wsp:val=&quot;00787B9B&quot;/&gt;&lt;wsp:rsid wsp:val=&quot;0079611E&quot;/&gt;&lt;wsp:rsid wsp:val=&quot;007A55CE&quot;/&gt;&lt;wsp:rsid wsp:val=&quot;007A75B8&quot;/&gt;&lt;wsp:rsid wsp:val=&quot;007B14A6&quot;/&gt;&lt;wsp:rsid wsp:val=&quot;007B58EA&quot;/&gt;&lt;wsp:rsid wsp:val=&quot;007B73B2&quot;/&gt;&lt;wsp:rsid wsp:val=&quot;007C2CF4&quot;/&gt;&lt;wsp:rsid wsp:val=&quot;007C482F&quot;/&gt;&lt;wsp:rsid wsp:val=&quot;007D4814&quot;/&gt;&lt;wsp:rsid wsp:val=&quot;007F3423&quot;/&gt;&lt;wsp:rsid wsp:val=&quot;007F6D31&quot;/&gt;&lt;wsp:rsid wsp:val=&quot;00803F78&quot;/&gt;&lt;wsp:rsid wsp:val=&quot;008040C4&quot;/&gt;&lt;wsp:rsid wsp:val=&quot;00805BA0&quot;/&gt;&lt;wsp:rsid wsp:val=&quot;008103A8&quot;/&gt;&lt;wsp:rsid wsp:val=&quot;00813C19&quot;/&gt;&lt;wsp:rsid wsp:val=&quot;00831ACC&quot;/&gt;&lt;wsp:rsid wsp:val=&quot;00832E98&quot;/&gt;&lt;wsp:rsid wsp:val=&quot;008443C0&quot;/&gt;&lt;wsp:rsid wsp:val=&quot;00850D17&quot;/&gt;&lt;wsp:rsid wsp:val=&quot;008532C2&quot;/&gt;&lt;wsp:rsid wsp:val=&quot;00867A05&quot;/&gt;&lt;wsp:rsid wsp:val=&quot;00876CCA&quot;/&gt;&lt;wsp:rsid wsp:val=&quot;00890FF4&quot;/&gt;&lt;wsp:rsid wsp:val=&quot;00891E3F&quot;/&gt;&lt;wsp:rsid wsp:val=&quot;00894FCE&quot;/&gt;&lt;wsp:rsid wsp:val=&quot;008A0E84&quot;/&gt;&lt;wsp:rsid wsp:val=&quot;008B7D6D&quot;/&gt;&lt;wsp:rsid wsp:val=&quot;008C0DD8&quot;/&gt;&lt;wsp:rsid wsp:val=&quot;008C161E&quot;/&gt;&lt;wsp:rsid wsp:val=&quot;008C30F4&quot;/&gt;&lt;wsp:rsid wsp:val=&quot;008C3F2C&quot;/&gt;&lt;wsp:rsid wsp:val=&quot;008C6DC2&quot;/&gt;&lt;wsp:rsid wsp:val=&quot;008D1488&quot;/&gt;&lt;wsp:rsid wsp:val=&quot;008D36B6&quot;/&gt;&lt;wsp:rsid wsp:val=&quot;008D36C4&quot;/&gt;&lt;wsp:rsid wsp:val=&quot;008F5B7D&quot;/&gt;&lt;wsp:rsid wsp:val=&quot;00904445&quot;/&gt;&lt;wsp:rsid wsp:val=&quot;0090796E&quot;/&gt;&lt;wsp:rsid wsp:val=&quot;00932B39&quot;/&gt;&lt;wsp:rsid wsp:val=&quot;00932FAF&quot;/&gt;&lt;wsp:rsid wsp:val=&quot;00933212&quot;/&gt;&lt;wsp:rsid wsp:val=&quot;0094120B&quot;/&gt;&lt;wsp:rsid wsp:val=&quot;00951424&quot;/&gt;&lt;wsp:rsid wsp:val=&quot;009613EB&quot;/&gt;&lt;wsp:rsid wsp:val=&quot;00967F63&quot;/&gt;&lt;wsp:rsid wsp:val=&quot;00985396&quot;/&gt;&lt;wsp:rsid wsp:val=&quot;009862BF&quot;/&gt;&lt;wsp:rsid wsp:val=&quot;0098721F&quot;/&gt;&lt;wsp:rsid wsp:val=&quot;00987396&quot;/&gt;&lt;wsp:rsid wsp:val=&quot;009905FF&quot;/&gt;&lt;wsp:rsid wsp:val=&quot;009A1A42&quot;/&gt;&lt;wsp:rsid wsp:val=&quot;009A465D&quot;/&gt;&lt;wsp:rsid wsp:val=&quot;009A77A5&quot;/&gt;&lt;wsp:rsid wsp:val=&quot;009B39B3&quot;/&gt;&lt;wsp:rsid wsp:val=&quot;009C0274&quot;/&gt;&lt;wsp:rsid wsp:val=&quot;009C3757&quot;/&gt;&lt;wsp:rsid wsp:val=&quot;009E5D6D&quot;/&gt;&lt;wsp:rsid wsp:val=&quot;009E7B57&quot;/&gt;&lt;wsp:rsid wsp:val=&quot;009F231B&quot;/&gt;&lt;wsp:rsid wsp:val=&quot;009F5140&quot;/&gt;&lt;wsp:rsid wsp:val=&quot;00A01C68&quot;/&gt;&lt;wsp:rsid wsp:val=&quot;00A05672&quot;/&gt;&lt;wsp:rsid wsp:val=&quot;00A2552B&quot;/&gt;&lt;wsp:rsid wsp:val=&quot;00A3599F&quot;/&gt;&lt;wsp:rsid wsp:val=&quot;00A40956&quot;/&gt;&lt;wsp:rsid wsp:val=&quot;00A57AC2&quot;/&gt;&lt;wsp:rsid wsp:val=&quot;00A57B48&quot;/&gt;&lt;wsp:rsid wsp:val=&quot;00A62790&quot;/&gt;&lt;wsp:rsid wsp:val=&quot;00A66605&quot;/&gt;&lt;wsp:rsid wsp:val=&quot;00A7623D&quot;/&gt;&lt;wsp:rsid wsp:val=&quot;00A84CB3&quot;/&gt;&lt;wsp:rsid wsp:val=&quot;00A91157&quot;/&gt;&lt;wsp:rsid wsp:val=&quot;00A91512&quot;/&gt;&lt;wsp:rsid wsp:val=&quot;00AA2573&quot;/&gt;&lt;wsp:rsid wsp:val=&quot;00AB0653&quot;/&gt;&lt;wsp:rsid wsp:val=&quot;00AE1957&quot;/&gt;&lt;wsp:rsid wsp:val=&quot;00AE1B8F&quot;/&gt;&lt;wsp:rsid wsp:val=&quot;00AE268F&quot;/&gt;&lt;wsp:rsid wsp:val=&quot;00AF0897&quot;/&gt;&lt;wsp:rsid wsp:val=&quot;00AF3329&quot;/&gt;&lt;wsp:rsid wsp:val=&quot;00AF3BEC&quot;/&gt;&lt;wsp:rsid wsp:val=&quot;00B10CBB&quot;/&gt;&lt;wsp:rsid wsp:val=&quot;00B41018&quot;/&gt;&lt;wsp:rsid wsp:val=&quot;00B4390B&quot;/&gt;&lt;wsp:rsid wsp:val=&quot;00B47915&quot;/&gt;&lt;wsp:rsid wsp:val=&quot;00B507C9&quot;/&gt;&lt;wsp:rsid wsp:val=&quot;00B574B0&quot;/&gt;&lt;wsp:rsid wsp:val=&quot;00B57BF1&quot;/&gt;&lt;wsp:rsid wsp:val=&quot;00B617DF&quot;/&gt;&lt;wsp:rsid wsp:val=&quot;00B64933&quot;/&gt;&lt;wsp:rsid wsp:val=&quot;00B73DEF&quot;/&gt;&lt;wsp:rsid wsp:val=&quot;00B91F37&quot;/&gt;&lt;wsp:rsid wsp:val=&quot;00B9290D&quot;/&gt;&lt;wsp:rsid wsp:val=&quot;00BA39BC&quot;/&gt;&lt;wsp:rsid wsp:val=&quot;00BA5C53&quot;/&gt;&lt;wsp:rsid wsp:val=&quot;00BA7C33&quot;/&gt;&lt;wsp:rsid wsp:val=&quot;00BB2D0A&quot;/&gt;&lt;wsp:rsid wsp:val=&quot;00BB32AA&quot;/&gt;&lt;wsp:rsid wsp:val=&quot;00BB5E49&quot;/&gt;&lt;wsp:rsid wsp:val=&quot;00BB6259&quot;/&gt;&lt;wsp:rsid wsp:val=&quot;00BB7B75&quot;/&gt;&lt;wsp:rsid wsp:val=&quot;00BC5C5F&quot;/&gt;&lt;wsp:rsid wsp:val=&quot;00BC6AE7&quot;/&gt;&lt;wsp:rsid wsp:val=&quot;00BC732A&quot;/&gt;&lt;wsp:rsid wsp:val=&quot;00BD58A0&quot;/&gt;&lt;wsp:rsid wsp:val=&quot;00C02480&quot;/&gt;&lt;wsp:rsid wsp:val=&quot;00C123B0&quot;/&gt;&lt;wsp:rsid wsp:val=&quot;00C43883&quot;/&gt;&lt;wsp:rsid wsp:val=&quot;00C46A10&quot;/&gt;&lt;wsp:rsid wsp:val=&quot;00C46B3E&quot;/&gt;&lt;wsp:rsid wsp:val=&quot;00C50141&quot;/&gt;&lt;wsp:rsid wsp:val=&quot;00C507E2&quot;/&gt;&lt;wsp:rsid wsp:val=&quot;00C53158&quot;/&gt;&lt;wsp:rsid wsp:val=&quot;00C6713B&quot;/&gt;&lt;wsp:rsid wsp:val=&quot;00C7778B&quot;/&gt;&lt;wsp:rsid wsp:val=&quot;00C85D53&quot;/&gt;&lt;wsp:rsid wsp:val=&quot;00C95EEA&quot;/&gt;&lt;wsp:rsid wsp:val=&quot;00CA0CE4&quot;/&gt;&lt;wsp:rsid wsp:val=&quot;00CA18F0&quot;/&gt;&lt;wsp:rsid wsp:val=&quot;00CA777F&quot;/&gt;&lt;wsp:rsid wsp:val=&quot;00CB32B7&quot;/&gt;&lt;wsp:rsid wsp:val=&quot;00CB735F&quot;/&gt;&lt;wsp:rsid wsp:val=&quot;00CD797A&quot;/&gt;&lt;wsp:rsid wsp:val=&quot;00CE2877&quot;/&gt;&lt;wsp:rsid wsp:val=&quot;00CF2577&quot;/&gt;&lt;wsp:rsid wsp:val=&quot;00D02EEA&quot;/&gt;&lt;wsp:rsid wsp:val=&quot;00D06F6F&quot;/&gt;&lt;wsp:rsid wsp:val=&quot;00D212ED&quot;/&gt;&lt;wsp:rsid wsp:val=&quot;00D21A3B&quot;/&gt;&lt;wsp:rsid wsp:val=&quot;00D31E19&quot;/&gt;&lt;wsp:rsid wsp:val=&quot;00D32A91&quot;/&gt;&lt;wsp:rsid wsp:val=&quot;00D429BA&quot;/&gt;&lt;wsp:rsid wsp:val=&quot;00D51EA2&quot;/&gt;&lt;wsp:rsid wsp:val=&quot;00D62982&quot;/&gt;&lt;wsp:rsid wsp:val=&quot;00D62AFD&quot;/&gt;&lt;wsp:rsid wsp:val=&quot;00D67F9E&quot;/&gt;&lt;wsp:rsid wsp:val=&quot;00D748B4&quot;/&gt;&lt;wsp:rsid wsp:val=&quot;00D84750&quot;/&gt;&lt;wsp:rsid wsp:val=&quot;00D902C6&quot;/&gt;&lt;wsp:rsid wsp:val=&quot;00DA09A4&quot;/&gt;&lt;wsp:rsid wsp:val=&quot;00DA3BC0&quot;/&gt;&lt;wsp:rsid wsp:val=&quot;00DA5CBC&quot;/&gt;&lt;wsp:rsid wsp:val=&quot;00DA6A20&quot;/&gt;&lt;wsp:rsid wsp:val=&quot;00DB19B5&quot;/&gt;&lt;wsp:rsid wsp:val=&quot;00DC21A4&quot;/&gt;&lt;wsp:rsid wsp:val=&quot;00DF44B3&quot;/&gt;&lt;wsp:rsid wsp:val=&quot;00DF74F4&quot;/&gt;&lt;wsp:rsid wsp:val=&quot;00E16729&quot;/&gt;&lt;wsp:rsid wsp:val=&quot;00E2555D&quot;/&gt;&lt;wsp:rsid wsp:val=&quot;00E56436&quot;/&gt;&lt;wsp:rsid wsp:val=&quot;00E66003&quot;/&gt;&lt;wsp:rsid wsp:val=&quot;00E67E2D&quot;/&gt;&lt;wsp:rsid wsp:val=&quot;00E73AC4&quot;/&gt;&lt;wsp:rsid wsp:val=&quot;00E8235F&quot;/&gt;&lt;wsp:rsid wsp:val=&quot;00E85CB1&quot;/&gt;&lt;wsp:rsid wsp:val=&quot;00E95700&quot;/&gt;&lt;wsp:rsid wsp:val=&quot;00EB786D&quot;/&gt;&lt;wsp:rsid wsp:val=&quot;00EC03D8&quot;/&gt;&lt;wsp:rsid wsp:val=&quot;00EC3340&quot;/&gt;&lt;wsp:rsid wsp:val=&quot;00EE0130&quot;/&gt;&lt;wsp:rsid wsp:val=&quot;00EE77D4&quot;/&gt;&lt;wsp:rsid wsp:val=&quot;00F207D9&quot;/&gt;&lt;wsp:rsid wsp:val=&quot;00F237A8&quot;/&gt;&lt;wsp:rsid wsp:val=&quot;00F26174&quot;/&gt;&lt;wsp:rsid wsp:val=&quot;00F35307&quot;/&gt;&lt;wsp:rsid wsp:val=&quot;00F35B6B&quot;/&gt;&lt;wsp:rsid wsp:val=&quot;00F4EB1B&quot;/&gt;&lt;wsp:rsid wsp:val=&quot;00F54FE5&quot;/&gt;&lt;wsp:rsid wsp:val=&quot;00F572B8&quot;/&gt;&lt;wsp:rsid wsp:val=&quot;00F62A62&quot;/&gt;&lt;wsp:rsid wsp:val=&quot;00F63110&quot;/&gt;&lt;wsp:rsid wsp:val=&quot;00F866F3&quot;/&gt;&lt;wsp:rsid wsp:val=&quot;00F95634&quot;/&gt;&lt;wsp:rsid wsp:val=&quot;00FA1590&quot;/&gt;&lt;wsp:rsid wsp:val=&quot;00FA7C12&quot;/&gt;&lt;wsp:rsid wsp:val=&quot;00FB0F1F&quot;/&gt;&lt;wsp:rsid wsp:val=&quot;00FB1274&quot;/&gt;&lt;wsp:rsid wsp:val=&quot;00FB5BA4&quot;/&gt;&lt;wsp:rsid wsp:val=&quot;00FD19B5&quot;/&gt;&lt;wsp:rsid wsp:val=&quot;00FD20DB&quot;/&gt;&lt;wsp:rsid wsp:val=&quot;00FD66E5&quot;/&gt;&lt;wsp:rsid wsp:val=&quot;00FF0B25&quot;/&gt;&lt;wsp:rsid wsp:val=&quot;012183F6&quot;/&gt;&lt;wsp:rsid wsp:val=&quot;025C9ABD&quot;/&gt;&lt;wsp:rsid wsp:val=&quot;02F33B7E&quot;/&gt;&lt;wsp:rsid wsp:val=&quot;030BCC63&quot;/&gt;&lt;wsp:rsid wsp:val=&quot;035F3BA2&quot;/&gt;&lt;wsp:rsid wsp:val=&quot;04198006&quot;/&gt;&lt;wsp:rsid wsp:val=&quot;048A4682&quot;/&gt;&lt;wsp:rsid wsp:val=&quot;06FDE45A&quot;/&gt;&lt;wsp:rsid wsp:val=&quot;07612DAA&quot;/&gt;&lt;wsp:rsid wsp:val=&quot;079ADE0F&quot;/&gt;&lt;wsp:rsid wsp:val=&quot;07B86627&quot;/&gt;&lt;wsp:rsid wsp:val=&quot;07BDF5CD&quot;/&gt;&lt;wsp:rsid wsp:val=&quot;08B4DFEE&quot;/&gt;&lt;wsp:rsid wsp:val=&quot;0936E046&quot;/&gt;&lt;wsp:rsid wsp:val=&quot;094CAEA4&quot;/&gt;&lt;wsp:rsid wsp:val=&quot;09CD4E36&quot;/&gt;&lt;wsp:rsid wsp:val=&quot;0A4B20A9&quot;/&gt;&lt;wsp:rsid wsp:val=&quot;0ABB1CDC&quot;/&gt;&lt;wsp:rsid wsp:val=&quot;0AC33C38&quot;/&gt;&lt;wsp:rsid wsp:val=&quot;0CB14CE8&quot;/&gt;&lt;wsp:rsid wsp:val=&quot;0CF7D76E&quot;/&gt;&lt;wsp:rsid wsp:val=&quot;0DD801AA&quot;/&gt;&lt;wsp:rsid wsp:val=&quot;0F473930&quot;/&gt;&lt;wsp:rsid wsp:val=&quot;0F5C984F&quot;/&gt;&lt;wsp:rsid wsp:val=&quot;0FA3F6BB&quot;/&gt;&lt;wsp:rsid wsp:val=&quot;1008D3A2&quot;/&gt;&lt;wsp:rsid wsp:val=&quot;11236CF9&quot;/&gt;&lt;wsp:rsid wsp:val=&quot;11C1FA45&quot;/&gt;&lt;wsp:rsid wsp:val=&quot;1253A2D8&quot;/&gt;&lt;wsp:rsid wsp:val=&quot;133EE0CD&quot;/&gt;&lt;wsp:rsid wsp:val=&quot;13778A7B&quot;/&gt;&lt;wsp:rsid wsp:val=&quot;13A1F847&quot;/&gt;&lt;wsp:rsid wsp:val=&quot;14688AE7&quot;/&gt;&lt;wsp:rsid wsp:val=&quot;1636B59F&quot;/&gt;&lt;wsp:rsid wsp:val=&quot;16A04D4B&quot;/&gt;&lt;wsp:rsid wsp:val=&quot;1956852D&quot;/&gt;&lt;wsp:rsid wsp:val=&quot;1B09200B&quot;/&gt;&lt;wsp:rsid wsp:val=&quot;1BF2CA69&quot;/&gt;&lt;wsp:rsid wsp:val=&quot;1C284BEE&quot;/&gt;&lt;wsp:rsid wsp:val=&quot;1CE0CAE5&quot;/&gt;&lt;wsp:rsid wsp:val=&quot;1D30AE4F&quot;/&gt;&lt;wsp:rsid wsp:val=&quot;1DA79AEE&quot;/&gt;&lt;wsp:rsid wsp:val=&quot;1EFE0521&quot;/&gt;&lt;wsp:rsid wsp:val=&quot;1F5025D5&quot;/&gt;&lt;wsp:rsid wsp:val=&quot;1FEB1416&quot;/&gt;&lt;wsp:rsid wsp:val=&quot;207FE3D7&quot;/&gt;&lt;wsp:rsid wsp:val=&quot;20C8FE13&quot;/&gt;&lt;wsp:rsid wsp:val=&quot;20CCC751&quot;/&gt;&lt;wsp:rsid wsp:val=&quot;21D625D1&quot;/&gt;&lt;wsp:rsid wsp:val=&quot;22A92DEB&quot;/&gt;&lt;wsp:rsid wsp:val=&quot;22E4D68E&quot;/&gt;&lt;wsp:rsid wsp:val=&quot;24908100&quot;/&gt;&lt;wsp:rsid wsp:val=&quot;25E170BD&quot;/&gt;&lt;wsp:rsid wsp:val=&quot;26455185&quot;/&gt;&lt;wsp:rsid wsp:val=&quot;268E071A&quot;/&gt;&lt;wsp:rsid wsp:val=&quot;26FD9DAB&quot;/&gt;&lt;wsp:rsid wsp:val=&quot;277ED4B5&quot;/&gt;&lt;wsp:rsid wsp:val=&quot;2926B5E9&quot;/&gt;&lt;wsp:rsid wsp:val=&quot;295A7106&quot;/&gt;&lt;wsp:rsid wsp:val=&quot;2AE53961&quot;/&gt;&lt;wsp:rsid wsp:val=&quot;2B230D13&quot;/&gt;&lt;wsp:rsid wsp:val=&quot;2B777871&quot;/&gt;&lt;wsp:rsid wsp:val=&quot;2C8E5322&quot;/&gt;&lt;wsp:rsid wsp:val=&quot;2C95DC01&quot;/&gt;&lt;wsp:rsid wsp:val=&quot;2E564D1F&quot;/&gt;&lt;wsp:rsid wsp:val=&quot;300EDC4A&quot;/&gt;&lt;wsp:rsid wsp:val=&quot;3037B67F&quot;/&gt;&lt;wsp:rsid wsp:val=&quot;3095D4D0&quot;/&gt;&lt;wsp:rsid wsp:val=&quot;30DEC7CE&quot;/&gt;&lt;wsp:rsid wsp:val=&quot;31316DBF&quot;/&gt;&lt;wsp:rsid wsp:val=&quot;32F60CC2&quot;/&gt;&lt;wsp:rsid wsp:val=&quot;3304EAB4&quot;/&gt;&lt;wsp:rsid wsp:val=&quot;3339701A&quot;/&gt;&lt;wsp:rsid wsp:val=&quot;337CC8DA&quot;/&gt;&lt;wsp:rsid wsp:val=&quot;34368159&quot;/&gt;&lt;wsp:rsid wsp:val=&quot;35B7585D&quot;/&gt;&lt;wsp:rsid wsp:val=&quot;35CD26BB&quot;/&gt;&lt;wsp:rsid wsp:val=&quot;3690F6D4&quot;/&gt;&lt;wsp:rsid wsp:val=&quot;3715EC84&quot;/&gt;&lt;wsp:rsid wsp:val=&quot;37298FD3&quot;/&gt;&lt;wsp:rsid wsp:val=&quot;38B08DF5&quot;/&gt;&lt;wsp:rsid wsp:val=&quot;38C78B43&quot;/&gt;&lt;wsp:rsid wsp:val=&quot;3937B94C&quot;/&gt;&lt;wsp:rsid wsp:val=&quot;3945CCF5&quot;/&gt;&lt;wsp:rsid wsp:val=&quot;3995A5C7&quot;/&gt;&lt;wsp:rsid wsp:val=&quot;39F26352&quot;/&gt;&lt;wsp:rsid wsp:val=&quot;3AF66F95&quot;/&gt;&lt;wsp:rsid wsp:val=&quot;3BE6694A&quot;/&gt;&lt;wsp:rsid wsp:val=&quot;3CA89B34&quot;/&gt;&lt;wsp:rsid wsp:val=&quot;3CBFD4F0&quot;/&gt;&lt;wsp:rsid wsp:val=&quot;3D33F470&quot;/&gt;&lt;wsp:rsid wsp:val=&quot;3E52199C&quot;/&gt;&lt;wsp:rsid wsp:val=&quot;3F561B47&quot;/&gt;&lt;wsp:rsid wsp:val=&quot;406B9532&quot;/&gt;&lt;wsp:rsid wsp:val=&quot;415E8DDC&quot;/&gt;&lt;wsp:rsid wsp:val=&quot;4289CB8D&quot;/&gt;&lt;wsp:rsid wsp:val=&quot;429576BE&quot;/&gt;&lt;wsp:rsid wsp:val=&quot;431B0E7E&quot;/&gt;&lt;wsp:rsid wsp:val=&quot;4411C5CE&quot;/&gt;&lt;wsp:rsid wsp:val=&quot;442FB388&quot;/&gt;&lt;wsp:rsid wsp:val=&quot;4430E278&quot;/&gt;&lt;wsp:rsid wsp:val=&quot;443E9AED&quot;/&gt;&lt;wsp:rsid wsp:val=&quot;44ED5C83&quot;/&gt;&lt;wsp:rsid wsp:val=&quot;44EE26CC&quot;/&gt;&lt;wsp:rsid wsp:val=&quot;47CF3121&quot;/&gt;&lt;wsp:rsid wsp:val=&quot;4943C57C&quot;/&gt;&lt;wsp:rsid wsp:val=&quot;4A55A7FF&quot;/&gt;&lt;wsp:rsid wsp:val=&quot;4A9D9446&quot;/&gt;&lt;wsp:rsid wsp:val=&quot;4BF9CA8D&quot;/&gt;&lt;wsp:rsid wsp:val=&quot;4C46AE07&quot;/&gt;&lt;wsp:rsid wsp:val=&quot;4CA306EB&quot;/&gt;&lt;wsp:rsid wsp:val=&quot;4CBFC5B5&quot;/&gt;&lt;wsp:rsid wsp:val=&quot;4D36421A&quot;/&gt;&lt;wsp:rsid wsp:val=&quot;4D4D0C97&quot;/&gt;&lt;wsp:rsid wsp:val=&quot;4D5FB3C7&quot;/&gt;&lt;wsp:rsid wsp:val=&quot;4D852965&quot;/&gt;&lt;wsp:rsid wsp:val=&quot;4DF84CC6&quot;/&gt;&lt;wsp:rsid wsp:val=&quot;4EC98E78&quot;/&gt;&lt;wsp:rsid wsp:val=&quot;4FC24999&quot;/&gt;&lt;wsp:rsid wsp:val=&quot;4FF530D0&quot;/&gt;&lt;wsp:rsid wsp:val=&quot;50763509&quot;/&gt;&lt;wsp:rsid wsp:val=&quot;522A6E16&quot;/&gt;&lt;wsp:rsid wsp:val=&quot;54E10A9F&quot;/&gt;&lt;wsp:rsid wsp:val=&quot;550E3AF2&quot;/&gt;&lt;wsp:rsid wsp:val=&quot;56EFCB90&quot;/&gt;&lt;wsp:rsid wsp:val=&quot;573E439C&quot;/&gt;&lt;wsp:rsid wsp:val=&quot;574BBFCD&quot;/&gt;&lt;wsp:rsid wsp:val=&quot;57684BC6&quot;/&gt;&lt;wsp:rsid wsp:val=&quot;5919EA85&quot;/&gt;&lt;wsp:rsid wsp:val=&quot;59938F13&quot;/&gt;&lt;wsp:rsid wsp:val=&quot;5A315216&quot;/&gt;&lt;wsp:rsid wsp:val=&quot;5A797ACB&quot;/&gt;&lt;wsp:rsid wsp:val=&quot;5ACC8563&quot;/&gt;&lt;wsp:rsid wsp:val=&quot;5AD50966&quot;/&gt;&lt;wsp:rsid wsp:val=&quot;5AEEFB11&quot;/&gt;&lt;wsp:rsid wsp:val=&quot;5CEB850C&quot;/&gt;&lt;wsp:rsid wsp:val=&quot;5E806501&quot;/&gt;&lt;wsp:rsid wsp:val=&quot;5FEE3BC1&quot;/&gt;&lt;wsp:rsid wsp:val=&quot;61E1D17F&quot;/&gt;&lt;wsp:rsid wsp:val=&quot;62038877&quot;/&gt;&lt;wsp:rsid wsp:val=&quot;652B4F28&quot;/&gt;&lt;wsp:rsid wsp:val=&quot;662A25D4&quot;/&gt;&lt;wsp:rsid wsp:val=&quot;67F4BA1F&quot;/&gt;&lt;wsp:rsid wsp:val=&quot;68403CD3&quot;/&gt;&lt;wsp:rsid wsp:val=&quot;6AA7008A&quot;/&gt;&lt;wsp:rsid wsp:val=&quot;6B7D0894&quot;/&gt;&lt;wsp:rsid wsp:val=&quot;6C7E0A4F&quot;/&gt;&lt;wsp:rsid wsp:val=&quot;6C846DDB&quot;/&gt;&lt;wsp:rsid wsp:val=&quot;6CE7151B&quot;/&gt;&lt;wsp:rsid wsp:val=&quot;6E54B90A&quot;/&gt;&lt;wsp:rsid wsp:val=&quot;6E81E95D&quot;/&gt;&lt;wsp:rsid wsp:val=&quot;6E9624D7&quot;/&gt;&lt;wsp:rsid wsp:val=&quot;6FA4D4E1&quot;/&gt;&lt;wsp:rsid wsp:val=&quot;703B74A7&quot;/&gt;&lt;wsp:rsid wsp:val=&quot;705DC317&quot;/&gt;&lt;wsp:rsid wsp:val=&quot;71391D5E&quot;/&gt;&lt;wsp:rsid wsp:val=&quot;718F59BC&quot;/&gt;&lt;wsp:rsid wsp:val=&quot;71B72C3F&quot;/&gt;&lt;wsp:rsid wsp:val=&quot;7306E36F&quot;/&gt;&lt;wsp:rsid wsp:val=&quot;73FA7391&quot;/&gt;&lt;wsp:rsid wsp:val=&quot;74042684&quot;/&gt;&lt;wsp:rsid wsp:val=&quot;785AC153&quot;/&gt;&lt;wsp:rsid wsp:val=&quot;785F1771&quot;/&gt;&lt;wsp:rsid wsp:val=&quot;78754A76&quot;/&gt;&lt;wsp:rsid wsp:val=&quot;7A86D886&quot;/&gt;&lt;wsp:rsid wsp:val=&quot;7AD64CB1&quot;/&gt;&lt;wsp:rsid wsp:val=&quot;7AD6B158&quot;/&gt;&lt;wsp:rsid wsp:val=&quot;7B78706A&quot;/&gt;&lt;wsp:rsid wsp:val=&quot;7CCE4325&quot;/&gt;&lt;wsp:rsid wsp:val=&quot;7D1A8F27&quot;/&gt;&lt;wsp:rsid wsp:val=&quot;7D1D2A70&quot;/&gt;&lt;wsp:rsid wsp:val=&quot;7F724316&quot;/&gt;&lt;/wsp:rsids&gt;&lt;/w:docPr&gt;&lt;w:body&gt;&lt;wx:sect&gt;&lt;w:p wsp:rsidR=&quot;00000000&quot; wsp:rsidRDefault=&quot;00FA7C12&quot; wsp:rsidP=&quot;00FA7C12&quot;&gt;&lt;m:oMathPara&gt;&lt;m:oMath&gt;&lt;m:r&gt;&lt;w:rPr&gt;&lt;w:rFonts w:ascii=&quot;Cambria Math&quot; w:h-ansi=&quot;Cambria Math&quot;/&gt;&lt;wx:font wx:val=&quot;Cambria Math&quot;/&gt;&lt;w:i/&gt;&lt;/w:rPr&gt;&lt;m:t&gt;â‰¥&lt;/m:t&gt;&lt;/m:r&gt;&lt;/m:oMath&gt;&lt;/m:oMathPara&gt;&lt;/w:p&gt;&lt;w:sectPr wsp:rsidR=&quot;00000000&quot;&gt;&lt;w:pgSz w:w=&quot;12240&quot; w:h=&quot;15840&quot;/&gt;&lt;w:pgMar w:top=&quot;1417&quot; w:right=&quot;1701&quot; w:bottom=&quot;1417&quot; w:left=&quot;1701&quot; w:header=&quot;720&quot; w:footer=&quot;720&quot; w:gutter=&quot;0&quot;/&gt;&lt;w:cols w:space=&quot;720&quot;/&gt;&lt;/w:sectPr&gt;&lt;/wx:sect&gt;&lt;/w:body&gt;&lt;/w:wordDocument&gt;">
+            <v:imagedata chromakey="white" o:title="" r:id="rId19"/>
+          </v:shape>
+        </w:pict>
+      </w:r>
+      <w:r>
+        <w:rPr>
+          <w:rFonts w:eastAsia="Times" w:cs="Times"/>
+        </w:rPr>
+        <w:instrText xml:space="preserve"> </w:instrText>
+      </w:r>
+      <w:r>
+        <w:rPr>
+          <w:rFonts w:eastAsia="Times" w:cs="Times"/>
+        </w:rPr>
+        <w:fldChar w:fldCharType="separate"/>
+      </w:r>
+      <w:r>
+        <w:rPr>
+          <w:rFonts w:eastAsia="Times"/>
+          <w:position w:val="-5"/>
+        </w:rPr>
+        <w:pict w14:anchorId="70CDEF0A">
+          <v:shape id="_x0000_i1039" style="width:9pt;height:20.25pt" type="#_x0000_t75" equationxml="&lt;?xml version=&quot;1.0&quot; encoding=&quot;UTF-8&quot; standalone=&quot;yes&quot;?&gt;&#10;&lt;?mso-application progid=&quot;Word.Document&quot;?&gt;&#10;&lt;w:wordDocument xmlns:aml=&quot;http://schemas.microsoft.com/aml/2001/core&quot; xmlns:wpc=&quot;http://schemas.microsoft.com/office/word/2010/wordprocessingCanvas&quot; xmlns:cx=&quot;http://schemas.microsoft.com/office/drawing/2014/chartex&quot; xmlns:cx1=&quot;http://schemas.microsoft.com/office/drawing/2015/9/8/chartex&quot; xmlns:cx2=&quot;http://schemas.microsoft.com/office/drawing/2015/10/21/chartex&quot; xmlns:cx3=&quot;http://schemas.microsoft.com/office/drawing/2016/5/9/chartex&quot; xmlns:cx4=&quot;http://schemas.microsoft.com/office/drawing/2016/5/10/chartex&quot; xmlns:cx5=&quot;http://schemas.microsoft.com/office/drawing/2016/5/11/chartex&quot; xmlns:cx6=&quot;http://schemas.microsoft.com/office/drawing/2016/5/12/chartex&quot; xmlns:cx7=&quot;http://schemas.microsoft.com/office/drawing/2016/5/13/chartex&quot; xmlns:cx8=&quot;http://schemas.microsoft.com/office/drawing/2016/5/14/chartex&quot; xmlns:cr=&quot;http://schemas.microsoft.com/office/comments/2020/reactions&quot; xmlns:dt=&quot;uuid:C2F41010-65B3-11d1-A29F-00AA00C14882&quot; xmlns:mc=&quot;http://schemas.openxmlformats.org/markup-compatibility/2006&quot; xmlns:aink=&quot;http://schemas.microsoft.com/office/drawing/2016/ink&quot; xmlns:am3d=&quot;http://schemas.microsoft.com/office/drawing/2017/model3d&quot; xmlns:o=&quot;urn:schemas-microsoft-com:office:office&quot; xmlns:oel=&quot;http://schemas.microsoft.com/office/2019/extlst&quot; xmlns:m=&quot;http://schemas.openxmlformats.org/officeDocument/2006/math&quot; xmlns:v=&quot;urn:schemas-microsoft-com:vml&quot; xmlns:w10=&quot;urn:schemas-microsoft-com:office:word&quot; xmlns:w=&quot;http://schemas.microsoft.com/office/word/2003/wordml&quot; xmlns:w16du=&quot;http://schemas.microsoft.com/office/word/2023/wordml/word16du&quot; xmlns:wx=&quot;http://schemas.microsoft.com/office/word/2003/auxHint&quot; xmlns:wne=&quot;http://schemas.microsoft.com/office/word/2006/wordml&quot; xmlns:wsp=&quot;http://schemas.microsoft.com/office/word/2003/wordml/sp2&quot; xmlns:sl=&quot;http://schemas.microsoft.com/schemaLibrary/2003/core&quot; w:macrosPresent=&quot;no&quot; w:embeddedObjPresent=&quot;no&quot; w:ocxPresent=&quot;no&quot; xml:space=&quot;preserve&quot;&gt;&lt;w:ignoreSubtree w:val=&quot;http://schemas.microsoft.com/office/word/2003/wordml/sp2&quot;/&gt;&lt;o:DocumentProperties&gt;&lt;o:Version&gt;16&lt;/o:Version&gt;&lt;/o:DocumentProperties&gt;&lt;w:docPr&gt;&lt;w:view w:val=&quot;print&quot;/&gt;&lt;w:zoom w:percent=&quot;100&quot;/&gt;&lt;w:doNotEmbedSystemFonts/&gt;&lt;w:mirrorMargins/&gt;&lt;w:defaultTabStop w:val=&quot;709&quot;/&gt;&lt;w:hyphenationZone w:val=&quot;425&quot;/&gt;&lt;w:punctuationKerning/&gt;&lt;w:characterSpacingControl w:val=&quot;DontCompress&quot;/&gt;&lt;w:optimizeForBrowser/&gt;&lt;w:validateAgainstSchema/&gt;&lt;w:saveInvalidXML w:val=&quot;off&quot;/&gt;&lt;w:ignoreMixedContent w:val=&quot;off&quot;/&gt;&lt;w:alwaysShowPlaceholderText w:val=&quot;off&quot;/&gt;&lt;w:compat&gt;&lt;w:breakWrappedTables/&gt;&lt;w:snapToGridInCell/&gt;&lt;w:wrapTextWithPunct/&gt;&lt;w:useAsianBreakRules/&gt;&lt;w:dontGrowAutofit/&gt;&lt;/w:compat&gt;&lt;wsp:rsids&gt;&lt;wsp:rsidRoot wsp:val=&quot;003101E9&quot;/&gt;&lt;wsp:rsid wsp:val=&quot;000031CF&quot;/&gt;&lt;wsp:rsid wsp:val=&quot;00011E5D&quot;/&gt;&lt;wsp:rsid wsp:val=&quot;00012790&quot;/&gt;&lt;wsp:rsid wsp:val=&quot;00012FF3&quot;/&gt;&lt;wsp:rsid wsp:val=&quot;00014942&quot;/&gt;&lt;wsp:rsid wsp:val=&quot;00036DDE&quot;/&gt;&lt;wsp:rsid wsp:val=&quot;00041697&quot;/&gt;&lt;wsp:rsid wsp:val=&quot;00041EAE&quot;/&gt;&lt;wsp:rsid wsp:val=&quot;00051030&quot;/&gt;&lt;wsp:rsid wsp:val=&quot;000520B9&quot;/&gt;&lt;wsp:rsid wsp:val=&quot;000645C1&quot;/&gt;&lt;wsp:rsid wsp:val=&quot;000710BA&quot;/&gt;&lt;wsp:rsid wsp:val=&quot;000945B2&quot;/&gt;&lt;wsp:rsid wsp:val=&quot;00094E10&quot;/&gt;&lt;wsp:rsid wsp:val=&quot;000A212D&quot;/&gt;&lt;wsp:rsid wsp:val=&quot;000A5C90&quot;/&gt;&lt;wsp:rsid wsp:val=&quot;000A6AAC&quot;/&gt;&lt;wsp:rsid wsp:val=&quot;000A6C19&quot;/&gt;&lt;wsp:rsid wsp:val=&quot;000B5D56&quot;/&gt;&lt;wsp:rsid wsp:val=&quot;000C6A23&quot;/&gt;&lt;wsp:rsid wsp:val=&quot;000D4365&quot;/&gt;&lt;wsp:rsid wsp:val=&quot;000E7223&quot;/&gt;&lt;wsp:rsid wsp:val=&quot;000F2198&quot;/&gt;&lt;wsp:rsid wsp:val=&quot;0012435D&quot;/&gt;&lt;wsp:rsid wsp:val=&quot;001312C4&quot;/&gt;&lt;wsp:rsid wsp:val=&quot;0013295B&quot;/&gt;&lt;wsp:rsid wsp:val=&quot;00136E83&quot;/&gt;&lt;wsp:rsid wsp:val=&quot;001433D9&quot;/&gt;&lt;wsp:rsid wsp:val=&quot;0015738B&quot;/&gt;&lt;wsp:rsid wsp:val=&quot;001574FB&quot;/&gt;&lt;wsp:rsid wsp:val=&quot;00165D16&quot;/&gt;&lt;wsp:rsid wsp:val=&quot;00170840&quot;/&gt;&lt;wsp:rsid wsp:val=&quot;001849CE&quot;/&gt;&lt;wsp:rsid wsp:val=&quot;00191FC1&quot;/&gt;&lt;wsp:rsid wsp:val=&quot;001A6EB5&quot;/&gt;&lt;wsp:rsid wsp:val=&quot;001B141D&quot;/&gt;&lt;wsp:rsid wsp:val=&quot;001B7615&quot;/&gt;&lt;wsp:rsid wsp:val=&quot;001C3003&quot;/&gt;&lt;wsp:rsid wsp:val=&quot;001E3756&quot;/&gt;&lt;wsp:rsid wsp:val=&quot;001F1D51&quot;/&gt;&lt;wsp:rsid wsp:val=&quot;001F4D90&quot;/&gt;&lt;wsp:rsid wsp:val=&quot;001F7B46&quot;/&gt;&lt;wsp:rsid wsp:val=&quot;0021019D&quot;/&gt;&lt;wsp:rsid wsp:val=&quot;00223428&quot;/&gt;&lt;wsp:rsid wsp:val=&quot;002244EE&quot;/&gt;&lt;wsp:rsid wsp:val=&quot;00230861&quot;/&gt;&lt;wsp:rsid wsp:val=&quot;002312D3&quot;/&gt;&lt;wsp:rsid wsp:val=&quot;0023215D&quot;/&gt;&lt;wsp:rsid wsp:val=&quot;002627B2&quot;/&gt;&lt;wsp:rsid wsp:val=&quot;002636C2&quot;/&gt;&lt;wsp:rsid wsp:val=&quot;002653DD&quot;/&gt;&lt;wsp:rsid wsp:val=&quot;00265AC2&quot;/&gt;&lt;wsp:rsid wsp:val=&quot;0026627A&quot;/&gt;&lt;wsp:rsid wsp:val=&quot;00274432&quot;/&gt;&lt;wsp:rsid wsp:val=&quot;00287985&quot;/&gt;&lt;wsp:rsid wsp:val=&quot;00291C8E&quot;/&gt;&lt;wsp:rsid wsp:val=&quot;00293EDE&quot;/&gt;&lt;wsp:rsid wsp:val=&quot;0029480B&quot;/&gt;&lt;wsp:rsid wsp:val=&quot;002A5E15&quot;/&gt;&lt;wsp:rsid wsp:val=&quot;002A6B5A&quot;/&gt;&lt;wsp:rsid wsp:val=&quot;002C18C4&quot;/&gt;&lt;wsp:rsid wsp:val=&quot;002C5611&quot;/&gt;&lt;wsp:rsid wsp:val=&quot;002D114D&quot;/&gt;&lt;wsp:rsid wsp:val=&quot;002D795A&quot;/&gt;&lt;wsp:rsid wsp:val=&quot;002E5B15&quot;/&gt;&lt;wsp:rsid wsp:val=&quot;002E6E90&quot;/&gt;&lt;wsp:rsid wsp:val=&quot;002F3C68&quot;/&gt;&lt;wsp:rsid wsp:val=&quot;002F5DED&quot;/&gt;&lt;wsp:rsid wsp:val=&quot;002F7EB1&quot;/&gt;&lt;wsp:rsid wsp:val=&quot;003101E9&quot;/&gt;&lt;wsp:rsid wsp:val=&quot;0031040E&quot;/&gt;&lt;wsp:rsid wsp:val=&quot;00312A13&quot;/&gt;&lt;wsp:rsid wsp:val=&quot;00333641&quot;/&gt;&lt;wsp:rsid wsp:val=&quot;003358A7&quot;/&gt;&lt;wsp:rsid wsp:val=&quot;00344531&quot;/&gt;&lt;wsp:rsid wsp:val=&quot;00347FC2&quot;/&gt;&lt;wsp:rsid wsp:val=&quot;00352D7D&quot;/&gt;&lt;wsp:rsid wsp:val=&quot;003559ED&quot;/&gt;&lt;wsp:rsid wsp:val=&quot;003721FA&quot;/&gt;&lt;wsp:rsid wsp:val=&quot;00372305&quot;/&gt;&lt;wsp:rsid wsp:val=&quot;00372E04&quot;/&gt;&lt;wsp:rsid wsp:val=&quot;00383AE9&quot;/&gt;&lt;wsp:rsid wsp:val=&quot;0039094B&quot;/&gt;&lt;wsp:rsid wsp:val=&quot;0039756A&quot;/&gt;&lt;wsp:rsid wsp:val=&quot;00397BAD&quot;/&gt;&lt;wsp:rsid wsp:val=&quot;003A3EB2&quot;/&gt;&lt;wsp:rsid wsp:val=&quot;003A6A72&quot;/&gt;&lt;wsp:rsid wsp:val=&quot;003B521D&quot;/&gt;&lt;wsp:rsid wsp:val=&quot;003B7F66&quot;/&gt;&lt;wsp:rsid wsp:val=&quot;003C5CA0&quot;/&gt;&lt;wsp:rsid wsp:val=&quot;003D4C00&quot;/&gt;&lt;wsp:rsid wsp:val=&quot;003F07D7&quot;/&gt;&lt;wsp:rsid wsp:val=&quot;003F3D6D&quot;/&gt;&lt;wsp:rsid wsp:val=&quot;0040173D&quot;/&gt;&lt;wsp:rsid wsp:val=&quot;0043250A&quot;/&gt;&lt;wsp:rsid wsp:val=&quot;00450638&quot;/&gt;&lt;wsp:rsid wsp:val=&quot;004563A6&quot;/&gt;&lt;wsp:rsid wsp:val=&quot;00464370&quot;/&gt;&lt;wsp:rsid wsp:val=&quot;004714B2&quot;/&gt;&lt;wsp:rsid wsp:val=&quot;00474A38&quot;/&gt;&lt;wsp:rsid wsp:val=&quot;00487524&quot;/&gt;&lt;wsp:rsid wsp:val=&quot;00497972&quot;/&gt;&lt;wsp:rsid wsp:val=&quot;004A02BC&quot;/&gt;&lt;wsp:rsid wsp:val=&quot;004A3290&quot;/&gt;&lt;wsp:rsid wsp:val=&quot;004A33B7&quot;/&gt;&lt;wsp:rsid wsp:val=&quot;004A3726&quot;/&gt;&lt;wsp:rsid wsp:val=&quot;004A7129&quot;/&gt;&lt;wsp:rsid wsp:val=&quot;004A7260&quot;/&gt;&lt;wsp:rsid wsp:val=&quot;004B4E5D&quot;/&gt;&lt;wsp:rsid wsp:val=&quot;004C3800&quot;/&gt;&lt;wsp:rsid wsp:val=&quot;004C47D9&quot;/&gt;&lt;wsp:rsid wsp:val=&quot;004C5F18&quot;/&gt;&lt;wsp:rsid wsp:val=&quot;004C7FC5&quot;/&gt;&lt;wsp:rsid wsp:val=&quot;004D135E&quot;/&gt;&lt;wsp:rsid wsp:val=&quot;004D636F&quot;/&gt;&lt;wsp:rsid wsp:val=&quot;004F690E&quot;/&gt;&lt;wsp:rsid wsp:val=&quot;00500023&quot;/&gt;&lt;wsp:rsid wsp:val=&quot;005026C2&quot;/&gt;&lt;wsp:rsid wsp:val=&quot;00503EF4&quot;/&gt;&lt;wsp:rsid wsp:val=&quot;00516126&quot;/&gt;&lt;wsp:rsid wsp:val=&quot;0053671A&quot;/&gt;&lt;wsp:rsid wsp:val=&quot;005439AA&quot;/&gt;&lt;wsp:rsid wsp:val=&quot;00547C56&quot;/&gt;&lt;wsp:rsid wsp:val=&quot;00557A55&quot;/&gt;&lt;wsp:rsid wsp:val=&quot;00575555&quot;/&gt;&lt;wsp:rsid wsp:val=&quot;00577F03&quot;/&gt;&lt;wsp:rsid wsp:val=&quot;00587808&quot;/&gt;&lt;wsp:rsid wsp:val=&quot;00594038&quot;/&gt;&lt;wsp:rsid wsp:val=&quot;0059662D&quot;/&gt;&lt;wsp:rsid wsp:val=&quot;00597ED3&quot;/&gt;&lt;wsp:rsid wsp:val=&quot;005A4125&quot;/&gt;&lt;wsp:rsid wsp:val=&quot;005A4DA1&quot;/&gt;&lt;wsp:rsid wsp:val=&quot;005A5A5E&quot;/&gt;&lt;wsp:rsid wsp:val=&quot;005A5F3B&quot;/&gt;&lt;wsp:rsid wsp:val=&quot;005A60BA&quot;/&gt;&lt;wsp:rsid wsp:val=&quot;005A682E&quot;/&gt;&lt;wsp:rsid wsp:val=&quot;005B12EF&quot;/&gt;&lt;wsp:rsid wsp:val=&quot;005B1EFA&quot;/&gt;&lt;wsp:rsid wsp:val=&quot;005B6B49&quot;/&gt;&lt;wsp:rsid wsp:val=&quot;005C0906&quot;/&gt;&lt;wsp:rsid wsp:val=&quot;005C3185&quot;/&gt;&lt;wsp:rsid wsp:val=&quot;005D47EB&quot;/&gt;&lt;wsp:rsid wsp:val=&quot;005D49D8&quot;/&gt;&lt;wsp:rsid wsp:val=&quot;005D5883&quot;/&gt;&lt;wsp:rsid wsp:val=&quot;005D7EE2&quot;/&gt;&lt;wsp:rsid wsp:val=&quot;005E315F&quot;/&gt;&lt;wsp:rsid wsp:val=&quot;005F33A7&quot;/&gt;&lt;wsp:rsid wsp:val=&quot;005F73A7&quot;/&gt;&lt;wsp:rsid wsp:val=&quot;005F774A&quot;/&gt;&lt;wsp:rsid wsp:val=&quot;00602D43&quot;/&gt;&lt;wsp:rsid wsp:val=&quot;00607689&quot;/&gt;&lt;wsp:rsid wsp:val=&quot;00616390&quot;/&gt;&lt;wsp:rsid wsp:val=&quot;006257E1&quot;/&gt;&lt;wsp:rsid wsp:val=&quot;00633EED&quot;/&gt;&lt;wsp:rsid wsp:val=&quot;006502E1&quot;/&gt;&lt;wsp:rsid wsp:val=&quot;0066433A&quot;/&gt;&lt;wsp:rsid wsp:val=&quot;00670C77&quot;/&gt;&lt;wsp:rsid wsp:val=&quot;006817ED&quot;/&gt;&lt;wsp:rsid wsp:val=&quot;00694A95&quot;/&gt;&lt;wsp:rsid wsp:val=&quot;006A204F&quot;/&gt;&lt;wsp:rsid wsp:val=&quot;006D5C3B&quot;/&gt;&lt;wsp:rsid wsp:val=&quot;006D7FAC&quot;/&gt;&lt;wsp:rsid wsp:val=&quot;006E2FAF&quot;/&gt;&lt;wsp:rsid wsp:val=&quot;00715504&quot;/&gt;&lt;wsp:rsid wsp:val=&quot;00720319&quot;/&gt;&lt;wsp:rsid wsp:val=&quot;007238BA&quot;/&gt;&lt;wsp:rsid wsp:val=&quot;00732448&quot;/&gt;&lt;wsp:rsid wsp:val=&quot;007341A3&quot;/&gt;&lt;wsp:rsid wsp:val=&quot;00735554&quot;/&gt;&lt;wsp:rsid wsp:val=&quot;007537F1&quot;/&gt;&lt;wsp:rsid wsp:val=&quot;00765887&quot;/&gt;&lt;wsp:rsid wsp:val=&quot;007809DB&quot;/&gt;&lt;wsp:rsid wsp:val=&quot;00787B9B&quot;/&gt;&lt;wsp:rsid wsp:val=&quot;0079611E&quot;/&gt;&lt;wsp:rsid wsp:val=&quot;007A55CE&quot;/&gt;&lt;wsp:rsid wsp:val=&quot;007A75B8&quot;/&gt;&lt;wsp:rsid wsp:val=&quot;007B14A6&quot;/&gt;&lt;wsp:rsid wsp:val=&quot;007B58EA&quot;/&gt;&lt;wsp:rsid wsp:val=&quot;007B73B2&quot;/&gt;&lt;wsp:rsid wsp:val=&quot;007C2CF4&quot;/&gt;&lt;wsp:rsid wsp:val=&quot;007C482F&quot;/&gt;&lt;wsp:rsid wsp:val=&quot;007D4814&quot;/&gt;&lt;wsp:rsid wsp:val=&quot;007F3423&quot;/&gt;&lt;wsp:rsid wsp:val=&quot;007F6D31&quot;/&gt;&lt;wsp:rsid wsp:val=&quot;00803F78&quot;/&gt;&lt;wsp:rsid wsp:val=&quot;008040C4&quot;/&gt;&lt;wsp:rsid wsp:val=&quot;00805BA0&quot;/&gt;&lt;wsp:rsid wsp:val=&quot;008103A8&quot;/&gt;&lt;wsp:rsid wsp:val=&quot;00813C19&quot;/&gt;&lt;wsp:rsid wsp:val=&quot;00831ACC&quot;/&gt;&lt;wsp:rsid wsp:val=&quot;00832E98&quot;/&gt;&lt;wsp:rsid wsp:val=&quot;008443C0&quot;/&gt;&lt;wsp:rsid wsp:val=&quot;00850D17&quot;/&gt;&lt;wsp:rsid wsp:val=&quot;008532C2&quot;/&gt;&lt;wsp:rsid wsp:val=&quot;00867A05&quot;/&gt;&lt;wsp:rsid wsp:val=&quot;00876CCA&quot;/&gt;&lt;wsp:rsid wsp:val=&quot;00890FF4&quot;/&gt;&lt;wsp:rsid wsp:val=&quot;00891E3F&quot;/&gt;&lt;wsp:rsid wsp:val=&quot;00894FCE&quot;/&gt;&lt;wsp:rsid wsp:val=&quot;008A0E84&quot;/&gt;&lt;wsp:rsid wsp:val=&quot;008B7D6D&quot;/&gt;&lt;wsp:rsid wsp:val=&quot;008C0DD8&quot;/&gt;&lt;wsp:rsid wsp:val=&quot;008C161E&quot;/&gt;&lt;wsp:rsid wsp:val=&quot;008C30F4&quot;/&gt;&lt;wsp:rsid wsp:val=&quot;008C3F2C&quot;/&gt;&lt;wsp:rsid wsp:val=&quot;008C6DC2&quot;/&gt;&lt;wsp:rsid wsp:val=&quot;008D1488&quot;/&gt;&lt;wsp:rsid wsp:val=&quot;008D36B6&quot;/&gt;&lt;wsp:rsid wsp:val=&quot;008D36C4&quot;/&gt;&lt;wsp:rsid wsp:val=&quot;008F5B7D&quot;/&gt;&lt;wsp:rsid wsp:val=&quot;00904445&quot;/&gt;&lt;wsp:rsid wsp:val=&quot;0090796E&quot;/&gt;&lt;wsp:rsid wsp:val=&quot;00932B39&quot;/&gt;&lt;wsp:rsid wsp:val=&quot;00932FAF&quot;/&gt;&lt;wsp:rsid wsp:val=&quot;00933212&quot;/&gt;&lt;wsp:rsid wsp:val=&quot;0094120B&quot;/&gt;&lt;wsp:rsid wsp:val=&quot;00951424&quot;/&gt;&lt;wsp:rsid wsp:val=&quot;009613EB&quot;/&gt;&lt;wsp:rsid wsp:val=&quot;00967F63&quot;/&gt;&lt;wsp:rsid wsp:val=&quot;00985396&quot;/&gt;&lt;wsp:rsid wsp:val=&quot;009862BF&quot;/&gt;&lt;wsp:rsid wsp:val=&quot;0098721F&quot;/&gt;&lt;wsp:rsid wsp:val=&quot;00987396&quot;/&gt;&lt;wsp:rsid wsp:val=&quot;009905FF&quot;/&gt;&lt;wsp:rsid wsp:val=&quot;009A1A42&quot;/&gt;&lt;wsp:rsid wsp:val=&quot;009A465D&quot;/&gt;&lt;wsp:rsid wsp:val=&quot;009A77A5&quot;/&gt;&lt;wsp:rsid wsp:val=&quot;009B39B3&quot;/&gt;&lt;wsp:rsid wsp:val=&quot;009C0274&quot;/&gt;&lt;wsp:rsid wsp:val=&quot;009C3757&quot;/&gt;&lt;wsp:rsid wsp:val=&quot;009E5D6D&quot;/&gt;&lt;wsp:rsid wsp:val=&quot;009E7B57&quot;/&gt;&lt;wsp:rsid wsp:val=&quot;009F231B&quot;/&gt;&lt;wsp:rsid wsp:val=&quot;009F5140&quot;/&gt;&lt;wsp:rsid wsp:val=&quot;00A01C68&quot;/&gt;&lt;wsp:rsid wsp:val=&quot;00A05672&quot;/&gt;&lt;wsp:rsid wsp:val=&quot;00A2552B&quot;/&gt;&lt;wsp:rsid wsp:val=&quot;00A3599F&quot;/&gt;&lt;wsp:rsid wsp:val=&quot;00A40956&quot;/&gt;&lt;wsp:rsid wsp:val=&quot;00A57AC2&quot;/&gt;&lt;wsp:rsid wsp:val=&quot;00A57B48&quot;/&gt;&lt;wsp:rsid wsp:val=&quot;00A62790&quot;/&gt;&lt;wsp:rsid wsp:val=&quot;00A66605&quot;/&gt;&lt;wsp:rsid wsp:val=&quot;00A7623D&quot;/&gt;&lt;wsp:rsid wsp:val=&quot;00A84CB3&quot;/&gt;&lt;wsp:rsid wsp:val=&quot;00A91157&quot;/&gt;&lt;wsp:rsid wsp:val=&quot;00A91512&quot;/&gt;&lt;wsp:rsid wsp:val=&quot;00AA2573&quot;/&gt;&lt;wsp:rsid wsp:val=&quot;00AB0653&quot;/&gt;&lt;wsp:rsid wsp:val=&quot;00AE1957&quot;/&gt;&lt;wsp:rsid wsp:val=&quot;00AE1B8F&quot;/&gt;&lt;wsp:rsid wsp:val=&quot;00AE268F&quot;/&gt;&lt;wsp:rsid wsp:val=&quot;00AF0897&quot;/&gt;&lt;wsp:rsid wsp:val=&quot;00AF3329&quot;/&gt;&lt;wsp:rsid wsp:val=&quot;00AF3BEC&quot;/&gt;&lt;wsp:rsid wsp:val=&quot;00B10CBB&quot;/&gt;&lt;wsp:rsid wsp:val=&quot;00B41018&quot;/&gt;&lt;wsp:rsid wsp:val=&quot;00B4390B&quot;/&gt;&lt;wsp:rsid wsp:val=&quot;00B47915&quot;/&gt;&lt;wsp:rsid wsp:val=&quot;00B507C9&quot;/&gt;&lt;wsp:rsid wsp:val=&quot;00B574B0&quot;/&gt;&lt;wsp:rsid wsp:val=&quot;00B57BF1&quot;/&gt;&lt;wsp:rsid wsp:val=&quot;00B617DF&quot;/&gt;&lt;wsp:rsid wsp:val=&quot;00B64933&quot;/&gt;&lt;wsp:rsid wsp:val=&quot;00B73DEF&quot;/&gt;&lt;wsp:rsid wsp:val=&quot;00B91F37&quot;/&gt;&lt;wsp:rsid wsp:val=&quot;00B9290D&quot;/&gt;&lt;wsp:rsid wsp:val=&quot;00BA39BC&quot;/&gt;&lt;wsp:rsid wsp:val=&quot;00BA5C53&quot;/&gt;&lt;wsp:rsid wsp:val=&quot;00BA7C33&quot;/&gt;&lt;wsp:rsid wsp:val=&quot;00BB2D0A&quot;/&gt;&lt;wsp:rsid wsp:val=&quot;00BB32AA&quot;/&gt;&lt;wsp:rsid wsp:val=&quot;00BB5E49&quot;/&gt;&lt;wsp:rsid wsp:val=&quot;00BB6259&quot;/&gt;&lt;wsp:rsid wsp:val=&quot;00BB7B75&quot;/&gt;&lt;wsp:rsid wsp:val=&quot;00BC5C5F&quot;/&gt;&lt;wsp:rsid wsp:val=&quot;00BC6AE7&quot;/&gt;&lt;wsp:rsid wsp:val=&quot;00BC732A&quot;/&gt;&lt;wsp:rsid wsp:val=&quot;00BD58A0&quot;/&gt;&lt;wsp:rsid wsp:val=&quot;00C02480&quot;/&gt;&lt;wsp:rsid wsp:val=&quot;00C123B0&quot;/&gt;&lt;wsp:rsid wsp:val=&quot;00C43883&quot;/&gt;&lt;wsp:rsid wsp:val=&quot;00C46A10&quot;/&gt;&lt;wsp:rsid wsp:val=&quot;00C46B3E&quot;/&gt;&lt;wsp:rsid wsp:val=&quot;00C50141&quot;/&gt;&lt;wsp:rsid wsp:val=&quot;00C507E2&quot;/&gt;&lt;wsp:rsid wsp:val=&quot;00C53158&quot;/&gt;&lt;wsp:rsid wsp:val=&quot;00C6713B&quot;/&gt;&lt;wsp:rsid wsp:val=&quot;00C7778B&quot;/&gt;&lt;wsp:rsid wsp:val=&quot;00C85D53&quot;/&gt;&lt;wsp:rsid wsp:val=&quot;00C95EEA&quot;/&gt;&lt;wsp:rsid wsp:val=&quot;00CA0CE4&quot;/&gt;&lt;wsp:rsid wsp:val=&quot;00CA18F0&quot;/&gt;&lt;wsp:rsid wsp:val=&quot;00CA777F&quot;/&gt;&lt;wsp:rsid wsp:val=&quot;00CB32B7&quot;/&gt;&lt;wsp:rsid wsp:val=&quot;00CB735F&quot;/&gt;&lt;wsp:rsid wsp:val=&quot;00CD797A&quot;/&gt;&lt;wsp:rsid wsp:val=&quot;00CE2877&quot;/&gt;&lt;wsp:rsid wsp:val=&quot;00CF2577&quot;/&gt;&lt;wsp:rsid wsp:val=&quot;00D02EEA&quot;/&gt;&lt;wsp:rsid wsp:val=&quot;00D06F6F&quot;/&gt;&lt;wsp:rsid wsp:val=&quot;00D212ED&quot;/&gt;&lt;wsp:rsid wsp:val=&quot;00D21A3B&quot;/&gt;&lt;wsp:rsid wsp:val=&quot;00D31E19&quot;/&gt;&lt;wsp:rsid wsp:val=&quot;00D32A91&quot;/&gt;&lt;wsp:rsid wsp:val=&quot;00D429BA&quot;/&gt;&lt;wsp:rsid wsp:val=&quot;00D51EA2&quot;/&gt;&lt;wsp:rsid wsp:val=&quot;00D62982&quot;/&gt;&lt;wsp:rsid wsp:val=&quot;00D62AFD&quot;/&gt;&lt;wsp:rsid wsp:val=&quot;00D67F9E&quot;/&gt;&lt;wsp:rsid wsp:val=&quot;00D748B4&quot;/&gt;&lt;wsp:rsid wsp:val=&quot;00D84750&quot;/&gt;&lt;wsp:rsid wsp:val=&quot;00D902C6&quot;/&gt;&lt;wsp:rsid wsp:val=&quot;00DA09A4&quot;/&gt;&lt;wsp:rsid wsp:val=&quot;00DA3BC0&quot;/&gt;&lt;wsp:rsid wsp:val=&quot;00DA5CBC&quot;/&gt;&lt;wsp:rsid wsp:val=&quot;00DA6A20&quot;/&gt;&lt;wsp:rsid wsp:val=&quot;00DB19B5&quot;/&gt;&lt;wsp:rsid wsp:val=&quot;00DC21A4&quot;/&gt;&lt;wsp:rsid wsp:val=&quot;00DF44B3&quot;/&gt;&lt;wsp:rsid wsp:val=&quot;00DF74F4&quot;/&gt;&lt;wsp:rsid wsp:val=&quot;00E16729&quot;/&gt;&lt;wsp:rsid wsp:val=&quot;00E2555D&quot;/&gt;&lt;wsp:rsid wsp:val=&quot;00E56436&quot;/&gt;&lt;wsp:rsid wsp:val=&quot;00E66003&quot;/&gt;&lt;wsp:rsid wsp:val=&quot;00E67E2D&quot;/&gt;&lt;wsp:rsid wsp:val=&quot;00E73AC4&quot;/&gt;&lt;wsp:rsid wsp:val=&quot;00E8235F&quot;/&gt;&lt;wsp:rsid wsp:val=&quot;00E85CB1&quot;/&gt;&lt;wsp:rsid wsp:val=&quot;00E95700&quot;/&gt;&lt;wsp:rsid wsp:val=&quot;00EB786D&quot;/&gt;&lt;wsp:rsid wsp:val=&quot;00EC03D8&quot;/&gt;&lt;wsp:rsid wsp:val=&quot;00EC3340&quot;/&gt;&lt;wsp:rsid wsp:val=&quot;00EE0130&quot;/&gt;&lt;wsp:rsid wsp:val=&quot;00EE77D4&quot;/&gt;&lt;wsp:rsid wsp:val=&quot;00F207D9&quot;/&gt;&lt;wsp:rsid wsp:val=&quot;00F237A8&quot;/&gt;&lt;wsp:rsid wsp:val=&quot;00F26174&quot;/&gt;&lt;wsp:rsid wsp:val=&quot;00F35307&quot;/&gt;&lt;wsp:rsid wsp:val=&quot;00F35B6B&quot;/&gt;&lt;wsp:rsid wsp:val=&quot;00F4EB1B&quot;/&gt;&lt;wsp:rsid wsp:val=&quot;00F54FE5&quot;/&gt;&lt;wsp:rsid wsp:val=&quot;00F572B8&quot;/&gt;&lt;wsp:rsid wsp:val=&quot;00F62A62&quot;/&gt;&lt;wsp:rsid wsp:val=&quot;00F63110&quot;/&gt;&lt;wsp:rsid wsp:val=&quot;00F866F3&quot;/&gt;&lt;wsp:rsid wsp:val=&quot;00F95634&quot;/&gt;&lt;wsp:rsid wsp:val=&quot;00FA1590&quot;/&gt;&lt;wsp:rsid wsp:val=&quot;00FA7C12&quot;/&gt;&lt;wsp:rsid wsp:val=&quot;00FB0F1F&quot;/&gt;&lt;wsp:rsid wsp:val=&quot;00FB1274&quot;/&gt;&lt;wsp:rsid wsp:val=&quot;00FB5BA4&quot;/&gt;&lt;wsp:rsid wsp:val=&quot;00FD19B5&quot;/&gt;&lt;wsp:rsid wsp:val=&quot;00FD20DB&quot;/&gt;&lt;wsp:rsid wsp:val=&quot;00FD66E5&quot;/&gt;&lt;wsp:rsid wsp:val=&quot;00FF0B25&quot;/&gt;&lt;wsp:rsid wsp:val=&quot;012183F6&quot;/&gt;&lt;wsp:rsid wsp:val=&quot;025C9ABD&quot;/&gt;&lt;wsp:rsid wsp:val=&quot;02F33B7E&quot;/&gt;&lt;wsp:rsid wsp:val=&quot;030BCC63&quot;/&gt;&lt;wsp:rsid wsp:val=&quot;035F3BA2&quot;/&gt;&lt;wsp:rsid wsp:val=&quot;04198006&quot;/&gt;&lt;wsp:rsid wsp:val=&quot;048A4682&quot;/&gt;&lt;wsp:rsid wsp:val=&quot;06FDE45A&quot;/&gt;&lt;wsp:rsid wsp:val=&quot;07612DAA&quot;/&gt;&lt;wsp:rsid wsp:val=&quot;079ADE0F&quot;/&gt;&lt;wsp:rsid wsp:val=&quot;07B86627&quot;/&gt;&lt;wsp:rsid wsp:val=&quot;07BDF5CD&quot;/&gt;&lt;wsp:rsid wsp:val=&quot;08B4DFEE&quot;/&gt;&lt;wsp:rsid wsp:val=&quot;0936E046&quot;/&gt;&lt;wsp:rsid wsp:val=&quot;094CAEA4&quot;/&gt;&lt;wsp:rsid wsp:val=&quot;09CD4E36&quot;/&gt;&lt;wsp:rsid wsp:val=&quot;0A4B20A9&quot;/&gt;&lt;wsp:rsid wsp:val=&quot;0ABB1CDC&quot;/&gt;&lt;wsp:rsid wsp:val=&quot;0AC33C38&quot;/&gt;&lt;wsp:rsid wsp:val=&quot;0CB14CE8&quot;/&gt;&lt;wsp:rsid wsp:val=&quot;0CF7D76E&quot;/&gt;&lt;wsp:rsid wsp:val=&quot;0DD801AA&quot;/&gt;&lt;wsp:rsid wsp:val=&quot;0F473930&quot;/&gt;&lt;wsp:rsid wsp:val=&quot;0F5C984F&quot;/&gt;&lt;wsp:rsid wsp:val=&quot;0FA3F6BB&quot;/&gt;&lt;wsp:rsid wsp:val=&quot;1008D3A2&quot;/&gt;&lt;wsp:rsid wsp:val=&quot;11236CF9&quot;/&gt;&lt;wsp:rsid wsp:val=&quot;11C1FA45&quot;/&gt;&lt;wsp:rsid wsp:val=&quot;1253A2D8&quot;/&gt;&lt;wsp:rsid wsp:val=&quot;133EE0CD&quot;/&gt;&lt;wsp:rsid wsp:val=&quot;13778A7B&quot;/&gt;&lt;wsp:rsid wsp:val=&quot;13A1F847&quot;/&gt;&lt;wsp:rsid wsp:val=&quot;14688AE7&quot;/&gt;&lt;wsp:rsid wsp:val=&quot;1636B59F&quot;/&gt;&lt;wsp:rsid wsp:val=&quot;16A04D4B&quot;/&gt;&lt;wsp:rsid wsp:val=&quot;1956852D&quot;/&gt;&lt;wsp:rsid wsp:val=&quot;1B09200B&quot;/&gt;&lt;wsp:rsid wsp:val=&quot;1BF2CA69&quot;/&gt;&lt;wsp:rsid wsp:val=&quot;1C284BEE&quot;/&gt;&lt;wsp:rsid wsp:val=&quot;1CE0CAE5&quot;/&gt;&lt;wsp:rsid wsp:val=&quot;1D30AE4F&quot;/&gt;&lt;wsp:rsid wsp:val=&quot;1DA79AEE&quot;/&gt;&lt;wsp:rsid wsp:val=&quot;1EFE0521&quot;/&gt;&lt;wsp:rsid wsp:val=&quot;1F5025D5&quot;/&gt;&lt;wsp:rsid wsp:val=&quot;1FEB1416&quot;/&gt;&lt;wsp:rsid wsp:val=&quot;207FE3D7&quot;/&gt;&lt;wsp:rsid wsp:val=&quot;20C8FE13&quot;/&gt;&lt;wsp:rsid wsp:val=&quot;20CCC751&quot;/&gt;&lt;wsp:rsid wsp:val=&quot;21D625D1&quot;/&gt;&lt;wsp:rsid wsp:val=&quot;22A92DEB&quot;/&gt;&lt;wsp:rsid wsp:val=&quot;22E4D68E&quot;/&gt;&lt;wsp:rsid wsp:val=&quot;24908100&quot;/&gt;&lt;wsp:rsid wsp:val=&quot;25E170BD&quot;/&gt;&lt;wsp:rsid wsp:val=&quot;26455185&quot;/&gt;&lt;wsp:rsid wsp:val=&quot;268E071A&quot;/&gt;&lt;wsp:rsid wsp:val=&quot;26FD9DAB&quot;/&gt;&lt;wsp:rsid wsp:val=&quot;277ED4B5&quot;/&gt;&lt;wsp:rsid wsp:val=&quot;2926B5E9&quot;/&gt;&lt;wsp:rsid wsp:val=&quot;295A7106&quot;/&gt;&lt;wsp:rsid wsp:val=&quot;2AE53961&quot;/&gt;&lt;wsp:rsid wsp:val=&quot;2B230D13&quot;/&gt;&lt;wsp:rsid wsp:val=&quot;2B777871&quot;/&gt;&lt;wsp:rsid wsp:val=&quot;2C8E5322&quot;/&gt;&lt;wsp:rsid wsp:val=&quot;2C95DC01&quot;/&gt;&lt;wsp:rsid wsp:val=&quot;2E564D1F&quot;/&gt;&lt;wsp:rsid wsp:val=&quot;300EDC4A&quot;/&gt;&lt;wsp:rsid wsp:val=&quot;3037B67F&quot;/&gt;&lt;wsp:rsid wsp:val=&quot;3095D4D0&quot;/&gt;&lt;wsp:rsid wsp:val=&quot;30DEC7CE&quot;/&gt;&lt;wsp:rsid wsp:val=&quot;31316DBF&quot;/&gt;&lt;wsp:rsid wsp:val=&quot;32F60CC2&quot;/&gt;&lt;wsp:rsid wsp:val=&quot;3304EAB4&quot;/&gt;&lt;wsp:rsid wsp:val=&quot;3339701A&quot;/&gt;&lt;wsp:rsid wsp:val=&quot;337CC8DA&quot;/&gt;&lt;wsp:rsid wsp:val=&quot;34368159&quot;/&gt;&lt;wsp:rsid wsp:val=&quot;35B7585D&quot;/&gt;&lt;wsp:rsid wsp:val=&quot;35CD26BB&quot;/&gt;&lt;wsp:rsid wsp:val=&quot;3690F6D4&quot;/&gt;&lt;wsp:rsid wsp:val=&quot;3715EC84&quot;/&gt;&lt;wsp:rsid wsp:val=&quot;37298FD3&quot;/&gt;&lt;wsp:rsid wsp:val=&quot;38B08DF5&quot;/&gt;&lt;wsp:rsid wsp:val=&quot;38C78B43&quot;/&gt;&lt;wsp:rsid wsp:val=&quot;3937B94C&quot;/&gt;&lt;wsp:rsid wsp:val=&quot;3945CCF5&quot;/&gt;&lt;wsp:rsid wsp:val=&quot;3995A5C7&quot;/&gt;&lt;wsp:rsid wsp:val=&quot;39F26352&quot;/&gt;&lt;wsp:rsid wsp:val=&quot;3AF66F95&quot;/&gt;&lt;wsp:rsid wsp:val=&quot;3BE6694A&quot;/&gt;&lt;wsp:rsid wsp:val=&quot;3CA89B34&quot;/&gt;&lt;wsp:rsid wsp:val=&quot;3CBFD4F0&quot;/&gt;&lt;wsp:rsid wsp:val=&quot;3D33F470&quot;/&gt;&lt;wsp:rsid wsp:val=&quot;3E52199C&quot;/&gt;&lt;wsp:rsid wsp:val=&quot;3F561B47&quot;/&gt;&lt;wsp:rsid wsp:val=&quot;406B9532&quot;/&gt;&lt;wsp:rsid wsp:val=&quot;415E8DDC&quot;/&gt;&lt;wsp:rsid wsp:val=&quot;4289CB8D&quot;/&gt;&lt;wsp:rsid wsp:val=&quot;429576BE&quot;/&gt;&lt;wsp:rsid wsp:val=&quot;431B0E7E&quot;/&gt;&lt;wsp:rsid wsp:val=&quot;4411C5CE&quot;/&gt;&lt;wsp:rsid wsp:val=&quot;442FB388&quot;/&gt;&lt;wsp:rsid wsp:val=&quot;4430E278&quot;/&gt;&lt;wsp:rsid wsp:val=&quot;443E9AED&quot;/&gt;&lt;wsp:rsid wsp:val=&quot;44ED5C83&quot;/&gt;&lt;wsp:rsid wsp:val=&quot;44EE26CC&quot;/&gt;&lt;wsp:rsid wsp:val=&quot;47CF3121&quot;/&gt;&lt;wsp:rsid wsp:val=&quot;4943C57C&quot;/&gt;&lt;wsp:rsid wsp:val=&quot;4A55A7FF&quot;/&gt;&lt;wsp:rsid wsp:val=&quot;4A9D9446&quot;/&gt;&lt;wsp:rsid wsp:val=&quot;4BF9CA8D&quot;/&gt;&lt;wsp:rsid wsp:val=&quot;4C46AE07&quot;/&gt;&lt;wsp:rsid wsp:val=&quot;4CA306EB&quot;/&gt;&lt;wsp:rsid wsp:val=&quot;4CBFC5B5&quot;/&gt;&lt;wsp:rsid wsp:val=&quot;4D36421A&quot;/&gt;&lt;wsp:rsid wsp:val=&quot;4D4D0C97&quot;/&gt;&lt;wsp:rsid wsp:val=&quot;4D5FB3C7&quot;/&gt;&lt;wsp:rsid wsp:val=&quot;4D852965&quot;/&gt;&lt;wsp:rsid wsp:val=&quot;4DF84CC6&quot;/&gt;&lt;wsp:rsid wsp:val=&quot;4EC98E78&quot;/&gt;&lt;wsp:rsid wsp:val=&quot;4FC24999&quot;/&gt;&lt;wsp:rsid wsp:val=&quot;4FF530D0&quot;/&gt;&lt;wsp:rsid wsp:val=&quot;50763509&quot;/&gt;&lt;wsp:rsid wsp:val=&quot;522A6E16&quot;/&gt;&lt;wsp:rsid wsp:val=&quot;54E10A9F&quot;/&gt;&lt;wsp:rsid wsp:val=&quot;550E3AF2&quot;/&gt;&lt;wsp:rsid wsp:val=&quot;56EFCB90&quot;/&gt;&lt;wsp:rsid wsp:val=&quot;573E439C&quot;/&gt;&lt;wsp:rsid wsp:val=&quot;574BBFCD&quot;/&gt;&lt;wsp:rsid wsp:val=&quot;57684BC6&quot;/&gt;&lt;wsp:rsid wsp:val=&quot;5919EA85&quot;/&gt;&lt;wsp:rsid wsp:val=&quot;59938F13&quot;/&gt;&lt;wsp:rsid wsp:val=&quot;5A315216&quot;/&gt;&lt;wsp:rsid wsp:val=&quot;5A797ACB&quot;/&gt;&lt;wsp:rsid wsp:val=&quot;5ACC8563&quot;/&gt;&lt;wsp:rsid wsp:val=&quot;5AD50966&quot;/&gt;&lt;wsp:rsid wsp:val=&quot;5AEEFB11&quot;/&gt;&lt;wsp:rsid wsp:val=&quot;5CEB850C&quot;/&gt;&lt;wsp:rsid wsp:val=&quot;5E806501&quot;/&gt;&lt;wsp:rsid wsp:val=&quot;5FEE3BC1&quot;/&gt;&lt;wsp:rsid wsp:val=&quot;61E1D17F&quot;/&gt;&lt;wsp:rsid wsp:val=&quot;62038877&quot;/&gt;&lt;wsp:rsid wsp:val=&quot;652B4F28&quot;/&gt;&lt;wsp:rsid wsp:val=&quot;662A25D4&quot;/&gt;&lt;wsp:rsid wsp:val=&quot;67F4BA1F&quot;/&gt;&lt;wsp:rsid wsp:val=&quot;68403CD3&quot;/&gt;&lt;wsp:rsid wsp:val=&quot;6AA7008A&quot;/&gt;&lt;wsp:rsid wsp:val=&quot;6B7D0894&quot;/&gt;&lt;wsp:rsid wsp:val=&quot;6C7E0A4F&quot;/&gt;&lt;wsp:rsid wsp:val=&quot;6C846DDB&quot;/&gt;&lt;wsp:rsid wsp:val=&quot;6CE7151B&quot;/&gt;&lt;wsp:rsid wsp:val=&quot;6E54B90A&quot;/&gt;&lt;wsp:rsid wsp:val=&quot;6E81E95D&quot;/&gt;&lt;wsp:rsid wsp:val=&quot;6E9624D7&quot;/&gt;&lt;wsp:rsid wsp:val=&quot;6FA4D4E1&quot;/&gt;&lt;wsp:rsid wsp:val=&quot;703B74A7&quot;/&gt;&lt;wsp:rsid wsp:val=&quot;705DC317&quot;/&gt;&lt;wsp:rsid wsp:val=&quot;71391D5E&quot;/&gt;&lt;wsp:rsid wsp:val=&quot;718F59BC&quot;/&gt;&lt;wsp:rsid wsp:val=&quot;71B72C3F&quot;/&gt;&lt;wsp:rsid wsp:val=&quot;7306E36F&quot;/&gt;&lt;wsp:rsid wsp:val=&quot;73FA7391&quot;/&gt;&lt;wsp:rsid wsp:val=&quot;74042684&quot;/&gt;&lt;wsp:rsid wsp:val=&quot;785AC153&quot;/&gt;&lt;wsp:rsid wsp:val=&quot;785F1771&quot;/&gt;&lt;wsp:rsid wsp:val=&quot;78754A76&quot;/&gt;&lt;wsp:rsid wsp:val=&quot;7A86D886&quot;/&gt;&lt;wsp:rsid wsp:val=&quot;7AD64CB1&quot;/&gt;&lt;wsp:rsid wsp:val=&quot;7AD6B158&quot;/&gt;&lt;wsp:rsid wsp:val=&quot;7B78706A&quot;/&gt;&lt;wsp:rsid wsp:val=&quot;7CCE4325&quot;/&gt;&lt;wsp:rsid wsp:val=&quot;7D1A8F27&quot;/&gt;&lt;wsp:rsid wsp:val=&quot;7D1D2A70&quot;/&gt;&lt;wsp:rsid wsp:val=&quot;7F724316&quot;/&gt;&lt;/wsp:rsids&gt;&lt;/w:docPr&gt;&lt;w:body&gt;&lt;wx:sect&gt;&lt;w:p wsp:rsidR=&quot;00000000&quot; wsp:rsidRDefault=&quot;00FA7C12&quot; wsp:rsidP=&quot;00FA7C12&quot;&gt;&lt;m:oMathPara&gt;&lt;m:oMath&gt;&lt;m:r&gt;&lt;w:rPr&gt;&lt;w:rFonts w:ascii=&quot;Cambria Math&quot; w:h-ansi=&quot;Cambria Math&quot;/&gt;&lt;wx:font wx:val=&quot;Cambria Math&quot;/&gt;&lt;w:i/&gt;&lt;/w:rPr&gt;&lt;m:t&gt;â‰¥&lt;/m:t&gt;&lt;/m:r&gt;&lt;/m:oMath&gt;&lt;/m:oMathPara&gt;&lt;/w:p&gt;&lt;w:sectPr wsp:rsidR=&quot;00000000&quot;&gt;&lt;w:pgSz w:w=&quot;12240&quot; w:h=&quot;15840&quot;/&gt;&lt;w:pgMar w:top=&quot;1417&quot; w:right=&quot;1701&quot; w:bottom=&quot;1417&quot; w:left=&quot;1701&quot; w:header=&quot;720&quot; w:footer=&quot;720&quot; w:gutter=&quot;0&quot;/&gt;&lt;w:cols w:space=&quot;720&quot;/&gt;&lt;/w:sectPr&gt;&lt;/wx:sect&gt;&lt;/w:body&gt;&lt;/w:wordDocument&gt;">
+            <v:imagedata chromakey="white" o:title="" r:id="rId19"/>
+          </v:shape>
+        </w:pict>
+      </w:r>
+      <w:r>
+        <w:rPr>
+          <w:rFonts w:eastAsia="Times" w:cs="Times"/>
+        </w:rPr>
+        <w:fldChar w:fldCharType="end"/>
+      </w:r>
+      <w:r>
+        <w:rPr>
+          <w:rFonts w:eastAsia="Times" w:cs="Times"/>
+        </w:rPr>
+        <w:t xml:space="preserve"> |</w:t>
+      </w:r>
+      <w:r>
+        <w:rPr>
+          <w:rFonts w:eastAsia="Times" w:cs="Times"/>
+        </w:rPr>
+        <w:t xml:space="preserve"> α</w:t>
+      </w:r>
+      <w:r>
+        <w:rPr>
+          <w:rFonts w:eastAsia="Times" w:cs="Times"/>
+        </w:rPr>
+        <w:t xml:space="preserve"> </w:t>
+      </w:r>
+      <w:r>
+        <w:rPr>
+          <w:rFonts w:eastAsia="Times" w:cs="Times"/>
+        </w:rPr>
+        <w:t>|</w:t>
+      </w:r>
+    </w:p>
+    <w:p>
+      <w:pPr>
+        <w:ind w:firstLine="709"/>
+        <w:jc w:val="center"/>
+        <w:rPr>
+          <w:rFonts w:eastAsia="Times" w:cs="Times"/>
+        </w:rPr>
+      </w:pPr>
+      <w:r>
+        <w:rPr>
+          <w:rFonts w:eastAsia="Times" w:cs="Times"/>
+        </w:rPr>
+        <w:t>Tipo 2</w:t>
+      </w:r>
+      <w:r>
+        <w:rPr>
+          <w:rFonts w:eastAsia="Times" w:cs="Times"/>
+        </w:rPr>
+        <w:t>:</w:t>
+      </w:r>
+      <w:r>
+        <w:rPr>
+          <w:rFonts w:eastAsia="Times" w:cs="Times"/>
+        </w:rPr>
+        <w:t xml:space="preserve"> </w:t>
+      </w:r>
+      <w:r>
+        <w:rPr>
+          <w:rFonts w:eastAsia="Times" w:cs="Times"/>
+        </w:rPr>
+        <w:fldChar w:fldCharType="begin"/>
+      </w:r>
+      <w:r>
+        <w:rPr>
+          <w:rFonts w:eastAsia="Times" w:cs="Times"/>
+        </w:rPr>
+        <w:instrText xml:space="preserve"> QUOTE </w:instrText>
+      </w:r>
+      <w:r>
+        <w:rPr>
+          <w:rFonts w:eastAsia="Times"/>
+          <w:position w:val="-5"/>
+        </w:rPr>
+        <w:pict w14:anchorId="56DEDDC6">
+          <v:shape id="_x0000_i1040" style="width:33pt;height:20.25pt" type="#_x0000_t75" equationxml="&lt;?xml version=&quot;1.0&quot; encoding=&quot;UTF-8&quot; standalone=&quot;yes&quot;?&gt;&#10;&lt;?mso-application progid=&quot;Word.Document&quot;?&gt;&#10;&lt;w:wordDocument xmlns:aml=&quot;http://schemas.microsoft.com/aml/2001/core&quot; xmlns:wpc=&quot;http://schemas.microsoft.com/office/word/2010/wordprocessingCanvas&quot; xmlns:cx=&quot;http://schemas.microsoft.com/office/drawing/2014/chartex&quot; xmlns:cx1=&quot;http://schemas.microsoft.com/office/drawing/2015/9/8/chartex&quot; xmlns:cx2=&quot;http://schemas.microsoft.com/office/drawing/2015/10/21/chartex&quot; xmlns:cx3=&quot;http://schemas.microsoft.com/office/drawing/2016/5/9/chartex&quot; xmlns:cx4=&quot;http://schemas.microsoft.com/office/drawing/2016/5/10/chartex&quot; xmlns:cx5=&quot;http://schemas.microsoft.com/office/drawing/2016/5/11/chartex&quot; xmlns:cx6=&quot;http://schemas.microsoft.com/office/drawing/2016/5/12/chartex&quot; xmlns:cx7=&quot;http://schemas.microsoft.com/office/drawing/2016/5/13/chartex&quot; xmlns:cx8=&quot;http://schemas.microsoft.com/office/drawing/2016/5/14/chartex&quot; xmlns:cr=&quot;http://schemas.microsoft.com/office/comments/2020/reactions&quot; xmlns:dt=&quot;uuid:C2F41010-65B3-11d1-A29F-00AA00C14882&quot; xmlns:mc=&quot;http://schemas.openxmlformats.org/markup-compatibility/2006&quot; xmlns:aink=&quot;http://schemas.microsoft.com/office/drawing/2016/ink&quot; xmlns:am3d=&quot;http://schemas.microsoft.com/office/drawing/2017/model3d&quot; xmlns:o=&quot;urn:schemas-microsoft-com:office:office&quot; xmlns:oel=&quot;http://schemas.microsoft.com/office/2019/extlst&quot; xmlns:m=&quot;http://schemas.openxmlformats.org/officeDocument/2006/math&quot; xmlns:v=&quot;urn:schemas-microsoft-com:vml&quot; xmlns:w10=&quot;urn:schemas-microsoft-com:office:word&quot; xmlns:w=&quot;http://schemas.microsoft.com/office/word/2003/wordml&quot; xmlns:w16du=&quot;http://schemas.microsoft.com/office/word/2023/wordml/word16du&quot; xmlns:wx=&quot;http://schemas.microsoft.com/office/word/2003/auxHint&quot; xmlns:wne=&quot;http://schemas.microsoft.com/office/word/2006/wordml&quot; xmlns:wsp=&quot;http://schemas.microsoft.com/office/word/2003/wordml/sp2&quot; xmlns:sl=&quot;http://schemas.microsoft.com/schemaLibrary/2003/core&quot; w:macrosPresent=&quot;no&quot; w:embeddedObjPresent=&quot;no&quot; w:ocxPresent=&quot;no&quot; xml:space=&quot;preserve&quot;&gt;&lt;w:ignoreSubtree w:val=&quot;http://schemas.microsoft.com/office/word/2003/wordml/sp2&quot;/&gt;&lt;o:DocumentProperties&gt;&lt;o:Version&gt;16&lt;/o:Version&gt;&lt;/o:DocumentProperties&gt;&lt;w:docPr&gt;&lt;w:view w:val=&quot;print&quot;/&gt;&lt;w:zoom w:percent=&quot;100&quot;/&gt;&lt;w:doNotEmbedSystemFonts/&gt;&lt;w:mirrorMargins/&gt;&lt;w:defaultTabStop w:val=&quot;709&quot;/&gt;&lt;w:hyphenationZone w:val=&quot;425&quot;/&gt;&lt;w:punctuationKerning/&gt;&lt;w:characterSpacingControl w:val=&quot;DontCompress&quot;/&gt;&lt;w:optimizeForBrowser/&gt;&lt;w:validateAgainstSchema/&gt;&lt;w:saveInvalidXML w:val=&quot;off&quot;/&gt;&lt;w:ignoreMixedContent w:val=&quot;off&quot;/&gt;&lt;w:alwaysShowPlaceholderText w:val=&quot;off&quot;/&gt;&lt;w:compat&gt;&lt;w:breakWrappedTables/&gt;&lt;w:snapToGridInCell/&gt;&lt;w:wrapTextWithPunct/&gt;&lt;w:useAsianBreakRules/&gt;&lt;w:dontGrowAutofit/&gt;&lt;/w:compat&gt;&lt;wsp:rsids&gt;&lt;wsp:rsidRoot wsp:val=&quot;003101E9&quot;/&gt;&lt;wsp:rsid wsp:val=&quot;000031CF&quot;/&gt;&lt;wsp:rsid wsp:val=&quot;00011E5D&quot;/&gt;&lt;wsp:rsid wsp:val=&quot;00012790&quot;/&gt;&lt;wsp:rsid wsp:val=&quot;00012FF3&quot;/&gt;&lt;wsp:rsid wsp:val=&quot;00014942&quot;/&gt;&lt;wsp:rsid wsp:val=&quot;00036DDE&quot;/&gt;&lt;wsp:rsid wsp:val=&quot;00041697&quot;/&gt;&lt;wsp:rsid wsp:val=&quot;00041EAE&quot;/&gt;&lt;wsp:rsid wsp:val=&quot;00051030&quot;/&gt;&lt;wsp:rsid wsp:val=&quot;000520B9&quot;/&gt;&lt;wsp:rsid wsp:val=&quot;000645C1&quot;/&gt;&lt;wsp:rsid wsp:val=&quot;000710BA&quot;/&gt;&lt;wsp:rsid wsp:val=&quot;000945B2&quot;/&gt;&lt;wsp:rsid wsp:val=&quot;00094E10&quot;/&gt;&lt;wsp:rsid wsp:val=&quot;000A212D&quot;/&gt;&lt;wsp:rsid wsp:val=&quot;000A5C90&quot;/&gt;&lt;wsp:rsid wsp:val=&quot;000A6AAC&quot;/&gt;&lt;wsp:rsid wsp:val=&quot;000A6C19&quot;/&gt;&lt;wsp:rsid wsp:val=&quot;000B5D56&quot;/&gt;&lt;wsp:rsid wsp:val=&quot;000C6A23&quot;/&gt;&lt;wsp:rsid wsp:val=&quot;000D4365&quot;/&gt;&lt;wsp:rsid wsp:val=&quot;000E7223&quot;/&gt;&lt;wsp:rsid wsp:val=&quot;000F2198&quot;/&gt;&lt;wsp:rsid wsp:val=&quot;0012435D&quot;/&gt;&lt;wsp:rsid wsp:val=&quot;001312C4&quot;/&gt;&lt;wsp:rsid wsp:val=&quot;0013295B&quot;/&gt;&lt;wsp:rsid wsp:val=&quot;00136E83&quot;/&gt;&lt;wsp:rsid wsp:val=&quot;001433D9&quot;/&gt;&lt;wsp:rsid wsp:val=&quot;0015738B&quot;/&gt;&lt;wsp:rsid wsp:val=&quot;001574FB&quot;/&gt;&lt;wsp:rsid wsp:val=&quot;00165D16&quot;/&gt;&lt;wsp:rsid wsp:val=&quot;00170840&quot;/&gt;&lt;wsp:rsid wsp:val=&quot;001849CE&quot;/&gt;&lt;wsp:rsid wsp:val=&quot;00191FC1&quot;/&gt;&lt;wsp:rsid wsp:val=&quot;001A6EB5&quot;/&gt;&lt;wsp:rsid wsp:val=&quot;001B141D&quot;/&gt;&lt;wsp:rsid wsp:val=&quot;001B7615&quot;/&gt;&lt;wsp:rsid wsp:val=&quot;001C3003&quot;/&gt;&lt;wsp:rsid wsp:val=&quot;001E3756&quot;/&gt;&lt;wsp:rsid wsp:val=&quot;001F1D51&quot;/&gt;&lt;wsp:rsid wsp:val=&quot;001F4D90&quot;/&gt;&lt;wsp:rsid wsp:val=&quot;001F7B46&quot;/&gt;&lt;wsp:rsid wsp:val=&quot;0021019D&quot;/&gt;&lt;wsp:rsid wsp:val=&quot;00223428&quot;/&gt;&lt;wsp:rsid wsp:val=&quot;002244EE&quot;/&gt;&lt;wsp:rsid wsp:val=&quot;00230861&quot;/&gt;&lt;wsp:rsid wsp:val=&quot;002312D3&quot;/&gt;&lt;wsp:rsid wsp:val=&quot;0023215D&quot;/&gt;&lt;wsp:rsid wsp:val=&quot;002627B2&quot;/&gt;&lt;wsp:rsid wsp:val=&quot;002636C2&quot;/&gt;&lt;wsp:rsid wsp:val=&quot;002653DD&quot;/&gt;&lt;wsp:rsid wsp:val=&quot;00265AC2&quot;/&gt;&lt;wsp:rsid wsp:val=&quot;0026627A&quot;/&gt;&lt;wsp:rsid wsp:val=&quot;00274432&quot;/&gt;&lt;wsp:rsid wsp:val=&quot;00287985&quot;/&gt;&lt;wsp:rsid wsp:val=&quot;00291C8E&quot;/&gt;&lt;wsp:rsid wsp:val=&quot;00293EDE&quot;/&gt;&lt;wsp:rsid wsp:val=&quot;0029480B&quot;/&gt;&lt;wsp:rsid wsp:val=&quot;002A5E15&quot;/&gt;&lt;wsp:rsid wsp:val=&quot;002A6B5A&quot;/&gt;&lt;wsp:rsid wsp:val=&quot;002C18C4&quot;/&gt;&lt;wsp:rsid wsp:val=&quot;002C5611&quot;/&gt;&lt;wsp:rsid wsp:val=&quot;002D114D&quot;/&gt;&lt;wsp:rsid wsp:val=&quot;002D795A&quot;/&gt;&lt;wsp:rsid wsp:val=&quot;002E5B15&quot;/&gt;&lt;wsp:rsid wsp:val=&quot;002E6E90&quot;/&gt;&lt;wsp:rsid wsp:val=&quot;002F3C68&quot;/&gt;&lt;wsp:rsid wsp:val=&quot;002F5DED&quot;/&gt;&lt;wsp:rsid wsp:val=&quot;002F7EB1&quot;/&gt;&lt;wsp:rsid wsp:val=&quot;003101E9&quot;/&gt;&lt;wsp:rsid wsp:val=&quot;0031040E&quot;/&gt;&lt;wsp:rsid wsp:val=&quot;00312A13&quot;/&gt;&lt;wsp:rsid wsp:val=&quot;00333641&quot;/&gt;&lt;wsp:rsid wsp:val=&quot;003358A7&quot;/&gt;&lt;wsp:rsid wsp:val=&quot;00344531&quot;/&gt;&lt;wsp:rsid wsp:val=&quot;00347FC2&quot;/&gt;&lt;wsp:rsid wsp:val=&quot;00352D7D&quot;/&gt;&lt;wsp:rsid wsp:val=&quot;003559ED&quot;/&gt;&lt;wsp:rsid wsp:val=&quot;003721FA&quot;/&gt;&lt;wsp:rsid wsp:val=&quot;00372305&quot;/&gt;&lt;wsp:rsid wsp:val=&quot;00372E04&quot;/&gt;&lt;wsp:rsid wsp:val=&quot;00383AE9&quot;/&gt;&lt;wsp:rsid wsp:val=&quot;0039094B&quot;/&gt;&lt;wsp:rsid wsp:val=&quot;0039756A&quot;/&gt;&lt;wsp:rsid wsp:val=&quot;00397BAD&quot;/&gt;&lt;wsp:rsid wsp:val=&quot;003A3EB2&quot;/&gt;&lt;wsp:rsid wsp:val=&quot;003A6A72&quot;/&gt;&lt;wsp:rsid wsp:val=&quot;003B521D&quot;/&gt;&lt;wsp:rsid wsp:val=&quot;003B7F66&quot;/&gt;&lt;wsp:rsid wsp:val=&quot;003C5CA0&quot;/&gt;&lt;wsp:rsid wsp:val=&quot;003D4C00&quot;/&gt;&lt;wsp:rsid wsp:val=&quot;003F07D7&quot;/&gt;&lt;wsp:rsid wsp:val=&quot;003F3D6D&quot;/&gt;&lt;wsp:rsid wsp:val=&quot;0040173D&quot;/&gt;&lt;wsp:rsid wsp:val=&quot;0043250A&quot;/&gt;&lt;wsp:rsid wsp:val=&quot;00450638&quot;/&gt;&lt;wsp:rsid wsp:val=&quot;004563A6&quot;/&gt;&lt;wsp:rsid wsp:val=&quot;00464370&quot;/&gt;&lt;wsp:rsid wsp:val=&quot;004714B2&quot;/&gt;&lt;wsp:rsid wsp:val=&quot;00474A38&quot;/&gt;&lt;wsp:rsid wsp:val=&quot;00487524&quot;/&gt;&lt;wsp:rsid wsp:val=&quot;00497972&quot;/&gt;&lt;wsp:rsid wsp:val=&quot;004A02BC&quot;/&gt;&lt;wsp:rsid wsp:val=&quot;004A3290&quot;/&gt;&lt;wsp:rsid wsp:val=&quot;004A33B7&quot;/&gt;&lt;wsp:rsid wsp:val=&quot;004A3726&quot;/&gt;&lt;wsp:rsid wsp:val=&quot;004A7129&quot;/&gt;&lt;wsp:rsid wsp:val=&quot;004A7260&quot;/&gt;&lt;wsp:rsid wsp:val=&quot;004B4E5D&quot;/&gt;&lt;wsp:rsid wsp:val=&quot;004C3800&quot;/&gt;&lt;wsp:rsid wsp:val=&quot;004C47D9&quot;/&gt;&lt;wsp:rsid wsp:val=&quot;004C5F18&quot;/&gt;&lt;wsp:rsid wsp:val=&quot;004C7FC5&quot;/&gt;&lt;wsp:rsid wsp:val=&quot;004D135E&quot;/&gt;&lt;wsp:rsid wsp:val=&quot;004D636F&quot;/&gt;&lt;wsp:rsid wsp:val=&quot;004F690E&quot;/&gt;&lt;wsp:rsid wsp:val=&quot;00500023&quot;/&gt;&lt;wsp:rsid wsp:val=&quot;005026C2&quot;/&gt;&lt;wsp:rsid wsp:val=&quot;00503EF4&quot;/&gt;&lt;wsp:rsid wsp:val=&quot;00516126&quot;/&gt;&lt;wsp:rsid wsp:val=&quot;0053671A&quot;/&gt;&lt;wsp:rsid wsp:val=&quot;005439AA&quot;/&gt;&lt;wsp:rsid wsp:val=&quot;00547C56&quot;/&gt;&lt;wsp:rsid wsp:val=&quot;00557A55&quot;/&gt;&lt;wsp:rsid wsp:val=&quot;00575555&quot;/&gt;&lt;wsp:rsid wsp:val=&quot;00577F03&quot;/&gt;&lt;wsp:rsid wsp:val=&quot;00587808&quot;/&gt;&lt;wsp:rsid wsp:val=&quot;00594038&quot;/&gt;&lt;wsp:rsid wsp:val=&quot;0059662D&quot;/&gt;&lt;wsp:rsid wsp:val=&quot;00597ED3&quot;/&gt;&lt;wsp:rsid wsp:val=&quot;005A4125&quot;/&gt;&lt;wsp:rsid wsp:val=&quot;005A4DA1&quot;/&gt;&lt;wsp:rsid wsp:val=&quot;005A5A5E&quot;/&gt;&lt;wsp:rsid wsp:val=&quot;005A5F3B&quot;/&gt;&lt;wsp:rsid wsp:val=&quot;005A60BA&quot;/&gt;&lt;wsp:rsid wsp:val=&quot;005A682E&quot;/&gt;&lt;wsp:rsid wsp:val=&quot;005B12EF&quot;/&gt;&lt;wsp:rsid wsp:val=&quot;005B1EFA&quot;/&gt;&lt;wsp:rsid wsp:val=&quot;005B6B49&quot;/&gt;&lt;wsp:rsid wsp:val=&quot;005C0906&quot;/&gt;&lt;wsp:rsid wsp:val=&quot;005C3185&quot;/&gt;&lt;wsp:rsid wsp:val=&quot;005D47EB&quot;/&gt;&lt;wsp:rsid wsp:val=&quot;005D49D8&quot;/&gt;&lt;wsp:rsid wsp:val=&quot;005D5883&quot;/&gt;&lt;wsp:rsid wsp:val=&quot;005D7EE2&quot;/&gt;&lt;wsp:rsid wsp:val=&quot;005E315F&quot;/&gt;&lt;wsp:rsid wsp:val=&quot;005F33A7&quot;/&gt;&lt;wsp:rsid wsp:val=&quot;005F73A7&quot;/&gt;&lt;wsp:rsid wsp:val=&quot;005F774A&quot;/&gt;&lt;wsp:rsid wsp:val=&quot;00602D43&quot;/&gt;&lt;wsp:rsid wsp:val=&quot;00607689&quot;/&gt;&lt;wsp:rsid wsp:val=&quot;00616390&quot;/&gt;&lt;wsp:rsid wsp:val=&quot;006257E1&quot;/&gt;&lt;wsp:rsid wsp:val=&quot;00633EED&quot;/&gt;&lt;wsp:rsid wsp:val=&quot;006502E1&quot;/&gt;&lt;wsp:rsid wsp:val=&quot;0066433A&quot;/&gt;&lt;wsp:rsid wsp:val=&quot;00670C77&quot;/&gt;&lt;wsp:rsid wsp:val=&quot;006817ED&quot;/&gt;&lt;wsp:rsid wsp:val=&quot;00694A95&quot;/&gt;&lt;wsp:rsid wsp:val=&quot;006A204F&quot;/&gt;&lt;wsp:rsid wsp:val=&quot;006D5C3B&quot;/&gt;&lt;wsp:rsid wsp:val=&quot;006D7FAC&quot;/&gt;&lt;wsp:rsid wsp:val=&quot;006E2FAF&quot;/&gt;&lt;wsp:rsid wsp:val=&quot;00715504&quot;/&gt;&lt;wsp:rsid wsp:val=&quot;00720319&quot;/&gt;&lt;wsp:rsid wsp:val=&quot;007238BA&quot;/&gt;&lt;wsp:rsid wsp:val=&quot;00732448&quot;/&gt;&lt;wsp:rsid wsp:val=&quot;007341A3&quot;/&gt;&lt;wsp:rsid wsp:val=&quot;00735554&quot;/&gt;&lt;wsp:rsid wsp:val=&quot;007537F1&quot;/&gt;&lt;wsp:rsid wsp:val=&quot;00765887&quot;/&gt;&lt;wsp:rsid wsp:val=&quot;007809DB&quot;/&gt;&lt;wsp:rsid wsp:val=&quot;00787B9B&quot;/&gt;&lt;wsp:rsid wsp:val=&quot;0079611E&quot;/&gt;&lt;wsp:rsid wsp:val=&quot;007A55CE&quot;/&gt;&lt;wsp:rsid wsp:val=&quot;007A75B8&quot;/&gt;&lt;wsp:rsid wsp:val=&quot;007B14A6&quot;/&gt;&lt;wsp:rsid wsp:val=&quot;007B58EA&quot;/&gt;&lt;wsp:rsid wsp:val=&quot;007B73B2&quot;/&gt;&lt;wsp:rsid wsp:val=&quot;007C2CF4&quot;/&gt;&lt;wsp:rsid wsp:val=&quot;007C482F&quot;/&gt;&lt;wsp:rsid wsp:val=&quot;007D4814&quot;/&gt;&lt;wsp:rsid wsp:val=&quot;007F3423&quot;/&gt;&lt;wsp:rsid wsp:val=&quot;007F6D31&quot;/&gt;&lt;wsp:rsid wsp:val=&quot;00803F78&quot;/&gt;&lt;wsp:rsid wsp:val=&quot;008040C4&quot;/&gt;&lt;wsp:rsid wsp:val=&quot;00805BA0&quot;/&gt;&lt;wsp:rsid wsp:val=&quot;008103A8&quot;/&gt;&lt;wsp:rsid wsp:val=&quot;00813C19&quot;/&gt;&lt;wsp:rsid wsp:val=&quot;00831ACC&quot;/&gt;&lt;wsp:rsid wsp:val=&quot;00832E98&quot;/&gt;&lt;wsp:rsid wsp:val=&quot;008443C0&quot;/&gt;&lt;wsp:rsid wsp:val=&quot;00850D17&quot;/&gt;&lt;wsp:rsid wsp:val=&quot;008532C2&quot;/&gt;&lt;wsp:rsid wsp:val=&quot;00867A05&quot;/&gt;&lt;wsp:rsid wsp:val=&quot;00876CCA&quot;/&gt;&lt;wsp:rsid wsp:val=&quot;00890FF4&quot;/&gt;&lt;wsp:rsid wsp:val=&quot;00891E3F&quot;/&gt;&lt;wsp:rsid wsp:val=&quot;00894FCE&quot;/&gt;&lt;wsp:rsid wsp:val=&quot;008A0E84&quot;/&gt;&lt;wsp:rsid wsp:val=&quot;008B7D6D&quot;/&gt;&lt;wsp:rsid wsp:val=&quot;008C0DD8&quot;/&gt;&lt;wsp:rsid wsp:val=&quot;008C161E&quot;/&gt;&lt;wsp:rsid wsp:val=&quot;008C30F4&quot;/&gt;&lt;wsp:rsid wsp:val=&quot;008C3F2C&quot;/&gt;&lt;wsp:rsid wsp:val=&quot;008C6DC2&quot;/&gt;&lt;wsp:rsid wsp:val=&quot;008D1488&quot;/&gt;&lt;wsp:rsid wsp:val=&quot;008D36B6&quot;/&gt;&lt;wsp:rsid wsp:val=&quot;008D36C4&quot;/&gt;&lt;wsp:rsid wsp:val=&quot;008F5B7D&quot;/&gt;&lt;wsp:rsid wsp:val=&quot;00904445&quot;/&gt;&lt;wsp:rsid wsp:val=&quot;0090796E&quot;/&gt;&lt;wsp:rsid wsp:val=&quot;00932B39&quot;/&gt;&lt;wsp:rsid wsp:val=&quot;00932FAF&quot;/&gt;&lt;wsp:rsid wsp:val=&quot;00933212&quot;/&gt;&lt;wsp:rsid wsp:val=&quot;0094120B&quot;/&gt;&lt;wsp:rsid wsp:val=&quot;00951424&quot;/&gt;&lt;wsp:rsid wsp:val=&quot;009613EB&quot;/&gt;&lt;wsp:rsid wsp:val=&quot;00967F63&quot;/&gt;&lt;wsp:rsid wsp:val=&quot;00985396&quot;/&gt;&lt;wsp:rsid wsp:val=&quot;009862BF&quot;/&gt;&lt;wsp:rsid wsp:val=&quot;0098721F&quot;/&gt;&lt;wsp:rsid wsp:val=&quot;00987396&quot;/&gt;&lt;wsp:rsid wsp:val=&quot;009905FF&quot;/&gt;&lt;wsp:rsid wsp:val=&quot;009A1A42&quot;/&gt;&lt;wsp:rsid wsp:val=&quot;009A465D&quot;/&gt;&lt;wsp:rsid wsp:val=&quot;009A77A5&quot;/&gt;&lt;wsp:rsid wsp:val=&quot;009B39B3&quot;/&gt;&lt;wsp:rsid wsp:val=&quot;009C0274&quot;/&gt;&lt;wsp:rsid wsp:val=&quot;009C3757&quot;/&gt;&lt;wsp:rsid wsp:val=&quot;009E5D6D&quot;/&gt;&lt;wsp:rsid wsp:val=&quot;009E7B57&quot;/&gt;&lt;wsp:rsid wsp:val=&quot;009F231B&quot;/&gt;&lt;wsp:rsid wsp:val=&quot;009F5140&quot;/&gt;&lt;wsp:rsid wsp:val=&quot;00A01C68&quot;/&gt;&lt;wsp:rsid wsp:val=&quot;00A05672&quot;/&gt;&lt;wsp:rsid wsp:val=&quot;00A2552B&quot;/&gt;&lt;wsp:rsid wsp:val=&quot;00A3599F&quot;/&gt;&lt;wsp:rsid wsp:val=&quot;00A40956&quot;/&gt;&lt;wsp:rsid wsp:val=&quot;00A57AC2&quot;/&gt;&lt;wsp:rsid wsp:val=&quot;00A57B48&quot;/&gt;&lt;wsp:rsid wsp:val=&quot;00A62790&quot;/&gt;&lt;wsp:rsid wsp:val=&quot;00A66605&quot;/&gt;&lt;wsp:rsid wsp:val=&quot;00A7623D&quot;/&gt;&lt;wsp:rsid wsp:val=&quot;00A84CB3&quot;/&gt;&lt;wsp:rsid wsp:val=&quot;00A91157&quot;/&gt;&lt;wsp:rsid wsp:val=&quot;00A91512&quot;/&gt;&lt;wsp:rsid wsp:val=&quot;00AA2573&quot;/&gt;&lt;wsp:rsid wsp:val=&quot;00AB0653&quot;/&gt;&lt;wsp:rsid wsp:val=&quot;00AE1957&quot;/&gt;&lt;wsp:rsid wsp:val=&quot;00AE1B8F&quot;/&gt;&lt;wsp:rsid wsp:val=&quot;00AE268F&quot;/&gt;&lt;wsp:rsid wsp:val=&quot;00AF0897&quot;/&gt;&lt;wsp:rsid wsp:val=&quot;00AF3329&quot;/&gt;&lt;wsp:rsid wsp:val=&quot;00AF3BEC&quot;/&gt;&lt;wsp:rsid wsp:val=&quot;00B10CBB&quot;/&gt;&lt;wsp:rsid wsp:val=&quot;00B41018&quot;/&gt;&lt;wsp:rsid wsp:val=&quot;00B4390B&quot;/&gt;&lt;wsp:rsid wsp:val=&quot;00B47915&quot;/&gt;&lt;wsp:rsid wsp:val=&quot;00B507C9&quot;/&gt;&lt;wsp:rsid wsp:val=&quot;00B574B0&quot;/&gt;&lt;wsp:rsid wsp:val=&quot;00B57BF1&quot;/&gt;&lt;wsp:rsid wsp:val=&quot;00B617DF&quot;/&gt;&lt;wsp:rsid wsp:val=&quot;00B64933&quot;/&gt;&lt;wsp:rsid wsp:val=&quot;00B73DEF&quot;/&gt;&lt;wsp:rsid wsp:val=&quot;00B91F37&quot;/&gt;&lt;wsp:rsid wsp:val=&quot;00B9290D&quot;/&gt;&lt;wsp:rsid wsp:val=&quot;00BA39BC&quot;/&gt;&lt;wsp:rsid wsp:val=&quot;00BA5C53&quot;/&gt;&lt;wsp:rsid wsp:val=&quot;00BA7C33&quot;/&gt;&lt;wsp:rsid wsp:val=&quot;00BB2D0A&quot;/&gt;&lt;wsp:rsid wsp:val=&quot;00BB32AA&quot;/&gt;&lt;wsp:rsid wsp:val=&quot;00BB5E49&quot;/&gt;&lt;wsp:rsid wsp:val=&quot;00BB6259&quot;/&gt;&lt;wsp:rsid wsp:val=&quot;00BB7B75&quot;/&gt;&lt;wsp:rsid wsp:val=&quot;00BC5C5F&quot;/&gt;&lt;wsp:rsid wsp:val=&quot;00BC6AE7&quot;/&gt;&lt;wsp:rsid wsp:val=&quot;00BC732A&quot;/&gt;&lt;wsp:rsid wsp:val=&quot;00BD58A0&quot;/&gt;&lt;wsp:rsid wsp:val=&quot;00C02480&quot;/&gt;&lt;wsp:rsid wsp:val=&quot;00C123B0&quot;/&gt;&lt;wsp:rsid wsp:val=&quot;00C43883&quot;/&gt;&lt;wsp:rsid wsp:val=&quot;00C46A10&quot;/&gt;&lt;wsp:rsid wsp:val=&quot;00C46B3E&quot;/&gt;&lt;wsp:rsid wsp:val=&quot;00C50141&quot;/&gt;&lt;wsp:rsid wsp:val=&quot;00C507E2&quot;/&gt;&lt;wsp:rsid wsp:val=&quot;00C53158&quot;/&gt;&lt;wsp:rsid wsp:val=&quot;00C6713B&quot;/&gt;&lt;wsp:rsid wsp:val=&quot;00C7778B&quot;/&gt;&lt;wsp:rsid wsp:val=&quot;00C85D53&quot;/&gt;&lt;wsp:rsid wsp:val=&quot;00C95EEA&quot;/&gt;&lt;wsp:rsid wsp:val=&quot;00CA0CE4&quot;/&gt;&lt;wsp:rsid wsp:val=&quot;00CA18F0&quot;/&gt;&lt;wsp:rsid wsp:val=&quot;00CA777F&quot;/&gt;&lt;wsp:rsid wsp:val=&quot;00CB32B7&quot;/&gt;&lt;wsp:rsid wsp:val=&quot;00CB735F&quot;/&gt;&lt;wsp:rsid wsp:val=&quot;00CD797A&quot;/&gt;&lt;wsp:rsid wsp:val=&quot;00CE2877&quot;/&gt;&lt;wsp:rsid wsp:val=&quot;00CF2577&quot;/&gt;&lt;wsp:rsid wsp:val=&quot;00D02EEA&quot;/&gt;&lt;wsp:rsid wsp:val=&quot;00D06F6F&quot;/&gt;&lt;wsp:rsid wsp:val=&quot;00D212ED&quot;/&gt;&lt;wsp:rsid wsp:val=&quot;00D21A3B&quot;/&gt;&lt;wsp:rsid wsp:val=&quot;00D31E19&quot;/&gt;&lt;wsp:rsid wsp:val=&quot;00D32A91&quot;/&gt;&lt;wsp:rsid wsp:val=&quot;00D429BA&quot;/&gt;&lt;wsp:rsid wsp:val=&quot;00D51EA2&quot;/&gt;&lt;wsp:rsid wsp:val=&quot;00D62982&quot;/&gt;&lt;wsp:rsid wsp:val=&quot;00D62AFD&quot;/&gt;&lt;wsp:rsid wsp:val=&quot;00D67F9E&quot;/&gt;&lt;wsp:rsid wsp:val=&quot;00D748B4&quot;/&gt;&lt;wsp:rsid wsp:val=&quot;00D84750&quot;/&gt;&lt;wsp:rsid wsp:val=&quot;00D902C6&quot;/&gt;&lt;wsp:rsid wsp:val=&quot;00DA09A4&quot;/&gt;&lt;wsp:rsid wsp:val=&quot;00DA3BC0&quot;/&gt;&lt;wsp:rsid wsp:val=&quot;00DA5CBC&quot;/&gt;&lt;wsp:rsid wsp:val=&quot;00DA6A20&quot;/&gt;&lt;wsp:rsid wsp:val=&quot;00DB19B5&quot;/&gt;&lt;wsp:rsid wsp:val=&quot;00DC21A4&quot;/&gt;&lt;wsp:rsid wsp:val=&quot;00DF44B3&quot;/&gt;&lt;wsp:rsid wsp:val=&quot;00DF74F4&quot;/&gt;&lt;wsp:rsid wsp:val=&quot;00E16729&quot;/&gt;&lt;wsp:rsid wsp:val=&quot;00E2555D&quot;/&gt;&lt;wsp:rsid wsp:val=&quot;00E56436&quot;/&gt;&lt;wsp:rsid wsp:val=&quot;00E66003&quot;/&gt;&lt;wsp:rsid wsp:val=&quot;00E67E2D&quot;/&gt;&lt;wsp:rsid wsp:val=&quot;00E73AC4&quot;/&gt;&lt;wsp:rsid wsp:val=&quot;00E8235F&quot;/&gt;&lt;wsp:rsid wsp:val=&quot;00E85CB1&quot;/&gt;&lt;wsp:rsid wsp:val=&quot;00E95700&quot;/&gt;&lt;wsp:rsid wsp:val=&quot;00EB786D&quot;/&gt;&lt;wsp:rsid wsp:val=&quot;00EC03D8&quot;/&gt;&lt;wsp:rsid wsp:val=&quot;00EC3340&quot;/&gt;&lt;wsp:rsid wsp:val=&quot;00EE0130&quot;/&gt;&lt;wsp:rsid wsp:val=&quot;00EE77D4&quot;/&gt;&lt;wsp:rsid wsp:val=&quot;00F207D9&quot;/&gt;&lt;wsp:rsid wsp:val=&quot;00F237A8&quot;/&gt;&lt;wsp:rsid wsp:val=&quot;00F26174&quot;/&gt;&lt;wsp:rsid wsp:val=&quot;00F35307&quot;/&gt;&lt;wsp:rsid wsp:val=&quot;00F35B6B&quot;/&gt;&lt;wsp:rsid wsp:val=&quot;00F4EB1B&quot;/&gt;&lt;wsp:rsid wsp:val=&quot;00F5061B&quot;/&gt;&lt;wsp:rsid wsp:val=&quot;00F54FE5&quot;/&gt;&lt;wsp:rsid wsp:val=&quot;00F572B8&quot;/&gt;&lt;wsp:rsid wsp:val=&quot;00F62A62&quot;/&gt;&lt;wsp:rsid wsp:val=&quot;00F63110&quot;/&gt;&lt;wsp:rsid wsp:val=&quot;00F866F3&quot;/&gt;&lt;wsp:rsid wsp:val=&quot;00F95634&quot;/&gt;&lt;wsp:rsid wsp:val=&quot;00FA1590&quot;/&gt;&lt;wsp:rsid wsp:val=&quot;00FB0F1F&quot;/&gt;&lt;wsp:rsid wsp:val=&quot;00FB1274&quot;/&gt;&lt;wsp:rsid wsp:val=&quot;00FB5BA4&quot;/&gt;&lt;wsp:rsid wsp:val=&quot;00FD19B5&quot;/&gt;&lt;wsp:rsid wsp:val=&quot;00FD20DB&quot;/&gt;&lt;wsp:rsid wsp:val=&quot;00FD66E5&quot;/&gt;&lt;wsp:rsid wsp:val=&quot;00FF0B25&quot;/&gt;&lt;wsp:rsid wsp:val=&quot;012183F6&quot;/&gt;&lt;wsp:rsid wsp:val=&quot;025C9ABD&quot;/&gt;&lt;wsp:rsid wsp:val=&quot;02F33B7E&quot;/&gt;&lt;wsp:rsid wsp:val=&quot;030BCC63&quot;/&gt;&lt;wsp:rsid wsp:val=&quot;035F3BA2&quot;/&gt;&lt;wsp:rsid wsp:val=&quot;04198006&quot;/&gt;&lt;wsp:rsid wsp:val=&quot;048A4682&quot;/&gt;&lt;wsp:rsid wsp:val=&quot;06FDE45A&quot;/&gt;&lt;wsp:rsid wsp:val=&quot;07612DAA&quot;/&gt;&lt;wsp:rsid wsp:val=&quot;079ADE0F&quot;/&gt;&lt;wsp:rsid wsp:val=&quot;07B86627&quot;/&gt;&lt;wsp:rsid wsp:val=&quot;07BDF5CD&quot;/&gt;&lt;wsp:rsid wsp:val=&quot;08B4DFEE&quot;/&gt;&lt;wsp:rsid wsp:val=&quot;0936E046&quot;/&gt;&lt;wsp:rsid wsp:val=&quot;094CAEA4&quot;/&gt;&lt;wsp:rsid wsp:val=&quot;09CD4E36&quot;/&gt;&lt;wsp:rsid wsp:val=&quot;0A4B20A9&quot;/&gt;&lt;wsp:rsid wsp:val=&quot;0ABB1CDC&quot;/&gt;&lt;wsp:rsid wsp:val=&quot;0AC33C38&quot;/&gt;&lt;wsp:rsid wsp:val=&quot;0CB14CE8&quot;/&gt;&lt;wsp:rsid wsp:val=&quot;0CF7D76E&quot;/&gt;&lt;wsp:rsid wsp:val=&quot;0DD801AA&quot;/&gt;&lt;wsp:rsid wsp:val=&quot;0F473930&quot;/&gt;&lt;wsp:rsid wsp:val=&quot;0F5C984F&quot;/&gt;&lt;wsp:rsid wsp:val=&quot;0FA3F6BB&quot;/&gt;&lt;wsp:rsid wsp:val=&quot;1008D3A2&quot;/&gt;&lt;wsp:rsid wsp:val=&quot;11236CF9&quot;/&gt;&lt;wsp:rsid wsp:val=&quot;11C1FA45&quot;/&gt;&lt;wsp:rsid wsp:val=&quot;1253A2D8&quot;/&gt;&lt;wsp:rsid wsp:val=&quot;133EE0CD&quot;/&gt;&lt;wsp:rsid wsp:val=&quot;13778A7B&quot;/&gt;&lt;wsp:rsid wsp:val=&quot;13A1F847&quot;/&gt;&lt;wsp:rsid wsp:val=&quot;14688AE7&quot;/&gt;&lt;wsp:rsid wsp:val=&quot;1636B59F&quot;/&gt;&lt;wsp:rsid wsp:val=&quot;16A04D4B&quot;/&gt;&lt;wsp:rsid wsp:val=&quot;1956852D&quot;/&gt;&lt;wsp:rsid wsp:val=&quot;1B09200B&quot;/&gt;&lt;wsp:rsid wsp:val=&quot;1BF2CA69&quot;/&gt;&lt;wsp:rsid wsp:val=&quot;1C284BEE&quot;/&gt;&lt;wsp:rsid wsp:val=&quot;1CE0CAE5&quot;/&gt;&lt;wsp:rsid wsp:val=&quot;1D30AE4F&quot;/&gt;&lt;wsp:rsid wsp:val=&quot;1DA79AEE&quot;/&gt;&lt;wsp:rsid wsp:val=&quot;1EFE0521&quot;/&gt;&lt;wsp:rsid wsp:val=&quot;1F5025D5&quot;/&gt;&lt;wsp:rsid wsp:val=&quot;1FEB1416&quot;/&gt;&lt;wsp:rsid wsp:val=&quot;207FE3D7&quot;/&gt;&lt;wsp:rsid wsp:val=&quot;20C8FE13&quot;/&gt;&lt;wsp:rsid wsp:val=&quot;20CCC751&quot;/&gt;&lt;wsp:rsid wsp:val=&quot;21D625D1&quot;/&gt;&lt;wsp:rsid wsp:val=&quot;22A92DEB&quot;/&gt;&lt;wsp:rsid wsp:val=&quot;22E4D68E&quot;/&gt;&lt;wsp:rsid wsp:val=&quot;24908100&quot;/&gt;&lt;wsp:rsid wsp:val=&quot;25E170BD&quot;/&gt;&lt;wsp:rsid wsp:val=&quot;26455185&quot;/&gt;&lt;wsp:rsid wsp:val=&quot;268E071A&quot;/&gt;&lt;wsp:rsid wsp:val=&quot;26FD9DAB&quot;/&gt;&lt;wsp:rsid wsp:val=&quot;277ED4B5&quot;/&gt;&lt;wsp:rsid wsp:val=&quot;2926B5E9&quot;/&gt;&lt;wsp:rsid wsp:val=&quot;295A7106&quot;/&gt;&lt;wsp:rsid wsp:val=&quot;2AE53961&quot;/&gt;&lt;wsp:rsid wsp:val=&quot;2B230D13&quot;/&gt;&lt;wsp:rsid wsp:val=&quot;2B777871&quot;/&gt;&lt;wsp:rsid wsp:val=&quot;2C8E5322&quot;/&gt;&lt;wsp:rsid wsp:val=&quot;2C95DC01&quot;/&gt;&lt;wsp:rsid wsp:val=&quot;2E564D1F&quot;/&gt;&lt;wsp:rsid wsp:val=&quot;300EDC4A&quot;/&gt;&lt;wsp:rsid wsp:val=&quot;3037B67F&quot;/&gt;&lt;wsp:rsid wsp:val=&quot;3095D4D0&quot;/&gt;&lt;wsp:rsid wsp:val=&quot;30DEC7CE&quot;/&gt;&lt;wsp:rsid wsp:val=&quot;31316DBF&quot;/&gt;&lt;wsp:rsid wsp:val=&quot;32F60CC2&quot;/&gt;&lt;wsp:rsid wsp:val=&quot;3304EAB4&quot;/&gt;&lt;wsp:rsid wsp:val=&quot;3339701A&quot;/&gt;&lt;wsp:rsid wsp:val=&quot;337CC8DA&quot;/&gt;&lt;wsp:rsid wsp:val=&quot;34368159&quot;/&gt;&lt;wsp:rsid wsp:val=&quot;35B7585D&quot;/&gt;&lt;wsp:rsid wsp:val=&quot;35CD26BB&quot;/&gt;&lt;wsp:rsid wsp:val=&quot;3690F6D4&quot;/&gt;&lt;wsp:rsid wsp:val=&quot;3715EC84&quot;/&gt;&lt;wsp:rsid wsp:val=&quot;37298FD3&quot;/&gt;&lt;wsp:rsid wsp:val=&quot;38B08DF5&quot;/&gt;&lt;wsp:rsid wsp:val=&quot;38C78B43&quot;/&gt;&lt;wsp:rsid wsp:val=&quot;3937B94C&quot;/&gt;&lt;wsp:rsid wsp:val=&quot;3945CCF5&quot;/&gt;&lt;wsp:rsid wsp:val=&quot;3995A5C7&quot;/&gt;&lt;wsp:rsid wsp:val=&quot;39F26352&quot;/&gt;&lt;wsp:rsid wsp:val=&quot;3AF66F95&quot;/&gt;&lt;wsp:rsid wsp:val=&quot;3BE6694A&quot;/&gt;&lt;wsp:rsid wsp:val=&quot;3CA89B34&quot;/&gt;&lt;wsp:rsid wsp:val=&quot;3CBFD4F0&quot;/&gt;&lt;wsp:rsid wsp:val=&quot;3D33F470&quot;/&gt;&lt;wsp:rsid wsp:val=&quot;3E52199C&quot;/&gt;&lt;wsp:rsid wsp:val=&quot;3F561B47&quot;/&gt;&lt;wsp:rsid wsp:val=&quot;406B9532&quot;/&gt;&lt;wsp:rsid wsp:val=&quot;415E8DDC&quot;/&gt;&lt;wsp:rsid wsp:val=&quot;4289CB8D&quot;/&gt;&lt;wsp:rsid wsp:val=&quot;429576BE&quot;/&gt;&lt;wsp:rsid wsp:val=&quot;431B0E7E&quot;/&gt;&lt;wsp:rsid wsp:val=&quot;4411C5CE&quot;/&gt;&lt;wsp:rsid wsp:val=&quot;442FB388&quot;/&gt;&lt;wsp:rsid wsp:val=&quot;4430E278&quot;/&gt;&lt;wsp:rsid wsp:val=&quot;443E9AED&quot;/&gt;&lt;wsp:rsid wsp:val=&quot;44ED5C83&quot;/&gt;&lt;wsp:rsid wsp:val=&quot;44EE26CC&quot;/&gt;&lt;wsp:rsid wsp:val=&quot;47CF3121&quot;/&gt;&lt;wsp:rsid wsp:val=&quot;4943C57C&quot;/&gt;&lt;wsp:rsid wsp:val=&quot;4A55A7FF&quot;/&gt;&lt;wsp:rsid wsp:val=&quot;4A9D9446&quot;/&gt;&lt;wsp:rsid wsp:val=&quot;4BF9CA8D&quot;/&gt;&lt;wsp:rsid wsp:val=&quot;4C46AE07&quot;/&gt;&lt;wsp:rsid wsp:val=&quot;4CA306EB&quot;/&gt;&lt;wsp:rsid wsp:val=&quot;4CBFC5B5&quot;/&gt;&lt;wsp:rsid wsp:val=&quot;4D36421A&quot;/&gt;&lt;wsp:rsid wsp:val=&quot;4D4D0C97&quot;/&gt;&lt;wsp:rsid wsp:val=&quot;4D5FB3C7&quot;/&gt;&lt;wsp:rsid wsp:val=&quot;4D852965&quot;/&gt;&lt;wsp:rsid wsp:val=&quot;4DF84CC6&quot;/&gt;&lt;wsp:rsid wsp:val=&quot;4EC98E78&quot;/&gt;&lt;wsp:rsid wsp:val=&quot;4FC24999&quot;/&gt;&lt;wsp:rsid wsp:val=&quot;4FF530D0&quot;/&gt;&lt;wsp:rsid wsp:val=&quot;50763509&quot;/&gt;&lt;wsp:rsid wsp:val=&quot;522A6E16&quot;/&gt;&lt;wsp:rsid wsp:val=&quot;54E10A9F&quot;/&gt;&lt;wsp:rsid wsp:val=&quot;550E3AF2&quot;/&gt;&lt;wsp:rsid wsp:val=&quot;56EFCB90&quot;/&gt;&lt;wsp:rsid wsp:val=&quot;573E439C&quot;/&gt;&lt;wsp:rsid wsp:val=&quot;574BBFCD&quot;/&gt;&lt;wsp:rsid wsp:val=&quot;57684BC6&quot;/&gt;&lt;wsp:rsid wsp:val=&quot;5919EA85&quot;/&gt;&lt;wsp:rsid wsp:val=&quot;59938F13&quot;/&gt;&lt;wsp:rsid wsp:val=&quot;5A315216&quot;/&gt;&lt;wsp:rsid wsp:val=&quot;5A797ACB&quot;/&gt;&lt;wsp:rsid wsp:val=&quot;5ACC8563&quot;/&gt;&lt;wsp:rsid wsp:val=&quot;5AD50966&quot;/&gt;&lt;wsp:rsid wsp:val=&quot;5AEEFB11&quot;/&gt;&lt;wsp:rsid wsp:val=&quot;5CEB850C&quot;/&gt;&lt;wsp:rsid wsp:val=&quot;5E806501&quot;/&gt;&lt;wsp:rsid wsp:val=&quot;5FEE3BC1&quot;/&gt;&lt;wsp:rsid wsp:val=&quot;61E1D17F&quot;/&gt;&lt;wsp:rsid wsp:val=&quot;62038877&quot;/&gt;&lt;wsp:rsid wsp:val=&quot;652B4F28&quot;/&gt;&lt;wsp:rsid wsp:val=&quot;662A25D4&quot;/&gt;&lt;wsp:rsid wsp:val=&quot;67F4BA1F&quot;/&gt;&lt;wsp:rsid wsp:val=&quot;68403CD3&quot;/&gt;&lt;wsp:rsid wsp:val=&quot;6AA7008A&quot;/&gt;&lt;wsp:rsid wsp:val=&quot;6B7D0894&quot;/&gt;&lt;wsp:rsid wsp:val=&quot;6C7E0A4F&quot;/&gt;&lt;wsp:rsid wsp:val=&quot;6C846DDB&quot;/&gt;&lt;wsp:rsid wsp:val=&quot;6CE7151B&quot;/&gt;&lt;wsp:rsid wsp:val=&quot;6E54B90A&quot;/&gt;&lt;wsp:rsid wsp:val=&quot;6E81E95D&quot;/&gt;&lt;wsp:rsid wsp:val=&quot;6E9624D7&quot;/&gt;&lt;wsp:rsid wsp:val=&quot;6FA4D4E1&quot;/&gt;&lt;wsp:rsid wsp:val=&quot;703B74A7&quot;/&gt;&lt;wsp:rsid wsp:val=&quot;705DC317&quot;/&gt;&lt;wsp:rsid wsp:val=&quot;71391D5E&quot;/&gt;&lt;wsp:rsid wsp:val=&quot;718F59BC&quot;/&gt;&lt;wsp:rsid wsp:val=&quot;71B72C3F&quot;/&gt;&lt;wsp:rsid wsp:val=&quot;7306E36F&quot;/&gt;&lt;wsp:rsid wsp:val=&quot;73FA7391&quot;/&gt;&lt;wsp:rsid wsp:val=&quot;74042684&quot;/&gt;&lt;wsp:rsid wsp:val=&quot;785AC153&quot;/&gt;&lt;wsp:rsid wsp:val=&quot;785F1771&quot;/&gt;&lt;wsp:rsid wsp:val=&quot;78754A76&quot;/&gt;&lt;wsp:rsid wsp:val=&quot;7A86D886&quot;/&gt;&lt;wsp:rsid wsp:val=&quot;7AD64CB1&quot;/&gt;&lt;wsp:rsid wsp:val=&quot;7AD6B158&quot;/&gt;&lt;wsp:rsid wsp:val=&quot;7B78706A&quot;/&gt;&lt;wsp:rsid wsp:val=&quot;7CCE4325&quot;/&gt;&lt;wsp:rsid wsp:val=&quot;7D1A8F27&quot;/&gt;&lt;wsp:rsid wsp:val=&quot;7D1D2A70&quot;/&gt;&lt;wsp:rsid wsp:val=&quot;7F724316&quot;/&gt;&lt;/wsp:rsids&gt;&lt;/w:docPr&gt;&lt;w:body&gt;&lt;wx:sect&gt;&lt;w:p wsp:rsidR=&quot;00000000&quot; wsp:rsidRDefault=&quot;00F5061B&quot; wsp:rsidP=&quot;00F5061B&quot;&gt;&lt;m:oMathPara&gt;&lt;m:oMath&gt;&lt;m:r&gt;&lt;w:rPr&gt;&lt;w:rFonts w:ascii=&quot;Cambria Math&quot; w:h-ansi=&quot;Cambria Math&quot;/&gt;&lt;wx:font wx:val=&quot;Cambria Math&quot;/&gt;&lt;w:i/&gt;&lt;/w:rPr&gt;&lt;m:t&gt;Î±âˆˆNÂ &lt;/m:t&gt;&lt;/m:r&gt;&lt;/m:oMath&gt;&lt;/m:oMathPara&gt;&lt;/w:p&gt;&lt;w:sectPr wsp:rsidR=&quot;00000000&quot;&gt;&lt;w:pgSz w:w=&quot;12240&quot; w:h=&quot;15840&quot;/&gt;&lt;w:pgMar w:top=&quot;1417&quot; w:right=&quot;1701&quot; w:bottom=&quot;1417&quot; w:left=&quot;1701&quot; w:header=&quot;720&quot; w:footer=&quot;720&quot; w:gutter=&quot;0&quot;/&gt;&lt;w:cols w:space=&quot;720&quot;/&gt;&lt;/w:sectPr&gt;&lt;/wx:sect&gt;&lt;/w:body&gt;&lt;/w:wordDocument&gt;">
+            <v:imagedata chromakey="white" o:title="" r:id="rId20"/>
+          </v:shape>
+        </w:pict>
+      </w:r>
+      <w:r>
+        <w:rPr>
+          <w:rFonts w:eastAsia="Times" w:cs="Times"/>
+        </w:rPr>
+        <w:instrText xml:space="preserve"> </w:instrText>
+      </w:r>
+      <w:r>
+        <w:rPr>
+          <w:rFonts w:eastAsia="Times" w:cs="Times"/>
+        </w:rPr>
+        <w:fldChar w:fldCharType="separate"/>
+      </w:r>
+      <w:r>
+        <w:rPr>
+          <w:rFonts w:eastAsia="Times"/>
+          <w:position w:val="-5"/>
+        </w:rPr>
+        <w:pict w14:anchorId="53A139B1">
+          <v:shape id="_x0000_i1041" style="width:33pt;height:20.25pt" type="#_x0000_t75" equationxml="&lt;?xml version=&quot;1.0&quot; encoding=&quot;UTF-8&quot; standalone=&quot;yes&quot;?&gt;&#10;&lt;?mso-application progid=&quot;Word.Document&quot;?&gt;&#10;&lt;w:wordDocument xmlns:aml=&quot;http://schemas.microsoft.com/aml/2001/core&quot; xmlns:wpc=&quot;http://schemas.microsoft.com/office/word/2010/wordprocessingCanvas&quot; xmlns:cx=&quot;http://schemas.microsoft.com/office/drawing/2014/chartex&quot; xmlns:cx1=&quot;http://schemas.microsoft.com/office/drawing/2015/9/8/chartex&quot; xmlns:cx2=&quot;http://schemas.microsoft.com/office/drawing/2015/10/21/chartex&quot; xmlns:cx3=&quot;http://schemas.microsoft.com/office/drawing/2016/5/9/chartex&quot; xmlns:cx4=&quot;http://schemas.microsoft.com/office/drawing/2016/5/10/chartex&quot; xmlns:cx5=&quot;http://schemas.microsoft.com/office/drawing/2016/5/11/chartex&quot; xmlns:cx6=&quot;http://schemas.microsoft.com/office/drawing/2016/5/12/chartex&quot; xmlns:cx7=&quot;http://schemas.microsoft.com/office/drawing/2016/5/13/chartex&quot; xmlns:cx8=&quot;http://schemas.microsoft.com/office/drawing/2016/5/14/chartex&quot; xmlns:cr=&quot;http://schemas.microsoft.com/office/comments/2020/reactions&quot; xmlns:dt=&quot;uuid:C2F41010-65B3-11d1-A29F-00AA00C14882&quot; xmlns:mc=&quot;http://schemas.openxmlformats.org/markup-compatibility/2006&quot; xmlns:aink=&quot;http://schemas.microsoft.com/office/drawing/2016/ink&quot; xmlns:am3d=&quot;http://schemas.microsoft.com/office/drawing/2017/model3d&quot; xmlns:o=&quot;urn:schemas-microsoft-com:office:office&quot; xmlns:oel=&quot;http://schemas.microsoft.com/office/2019/extlst&quot; xmlns:m=&quot;http://schemas.openxmlformats.org/officeDocument/2006/math&quot; xmlns:v=&quot;urn:schemas-microsoft-com:vml&quot; xmlns:w10=&quot;urn:schemas-microsoft-com:office:word&quot; xmlns:w=&quot;http://schemas.microsoft.com/office/word/2003/wordml&quot; xmlns:w16du=&quot;http://schemas.microsoft.com/office/word/2023/wordml/word16du&quot; xmlns:wx=&quot;http://schemas.microsoft.com/office/word/2003/auxHint&quot; xmlns:wne=&quot;http://schemas.microsoft.com/office/word/2006/wordml&quot; xmlns:wsp=&quot;http://schemas.microsoft.com/office/word/2003/wordml/sp2&quot; xmlns:sl=&quot;http://schemas.microsoft.com/schemaLibrary/2003/core&quot; w:macrosPresent=&quot;no&quot; w:embeddedObjPresent=&quot;no&quot; w:ocxPresent=&quot;no&quot; xml:space=&quot;preserve&quot;&gt;&lt;w:ignoreSubtree w:val=&quot;http://schemas.microsoft.com/office/word/2003/wordml/sp2&quot;/&gt;&lt;o:DocumentProperties&gt;&lt;o:Version&gt;16&lt;/o:Version&gt;&lt;/o:DocumentProperties&gt;&lt;w:docPr&gt;&lt;w:view w:val=&quot;print&quot;/&gt;&lt;w:zoom w:percent=&quot;100&quot;/&gt;&lt;w:doNotEmbedSystemFonts/&gt;&lt;w:mirrorMargins/&gt;&lt;w:defaultTabStop w:val=&quot;709&quot;/&gt;&lt;w:hyphenationZone w:val=&quot;425&quot;/&gt;&lt;w:punctuationKerning/&gt;&lt;w:characterSpacingControl w:val=&quot;DontCompress&quot;/&gt;&lt;w:optimizeForBrowser/&gt;&lt;w:validateAgainstSchema/&gt;&lt;w:saveInvalidXML w:val=&quot;off&quot;/&gt;&lt;w:ignoreMixedContent w:val=&quot;off&quot;/&gt;&lt;w:alwaysShowPlaceholderText w:val=&quot;off&quot;/&gt;&lt;w:compat&gt;&lt;w:breakWrappedTables/&gt;&lt;w:snapToGridInCell/&gt;&lt;w:wrapTextWithPunct/&gt;&lt;w:useAsianBreakRules/&gt;&lt;w:dontGrowAutofit/&gt;&lt;/w:compat&gt;&lt;wsp:rsids&gt;&lt;wsp:rsidRoot wsp:val=&quot;003101E9&quot;/&gt;&lt;wsp:rsid wsp:val=&quot;000031CF&quot;/&gt;&lt;wsp:rsid wsp:val=&quot;00011E5D&quot;/&gt;&lt;wsp:rsid wsp:val=&quot;00012790&quot;/&gt;&lt;wsp:rsid wsp:val=&quot;00012FF3&quot;/&gt;&lt;wsp:rsid wsp:val=&quot;00014942&quot;/&gt;&lt;wsp:rsid wsp:val=&quot;00036DDE&quot;/&gt;&lt;wsp:rsid wsp:val=&quot;00041697&quot;/&gt;&lt;wsp:rsid wsp:val=&quot;00041EAE&quot;/&gt;&lt;wsp:rsid wsp:val=&quot;00051030&quot;/&gt;&lt;wsp:rsid wsp:val=&quot;000520B9&quot;/&gt;&lt;wsp:rsid wsp:val=&quot;000645C1&quot;/&gt;&lt;wsp:rsid wsp:val=&quot;000710BA&quot;/&gt;&lt;wsp:rsid wsp:val=&quot;000945B2&quot;/&gt;&lt;wsp:rsid wsp:val=&quot;00094E10&quot;/&gt;&lt;wsp:rsid wsp:val=&quot;000A212D&quot;/&gt;&lt;wsp:rsid wsp:val=&quot;000A5C90&quot;/&gt;&lt;wsp:rsid wsp:val=&quot;000A6AAC&quot;/&gt;&lt;wsp:rsid wsp:val=&quot;000A6C19&quot;/&gt;&lt;wsp:rsid wsp:val=&quot;000B5D56&quot;/&gt;&lt;wsp:rsid wsp:val=&quot;000C6A23&quot;/&gt;&lt;wsp:rsid wsp:val=&quot;000D4365&quot;/&gt;&lt;wsp:rsid wsp:val=&quot;000E7223&quot;/&gt;&lt;wsp:rsid wsp:val=&quot;000F2198&quot;/&gt;&lt;wsp:rsid wsp:val=&quot;0012435D&quot;/&gt;&lt;wsp:rsid wsp:val=&quot;001312C4&quot;/&gt;&lt;wsp:rsid wsp:val=&quot;0013295B&quot;/&gt;&lt;wsp:rsid wsp:val=&quot;00136E83&quot;/&gt;&lt;wsp:rsid wsp:val=&quot;001433D9&quot;/&gt;&lt;wsp:rsid wsp:val=&quot;0015738B&quot;/&gt;&lt;wsp:rsid wsp:val=&quot;001574FB&quot;/&gt;&lt;wsp:rsid wsp:val=&quot;00165D16&quot;/&gt;&lt;wsp:rsid wsp:val=&quot;00170840&quot;/&gt;&lt;wsp:rsid wsp:val=&quot;001849CE&quot;/&gt;&lt;wsp:rsid wsp:val=&quot;00191FC1&quot;/&gt;&lt;wsp:rsid wsp:val=&quot;001A6EB5&quot;/&gt;&lt;wsp:rsid wsp:val=&quot;001B141D&quot;/&gt;&lt;wsp:rsid wsp:val=&quot;001B7615&quot;/&gt;&lt;wsp:rsid wsp:val=&quot;001C3003&quot;/&gt;&lt;wsp:rsid wsp:val=&quot;001E3756&quot;/&gt;&lt;wsp:rsid wsp:val=&quot;001F1D51&quot;/&gt;&lt;wsp:rsid wsp:val=&quot;001F4D90&quot;/&gt;&lt;wsp:rsid wsp:val=&quot;001F7B46&quot;/&gt;&lt;wsp:rsid wsp:val=&quot;0021019D&quot;/&gt;&lt;wsp:rsid wsp:val=&quot;00223428&quot;/&gt;&lt;wsp:rsid wsp:val=&quot;002244EE&quot;/&gt;&lt;wsp:rsid wsp:val=&quot;00230861&quot;/&gt;&lt;wsp:rsid wsp:val=&quot;002312D3&quot;/&gt;&lt;wsp:rsid wsp:val=&quot;0023215D&quot;/&gt;&lt;wsp:rsid wsp:val=&quot;002627B2&quot;/&gt;&lt;wsp:rsid wsp:val=&quot;002636C2&quot;/&gt;&lt;wsp:rsid wsp:val=&quot;002653DD&quot;/&gt;&lt;wsp:rsid wsp:val=&quot;00265AC2&quot;/&gt;&lt;wsp:rsid wsp:val=&quot;0026627A&quot;/&gt;&lt;wsp:rsid wsp:val=&quot;00274432&quot;/&gt;&lt;wsp:rsid wsp:val=&quot;00287985&quot;/&gt;&lt;wsp:rsid wsp:val=&quot;00291C8E&quot;/&gt;&lt;wsp:rsid wsp:val=&quot;00293EDE&quot;/&gt;&lt;wsp:rsid wsp:val=&quot;0029480B&quot;/&gt;&lt;wsp:rsid wsp:val=&quot;002A5E15&quot;/&gt;&lt;wsp:rsid wsp:val=&quot;002A6B5A&quot;/&gt;&lt;wsp:rsid wsp:val=&quot;002C18C4&quot;/&gt;&lt;wsp:rsid wsp:val=&quot;002C5611&quot;/&gt;&lt;wsp:rsid wsp:val=&quot;002D114D&quot;/&gt;&lt;wsp:rsid wsp:val=&quot;002D795A&quot;/&gt;&lt;wsp:rsid wsp:val=&quot;002E5B15&quot;/&gt;&lt;wsp:rsid wsp:val=&quot;002E6E90&quot;/&gt;&lt;wsp:rsid wsp:val=&quot;002F3C68&quot;/&gt;&lt;wsp:rsid wsp:val=&quot;002F5DED&quot;/&gt;&lt;wsp:rsid wsp:val=&quot;002F7EB1&quot;/&gt;&lt;wsp:rsid wsp:val=&quot;003101E9&quot;/&gt;&lt;wsp:rsid wsp:val=&quot;0031040E&quot;/&gt;&lt;wsp:rsid wsp:val=&quot;00312A13&quot;/&gt;&lt;wsp:rsid wsp:val=&quot;00333641&quot;/&gt;&lt;wsp:rsid wsp:val=&quot;003358A7&quot;/&gt;&lt;wsp:rsid wsp:val=&quot;00344531&quot;/&gt;&lt;wsp:rsid wsp:val=&quot;00347FC2&quot;/&gt;&lt;wsp:rsid wsp:val=&quot;00352D7D&quot;/&gt;&lt;wsp:rsid wsp:val=&quot;003559ED&quot;/&gt;&lt;wsp:rsid wsp:val=&quot;003721FA&quot;/&gt;&lt;wsp:rsid wsp:val=&quot;00372305&quot;/&gt;&lt;wsp:rsid wsp:val=&quot;00372E04&quot;/&gt;&lt;wsp:rsid wsp:val=&quot;00383AE9&quot;/&gt;&lt;wsp:rsid wsp:val=&quot;0039094B&quot;/&gt;&lt;wsp:rsid wsp:val=&quot;0039756A&quot;/&gt;&lt;wsp:rsid wsp:val=&quot;00397BAD&quot;/&gt;&lt;wsp:rsid wsp:val=&quot;003A3EB2&quot;/&gt;&lt;wsp:rsid wsp:val=&quot;003A6A72&quot;/&gt;&lt;wsp:rsid wsp:val=&quot;003B521D&quot;/&gt;&lt;wsp:rsid wsp:val=&quot;003B7F66&quot;/&gt;&lt;wsp:rsid wsp:val=&quot;003C5CA0&quot;/&gt;&lt;wsp:rsid wsp:val=&quot;003D4C00&quot;/&gt;&lt;wsp:rsid wsp:val=&quot;003F07D7&quot;/&gt;&lt;wsp:rsid wsp:val=&quot;003F3D6D&quot;/&gt;&lt;wsp:rsid wsp:val=&quot;0040173D&quot;/&gt;&lt;wsp:rsid wsp:val=&quot;0043250A&quot;/&gt;&lt;wsp:rsid wsp:val=&quot;00450638&quot;/&gt;&lt;wsp:rsid wsp:val=&quot;004563A6&quot;/&gt;&lt;wsp:rsid wsp:val=&quot;00464370&quot;/&gt;&lt;wsp:rsid wsp:val=&quot;004714B2&quot;/&gt;&lt;wsp:rsid wsp:val=&quot;00474A38&quot;/&gt;&lt;wsp:rsid wsp:val=&quot;00487524&quot;/&gt;&lt;wsp:rsid wsp:val=&quot;00497972&quot;/&gt;&lt;wsp:rsid wsp:val=&quot;004A02BC&quot;/&gt;&lt;wsp:rsid wsp:val=&quot;004A3290&quot;/&gt;&lt;wsp:rsid wsp:val=&quot;004A33B7&quot;/&gt;&lt;wsp:rsid wsp:val=&quot;004A3726&quot;/&gt;&lt;wsp:rsid wsp:val=&quot;004A7129&quot;/&gt;&lt;wsp:rsid wsp:val=&quot;004A7260&quot;/&gt;&lt;wsp:rsid wsp:val=&quot;004B4E5D&quot;/&gt;&lt;wsp:rsid wsp:val=&quot;004C3800&quot;/&gt;&lt;wsp:rsid wsp:val=&quot;004C47D9&quot;/&gt;&lt;wsp:rsid wsp:val=&quot;004C5F18&quot;/&gt;&lt;wsp:rsid wsp:val=&quot;004C7FC5&quot;/&gt;&lt;wsp:rsid wsp:val=&quot;004D135E&quot;/&gt;&lt;wsp:rsid wsp:val=&quot;004D636F&quot;/&gt;&lt;wsp:rsid wsp:val=&quot;004F690E&quot;/&gt;&lt;wsp:rsid wsp:val=&quot;00500023&quot;/&gt;&lt;wsp:rsid wsp:val=&quot;005026C2&quot;/&gt;&lt;wsp:rsid wsp:val=&quot;00503EF4&quot;/&gt;&lt;wsp:rsid wsp:val=&quot;00516126&quot;/&gt;&lt;wsp:rsid wsp:val=&quot;0053671A&quot;/&gt;&lt;wsp:rsid wsp:val=&quot;005439AA&quot;/&gt;&lt;wsp:rsid wsp:val=&quot;00547C56&quot;/&gt;&lt;wsp:rsid wsp:val=&quot;00557A55&quot;/&gt;&lt;wsp:rsid wsp:val=&quot;00575555&quot;/&gt;&lt;wsp:rsid wsp:val=&quot;00577F03&quot;/&gt;&lt;wsp:rsid wsp:val=&quot;00587808&quot;/&gt;&lt;wsp:rsid wsp:val=&quot;00594038&quot;/&gt;&lt;wsp:rsid wsp:val=&quot;0059662D&quot;/&gt;&lt;wsp:rsid wsp:val=&quot;00597ED3&quot;/&gt;&lt;wsp:rsid wsp:val=&quot;005A4125&quot;/&gt;&lt;wsp:rsid wsp:val=&quot;005A4DA1&quot;/&gt;&lt;wsp:rsid wsp:val=&quot;005A5A5E&quot;/&gt;&lt;wsp:rsid wsp:val=&quot;005A5F3B&quot;/&gt;&lt;wsp:rsid wsp:val=&quot;005A60BA&quot;/&gt;&lt;wsp:rsid wsp:val=&quot;005A682E&quot;/&gt;&lt;wsp:rsid wsp:val=&quot;005B12EF&quot;/&gt;&lt;wsp:rsid wsp:val=&quot;005B1EFA&quot;/&gt;&lt;wsp:rsid wsp:val=&quot;005B6B49&quot;/&gt;&lt;wsp:rsid wsp:val=&quot;005C0906&quot;/&gt;&lt;wsp:rsid wsp:val=&quot;005C3185&quot;/&gt;&lt;wsp:rsid wsp:val=&quot;005D47EB&quot;/&gt;&lt;wsp:rsid wsp:val=&quot;005D49D8&quot;/&gt;&lt;wsp:rsid wsp:val=&quot;005D5883&quot;/&gt;&lt;wsp:rsid wsp:val=&quot;005D7EE2&quot;/&gt;&lt;wsp:rsid wsp:val=&quot;005E315F&quot;/&gt;&lt;wsp:rsid wsp:val=&quot;005F33A7&quot;/&gt;&lt;wsp:rsid wsp:val=&quot;005F73A7&quot;/&gt;&lt;wsp:rsid wsp:val=&quot;005F774A&quot;/&gt;&lt;wsp:rsid wsp:val=&quot;00602D43&quot;/&gt;&lt;wsp:rsid wsp:val=&quot;00607689&quot;/&gt;&lt;wsp:rsid wsp:val=&quot;00616390&quot;/&gt;&lt;wsp:rsid wsp:val=&quot;006257E1&quot;/&gt;&lt;wsp:rsid wsp:val=&quot;00633EED&quot;/&gt;&lt;wsp:rsid wsp:val=&quot;006502E1&quot;/&gt;&lt;wsp:rsid wsp:val=&quot;0066433A&quot;/&gt;&lt;wsp:rsid wsp:val=&quot;00670C77&quot;/&gt;&lt;wsp:rsid wsp:val=&quot;006817ED&quot;/&gt;&lt;wsp:rsid wsp:val=&quot;00694A95&quot;/&gt;&lt;wsp:rsid wsp:val=&quot;006A204F&quot;/&gt;&lt;wsp:rsid wsp:val=&quot;006D5C3B&quot;/&gt;&lt;wsp:rsid wsp:val=&quot;006D7FAC&quot;/&gt;&lt;wsp:rsid wsp:val=&quot;006E2FAF&quot;/&gt;&lt;wsp:rsid wsp:val=&quot;00715504&quot;/&gt;&lt;wsp:rsid wsp:val=&quot;00720319&quot;/&gt;&lt;wsp:rsid wsp:val=&quot;007238BA&quot;/&gt;&lt;wsp:rsid wsp:val=&quot;00732448&quot;/&gt;&lt;wsp:rsid wsp:val=&quot;007341A3&quot;/&gt;&lt;wsp:rsid wsp:val=&quot;00735554&quot;/&gt;&lt;wsp:rsid wsp:val=&quot;007537F1&quot;/&gt;&lt;wsp:rsid wsp:val=&quot;00765887&quot;/&gt;&lt;wsp:rsid wsp:val=&quot;007809DB&quot;/&gt;&lt;wsp:rsid wsp:val=&quot;00787B9B&quot;/&gt;&lt;wsp:rsid wsp:val=&quot;0079611E&quot;/&gt;&lt;wsp:rsid wsp:val=&quot;007A55CE&quot;/&gt;&lt;wsp:rsid wsp:val=&quot;007A75B8&quot;/&gt;&lt;wsp:rsid wsp:val=&quot;007B14A6&quot;/&gt;&lt;wsp:rsid wsp:val=&quot;007B58EA&quot;/&gt;&lt;wsp:rsid wsp:val=&quot;007B73B2&quot;/&gt;&lt;wsp:rsid wsp:val=&quot;007C2CF4&quot;/&gt;&lt;wsp:rsid wsp:val=&quot;007C482F&quot;/&gt;&lt;wsp:rsid wsp:val=&quot;007D4814&quot;/&gt;&lt;wsp:rsid wsp:val=&quot;007F3423&quot;/&gt;&lt;wsp:rsid wsp:val=&quot;007F6D31&quot;/&gt;&lt;wsp:rsid wsp:val=&quot;00803F78&quot;/&gt;&lt;wsp:rsid wsp:val=&quot;008040C4&quot;/&gt;&lt;wsp:rsid wsp:val=&quot;00805BA0&quot;/&gt;&lt;wsp:rsid wsp:val=&quot;008103A8&quot;/&gt;&lt;wsp:rsid wsp:val=&quot;00813C19&quot;/&gt;&lt;wsp:rsid wsp:val=&quot;00831ACC&quot;/&gt;&lt;wsp:rsid wsp:val=&quot;00832E98&quot;/&gt;&lt;wsp:rsid wsp:val=&quot;008443C0&quot;/&gt;&lt;wsp:rsid wsp:val=&quot;00850D17&quot;/&gt;&lt;wsp:rsid wsp:val=&quot;008532C2&quot;/&gt;&lt;wsp:rsid wsp:val=&quot;00867A05&quot;/&gt;&lt;wsp:rsid wsp:val=&quot;00876CCA&quot;/&gt;&lt;wsp:rsid wsp:val=&quot;00890FF4&quot;/&gt;&lt;wsp:rsid wsp:val=&quot;00891E3F&quot;/&gt;&lt;wsp:rsid wsp:val=&quot;00894FCE&quot;/&gt;&lt;wsp:rsid wsp:val=&quot;008A0E84&quot;/&gt;&lt;wsp:rsid wsp:val=&quot;008B7D6D&quot;/&gt;&lt;wsp:rsid wsp:val=&quot;008C0DD8&quot;/&gt;&lt;wsp:rsid wsp:val=&quot;008C161E&quot;/&gt;&lt;wsp:rsid wsp:val=&quot;008C30F4&quot;/&gt;&lt;wsp:rsid wsp:val=&quot;008C3F2C&quot;/&gt;&lt;wsp:rsid wsp:val=&quot;008C6DC2&quot;/&gt;&lt;wsp:rsid wsp:val=&quot;008D1488&quot;/&gt;&lt;wsp:rsid wsp:val=&quot;008D36B6&quot;/&gt;&lt;wsp:rsid wsp:val=&quot;008D36C4&quot;/&gt;&lt;wsp:rsid wsp:val=&quot;008F5B7D&quot;/&gt;&lt;wsp:rsid wsp:val=&quot;00904445&quot;/&gt;&lt;wsp:rsid wsp:val=&quot;0090796E&quot;/&gt;&lt;wsp:rsid wsp:val=&quot;00932B39&quot;/&gt;&lt;wsp:rsid wsp:val=&quot;00932FAF&quot;/&gt;&lt;wsp:rsid wsp:val=&quot;00933212&quot;/&gt;&lt;wsp:rsid wsp:val=&quot;0094120B&quot;/&gt;&lt;wsp:rsid wsp:val=&quot;00951424&quot;/&gt;&lt;wsp:rsid wsp:val=&quot;009613EB&quot;/&gt;&lt;wsp:rsid wsp:val=&quot;00967F63&quot;/&gt;&lt;wsp:rsid wsp:val=&quot;00985396&quot;/&gt;&lt;wsp:rsid wsp:val=&quot;009862BF&quot;/&gt;&lt;wsp:rsid wsp:val=&quot;0098721F&quot;/&gt;&lt;wsp:rsid wsp:val=&quot;00987396&quot;/&gt;&lt;wsp:rsid wsp:val=&quot;009905FF&quot;/&gt;&lt;wsp:rsid wsp:val=&quot;009A1A42&quot;/&gt;&lt;wsp:rsid wsp:val=&quot;009A465D&quot;/&gt;&lt;wsp:rsid wsp:val=&quot;009A77A5&quot;/&gt;&lt;wsp:rsid wsp:val=&quot;009B39B3&quot;/&gt;&lt;wsp:rsid wsp:val=&quot;009C0274&quot;/&gt;&lt;wsp:rsid wsp:val=&quot;009C3757&quot;/&gt;&lt;wsp:rsid wsp:val=&quot;009E5D6D&quot;/&gt;&lt;wsp:rsid wsp:val=&quot;009E7B57&quot;/&gt;&lt;wsp:rsid wsp:val=&quot;009F231B&quot;/&gt;&lt;wsp:rsid wsp:val=&quot;009F5140&quot;/&gt;&lt;wsp:rsid wsp:val=&quot;00A01C68&quot;/&gt;&lt;wsp:rsid wsp:val=&quot;00A05672&quot;/&gt;&lt;wsp:rsid wsp:val=&quot;00A2552B&quot;/&gt;&lt;wsp:rsid wsp:val=&quot;00A3599F&quot;/&gt;&lt;wsp:rsid wsp:val=&quot;00A40956&quot;/&gt;&lt;wsp:rsid wsp:val=&quot;00A57AC2&quot;/&gt;&lt;wsp:rsid wsp:val=&quot;00A57B48&quot;/&gt;&lt;wsp:rsid wsp:val=&quot;00A62790&quot;/&gt;&lt;wsp:rsid wsp:val=&quot;00A66605&quot;/&gt;&lt;wsp:rsid wsp:val=&quot;00A7623D&quot;/&gt;&lt;wsp:rsid wsp:val=&quot;00A84CB3&quot;/&gt;&lt;wsp:rsid wsp:val=&quot;00A91157&quot;/&gt;&lt;wsp:rsid wsp:val=&quot;00A91512&quot;/&gt;&lt;wsp:rsid wsp:val=&quot;00AA2573&quot;/&gt;&lt;wsp:rsid wsp:val=&quot;00AB0653&quot;/&gt;&lt;wsp:rsid wsp:val=&quot;00AE1957&quot;/&gt;&lt;wsp:rsid wsp:val=&quot;00AE1B8F&quot;/&gt;&lt;wsp:rsid wsp:val=&quot;00AE268F&quot;/&gt;&lt;wsp:rsid wsp:val=&quot;00AF0897&quot;/&gt;&lt;wsp:rsid wsp:val=&quot;00AF3329&quot;/&gt;&lt;wsp:rsid wsp:val=&quot;00AF3BEC&quot;/&gt;&lt;wsp:rsid wsp:val=&quot;00B10CBB&quot;/&gt;&lt;wsp:rsid wsp:val=&quot;00B41018&quot;/&gt;&lt;wsp:rsid wsp:val=&quot;00B4390B&quot;/&gt;&lt;wsp:rsid wsp:val=&quot;00B47915&quot;/&gt;&lt;wsp:rsid wsp:val=&quot;00B507C9&quot;/&gt;&lt;wsp:rsid wsp:val=&quot;00B574B0&quot;/&gt;&lt;wsp:rsid wsp:val=&quot;00B57BF1&quot;/&gt;&lt;wsp:rsid wsp:val=&quot;00B617DF&quot;/&gt;&lt;wsp:rsid wsp:val=&quot;00B64933&quot;/&gt;&lt;wsp:rsid wsp:val=&quot;00B73DEF&quot;/&gt;&lt;wsp:rsid wsp:val=&quot;00B91F37&quot;/&gt;&lt;wsp:rsid wsp:val=&quot;00B9290D&quot;/&gt;&lt;wsp:rsid wsp:val=&quot;00BA39BC&quot;/&gt;&lt;wsp:rsid wsp:val=&quot;00BA5C53&quot;/&gt;&lt;wsp:rsid wsp:val=&quot;00BA7C33&quot;/&gt;&lt;wsp:rsid wsp:val=&quot;00BB2D0A&quot;/&gt;&lt;wsp:rsid wsp:val=&quot;00BB32AA&quot;/&gt;&lt;wsp:rsid wsp:val=&quot;00BB5E49&quot;/&gt;&lt;wsp:rsid wsp:val=&quot;00BB6259&quot;/&gt;&lt;wsp:rsid wsp:val=&quot;00BB7B75&quot;/&gt;&lt;wsp:rsid wsp:val=&quot;00BC5C5F&quot;/&gt;&lt;wsp:rsid wsp:val=&quot;00BC6AE7&quot;/&gt;&lt;wsp:rsid wsp:val=&quot;00BC732A&quot;/&gt;&lt;wsp:rsid wsp:val=&quot;00BD58A0&quot;/&gt;&lt;wsp:rsid wsp:val=&quot;00C02480&quot;/&gt;&lt;wsp:rsid wsp:val=&quot;00C123B0&quot;/&gt;&lt;wsp:rsid wsp:val=&quot;00C43883&quot;/&gt;&lt;wsp:rsid wsp:val=&quot;00C46A10&quot;/&gt;&lt;wsp:rsid wsp:val=&quot;00C46B3E&quot;/&gt;&lt;wsp:rsid wsp:val=&quot;00C50141&quot;/&gt;&lt;wsp:rsid wsp:val=&quot;00C507E2&quot;/&gt;&lt;wsp:rsid wsp:val=&quot;00C53158&quot;/&gt;&lt;wsp:rsid wsp:val=&quot;00C6713B&quot;/&gt;&lt;wsp:rsid wsp:val=&quot;00C7778B&quot;/&gt;&lt;wsp:rsid wsp:val=&quot;00C85D53&quot;/&gt;&lt;wsp:rsid wsp:val=&quot;00C95EEA&quot;/&gt;&lt;wsp:rsid wsp:val=&quot;00CA0CE4&quot;/&gt;&lt;wsp:rsid wsp:val=&quot;00CA18F0&quot;/&gt;&lt;wsp:rsid wsp:val=&quot;00CA777F&quot;/&gt;&lt;wsp:rsid wsp:val=&quot;00CB32B7&quot;/&gt;&lt;wsp:rsid wsp:val=&quot;00CB735F&quot;/&gt;&lt;wsp:rsid wsp:val=&quot;00CD797A&quot;/&gt;&lt;wsp:rsid wsp:val=&quot;00CE2877&quot;/&gt;&lt;wsp:rsid wsp:val=&quot;00CF2577&quot;/&gt;&lt;wsp:rsid wsp:val=&quot;00D02EEA&quot;/&gt;&lt;wsp:rsid wsp:val=&quot;00D06F6F&quot;/&gt;&lt;wsp:rsid wsp:val=&quot;00D212ED&quot;/&gt;&lt;wsp:rsid wsp:val=&quot;00D21A3B&quot;/&gt;&lt;wsp:rsid wsp:val=&quot;00D31E19&quot;/&gt;&lt;wsp:rsid wsp:val=&quot;00D32A91&quot;/&gt;&lt;wsp:rsid wsp:val=&quot;00D429BA&quot;/&gt;&lt;wsp:rsid wsp:val=&quot;00D51EA2&quot;/&gt;&lt;wsp:rsid wsp:val=&quot;00D62982&quot;/&gt;&lt;wsp:rsid wsp:val=&quot;00D62AFD&quot;/&gt;&lt;wsp:rsid wsp:val=&quot;00D67F9E&quot;/&gt;&lt;wsp:rsid wsp:val=&quot;00D748B4&quot;/&gt;&lt;wsp:rsid wsp:val=&quot;00D84750&quot;/&gt;&lt;wsp:rsid wsp:val=&quot;00D902C6&quot;/&gt;&lt;wsp:rsid wsp:val=&quot;00DA09A4&quot;/&gt;&lt;wsp:rsid wsp:val=&quot;00DA3BC0&quot;/&gt;&lt;wsp:rsid wsp:val=&quot;00DA5CBC&quot;/&gt;&lt;wsp:rsid wsp:val=&quot;00DA6A20&quot;/&gt;&lt;wsp:rsid wsp:val=&quot;00DB19B5&quot;/&gt;&lt;wsp:rsid wsp:val=&quot;00DC21A4&quot;/&gt;&lt;wsp:rsid wsp:val=&quot;00DF44B3&quot;/&gt;&lt;wsp:rsid wsp:val=&quot;00DF74F4&quot;/&gt;&lt;wsp:rsid wsp:val=&quot;00E16729&quot;/&gt;&lt;wsp:rsid wsp:val=&quot;00E2555D&quot;/&gt;&lt;wsp:rsid wsp:val=&quot;00E56436&quot;/&gt;&lt;wsp:rsid wsp:val=&quot;00E66003&quot;/&gt;&lt;wsp:rsid wsp:val=&quot;00E67E2D&quot;/&gt;&lt;wsp:rsid wsp:val=&quot;00E73AC4&quot;/&gt;&lt;wsp:rsid wsp:val=&quot;00E8235F&quot;/&gt;&lt;wsp:rsid wsp:val=&quot;00E85CB1&quot;/&gt;&lt;wsp:rsid wsp:val=&quot;00E95700&quot;/&gt;&lt;wsp:rsid wsp:val=&quot;00EB786D&quot;/&gt;&lt;wsp:rsid wsp:val=&quot;00EC03D8&quot;/&gt;&lt;wsp:rsid wsp:val=&quot;00EC3340&quot;/&gt;&lt;wsp:rsid wsp:val=&quot;00EE0130&quot;/&gt;&lt;wsp:rsid wsp:val=&quot;00EE77D4&quot;/&gt;&lt;wsp:rsid wsp:val=&quot;00F207D9&quot;/&gt;&lt;wsp:rsid wsp:val=&quot;00F237A8&quot;/&gt;&lt;wsp:rsid wsp:val=&quot;00F26174&quot;/&gt;&lt;wsp:rsid wsp:val=&quot;00F35307&quot;/&gt;&lt;wsp:rsid wsp:val=&quot;00F35B6B&quot;/&gt;&lt;wsp:rsid wsp:val=&quot;00F4EB1B&quot;/&gt;&lt;wsp:rsid wsp:val=&quot;00F5061B&quot;/&gt;&lt;wsp:rsid wsp:val=&quot;00F54FE5&quot;/&gt;&lt;wsp:rsid wsp:val=&quot;00F572B8&quot;/&gt;&lt;wsp:rsid wsp:val=&quot;00F62A62&quot;/&gt;&lt;wsp:rsid wsp:val=&quot;00F63110&quot;/&gt;&lt;wsp:rsid wsp:val=&quot;00F866F3&quot;/&gt;&lt;wsp:rsid wsp:val=&quot;00F95634&quot;/&gt;&lt;wsp:rsid wsp:val=&quot;00FA1590&quot;/&gt;&lt;wsp:rsid wsp:val=&quot;00FB0F1F&quot;/&gt;&lt;wsp:rsid wsp:val=&quot;00FB1274&quot;/&gt;&lt;wsp:rsid wsp:val=&quot;00FB5BA4&quot;/&gt;&lt;wsp:rsid wsp:val=&quot;00FD19B5&quot;/&gt;&lt;wsp:rsid wsp:val=&quot;00FD20DB&quot;/&gt;&lt;wsp:rsid wsp:val=&quot;00FD66E5&quot;/&gt;&lt;wsp:rsid wsp:val=&quot;00FF0B25&quot;/&gt;&lt;wsp:rsid wsp:val=&quot;012183F6&quot;/&gt;&lt;wsp:rsid wsp:val=&quot;025C9ABD&quot;/&gt;&lt;wsp:rsid wsp:val=&quot;02F33B7E&quot;/&gt;&lt;wsp:rsid wsp:val=&quot;030BCC63&quot;/&gt;&lt;wsp:rsid wsp:val=&quot;035F3BA2&quot;/&gt;&lt;wsp:rsid wsp:val=&quot;04198006&quot;/&gt;&lt;wsp:rsid wsp:val=&quot;048A4682&quot;/&gt;&lt;wsp:rsid wsp:val=&quot;06FDE45A&quot;/&gt;&lt;wsp:rsid wsp:val=&quot;07612DAA&quot;/&gt;&lt;wsp:rsid wsp:val=&quot;079ADE0F&quot;/&gt;&lt;wsp:rsid wsp:val=&quot;07B86627&quot;/&gt;&lt;wsp:rsid wsp:val=&quot;07BDF5CD&quot;/&gt;&lt;wsp:rsid wsp:val=&quot;08B4DFEE&quot;/&gt;&lt;wsp:rsid wsp:val=&quot;0936E046&quot;/&gt;&lt;wsp:rsid wsp:val=&quot;094CAEA4&quot;/&gt;&lt;wsp:rsid wsp:val=&quot;09CD4E36&quot;/&gt;&lt;wsp:rsid wsp:val=&quot;0A4B20A9&quot;/&gt;&lt;wsp:rsid wsp:val=&quot;0ABB1CDC&quot;/&gt;&lt;wsp:rsid wsp:val=&quot;0AC33C38&quot;/&gt;&lt;wsp:rsid wsp:val=&quot;0CB14CE8&quot;/&gt;&lt;wsp:rsid wsp:val=&quot;0CF7D76E&quot;/&gt;&lt;wsp:rsid wsp:val=&quot;0DD801AA&quot;/&gt;&lt;wsp:rsid wsp:val=&quot;0F473930&quot;/&gt;&lt;wsp:rsid wsp:val=&quot;0F5C984F&quot;/&gt;&lt;wsp:rsid wsp:val=&quot;0FA3F6BB&quot;/&gt;&lt;wsp:rsid wsp:val=&quot;1008D3A2&quot;/&gt;&lt;wsp:rsid wsp:val=&quot;11236CF9&quot;/&gt;&lt;wsp:rsid wsp:val=&quot;11C1FA45&quot;/&gt;&lt;wsp:rsid wsp:val=&quot;1253A2D8&quot;/&gt;&lt;wsp:rsid wsp:val=&quot;133EE0CD&quot;/&gt;&lt;wsp:rsid wsp:val=&quot;13778A7B&quot;/&gt;&lt;wsp:rsid wsp:val=&quot;13A1F847&quot;/&gt;&lt;wsp:rsid wsp:val=&quot;14688AE7&quot;/&gt;&lt;wsp:rsid wsp:val=&quot;1636B59F&quot;/&gt;&lt;wsp:rsid wsp:val=&quot;16A04D4B&quot;/&gt;&lt;wsp:rsid wsp:val=&quot;1956852D&quot;/&gt;&lt;wsp:rsid wsp:val=&quot;1B09200B&quot;/&gt;&lt;wsp:rsid wsp:val=&quot;1BF2CA69&quot;/&gt;&lt;wsp:rsid wsp:val=&quot;1C284BEE&quot;/&gt;&lt;wsp:rsid wsp:val=&quot;1CE0CAE5&quot;/&gt;&lt;wsp:rsid wsp:val=&quot;1D30AE4F&quot;/&gt;&lt;wsp:rsid wsp:val=&quot;1DA79AEE&quot;/&gt;&lt;wsp:rsid wsp:val=&quot;1EFE0521&quot;/&gt;&lt;wsp:rsid wsp:val=&quot;1F5025D5&quot;/&gt;&lt;wsp:rsid wsp:val=&quot;1FEB1416&quot;/&gt;&lt;wsp:rsid wsp:val=&quot;207FE3D7&quot;/&gt;&lt;wsp:rsid wsp:val=&quot;20C8FE13&quot;/&gt;&lt;wsp:rsid wsp:val=&quot;20CCC751&quot;/&gt;&lt;wsp:rsid wsp:val=&quot;21D625D1&quot;/&gt;&lt;wsp:rsid wsp:val=&quot;22A92DEB&quot;/&gt;&lt;wsp:rsid wsp:val=&quot;22E4D68E&quot;/&gt;&lt;wsp:rsid wsp:val=&quot;24908100&quot;/&gt;&lt;wsp:rsid wsp:val=&quot;25E170BD&quot;/&gt;&lt;wsp:rsid wsp:val=&quot;26455185&quot;/&gt;&lt;wsp:rsid wsp:val=&quot;268E071A&quot;/&gt;&lt;wsp:rsid wsp:val=&quot;26FD9DAB&quot;/&gt;&lt;wsp:rsid wsp:val=&quot;277ED4B5&quot;/&gt;&lt;wsp:rsid wsp:val=&quot;2926B5E9&quot;/&gt;&lt;wsp:rsid wsp:val=&quot;295A7106&quot;/&gt;&lt;wsp:rsid wsp:val=&quot;2AE53961&quot;/&gt;&lt;wsp:rsid wsp:val=&quot;2B230D13&quot;/&gt;&lt;wsp:rsid wsp:val=&quot;2B777871&quot;/&gt;&lt;wsp:rsid wsp:val=&quot;2C8E5322&quot;/&gt;&lt;wsp:rsid wsp:val=&quot;2C95DC01&quot;/&gt;&lt;wsp:rsid wsp:val=&quot;2E564D1F&quot;/&gt;&lt;wsp:rsid wsp:val=&quot;300EDC4A&quot;/&gt;&lt;wsp:rsid wsp:val=&quot;3037B67F&quot;/&gt;&lt;wsp:rsid wsp:val=&quot;3095D4D0&quot;/&gt;&lt;wsp:rsid wsp:val=&quot;30DEC7CE&quot;/&gt;&lt;wsp:rsid wsp:val=&quot;31316DBF&quot;/&gt;&lt;wsp:rsid wsp:val=&quot;32F60CC2&quot;/&gt;&lt;wsp:rsid wsp:val=&quot;3304EAB4&quot;/&gt;&lt;wsp:rsid wsp:val=&quot;3339701A&quot;/&gt;&lt;wsp:rsid wsp:val=&quot;337CC8DA&quot;/&gt;&lt;wsp:rsid wsp:val=&quot;34368159&quot;/&gt;&lt;wsp:rsid wsp:val=&quot;35B7585D&quot;/&gt;&lt;wsp:rsid wsp:val=&quot;35CD26BB&quot;/&gt;&lt;wsp:rsid wsp:val=&quot;3690F6D4&quot;/&gt;&lt;wsp:rsid wsp:val=&quot;3715EC84&quot;/&gt;&lt;wsp:rsid wsp:val=&quot;37298FD3&quot;/&gt;&lt;wsp:rsid wsp:val=&quot;38B08DF5&quot;/&gt;&lt;wsp:rsid wsp:val=&quot;38C78B43&quot;/&gt;&lt;wsp:rsid wsp:val=&quot;3937B94C&quot;/&gt;&lt;wsp:rsid wsp:val=&quot;3945CCF5&quot;/&gt;&lt;wsp:rsid wsp:val=&quot;3995A5C7&quot;/&gt;&lt;wsp:rsid wsp:val=&quot;39F26352&quot;/&gt;&lt;wsp:rsid wsp:val=&quot;3AF66F95&quot;/&gt;&lt;wsp:rsid wsp:val=&quot;3BE6694A&quot;/&gt;&lt;wsp:rsid wsp:val=&quot;3CA89B34&quot;/&gt;&lt;wsp:rsid wsp:val=&quot;3CBFD4F0&quot;/&gt;&lt;wsp:rsid wsp:val=&quot;3D33F470&quot;/&gt;&lt;wsp:rsid wsp:val=&quot;3E52199C&quot;/&gt;&lt;wsp:rsid wsp:val=&quot;3F561B47&quot;/&gt;&lt;wsp:rsid wsp:val=&quot;406B9532&quot;/&gt;&lt;wsp:rsid wsp:val=&quot;415E8DDC&quot;/&gt;&lt;wsp:rsid wsp:val=&quot;4289CB8D&quot;/&gt;&lt;wsp:rsid wsp:val=&quot;429576BE&quot;/&gt;&lt;wsp:rsid wsp:val=&quot;431B0E7E&quot;/&gt;&lt;wsp:rsid wsp:val=&quot;4411C5CE&quot;/&gt;&lt;wsp:rsid wsp:val=&quot;442FB388&quot;/&gt;&lt;wsp:rsid wsp:val=&quot;4430E278&quot;/&gt;&lt;wsp:rsid wsp:val=&quot;443E9AED&quot;/&gt;&lt;wsp:rsid wsp:val=&quot;44ED5C83&quot;/&gt;&lt;wsp:rsid wsp:val=&quot;44EE26CC&quot;/&gt;&lt;wsp:rsid wsp:val=&quot;47CF3121&quot;/&gt;&lt;wsp:rsid wsp:val=&quot;4943C57C&quot;/&gt;&lt;wsp:rsid wsp:val=&quot;4A55A7FF&quot;/&gt;&lt;wsp:rsid wsp:val=&quot;4A9D9446&quot;/&gt;&lt;wsp:rsid wsp:val=&quot;4BF9CA8D&quot;/&gt;&lt;wsp:rsid wsp:val=&quot;4C46AE07&quot;/&gt;&lt;wsp:rsid wsp:val=&quot;4CA306EB&quot;/&gt;&lt;wsp:rsid wsp:val=&quot;4CBFC5B5&quot;/&gt;&lt;wsp:rsid wsp:val=&quot;4D36421A&quot;/&gt;&lt;wsp:rsid wsp:val=&quot;4D4D0C97&quot;/&gt;&lt;wsp:rsid wsp:val=&quot;4D5FB3C7&quot;/&gt;&lt;wsp:rsid wsp:val=&quot;4D852965&quot;/&gt;&lt;wsp:rsid wsp:val=&quot;4DF84CC6&quot;/&gt;&lt;wsp:rsid wsp:val=&quot;4EC98E78&quot;/&gt;&lt;wsp:rsid wsp:val=&quot;4FC24999&quot;/&gt;&lt;wsp:rsid wsp:val=&quot;4FF530D0&quot;/&gt;&lt;wsp:rsid wsp:val=&quot;50763509&quot;/&gt;&lt;wsp:rsid wsp:val=&quot;522A6E16&quot;/&gt;&lt;wsp:rsid wsp:val=&quot;54E10A9F&quot;/&gt;&lt;wsp:rsid wsp:val=&quot;550E3AF2&quot;/&gt;&lt;wsp:rsid wsp:val=&quot;56EFCB90&quot;/&gt;&lt;wsp:rsid wsp:val=&quot;573E439C&quot;/&gt;&lt;wsp:rsid wsp:val=&quot;574BBFCD&quot;/&gt;&lt;wsp:rsid wsp:val=&quot;57684BC6&quot;/&gt;&lt;wsp:rsid wsp:val=&quot;5919EA85&quot;/&gt;&lt;wsp:rsid wsp:val=&quot;59938F13&quot;/&gt;&lt;wsp:rsid wsp:val=&quot;5A315216&quot;/&gt;&lt;wsp:rsid wsp:val=&quot;5A797ACB&quot;/&gt;&lt;wsp:rsid wsp:val=&quot;5ACC8563&quot;/&gt;&lt;wsp:rsid wsp:val=&quot;5AD50966&quot;/&gt;&lt;wsp:rsid wsp:val=&quot;5AEEFB11&quot;/&gt;&lt;wsp:rsid wsp:val=&quot;5CEB850C&quot;/&gt;&lt;wsp:rsid wsp:val=&quot;5E806501&quot;/&gt;&lt;wsp:rsid wsp:val=&quot;5FEE3BC1&quot;/&gt;&lt;wsp:rsid wsp:val=&quot;61E1D17F&quot;/&gt;&lt;wsp:rsid wsp:val=&quot;62038877&quot;/&gt;&lt;wsp:rsid wsp:val=&quot;652B4F28&quot;/&gt;&lt;wsp:rsid wsp:val=&quot;662A25D4&quot;/&gt;&lt;wsp:rsid wsp:val=&quot;67F4BA1F&quot;/&gt;&lt;wsp:rsid wsp:val=&quot;68403CD3&quot;/&gt;&lt;wsp:rsid wsp:val=&quot;6AA7008A&quot;/&gt;&lt;wsp:rsid wsp:val=&quot;6B7D0894&quot;/&gt;&lt;wsp:rsid wsp:val=&quot;6C7E0A4F&quot;/&gt;&lt;wsp:rsid wsp:val=&quot;6C846DDB&quot;/&gt;&lt;wsp:rsid wsp:val=&quot;6CE7151B&quot;/&gt;&lt;wsp:rsid wsp:val=&quot;6E54B90A&quot;/&gt;&lt;wsp:rsid wsp:val=&quot;6E81E95D&quot;/&gt;&lt;wsp:rsid wsp:val=&quot;6E9624D7&quot;/&gt;&lt;wsp:rsid wsp:val=&quot;6FA4D4E1&quot;/&gt;&lt;wsp:rsid wsp:val=&quot;703B74A7&quot;/&gt;&lt;wsp:rsid wsp:val=&quot;705DC317&quot;/&gt;&lt;wsp:rsid wsp:val=&quot;71391D5E&quot;/&gt;&lt;wsp:rsid wsp:val=&quot;718F59BC&quot;/&gt;&lt;wsp:rsid wsp:val=&quot;71B72C3F&quot;/&gt;&lt;wsp:rsid wsp:val=&quot;7306E36F&quot;/&gt;&lt;wsp:rsid wsp:val=&quot;73FA7391&quot;/&gt;&lt;wsp:rsid wsp:val=&quot;74042684&quot;/&gt;&lt;wsp:rsid wsp:val=&quot;785AC153&quot;/&gt;&lt;wsp:rsid wsp:val=&quot;785F1771&quot;/&gt;&lt;wsp:rsid wsp:val=&quot;78754A76&quot;/&gt;&lt;wsp:rsid wsp:val=&quot;7A86D886&quot;/&gt;&lt;wsp:rsid wsp:val=&quot;7AD64CB1&quot;/&gt;&lt;wsp:rsid wsp:val=&quot;7AD6B158&quot;/&gt;&lt;wsp:rsid wsp:val=&quot;7B78706A&quot;/&gt;&lt;wsp:rsid wsp:val=&quot;7CCE4325&quot;/&gt;&lt;wsp:rsid wsp:val=&quot;7D1A8F27&quot;/&gt;&lt;wsp:rsid wsp:val=&quot;7D1D2A70&quot;/&gt;&lt;wsp:rsid wsp:val=&quot;7F724316&quot;/&gt;&lt;/wsp:rsids&gt;&lt;/w:docPr&gt;&lt;w:body&gt;&lt;wx:sect&gt;&lt;w:p wsp:rsidR=&quot;00000000&quot; wsp:rsidRDefault=&quot;00F5061B&quot; wsp:rsidP=&quot;00F5061B&quot;&gt;&lt;m:oMathPara&gt;&lt;m:oMath&gt;&lt;m:r&gt;&lt;w:rPr&gt;&lt;w:rFonts w:ascii=&quot;Cambria Math&quot; w:h-ansi=&quot;Cambria Math&quot;/&gt;&lt;wx:font wx:val=&quot;Cambria Math&quot;/&gt;&lt;w:i/&gt;&lt;/w:rPr&gt;&lt;m:t&gt;Î±âˆˆNÂ &lt;/m:t&gt;&lt;/m:r&gt;&lt;/m:oMath&gt;&lt;/m:oMathPara&gt;&lt;/w:p&gt;&lt;w:sectPr wsp:rsidR=&quot;00000000&quot;&gt;&lt;w:pgSz w:w=&quot;12240&quot; w:h=&quot;15840&quot;/&gt;&lt;w:pgMar w:top=&quot;1417&quot; w:right=&quot;1701&quot; w:bottom=&quot;1417&quot; w:left=&quot;1701&quot; w:header=&quot;720&quot; w:footer=&quot;720&quot; w:gutter=&quot;0&quot;/&gt;&lt;w:cols w:space=&quot;720&quot;/&gt;&lt;/w:sectPr&gt;&lt;/wx:sect&gt;&lt;/w:body&gt;&lt;/w:wordDocument&gt;">
+            <v:imagedata chromakey="white" o:title="" r:id="rId20"/>
+          </v:shape>
+        </w:pict>
+      </w:r>
+      <w:r>
+        <w:rPr>
+          <w:rFonts w:eastAsia="Times" w:cs="Times"/>
+        </w:rPr>
+        <w:fldChar w:fldCharType="end"/>
+      </w:r>
+      <w:r>
+        <w:rPr>
+          <w:rFonts w:eastAsia="Times" w:cs="Times"/>
+        </w:rPr>
+        <w:t xml:space="preserve">e </w:t>
+      </w:r>
+      <w:r>
+        <w:rPr>
+          <w:rFonts w:eastAsia="Times" w:cs="Times"/>
+        </w:rPr>
+        <w:fldChar w:fldCharType="begin"/>
+      </w:r>
+      <w:r>
+        <w:rPr>
+          <w:rFonts w:eastAsia="Times" w:cs="Times"/>
+        </w:rPr>
+        <w:instrText xml:space="preserve"> QUOTE </w:instrText>
+      </w:r>
+      <w:r>
+        <w:rPr>
+          <w:rFonts w:eastAsia="Times"/>
+          <w:position w:val="-5"/>
+        </w:rPr>
+        <w:pict w14:anchorId="0085C489">
+          <v:shape id="_x0000_i1042" style="width:34.5pt;height:20.25pt" type="#_x0000_t75" equationxml="&lt;?xml version=&quot;1.0&quot; encoding=&quot;UTF-8&quot; standalone=&quot;yes&quot;?&gt;&#10;&lt;?mso-application progid=&quot;Word.Document&quot;?&gt;&#10;&lt;w:wordDocument xmlns:aml=&quot;http://schemas.microsoft.com/aml/2001/core&quot; xmlns:wpc=&quot;http://schemas.microsoft.com/office/word/2010/wordprocessingCanvas&quot; xmlns:cx=&quot;http://schemas.microsoft.com/office/drawing/2014/chartex&quot; xmlns:cx1=&quot;http://schemas.microsoft.com/office/drawing/2015/9/8/chartex&quot; xmlns:cx2=&quot;http://schemas.microsoft.com/office/drawing/2015/10/21/chartex&quot; xmlns:cx3=&quot;http://schemas.microsoft.com/office/drawing/2016/5/9/chartex&quot; xmlns:cx4=&quot;http://schemas.microsoft.com/office/drawing/2016/5/10/chartex&quot; xmlns:cx5=&quot;http://schemas.microsoft.com/office/drawing/2016/5/11/chartex&quot; xmlns:cx6=&quot;http://schemas.microsoft.com/office/drawing/2016/5/12/chartex&quot; xmlns:cx7=&quot;http://schemas.microsoft.com/office/drawing/2016/5/13/chartex&quot; xmlns:cx8=&quot;http://schemas.microsoft.com/office/drawing/2016/5/14/chartex&quot; xmlns:cr=&quot;http://schemas.microsoft.com/office/comments/2020/reactions&quot; xmlns:dt=&quot;uuid:C2F41010-65B3-11d1-A29F-00AA00C14882&quot; xmlns:mc=&quot;http://schemas.openxmlformats.org/markup-compatibility/2006&quot; xmlns:aink=&quot;http://schemas.microsoft.com/office/drawing/2016/ink&quot; xmlns:am3d=&quot;http://schemas.microsoft.com/office/drawing/2017/model3d&quot; xmlns:o=&quot;urn:schemas-microsoft-com:office:office&quot; xmlns:oel=&quot;http://schemas.microsoft.com/office/2019/extlst&quot; xmlns:m=&quot;http://schemas.openxmlformats.org/officeDocument/2006/math&quot; xmlns:v=&quot;urn:schemas-microsoft-com:vml&quot; xmlns:w10=&quot;urn:schemas-microsoft-com:office:word&quot; xmlns:w=&quot;http://schemas.microsoft.com/office/word/2003/wordml&quot; xmlns:w16du=&quot;http://schemas.microsoft.com/office/word/2023/wordml/word16du&quot; xmlns:wx=&quot;http://schemas.microsoft.com/office/word/2003/auxHint&quot; xmlns:wne=&quot;http://schemas.microsoft.com/office/word/2006/wordml&quot; xmlns:wsp=&quot;http://schemas.microsoft.com/office/word/2003/wordml/sp2&quot; xmlns:sl=&quot;http://schemas.microsoft.com/schemaLibrary/2003/core&quot; w:macrosPresent=&quot;no&quot; w:embeddedObjPresent=&quot;no&quot; w:ocxPresent=&quot;no&quot; xml:space=&quot;preserve&quot;&gt;&lt;w:ignoreSubtree w:val=&quot;http://schemas.microsoft.com/office/word/2003/wordml/sp2&quot;/&gt;&lt;o:DocumentProperties&gt;&lt;o:Version&gt;16&lt;/o:Version&gt;&lt;/o:DocumentProperties&gt;&lt;w:docPr&gt;&lt;w:view w:val=&quot;print&quot;/&gt;&lt;w:zoom w:percent=&quot;100&quot;/&gt;&lt;w:doNotEmbedSystemFonts/&gt;&lt;w:mirrorMargins/&gt;&lt;w:defaultTabStop w:val=&quot;709&quot;/&gt;&lt;w:hyphenationZone w:val=&quot;425&quot;/&gt;&lt;w:punctuationKerning/&gt;&lt;w:characterSpacingControl w:val=&quot;DontCompress&quot;/&gt;&lt;w:optimizeForBrowser/&gt;&lt;w:validateAgainstSchema/&gt;&lt;w:saveInvalidXML w:val=&quot;off&quot;/&gt;&lt;w:ignoreMixedContent w:val=&quot;off&quot;/&gt;&lt;w:alwaysShowPlaceholderText w:val=&quot;off&quot;/&gt;&lt;w:compat&gt;&lt;w:breakWrappedTables/&gt;&lt;w:snapToGridInCell/&gt;&lt;w:wrapTextWithPunct/&gt;&lt;w:useAsianBreakRules/&gt;&lt;w:dontGrowAutofit/&gt;&lt;/w:compat&gt;&lt;wsp:rsids&gt;&lt;wsp:rsidRoot wsp:val=&quot;003101E9&quot;/&gt;&lt;wsp:rsid wsp:val=&quot;000031CF&quot;/&gt;&lt;wsp:rsid wsp:val=&quot;00011E5D&quot;/&gt;&lt;wsp:rsid wsp:val=&quot;00012790&quot;/&gt;&lt;wsp:rsid wsp:val=&quot;00012FF3&quot;/&gt;&lt;wsp:rsid wsp:val=&quot;00014942&quot;/&gt;&lt;wsp:rsid wsp:val=&quot;00036DDE&quot;/&gt;&lt;wsp:rsid wsp:val=&quot;00041697&quot;/&gt;&lt;wsp:rsid wsp:val=&quot;00041EAE&quot;/&gt;&lt;wsp:rsid wsp:val=&quot;00051030&quot;/&gt;&lt;wsp:rsid wsp:val=&quot;000520B9&quot;/&gt;&lt;wsp:rsid wsp:val=&quot;000645C1&quot;/&gt;&lt;wsp:rsid wsp:val=&quot;000710BA&quot;/&gt;&lt;wsp:rsid wsp:val=&quot;000945B2&quot;/&gt;&lt;wsp:rsid wsp:val=&quot;00094E10&quot;/&gt;&lt;wsp:rsid wsp:val=&quot;000A212D&quot;/&gt;&lt;wsp:rsid wsp:val=&quot;000A5C90&quot;/&gt;&lt;wsp:rsid wsp:val=&quot;000A6AAC&quot;/&gt;&lt;wsp:rsid wsp:val=&quot;000A6C19&quot;/&gt;&lt;wsp:rsid wsp:val=&quot;000B5D56&quot;/&gt;&lt;wsp:rsid wsp:val=&quot;000C6A23&quot;/&gt;&lt;wsp:rsid wsp:val=&quot;000D4365&quot;/&gt;&lt;wsp:rsid wsp:val=&quot;000E7223&quot;/&gt;&lt;wsp:rsid wsp:val=&quot;000F2198&quot;/&gt;&lt;wsp:rsid wsp:val=&quot;0012435D&quot;/&gt;&lt;wsp:rsid wsp:val=&quot;001312C4&quot;/&gt;&lt;wsp:rsid wsp:val=&quot;0013295B&quot;/&gt;&lt;wsp:rsid wsp:val=&quot;00136E83&quot;/&gt;&lt;wsp:rsid wsp:val=&quot;001433D9&quot;/&gt;&lt;wsp:rsid wsp:val=&quot;0015738B&quot;/&gt;&lt;wsp:rsid wsp:val=&quot;001574FB&quot;/&gt;&lt;wsp:rsid wsp:val=&quot;00165D16&quot;/&gt;&lt;wsp:rsid wsp:val=&quot;00170840&quot;/&gt;&lt;wsp:rsid wsp:val=&quot;001849CE&quot;/&gt;&lt;wsp:rsid wsp:val=&quot;00191FC1&quot;/&gt;&lt;wsp:rsid wsp:val=&quot;001A6EB5&quot;/&gt;&lt;wsp:rsid wsp:val=&quot;001B141D&quot;/&gt;&lt;wsp:rsid wsp:val=&quot;001B7615&quot;/&gt;&lt;wsp:rsid wsp:val=&quot;001C3003&quot;/&gt;&lt;wsp:rsid wsp:val=&quot;001E3756&quot;/&gt;&lt;wsp:rsid wsp:val=&quot;001F1D51&quot;/&gt;&lt;wsp:rsid wsp:val=&quot;001F4D90&quot;/&gt;&lt;wsp:rsid wsp:val=&quot;001F7B46&quot;/&gt;&lt;wsp:rsid wsp:val=&quot;0021019D&quot;/&gt;&lt;wsp:rsid wsp:val=&quot;00223428&quot;/&gt;&lt;wsp:rsid wsp:val=&quot;002244EE&quot;/&gt;&lt;wsp:rsid wsp:val=&quot;00230861&quot;/&gt;&lt;wsp:rsid wsp:val=&quot;002312D3&quot;/&gt;&lt;wsp:rsid wsp:val=&quot;0023215D&quot;/&gt;&lt;wsp:rsid wsp:val=&quot;002627B2&quot;/&gt;&lt;wsp:rsid wsp:val=&quot;002636C2&quot;/&gt;&lt;wsp:rsid wsp:val=&quot;002653DD&quot;/&gt;&lt;wsp:rsid wsp:val=&quot;00265AC2&quot;/&gt;&lt;wsp:rsid wsp:val=&quot;0026627A&quot;/&gt;&lt;wsp:rsid wsp:val=&quot;00274432&quot;/&gt;&lt;wsp:rsid wsp:val=&quot;00287985&quot;/&gt;&lt;wsp:rsid wsp:val=&quot;00291C8E&quot;/&gt;&lt;wsp:rsid wsp:val=&quot;00293EDE&quot;/&gt;&lt;wsp:rsid wsp:val=&quot;0029480B&quot;/&gt;&lt;wsp:rsid wsp:val=&quot;002A5E15&quot;/&gt;&lt;wsp:rsid wsp:val=&quot;002A6B5A&quot;/&gt;&lt;wsp:rsid wsp:val=&quot;002C18C4&quot;/&gt;&lt;wsp:rsid wsp:val=&quot;002C5611&quot;/&gt;&lt;wsp:rsid wsp:val=&quot;002D114D&quot;/&gt;&lt;wsp:rsid wsp:val=&quot;002D795A&quot;/&gt;&lt;wsp:rsid wsp:val=&quot;002E5B15&quot;/&gt;&lt;wsp:rsid wsp:val=&quot;002E6E90&quot;/&gt;&lt;wsp:rsid wsp:val=&quot;002F3C68&quot;/&gt;&lt;wsp:rsid wsp:val=&quot;002F5DED&quot;/&gt;&lt;wsp:rsid wsp:val=&quot;002F7EB1&quot;/&gt;&lt;wsp:rsid wsp:val=&quot;003101E9&quot;/&gt;&lt;wsp:rsid wsp:val=&quot;0031040E&quot;/&gt;&lt;wsp:rsid wsp:val=&quot;00312A13&quot;/&gt;&lt;wsp:rsid wsp:val=&quot;00333641&quot;/&gt;&lt;wsp:rsid wsp:val=&quot;003358A7&quot;/&gt;&lt;wsp:rsid wsp:val=&quot;00344531&quot;/&gt;&lt;wsp:rsid wsp:val=&quot;00347FC2&quot;/&gt;&lt;wsp:rsid wsp:val=&quot;00352D7D&quot;/&gt;&lt;wsp:rsid wsp:val=&quot;003559ED&quot;/&gt;&lt;wsp:rsid wsp:val=&quot;003721FA&quot;/&gt;&lt;wsp:rsid wsp:val=&quot;00372305&quot;/&gt;&lt;wsp:rsid wsp:val=&quot;00372E04&quot;/&gt;&lt;wsp:rsid wsp:val=&quot;00383AE9&quot;/&gt;&lt;wsp:rsid wsp:val=&quot;0039094B&quot;/&gt;&lt;wsp:rsid wsp:val=&quot;0039756A&quot;/&gt;&lt;wsp:rsid wsp:val=&quot;00397BAD&quot;/&gt;&lt;wsp:rsid wsp:val=&quot;003A3EB2&quot;/&gt;&lt;wsp:rsid wsp:val=&quot;003A6A72&quot;/&gt;&lt;wsp:rsid wsp:val=&quot;003B521D&quot;/&gt;&lt;wsp:rsid wsp:val=&quot;003B7F66&quot;/&gt;&lt;wsp:rsid wsp:val=&quot;003C5CA0&quot;/&gt;&lt;wsp:rsid wsp:val=&quot;003D4C00&quot;/&gt;&lt;wsp:rsid wsp:val=&quot;003F07D7&quot;/&gt;&lt;wsp:rsid wsp:val=&quot;003F3D6D&quot;/&gt;&lt;wsp:rsid wsp:val=&quot;0040173D&quot;/&gt;&lt;wsp:rsid wsp:val=&quot;0043250A&quot;/&gt;&lt;wsp:rsid wsp:val=&quot;00450638&quot;/&gt;&lt;wsp:rsid wsp:val=&quot;004563A6&quot;/&gt;&lt;wsp:rsid wsp:val=&quot;00464370&quot;/&gt;&lt;wsp:rsid wsp:val=&quot;004714B2&quot;/&gt;&lt;wsp:rsid wsp:val=&quot;00474A38&quot;/&gt;&lt;wsp:rsid wsp:val=&quot;00487524&quot;/&gt;&lt;wsp:rsid wsp:val=&quot;00497972&quot;/&gt;&lt;wsp:rsid wsp:val=&quot;004A02BC&quot;/&gt;&lt;wsp:rsid wsp:val=&quot;004A3290&quot;/&gt;&lt;wsp:rsid wsp:val=&quot;004A33B7&quot;/&gt;&lt;wsp:rsid wsp:val=&quot;004A3726&quot;/&gt;&lt;wsp:rsid wsp:val=&quot;004A7129&quot;/&gt;&lt;wsp:rsid wsp:val=&quot;004A7260&quot;/&gt;&lt;wsp:rsid wsp:val=&quot;004B4E5D&quot;/&gt;&lt;wsp:rsid wsp:val=&quot;004C3800&quot;/&gt;&lt;wsp:rsid wsp:val=&quot;004C47D9&quot;/&gt;&lt;wsp:rsid wsp:val=&quot;004C5F18&quot;/&gt;&lt;wsp:rsid wsp:val=&quot;004C7FC5&quot;/&gt;&lt;wsp:rsid wsp:val=&quot;004D135E&quot;/&gt;&lt;wsp:rsid wsp:val=&quot;004D636F&quot;/&gt;&lt;wsp:rsid wsp:val=&quot;004F690E&quot;/&gt;&lt;wsp:rsid wsp:val=&quot;00500023&quot;/&gt;&lt;wsp:rsid wsp:val=&quot;005026C2&quot;/&gt;&lt;wsp:rsid wsp:val=&quot;00503EF4&quot;/&gt;&lt;wsp:rsid wsp:val=&quot;00516126&quot;/&gt;&lt;wsp:rsid wsp:val=&quot;0053671A&quot;/&gt;&lt;wsp:rsid wsp:val=&quot;005439AA&quot;/&gt;&lt;wsp:rsid wsp:val=&quot;00547C56&quot;/&gt;&lt;wsp:rsid wsp:val=&quot;00557A55&quot;/&gt;&lt;wsp:rsid wsp:val=&quot;00575555&quot;/&gt;&lt;wsp:rsid wsp:val=&quot;00577F03&quot;/&gt;&lt;wsp:rsid wsp:val=&quot;00587808&quot;/&gt;&lt;wsp:rsid wsp:val=&quot;00594038&quot;/&gt;&lt;wsp:rsid wsp:val=&quot;0059662D&quot;/&gt;&lt;wsp:rsid wsp:val=&quot;00597ED3&quot;/&gt;&lt;wsp:rsid wsp:val=&quot;005A4125&quot;/&gt;&lt;wsp:rsid wsp:val=&quot;005A4DA1&quot;/&gt;&lt;wsp:rsid wsp:val=&quot;005A5A5E&quot;/&gt;&lt;wsp:rsid wsp:val=&quot;005A5F3B&quot;/&gt;&lt;wsp:rsid wsp:val=&quot;005A60BA&quot;/&gt;&lt;wsp:rsid wsp:val=&quot;005A682E&quot;/&gt;&lt;wsp:rsid wsp:val=&quot;005B12EF&quot;/&gt;&lt;wsp:rsid wsp:val=&quot;005B1EFA&quot;/&gt;&lt;wsp:rsid wsp:val=&quot;005B6B49&quot;/&gt;&lt;wsp:rsid wsp:val=&quot;005C0906&quot;/&gt;&lt;wsp:rsid wsp:val=&quot;005C3185&quot;/&gt;&lt;wsp:rsid wsp:val=&quot;005D47EB&quot;/&gt;&lt;wsp:rsid wsp:val=&quot;005D49D8&quot;/&gt;&lt;wsp:rsid wsp:val=&quot;005D5883&quot;/&gt;&lt;wsp:rsid wsp:val=&quot;005D7EE2&quot;/&gt;&lt;wsp:rsid wsp:val=&quot;005E315F&quot;/&gt;&lt;wsp:rsid wsp:val=&quot;005F33A7&quot;/&gt;&lt;wsp:rsid wsp:val=&quot;005F73A7&quot;/&gt;&lt;wsp:rsid wsp:val=&quot;005F774A&quot;/&gt;&lt;wsp:rsid wsp:val=&quot;00602D43&quot;/&gt;&lt;wsp:rsid wsp:val=&quot;00607689&quot;/&gt;&lt;wsp:rsid wsp:val=&quot;00616390&quot;/&gt;&lt;wsp:rsid wsp:val=&quot;006257E1&quot;/&gt;&lt;wsp:rsid wsp:val=&quot;00633EED&quot;/&gt;&lt;wsp:rsid wsp:val=&quot;006502E1&quot;/&gt;&lt;wsp:rsid wsp:val=&quot;0066433A&quot;/&gt;&lt;wsp:rsid wsp:val=&quot;00670C77&quot;/&gt;&lt;wsp:rsid wsp:val=&quot;006817ED&quot;/&gt;&lt;wsp:rsid wsp:val=&quot;00694A95&quot;/&gt;&lt;wsp:rsid wsp:val=&quot;006A204F&quot;/&gt;&lt;wsp:rsid wsp:val=&quot;006D5C3B&quot;/&gt;&lt;wsp:rsid wsp:val=&quot;006D7FAC&quot;/&gt;&lt;wsp:rsid wsp:val=&quot;006E2FAF&quot;/&gt;&lt;wsp:rsid wsp:val=&quot;00715504&quot;/&gt;&lt;wsp:rsid wsp:val=&quot;00720319&quot;/&gt;&lt;wsp:rsid wsp:val=&quot;007238BA&quot;/&gt;&lt;wsp:rsid wsp:val=&quot;00732448&quot;/&gt;&lt;wsp:rsid wsp:val=&quot;007341A3&quot;/&gt;&lt;wsp:rsid wsp:val=&quot;00735554&quot;/&gt;&lt;wsp:rsid wsp:val=&quot;007537F1&quot;/&gt;&lt;wsp:rsid wsp:val=&quot;00765887&quot;/&gt;&lt;wsp:rsid wsp:val=&quot;007809DB&quot;/&gt;&lt;wsp:rsid wsp:val=&quot;00787B9B&quot;/&gt;&lt;wsp:rsid wsp:val=&quot;0079611E&quot;/&gt;&lt;wsp:rsid wsp:val=&quot;007A55CE&quot;/&gt;&lt;wsp:rsid wsp:val=&quot;007A75B8&quot;/&gt;&lt;wsp:rsid wsp:val=&quot;007B14A6&quot;/&gt;&lt;wsp:rsid wsp:val=&quot;007B58EA&quot;/&gt;&lt;wsp:rsid wsp:val=&quot;007B73B2&quot;/&gt;&lt;wsp:rsid wsp:val=&quot;007C2CF4&quot;/&gt;&lt;wsp:rsid wsp:val=&quot;007C482F&quot;/&gt;&lt;wsp:rsid wsp:val=&quot;007D4814&quot;/&gt;&lt;wsp:rsid wsp:val=&quot;007F3423&quot;/&gt;&lt;wsp:rsid wsp:val=&quot;007F6D31&quot;/&gt;&lt;wsp:rsid wsp:val=&quot;00803F78&quot;/&gt;&lt;wsp:rsid wsp:val=&quot;008040C4&quot;/&gt;&lt;wsp:rsid wsp:val=&quot;00805BA0&quot;/&gt;&lt;wsp:rsid wsp:val=&quot;008103A8&quot;/&gt;&lt;wsp:rsid wsp:val=&quot;00813C19&quot;/&gt;&lt;wsp:rsid wsp:val=&quot;00831ACC&quot;/&gt;&lt;wsp:rsid wsp:val=&quot;00832E98&quot;/&gt;&lt;wsp:rsid wsp:val=&quot;008443C0&quot;/&gt;&lt;wsp:rsid wsp:val=&quot;00850D17&quot;/&gt;&lt;wsp:rsid wsp:val=&quot;008532C2&quot;/&gt;&lt;wsp:rsid wsp:val=&quot;00867A05&quot;/&gt;&lt;wsp:rsid wsp:val=&quot;00876CCA&quot;/&gt;&lt;wsp:rsid wsp:val=&quot;00890FF4&quot;/&gt;&lt;wsp:rsid wsp:val=&quot;00891E3F&quot;/&gt;&lt;wsp:rsid wsp:val=&quot;00894FCE&quot;/&gt;&lt;wsp:rsid wsp:val=&quot;008A0E84&quot;/&gt;&lt;wsp:rsid wsp:val=&quot;008B7D6D&quot;/&gt;&lt;wsp:rsid wsp:val=&quot;008C0DD8&quot;/&gt;&lt;wsp:rsid wsp:val=&quot;008C161E&quot;/&gt;&lt;wsp:rsid wsp:val=&quot;008C30F4&quot;/&gt;&lt;wsp:rsid wsp:val=&quot;008C3F2C&quot;/&gt;&lt;wsp:rsid wsp:val=&quot;008C6DC2&quot;/&gt;&lt;wsp:rsid wsp:val=&quot;008D1488&quot;/&gt;&lt;wsp:rsid wsp:val=&quot;008D36B6&quot;/&gt;&lt;wsp:rsid wsp:val=&quot;008D36C4&quot;/&gt;&lt;wsp:rsid wsp:val=&quot;008F5B7D&quot;/&gt;&lt;wsp:rsid wsp:val=&quot;00904445&quot;/&gt;&lt;wsp:rsid wsp:val=&quot;0090796E&quot;/&gt;&lt;wsp:rsid wsp:val=&quot;00932B39&quot;/&gt;&lt;wsp:rsid wsp:val=&quot;00932FAF&quot;/&gt;&lt;wsp:rsid wsp:val=&quot;00933212&quot;/&gt;&lt;wsp:rsid wsp:val=&quot;0094120B&quot;/&gt;&lt;wsp:rsid wsp:val=&quot;00951424&quot;/&gt;&lt;wsp:rsid wsp:val=&quot;009613EB&quot;/&gt;&lt;wsp:rsid wsp:val=&quot;00967F63&quot;/&gt;&lt;wsp:rsid wsp:val=&quot;00985396&quot;/&gt;&lt;wsp:rsid wsp:val=&quot;009862BF&quot;/&gt;&lt;wsp:rsid wsp:val=&quot;0098721F&quot;/&gt;&lt;wsp:rsid wsp:val=&quot;00987396&quot;/&gt;&lt;wsp:rsid wsp:val=&quot;009905FF&quot;/&gt;&lt;wsp:rsid wsp:val=&quot;009A1A42&quot;/&gt;&lt;wsp:rsid wsp:val=&quot;009A465D&quot;/&gt;&lt;wsp:rsid wsp:val=&quot;009A77A5&quot;/&gt;&lt;wsp:rsid wsp:val=&quot;009B39B3&quot;/&gt;&lt;wsp:rsid wsp:val=&quot;009C0274&quot;/&gt;&lt;wsp:rsid wsp:val=&quot;009C3757&quot;/&gt;&lt;wsp:rsid wsp:val=&quot;009E5D6D&quot;/&gt;&lt;wsp:rsid wsp:val=&quot;009E7B57&quot;/&gt;&lt;wsp:rsid wsp:val=&quot;009F231B&quot;/&gt;&lt;wsp:rsid wsp:val=&quot;009F5140&quot;/&gt;&lt;wsp:rsid wsp:val=&quot;00A01C68&quot;/&gt;&lt;wsp:rsid wsp:val=&quot;00A05672&quot;/&gt;&lt;wsp:rsid wsp:val=&quot;00A2552B&quot;/&gt;&lt;wsp:rsid wsp:val=&quot;00A3599F&quot;/&gt;&lt;wsp:rsid wsp:val=&quot;00A40956&quot;/&gt;&lt;wsp:rsid wsp:val=&quot;00A57AC2&quot;/&gt;&lt;wsp:rsid wsp:val=&quot;00A57B48&quot;/&gt;&lt;wsp:rsid wsp:val=&quot;00A62790&quot;/&gt;&lt;wsp:rsid wsp:val=&quot;00A66605&quot;/&gt;&lt;wsp:rsid wsp:val=&quot;00A7623D&quot;/&gt;&lt;wsp:rsid wsp:val=&quot;00A84CB3&quot;/&gt;&lt;wsp:rsid wsp:val=&quot;00A91157&quot;/&gt;&lt;wsp:rsid wsp:val=&quot;00A91512&quot;/&gt;&lt;wsp:rsid wsp:val=&quot;00AA2573&quot;/&gt;&lt;wsp:rsid wsp:val=&quot;00AB0653&quot;/&gt;&lt;wsp:rsid wsp:val=&quot;00AE1957&quot;/&gt;&lt;wsp:rsid wsp:val=&quot;00AE1B8F&quot;/&gt;&lt;wsp:rsid wsp:val=&quot;00AE268F&quot;/&gt;&lt;wsp:rsid wsp:val=&quot;00AF0897&quot;/&gt;&lt;wsp:rsid wsp:val=&quot;00AF3329&quot;/&gt;&lt;wsp:rsid wsp:val=&quot;00AF3BEC&quot;/&gt;&lt;wsp:rsid wsp:val=&quot;00B10CBB&quot;/&gt;&lt;wsp:rsid wsp:val=&quot;00B41018&quot;/&gt;&lt;wsp:rsid wsp:val=&quot;00B4390B&quot;/&gt;&lt;wsp:rsid wsp:val=&quot;00B47915&quot;/&gt;&lt;wsp:rsid wsp:val=&quot;00B507C9&quot;/&gt;&lt;wsp:rsid wsp:val=&quot;00B574B0&quot;/&gt;&lt;wsp:rsid wsp:val=&quot;00B57BF1&quot;/&gt;&lt;wsp:rsid wsp:val=&quot;00B617DF&quot;/&gt;&lt;wsp:rsid wsp:val=&quot;00B64933&quot;/&gt;&lt;wsp:rsid wsp:val=&quot;00B73DEF&quot;/&gt;&lt;wsp:rsid wsp:val=&quot;00B91F37&quot;/&gt;&lt;wsp:rsid wsp:val=&quot;00B9290D&quot;/&gt;&lt;wsp:rsid wsp:val=&quot;00BA39BC&quot;/&gt;&lt;wsp:rsid wsp:val=&quot;00BA5C53&quot;/&gt;&lt;wsp:rsid wsp:val=&quot;00BA7C33&quot;/&gt;&lt;wsp:rsid wsp:val=&quot;00BB2D0A&quot;/&gt;&lt;wsp:rsid wsp:val=&quot;00BB32AA&quot;/&gt;&lt;wsp:rsid wsp:val=&quot;00BB5E49&quot;/&gt;&lt;wsp:rsid wsp:val=&quot;00BB6259&quot;/&gt;&lt;wsp:rsid wsp:val=&quot;00BB7B75&quot;/&gt;&lt;wsp:rsid wsp:val=&quot;00BC5C5F&quot;/&gt;&lt;wsp:rsid wsp:val=&quot;00BC6AE7&quot;/&gt;&lt;wsp:rsid wsp:val=&quot;00BC732A&quot;/&gt;&lt;wsp:rsid wsp:val=&quot;00BD58A0&quot;/&gt;&lt;wsp:rsid wsp:val=&quot;00C02480&quot;/&gt;&lt;wsp:rsid wsp:val=&quot;00C123B0&quot;/&gt;&lt;wsp:rsid wsp:val=&quot;00C43883&quot;/&gt;&lt;wsp:rsid wsp:val=&quot;00C46A10&quot;/&gt;&lt;wsp:rsid wsp:val=&quot;00C46B3E&quot;/&gt;&lt;wsp:rsid wsp:val=&quot;00C50141&quot;/&gt;&lt;wsp:rsid wsp:val=&quot;00C507E2&quot;/&gt;&lt;wsp:rsid wsp:val=&quot;00C53158&quot;/&gt;&lt;wsp:rsid wsp:val=&quot;00C6713B&quot;/&gt;&lt;wsp:rsid wsp:val=&quot;00C7778B&quot;/&gt;&lt;wsp:rsid wsp:val=&quot;00C85D53&quot;/&gt;&lt;wsp:rsid wsp:val=&quot;00C95EEA&quot;/&gt;&lt;wsp:rsid wsp:val=&quot;00CA0CE4&quot;/&gt;&lt;wsp:rsid wsp:val=&quot;00CA18F0&quot;/&gt;&lt;wsp:rsid wsp:val=&quot;00CA777F&quot;/&gt;&lt;wsp:rsid wsp:val=&quot;00CB32B7&quot;/&gt;&lt;wsp:rsid wsp:val=&quot;00CB735F&quot;/&gt;&lt;wsp:rsid wsp:val=&quot;00CD797A&quot;/&gt;&lt;wsp:rsid wsp:val=&quot;00CE2877&quot;/&gt;&lt;wsp:rsid wsp:val=&quot;00CF2577&quot;/&gt;&lt;wsp:rsid wsp:val=&quot;00D02EEA&quot;/&gt;&lt;wsp:rsid wsp:val=&quot;00D06F6F&quot;/&gt;&lt;wsp:rsid wsp:val=&quot;00D212ED&quot;/&gt;&lt;wsp:rsid wsp:val=&quot;00D21A3B&quot;/&gt;&lt;wsp:rsid wsp:val=&quot;00D31E19&quot;/&gt;&lt;wsp:rsid wsp:val=&quot;00D32A91&quot;/&gt;&lt;wsp:rsid wsp:val=&quot;00D429BA&quot;/&gt;&lt;wsp:rsid wsp:val=&quot;00D51EA2&quot;/&gt;&lt;wsp:rsid wsp:val=&quot;00D62982&quot;/&gt;&lt;wsp:rsid wsp:val=&quot;00D62AFD&quot;/&gt;&lt;wsp:rsid wsp:val=&quot;00D67F9E&quot;/&gt;&lt;wsp:rsid wsp:val=&quot;00D748B4&quot;/&gt;&lt;wsp:rsid wsp:val=&quot;00D84750&quot;/&gt;&lt;wsp:rsid wsp:val=&quot;00D902C6&quot;/&gt;&lt;wsp:rsid wsp:val=&quot;00DA09A4&quot;/&gt;&lt;wsp:rsid wsp:val=&quot;00DA3BC0&quot;/&gt;&lt;wsp:rsid wsp:val=&quot;00DA5CBC&quot;/&gt;&lt;wsp:rsid wsp:val=&quot;00DA6A20&quot;/&gt;&lt;wsp:rsid wsp:val=&quot;00DB19B5&quot;/&gt;&lt;wsp:rsid wsp:val=&quot;00DC21A4&quot;/&gt;&lt;wsp:rsid wsp:val=&quot;00DF44B3&quot;/&gt;&lt;wsp:rsid wsp:val=&quot;00DF74F4&quot;/&gt;&lt;wsp:rsid wsp:val=&quot;00E16729&quot;/&gt;&lt;wsp:rsid wsp:val=&quot;00E2555D&quot;/&gt;&lt;wsp:rsid wsp:val=&quot;00E56436&quot;/&gt;&lt;wsp:rsid wsp:val=&quot;00E66003&quot;/&gt;&lt;wsp:rsid wsp:val=&quot;00E67E2D&quot;/&gt;&lt;wsp:rsid wsp:val=&quot;00E73AC4&quot;/&gt;&lt;wsp:rsid wsp:val=&quot;00E8235F&quot;/&gt;&lt;wsp:rsid wsp:val=&quot;00E85CB1&quot;/&gt;&lt;wsp:rsid wsp:val=&quot;00E95700&quot;/&gt;&lt;wsp:rsid wsp:val=&quot;00EB786D&quot;/&gt;&lt;wsp:rsid wsp:val=&quot;00EC03D8&quot;/&gt;&lt;wsp:rsid wsp:val=&quot;00EC3340&quot;/&gt;&lt;wsp:rsid wsp:val=&quot;00EE0130&quot;/&gt;&lt;wsp:rsid wsp:val=&quot;00EE77D4&quot;/&gt;&lt;wsp:rsid wsp:val=&quot;00F207D9&quot;/&gt;&lt;wsp:rsid wsp:val=&quot;00F237A8&quot;/&gt;&lt;wsp:rsid wsp:val=&quot;00F26174&quot;/&gt;&lt;wsp:rsid wsp:val=&quot;00F35307&quot;/&gt;&lt;wsp:rsid wsp:val=&quot;00F35B6B&quot;/&gt;&lt;wsp:rsid wsp:val=&quot;00F4EB1B&quot;/&gt;&lt;wsp:rsid wsp:val=&quot;00F54FE5&quot;/&gt;&lt;wsp:rsid wsp:val=&quot;00F572B8&quot;/&gt;&lt;wsp:rsid wsp:val=&quot;00F62A62&quot;/&gt;&lt;wsp:rsid wsp:val=&quot;00F63110&quot;/&gt;&lt;wsp:rsid wsp:val=&quot;00F866F3&quot;/&gt;&lt;wsp:rsid wsp:val=&quot;00F95634&quot;/&gt;&lt;wsp:rsid wsp:val=&quot;00FA1590&quot;/&gt;&lt;wsp:rsid wsp:val=&quot;00FB0F1F&quot;/&gt;&lt;wsp:rsid wsp:val=&quot;00FB1274&quot;/&gt;&lt;wsp:rsid wsp:val=&quot;00FB5BA4&quot;/&gt;&lt;wsp:rsid wsp:val=&quot;00FD19B5&quot;/&gt;&lt;wsp:rsid wsp:val=&quot;00FD20DB&quot;/&gt;&lt;wsp:rsid wsp:val=&quot;00FD6103&quot;/&gt;&lt;wsp:rsid wsp:val=&quot;00FD66E5&quot;/&gt;&lt;wsp:rsid wsp:val=&quot;00FF0B25&quot;/&gt;&lt;wsp:rsid wsp:val=&quot;012183F6&quot;/&gt;&lt;wsp:rsid wsp:val=&quot;025C9ABD&quot;/&gt;&lt;wsp:rsid wsp:val=&quot;02F33B7E&quot;/&gt;&lt;wsp:rsid wsp:val=&quot;030BCC63&quot;/&gt;&lt;wsp:rsid wsp:val=&quot;035F3BA2&quot;/&gt;&lt;wsp:rsid wsp:val=&quot;04198006&quot;/&gt;&lt;wsp:rsid wsp:val=&quot;048A4682&quot;/&gt;&lt;wsp:rsid wsp:val=&quot;06FDE45A&quot;/&gt;&lt;wsp:rsid wsp:val=&quot;07612DAA&quot;/&gt;&lt;wsp:rsid wsp:val=&quot;079ADE0F&quot;/&gt;&lt;wsp:rsid wsp:val=&quot;07B86627&quot;/&gt;&lt;wsp:rsid wsp:val=&quot;07BDF5CD&quot;/&gt;&lt;wsp:rsid wsp:val=&quot;08B4DFEE&quot;/&gt;&lt;wsp:rsid wsp:val=&quot;0936E046&quot;/&gt;&lt;wsp:rsid wsp:val=&quot;094CAEA4&quot;/&gt;&lt;wsp:rsid wsp:val=&quot;09CD4E36&quot;/&gt;&lt;wsp:rsid wsp:val=&quot;0A4B20A9&quot;/&gt;&lt;wsp:rsid wsp:val=&quot;0ABB1CDC&quot;/&gt;&lt;wsp:rsid wsp:val=&quot;0AC33C38&quot;/&gt;&lt;wsp:rsid wsp:val=&quot;0CB14CE8&quot;/&gt;&lt;wsp:rsid wsp:val=&quot;0CF7D76E&quot;/&gt;&lt;wsp:rsid wsp:val=&quot;0DD801AA&quot;/&gt;&lt;wsp:rsid wsp:val=&quot;0F473930&quot;/&gt;&lt;wsp:rsid wsp:val=&quot;0F5C984F&quot;/&gt;&lt;wsp:rsid wsp:val=&quot;0FA3F6BB&quot;/&gt;&lt;wsp:rsid wsp:val=&quot;1008D3A2&quot;/&gt;&lt;wsp:rsid wsp:val=&quot;11236CF9&quot;/&gt;&lt;wsp:rsid wsp:val=&quot;11C1FA45&quot;/&gt;&lt;wsp:rsid wsp:val=&quot;1253A2D8&quot;/&gt;&lt;wsp:rsid wsp:val=&quot;133EE0CD&quot;/&gt;&lt;wsp:rsid wsp:val=&quot;13778A7B&quot;/&gt;&lt;wsp:rsid wsp:val=&quot;13A1F847&quot;/&gt;&lt;wsp:rsid wsp:val=&quot;14688AE7&quot;/&gt;&lt;wsp:rsid wsp:val=&quot;1636B59F&quot;/&gt;&lt;wsp:rsid wsp:val=&quot;16A04D4B&quot;/&gt;&lt;wsp:rsid wsp:val=&quot;1956852D&quot;/&gt;&lt;wsp:rsid wsp:val=&quot;1B09200B&quot;/&gt;&lt;wsp:rsid wsp:val=&quot;1BF2CA69&quot;/&gt;&lt;wsp:rsid wsp:val=&quot;1C284BEE&quot;/&gt;&lt;wsp:rsid wsp:val=&quot;1CE0CAE5&quot;/&gt;&lt;wsp:rsid wsp:val=&quot;1D30AE4F&quot;/&gt;&lt;wsp:rsid wsp:val=&quot;1DA79AEE&quot;/&gt;&lt;wsp:rsid wsp:val=&quot;1EFE0521&quot;/&gt;&lt;wsp:rsid wsp:val=&quot;1F5025D5&quot;/&gt;&lt;wsp:rsid wsp:val=&quot;1FEB1416&quot;/&gt;&lt;wsp:rsid wsp:val=&quot;207FE3D7&quot;/&gt;&lt;wsp:rsid wsp:val=&quot;20C8FE13&quot;/&gt;&lt;wsp:rsid wsp:val=&quot;20CCC751&quot;/&gt;&lt;wsp:rsid wsp:val=&quot;21D625D1&quot;/&gt;&lt;wsp:rsid wsp:val=&quot;22A92DEB&quot;/&gt;&lt;wsp:rsid wsp:val=&quot;22E4D68E&quot;/&gt;&lt;wsp:rsid wsp:val=&quot;24908100&quot;/&gt;&lt;wsp:rsid wsp:val=&quot;25E170BD&quot;/&gt;&lt;wsp:rsid wsp:val=&quot;26455185&quot;/&gt;&lt;wsp:rsid wsp:val=&quot;268E071A&quot;/&gt;&lt;wsp:rsid wsp:val=&quot;26FD9DAB&quot;/&gt;&lt;wsp:rsid wsp:val=&quot;277ED4B5&quot;/&gt;&lt;wsp:rsid wsp:val=&quot;2926B5E9&quot;/&gt;&lt;wsp:rsid wsp:val=&quot;295A7106&quot;/&gt;&lt;wsp:rsid wsp:val=&quot;2AE53961&quot;/&gt;&lt;wsp:rsid wsp:val=&quot;2B230D13&quot;/&gt;&lt;wsp:rsid wsp:val=&quot;2B777871&quot;/&gt;&lt;wsp:rsid wsp:val=&quot;2C8E5322&quot;/&gt;&lt;wsp:rsid wsp:val=&quot;2C95DC01&quot;/&gt;&lt;wsp:rsid wsp:val=&quot;2E564D1F&quot;/&gt;&lt;wsp:rsid wsp:val=&quot;300EDC4A&quot;/&gt;&lt;wsp:rsid wsp:val=&quot;3037B67F&quot;/&gt;&lt;wsp:rsid wsp:val=&quot;3095D4D0&quot;/&gt;&lt;wsp:rsid wsp:val=&quot;30DEC7CE&quot;/&gt;&lt;wsp:rsid wsp:val=&quot;31316DBF&quot;/&gt;&lt;wsp:rsid wsp:val=&quot;32F60CC2&quot;/&gt;&lt;wsp:rsid wsp:val=&quot;3304EAB4&quot;/&gt;&lt;wsp:rsid wsp:val=&quot;3339701A&quot;/&gt;&lt;wsp:rsid wsp:val=&quot;337CC8DA&quot;/&gt;&lt;wsp:rsid wsp:val=&quot;34368159&quot;/&gt;&lt;wsp:rsid wsp:val=&quot;35B7585D&quot;/&gt;&lt;wsp:rsid wsp:val=&quot;35CD26BB&quot;/&gt;&lt;wsp:rsid wsp:val=&quot;3690F6D4&quot;/&gt;&lt;wsp:rsid wsp:val=&quot;3715EC84&quot;/&gt;&lt;wsp:rsid wsp:val=&quot;37298FD3&quot;/&gt;&lt;wsp:rsid wsp:val=&quot;38B08DF5&quot;/&gt;&lt;wsp:rsid wsp:val=&quot;38C78B43&quot;/&gt;&lt;wsp:rsid wsp:val=&quot;3937B94C&quot;/&gt;&lt;wsp:rsid wsp:val=&quot;3945CCF5&quot;/&gt;&lt;wsp:rsid wsp:val=&quot;3995A5C7&quot;/&gt;&lt;wsp:rsid wsp:val=&quot;39F26352&quot;/&gt;&lt;wsp:rsid wsp:val=&quot;3AF66F95&quot;/&gt;&lt;wsp:rsid wsp:val=&quot;3BE6694A&quot;/&gt;&lt;wsp:rsid wsp:val=&quot;3CA89B34&quot;/&gt;&lt;wsp:rsid wsp:val=&quot;3CBFD4F0&quot;/&gt;&lt;wsp:rsid wsp:val=&quot;3D33F470&quot;/&gt;&lt;wsp:rsid wsp:val=&quot;3E52199C&quot;/&gt;&lt;wsp:rsid wsp:val=&quot;3F561B47&quot;/&gt;&lt;wsp:rsid wsp:val=&quot;406B9532&quot;/&gt;&lt;wsp:rsid wsp:val=&quot;415E8DDC&quot;/&gt;&lt;wsp:rsid wsp:val=&quot;4289CB8D&quot;/&gt;&lt;wsp:rsid wsp:val=&quot;429576BE&quot;/&gt;&lt;wsp:rsid wsp:val=&quot;431B0E7E&quot;/&gt;&lt;wsp:rsid wsp:val=&quot;4411C5CE&quot;/&gt;&lt;wsp:rsid wsp:val=&quot;442FB388&quot;/&gt;&lt;wsp:rsid wsp:val=&quot;4430E278&quot;/&gt;&lt;wsp:rsid wsp:val=&quot;443E9AED&quot;/&gt;&lt;wsp:rsid wsp:val=&quot;44ED5C83&quot;/&gt;&lt;wsp:rsid wsp:val=&quot;44EE26CC&quot;/&gt;&lt;wsp:rsid wsp:val=&quot;47CF3121&quot;/&gt;&lt;wsp:rsid wsp:val=&quot;4943C57C&quot;/&gt;&lt;wsp:rsid wsp:val=&quot;4A55A7FF&quot;/&gt;&lt;wsp:rsid wsp:val=&quot;4A9D9446&quot;/&gt;&lt;wsp:rsid wsp:val=&quot;4BF9CA8D&quot;/&gt;&lt;wsp:rsid wsp:val=&quot;4C46AE07&quot;/&gt;&lt;wsp:rsid wsp:val=&quot;4CA306EB&quot;/&gt;&lt;wsp:rsid wsp:val=&quot;4CBFC5B5&quot;/&gt;&lt;wsp:rsid wsp:val=&quot;4D36421A&quot;/&gt;&lt;wsp:rsid wsp:val=&quot;4D4D0C97&quot;/&gt;&lt;wsp:rsid wsp:val=&quot;4D5FB3C7&quot;/&gt;&lt;wsp:rsid wsp:val=&quot;4D852965&quot;/&gt;&lt;wsp:rsid wsp:val=&quot;4DF84CC6&quot;/&gt;&lt;wsp:rsid wsp:val=&quot;4EC98E78&quot;/&gt;&lt;wsp:rsid wsp:val=&quot;4FC24999&quot;/&gt;&lt;wsp:rsid wsp:val=&quot;4FF530D0&quot;/&gt;&lt;wsp:rsid wsp:val=&quot;50763509&quot;/&gt;&lt;wsp:rsid wsp:val=&quot;522A6E16&quot;/&gt;&lt;wsp:rsid wsp:val=&quot;54E10A9F&quot;/&gt;&lt;wsp:rsid wsp:val=&quot;550E3AF2&quot;/&gt;&lt;wsp:rsid wsp:val=&quot;56EFCB90&quot;/&gt;&lt;wsp:rsid wsp:val=&quot;573E439C&quot;/&gt;&lt;wsp:rsid wsp:val=&quot;574BBFCD&quot;/&gt;&lt;wsp:rsid wsp:val=&quot;57684BC6&quot;/&gt;&lt;wsp:rsid wsp:val=&quot;5919EA85&quot;/&gt;&lt;wsp:rsid wsp:val=&quot;59938F13&quot;/&gt;&lt;wsp:rsid wsp:val=&quot;5A315216&quot;/&gt;&lt;wsp:rsid wsp:val=&quot;5A797ACB&quot;/&gt;&lt;wsp:rsid wsp:val=&quot;5ACC8563&quot;/&gt;&lt;wsp:rsid wsp:val=&quot;5AD50966&quot;/&gt;&lt;wsp:rsid wsp:val=&quot;5AEEFB11&quot;/&gt;&lt;wsp:rsid wsp:val=&quot;5CEB850C&quot;/&gt;&lt;wsp:rsid wsp:val=&quot;5E806501&quot;/&gt;&lt;wsp:rsid wsp:val=&quot;5FEE3BC1&quot;/&gt;&lt;wsp:rsid wsp:val=&quot;61E1D17F&quot;/&gt;&lt;wsp:rsid wsp:val=&quot;62038877&quot;/&gt;&lt;wsp:rsid wsp:val=&quot;652B4F28&quot;/&gt;&lt;wsp:rsid wsp:val=&quot;662A25D4&quot;/&gt;&lt;wsp:rsid wsp:val=&quot;67F4BA1F&quot;/&gt;&lt;wsp:rsid wsp:val=&quot;68403CD3&quot;/&gt;&lt;wsp:rsid wsp:val=&quot;6AA7008A&quot;/&gt;&lt;wsp:rsid wsp:val=&quot;6B7D0894&quot;/&gt;&lt;wsp:rsid wsp:val=&quot;6C7E0A4F&quot;/&gt;&lt;wsp:rsid wsp:val=&quot;6C846DDB&quot;/&gt;&lt;wsp:rsid wsp:val=&quot;6CE7151B&quot;/&gt;&lt;wsp:rsid wsp:val=&quot;6E54B90A&quot;/&gt;&lt;wsp:rsid wsp:val=&quot;6E81E95D&quot;/&gt;&lt;wsp:rsid wsp:val=&quot;6E9624D7&quot;/&gt;&lt;wsp:rsid wsp:val=&quot;6FA4D4E1&quot;/&gt;&lt;wsp:rsid wsp:val=&quot;703B74A7&quot;/&gt;&lt;wsp:rsid wsp:val=&quot;705DC317&quot;/&gt;&lt;wsp:rsid wsp:val=&quot;71391D5E&quot;/&gt;&lt;wsp:rsid wsp:val=&quot;718F59BC&quot;/&gt;&lt;wsp:rsid wsp:val=&quot;71B72C3F&quot;/&gt;&lt;wsp:rsid wsp:val=&quot;7306E36F&quot;/&gt;&lt;wsp:rsid wsp:val=&quot;73FA7391&quot;/&gt;&lt;wsp:rsid wsp:val=&quot;74042684&quot;/&gt;&lt;wsp:rsid wsp:val=&quot;785AC153&quot;/&gt;&lt;wsp:rsid wsp:val=&quot;785F1771&quot;/&gt;&lt;wsp:rsid wsp:val=&quot;78754A76&quot;/&gt;&lt;wsp:rsid wsp:val=&quot;7A86D886&quot;/&gt;&lt;wsp:rsid wsp:val=&quot;7AD64CB1&quot;/&gt;&lt;wsp:rsid wsp:val=&quot;7AD6B158&quot;/&gt;&lt;wsp:rsid wsp:val=&quot;7B78706A&quot;/&gt;&lt;wsp:rsid wsp:val=&quot;7CCE4325&quot;/&gt;&lt;wsp:rsid wsp:val=&quot;7D1A8F27&quot;/&gt;&lt;wsp:rsid wsp:val=&quot;7D1D2A70&quot;/&gt;&lt;wsp:rsid wsp:val=&quot;7F724316&quot;/&gt;&lt;/wsp:rsids&gt;&lt;/w:docPr&gt;&lt;w:body&gt;&lt;wx:sect&gt;&lt;w:p wsp:rsidR=&quot;00000000&quot; wsp:rsidRDefault=&quot;00FD6103&quot; wsp:rsidP=&quot;00FD6103&quot;&gt;&lt;m:oMathPara&gt;&lt;m:oMath&gt;&lt;m:r&gt;&lt;w:rPr&gt;&lt;w:rFonts w:ascii=&quot;Cambria Math&quot; w:h-ansi=&quot;Cambria Math&quot;/&gt;&lt;wx:font wx:val=&quot;Cambria Math&quot;/&gt;&lt;w:i/&gt;&lt;/w:rPr&gt;&lt;m:t&gt;Î²âˆˆ&lt;/m:t&gt;&lt;/m:r&gt;&lt;m:sSup&gt;&lt;m:sSupPr&gt;&lt;m:ctrlPr&gt;&lt;w:rPr&gt;&lt;w:rFonts w:ascii=&quot;Cambria Math&quot; w:h-ansi=&quot;Cambria Math&quot;/&gt;&lt;wx:font wx:val=&quot;Cambria Math&quot;/&gt;&lt;/w:rPr&gt;&lt;/m:ctrlPr&gt;&lt;/m:sSupPr&gt;&lt;m:e&gt;&lt;m:r&gt;&lt;w:rPr&gt;&lt;w:rFonts w:ascii=&quot;Cambria Math&quot; w:h-ansi=&quot;Cambria Math&quot;/&gt;&lt;wx:font wx:val=&quot;Cambria Math&quot;/&gt;&lt;w:i/&gt;&lt;/w:rPr&gt;&lt;m:t&gt;V&lt;/m:t&gt;&lt;/m:r&gt;&lt;/m:e&gt;&lt;m:sup&gt;&lt;m:r&gt;&lt;w:rPr&gt;&lt;w:rFonts w:ascii=&quot;Cambria Math&quot; w:h-ansi=&quot;Cambria Math&quot;/&gt;&lt;wx:font wx:val=&quot;Cambria Math&quot;/&gt;&lt;w:i/&gt;&lt;/w:rPr&gt;&lt;m:t&gt;*&lt;/m:t&gt;&lt;/m:r&gt;&lt;/m:sup&gt;&lt;/m:sSup&gt;&lt;/m:oMath&gt;&lt;/m:oMathPara&gt;&lt;/w:p&gt;&lt;w:sectPr wsp:rsidR=&quot;00000000&quot;&gt;&lt;w:pgSz w:w=&quot;12240&quot; w:h=&quot;15840&quot;/&gt;&lt;w:pgMar w:top=&quot;1417&quot; w:right=&quot;1701&quot; w:bottom=&quot;1417&quot; w:left=&quot;1701&quot; w:header=&quot;720&quot; w:footer=&quot;720&quot; w:gutter=&quot;0&quot;/&gt;&lt;w:cols w:space=&quot;720&quot;/&gt;&lt;/w:sectPr&gt;&lt;/wx:sect&gt;&lt;/w:body&gt;&lt;/w:wordDocument&gt;">
+            <v:imagedata chromakey="white" o:title="" r:id="rId18"/>
+          </v:shape>
+        </w:pict>
+      </w:r>
+      <w:r>
+        <w:rPr>
+          <w:rFonts w:eastAsia="Times" w:cs="Times"/>
+        </w:rPr>
+        <w:instrText xml:space="preserve"> </w:instrText>
+      </w:r>
+      <w:r>
+        <w:rPr>
+          <w:rFonts w:eastAsia="Times" w:cs="Times"/>
+        </w:rPr>
+        <w:fldChar w:fldCharType="separate"/>
+      </w:r>
+      <w:r>
+        <w:rPr>
+          <w:rFonts w:eastAsia="Times"/>
+          <w:position w:val="-5"/>
+        </w:rPr>
+        <w:pict w14:anchorId="06C7E0D1">
+          <v:shape id="_x0000_i1043" style="width:34.5pt;height:20.25pt" type="#_x0000_t75" equationxml="&lt;?xml version=&quot;1.0&quot; encoding=&quot;UTF-8&quot; standalone=&quot;yes&quot;?&gt;&#10;&lt;?mso-application progid=&quot;Word.Document&quot;?&gt;&#10;&lt;w:wordDocument xmlns:aml=&quot;http://schemas.microsoft.com/aml/2001/core&quot; xmlns:wpc=&quot;http://schemas.microsoft.com/office/word/2010/wordprocessingCanvas&quot; xmlns:cx=&quot;http://schemas.microsoft.com/office/drawing/2014/chartex&quot; xmlns:cx1=&quot;http://schemas.microsoft.com/office/drawing/2015/9/8/chartex&quot; xmlns:cx2=&quot;http://schemas.microsoft.com/office/drawing/2015/10/21/chartex&quot; xmlns:cx3=&quot;http://schemas.microsoft.com/office/drawing/2016/5/9/chartex&quot; xmlns:cx4=&quot;http://schemas.microsoft.com/office/drawing/2016/5/10/chartex&quot; xmlns:cx5=&quot;http://schemas.microsoft.com/office/drawing/2016/5/11/chartex&quot; xmlns:cx6=&quot;http://schemas.microsoft.com/office/drawing/2016/5/12/chartex&quot; xmlns:cx7=&quot;http://schemas.microsoft.com/office/drawing/2016/5/13/chartex&quot; xmlns:cx8=&quot;http://schemas.microsoft.com/office/drawing/2016/5/14/chartex&quot; xmlns:cr=&quot;http://schemas.microsoft.com/office/comments/2020/reactions&quot; xmlns:dt=&quot;uuid:C2F41010-65B3-11d1-A29F-00AA00C14882&quot; xmlns:mc=&quot;http://schemas.openxmlformats.org/markup-compatibility/2006&quot; xmlns:aink=&quot;http://schemas.microsoft.com/office/drawing/2016/ink&quot; xmlns:am3d=&quot;http://schemas.microsoft.com/office/drawing/2017/model3d&quot; xmlns:o=&quot;urn:schemas-microsoft-com:office:office&quot; xmlns:oel=&quot;http://schemas.microsoft.com/office/2019/extlst&quot; xmlns:m=&quot;http://schemas.openxmlformats.org/officeDocument/2006/math&quot; xmlns:v=&quot;urn:schemas-microsoft-com:vml&quot; xmlns:w10=&quot;urn:schemas-microsoft-com:office:word&quot; xmlns:w=&quot;http://schemas.microsoft.com/office/word/2003/wordml&quot; xmlns:w16du=&quot;http://schemas.microsoft.com/office/word/2023/wordml/word16du&quot; xmlns:wx=&quot;http://schemas.microsoft.com/office/word/2003/auxHint&quot; xmlns:wne=&quot;http://schemas.microsoft.com/office/word/2006/wordml&quot; xmlns:wsp=&quot;http://schemas.microsoft.com/office/word/2003/wordml/sp2&quot; xmlns:sl=&quot;http://schemas.microsoft.com/schemaLibrary/2003/core&quot; w:macrosPresent=&quot;no&quot; w:embeddedObjPresent=&quot;no&quot; w:ocxPresent=&quot;no&quot; xml:space=&quot;preserve&quot;&gt;&lt;w:ignoreSubtree w:val=&quot;http://schemas.microsoft.com/office/word/2003/wordml/sp2&quot;/&gt;&lt;o:DocumentProperties&gt;&lt;o:Version&gt;16&lt;/o:Version&gt;&lt;/o:DocumentProperties&gt;&lt;w:docPr&gt;&lt;w:view w:val=&quot;print&quot;/&gt;&lt;w:zoom w:percent=&quot;100&quot;/&gt;&lt;w:doNotEmbedSystemFonts/&gt;&lt;w:mirrorMargins/&gt;&lt;w:defaultTabStop w:val=&quot;709&quot;/&gt;&lt;w:hyphenationZone w:val=&quot;425&quot;/&gt;&lt;w:punctuationKerning/&gt;&lt;w:characterSpacingControl w:val=&quot;DontCompress&quot;/&gt;&lt;w:optimizeForBrowser/&gt;&lt;w:validateAgainstSchema/&gt;&lt;w:saveInvalidXML w:val=&quot;off&quot;/&gt;&lt;w:ignoreMixedContent w:val=&quot;off&quot;/&gt;&lt;w:alwaysShowPlaceholderText w:val=&quot;off&quot;/&gt;&lt;w:compat&gt;&lt;w:breakWrappedTables/&gt;&lt;w:snapToGridInCell/&gt;&lt;w:wrapTextWithPunct/&gt;&lt;w:useAsianBreakRules/&gt;&lt;w:dontGrowAutofit/&gt;&lt;/w:compat&gt;&lt;wsp:rsids&gt;&lt;wsp:rsidRoot wsp:val=&quot;003101E9&quot;/&gt;&lt;wsp:rsid wsp:val=&quot;000031CF&quot;/&gt;&lt;wsp:rsid wsp:val=&quot;00011E5D&quot;/&gt;&lt;wsp:rsid wsp:val=&quot;00012790&quot;/&gt;&lt;wsp:rsid wsp:val=&quot;00012FF3&quot;/&gt;&lt;wsp:rsid wsp:val=&quot;00014942&quot;/&gt;&lt;wsp:rsid wsp:val=&quot;00036DDE&quot;/&gt;&lt;wsp:rsid wsp:val=&quot;00041697&quot;/&gt;&lt;wsp:rsid wsp:val=&quot;00041EAE&quot;/&gt;&lt;wsp:rsid wsp:val=&quot;00051030&quot;/&gt;&lt;wsp:rsid wsp:val=&quot;000520B9&quot;/&gt;&lt;wsp:rsid wsp:val=&quot;000645C1&quot;/&gt;&lt;wsp:rsid wsp:val=&quot;000710BA&quot;/&gt;&lt;wsp:rsid wsp:val=&quot;000945B2&quot;/&gt;&lt;wsp:rsid wsp:val=&quot;00094E10&quot;/&gt;&lt;wsp:rsid wsp:val=&quot;000A212D&quot;/&gt;&lt;wsp:rsid wsp:val=&quot;000A5C90&quot;/&gt;&lt;wsp:rsid wsp:val=&quot;000A6AAC&quot;/&gt;&lt;wsp:rsid wsp:val=&quot;000A6C19&quot;/&gt;&lt;wsp:rsid wsp:val=&quot;000B5D56&quot;/&gt;&lt;wsp:rsid wsp:val=&quot;000C6A23&quot;/&gt;&lt;wsp:rsid wsp:val=&quot;000D4365&quot;/&gt;&lt;wsp:rsid wsp:val=&quot;000E7223&quot;/&gt;&lt;wsp:rsid wsp:val=&quot;000F2198&quot;/&gt;&lt;wsp:rsid wsp:val=&quot;0012435D&quot;/&gt;&lt;wsp:rsid wsp:val=&quot;001312C4&quot;/&gt;&lt;wsp:rsid wsp:val=&quot;0013295B&quot;/&gt;&lt;wsp:rsid wsp:val=&quot;00136E83&quot;/&gt;&lt;wsp:rsid wsp:val=&quot;001433D9&quot;/&gt;&lt;wsp:rsid wsp:val=&quot;0015738B&quot;/&gt;&lt;wsp:rsid wsp:val=&quot;001574FB&quot;/&gt;&lt;wsp:rsid wsp:val=&quot;00165D16&quot;/&gt;&lt;wsp:rsid wsp:val=&quot;00170840&quot;/&gt;&lt;wsp:rsid wsp:val=&quot;001849CE&quot;/&gt;&lt;wsp:rsid wsp:val=&quot;00191FC1&quot;/&gt;&lt;wsp:rsid wsp:val=&quot;001A6EB5&quot;/&gt;&lt;wsp:rsid wsp:val=&quot;001B141D&quot;/&gt;&lt;wsp:rsid wsp:val=&quot;001B7615&quot;/&gt;&lt;wsp:rsid wsp:val=&quot;001C3003&quot;/&gt;&lt;wsp:rsid wsp:val=&quot;001E3756&quot;/&gt;&lt;wsp:rsid wsp:val=&quot;001F1D51&quot;/&gt;&lt;wsp:rsid wsp:val=&quot;001F4D90&quot;/&gt;&lt;wsp:rsid wsp:val=&quot;001F7B46&quot;/&gt;&lt;wsp:rsid wsp:val=&quot;0021019D&quot;/&gt;&lt;wsp:rsid wsp:val=&quot;00223428&quot;/&gt;&lt;wsp:rsid wsp:val=&quot;002244EE&quot;/&gt;&lt;wsp:rsid wsp:val=&quot;00230861&quot;/&gt;&lt;wsp:rsid wsp:val=&quot;002312D3&quot;/&gt;&lt;wsp:rsid wsp:val=&quot;0023215D&quot;/&gt;&lt;wsp:rsid wsp:val=&quot;002627B2&quot;/&gt;&lt;wsp:rsid wsp:val=&quot;002636C2&quot;/&gt;&lt;wsp:rsid wsp:val=&quot;002653DD&quot;/&gt;&lt;wsp:rsid wsp:val=&quot;00265AC2&quot;/&gt;&lt;wsp:rsid wsp:val=&quot;0026627A&quot;/&gt;&lt;wsp:rsid wsp:val=&quot;00274432&quot;/&gt;&lt;wsp:rsid wsp:val=&quot;00287985&quot;/&gt;&lt;wsp:rsid wsp:val=&quot;00291C8E&quot;/&gt;&lt;wsp:rsid wsp:val=&quot;00293EDE&quot;/&gt;&lt;wsp:rsid wsp:val=&quot;0029480B&quot;/&gt;&lt;wsp:rsid wsp:val=&quot;002A5E15&quot;/&gt;&lt;wsp:rsid wsp:val=&quot;002A6B5A&quot;/&gt;&lt;wsp:rsid wsp:val=&quot;002C18C4&quot;/&gt;&lt;wsp:rsid wsp:val=&quot;002C5611&quot;/&gt;&lt;wsp:rsid wsp:val=&quot;002D114D&quot;/&gt;&lt;wsp:rsid wsp:val=&quot;002D795A&quot;/&gt;&lt;wsp:rsid wsp:val=&quot;002E5B15&quot;/&gt;&lt;wsp:rsid wsp:val=&quot;002E6E90&quot;/&gt;&lt;wsp:rsid wsp:val=&quot;002F3C68&quot;/&gt;&lt;wsp:rsid wsp:val=&quot;002F5DED&quot;/&gt;&lt;wsp:rsid wsp:val=&quot;002F7EB1&quot;/&gt;&lt;wsp:rsid wsp:val=&quot;003101E9&quot;/&gt;&lt;wsp:rsid wsp:val=&quot;0031040E&quot;/&gt;&lt;wsp:rsid wsp:val=&quot;00312A13&quot;/&gt;&lt;wsp:rsid wsp:val=&quot;00333641&quot;/&gt;&lt;wsp:rsid wsp:val=&quot;003358A7&quot;/&gt;&lt;wsp:rsid wsp:val=&quot;00344531&quot;/&gt;&lt;wsp:rsid wsp:val=&quot;00347FC2&quot;/&gt;&lt;wsp:rsid wsp:val=&quot;00352D7D&quot;/&gt;&lt;wsp:rsid wsp:val=&quot;003559ED&quot;/&gt;&lt;wsp:rsid wsp:val=&quot;003721FA&quot;/&gt;&lt;wsp:rsid wsp:val=&quot;00372305&quot;/&gt;&lt;wsp:rsid wsp:val=&quot;00372E04&quot;/&gt;&lt;wsp:rsid wsp:val=&quot;00383AE9&quot;/&gt;&lt;wsp:rsid wsp:val=&quot;0039094B&quot;/&gt;&lt;wsp:rsid wsp:val=&quot;0039756A&quot;/&gt;&lt;wsp:rsid wsp:val=&quot;00397BAD&quot;/&gt;&lt;wsp:rsid wsp:val=&quot;003A3EB2&quot;/&gt;&lt;wsp:rsid wsp:val=&quot;003A6A72&quot;/&gt;&lt;wsp:rsid wsp:val=&quot;003B521D&quot;/&gt;&lt;wsp:rsid wsp:val=&quot;003B7F66&quot;/&gt;&lt;wsp:rsid wsp:val=&quot;003C5CA0&quot;/&gt;&lt;wsp:rsid wsp:val=&quot;003D4C00&quot;/&gt;&lt;wsp:rsid wsp:val=&quot;003F07D7&quot;/&gt;&lt;wsp:rsid wsp:val=&quot;003F3D6D&quot;/&gt;&lt;wsp:rsid wsp:val=&quot;0040173D&quot;/&gt;&lt;wsp:rsid wsp:val=&quot;0043250A&quot;/&gt;&lt;wsp:rsid wsp:val=&quot;00450638&quot;/&gt;&lt;wsp:rsid wsp:val=&quot;004563A6&quot;/&gt;&lt;wsp:rsid wsp:val=&quot;00464370&quot;/&gt;&lt;wsp:rsid wsp:val=&quot;004714B2&quot;/&gt;&lt;wsp:rsid wsp:val=&quot;00474A38&quot;/&gt;&lt;wsp:rsid wsp:val=&quot;00487524&quot;/&gt;&lt;wsp:rsid wsp:val=&quot;00497972&quot;/&gt;&lt;wsp:rsid wsp:val=&quot;004A02BC&quot;/&gt;&lt;wsp:rsid wsp:val=&quot;004A3290&quot;/&gt;&lt;wsp:rsid wsp:val=&quot;004A33B7&quot;/&gt;&lt;wsp:rsid wsp:val=&quot;004A3726&quot;/&gt;&lt;wsp:rsid wsp:val=&quot;004A7129&quot;/&gt;&lt;wsp:rsid wsp:val=&quot;004A7260&quot;/&gt;&lt;wsp:rsid wsp:val=&quot;004B4E5D&quot;/&gt;&lt;wsp:rsid wsp:val=&quot;004C3800&quot;/&gt;&lt;wsp:rsid wsp:val=&quot;004C47D9&quot;/&gt;&lt;wsp:rsid wsp:val=&quot;004C5F18&quot;/&gt;&lt;wsp:rsid wsp:val=&quot;004C7FC5&quot;/&gt;&lt;wsp:rsid wsp:val=&quot;004D135E&quot;/&gt;&lt;wsp:rsid wsp:val=&quot;004D636F&quot;/&gt;&lt;wsp:rsid wsp:val=&quot;004F690E&quot;/&gt;&lt;wsp:rsid wsp:val=&quot;00500023&quot;/&gt;&lt;wsp:rsid wsp:val=&quot;005026C2&quot;/&gt;&lt;wsp:rsid wsp:val=&quot;00503EF4&quot;/&gt;&lt;wsp:rsid wsp:val=&quot;00516126&quot;/&gt;&lt;wsp:rsid wsp:val=&quot;0053671A&quot;/&gt;&lt;wsp:rsid wsp:val=&quot;005439AA&quot;/&gt;&lt;wsp:rsid wsp:val=&quot;00547C56&quot;/&gt;&lt;wsp:rsid wsp:val=&quot;00557A55&quot;/&gt;&lt;wsp:rsid wsp:val=&quot;00575555&quot;/&gt;&lt;wsp:rsid wsp:val=&quot;00577F03&quot;/&gt;&lt;wsp:rsid wsp:val=&quot;00587808&quot;/&gt;&lt;wsp:rsid wsp:val=&quot;00594038&quot;/&gt;&lt;wsp:rsid wsp:val=&quot;0059662D&quot;/&gt;&lt;wsp:rsid wsp:val=&quot;00597ED3&quot;/&gt;&lt;wsp:rsid wsp:val=&quot;005A4125&quot;/&gt;&lt;wsp:rsid wsp:val=&quot;005A4DA1&quot;/&gt;&lt;wsp:rsid wsp:val=&quot;005A5A5E&quot;/&gt;&lt;wsp:rsid wsp:val=&quot;005A5F3B&quot;/&gt;&lt;wsp:rsid wsp:val=&quot;005A60BA&quot;/&gt;&lt;wsp:rsid wsp:val=&quot;005A682E&quot;/&gt;&lt;wsp:rsid wsp:val=&quot;005B12EF&quot;/&gt;&lt;wsp:rsid wsp:val=&quot;005B1EFA&quot;/&gt;&lt;wsp:rsid wsp:val=&quot;005B6B49&quot;/&gt;&lt;wsp:rsid wsp:val=&quot;005C0906&quot;/&gt;&lt;wsp:rsid wsp:val=&quot;005C3185&quot;/&gt;&lt;wsp:rsid wsp:val=&quot;005D47EB&quot;/&gt;&lt;wsp:rsid wsp:val=&quot;005D49D8&quot;/&gt;&lt;wsp:rsid wsp:val=&quot;005D5883&quot;/&gt;&lt;wsp:rsid wsp:val=&quot;005D7EE2&quot;/&gt;&lt;wsp:rsid wsp:val=&quot;005E315F&quot;/&gt;&lt;wsp:rsid wsp:val=&quot;005F33A7&quot;/&gt;&lt;wsp:rsid wsp:val=&quot;005F73A7&quot;/&gt;&lt;wsp:rsid wsp:val=&quot;005F774A&quot;/&gt;&lt;wsp:rsid wsp:val=&quot;00602D43&quot;/&gt;&lt;wsp:rsid wsp:val=&quot;00607689&quot;/&gt;&lt;wsp:rsid wsp:val=&quot;00616390&quot;/&gt;&lt;wsp:rsid wsp:val=&quot;006257E1&quot;/&gt;&lt;wsp:rsid wsp:val=&quot;00633EED&quot;/&gt;&lt;wsp:rsid wsp:val=&quot;006502E1&quot;/&gt;&lt;wsp:rsid wsp:val=&quot;0066433A&quot;/&gt;&lt;wsp:rsid wsp:val=&quot;00670C77&quot;/&gt;&lt;wsp:rsid wsp:val=&quot;006817ED&quot;/&gt;&lt;wsp:rsid wsp:val=&quot;00694A95&quot;/&gt;&lt;wsp:rsid wsp:val=&quot;006A204F&quot;/&gt;&lt;wsp:rsid wsp:val=&quot;006D5C3B&quot;/&gt;&lt;wsp:rsid wsp:val=&quot;006D7FAC&quot;/&gt;&lt;wsp:rsid wsp:val=&quot;006E2FAF&quot;/&gt;&lt;wsp:rsid wsp:val=&quot;00715504&quot;/&gt;&lt;wsp:rsid wsp:val=&quot;00720319&quot;/&gt;&lt;wsp:rsid wsp:val=&quot;007238BA&quot;/&gt;&lt;wsp:rsid wsp:val=&quot;00732448&quot;/&gt;&lt;wsp:rsid wsp:val=&quot;007341A3&quot;/&gt;&lt;wsp:rsid wsp:val=&quot;00735554&quot;/&gt;&lt;wsp:rsid wsp:val=&quot;007537F1&quot;/&gt;&lt;wsp:rsid wsp:val=&quot;00765887&quot;/&gt;&lt;wsp:rsid wsp:val=&quot;007809DB&quot;/&gt;&lt;wsp:rsid wsp:val=&quot;00787B9B&quot;/&gt;&lt;wsp:rsid wsp:val=&quot;0079611E&quot;/&gt;&lt;wsp:rsid wsp:val=&quot;007A55CE&quot;/&gt;&lt;wsp:rsid wsp:val=&quot;007A75B8&quot;/&gt;&lt;wsp:rsid wsp:val=&quot;007B14A6&quot;/&gt;&lt;wsp:rsid wsp:val=&quot;007B58EA&quot;/&gt;&lt;wsp:rsid wsp:val=&quot;007B73B2&quot;/&gt;&lt;wsp:rsid wsp:val=&quot;007C2CF4&quot;/&gt;&lt;wsp:rsid wsp:val=&quot;007C482F&quot;/&gt;&lt;wsp:rsid wsp:val=&quot;007D4814&quot;/&gt;&lt;wsp:rsid wsp:val=&quot;007F3423&quot;/&gt;&lt;wsp:rsid wsp:val=&quot;007F6D31&quot;/&gt;&lt;wsp:rsid wsp:val=&quot;00803F78&quot;/&gt;&lt;wsp:rsid wsp:val=&quot;008040C4&quot;/&gt;&lt;wsp:rsid wsp:val=&quot;00805BA0&quot;/&gt;&lt;wsp:rsid wsp:val=&quot;008103A8&quot;/&gt;&lt;wsp:rsid wsp:val=&quot;00813C19&quot;/&gt;&lt;wsp:rsid wsp:val=&quot;00831ACC&quot;/&gt;&lt;wsp:rsid wsp:val=&quot;00832E98&quot;/&gt;&lt;wsp:rsid wsp:val=&quot;008443C0&quot;/&gt;&lt;wsp:rsid wsp:val=&quot;00850D17&quot;/&gt;&lt;wsp:rsid wsp:val=&quot;008532C2&quot;/&gt;&lt;wsp:rsid wsp:val=&quot;00867A05&quot;/&gt;&lt;wsp:rsid wsp:val=&quot;00876CCA&quot;/&gt;&lt;wsp:rsid wsp:val=&quot;00890FF4&quot;/&gt;&lt;wsp:rsid wsp:val=&quot;00891E3F&quot;/&gt;&lt;wsp:rsid wsp:val=&quot;00894FCE&quot;/&gt;&lt;wsp:rsid wsp:val=&quot;008A0E84&quot;/&gt;&lt;wsp:rsid wsp:val=&quot;008B7D6D&quot;/&gt;&lt;wsp:rsid wsp:val=&quot;008C0DD8&quot;/&gt;&lt;wsp:rsid wsp:val=&quot;008C161E&quot;/&gt;&lt;wsp:rsid wsp:val=&quot;008C30F4&quot;/&gt;&lt;wsp:rsid wsp:val=&quot;008C3F2C&quot;/&gt;&lt;wsp:rsid wsp:val=&quot;008C6DC2&quot;/&gt;&lt;wsp:rsid wsp:val=&quot;008D1488&quot;/&gt;&lt;wsp:rsid wsp:val=&quot;008D36B6&quot;/&gt;&lt;wsp:rsid wsp:val=&quot;008D36C4&quot;/&gt;&lt;wsp:rsid wsp:val=&quot;008F5B7D&quot;/&gt;&lt;wsp:rsid wsp:val=&quot;00904445&quot;/&gt;&lt;wsp:rsid wsp:val=&quot;0090796E&quot;/&gt;&lt;wsp:rsid wsp:val=&quot;00932B39&quot;/&gt;&lt;wsp:rsid wsp:val=&quot;00932FAF&quot;/&gt;&lt;wsp:rsid wsp:val=&quot;00933212&quot;/&gt;&lt;wsp:rsid wsp:val=&quot;0094120B&quot;/&gt;&lt;wsp:rsid wsp:val=&quot;00951424&quot;/&gt;&lt;wsp:rsid wsp:val=&quot;009613EB&quot;/&gt;&lt;wsp:rsid wsp:val=&quot;00967F63&quot;/&gt;&lt;wsp:rsid wsp:val=&quot;00985396&quot;/&gt;&lt;wsp:rsid wsp:val=&quot;009862BF&quot;/&gt;&lt;wsp:rsid wsp:val=&quot;0098721F&quot;/&gt;&lt;wsp:rsid wsp:val=&quot;00987396&quot;/&gt;&lt;wsp:rsid wsp:val=&quot;009905FF&quot;/&gt;&lt;wsp:rsid wsp:val=&quot;009A1A42&quot;/&gt;&lt;wsp:rsid wsp:val=&quot;009A465D&quot;/&gt;&lt;wsp:rsid wsp:val=&quot;009A77A5&quot;/&gt;&lt;wsp:rsid wsp:val=&quot;009B39B3&quot;/&gt;&lt;wsp:rsid wsp:val=&quot;009C0274&quot;/&gt;&lt;wsp:rsid wsp:val=&quot;009C3757&quot;/&gt;&lt;wsp:rsid wsp:val=&quot;009E5D6D&quot;/&gt;&lt;wsp:rsid wsp:val=&quot;009E7B57&quot;/&gt;&lt;wsp:rsid wsp:val=&quot;009F231B&quot;/&gt;&lt;wsp:rsid wsp:val=&quot;009F5140&quot;/&gt;&lt;wsp:rsid wsp:val=&quot;00A01C68&quot;/&gt;&lt;wsp:rsid wsp:val=&quot;00A05672&quot;/&gt;&lt;wsp:rsid wsp:val=&quot;00A2552B&quot;/&gt;&lt;wsp:rsid wsp:val=&quot;00A3599F&quot;/&gt;&lt;wsp:rsid wsp:val=&quot;00A40956&quot;/&gt;&lt;wsp:rsid wsp:val=&quot;00A57AC2&quot;/&gt;&lt;wsp:rsid wsp:val=&quot;00A57B48&quot;/&gt;&lt;wsp:rsid wsp:val=&quot;00A62790&quot;/&gt;&lt;wsp:rsid wsp:val=&quot;00A66605&quot;/&gt;&lt;wsp:rsid wsp:val=&quot;00A7623D&quot;/&gt;&lt;wsp:rsid wsp:val=&quot;00A84CB3&quot;/&gt;&lt;wsp:rsid wsp:val=&quot;00A91157&quot;/&gt;&lt;wsp:rsid wsp:val=&quot;00A91512&quot;/&gt;&lt;wsp:rsid wsp:val=&quot;00AA2573&quot;/&gt;&lt;wsp:rsid wsp:val=&quot;00AB0653&quot;/&gt;&lt;wsp:rsid wsp:val=&quot;00AE1957&quot;/&gt;&lt;wsp:rsid wsp:val=&quot;00AE1B8F&quot;/&gt;&lt;wsp:rsid wsp:val=&quot;00AE268F&quot;/&gt;&lt;wsp:rsid wsp:val=&quot;00AF0897&quot;/&gt;&lt;wsp:rsid wsp:val=&quot;00AF3329&quot;/&gt;&lt;wsp:rsid wsp:val=&quot;00AF3BEC&quot;/&gt;&lt;wsp:rsid wsp:val=&quot;00B10CBB&quot;/&gt;&lt;wsp:rsid wsp:val=&quot;00B41018&quot;/&gt;&lt;wsp:rsid wsp:val=&quot;00B4390B&quot;/&gt;&lt;wsp:rsid wsp:val=&quot;00B47915&quot;/&gt;&lt;wsp:rsid wsp:val=&quot;00B507C9&quot;/&gt;&lt;wsp:rsid wsp:val=&quot;00B574B0&quot;/&gt;&lt;wsp:rsid wsp:val=&quot;00B57BF1&quot;/&gt;&lt;wsp:rsid wsp:val=&quot;00B617DF&quot;/&gt;&lt;wsp:rsid wsp:val=&quot;00B64933&quot;/&gt;&lt;wsp:rsid wsp:val=&quot;00B73DEF&quot;/&gt;&lt;wsp:rsid wsp:val=&quot;00B91F37&quot;/&gt;&lt;wsp:rsid wsp:val=&quot;00B9290D&quot;/&gt;&lt;wsp:rsid wsp:val=&quot;00BA39BC&quot;/&gt;&lt;wsp:rsid wsp:val=&quot;00BA5C53&quot;/&gt;&lt;wsp:rsid wsp:val=&quot;00BA7C33&quot;/&gt;&lt;wsp:rsid wsp:val=&quot;00BB2D0A&quot;/&gt;&lt;wsp:rsid wsp:val=&quot;00BB32AA&quot;/&gt;&lt;wsp:rsid wsp:val=&quot;00BB5E49&quot;/&gt;&lt;wsp:rsid wsp:val=&quot;00BB6259&quot;/&gt;&lt;wsp:rsid wsp:val=&quot;00BB7B75&quot;/&gt;&lt;wsp:rsid wsp:val=&quot;00BC5C5F&quot;/&gt;&lt;wsp:rsid wsp:val=&quot;00BC6AE7&quot;/&gt;&lt;wsp:rsid wsp:val=&quot;00BC732A&quot;/&gt;&lt;wsp:rsid wsp:val=&quot;00BD58A0&quot;/&gt;&lt;wsp:rsid wsp:val=&quot;00C02480&quot;/&gt;&lt;wsp:rsid wsp:val=&quot;00C123B0&quot;/&gt;&lt;wsp:rsid wsp:val=&quot;00C43883&quot;/&gt;&lt;wsp:rsid wsp:val=&quot;00C46A10&quot;/&gt;&lt;wsp:rsid wsp:val=&quot;00C46B3E&quot;/&gt;&lt;wsp:rsid wsp:val=&quot;00C50141&quot;/&gt;&lt;wsp:rsid wsp:val=&quot;00C507E2&quot;/&gt;&lt;wsp:rsid wsp:val=&quot;00C53158&quot;/&gt;&lt;wsp:rsid wsp:val=&quot;00C6713B&quot;/&gt;&lt;wsp:rsid wsp:val=&quot;00C7778B&quot;/&gt;&lt;wsp:rsid wsp:val=&quot;00C85D53&quot;/&gt;&lt;wsp:rsid wsp:val=&quot;00C95EEA&quot;/&gt;&lt;wsp:rsid wsp:val=&quot;00CA0CE4&quot;/&gt;&lt;wsp:rsid wsp:val=&quot;00CA18F0&quot;/&gt;&lt;wsp:rsid wsp:val=&quot;00CA777F&quot;/&gt;&lt;wsp:rsid wsp:val=&quot;00CB32B7&quot;/&gt;&lt;wsp:rsid wsp:val=&quot;00CB735F&quot;/&gt;&lt;wsp:rsid wsp:val=&quot;00CD797A&quot;/&gt;&lt;wsp:rsid wsp:val=&quot;00CE2877&quot;/&gt;&lt;wsp:rsid wsp:val=&quot;00CF2577&quot;/&gt;&lt;wsp:rsid wsp:val=&quot;00D02EEA&quot;/&gt;&lt;wsp:rsid wsp:val=&quot;00D06F6F&quot;/&gt;&lt;wsp:rsid wsp:val=&quot;00D212ED&quot;/&gt;&lt;wsp:rsid wsp:val=&quot;00D21A3B&quot;/&gt;&lt;wsp:rsid wsp:val=&quot;00D31E19&quot;/&gt;&lt;wsp:rsid wsp:val=&quot;00D32A91&quot;/&gt;&lt;wsp:rsid wsp:val=&quot;00D429BA&quot;/&gt;&lt;wsp:rsid wsp:val=&quot;00D51EA2&quot;/&gt;&lt;wsp:rsid wsp:val=&quot;00D62982&quot;/&gt;&lt;wsp:rsid wsp:val=&quot;00D62AFD&quot;/&gt;&lt;wsp:rsid wsp:val=&quot;00D67F9E&quot;/&gt;&lt;wsp:rsid wsp:val=&quot;00D748B4&quot;/&gt;&lt;wsp:rsid wsp:val=&quot;00D84750&quot;/&gt;&lt;wsp:rsid wsp:val=&quot;00D902C6&quot;/&gt;&lt;wsp:rsid wsp:val=&quot;00DA09A4&quot;/&gt;&lt;wsp:rsid wsp:val=&quot;00DA3BC0&quot;/&gt;&lt;wsp:rsid wsp:val=&quot;00DA5CBC&quot;/&gt;&lt;wsp:rsid wsp:val=&quot;00DA6A20&quot;/&gt;&lt;wsp:rsid wsp:val=&quot;00DB19B5&quot;/&gt;&lt;wsp:rsid wsp:val=&quot;00DC21A4&quot;/&gt;&lt;wsp:rsid wsp:val=&quot;00DF44B3&quot;/&gt;&lt;wsp:rsid wsp:val=&quot;00DF74F4&quot;/&gt;&lt;wsp:rsid wsp:val=&quot;00E16729&quot;/&gt;&lt;wsp:rsid wsp:val=&quot;00E2555D&quot;/&gt;&lt;wsp:rsid wsp:val=&quot;00E56436&quot;/&gt;&lt;wsp:rsid wsp:val=&quot;00E66003&quot;/&gt;&lt;wsp:rsid wsp:val=&quot;00E67E2D&quot;/&gt;&lt;wsp:rsid wsp:val=&quot;00E73AC4&quot;/&gt;&lt;wsp:rsid wsp:val=&quot;00E8235F&quot;/&gt;&lt;wsp:rsid wsp:val=&quot;00E85CB1&quot;/&gt;&lt;wsp:rsid wsp:val=&quot;00E95700&quot;/&gt;&lt;wsp:rsid wsp:val=&quot;00EB786D&quot;/&gt;&lt;wsp:rsid wsp:val=&quot;00EC03D8&quot;/&gt;&lt;wsp:rsid wsp:val=&quot;00EC3340&quot;/&gt;&lt;wsp:rsid wsp:val=&quot;00EE0130&quot;/&gt;&lt;wsp:rsid wsp:val=&quot;00EE77D4&quot;/&gt;&lt;wsp:rsid wsp:val=&quot;00F207D9&quot;/&gt;&lt;wsp:rsid wsp:val=&quot;00F237A8&quot;/&gt;&lt;wsp:rsid wsp:val=&quot;00F26174&quot;/&gt;&lt;wsp:rsid wsp:val=&quot;00F35307&quot;/&gt;&lt;wsp:rsid wsp:val=&quot;00F35B6B&quot;/&gt;&lt;wsp:rsid wsp:val=&quot;00F4EB1B&quot;/&gt;&lt;wsp:rsid wsp:val=&quot;00F54FE5&quot;/&gt;&lt;wsp:rsid wsp:val=&quot;00F572B8&quot;/&gt;&lt;wsp:rsid wsp:val=&quot;00F62A62&quot;/&gt;&lt;wsp:rsid wsp:val=&quot;00F63110&quot;/&gt;&lt;wsp:rsid wsp:val=&quot;00F866F3&quot;/&gt;&lt;wsp:rsid wsp:val=&quot;00F95634&quot;/&gt;&lt;wsp:rsid wsp:val=&quot;00FA1590&quot;/&gt;&lt;wsp:rsid wsp:val=&quot;00FB0F1F&quot;/&gt;&lt;wsp:rsid wsp:val=&quot;00FB1274&quot;/&gt;&lt;wsp:rsid wsp:val=&quot;00FB5BA4&quot;/&gt;&lt;wsp:rsid wsp:val=&quot;00FD19B5&quot;/&gt;&lt;wsp:rsid wsp:val=&quot;00FD20DB&quot;/&gt;&lt;wsp:rsid wsp:val=&quot;00FD6103&quot;/&gt;&lt;wsp:rsid wsp:val=&quot;00FD66E5&quot;/&gt;&lt;wsp:rsid wsp:val=&quot;00FF0B25&quot;/&gt;&lt;wsp:rsid wsp:val=&quot;012183F6&quot;/&gt;&lt;wsp:rsid wsp:val=&quot;025C9ABD&quot;/&gt;&lt;wsp:rsid wsp:val=&quot;02F33B7E&quot;/&gt;&lt;wsp:rsid wsp:val=&quot;030BCC63&quot;/&gt;&lt;wsp:rsid wsp:val=&quot;035F3BA2&quot;/&gt;&lt;wsp:rsid wsp:val=&quot;04198006&quot;/&gt;&lt;wsp:rsid wsp:val=&quot;048A4682&quot;/&gt;&lt;wsp:rsid wsp:val=&quot;06FDE45A&quot;/&gt;&lt;wsp:rsid wsp:val=&quot;07612DAA&quot;/&gt;&lt;wsp:rsid wsp:val=&quot;079ADE0F&quot;/&gt;&lt;wsp:rsid wsp:val=&quot;07B86627&quot;/&gt;&lt;wsp:rsid wsp:val=&quot;07BDF5CD&quot;/&gt;&lt;wsp:rsid wsp:val=&quot;08B4DFEE&quot;/&gt;&lt;wsp:rsid wsp:val=&quot;0936E046&quot;/&gt;&lt;wsp:rsid wsp:val=&quot;094CAEA4&quot;/&gt;&lt;wsp:rsid wsp:val=&quot;09CD4E36&quot;/&gt;&lt;wsp:rsid wsp:val=&quot;0A4B20A9&quot;/&gt;&lt;wsp:rsid wsp:val=&quot;0ABB1CDC&quot;/&gt;&lt;wsp:rsid wsp:val=&quot;0AC33C38&quot;/&gt;&lt;wsp:rsid wsp:val=&quot;0CB14CE8&quot;/&gt;&lt;wsp:rsid wsp:val=&quot;0CF7D76E&quot;/&gt;&lt;wsp:rsid wsp:val=&quot;0DD801AA&quot;/&gt;&lt;wsp:rsid wsp:val=&quot;0F473930&quot;/&gt;&lt;wsp:rsid wsp:val=&quot;0F5C984F&quot;/&gt;&lt;wsp:rsid wsp:val=&quot;0FA3F6BB&quot;/&gt;&lt;wsp:rsid wsp:val=&quot;1008D3A2&quot;/&gt;&lt;wsp:rsid wsp:val=&quot;11236CF9&quot;/&gt;&lt;wsp:rsid wsp:val=&quot;11C1FA45&quot;/&gt;&lt;wsp:rsid wsp:val=&quot;1253A2D8&quot;/&gt;&lt;wsp:rsid wsp:val=&quot;133EE0CD&quot;/&gt;&lt;wsp:rsid wsp:val=&quot;13778A7B&quot;/&gt;&lt;wsp:rsid wsp:val=&quot;13A1F847&quot;/&gt;&lt;wsp:rsid wsp:val=&quot;14688AE7&quot;/&gt;&lt;wsp:rsid wsp:val=&quot;1636B59F&quot;/&gt;&lt;wsp:rsid wsp:val=&quot;16A04D4B&quot;/&gt;&lt;wsp:rsid wsp:val=&quot;1956852D&quot;/&gt;&lt;wsp:rsid wsp:val=&quot;1B09200B&quot;/&gt;&lt;wsp:rsid wsp:val=&quot;1BF2CA69&quot;/&gt;&lt;wsp:rsid wsp:val=&quot;1C284BEE&quot;/&gt;&lt;wsp:rsid wsp:val=&quot;1CE0CAE5&quot;/&gt;&lt;wsp:rsid wsp:val=&quot;1D30AE4F&quot;/&gt;&lt;wsp:rsid wsp:val=&quot;1DA79AEE&quot;/&gt;&lt;wsp:rsid wsp:val=&quot;1EFE0521&quot;/&gt;&lt;wsp:rsid wsp:val=&quot;1F5025D5&quot;/&gt;&lt;wsp:rsid wsp:val=&quot;1FEB1416&quot;/&gt;&lt;wsp:rsid wsp:val=&quot;207FE3D7&quot;/&gt;&lt;wsp:rsid wsp:val=&quot;20C8FE13&quot;/&gt;&lt;wsp:rsid wsp:val=&quot;20CCC751&quot;/&gt;&lt;wsp:rsid wsp:val=&quot;21D625D1&quot;/&gt;&lt;wsp:rsid wsp:val=&quot;22A92DEB&quot;/&gt;&lt;wsp:rsid wsp:val=&quot;22E4D68E&quot;/&gt;&lt;wsp:rsid wsp:val=&quot;24908100&quot;/&gt;&lt;wsp:rsid wsp:val=&quot;25E170BD&quot;/&gt;&lt;wsp:rsid wsp:val=&quot;26455185&quot;/&gt;&lt;wsp:rsid wsp:val=&quot;268E071A&quot;/&gt;&lt;wsp:rsid wsp:val=&quot;26FD9DAB&quot;/&gt;&lt;wsp:rsid wsp:val=&quot;277ED4B5&quot;/&gt;&lt;wsp:rsid wsp:val=&quot;2926B5E9&quot;/&gt;&lt;wsp:rsid wsp:val=&quot;295A7106&quot;/&gt;&lt;wsp:rsid wsp:val=&quot;2AE53961&quot;/&gt;&lt;wsp:rsid wsp:val=&quot;2B230D13&quot;/&gt;&lt;wsp:rsid wsp:val=&quot;2B777871&quot;/&gt;&lt;wsp:rsid wsp:val=&quot;2C8E5322&quot;/&gt;&lt;wsp:rsid wsp:val=&quot;2C95DC01&quot;/&gt;&lt;wsp:rsid wsp:val=&quot;2E564D1F&quot;/&gt;&lt;wsp:rsid wsp:val=&quot;300EDC4A&quot;/&gt;&lt;wsp:rsid wsp:val=&quot;3037B67F&quot;/&gt;&lt;wsp:rsid wsp:val=&quot;3095D4D0&quot;/&gt;&lt;wsp:rsid wsp:val=&quot;30DEC7CE&quot;/&gt;&lt;wsp:rsid wsp:val=&quot;31316DBF&quot;/&gt;&lt;wsp:rsid wsp:val=&quot;32F60CC2&quot;/&gt;&lt;wsp:rsid wsp:val=&quot;3304EAB4&quot;/&gt;&lt;wsp:rsid wsp:val=&quot;3339701A&quot;/&gt;&lt;wsp:rsid wsp:val=&quot;337CC8DA&quot;/&gt;&lt;wsp:rsid wsp:val=&quot;34368159&quot;/&gt;&lt;wsp:rsid wsp:val=&quot;35B7585D&quot;/&gt;&lt;wsp:rsid wsp:val=&quot;35CD26BB&quot;/&gt;&lt;wsp:rsid wsp:val=&quot;3690F6D4&quot;/&gt;&lt;wsp:rsid wsp:val=&quot;3715EC84&quot;/&gt;&lt;wsp:rsid wsp:val=&quot;37298FD3&quot;/&gt;&lt;wsp:rsid wsp:val=&quot;38B08DF5&quot;/&gt;&lt;wsp:rsid wsp:val=&quot;38C78B43&quot;/&gt;&lt;wsp:rsid wsp:val=&quot;3937B94C&quot;/&gt;&lt;wsp:rsid wsp:val=&quot;3945CCF5&quot;/&gt;&lt;wsp:rsid wsp:val=&quot;3995A5C7&quot;/&gt;&lt;wsp:rsid wsp:val=&quot;39F26352&quot;/&gt;&lt;wsp:rsid wsp:val=&quot;3AF66F95&quot;/&gt;&lt;wsp:rsid wsp:val=&quot;3BE6694A&quot;/&gt;&lt;wsp:rsid wsp:val=&quot;3CA89B34&quot;/&gt;&lt;wsp:rsid wsp:val=&quot;3CBFD4F0&quot;/&gt;&lt;wsp:rsid wsp:val=&quot;3D33F470&quot;/&gt;&lt;wsp:rsid wsp:val=&quot;3E52199C&quot;/&gt;&lt;wsp:rsid wsp:val=&quot;3F561B47&quot;/&gt;&lt;wsp:rsid wsp:val=&quot;406B9532&quot;/&gt;&lt;wsp:rsid wsp:val=&quot;415E8DDC&quot;/&gt;&lt;wsp:rsid wsp:val=&quot;4289CB8D&quot;/&gt;&lt;wsp:rsid wsp:val=&quot;429576BE&quot;/&gt;&lt;wsp:rsid wsp:val=&quot;431B0E7E&quot;/&gt;&lt;wsp:rsid wsp:val=&quot;4411C5CE&quot;/&gt;&lt;wsp:rsid wsp:val=&quot;442FB388&quot;/&gt;&lt;wsp:rsid wsp:val=&quot;4430E278&quot;/&gt;&lt;wsp:rsid wsp:val=&quot;443E9AED&quot;/&gt;&lt;wsp:rsid wsp:val=&quot;44ED5C83&quot;/&gt;&lt;wsp:rsid wsp:val=&quot;44EE26CC&quot;/&gt;&lt;wsp:rsid wsp:val=&quot;47CF3121&quot;/&gt;&lt;wsp:rsid wsp:val=&quot;4943C57C&quot;/&gt;&lt;wsp:rsid wsp:val=&quot;4A55A7FF&quot;/&gt;&lt;wsp:rsid wsp:val=&quot;4A9D9446&quot;/&gt;&lt;wsp:rsid wsp:val=&quot;4BF9CA8D&quot;/&gt;&lt;wsp:rsid wsp:val=&quot;4C46AE07&quot;/&gt;&lt;wsp:rsid wsp:val=&quot;4CA306EB&quot;/&gt;&lt;wsp:rsid wsp:val=&quot;4CBFC5B5&quot;/&gt;&lt;wsp:rsid wsp:val=&quot;4D36421A&quot;/&gt;&lt;wsp:rsid wsp:val=&quot;4D4D0C97&quot;/&gt;&lt;wsp:rsid wsp:val=&quot;4D5FB3C7&quot;/&gt;&lt;wsp:rsid wsp:val=&quot;4D852965&quot;/&gt;&lt;wsp:rsid wsp:val=&quot;4DF84CC6&quot;/&gt;&lt;wsp:rsid wsp:val=&quot;4EC98E78&quot;/&gt;&lt;wsp:rsid wsp:val=&quot;4FC24999&quot;/&gt;&lt;wsp:rsid wsp:val=&quot;4FF530D0&quot;/&gt;&lt;wsp:rsid wsp:val=&quot;50763509&quot;/&gt;&lt;wsp:rsid wsp:val=&quot;522A6E16&quot;/&gt;&lt;wsp:rsid wsp:val=&quot;54E10A9F&quot;/&gt;&lt;wsp:rsid wsp:val=&quot;550E3AF2&quot;/&gt;&lt;wsp:rsid wsp:val=&quot;56EFCB90&quot;/&gt;&lt;wsp:rsid wsp:val=&quot;573E439C&quot;/&gt;&lt;wsp:rsid wsp:val=&quot;574BBFCD&quot;/&gt;&lt;wsp:rsid wsp:val=&quot;57684BC6&quot;/&gt;&lt;wsp:rsid wsp:val=&quot;5919EA85&quot;/&gt;&lt;wsp:rsid wsp:val=&quot;59938F13&quot;/&gt;&lt;wsp:rsid wsp:val=&quot;5A315216&quot;/&gt;&lt;wsp:rsid wsp:val=&quot;5A797ACB&quot;/&gt;&lt;wsp:rsid wsp:val=&quot;5ACC8563&quot;/&gt;&lt;wsp:rsid wsp:val=&quot;5AD50966&quot;/&gt;&lt;wsp:rsid wsp:val=&quot;5AEEFB11&quot;/&gt;&lt;wsp:rsid wsp:val=&quot;5CEB850C&quot;/&gt;&lt;wsp:rsid wsp:val=&quot;5E806501&quot;/&gt;&lt;wsp:rsid wsp:val=&quot;5FEE3BC1&quot;/&gt;&lt;wsp:rsid wsp:val=&quot;61E1D17F&quot;/&gt;&lt;wsp:rsid wsp:val=&quot;62038877&quot;/&gt;&lt;wsp:rsid wsp:val=&quot;652B4F28&quot;/&gt;&lt;wsp:rsid wsp:val=&quot;662A25D4&quot;/&gt;&lt;wsp:rsid wsp:val=&quot;67F4BA1F&quot;/&gt;&lt;wsp:rsid wsp:val=&quot;68403CD3&quot;/&gt;&lt;wsp:rsid wsp:val=&quot;6AA7008A&quot;/&gt;&lt;wsp:rsid wsp:val=&quot;6B7D0894&quot;/&gt;&lt;wsp:rsid wsp:val=&quot;6C7E0A4F&quot;/&gt;&lt;wsp:rsid wsp:val=&quot;6C846DDB&quot;/&gt;&lt;wsp:rsid wsp:val=&quot;6CE7151B&quot;/&gt;&lt;wsp:rsid wsp:val=&quot;6E54B90A&quot;/&gt;&lt;wsp:rsid wsp:val=&quot;6E81E95D&quot;/&gt;&lt;wsp:rsid wsp:val=&quot;6E9624D7&quot;/&gt;&lt;wsp:rsid wsp:val=&quot;6FA4D4E1&quot;/&gt;&lt;wsp:rsid wsp:val=&quot;703B74A7&quot;/&gt;&lt;wsp:rsid wsp:val=&quot;705DC317&quot;/&gt;&lt;wsp:rsid wsp:val=&quot;71391D5E&quot;/&gt;&lt;wsp:rsid wsp:val=&quot;718F59BC&quot;/&gt;&lt;wsp:rsid wsp:val=&quot;71B72C3F&quot;/&gt;&lt;wsp:rsid wsp:val=&quot;7306E36F&quot;/&gt;&lt;wsp:rsid wsp:val=&quot;73FA7391&quot;/&gt;&lt;wsp:rsid wsp:val=&quot;74042684&quot;/&gt;&lt;wsp:rsid wsp:val=&quot;785AC153&quot;/&gt;&lt;wsp:rsid wsp:val=&quot;785F1771&quot;/&gt;&lt;wsp:rsid wsp:val=&quot;78754A76&quot;/&gt;&lt;wsp:rsid wsp:val=&quot;7A86D886&quot;/&gt;&lt;wsp:rsid wsp:val=&quot;7AD64CB1&quot;/&gt;&lt;wsp:rsid wsp:val=&quot;7AD6B158&quot;/&gt;&lt;wsp:rsid wsp:val=&quot;7B78706A&quot;/&gt;&lt;wsp:rsid wsp:val=&quot;7CCE4325&quot;/&gt;&lt;wsp:rsid wsp:val=&quot;7D1A8F27&quot;/&gt;&lt;wsp:rsid wsp:val=&quot;7D1D2A70&quot;/&gt;&lt;wsp:rsid wsp:val=&quot;7F724316&quot;/&gt;&lt;/wsp:rsids&gt;&lt;/w:docPr&gt;&lt;w:body&gt;&lt;wx:sect&gt;&lt;w:p wsp:rsidR=&quot;00000000&quot; wsp:rsidRDefault=&quot;00FD6103&quot; wsp:rsidP=&quot;00FD6103&quot;&gt;&lt;m:oMathPara&gt;&lt;m:oMath&gt;&lt;m:r&gt;&lt;w:rPr&gt;&lt;w:rFonts w:ascii=&quot;Cambria Math&quot; w:h-ansi=&quot;Cambria Math&quot;/&gt;&lt;wx:font wx:val=&quot;Cambria Math&quot;/&gt;&lt;w:i/&gt;&lt;/w:rPr&gt;&lt;m:t&gt;Î²âˆˆ&lt;/m:t&gt;&lt;/m:r&gt;&lt;m:sSup&gt;&lt;m:sSupPr&gt;&lt;m:ctrlPr&gt;&lt;w:rPr&gt;&lt;w:rFonts w:ascii=&quot;Cambria Math&quot; w:h-ansi=&quot;Cambria Math&quot;/&gt;&lt;wx:font wx:val=&quot;Cambria Math&quot;/&gt;&lt;/w:rPr&gt;&lt;/m:ctrlPr&gt;&lt;/m:sSupPr&gt;&lt;m:e&gt;&lt;m:r&gt;&lt;w:rPr&gt;&lt;w:rFonts w:ascii=&quot;Cambria Math&quot; w:h-ansi=&quot;Cambria Math&quot;/&gt;&lt;wx:font wx:val=&quot;Cambria Math&quot;/&gt;&lt;w:i/&gt;&lt;/w:rPr&gt;&lt;m:t&gt;V&lt;/m:t&gt;&lt;/m:r&gt;&lt;/m:e&gt;&lt;m:sup&gt;&lt;m:r&gt;&lt;w:rPr&gt;&lt;w:rFonts w:ascii=&quot;Cambria Math&quot; w:h-ansi=&quot;Cambria Math&quot;/&gt;&lt;wx:font wx:val=&quot;Cambria Math&quot;/&gt;&lt;w:i/&gt;&lt;/w:rPr&gt;&lt;m:t&gt;*&lt;/m:t&gt;&lt;/m:r&gt;&lt;/m:sup&gt;&lt;/m:sSup&gt;&lt;/m:oMath&gt;&lt;/m:oMathPara&gt;&lt;/w:p&gt;&lt;w:sectPr wsp:rsidR=&quot;00000000&quot;&gt;&lt;w:pgSz w:w=&quot;12240&quot; w:h=&quot;15840&quot;/&gt;&lt;w:pgMar w:top=&quot;1417&quot; w:right=&quot;1701&quot; w:bottom=&quot;1417&quot; w:left=&quot;1701&quot; w:header=&quot;720&quot; w:footer=&quot;720&quot; w:gutter=&quot;0&quot;/&gt;&lt;w:cols w:space=&quot;720&quot;/&gt;&lt;/w:sectPr&gt;&lt;/wx:sect&gt;&lt;/w:body&gt;&lt;/w:wordDocument&gt;">
+            <v:imagedata chromakey="white" o:title="" r:id="rId18"/>
+          </v:shape>
+        </w:pict>
+      </w:r>
+      <w:r>
+        <w:rPr>
+          <w:rFonts w:eastAsia="Times" w:cs="Times"/>
+        </w:rPr>
+        <w:fldChar w:fldCharType="end"/>
+      </w:r>
+    </w:p>
+    <w:p>
+      <w:pPr>
+        <w:ind w:firstLine="709"/>
+        <w:jc w:val="center"/>
+        <w:rPr>
+          <w:rFonts w:eastAsia="Times" w:cs="Times"/>
+        </w:rPr>
+      </w:pPr>
+      <w:r>
+        <w:rPr>
+          <w:rFonts w:eastAsia="Times" w:cs="Times"/>
+        </w:rPr>
+        <w:t>Tipo 3:</w:t>
+      </w:r>
+      <w:r>
+        <w:rPr>
+          <w:rFonts w:eastAsia="Times" w:cs="Times"/>
+        </w:rPr>
+        <w:t xml:space="preserve"> </w:t>
+      </w:r>
+      <w:r>
+        <w:rPr>
+          <w:rFonts w:eastAsia="Times" w:cs="Times"/>
+        </w:rPr>
+        <w:fldChar w:fldCharType="begin"/>
+      </w:r>
+      <w:r>
+        <w:rPr>
+          <w:rFonts w:eastAsia="Times" w:cs="Times"/>
+        </w:rPr>
+        <w:instrText xml:space="preserve"> QUOTE </w:instrText>
+      </w:r>
+      <w:r>
+        <w:rPr>
+          <w:rFonts w:eastAsia="Times"/>
+          <w:position w:val="-5"/>
+        </w:rPr>
+        <w:pict w14:anchorId="3154FF0A">
+          <v:shape id="_x0000_i1044" style="width:33pt;height:20.25pt" type="#_x0000_t75" equationxml="&lt;?xml version=&quot;1.0&quot; encoding=&quot;UTF-8&quot; standalone=&quot;yes&quot;?&gt;&#10;&lt;?mso-application progid=&quot;Word.Document&quot;?&gt;&#10;&lt;w:wordDocument xmlns:aml=&quot;http://schemas.microsoft.com/aml/2001/core&quot; xmlns:wpc=&quot;http://schemas.microsoft.com/office/word/2010/wordprocessingCanvas&quot; xmlns:cx=&quot;http://schemas.microsoft.com/office/drawing/2014/chartex&quot; xmlns:cx1=&quot;http://schemas.microsoft.com/office/drawing/2015/9/8/chartex&quot; xmlns:cx2=&quot;http://schemas.microsoft.com/office/drawing/2015/10/21/chartex&quot; xmlns:cx3=&quot;http://schemas.microsoft.com/office/drawing/2016/5/9/chartex&quot; xmlns:cx4=&quot;http://schemas.microsoft.com/office/drawing/2016/5/10/chartex&quot; xmlns:cx5=&quot;http://schemas.microsoft.com/office/drawing/2016/5/11/chartex&quot; xmlns:cx6=&quot;http://schemas.microsoft.com/office/drawing/2016/5/12/chartex&quot; xmlns:cx7=&quot;http://schemas.microsoft.com/office/drawing/2016/5/13/chartex&quot; xmlns:cx8=&quot;http://schemas.microsoft.com/office/drawing/2016/5/14/chartex&quot; xmlns:cr=&quot;http://schemas.microsoft.com/office/comments/2020/reactions&quot; xmlns:dt=&quot;uuid:C2F41010-65B3-11d1-A29F-00AA00C14882&quot; xmlns:mc=&quot;http://schemas.openxmlformats.org/markup-compatibility/2006&quot; xmlns:aink=&quot;http://schemas.microsoft.com/office/drawing/2016/ink&quot; xmlns:am3d=&quot;http://schemas.microsoft.com/office/drawing/2017/model3d&quot; xmlns:o=&quot;urn:schemas-microsoft-com:office:office&quot; xmlns:oel=&quot;http://schemas.microsoft.com/office/2019/extlst&quot; xmlns:m=&quot;http://schemas.openxmlformats.org/officeDocument/2006/math&quot; xmlns:v=&quot;urn:schemas-microsoft-com:vml&quot; xmlns:w10=&quot;urn:schemas-microsoft-com:office:word&quot; xmlns:w=&quot;http://schemas.microsoft.com/office/word/2003/wordml&quot; xmlns:w16du=&quot;http://schemas.microsoft.com/office/word/2023/wordml/word16du&quot; xmlns:wx=&quot;http://schemas.microsoft.com/office/word/2003/auxHint&quot; xmlns:wne=&quot;http://schemas.microsoft.com/office/word/2006/wordml&quot; xmlns:wsp=&quot;http://schemas.microsoft.com/office/word/2003/wordml/sp2&quot; xmlns:sl=&quot;http://schemas.microsoft.com/schemaLibrary/2003/core&quot; w:macrosPresent=&quot;no&quot; w:embeddedObjPresent=&quot;no&quot; w:ocxPresent=&quot;no&quot; xml:space=&quot;preserve&quot;&gt;&lt;w:ignoreSubtree w:val=&quot;http://schemas.microsoft.com/office/word/2003/wordml/sp2&quot;/&gt;&lt;o:DocumentProperties&gt;&lt;o:Version&gt;16&lt;/o:Version&gt;&lt;/o:DocumentProperties&gt;&lt;w:docPr&gt;&lt;w:view w:val=&quot;print&quot;/&gt;&lt;w:zoom w:percent=&quot;100&quot;/&gt;&lt;w:doNotEmbedSystemFonts/&gt;&lt;w:mirrorMargins/&gt;&lt;w:defaultTabStop w:val=&quot;709&quot;/&gt;&lt;w:hyphenationZone w:val=&quot;425&quot;/&gt;&lt;w:punctuationKerning/&gt;&lt;w:characterSpacingControl w:val=&quot;DontCompress&quot;/&gt;&lt;w:optimizeForBrowser/&gt;&lt;w:validateAgainstSchema/&gt;&lt;w:saveInvalidXML w:val=&quot;off&quot;/&gt;&lt;w:ignoreMixedContent w:val=&quot;off&quot;/&gt;&lt;w:alwaysShowPlaceholderText w:val=&quot;off&quot;/&gt;&lt;w:compat&gt;&lt;w:breakWrappedTables/&gt;&lt;w:snapToGridInCell/&gt;&lt;w:wrapTextWithPunct/&gt;&lt;w:useAsianBreakRules/&gt;&lt;w:dontGrowAutofit/&gt;&lt;/w:compat&gt;&lt;wsp:rsids&gt;&lt;wsp:rsidRoot wsp:val=&quot;003101E9&quot;/&gt;&lt;wsp:rsid wsp:val=&quot;000031CF&quot;/&gt;&lt;wsp:rsid wsp:val=&quot;00011E5D&quot;/&gt;&lt;wsp:rsid wsp:val=&quot;00012790&quot;/&gt;&lt;wsp:rsid wsp:val=&quot;00012FF3&quot;/&gt;&lt;wsp:rsid wsp:val=&quot;00014942&quot;/&gt;&lt;wsp:rsid wsp:val=&quot;00036DDE&quot;/&gt;&lt;wsp:rsid wsp:val=&quot;00041697&quot;/&gt;&lt;wsp:rsid wsp:val=&quot;00041EAE&quot;/&gt;&lt;wsp:rsid wsp:val=&quot;00051030&quot;/&gt;&lt;wsp:rsid wsp:val=&quot;000520B9&quot;/&gt;&lt;wsp:rsid wsp:val=&quot;000645C1&quot;/&gt;&lt;wsp:rsid wsp:val=&quot;000710BA&quot;/&gt;&lt;wsp:rsid wsp:val=&quot;000945B2&quot;/&gt;&lt;wsp:rsid wsp:val=&quot;00094E10&quot;/&gt;&lt;wsp:rsid wsp:val=&quot;000A212D&quot;/&gt;&lt;wsp:rsid wsp:val=&quot;000A5C90&quot;/&gt;&lt;wsp:rsid wsp:val=&quot;000A6AAC&quot;/&gt;&lt;wsp:rsid wsp:val=&quot;000A6C19&quot;/&gt;&lt;wsp:rsid wsp:val=&quot;000B5D56&quot;/&gt;&lt;wsp:rsid wsp:val=&quot;000C6A23&quot;/&gt;&lt;wsp:rsid wsp:val=&quot;000D4365&quot;/&gt;&lt;wsp:rsid wsp:val=&quot;000E7223&quot;/&gt;&lt;wsp:rsid wsp:val=&quot;000F2198&quot;/&gt;&lt;wsp:rsid wsp:val=&quot;0012435D&quot;/&gt;&lt;wsp:rsid wsp:val=&quot;001312C4&quot;/&gt;&lt;wsp:rsid wsp:val=&quot;0013295B&quot;/&gt;&lt;wsp:rsid wsp:val=&quot;00136E83&quot;/&gt;&lt;wsp:rsid wsp:val=&quot;001433D9&quot;/&gt;&lt;wsp:rsid wsp:val=&quot;0015738B&quot;/&gt;&lt;wsp:rsid wsp:val=&quot;001574FB&quot;/&gt;&lt;wsp:rsid wsp:val=&quot;00165D16&quot;/&gt;&lt;wsp:rsid wsp:val=&quot;00170840&quot;/&gt;&lt;wsp:rsid wsp:val=&quot;001849CE&quot;/&gt;&lt;wsp:rsid wsp:val=&quot;00191FC1&quot;/&gt;&lt;wsp:rsid wsp:val=&quot;001A6EB5&quot;/&gt;&lt;wsp:rsid wsp:val=&quot;001B141D&quot;/&gt;&lt;wsp:rsid wsp:val=&quot;001B7615&quot;/&gt;&lt;wsp:rsid wsp:val=&quot;001C3003&quot;/&gt;&lt;wsp:rsid wsp:val=&quot;001E3756&quot;/&gt;&lt;wsp:rsid wsp:val=&quot;001F1D51&quot;/&gt;&lt;wsp:rsid wsp:val=&quot;001F4D90&quot;/&gt;&lt;wsp:rsid wsp:val=&quot;001F7B46&quot;/&gt;&lt;wsp:rsid wsp:val=&quot;0021019D&quot;/&gt;&lt;wsp:rsid wsp:val=&quot;00223428&quot;/&gt;&lt;wsp:rsid wsp:val=&quot;002244EE&quot;/&gt;&lt;wsp:rsid wsp:val=&quot;00230861&quot;/&gt;&lt;wsp:rsid wsp:val=&quot;002312D3&quot;/&gt;&lt;wsp:rsid wsp:val=&quot;0023215D&quot;/&gt;&lt;wsp:rsid wsp:val=&quot;002627B2&quot;/&gt;&lt;wsp:rsid wsp:val=&quot;002636C2&quot;/&gt;&lt;wsp:rsid wsp:val=&quot;002653DD&quot;/&gt;&lt;wsp:rsid wsp:val=&quot;00265AC2&quot;/&gt;&lt;wsp:rsid wsp:val=&quot;0026627A&quot;/&gt;&lt;wsp:rsid wsp:val=&quot;00274432&quot;/&gt;&lt;wsp:rsid wsp:val=&quot;00287985&quot;/&gt;&lt;wsp:rsid wsp:val=&quot;00291C8E&quot;/&gt;&lt;wsp:rsid wsp:val=&quot;00293EDE&quot;/&gt;&lt;wsp:rsid wsp:val=&quot;0029480B&quot;/&gt;&lt;wsp:rsid wsp:val=&quot;002A5E15&quot;/&gt;&lt;wsp:rsid wsp:val=&quot;002A6B5A&quot;/&gt;&lt;wsp:rsid wsp:val=&quot;002C18C4&quot;/&gt;&lt;wsp:rsid wsp:val=&quot;002C5611&quot;/&gt;&lt;wsp:rsid wsp:val=&quot;002D114D&quot;/&gt;&lt;wsp:rsid wsp:val=&quot;002D795A&quot;/&gt;&lt;wsp:rsid wsp:val=&quot;002E5B15&quot;/&gt;&lt;wsp:rsid wsp:val=&quot;002E6E90&quot;/&gt;&lt;wsp:rsid wsp:val=&quot;002F3C68&quot;/&gt;&lt;wsp:rsid wsp:val=&quot;002F5DED&quot;/&gt;&lt;wsp:rsid wsp:val=&quot;002F7EB1&quot;/&gt;&lt;wsp:rsid wsp:val=&quot;003101E9&quot;/&gt;&lt;wsp:rsid wsp:val=&quot;0031040E&quot;/&gt;&lt;wsp:rsid wsp:val=&quot;00312A13&quot;/&gt;&lt;wsp:rsid wsp:val=&quot;00333641&quot;/&gt;&lt;wsp:rsid wsp:val=&quot;003358A7&quot;/&gt;&lt;wsp:rsid wsp:val=&quot;00344531&quot;/&gt;&lt;wsp:rsid wsp:val=&quot;00347FC2&quot;/&gt;&lt;wsp:rsid wsp:val=&quot;00352D7D&quot;/&gt;&lt;wsp:rsid wsp:val=&quot;003559ED&quot;/&gt;&lt;wsp:rsid wsp:val=&quot;003721FA&quot;/&gt;&lt;wsp:rsid wsp:val=&quot;00372305&quot;/&gt;&lt;wsp:rsid wsp:val=&quot;00372E04&quot;/&gt;&lt;wsp:rsid wsp:val=&quot;00383AE9&quot;/&gt;&lt;wsp:rsid wsp:val=&quot;0039094B&quot;/&gt;&lt;wsp:rsid wsp:val=&quot;0039756A&quot;/&gt;&lt;wsp:rsid wsp:val=&quot;00397BAD&quot;/&gt;&lt;wsp:rsid wsp:val=&quot;003A3EB2&quot;/&gt;&lt;wsp:rsid wsp:val=&quot;003A6A72&quot;/&gt;&lt;wsp:rsid wsp:val=&quot;003B521D&quot;/&gt;&lt;wsp:rsid wsp:val=&quot;003B7F66&quot;/&gt;&lt;wsp:rsid wsp:val=&quot;003C5CA0&quot;/&gt;&lt;wsp:rsid wsp:val=&quot;003D4C00&quot;/&gt;&lt;wsp:rsid wsp:val=&quot;003F07D7&quot;/&gt;&lt;wsp:rsid wsp:val=&quot;003F3D6D&quot;/&gt;&lt;wsp:rsid wsp:val=&quot;0040173D&quot;/&gt;&lt;wsp:rsid wsp:val=&quot;0043250A&quot;/&gt;&lt;wsp:rsid wsp:val=&quot;00450638&quot;/&gt;&lt;wsp:rsid wsp:val=&quot;004563A6&quot;/&gt;&lt;wsp:rsid wsp:val=&quot;00464370&quot;/&gt;&lt;wsp:rsid wsp:val=&quot;004714B2&quot;/&gt;&lt;wsp:rsid wsp:val=&quot;00474A38&quot;/&gt;&lt;wsp:rsid wsp:val=&quot;00487524&quot;/&gt;&lt;wsp:rsid wsp:val=&quot;00497972&quot;/&gt;&lt;wsp:rsid wsp:val=&quot;004A02BC&quot;/&gt;&lt;wsp:rsid wsp:val=&quot;004A3290&quot;/&gt;&lt;wsp:rsid wsp:val=&quot;004A33B7&quot;/&gt;&lt;wsp:rsid wsp:val=&quot;004A3726&quot;/&gt;&lt;wsp:rsid wsp:val=&quot;004A7129&quot;/&gt;&lt;wsp:rsid wsp:val=&quot;004A7260&quot;/&gt;&lt;wsp:rsid wsp:val=&quot;004B4E5D&quot;/&gt;&lt;wsp:rsid wsp:val=&quot;004C3800&quot;/&gt;&lt;wsp:rsid wsp:val=&quot;004C47D9&quot;/&gt;&lt;wsp:rsid wsp:val=&quot;004C5F18&quot;/&gt;&lt;wsp:rsid wsp:val=&quot;004C7FC5&quot;/&gt;&lt;wsp:rsid wsp:val=&quot;004D135E&quot;/&gt;&lt;wsp:rsid wsp:val=&quot;004D636F&quot;/&gt;&lt;wsp:rsid wsp:val=&quot;004F690E&quot;/&gt;&lt;wsp:rsid wsp:val=&quot;00500023&quot;/&gt;&lt;wsp:rsid wsp:val=&quot;005026C2&quot;/&gt;&lt;wsp:rsid wsp:val=&quot;00503EF4&quot;/&gt;&lt;wsp:rsid wsp:val=&quot;00516126&quot;/&gt;&lt;wsp:rsid wsp:val=&quot;0053671A&quot;/&gt;&lt;wsp:rsid wsp:val=&quot;005439AA&quot;/&gt;&lt;wsp:rsid wsp:val=&quot;00547C56&quot;/&gt;&lt;wsp:rsid wsp:val=&quot;00557A55&quot;/&gt;&lt;wsp:rsid wsp:val=&quot;00575555&quot;/&gt;&lt;wsp:rsid wsp:val=&quot;00577F03&quot;/&gt;&lt;wsp:rsid wsp:val=&quot;00587808&quot;/&gt;&lt;wsp:rsid wsp:val=&quot;00594038&quot;/&gt;&lt;wsp:rsid wsp:val=&quot;0059662D&quot;/&gt;&lt;wsp:rsid wsp:val=&quot;00597ED3&quot;/&gt;&lt;wsp:rsid wsp:val=&quot;005A4125&quot;/&gt;&lt;wsp:rsid wsp:val=&quot;005A4DA1&quot;/&gt;&lt;wsp:rsid wsp:val=&quot;005A5A5E&quot;/&gt;&lt;wsp:rsid wsp:val=&quot;005A5F3B&quot;/&gt;&lt;wsp:rsid wsp:val=&quot;005A60BA&quot;/&gt;&lt;wsp:rsid wsp:val=&quot;005A682E&quot;/&gt;&lt;wsp:rsid wsp:val=&quot;005B12EF&quot;/&gt;&lt;wsp:rsid wsp:val=&quot;005B1EFA&quot;/&gt;&lt;wsp:rsid wsp:val=&quot;005B6B49&quot;/&gt;&lt;wsp:rsid wsp:val=&quot;005C0906&quot;/&gt;&lt;wsp:rsid wsp:val=&quot;005C3185&quot;/&gt;&lt;wsp:rsid wsp:val=&quot;005D47EB&quot;/&gt;&lt;wsp:rsid wsp:val=&quot;005D49D8&quot;/&gt;&lt;wsp:rsid wsp:val=&quot;005D5883&quot;/&gt;&lt;wsp:rsid wsp:val=&quot;005D7EE2&quot;/&gt;&lt;wsp:rsid wsp:val=&quot;005E315F&quot;/&gt;&lt;wsp:rsid wsp:val=&quot;005F33A7&quot;/&gt;&lt;wsp:rsid wsp:val=&quot;005F73A7&quot;/&gt;&lt;wsp:rsid wsp:val=&quot;005F774A&quot;/&gt;&lt;wsp:rsid wsp:val=&quot;00602D43&quot;/&gt;&lt;wsp:rsid wsp:val=&quot;00607689&quot;/&gt;&lt;wsp:rsid wsp:val=&quot;00616390&quot;/&gt;&lt;wsp:rsid wsp:val=&quot;006257E1&quot;/&gt;&lt;wsp:rsid wsp:val=&quot;00633EED&quot;/&gt;&lt;wsp:rsid wsp:val=&quot;006502E1&quot;/&gt;&lt;wsp:rsid wsp:val=&quot;0066433A&quot;/&gt;&lt;wsp:rsid wsp:val=&quot;00670C77&quot;/&gt;&lt;wsp:rsid wsp:val=&quot;006817ED&quot;/&gt;&lt;wsp:rsid wsp:val=&quot;00694A95&quot;/&gt;&lt;wsp:rsid wsp:val=&quot;006A204F&quot;/&gt;&lt;wsp:rsid wsp:val=&quot;006D5C3B&quot;/&gt;&lt;wsp:rsid wsp:val=&quot;006D7FAC&quot;/&gt;&lt;wsp:rsid wsp:val=&quot;006E2FAF&quot;/&gt;&lt;wsp:rsid wsp:val=&quot;00715504&quot;/&gt;&lt;wsp:rsid wsp:val=&quot;00720319&quot;/&gt;&lt;wsp:rsid wsp:val=&quot;007238BA&quot;/&gt;&lt;wsp:rsid wsp:val=&quot;00732448&quot;/&gt;&lt;wsp:rsid wsp:val=&quot;007341A3&quot;/&gt;&lt;wsp:rsid wsp:val=&quot;00735554&quot;/&gt;&lt;wsp:rsid wsp:val=&quot;007537F1&quot;/&gt;&lt;wsp:rsid wsp:val=&quot;00765887&quot;/&gt;&lt;wsp:rsid wsp:val=&quot;007809DB&quot;/&gt;&lt;wsp:rsid wsp:val=&quot;00787B9B&quot;/&gt;&lt;wsp:rsid wsp:val=&quot;0079611E&quot;/&gt;&lt;wsp:rsid wsp:val=&quot;007A55CE&quot;/&gt;&lt;wsp:rsid wsp:val=&quot;007A75B8&quot;/&gt;&lt;wsp:rsid wsp:val=&quot;007B14A6&quot;/&gt;&lt;wsp:rsid wsp:val=&quot;007B58EA&quot;/&gt;&lt;wsp:rsid wsp:val=&quot;007B73B2&quot;/&gt;&lt;wsp:rsid wsp:val=&quot;007C2CF4&quot;/&gt;&lt;wsp:rsid wsp:val=&quot;007C482F&quot;/&gt;&lt;wsp:rsid wsp:val=&quot;007D4814&quot;/&gt;&lt;wsp:rsid wsp:val=&quot;007F3423&quot;/&gt;&lt;wsp:rsid wsp:val=&quot;007F6D31&quot;/&gt;&lt;wsp:rsid wsp:val=&quot;00803F78&quot;/&gt;&lt;wsp:rsid wsp:val=&quot;008040C4&quot;/&gt;&lt;wsp:rsid wsp:val=&quot;00805BA0&quot;/&gt;&lt;wsp:rsid wsp:val=&quot;008103A8&quot;/&gt;&lt;wsp:rsid wsp:val=&quot;00813C19&quot;/&gt;&lt;wsp:rsid wsp:val=&quot;00831ACC&quot;/&gt;&lt;wsp:rsid wsp:val=&quot;00832E98&quot;/&gt;&lt;wsp:rsid wsp:val=&quot;008443C0&quot;/&gt;&lt;wsp:rsid wsp:val=&quot;00850D17&quot;/&gt;&lt;wsp:rsid wsp:val=&quot;008532C2&quot;/&gt;&lt;wsp:rsid wsp:val=&quot;00867A05&quot;/&gt;&lt;wsp:rsid wsp:val=&quot;00876CCA&quot;/&gt;&lt;wsp:rsid wsp:val=&quot;00890FF4&quot;/&gt;&lt;wsp:rsid wsp:val=&quot;00891E3F&quot;/&gt;&lt;wsp:rsid wsp:val=&quot;00894FCE&quot;/&gt;&lt;wsp:rsid wsp:val=&quot;008A0E84&quot;/&gt;&lt;wsp:rsid wsp:val=&quot;008B7D6D&quot;/&gt;&lt;wsp:rsid wsp:val=&quot;008C0DD8&quot;/&gt;&lt;wsp:rsid wsp:val=&quot;008C161E&quot;/&gt;&lt;wsp:rsid wsp:val=&quot;008C30F4&quot;/&gt;&lt;wsp:rsid wsp:val=&quot;008C3F2C&quot;/&gt;&lt;wsp:rsid wsp:val=&quot;008C6DC2&quot;/&gt;&lt;wsp:rsid wsp:val=&quot;008D1488&quot;/&gt;&lt;wsp:rsid wsp:val=&quot;008D36B6&quot;/&gt;&lt;wsp:rsid wsp:val=&quot;008D36C4&quot;/&gt;&lt;wsp:rsid wsp:val=&quot;008F5B7D&quot;/&gt;&lt;wsp:rsid wsp:val=&quot;00904445&quot;/&gt;&lt;wsp:rsid wsp:val=&quot;0090796E&quot;/&gt;&lt;wsp:rsid wsp:val=&quot;00932B39&quot;/&gt;&lt;wsp:rsid wsp:val=&quot;00932FAF&quot;/&gt;&lt;wsp:rsid wsp:val=&quot;00933212&quot;/&gt;&lt;wsp:rsid wsp:val=&quot;0094120B&quot;/&gt;&lt;wsp:rsid wsp:val=&quot;00951424&quot;/&gt;&lt;wsp:rsid wsp:val=&quot;009613EB&quot;/&gt;&lt;wsp:rsid wsp:val=&quot;00963CDC&quot;/&gt;&lt;wsp:rsid wsp:val=&quot;00967F63&quot;/&gt;&lt;wsp:rsid wsp:val=&quot;00985396&quot;/&gt;&lt;wsp:rsid wsp:val=&quot;009862BF&quot;/&gt;&lt;wsp:rsid wsp:val=&quot;0098721F&quot;/&gt;&lt;wsp:rsid wsp:val=&quot;00987396&quot;/&gt;&lt;wsp:rsid wsp:val=&quot;009905FF&quot;/&gt;&lt;wsp:rsid wsp:val=&quot;009A1A42&quot;/&gt;&lt;wsp:rsid wsp:val=&quot;009A465D&quot;/&gt;&lt;wsp:rsid wsp:val=&quot;009A77A5&quot;/&gt;&lt;wsp:rsid wsp:val=&quot;009B39B3&quot;/&gt;&lt;wsp:rsid wsp:val=&quot;009C0274&quot;/&gt;&lt;wsp:rsid wsp:val=&quot;009C3757&quot;/&gt;&lt;wsp:rsid wsp:val=&quot;009E5D6D&quot;/&gt;&lt;wsp:rsid wsp:val=&quot;009E7B57&quot;/&gt;&lt;wsp:rsid wsp:val=&quot;009F231B&quot;/&gt;&lt;wsp:rsid wsp:val=&quot;009F5140&quot;/&gt;&lt;wsp:rsid wsp:val=&quot;00A01C68&quot;/&gt;&lt;wsp:rsid wsp:val=&quot;00A05672&quot;/&gt;&lt;wsp:rsid wsp:val=&quot;00A2552B&quot;/&gt;&lt;wsp:rsid wsp:val=&quot;00A3599F&quot;/&gt;&lt;wsp:rsid wsp:val=&quot;00A40956&quot;/&gt;&lt;wsp:rsid wsp:val=&quot;00A57AC2&quot;/&gt;&lt;wsp:rsid wsp:val=&quot;00A57B48&quot;/&gt;&lt;wsp:rsid wsp:val=&quot;00A62790&quot;/&gt;&lt;wsp:rsid wsp:val=&quot;00A66605&quot;/&gt;&lt;wsp:rsid wsp:val=&quot;00A7623D&quot;/&gt;&lt;wsp:rsid wsp:val=&quot;00A84CB3&quot;/&gt;&lt;wsp:rsid wsp:val=&quot;00A91157&quot;/&gt;&lt;wsp:rsid wsp:val=&quot;00A91512&quot;/&gt;&lt;wsp:rsid wsp:val=&quot;00AA2573&quot;/&gt;&lt;wsp:rsid wsp:val=&quot;00AB0653&quot;/&gt;&lt;wsp:rsid wsp:val=&quot;00AE1957&quot;/&gt;&lt;wsp:rsid wsp:val=&quot;00AE1B8F&quot;/&gt;&lt;wsp:rsid wsp:val=&quot;00AE268F&quot;/&gt;&lt;wsp:rsid wsp:val=&quot;00AF0897&quot;/&gt;&lt;wsp:rsid wsp:val=&quot;00AF3329&quot;/&gt;&lt;wsp:rsid wsp:val=&quot;00AF3BEC&quot;/&gt;&lt;wsp:rsid wsp:val=&quot;00B10CBB&quot;/&gt;&lt;wsp:rsid wsp:val=&quot;00B41018&quot;/&gt;&lt;wsp:rsid wsp:val=&quot;00B4390B&quot;/&gt;&lt;wsp:rsid wsp:val=&quot;00B47915&quot;/&gt;&lt;wsp:rsid wsp:val=&quot;00B507C9&quot;/&gt;&lt;wsp:rsid wsp:val=&quot;00B574B0&quot;/&gt;&lt;wsp:rsid wsp:val=&quot;00B57BF1&quot;/&gt;&lt;wsp:rsid wsp:val=&quot;00B617DF&quot;/&gt;&lt;wsp:rsid wsp:val=&quot;00B64933&quot;/&gt;&lt;wsp:rsid wsp:val=&quot;00B73DEF&quot;/&gt;&lt;wsp:rsid wsp:val=&quot;00B91F37&quot;/&gt;&lt;wsp:rsid wsp:val=&quot;00B9290D&quot;/&gt;&lt;wsp:rsid wsp:val=&quot;00BA39BC&quot;/&gt;&lt;wsp:rsid wsp:val=&quot;00BA5C53&quot;/&gt;&lt;wsp:rsid wsp:val=&quot;00BA7C33&quot;/&gt;&lt;wsp:rsid wsp:val=&quot;00BB2D0A&quot;/&gt;&lt;wsp:rsid wsp:val=&quot;00BB32AA&quot;/&gt;&lt;wsp:rsid wsp:val=&quot;00BB5E49&quot;/&gt;&lt;wsp:rsid wsp:val=&quot;00BB6259&quot;/&gt;&lt;wsp:rsid wsp:val=&quot;00BB7B75&quot;/&gt;&lt;wsp:rsid wsp:val=&quot;00BC5C5F&quot;/&gt;&lt;wsp:rsid wsp:val=&quot;00BC6AE7&quot;/&gt;&lt;wsp:rsid wsp:val=&quot;00BC732A&quot;/&gt;&lt;wsp:rsid wsp:val=&quot;00BD58A0&quot;/&gt;&lt;wsp:rsid wsp:val=&quot;00C02480&quot;/&gt;&lt;wsp:rsid wsp:val=&quot;00C123B0&quot;/&gt;&lt;wsp:rsid wsp:val=&quot;00C43883&quot;/&gt;&lt;wsp:rsid wsp:val=&quot;00C46A10&quot;/&gt;&lt;wsp:rsid wsp:val=&quot;00C46B3E&quot;/&gt;&lt;wsp:rsid wsp:val=&quot;00C50141&quot;/&gt;&lt;wsp:rsid wsp:val=&quot;00C507E2&quot;/&gt;&lt;wsp:rsid wsp:val=&quot;00C53158&quot;/&gt;&lt;wsp:rsid wsp:val=&quot;00C6713B&quot;/&gt;&lt;wsp:rsid wsp:val=&quot;00C7778B&quot;/&gt;&lt;wsp:rsid wsp:val=&quot;00C85D53&quot;/&gt;&lt;wsp:rsid wsp:val=&quot;00C95EEA&quot;/&gt;&lt;wsp:rsid wsp:val=&quot;00CA0CE4&quot;/&gt;&lt;wsp:rsid wsp:val=&quot;00CA18F0&quot;/&gt;&lt;wsp:rsid wsp:val=&quot;00CA777F&quot;/&gt;&lt;wsp:rsid wsp:val=&quot;00CB32B7&quot;/&gt;&lt;wsp:rsid wsp:val=&quot;00CB735F&quot;/&gt;&lt;wsp:rsid wsp:val=&quot;00CD797A&quot;/&gt;&lt;wsp:rsid wsp:val=&quot;00CE2877&quot;/&gt;&lt;wsp:rsid wsp:val=&quot;00CF2577&quot;/&gt;&lt;wsp:rsid wsp:val=&quot;00D02EEA&quot;/&gt;&lt;wsp:rsid wsp:val=&quot;00D06F6F&quot;/&gt;&lt;wsp:rsid wsp:val=&quot;00D212ED&quot;/&gt;&lt;wsp:rsid wsp:val=&quot;00D21A3B&quot;/&gt;&lt;wsp:rsid wsp:val=&quot;00D31E19&quot;/&gt;&lt;wsp:rsid wsp:val=&quot;00D32A91&quot;/&gt;&lt;wsp:rsid wsp:val=&quot;00D429BA&quot;/&gt;&lt;wsp:rsid wsp:val=&quot;00D51EA2&quot;/&gt;&lt;wsp:rsid wsp:val=&quot;00D62982&quot;/&gt;&lt;wsp:rsid wsp:val=&quot;00D62AFD&quot;/&gt;&lt;wsp:rsid wsp:val=&quot;00D67F9E&quot;/&gt;&lt;wsp:rsid wsp:val=&quot;00D748B4&quot;/&gt;&lt;wsp:rsid wsp:val=&quot;00D84750&quot;/&gt;&lt;wsp:rsid wsp:val=&quot;00D902C6&quot;/&gt;&lt;wsp:rsid wsp:val=&quot;00DA09A4&quot;/&gt;&lt;wsp:rsid wsp:val=&quot;00DA3BC0&quot;/&gt;&lt;wsp:rsid wsp:val=&quot;00DA5CBC&quot;/&gt;&lt;wsp:rsid wsp:val=&quot;00DA6A20&quot;/&gt;&lt;wsp:rsid wsp:val=&quot;00DB19B5&quot;/&gt;&lt;wsp:rsid wsp:val=&quot;00DC21A4&quot;/&gt;&lt;wsp:rsid wsp:val=&quot;00DF44B3&quot;/&gt;&lt;wsp:rsid wsp:val=&quot;00DF74F4&quot;/&gt;&lt;wsp:rsid wsp:val=&quot;00E16729&quot;/&gt;&lt;wsp:rsid wsp:val=&quot;00E2555D&quot;/&gt;&lt;wsp:rsid wsp:val=&quot;00E56436&quot;/&gt;&lt;wsp:rsid wsp:val=&quot;00E66003&quot;/&gt;&lt;wsp:rsid wsp:val=&quot;00E67E2D&quot;/&gt;&lt;wsp:rsid wsp:val=&quot;00E73AC4&quot;/&gt;&lt;wsp:rsid wsp:val=&quot;00E8235F&quot;/&gt;&lt;wsp:rsid wsp:val=&quot;00E85CB1&quot;/&gt;&lt;wsp:rsid wsp:val=&quot;00E95700&quot;/&gt;&lt;wsp:rsid wsp:val=&quot;00EB786D&quot;/&gt;&lt;wsp:rsid wsp:val=&quot;00EC03D8&quot;/&gt;&lt;wsp:rsid wsp:val=&quot;00EC3340&quot;/&gt;&lt;wsp:rsid wsp:val=&quot;00EE0130&quot;/&gt;&lt;wsp:rsid wsp:val=&quot;00EE77D4&quot;/&gt;&lt;wsp:rsid wsp:val=&quot;00F207D9&quot;/&gt;&lt;wsp:rsid wsp:val=&quot;00F237A8&quot;/&gt;&lt;wsp:rsid wsp:val=&quot;00F26174&quot;/&gt;&lt;wsp:rsid wsp:val=&quot;00F35307&quot;/&gt;&lt;wsp:rsid wsp:val=&quot;00F35B6B&quot;/&gt;&lt;wsp:rsid wsp:val=&quot;00F4EB1B&quot;/&gt;&lt;wsp:rsid wsp:val=&quot;00F54FE5&quot;/&gt;&lt;wsp:rsid wsp:val=&quot;00F572B8&quot;/&gt;&lt;wsp:rsid wsp:val=&quot;00F62A62&quot;/&gt;&lt;wsp:rsid wsp:val=&quot;00F63110&quot;/&gt;&lt;wsp:rsid wsp:val=&quot;00F866F3&quot;/&gt;&lt;wsp:rsid wsp:val=&quot;00F95634&quot;/&gt;&lt;wsp:rsid wsp:val=&quot;00FA1590&quot;/&gt;&lt;wsp:rsid wsp:val=&quot;00FB0F1F&quot;/&gt;&lt;wsp:rsid wsp:val=&quot;00FB1274&quot;/&gt;&lt;wsp:rsid wsp:val=&quot;00FB5BA4&quot;/&gt;&lt;wsp:rsid wsp:val=&quot;00FD19B5&quot;/&gt;&lt;wsp:rsid wsp:val=&quot;00FD20DB&quot;/&gt;&lt;wsp:rsid wsp:val=&quot;00FD66E5&quot;/&gt;&lt;wsp:rsid wsp:val=&quot;00FF0B25&quot;/&gt;&lt;wsp:rsid wsp:val=&quot;012183F6&quot;/&gt;&lt;wsp:rsid wsp:val=&quot;025C9ABD&quot;/&gt;&lt;wsp:rsid wsp:val=&quot;02F33B7E&quot;/&gt;&lt;wsp:rsid wsp:val=&quot;030BCC63&quot;/&gt;&lt;wsp:rsid wsp:val=&quot;035F3BA2&quot;/&gt;&lt;wsp:rsid wsp:val=&quot;04198006&quot;/&gt;&lt;wsp:rsid wsp:val=&quot;048A4682&quot;/&gt;&lt;wsp:rsid wsp:val=&quot;06FDE45A&quot;/&gt;&lt;wsp:rsid wsp:val=&quot;07612DAA&quot;/&gt;&lt;wsp:rsid wsp:val=&quot;079ADE0F&quot;/&gt;&lt;wsp:rsid wsp:val=&quot;07B86627&quot;/&gt;&lt;wsp:rsid wsp:val=&quot;07BDF5CD&quot;/&gt;&lt;wsp:rsid wsp:val=&quot;08B4DFEE&quot;/&gt;&lt;wsp:rsid wsp:val=&quot;0936E046&quot;/&gt;&lt;wsp:rsid wsp:val=&quot;094CAEA4&quot;/&gt;&lt;wsp:rsid wsp:val=&quot;09CD4E36&quot;/&gt;&lt;wsp:rsid wsp:val=&quot;0A4B20A9&quot;/&gt;&lt;wsp:rsid wsp:val=&quot;0ABB1CDC&quot;/&gt;&lt;wsp:rsid wsp:val=&quot;0AC33C38&quot;/&gt;&lt;wsp:rsid wsp:val=&quot;0CB14CE8&quot;/&gt;&lt;wsp:rsid wsp:val=&quot;0CF7D76E&quot;/&gt;&lt;wsp:rsid wsp:val=&quot;0DD801AA&quot;/&gt;&lt;wsp:rsid wsp:val=&quot;0F473930&quot;/&gt;&lt;wsp:rsid wsp:val=&quot;0F5C984F&quot;/&gt;&lt;wsp:rsid wsp:val=&quot;0FA3F6BB&quot;/&gt;&lt;wsp:rsid wsp:val=&quot;1008D3A2&quot;/&gt;&lt;wsp:rsid wsp:val=&quot;11236CF9&quot;/&gt;&lt;wsp:rsid wsp:val=&quot;11C1FA45&quot;/&gt;&lt;wsp:rsid wsp:val=&quot;1253A2D8&quot;/&gt;&lt;wsp:rsid wsp:val=&quot;133EE0CD&quot;/&gt;&lt;wsp:rsid wsp:val=&quot;13778A7B&quot;/&gt;&lt;wsp:rsid wsp:val=&quot;13A1F847&quot;/&gt;&lt;wsp:rsid wsp:val=&quot;14688AE7&quot;/&gt;&lt;wsp:rsid wsp:val=&quot;1636B59F&quot;/&gt;&lt;wsp:rsid wsp:val=&quot;16A04D4B&quot;/&gt;&lt;wsp:rsid wsp:val=&quot;1956852D&quot;/&gt;&lt;wsp:rsid wsp:val=&quot;1B09200B&quot;/&gt;&lt;wsp:rsid wsp:val=&quot;1BF2CA69&quot;/&gt;&lt;wsp:rsid wsp:val=&quot;1C284BEE&quot;/&gt;&lt;wsp:rsid wsp:val=&quot;1CE0CAE5&quot;/&gt;&lt;wsp:rsid wsp:val=&quot;1D30AE4F&quot;/&gt;&lt;wsp:rsid wsp:val=&quot;1DA79AEE&quot;/&gt;&lt;wsp:rsid wsp:val=&quot;1EFE0521&quot;/&gt;&lt;wsp:rsid wsp:val=&quot;1F5025D5&quot;/&gt;&lt;wsp:rsid wsp:val=&quot;1FEB1416&quot;/&gt;&lt;wsp:rsid wsp:val=&quot;207FE3D7&quot;/&gt;&lt;wsp:rsid wsp:val=&quot;20C8FE13&quot;/&gt;&lt;wsp:rsid wsp:val=&quot;20CCC751&quot;/&gt;&lt;wsp:rsid wsp:val=&quot;21D625D1&quot;/&gt;&lt;wsp:rsid wsp:val=&quot;22A92DEB&quot;/&gt;&lt;wsp:rsid wsp:val=&quot;22E4D68E&quot;/&gt;&lt;wsp:rsid wsp:val=&quot;24908100&quot;/&gt;&lt;wsp:rsid wsp:val=&quot;25E170BD&quot;/&gt;&lt;wsp:rsid wsp:val=&quot;26455185&quot;/&gt;&lt;wsp:rsid wsp:val=&quot;268E071A&quot;/&gt;&lt;wsp:rsid wsp:val=&quot;26FD9DAB&quot;/&gt;&lt;wsp:rsid wsp:val=&quot;277ED4B5&quot;/&gt;&lt;wsp:rsid wsp:val=&quot;2926B5E9&quot;/&gt;&lt;wsp:rsid wsp:val=&quot;295A7106&quot;/&gt;&lt;wsp:rsid wsp:val=&quot;2AE53961&quot;/&gt;&lt;wsp:rsid wsp:val=&quot;2B230D13&quot;/&gt;&lt;wsp:rsid wsp:val=&quot;2B777871&quot;/&gt;&lt;wsp:rsid wsp:val=&quot;2C8E5322&quot;/&gt;&lt;wsp:rsid wsp:val=&quot;2C95DC01&quot;/&gt;&lt;wsp:rsid wsp:val=&quot;2E564D1F&quot;/&gt;&lt;wsp:rsid wsp:val=&quot;300EDC4A&quot;/&gt;&lt;wsp:rsid wsp:val=&quot;3037B67F&quot;/&gt;&lt;wsp:rsid wsp:val=&quot;3095D4D0&quot;/&gt;&lt;wsp:rsid wsp:val=&quot;30DEC7CE&quot;/&gt;&lt;wsp:rsid wsp:val=&quot;31316DBF&quot;/&gt;&lt;wsp:rsid wsp:val=&quot;32F60CC2&quot;/&gt;&lt;wsp:rsid wsp:val=&quot;3304EAB4&quot;/&gt;&lt;wsp:rsid wsp:val=&quot;3339701A&quot;/&gt;&lt;wsp:rsid wsp:val=&quot;337CC8DA&quot;/&gt;&lt;wsp:rsid wsp:val=&quot;34368159&quot;/&gt;&lt;wsp:rsid wsp:val=&quot;35B7585D&quot;/&gt;&lt;wsp:rsid wsp:val=&quot;35CD26BB&quot;/&gt;&lt;wsp:rsid wsp:val=&quot;3690F6D4&quot;/&gt;&lt;wsp:rsid wsp:val=&quot;3715EC84&quot;/&gt;&lt;wsp:rsid wsp:val=&quot;37298FD3&quot;/&gt;&lt;wsp:rsid wsp:val=&quot;38B08DF5&quot;/&gt;&lt;wsp:rsid wsp:val=&quot;38C78B43&quot;/&gt;&lt;wsp:rsid wsp:val=&quot;3937B94C&quot;/&gt;&lt;wsp:rsid wsp:val=&quot;3945CCF5&quot;/&gt;&lt;wsp:rsid wsp:val=&quot;3995A5C7&quot;/&gt;&lt;wsp:rsid wsp:val=&quot;39F26352&quot;/&gt;&lt;wsp:rsid wsp:val=&quot;3AF66F95&quot;/&gt;&lt;wsp:rsid wsp:val=&quot;3BE6694A&quot;/&gt;&lt;wsp:rsid wsp:val=&quot;3CA89B34&quot;/&gt;&lt;wsp:rsid wsp:val=&quot;3CBFD4F0&quot;/&gt;&lt;wsp:rsid wsp:val=&quot;3D33F470&quot;/&gt;&lt;wsp:rsid wsp:val=&quot;3E52199C&quot;/&gt;&lt;wsp:rsid wsp:val=&quot;3F561B47&quot;/&gt;&lt;wsp:rsid wsp:val=&quot;406B9532&quot;/&gt;&lt;wsp:rsid wsp:val=&quot;415E8DDC&quot;/&gt;&lt;wsp:rsid wsp:val=&quot;4289CB8D&quot;/&gt;&lt;wsp:rsid wsp:val=&quot;429576BE&quot;/&gt;&lt;wsp:rsid wsp:val=&quot;431B0E7E&quot;/&gt;&lt;wsp:rsid wsp:val=&quot;4411C5CE&quot;/&gt;&lt;wsp:rsid wsp:val=&quot;442FB388&quot;/&gt;&lt;wsp:rsid wsp:val=&quot;4430E278&quot;/&gt;&lt;wsp:rsid wsp:val=&quot;443E9AED&quot;/&gt;&lt;wsp:rsid wsp:val=&quot;44ED5C83&quot;/&gt;&lt;wsp:rsid wsp:val=&quot;44EE26CC&quot;/&gt;&lt;wsp:rsid wsp:val=&quot;47CF3121&quot;/&gt;&lt;wsp:rsid wsp:val=&quot;4943C57C&quot;/&gt;&lt;wsp:rsid wsp:val=&quot;4A55A7FF&quot;/&gt;&lt;wsp:rsid wsp:val=&quot;4A9D9446&quot;/&gt;&lt;wsp:rsid wsp:val=&quot;4BF9CA8D&quot;/&gt;&lt;wsp:rsid wsp:val=&quot;4C46AE07&quot;/&gt;&lt;wsp:rsid wsp:val=&quot;4CA306EB&quot;/&gt;&lt;wsp:rsid wsp:val=&quot;4CBFC5B5&quot;/&gt;&lt;wsp:rsid wsp:val=&quot;4D36421A&quot;/&gt;&lt;wsp:rsid wsp:val=&quot;4D4D0C97&quot;/&gt;&lt;wsp:rsid wsp:val=&quot;4D5FB3C7&quot;/&gt;&lt;wsp:rsid wsp:val=&quot;4D852965&quot;/&gt;&lt;wsp:rsid wsp:val=&quot;4DF84CC6&quot;/&gt;&lt;wsp:rsid wsp:val=&quot;4EC98E78&quot;/&gt;&lt;wsp:rsid wsp:val=&quot;4FC24999&quot;/&gt;&lt;wsp:rsid wsp:val=&quot;4FF530D0&quot;/&gt;&lt;wsp:rsid wsp:val=&quot;50763509&quot;/&gt;&lt;wsp:rsid wsp:val=&quot;522A6E16&quot;/&gt;&lt;wsp:rsid wsp:val=&quot;54E10A9F&quot;/&gt;&lt;wsp:rsid wsp:val=&quot;550E3AF2&quot;/&gt;&lt;wsp:rsid wsp:val=&quot;56EFCB90&quot;/&gt;&lt;wsp:rsid wsp:val=&quot;573E439C&quot;/&gt;&lt;wsp:rsid wsp:val=&quot;574BBFCD&quot;/&gt;&lt;wsp:rsid wsp:val=&quot;57684BC6&quot;/&gt;&lt;wsp:rsid wsp:val=&quot;5919EA85&quot;/&gt;&lt;wsp:rsid wsp:val=&quot;59938F13&quot;/&gt;&lt;wsp:rsid wsp:val=&quot;5A315216&quot;/&gt;&lt;wsp:rsid wsp:val=&quot;5A797ACB&quot;/&gt;&lt;wsp:rsid wsp:val=&quot;5ACC8563&quot;/&gt;&lt;wsp:rsid wsp:val=&quot;5AD50966&quot;/&gt;&lt;wsp:rsid wsp:val=&quot;5AEEFB11&quot;/&gt;&lt;wsp:rsid wsp:val=&quot;5CEB850C&quot;/&gt;&lt;wsp:rsid wsp:val=&quot;5E806501&quot;/&gt;&lt;wsp:rsid wsp:val=&quot;5FEE3BC1&quot;/&gt;&lt;wsp:rsid wsp:val=&quot;61E1D17F&quot;/&gt;&lt;wsp:rsid wsp:val=&quot;62038877&quot;/&gt;&lt;wsp:rsid wsp:val=&quot;652B4F28&quot;/&gt;&lt;wsp:rsid wsp:val=&quot;662A25D4&quot;/&gt;&lt;wsp:rsid wsp:val=&quot;67F4BA1F&quot;/&gt;&lt;wsp:rsid wsp:val=&quot;68403CD3&quot;/&gt;&lt;wsp:rsid wsp:val=&quot;6AA7008A&quot;/&gt;&lt;wsp:rsid wsp:val=&quot;6B7D0894&quot;/&gt;&lt;wsp:rsid wsp:val=&quot;6C7E0A4F&quot;/&gt;&lt;wsp:rsid wsp:val=&quot;6C846DDB&quot;/&gt;&lt;wsp:rsid wsp:val=&quot;6CE7151B&quot;/&gt;&lt;wsp:rsid wsp:val=&quot;6E54B90A&quot;/&gt;&lt;wsp:rsid wsp:val=&quot;6E81E95D&quot;/&gt;&lt;wsp:rsid wsp:val=&quot;6E9624D7&quot;/&gt;&lt;wsp:rsid wsp:val=&quot;6FA4D4E1&quot;/&gt;&lt;wsp:rsid wsp:val=&quot;703B74A7&quot;/&gt;&lt;wsp:rsid wsp:val=&quot;705DC317&quot;/&gt;&lt;wsp:rsid wsp:val=&quot;71391D5E&quot;/&gt;&lt;wsp:rsid wsp:val=&quot;718F59BC&quot;/&gt;&lt;wsp:rsid wsp:val=&quot;71B72C3F&quot;/&gt;&lt;wsp:rsid wsp:val=&quot;7306E36F&quot;/&gt;&lt;wsp:rsid wsp:val=&quot;73FA7391&quot;/&gt;&lt;wsp:rsid wsp:val=&quot;74042684&quot;/&gt;&lt;wsp:rsid wsp:val=&quot;785AC153&quot;/&gt;&lt;wsp:rsid wsp:val=&quot;785F1771&quot;/&gt;&lt;wsp:rsid wsp:val=&quot;78754A76&quot;/&gt;&lt;wsp:rsid wsp:val=&quot;7A86D886&quot;/&gt;&lt;wsp:rsid wsp:val=&quot;7AD64CB1&quot;/&gt;&lt;wsp:rsid wsp:val=&quot;7AD6B158&quot;/&gt;&lt;wsp:rsid wsp:val=&quot;7B78706A&quot;/&gt;&lt;wsp:rsid wsp:val=&quot;7CCE4325&quot;/&gt;&lt;wsp:rsid wsp:val=&quot;7D1A8F27&quot;/&gt;&lt;wsp:rsid wsp:val=&quot;7D1D2A70&quot;/&gt;&lt;wsp:rsid wsp:val=&quot;7F724316&quot;/&gt;&lt;/wsp:rsids&gt;&lt;/w:docPr&gt;&lt;w:body&gt;&lt;wx:sect&gt;&lt;w:p wsp:rsidR=&quot;00000000&quot; wsp:rsidRDefault=&quot;00963CDC&quot; wsp:rsidP=&quot;00963CDC&quot;&gt;&lt;m:oMathPara&gt;&lt;m:oMath&gt;&lt;m:r&gt;&lt;w:rPr&gt;&lt;w:rFonts w:ascii=&quot;Cambria Math&quot; w:h-ansi=&quot;Cambria Math&quot;/&gt;&lt;wx:font wx:val=&quot;Cambria Math&quot;/&gt;&lt;w:i/&gt;&lt;/w:rPr&gt;&lt;m:t&gt;Î±âˆˆNÂ &lt;/m:t&gt;&lt;/m:r&gt;&lt;/m:oMath&gt;&lt;/m:oMathPara&gt;&lt;/w:p&gt;&lt;w:sectPr wsp:rsidR=&quot;00000000&quot;&gt;&lt;w:pgSz w:w=&quot;12240&quot; w:h=&quot;15840&quot;/&gt;&lt;w:pgMar w:top=&quot;1417&quot; w:right=&quot;1701&quot; w:bottom=&quot;1417&quot; w:left=&quot;1701&quot; w:header=&quot;720&quot; w:footer=&quot;720&quot; w:gutter=&quot;0&quot;/&gt;&lt;w:cols w:space=&quot;720&quot;/&gt;&lt;/w:sectPr&gt;&lt;/wx:sect&gt;&lt;/w:body&gt;&lt;/w:wordDocument&gt;">
+            <v:imagedata chromakey="white" o:title="" r:id="rId20"/>
+          </v:shape>
+        </w:pict>
+      </w:r>
+      <w:r>
+        <w:rPr>
+          <w:rFonts w:eastAsia="Times" w:cs="Times"/>
+        </w:rPr>
+        <w:instrText xml:space="preserve"> </w:instrText>
+      </w:r>
+      <w:r>
+        <w:rPr>
+          <w:rFonts w:eastAsia="Times" w:cs="Times"/>
+        </w:rPr>
+        <w:fldChar w:fldCharType="separate"/>
+      </w:r>
+      <w:r>
+        <w:rPr>
+          <w:rFonts w:eastAsia="Times"/>
+          <w:position w:val="-5"/>
+        </w:rPr>
+        <w:pict w14:anchorId="7A5E5A88">
+          <v:shape id="_x0000_i1045" style="width:33pt;height:20.25pt" type="#_x0000_t75" equationxml="&lt;?xml version=&quot;1.0&quot; encoding=&quot;UTF-8&quot; standalone=&quot;yes&quot;?&gt;&#10;&lt;?mso-application progid=&quot;Word.Document&quot;?&gt;&#10;&lt;w:wordDocument xmlns:aml=&quot;http://schemas.microsoft.com/aml/2001/core&quot; xmlns:wpc=&quot;http://schemas.microsoft.com/office/word/2010/wordprocessingCanvas&quot; xmlns:cx=&quot;http://schemas.microsoft.com/office/drawing/2014/chartex&quot; xmlns:cx1=&quot;http://schemas.microsoft.com/office/drawing/2015/9/8/chartex&quot; xmlns:cx2=&quot;http://schemas.microsoft.com/office/drawing/2015/10/21/chartex&quot; xmlns:cx3=&quot;http://schemas.microsoft.com/office/drawing/2016/5/9/chartex&quot; xmlns:cx4=&quot;http://schemas.microsoft.com/office/drawing/2016/5/10/chartex&quot; xmlns:cx5=&quot;http://schemas.microsoft.com/office/drawing/2016/5/11/chartex&quot; xmlns:cx6=&quot;http://schemas.microsoft.com/office/drawing/2016/5/12/chartex&quot; xmlns:cx7=&quot;http://schemas.microsoft.com/office/drawing/2016/5/13/chartex&quot; xmlns:cx8=&quot;http://schemas.microsoft.com/office/drawing/2016/5/14/chartex&quot; xmlns:cr=&quot;http://schemas.microsoft.com/office/comments/2020/reactions&quot; xmlns:dt=&quot;uuid:C2F41010-65B3-11d1-A29F-00AA00C14882&quot; xmlns:mc=&quot;http://schemas.openxmlformats.org/markup-compatibility/2006&quot; xmlns:aink=&quot;http://schemas.microsoft.com/office/drawing/2016/ink&quot; xmlns:am3d=&quot;http://schemas.microsoft.com/office/drawing/2017/model3d&quot; xmlns:o=&quot;urn:schemas-microsoft-com:office:office&quot; xmlns:oel=&quot;http://schemas.microsoft.com/office/2019/extlst&quot; xmlns:m=&quot;http://schemas.openxmlformats.org/officeDocument/2006/math&quot; xmlns:v=&quot;urn:schemas-microsoft-com:vml&quot; xmlns:w10=&quot;urn:schemas-microsoft-com:office:word&quot; xmlns:w=&quot;http://schemas.microsoft.com/office/word/2003/wordml&quot; xmlns:w16du=&quot;http://schemas.microsoft.com/office/word/2023/wordml/word16du&quot; xmlns:wx=&quot;http://schemas.microsoft.com/office/word/2003/auxHint&quot; xmlns:wne=&quot;http://schemas.microsoft.com/office/word/2006/wordml&quot; xmlns:wsp=&quot;http://schemas.microsoft.com/office/word/2003/wordml/sp2&quot; xmlns:sl=&quot;http://schemas.microsoft.com/schemaLibrary/2003/core&quot; w:macrosPresent=&quot;no&quot; w:embeddedObjPresent=&quot;no&quot; w:ocxPresent=&quot;no&quot; xml:space=&quot;preserve&quot;&gt;&lt;w:ignoreSubtree w:val=&quot;http://schemas.microsoft.com/office/word/2003/wordml/sp2&quot;/&gt;&lt;o:DocumentProperties&gt;&lt;o:Version&gt;16&lt;/o:Version&gt;&lt;/o:DocumentProperties&gt;&lt;w:docPr&gt;&lt;w:view w:val=&quot;print&quot;/&gt;&lt;w:zoom w:percent=&quot;100&quot;/&gt;&lt;w:doNotEmbedSystemFonts/&gt;&lt;w:mirrorMargins/&gt;&lt;w:defaultTabStop w:val=&quot;709&quot;/&gt;&lt;w:hyphenationZone w:val=&quot;425&quot;/&gt;&lt;w:punctuationKerning/&gt;&lt;w:characterSpacingControl w:val=&quot;DontCompress&quot;/&gt;&lt;w:optimizeForBrowser/&gt;&lt;w:validateAgainstSchema/&gt;&lt;w:saveInvalidXML w:val=&quot;off&quot;/&gt;&lt;w:ignoreMixedContent w:val=&quot;off&quot;/&gt;&lt;w:alwaysShowPlaceholderText w:val=&quot;off&quot;/&gt;&lt;w:compat&gt;&lt;w:breakWrappedTables/&gt;&lt;w:snapToGridInCell/&gt;&lt;w:wrapTextWithPunct/&gt;&lt;w:useAsianBreakRules/&gt;&lt;w:dontGrowAutofit/&gt;&lt;/w:compat&gt;&lt;wsp:rsids&gt;&lt;wsp:rsidRoot wsp:val=&quot;003101E9&quot;/&gt;&lt;wsp:rsid wsp:val=&quot;000031CF&quot;/&gt;&lt;wsp:rsid wsp:val=&quot;00011E5D&quot;/&gt;&lt;wsp:rsid wsp:val=&quot;00012790&quot;/&gt;&lt;wsp:rsid wsp:val=&quot;00012FF3&quot;/&gt;&lt;wsp:rsid wsp:val=&quot;00014942&quot;/&gt;&lt;wsp:rsid wsp:val=&quot;00036DDE&quot;/&gt;&lt;wsp:rsid wsp:val=&quot;00041697&quot;/&gt;&lt;wsp:rsid wsp:val=&quot;00041EAE&quot;/&gt;&lt;wsp:rsid wsp:val=&quot;00051030&quot;/&gt;&lt;wsp:rsid wsp:val=&quot;000520B9&quot;/&gt;&lt;wsp:rsid wsp:val=&quot;000645C1&quot;/&gt;&lt;wsp:rsid wsp:val=&quot;000710BA&quot;/&gt;&lt;wsp:rsid wsp:val=&quot;000945B2&quot;/&gt;&lt;wsp:rsid wsp:val=&quot;00094E10&quot;/&gt;&lt;wsp:rsid wsp:val=&quot;000A212D&quot;/&gt;&lt;wsp:rsid wsp:val=&quot;000A5C90&quot;/&gt;&lt;wsp:rsid wsp:val=&quot;000A6AAC&quot;/&gt;&lt;wsp:rsid wsp:val=&quot;000A6C19&quot;/&gt;&lt;wsp:rsid wsp:val=&quot;000B5D56&quot;/&gt;&lt;wsp:rsid wsp:val=&quot;000C6A23&quot;/&gt;&lt;wsp:rsid wsp:val=&quot;000D4365&quot;/&gt;&lt;wsp:rsid wsp:val=&quot;000E7223&quot;/&gt;&lt;wsp:rsid wsp:val=&quot;000F2198&quot;/&gt;&lt;wsp:rsid wsp:val=&quot;0012435D&quot;/&gt;&lt;wsp:rsid wsp:val=&quot;001312C4&quot;/&gt;&lt;wsp:rsid wsp:val=&quot;0013295B&quot;/&gt;&lt;wsp:rsid wsp:val=&quot;00136E83&quot;/&gt;&lt;wsp:rsid wsp:val=&quot;001433D9&quot;/&gt;&lt;wsp:rsid wsp:val=&quot;0015738B&quot;/&gt;&lt;wsp:rsid wsp:val=&quot;001574FB&quot;/&gt;&lt;wsp:rsid wsp:val=&quot;00165D16&quot;/&gt;&lt;wsp:rsid wsp:val=&quot;00170840&quot;/&gt;&lt;wsp:rsid wsp:val=&quot;001849CE&quot;/&gt;&lt;wsp:rsid wsp:val=&quot;00191FC1&quot;/&gt;&lt;wsp:rsid wsp:val=&quot;001A6EB5&quot;/&gt;&lt;wsp:rsid wsp:val=&quot;001B141D&quot;/&gt;&lt;wsp:rsid wsp:val=&quot;001B7615&quot;/&gt;&lt;wsp:rsid wsp:val=&quot;001C3003&quot;/&gt;&lt;wsp:rsid wsp:val=&quot;001E3756&quot;/&gt;&lt;wsp:rsid wsp:val=&quot;001F1D51&quot;/&gt;&lt;wsp:rsid wsp:val=&quot;001F4D90&quot;/&gt;&lt;wsp:rsid wsp:val=&quot;001F7B46&quot;/&gt;&lt;wsp:rsid wsp:val=&quot;0021019D&quot;/&gt;&lt;wsp:rsid wsp:val=&quot;00223428&quot;/&gt;&lt;wsp:rsid wsp:val=&quot;002244EE&quot;/&gt;&lt;wsp:rsid wsp:val=&quot;00230861&quot;/&gt;&lt;wsp:rsid wsp:val=&quot;002312D3&quot;/&gt;&lt;wsp:rsid wsp:val=&quot;0023215D&quot;/&gt;&lt;wsp:rsid wsp:val=&quot;002627B2&quot;/&gt;&lt;wsp:rsid wsp:val=&quot;002636C2&quot;/&gt;&lt;wsp:rsid wsp:val=&quot;002653DD&quot;/&gt;&lt;wsp:rsid wsp:val=&quot;00265AC2&quot;/&gt;&lt;wsp:rsid wsp:val=&quot;0026627A&quot;/&gt;&lt;wsp:rsid wsp:val=&quot;00274432&quot;/&gt;&lt;wsp:rsid wsp:val=&quot;00287985&quot;/&gt;&lt;wsp:rsid wsp:val=&quot;00291C8E&quot;/&gt;&lt;wsp:rsid wsp:val=&quot;00293EDE&quot;/&gt;&lt;wsp:rsid wsp:val=&quot;0029480B&quot;/&gt;&lt;wsp:rsid wsp:val=&quot;002A5E15&quot;/&gt;&lt;wsp:rsid wsp:val=&quot;002A6B5A&quot;/&gt;&lt;wsp:rsid wsp:val=&quot;002C18C4&quot;/&gt;&lt;wsp:rsid wsp:val=&quot;002C5611&quot;/&gt;&lt;wsp:rsid wsp:val=&quot;002D114D&quot;/&gt;&lt;wsp:rsid wsp:val=&quot;002D795A&quot;/&gt;&lt;wsp:rsid wsp:val=&quot;002E5B15&quot;/&gt;&lt;wsp:rsid wsp:val=&quot;002E6E90&quot;/&gt;&lt;wsp:rsid wsp:val=&quot;002F3C68&quot;/&gt;&lt;wsp:rsid wsp:val=&quot;002F5DED&quot;/&gt;&lt;wsp:rsid wsp:val=&quot;002F7EB1&quot;/&gt;&lt;wsp:rsid wsp:val=&quot;003101E9&quot;/&gt;&lt;wsp:rsid wsp:val=&quot;0031040E&quot;/&gt;&lt;wsp:rsid wsp:val=&quot;00312A13&quot;/&gt;&lt;wsp:rsid wsp:val=&quot;00333641&quot;/&gt;&lt;wsp:rsid wsp:val=&quot;003358A7&quot;/&gt;&lt;wsp:rsid wsp:val=&quot;00344531&quot;/&gt;&lt;wsp:rsid wsp:val=&quot;00347FC2&quot;/&gt;&lt;wsp:rsid wsp:val=&quot;00352D7D&quot;/&gt;&lt;wsp:rsid wsp:val=&quot;003559ED&quot;/&gt;&lt;wsp:rsid wsp:val=&quot;003721FA&quot;/&gt;&lt;wsp:rsid wsp:val=&quot;00372305&quot;/&gt;&lt;wsp:rsid wsp:val=&quot;00372E04&quot;/&gt;&lt;wsp:rsid wsp:val=&quot;00383AE9&quot;/&gt;&lt;wsp:rsid wsp:val=&quot;0039094B&quot;/&gt;&lt;wsp:rsid wsp:val=&quot;0039756A&quot;/&gt;&lt;wsp:rsid wsp:val=&quot;00397BAD&quot;/&gt;&lt;wsp:rsid wsp:val=&quot;003A3EB2&quot;/&gt;&lt;wsp:rsid wsp:val=&quot;003A6A72&quot;/&gt;&lt;wsp:rsid wsp:val=&quot;003B521D&quot;/&gt;&lt;wsp:rsid wsp:val=&quot;003B7F66&quot;/&gt;&lt;wsp:rsid wsp:val=&quot;003C5CA0&quot;/&gt;&lt;wsp:rsid wsp:val=&quot;003D4C00&quot;/&gt;&lt;wsp:rsid wsp:val=&quot;003F07D7&quot;/&gt;&lt;wsp:rsid wsp:val=&quot;003F3D6D&quot;/&gt;&lt;wsp:rsid wsp:val=&quot;0040173D&quot;/&gt;&lt;wsp:rsid wsp:val=&quot;0043250A&quot;/&gt;&lt;wsp:rsid wsp:val=&quot;00450638&quot;/&gt;&lt;wsp:rsid wsp:val=&quot;004563A6&quot;/&gt;&lt;wsp:rsid wsp:val=&quot;00464370&quot;/&gt;&lt;wsp:rsid wsp:val=&quot;004714B2&quot;/&gt;&lt;wsp:rsid wsp:val=&quot;00474A38&quot;/&gt;&lt;wsp:rsid wsp:val=&quot;00487524&quot;/&gt;&lt;wsp:rsid wsp:val=&quot;00497972&quot;/&gt;&lt;wsp:rsid wsp:val=&quot;004A02BC&quot;/&gt;&lt;wsp:rsid wsp:val=&quot;004A3290&quot;/&gt;&lt;wsp:rsid wsp:val=&quot;004A33B7&quot;/&gt;&lt;wsp:rsid wsp:val=&quot;004A3726&quot;/&gt;&lt;wsp:rsid wsp:val=&quot;004A7129&quot;/&gt;&lt;wsp:rsid wsp:val=&quot;004A7260&quot;/&gt;&lt;wsp:rsid wsp:val=&quot;004B4E5D&quot;/&gt;&lt;wsp:rsid wsp:val=&quot;004C3800&quot;/&gt;&lt;wsp:rsid wsp:val=&quot;004C47D9&quot;/&gt;&lt;wsp:rsid wsp:val=&quot;004C5F18&quot;/&gt;&lt;wsp:rsid wsp:val=&quot;004C7FC5&quot;/&gt;&lt;wsp:rsid wsp:val=&quot;004D135E&quot;/&gt;&lt;wsp:rsid wsp:val=&quot;004D636F&quot;/&gt;&lt;wsp:rsid wsp:val=&quot;004F690E&quot;/&gt;&lt;wsp:rsid wsp:val=&quot;00500023&quot;/&gt;&lt;wsp:rsid wsp:val=&quot;005026C2&quot;/&gt;&lt;wsp:rsid wsp:val=&quot;00503EF4&quot;/&gt;&lt;wsp:rsid wsp:val=&quot;00516126&quot;/&gt;&lt;wsp:rsid wsp:val=&quot;0053671A&quot;/&gt;&lt;wsp:rsid wsp:val=&quot;005439AA&quot;/&gt;&lt;wsp:rsid wsp:val=&quot;00547C56&quot;/&gt;&lt;wsp:rsid wsp:val=&quot;00557A55&quot;/&gt;&lt;wsp:rsid wsp:val=&quot;00575555&quot;/&gt;&lt;wsp:rsid wsp:val=&quot;00577F03&quot;/&gt;&lt;wsp:rsid wsp:val=&quot;00587808&quot;/&gt;&lt;wsp:rsid wsp:val=&quot;00594038&quot;/&gt;&lt;wsp:rsid wsp:val=&quot;0059662D&quot;/&gt;&lt;wsp:rsid wsp:val=&quot;00597ED3&quot;/&gt;&lt;wsp:rsid wsp:val=&quot;005A4125&quot;/&gt;&lt;wsp:rsid wsp:val=&quot;005A4DA1&quot;/&gt;&lt;wsp:rsid wsp:val=&quot;005A5A5E&quot;/&gt;&lt;wsp:rsid wsp:val=&quot;005A5F3B&quot;/&gt;&lt;wsp:rsid wsp:val=&quot;005A60BA&quot;/&gt;&lt;wsp:rsid wsp:val=&quot;005A682E&quot;/&gt;&lt;wsp:rsid wsp:val=&quot;005B12EF&quot;/&gt;&lt;wsp:rsid wsp:val=&quot;005B1EFA&quot;/&gt;&lt;wsp:rsid wsp:val=&quot;005B6B49&quot;/&gt;&lt;wsp:rsid wsp:val=&quot;005C0906&quot;/&gt;&lt;wsp:rsid wsp:val=&quot;005C3185&quot;/&gt;&lt;wsp:rsid wsp:val=&quot;005D47EB&quot;/&gt;&lt;wsp:rsid wsp:val=&quot;005D49D8&quot;/&gt;&lt;wsp:rsid wsp:val=&quot;005D5883&quot;/&gt;&lt;wsp:rsid wsp:val=&quot;005D7EE2&quot;/&gt;&lt;wsp:rsid wsp:val=&quot;005E315F&quot;/&gt;&lt;wsp:rsid wsp:val=&quot;005F33A7&quot;/&gt;&lt;wsp:rsid wsp:val=&quot;005F73A7&quot;/&gt;&lt;wsp:rsid wsp:val=&quot;005F774A&quot;/&gt;&lt;wsp:rsid wsp:val=&quot;00602D43&quot;/&gt;&lt;wsp:rsid wsp:val=&quot;00607689&quot;/&gt;&lt;wsp:rsid wsp:val=&quot;00616390&quot;/&gt;&lt;wsp:rsid wsp:val=&quot;006257E1&quot;/&gt;&lt;wsp:rsid wsp:val=&quot;00633EED&quot;/&gt;&lt;wsp:rsid wsp:val=&quot;006502E1&quot;/&gt;&lt;wsp:rsid wsp:val=&quot;0066433A&quot;/&gt;&lt;wsp:rsid wsp:val=&quot;00670C77&quot;/&gt;&lt;wsp:rsid wsp:val=&quot;006817ED&quot;/&gt;&lt;wsp:rsid wsp:val=&quot;00694A95&quot;/&gt;&lt;wsp:rsid wsp:val=&quot;006A204F&quot;/&gt;&lt;wsp:rsid wsp:val=&quot;006D5C3B&quot;/&gt;&lt;wsp:rsid wsp:val=&quot;006D7FAC&quot;/&gt;&lt;wsp:rsid wsp:val=&quot;006E2FAF&quot;/&gt;&lt;wsp:rsid wsp:val=&quot;00715504&quot;/&gt;&lt;wsp:rsid wsp:val=&quot;00720319&quot;/&gt;&lt;wsp:rsid wsp:val=&quot;007238BA&quot;/&gt;&lt;wsp:rsid wsp:val=&quot;00732448&quot;/&gt;&lt;wsp:rsid wsp:val=&quot;007341A3&quot;/&gt;&lt;wsp:rsid wsp:val=&quot;00735554&quot;/&gt;&lt;wsp:rsid wsp:val=&quot;007537F1&quot;/&gt;&lt;wsp:rsid wsp:val=&quot;00765887&quot;/&gt;&lt;wsp:rsid wsp:val=&quot;007809DB&quot;/&gt;&lt;wsp:rsid wsp:val=&quot;00787B9B&quot;/&gt;&lt;wsp:rsid wsp:val=&quot;0079611E&quot;/&gt;&lt;wsp:rsid wsp:val=&quot;007A55CE&quot;/&gt;&lt;wsp:rsid wsp:val=&quot;007A75B8&quot;/&gt;&lt;wsp:rsid wsp:val=&quot;007B14A6&quot;/&gt;&lt;wsp:rsid wsp:val=&quot;007B58EA&quot;/&gt;&lt;wsp:rsid wsp:val=&quot;007B73B2&quot;/&gt;&lt;wsp:rsid wsp:val=&quot;007C2CF4&quot;/&gt;&lt;wsp:rsid wsp:val=&quot;007C482F&quot;/&gt;&lt;wsp:rsid wsp:val=&quot;007D4814&quot;/&gt;&lt;wsp:rsid wsp:val=&quot;007F3423&quot;/&gt;&lt;wsp:rsid wsp:val=&quot;007F6D31&quot;/&gt;&lt;wsp:rsid wsp:val=&quot;00803F78&quot;/&gt;&lt;wsp:rsid wsp:val=&quot;008040C4&quot;/&gt;&lt;wsp:rsid wsp:val=&quot;00805BA0&quot;/&gt;&lt;wsp:rsid wsp:val=&quot;008103A8&quot;/&gt;&lt;wsp:rsid wsp:val=&quot;00813C19&quot;/&gt;&lt;wsp:rsid wsp:val=&quot;00831ACC&quot;/&gt;&lt;wsp:rsid wsp:val=&quot;00832E98&quot;/&gt;&lt;wsp:rsid wsp:val=&quot;008443C0&quot;/&gt;&lt;wsp:rsid wsp:val=&quot;00850D17&quot;/&gt;&lt;wsp:rsid wsp:val=&quot;008532C2&quot;/&gt;&lt;wsp:rsid wsp:val=&quot;00867A05&quot;/&gt;&lt;wsp:rsid wsp:val=&quot;00876CCA&quot;/&gt;&lt;wsp:rsid wsp:val=&quot;00890FF4&quot;/&gt;&lt;wsp:rsid wsp:val=&quot;00891E3F&quot;/&gt;&lt;wsp:rsid wsp:val=&quot;00894FCE&quot;/&gt;&lt;wsp:rsid wsp:val=&quot;008A0E84&quot;/&gt;&lt;wsp:rsid wsp:val=&quot;008B7D6D&quot;/&gt;&lt;wsp:rsid wsp:val=&quot;008C0DD8&quot;/&gt;&lt;wsp:rsid wsp:val=&quot;008C161E&quot;/&gt;&lt;wsp:rsid wsp:val=&quot;008C30F4&quot;/&gt;&lt;wsp:rsid wsp:val=&quot;008C3F2C&quot;/&gt;&lt;wsp:rsid wsp:val=&quot;008C6DC2&quot;/&gt;&lt;wsp:rsid wsp:val=&quot;008D1488&quot;/&gt;&lt;wsp:rsid wsp:val=&quot;008D36B6&quot;/&gt;&lt;wsp:rsid wsp:val=&quot;008D36C4&quot;/&gt;&lt;wsp:rsid wsp:val=&quot;008F5B7D&quot;/&gt;&lt;wsp:rsid wsp:val=&quot;00904445&quot;/&gt;&lt;wsp:rsid wsp:val=&quot;0090796E&quot;/&gt;&lt;wsp:rsid wsp:val=&quot;00932B39&quot;/&gt;&lt;wsp:rsid wsp:val=&quot;00932FAF&quot;/&gt;&lt;wsp:rsid wsp:val=&quot;00933212&quot;/&gt;&lt;wsp:rsid wsp:val=&quot;0094120B&quot;/&gt;&lt;wsp:rsid wsp:val=&quot;00951424&quot;/&gt;&lt;wsp:rsid wsp:val=&quot;009613EB&quot;/&gt;&lt;wsp:rsid wsp:val=&quot;00963CDC&quot;/&gt;&lt;wsp:rsid wsp:val=&quot;00967F63&quot;/&gt;&lt;wsp:rsid wsp:val=&quot;00985396&quot;/&gt;&lt;wsp:rsid wsp:val=&quot;009862BF&quot;/&gt;&lt;wsp:rsid wsp:val=&quot;0098721F&quot;/&gt;&lt;wsp:rsid wsp:val=&quot;00987396&quot;/&gt;&lt;wsp:rsid wsp:val=&quot;009905FF&quot;/&gt;&lt;wsp:rsid wsp:val=&quot;009A1A42&quot;/&gt;&lt;wsp:rsid wsp:val=&quot;009A465D&quot;/&gt;&lt;wsp:rsid wsp:val=&quot;009A77A5&quot;/&gt;&lt;wsp:rsid wsp:val=&quot;009B39B3&quot;/&gt;&lt;wsp:rsid wsp:val=&quot;009C0274&quot;/&gt;&lt;wsp:rsid wsp:val=&quot;009C3757&quot;/&gt;&lt;wsp:rsid wsp:val=&quot;009E5D6D&quot;/&gt;&lt;wsp:rsid wsp:val=&quot;009E7B57&quot;/&gt;&lt;wsp:rsid wsp:val=&quot;009F231B&quot;/&gt;&lt;wsp:rsid wsp:val=&quot;009F5140&quot;/&gt;&lt;wsp:rsid wsp:val=&quot;00A01C68&quot;/&gt;&lt;wsp:rsid wsp:val=&quot;00A05672&quot;/&gt;&lt;wsp:rsid wsp:val=&quot;00A2552B&quot;/&gt;&lt;wsp:rsid wsp:val=&quot;00A3599F&quot;/&gt;&lt;wsp:rsid wsp:val=&quot;00A40956&quot;/&gt;&lt;wsp:rsid wsp:val=&quot;00A57AC2&quot;/&gt;&lt;wsp:rsid wsp:val=&quot;00A57B48&quot;/&gt;&lt;wsp:rsid wsp:val=&quot;00A62790&quot;/&gt;&lt;wsp:rsid wsp:val=&quot;00A66605&quot;/&gt;&lt;wsp:rsid wsp:val=&quot;00A7623D&quot;/&gt;&lt;wsp:rsid wsp:val=&quot;00A84CB3&quot;/&gt;&lt;wsp:rsid wsp:val=&quot;00A91157&quot;/&gt;&lt;wsp:rsid wsp:val=&quot;00A91512&quot;/&gt;&lt;wsp:rsid wsp:val=&quot;00AA2573&quot;/&gt;&lt;wsp:rsid wsp:val=&quot;00AB0653&quot;/&gt;&lt;wsp:rsid wsp:val=&quot;00AE1957&quot;/&gt;&lt;wsp:rsid wsp:val=&quot;00AE1B8F&quot;/&gt;&lt;wsp:rsid wsp:val=&quot;00AE268F&quot;/&gt;&lt;wsp:rsid wsp:val=&quot;00AF0897&quot;/&gt;&lt;wsp:rsid wsp:val=&quot;00AF3329&quot;/&gt;&lt;wsp:rsid wsp:val=&quot;00AF3BEC&quot;/&gt;&lt;wsp:rsid wsp:val=&quot;00B10CBB&quot;/&gt;&lt;wsp:rsid wsp:val=&quot;00B41018&quot;/&gt;&lt;wsp:rsid wsp:val=&quot;00B4390B&quot;/&gt;&lt;wsp:rsid wsp:val=&quot;00B47915&quot;/&gt;&lt;wsp:rsid wsp:val=&quot;00B507C9&quot;/&gt;&lt;wsp:rsid wsp:val=&quot;00B574B0&quot;/&gt;&lt;wsp:rsid wsp:val=&quot;00B57BF1&quot;/&gt;&lt;wsp:rsid wsp:val=&quot;00B617DF&quot;/&gt;&lt;wsp:rsid wsp:val=&quot;00B64933&quot;/&gt;&lt;wsp:rsid wsp:val=&quot;00B73DEF&quot;/&gt;&lt;wsp:rsid wsp:val=&quot;00B91F37&quot;/&gt;&lt;wsp:rsid wsp:val=&quot;00B9290D&quot;/&gt;&lt;wsp:rsid wsp:val=&quot;00BA39BC&quot;/&gt;&lt;wsp:rsid wsp:val=&quot;00BA5C53&quot;/&gt;&lt;wsp:rsid wsp:val=&quot;00BA7C33&quot;/&gt;&lt;wsp:rsid wsp:val=&quot;00BB2D0A&quot;/&gt;&lt;wsp:rsid wsp:val=&quot;00BB32AA&quot;/&gt;&lt;wsp:rsid wsp:val=&quot;00BB5E49&quot;/&gt;&lt;wsp:rsid wsp:val=&quot;00BB6259&quot;/&gt;&lt;wsp:rsid wsp:val=&quot;00BB7B75&quot;/&gt;&lt;wsp:rsid wsp:val=&quot;00BC5C5F&quot;/&gt;&lt;wsp:rsid wsp:val=&quot;00BC6AE7&quot;/&gt;&lt;wsp:rsid wsp:val=&quot;00BC732A&quot;/&gt;&lt;wsp:rsid wsp:val=&quot;00BD58A0&quot;/&gt;&lt;wsp:rsid wsp:val=&quot;00C02480&quot;/&gt;&lt;wsp:rsid wsp:val=&quot;00C123B0&quot;/&gt;&lt;wsp:rsid wsp:val=&quot;00C43883&quot;/&gt;&lt;wsp:rsid wsp:val=&quot;00C46A10&quot;/&gt;&lt;wsp:rsid wsp:val=&quot;00C46B3E&quot;/&gt;&lt;wsp:rsid wsp:val=&quot;00C50141&quot;/&gt;&lt;wsp:rsid wsp:val=&quot;00C507E2&quot;/&gt;&lt;wsp:rsid wsp:val=&quot;00C53158&quot;/&gt;&lt;wsp:rsid wsp:val=&quot;00C6713B&quot;/&gt;&lt;wsp:rsid wsp:val=&quot;00C7778B&quot;/&gt;&lt;wsp:rsid wsp:val=&quot;00C85D53&quot;/&gt;&lt;wsp:rsid wsp:val=&quot;00C95EEA&quot;/&gt;&lt;wsp:rsid wsp:val=&quot;00CA0CE4&quot;/&gt;&lt;wsp:rsid wsp:val=&quot;00CA18F0&quot;/&gt;&lt;wsp:rsid wsp:val=&quot;00CA777F&quot;/&gt;&lt;wsp:rsid wsp:val=&quot;00CB32B7&quot;/&gt;&lt;wsp:rsid wsp:val=&quot;00CB735F&quot;/&gt;&lt;wsp:rsid wsp:val=&quot;00CD797A&quot;/&gt;&lt;wsp:rsid wsp:val=&quot;00CE2877&quot;/&gt;&lt;wsp:rsid wsp:val=&quot;00CF2577&quot;/&gt;&lt;wsp:rsid wsp:val=&quot;00D02EEA&quot;/&gt;&lt;wsp:rsid wsp:val=&quot;00D06F6F&quot;/&gt;&lt;wsp:rsid wsp:val=&quot;00D212ED&quot;/&gt;&lt;wsp:rsid wsp:val=&quot;00D21A3B&quot;/&gt;&lt;wsp:rsid wsp:val=&quot;00D31E19&quot;/&gt;&lt;wsp:rsid wsp:val=&quot;00D32A91&quot;/&gt;&lt;wsp:rsid wsp:val=&quot;00D429BA&quot;/&gt;&lt;wsp:rsid wsp:val=&quot;00D51EA2&quot;/&gt;&lt;wsp:rsid wsp:val=&quot;00D62982&quot;/&gt;&lt;wsp:rsid wsp:val=&quot;00D62AFD&quot;/&gt;&lt;wsp:rsid wsp:val=&quot;00D67F9E&quot;/&gt;&lt;wsp:rsid wsp:val=&quot;00D748B4&quot;/&gt;&lt;wsp:rsid wsp:val=&quot;00D84750&quot;/&gt;&lt;wsp:rsid wsp:val=&quot;00D902C6&quot;/&gt;&lt;wsp:rsid wsp:val=&quot;00DA09A4&quot;/&gt;&lt;wsp:rsid wsp:val=&quot;00DA3BC0&quot;/&gt;&lt;wsp:rsid wsp:val=&quot;00DA5CBC&quot;/&gt;&lt;wsp:rsid wsp:val=&quot;00DA6A20&quot;/&gt;&lt;wsp:rsid wsp:val=&quot;00DB19B5&quot;/&gt;&lt;wsp:rsid wsp:val=&quot;00DC21A4&quot;/&gt;&lt;wsp:rsid wsp:val=&quot;00DF44B3&quot;/&gt;&lt;wsp:rsid wsp:val=&quot;00DF74F4&quot;/&gt;&lt;wsp:rsid wsp:val=&quot;00E16729&quot;/&gt;&lt;wsp:rsid wsp:val=&quot;00E2555D&quot;/&gt;&lt;wsp:rsid wsp:val=&quot;00E56436&quot;/&gt;&lt;wsp:rsid wsp:val=&quot;00E66003&quot;/&gt;&lt;wsp:rsid wsp:val=&quot;00E67E2D&quot;/&gt;&lt;wsp:rsid wsp:val=&quot;00E73AC4&quot;/&gt;&lt;wsp:rsid wsp:val=&quot;00E8235F&quot;/&gt;&lt;wsp:rsid wsp:val=&quot;00E85CB1&quot;/&gt;&lt;wsp:rsid wsp:val=&quot;00E95700&quot;/&gt;&lt;wsp:rsid wsp:val=&quot;00EB786D&quot;/&gt;&lt;wsp:rsid wsp:val=&quot;00EC03D8&quot;/&gt;&lt;wsp:rsid wsp:val=&quot;00EC3340&quot;/&gt;&lt;wsp:rsid wsp:val=&quot;00EE0130&quot;/&gt;&lt;wsp:rsid wsp:val=&quot;00EE77D4&quot;/&gt;&lt;wsp:rsid wsp:val=&quot;00F207D9&quot;/&gt;&lt;wsp:rsid wsp:val=&quot;00F237A8&quot;/&gt;&lt;wsp:rsid wsp:val=&quot;00F26174&quot;/&gt;&lt;wsp:rsid wsp:val=&quot;00F35307&quot;/&gt;&lt;wsp:rsid wsp:val=&quot;00F35B6B&quot;/&gt;&lt;wsp:rsid wsp:val=&quot;00F4EB1B&quot;/&gt;&lt;wsp:rsid wsp:val=&quot;00F54FE5&quot;/&gt;&lt;wsp:rsid wsp:val=&quot;00F572B8&quot;/&gt;&lt;wsp:rsid wsp:val=&quot;00F62A62&quot;/&gt;&lt;wsp:rsid wsp:val=&quot;00F63110&quot;/&gt;&lt;wsp:rsid wsp:val=&quot;00F866F3&quot;/&gt;&lt;wsp:rsid wsp:val=&quot;00F95634&quot;/&gt;&lt;wsp:rsid wsp:val=&quot;00FA1590&quot;/&gt;&lt;wsp:rsid wsp:val=&quot;00FB0F1F&quot;/&gt;&lt;wsp:rsid wsp:val=&quot;00FB1274&quot;/&gt;&lt;wsp:rsid wsp:val=&quot;00FB5BA4&quot;/&gt;&lt;wsp:rsid wsp:val=&quot;00FD19B5&quot;/&gt;&lt;wsp:rsid wsp:val=&quot;00FD20DB&quot;/&gt;&lt;wsp:rsid wsp:val=&quot;00FD66E5&quot;/&gt;&lt;wsp:rsid wsp:val=&quot;00FF0B25&quot;/&gt;&lt;wsp:rsid wsp:val=&quot;012183F6&quot;/&gt;&lt;wsp:rsid wsp:val=&quot;025C9ABD&quot;/&gt;&lt;wsp:rsid wsp:val=&quot;02F33B7E&quot;/&gt;&lt;wsp:rsid wsp:val=&quot;030BCC63&quot;/&gt;&lt;wsp:rsid wsp:val=&quot;035F3BA2&quot;/&gt;&lt;wsp:rsid wsp:val=&quot;04198006&quot;/&gt;&lt;wsp:rsid wsp:val=&quot;048A4682&quot;/&gt;&lt;wsp:rsid wsp:val=&quot;06FDE45A&quot;/&gt;&lt;wsp:rsid wsp:val=&quot;07612DAA&quot;/&gt;&lt;wsp:rsid wsp:val=&quot;079ADE0F&quot;/&gt;&lt;wsp:rsid wsp:val=&quot;07B86627&quot;/&gt;&lt;wsp:rsid wsp:val=&quot;07BDF5CD&quot;/&gt;&lt;wsp:rsid wsp:val=&quot;08B4DFEE&quot;/&gt;&lt;wsp:rsid wsp:val=&quot;0936E046&quot;/&gt;&lt;wsp:rsid wsp:val=&quot;094CAEA4&quot;/&gt;&lt;wsp:rsid wsp:val=&quot;09CD4E36&quot;/&gt;&lt;wsp:rsid wsp:val=&quot;0A4B20A9&quot;/&gt;&lt;wsp:rsid wsp:val=&quot;0ABB1CDC&quot;/&gt;&lt;wsp:rsid wsp:val=&quot;0AC33C38&quot;/&gt;&lt;wsp:rsid wsp:val=&quot;0CB14CE8&quot;/&gt;&lt;wsp:rsid wsp:val=&quot;0CF7D76E&quot;/&gt;&lt;wsp:rsid wsp:val=&quot;0DD801AA&quot;/&gt;&lt;wsp:rsid wsp:val=&quot;0F473930&quot;/&gt;&lt;wsp:rsid wsp:val=&quot;0F5C984F&quot;/&gt;&lt;wsp:rsid wsp:val=&quot;0FA3F6BB&quot;/&gt;&lt;wsp:rsid wsp:val=&quot;1008D3A2&quot;/&gt;&lt;wsp:rsid wsp:val=&quot;11236CF9&quot;/&gt;&lt;wsp:rsid wsp:val=&quot;11C1FA45&quot;/&gt;&lt;wsp:rsid wsp:val=&quot;1253A2D8&quot;/&gt;&lt;wsp:rsid wsp:val=&quot;133EE0CD&quot;/&gt;&lt;wsp:rsid wsp:val=&quot;13778A7B&quot;/&gt;&lt;wsp:rsid wsp:val=&quot;13A1F847&quot;/&gt;&lt;wsp:rsid wsp:val=&quot;14688AE7&quot;/&gt;&lt;wsp:rsid wsp:val=&quot;1636B59F&quot;/&gt;&lt;wsp:rsid wsp:val=&quot;16A04D4B&quot;/&gt;&lt;wsp:rsid wsp:val=&quot;1956852D&quot;/&gt;&lt;wsp:rsid wsp:val=&quot;1B09200B&quot;/&gt;&lt;wsp:rsid wsp:val=&quot;1BF2CA69&quot;/&gt;&lt;wsp:rsid wsp:val=&quot;1C284BEE&quot;/&gt;&lt;wsp:rsid wsp:val=&quot;1CE0CAE5&quot;/&gt;&lt;wsp:rsid wsp:val=&quot;1D30AE4F&quot;/&gt;&lt;wsp:rsid wsp:val=&quot;1DA79AEE&quot;/&gt;&lt;wsp:rsid wsp:val=&quot;1EFE0521&quot;/&gt;&lt;wsp:rsid wsp:val=&quot;1F5025D5&quot;/&gt;&lt;wsp:rsid wsp:val=&quot;1FEB1416&quot;/&gt;&lt;wsp:rsid wsp:val=&quot;207FE3D7&quot;/&gt;&lt;wsp:rsid wsp:val=&quot;20C8FE13&quot;/&gt;&lt;wsp:rsid wsp:val=&quot;20CCC751&quot;/&gt;&lt;wsp:rsid wsp:val=&quot;21D625D1&quot;/&gt;&lt;wsp:rsid wsp:val=&quot;22A92DEB&quot;/&gt;&lt;wsp:rsid wsp:val=&quot;22E4D68E&quot;/&gt;&lt;wsp:rsid wsp:val=&quot;24908100&quot;/&gt;&lt;wsp:rsid wsp:val=&quot;25E170BD&quot;/&gt;&lt;wsp:rsid wsp:val=&quot;26455185&quot;/&gt;&lt;wsp:rsid wsp:val=&quot;268E071A&quot;/&gt;&lt;wsp:rsid wsp:val=&quot;26FD9DAB&quot;/&gt;&lt;wsp:rsid wsp:val=&quot;277ED4B5&quot;/&gt;&lt;wsp:rsid wsp:val=&quot;2926B5E9&quot;/&gt;&lt;wsp:rsid wsp:val=&quot;295A7106&quot;/&gt;&lt;wsp:rsid wsp:val=&quot;2AE53961&quot;/&gt;&lt;wsp:rsid wsp:val=&quot;2B230D13&quot;/&gt;&lt;wsp:rsid wsp:val=&quot;2B777871&quot;/&gt;&lt;wsp:rsid wsp:val=&quot;2C8E5322&quot;/&gt;&lt;wsp:rsid wsp:val=&quot;2C95DC01&quot;/&gt;&lt;wsp:rsid wsp:val=&quot;2E564D1F&quot;/&gt;&lt;wsp:rsid wsp:val=&quot;300EDC4A&quot;/&gt;&lt;wsp:rsid wsp:val=&quot;3037B67F&quot;/&gt;&lt;wsp:rsid wsp:val=&quot;3095D4D0&quot;/&gt;&lt;wsp:rsid wsp:val=&quot;30DEC7CE&quot;/&gt;&lt;wsp:rsid wsp:val=&quot;31316DBF&quot;/&gt;&lt;wsp:rsid wsp:val=&quot;32F60CC2&quot;/&gt;&lt;wsp:rsid wsp:val=&quot;3304EAB4&quot;/&gt;&lt;wsp:rsid wsp:val=&quot;3339701A&quot;/&gt;&lt;wsp:rsid wsp:val=&quot;337CC8DA&quot;/&gt;&lt;wsp:rsid wsp:val=&quot;34368159&quot;/&gt;&lt;wsp:rsid wsp:val=&quot;35B7585D&quot;/&gt;&lt;wsp:rsid wsp:val=&quot;35CD26BB&quot;/&gt;&lt;wsp:rsid wsp:val=&quot;3690F6D4&quot;/&gt;&lt;wsp:rsid wsp:val=&quot;3715EC84&quot;/&gt;&lt;wsp:rsid wsp:val=&quot;37298FD3&quot;/&gt;&lt;wsp:rsid wsp:val=&quot;38B08DF5&quot;/&gt;&lt;wsp:rsid wsp:val=&quot;38C78B43&quot;/&gt;&lt;wsp:rsid wsp:val=&quot;3937B94C&quot;/&gt;&lt;wsp:rsid wsp:val=&quot;3945CCF5&quot;/&gt;&lt;wsp:rsid wsp:val=&quot;3995A5C7&quot;/&gt;&lt;wsp:rsid wsp:val=&quot;39F26352&quot;/&gt;&lt;wsp:rsid wsp:val=&quot;3AF66F95&quot;/&gt;&lt;wsp:rsid wsp:val=&quot;3BE6694A&quot;/&gt;&lt;wsp:rsid wsp:val=&quot;3CA89B34&quot;/&gt;&lt;wsp:rsid wsp:val=&quot;3CBFD4F0&quot;/&gt;&lt;wsp:rsid wsp:val=&quot;3D33F470&quot;/&gt;&lt;wsp:rsid wsp:val=&quot;3E52199C&quot;/&gt;&lt;wsp:rsid wsp:val=&quot;3F561B47&quot;/&gt;&lt;wsp:rsid wsp:val=&quot;406B9532&quot;/&gt;&lt;wsp:rsid wsp:val=&quot;415E8DDC&quot;/&gt;&lt;wsp:rsid wsp:val=&quot;4289CB8D&quot;/&gt;&lt;wsp:rsid wsp:val=&quot;429576BE&quot;/&gt;&lt;wsp:rsid wsp:val=&quot;431B0E7E&quot;/&gt;&lt;wsp:rsid wsp:val=&quot;4411C5CE&quot;/&gt;&lt;wsp:rsid wsp:val=&quot;442FB388&quot;/&gt;&lt;wsp:rsid wsp:val=&quot;4430E278&quot;/&gt;&lt;wsp:rsid wsp:val=&quot;443E9AED&quot;/&gt;&lt;wsp:rsid wsp:val=&quot;44ED5C83&quot;/&gt;&lt;wsp:rsid wsp:val=&quot;44EE26CC&quot;/&gt;&lt;wsp:rsid wsp:val=&quot;47CF3121&quot;/&gt;&lt;wsp:rsid wsp:val=&quot;4943C57C&quot;/&gt;&lt;wsp:rsid wsp:val=&quot;4A55A7FF&quot;/&gt;&lt;wsp:rsid wsp:val=&quot;4A9D9446&quot;/&gt;&lt;wsp:rsid wsp:val=&quot;4BF9CA8D&quot;/&gt;&lt;wsp:rsid wsp:val=&quot;4C46AE07&quot;/&gt;&lt;wsp:rsid wsp:val=&quot;4CA306EB&quot;/&gt;&lt;wsp:rsid wsp:val=&quot;4CBFC5B5&quot;/&gt;&lt;wsp:rsid wsp:val=&quot;4D36421A&quot;/&gt;&lt;wsp:rsid wsp:val=&quot;4D4D0C97&quot;/&gt;&lt;wsp:rsid wsp:val=&quot;4D5FB3C7&quot;/&gt;&lt;wsp:rsid wsp:val=&quot;4D852965&quot;/&gt;&lt;wsp:rsid wsp:val=&quot;4DF84CC6&quot;/&gt;&lt;wsp:rsid wsp:val=&quot;4EC98E78&quot;/&gt;&lt;wsp:rsid wsp:val=&quot;4FC24999&quot;/&gt;&lt;wsp:rsid wsp:val=&quot;4FF530D0&quot;/&gt;&lt;wsp:rsid wsp:val=&quot;50763509&quot;/&gt;&lt;wsp:rsid wsp:val=&quot;522A6E16&quot;/&gt;&lt;wsp:rsid wsp:val=&quot;54E10A9F&quot;/&gt;&lt;wsp:rsid wsp:val=&quot;550E3AF2&quot;/&gt;&lt;wsp:rsid wsp:val=&quot;56EFCB90&quot;/&gt;&lt;wsp:rsid wsp:val=&quot;573E439C&quot;/&gt;&lt;wsp:rsid wsp:val=&quot;574BBFCD&quot;/&gt;&lt;wsp:rsid wsp:val=&quot;57684BC6&quot;/&gt;&lt;wsp:rsid wsp:val=&quot;5919EA85&quot;/&gt;&lt;wsp:rsid wsp:val=&quot;59938F13&quot;/&gt;&lt;wsp:rsid wsp:val=&quot;5A315216&quot;/&gt;&lt;wsp:rsid wsp:val=&quot;5A797ACB&quot;/&gt;&lt;wsp:rsid wsp:val=&quot;5ACC8563&quot;/&gt;&lt;wsp:rsid wsp:val=&quot;5AD50966&quot;/&gt;&lt;wsp:rsid wsp:val=&quot;5AEEFB11&quot;/&gt;&lt;wsp:rsid wsp:val=&quot;5CEB850C&quot;/&gt;&lt;wsp:rsid wsp:val=&quot;5E806501&quot;/&gt;&lt;wsp:rsid wsp:val=&quot;5FEE3BC1&quot;/&gt;&lt;wsp:rsid wsp:val=&quot;61E1D17F&quot;/&gt;&lt;wsp:rsid wsp:val=&quot;62038877&quot;/&gt;&lt;wsp:rsid wsp:val=&quot;652B4F28&quot;/&gt;&lt;wsp:rsid wsp:val=&quot;662A25D4&quot;/&gt;&lt;wsp:rsid wsp:val=&quot;67F4BA1F&quot;/&gt;&lt;wsp:rsid wsp:val=&quot;68403CD3&quot;/&gt;&lt;wsp:rsid wsp:val=&quot;6AA7008A&quot;/&gt;&lt;wsp:rsid wsp:val=&quot;6B7D0894&quot;/&gt;&lt;wsp:rsid wsp:val=&quot;6C7E0A4F&quot;/&gt;&lt;wsp:rsid wsp:val=&quot;6C846DDB&quot;/&gt;&lt;wsp:rsid wsp:val=&quot;6CE7151B&quot;/&gt;&lt;wsp:rsid wsp:val=&quot;6E54B90A&quot;/&gt;&lt;wsp:rsid wsp:val=&quot;6E81E95D&quot;/&gt;&lt;wsp:rsid wsp:val=&quot;6E9624D7&quot;/&gt;&lt;wsp:rsid wsp:val=&quot;6FA4D4E1&quot;/&gt;&lt;wsp:rsid wsp:val=&quot;703B74A7&quot;/&gt;&lt;wsp:rsid wsp:val=&quot;705DC317&quot;/&gt;&lt;wsp:rsid wsp:val=&quot;71391D5E&quot;/&gt;&lt;wsp:rsid wsp:val=&quot;718F59BC&quot;/&gt;&lt;wsp:rsid wsp:val=&quot;71B72C3F&quot;/&gt;&lt;wsp:rsid wsp:val=&quot;7306E36F&quot;/&gt;&lt;wsp:rsid wsp:val=&quot;73FA7391&quot;/&gt;&lt;wsp:rsid wsp:val=&quot;74042684&quot;/&gt;&lt;wsp:rsid wsp:val=&quot;785AC153&quot;/&gt;&lt;wsp:rsid wsp:val=&quot;785F1771&quot;/&gt;&lt;wsp:rsid wsp:val=&quot;78754A76&quot;/&gt;&lt;wsp:rsid wsp:val=&quot;7A86D886&quot;/&gt;&lt;wsp:rsid wsp:val=&quot;7AD64CB1&quot;/&gt;&lt;wsp:rsid wsp:val=&quot;7AD6B158&quot;/&gt;&lt;wsp:rsid wsp:val=&quot;7B78706A&quot;/&gt;&lt;wsp:rsid wsp:val=&quot;7CCE4325&quot;/&gt;&lt;wsp:rsid wsp:val=&quot;7D1A8F27&quot;/&gt;&lt;wsp:rsid wsp:val=&quot;7D1D2A70&quot;/&gt;&lt;wsp:rsid wsp:val=&quot;7F724316&quot;/&gt;&lt;/wsp:rsids&gt;&lt;/w:docPr&gt;&lt;w:body&gt;&lt;wx:sect&gt;&lt;w:p wsp:rsidR=&quot;00000000&quot; wsp:rsidRDefault=&quot;00963CDC&quot; wsp:rsidP=&quot;00963CDC&quot;&gt;&lt;m:oMathPara&gt;&lt;m:oMath&gt;&lt;m:r&gt;&lt;w:rPr&gt;&lt;w:rFonts w:ascii=&quot;Cambria Math&quot; w:h-ansi=&quot;Cambria Math&quot;/&gt;&lt;wx:font wx:val=&quot;Cambria Math&quot;/&gt;&lt;w:i/&gt;&lt;/w:rPr&gt;&lt;m:t&gt;Î±âˆˆNÂ &lt;/m:t&gt;&lt;/m:r&gt;&lt;/m:oMath&gt;&lt;/m:oMathPara&gt;&lt;/w:p&gt;&lt;w:sectPr wsp:rsidR=&quot;00000000&quot;&gt;&lt;w:pgSz w:w=&quot;12240&quot; w:h=&quot;15840&quot;/&gt;&lt;w:pgMar w:top=&quot;1417&quot; w:right=&quot;1701&quot; w:bottom=&quot;1417&quot; w:left=&quot;1701&quot; w:header=&quot;720&quot; w:footer=&quot;720&quot; w:gutter=&quot;0&quot;/&gt;&lt;w:cols w:space=&quot;720&quot;/&gt;&lt;/w:sectPr&gt;&lt;/wx:sect&gt;&lt;/w:body&gt;&lt;/w:wordDocument&gt;">
+            <v:imagedata chromakey="white" o:title="" r:id="rId20"/>
+          </v:shape>
+        </w:pict>
+      </w:r>
+      <w:r>
+        <w:rPr>
+          <w:rFonts w:eastAsia="Times" w:cs="Times"/>
+        </w:rPr>
+        <w:fldChar w:fldCharType="end"/>
+      </w:r>
+      <w:r>
+        <w:rPr>
+          <w:rFonts w:eastAsia="Times" w:cs="Times"/>
+        </w:rPr>
+        <w:t>e</w:t>
+      </w:r>
+      <w:r>
+        <w:rPr>
+          <w:rFonts w:eastAsia="Times" w:cs="Times"/>
+        </w:rPr>
+        <w:t xml:space="preserve"> </w:t>
+      </w:r>
+    </w:p>
+    <w:p>
+      <w:pPr>
+        <w:ind w:firstLine="709"/>
+        <w:jc w:val="center"/>
+        <w:rPr>
+          <w:rFonts w:eastAsia="Times" w:cs="Times"/>
+        </w:rPr>
+      </w:pPr>
+      <w:r>
+        <w:rPr>
+          <w:rFonts w:eastAsia="Times" w:cs="Times"/>
+        </w:rPr>
+        <w:t xml:space="preserve">Se linear </w:t>
+      </w:r>
+      <w:r>
+        <w:rPr>
+          <w:rFonts w:eastAsia="Times" w:cs="Times"/>
+        </w:rPr>
+        <w:t xml:space="preserve">à </w:t>
+      </w:r>
+      <w:r>
+        <w:rPr>
+          <w:rFonts w:eastAsia="Times" w:cs="Times"/>
+        </w:rPr>
+        <w:t xml:space="preserve">direita: </w:t>
+      </w:r>
+      <w:r>
+        <w:rPr>
+          <w:rFonts w:eastAsia="Times" w:cs="Times"/>
+        </w:rPr>
+        <w:fldChar w:fldCharType="begin"/>
+      </w:r>
+      <w:r>
+        <w:rPr>
+          <w:rFonts w:eastAsia="Times" w:cs="Times"/>
+        </w:rPr>
+        <w:instrText xml:space="preserve"> QUOTE </w:instrText>
+      </w:r>
+      <w:r>
+        <w:rPr>
+          <w:rFonts w:eastAsia="Times"/>
+          <w:position w:val="-5"/>
+        </w:rPr>
+        <w:pict w14:anchorId="49A6DD08">
+          <v:shape id="_x0000_i1046" style="width:164.25pt;height:20.25pt" type="#_x0000_t75" equationxml="&lt;?xml version=&quot;1.0&quot; encoding=&quot;UTF-8&quot; standalone=&quot;yes&quot;?&gt;&#10;&lt;?mso-application progid=&quot;Word.Document&quot;?&gt;&#10;&lt;w:wordDocument xmlns:aml=&quot;http://schemas.microsoft.com/aml/2001/core&quot; xmlns:wpc=&quot;http://schemas.microsoft.com/office/word/2010/wordprocessingCanvas&quot; xmlns:cx=&quot;http://schemas.microsoft.com/office/drawing/2014/chartex&quot; xmlns:cx1=&quot;http://schemas.microsoft.com/office/drawing/2015/9/8/chartex&quot; xmlns:cx2=&quot;http://schemas.microsoft.com/office/drawing/2015/10/21/chartex&quot; xmlns:cx3=&quot;http://schemas.microsoft.com/office/drawing/2016/5/9/chartex&quot; xmlns:cx4=&quot;http://schemas.microsoft.com/office/drawing/2016/5/10/chartex&quot; xmlns:cx5=&quot;http://schemas.microsoft.com/office/drawing/2016/5/11/chartex&quot; xmlns:cx6=&quot;http://schemas.microsoft.com/office/drawing/2016/5/12/chartex&quot; xmlns:cx7=&quot;http://schemas.microsoft.com/office/drawing/2016/5/13/chartex&quot; xmlns:cx8=&quot;http://schemas.microsoft.com/office/drawing/2016/5/14/chartex&quot; xmlns:cr=&quot;http://schemas.microsoft.com/office/comments/2020/reactions&quot; xmlns:dt=&quot;uuid:C2F41010-65B3-11d1-A29F-00AA00C14882&quot; xmlns:mc=&quot;http://schemas.openxmlformats.org/markup-compatibility/2006&quot; xmlns:aink=&quot;http://schemas.microsoft.com/office/drawing/2016/ink&quot; xmlns:am3d=&quot;http://schemas.microsoft.com/office/drawing/2017/model3d&quot; xmlns:o=&quot;urn:schemas-microsoft-com:office:office&quot; xmlns:oel=&quot;http://schemas.microsoft.com/office/2019/extlst&quot; xmlns:m=&quot;http://schemas.openxmlformats.org/officeDocument/2006/math&quot; xmlns:v=&quot;urn:schemas-microsoft-com:vml&quot; xmlns:w10=&quot;urn:schemas-microsoft-com:office:word&quot; xmlns:w=&quot;http://schemas.microsoft.com/office/word/2003/wordml&quot; xmlns:w16du=&quot;http://schemas.microsoft.com/office/word/2023/wordml/word16du&quot; xmlns:wx=&quot;http://schemas.microsoft.com/office/word/2003/auxHint&quot; xmlns:wne=&quot;http://schemas.microsoft.com/office/word/2006/wordml&quot; xmlns:wsp=&quot;http://schemas.microsoft.com/office/word/2003/wordml/sp2&quot; xmlns:sl=&quot;http://schemas.microsoft.com/schemaLibrary/2003/core&quot; w:macrosPresent=&quot;no&quot; w:embeddedObjPresent=&quot;no&quot; w:ocxPresent=&quot;no&quot; xml:space=&quot;preserve&quot;&gt;&lt;w:ignoreSubtree w:val=&quot;http://schemas.microsoft.com/office/word/2003/wordml/sp2&quot;/&gt;&lt;o:DocumentProperties&gt;&lt;o:Version&gt;16&lt;/o:Version&gt;&lt;/o:DocumentProperties&gt;&lt;w:docPr&gt;&lt;w:view w:val=&quot;print&quot;/&gt;&lt;w:zoom w:percent=&quot;100&quot;/&gt;&lt;w:doNotEmbedSystemFonts/&gt;&lt;w:mirrorMargins/&gt;&lt;w:defaultTabStop w:val=&quot;709&quot;/&gt;&lt;w:hyphenationZone w:val=&quot;425&quot;/&gt;&lt;w:punctuationKerning/&gt;&lt;w:characterSpacingControl w:val=&quot;DontCompress&quot;/&gt;&lt;w:optimizeForBrowser/&gt;&lt;w:validateAgainstSchema/&gt;&lt;w:saveInvalidXML w:val=&quot;off&quot;/&gt;&lt;w:ignoreMixedContent w:val=&quot;off&quot;/&gt;&lt;w:alwaysShowPlaceholderText w:val=&quot;off&quot;/&gt;&lt;w:compat&gt;&lt;w:breakWrappedTables/&gt;&lt;w:snapToGridInCell/&gt;&lt;w:wrapTextWithPunct/&gt;&lt;w:useAsianBreakRules/&gt;&lt;w:dontGrowAutofit/&gt;&lt;/w:compat&gt;&lt;wsp:rsids&gt;&lt;wsp:rsidRoot wsp:val=&quot;003101E9&quot;/&gt;&lt;wsp:rsid wsp:val=&quot;000031CF&quot;/&gt;&lt;wsp:rsid wsp:val=&quot;00011E5D&quot;/&gt;&lt;wsp:rsid wsp:val=&quot;00012790&quot;/&gt;&lt;wsp:rsid wsp:val=&quot;00012FF3&quot;/&gt;&lt;wsp:rsid wsp:val=&quot;00014942&quot;/&gt;&lt;wsp:rsid wsp:val=&quot;00036DDE&quot;/&gt;&lt;wsp:rsid wsp:val=&quot;00041697&quot;/&gt;&lt;wsp:rsid wsp:val=&quot;00041EAE&quot;/&gt;&lt;wsp:rsid wsp:val=&quot;00051030&quot;/&gt;&lt;wsp:rsid wsp:val=&quot;000520B9&quot;/&gt;&lt;wsp:rsid wsp:val=&quot;000645C1&quot;/&gt;&lt;wsp:rsid wsp:val=&quot;000710BA&quot;/&gt;&lt;wsp:rsid wsp:val=&quot;000945B2&quot;/&gt;&lt;wsp:rsid wsp:val=&quot;00094E10&quot;/&gt;&lt;wsp:rsid wsp:val=&quot;000A212D&quot;/&gt;&lt;wsp:rsid wsp:val=&quot;000A5C90&quot;/&gt;&lt;wsp:rsid wsp:val=&quot;000A6AAC&quot;/&gt;&lt;wsp:rsid wsp:val=&quot;000A6C19&quot;/&gt;&lt;wsp:rsid wsp:val=&quot;000B5D56&quot;/&gt;&lt;wsp:rsid wsp:val=&quot;000C6A23&quot;/&gt;&lt;wsp:rsid wsp:val=&quot;000D4365&quot;/&gt;&lt;wsp:rsid wsp:val=&quot;000E7223&quot;/&gt;&lt;wsp:rsid wsp:val=&quot;000F2198&quot;/&gt;&lt;wsp:rsid wsp:val=&quot;0012435D&quot;/&gt;&lt;wsp:rsid wsp:val=&quot;001312C4&quot;/&gt;&lt;wsp:rsid wsp:val=&quot;0013295B&quot;/&gt;&lt;wsp:rsid wsp:val=&quot;00136E83&quot;/&gt;&lt;wsp:rsid wsp:val=&quot;001433D9&quot;/&gt;&lt;wsp:rsid wsp:val=&quot;0015738B&quot;/&gt;&lt;wsp:rsid wsp:val=&quot;001574FB&quot;/&gt;&lt;wsp:rsid wsp:val=&quot;00165D16&quot;/&gt;&lt;wsp:rsid wsp:val=&quot;00170840&quot;/&gt;&lt;wsp:rsid wsp:val=&quot;001849CE&quot;/&gt;&lt;wsp:rsid wsp:val=&quot;00191FC1&quot;/&gt;&lt;wsp:rsid wsp:val=&quot;001A6EB5&quot;/&gt;&lt;wsp:rsid wsp:val=&quot;001B141D&quot;/&gt;&lt;wsp:rsid wsp:val=&quot;001B7615&quot;/&gt;&lt;wsp:rsid wsp:val=&quot;001C3003&quot;/&gt;&lt;wsp:rsid wsp:val=&quot;001E3756&quot;/&gt;&lt;wsp:rsid wsp:val=&quot;001F1D51&quot;/&gt;&lt;wsp:rsid wsp:val=&quot;001F4D90&quot;/&gt;&lt;wsp:rsid wsp:val=&quot;001F7B46&quot;/&gt;&lt;wsp:rsid wsp:val=&quot;0021019D&quot;/&gt;&lt;wsp:rsid wsp:val=&quot;00223428&quot;/&gt;&lt;wsp:rsid wsp:val=&quot;002244EE&quot;/&gt;&lt;wsp:rsid wsp:val=&quot;00230861&quot;/&gt;&lt;wsp:rsid wsp:val=&quot;002312D3&quot;/&gt;&lt;wsp:rsid wsp:val=&quot;0023215D&quot;/&gt;&lt;wsp:rsid wsp:val=&quot;002627B2&quot;/&gt;&lt;wsp:rsid wsp:val=&quot;002636C2&quot;/&gt;&lt;wsp:rsid wsp:val=&quot;002653DD&quot;/&gt;&lt;wsp:rsid wsp:val=&quot;00265AC2&quot;/&gt;&lt;wsp:rsid wsp:val=&quot;0026627A&quot;/&gt;&lt;wsp:rsid wsp:val=&quot;00274432&quot;/&gt;&lt;wsp:rsid wsp:val=&quot;00287985&quot;/&gt;&lt;wsp:rsid wsp:val=&quot;00291C8E&quot;/&gt;&lt;wsp:rsid wsp:val=&quot;00293EDE&quot;/&gt;&lt;wsp:rsid wsp:val=&quot;0029480B&quot;/&gt;&lt;wsp:rsid wsp:val=&quot;002A5E15&quot;/&gt;&lt;wsp:rsid wsp:val=&quot;002A6B5A&quot;/&gt;&lt;wsp:rsid wsp:val=&quot;002C18C4&quot;/&gt;&lt;wsp:rsid wsp:val=&quot;002C5611&quot;/&gt;&lt;wsp:rsid wsp:val=&quot;002D114D&quot;/&gt;&lt;wsp:rsid wsp:val=&quot;002D795A&quot;/&gt;&lt;wsp:rsid wsp:val=&quot;002E5B15&quot;/&gt;&lt;wsp:rsid wsp:val=&quot;002E6E90&quot;/&gt;&lt;wsp:rsid wsp:val=&quot;002F3C68&quot;/&gt;&lt;wsp:rsid wsp:val=&quot;002F5DED&quot;/&gt;&lt;wsp:rsid wsp:val=&quot;002F7EB1&quot;/&gt;&lt;wsp:rsid wsp:val=&quot;003101E9&quot;/&gt;&lt;wsp:rsid wsp:val=&quot;0031040E&quot;/&gt;&lt;wsp:rsid wsp:val=&quot;00312A13&quot;/&gt;&lt;wsp:rsid wsp:val=&quot;00333641&quot;/&gt;&lt;wsp:rsid wsp:val=&quot;003358A7&quot;/&gt;&lt;wsp:rsid wsp:val=&quot;00344531&quot;/&gt;&lt;wsp:rsid wsp:val=&quot;00347FC2&quot;/&gt;&lt;wsp:rsid wsp:val=&quot;00352D7D&quot;/&gt;&lt;wsp:rsid wsp:val=&quot;003559ED&quot;/&gt;&lt;wsp:rsid wsp:val=&quot;003721FA&quot;/&gt;&lt;wsp:rsid wsp:val=&quot;00372305&quot;/&gt;&lt;wsp:rsid wsp:val=&quot;00372E04&quot;/&gt;&lt;wsp:rsid wsp:val=&quot;00383AE9&quot;/&gt;&lt;wsp:rsid wsp:val=&quot;0039094B&quot;/&gt;&lt;wsp:rsid wsp:val=&quot;0039756A&quot;/&gt;&lt;wsp:rsid wsp:val=&quot;00397BAD&quot;/&gt;&lt;wsp:rsid wsp:val=&quot;003A3EB2&quot;/&gt;&lt;wsp:rsid wsp:val=&quot;003A6A72&quot;/&gt;&lt;wsp:rsid wsp:val=&quot;003B521D&quot;/&gt;&lt;wsp:rsid wsp:val=&quot;003B7F66&quot;/&gt;&lt;wsp:rsid wsp:val=&quot;003C5CA0&quot;/&gt;&lt;wsp:rsid wsp:val=&quot;003D4C00&quot;/&gt;&lt;wsp:rsid wsp:val=&quot;003F07D7&quot;/&gt;&lt;wsp:rsid wsp:val=&quot;003F3D6D&quot;/&gt;&lt;wsp:rsid wsp:val=&quot;0040173D&quot;/&gt;&lt;wsp:rsid wsp:val=&quot;0043250A&quot;/&gt;&lt;wsp:rsid wsp:val=&quot;00450638&quot;/&gt;&lt;wsp:rsid wsp:val=&quot;004563A6&quot;/&gt;&lt;wsp:rsid wsp:val=&quot;00464370&quot;/&gt;&lt;wsp:rsid wsp:val=&quot;004714B2&quot;/&gt;&lt;wsp:rsid wsp:val=&quot;00474A38&quot;/&gt;&lt;wsp:rsid wsp:val=&quot;00487524&quot;/&gt;&lt;wsp:rsid wsp:val=&quot;00497972&quot;/&gt;&lt;wsp:rsid wsp:val=&quot;004A02BC&quot;/&gt;&lt;wsp:rsid wsp:val=&quot;004A3290&quot;/&gt;&lt;wsp:rsid wsp:val=&quot;004A33B7&quot;/&gt;&lt;wsp:rsid wsp:val=&quot;004A3726&quot;/&gt;&lt;wsp:rsid wsp:val=&quot;004A7129&quot;/&gt;&lt;wsp:rsid wsp:val=&quot;004A7260&quot;/&gt;&lt;wsp:rsid wsp:val=&quot;004B4E5D&quot;/&gt;&lt;wsp:rsid wsp:val=&quot;004C3800&quot;/&gt;&lt;wsp:rsid wsp:val=&quot;004C47D9&quot;/&gt;&lt;wsp:rsid wsp:val=&quot;004C5F18&quot;/&gt;&lt;wsp:rsid wsp:val=&quot;004C7FC5&quot;/&gt;&lt;wsp:rsid wsp:val=&quot;004D135E&quot;/&gt;&lt;wsp:rsid wsp:val=&quot;004D636F&quot;/&gt;&lt;wsp:rsid wsp:val=&quot;004F690E&quot;/&gt;&lt;wsp:rsid wsp:val=&quot;00500023&quot;/&gt;&lt;wsp:rsid wsp:val=&quot;005026C2&quot;/&gt;&lt;wsp:rsid wsp:val=&quot;00503EF4&quot;/&gt;&lt;wsp:rsid wsp:val=&quot;00516126&quot;/&gt;&lt;wsp:rsid wsp:val=&quot;0053671A&quot;/&gt;&lt;wsp:rsid wsp:val=&quot;005439AA&quot;/&gt;&lt;wsp:rsid wsp:val=&quot;00547C56&quot;/&gt;&lt;wsp:rsid wsp:val=&quot;00557A55&quot;/&gt;&lt;wsp:rsid wsp:val=&quot;00575555&quot;/&gt;&lt;wsp:rsid wsp:val=&quot;00577F03&quot;/&gt;&lt;wsp:rsid wsp:val=&quot;00587808&quot;/&gt;&lt;wsp:rsid wsp:val=&quot;00594038&quot;/&gt;&lt;wsp:rsid wsp:val=&quot;0059662D&quot;/&gt;&lt;wsp:rsid wsp:val=&quot;00597ED3&quot;/&gt;&lt;wsp:rsid wsp:val=&quot;005A4125&quot;/&gt;&lt;wsp:rsid wsp:val=&quot;005A4DA1&quot;/&gt;&lt;wsp:rsid wsp:val=&quot;005A5A5E&quot;/&gt;&lt;wsp:rsid wsp:val=&quot;005A5F3B&quot;/&gt;&lt;wsp:rsid wsp:val=&quot;005A60BA&quot;/&gt;&lt;wsp:rsid wsp:val=&quot;005A682E&quot;/&gt;&lt;wsp:rsid wsp:val=&quot;005B12EF&quot;/&gt;&lt;wsp:rsid wsp:val=&quot;005B1EFA&quot;/&gt;&lt;wsp:rsid wsp:val=&quot;005B6B49&quot;/&gt;&lt;wsp:rsid wsp:val=&quot;005C0906&quot;/&gt;&lt;wsp:rsid wsp:val=&quot;005C3185&quot;/&gt;&lt;wsp:rsid wsp:val=&quot;005D47EB&quot;/&gt;&lt;wsp:rsid wsp:val=&quot;005D49D8&quot;/&gt;&lt;wsp:rsid wsp:val=&quot;005D5883&quot;/&gt;&lt;wsp:rsid wsp:val=&quot;005D7EE2&quot;/&gt;&lt;wsp:rsid wsp:val=&quot;005E315F&quot;/&gt;&lt;wsp:rsid wsp:val=&quot;005F33A7&quot;/&gt;&lt;wsp:rsid wsp:val=&quot;005F73A7&quot;/&gt;&lt;wsp:rsid wsp:val=&quot;005F774A&quot;/&gt;&lt;wsp:rsid wsp:val=&quot;00602D43&quot;/&gt;&lt;wsp:rsid wsp:val=&quot;00607689&quot;/&gt;&lt;wsp:rsid wsp:val=&quot;00616390&quot;/&gt;&lt;wsp:rsid wsp:val=&quot;006257E1&quot;/&gt;&lt;wsp:rsid wsp:val=&quot;00633EED&quot;/&gt;&lt;wsp:rsid wsp:val=&quot;006502E1&quot;/&gt;&lt;wsp:rsid wsp:val=&quot;0066433A&quot;/&gt;&lt;wsp:rsid wsp:val=&quot;00670C77&quot;/&gt;&lt;wsp:rsid wsp:val=&quot;006817ED&quot;/&gt;&lt;wsp:rsid wsp:val=&quot;00694A95&quot;/&gt;&lt;wsp:rsid wsp:val=&quot;006A204F&quot;/&gt;&lt;wsp:rsid wsp:val=&quot;006B30B9&quot;/&gt;&lt;wsp:rsid wsp:val=&quot;006D5C3B&quot;/&gt;&lt;wsp:rsid wsp:val=&quot;006D7FAC&quot;/&gt;&lt;wsp:rsid wsp:val=&quot;006E2FAF&quot;/&gt;&lt;wsp:rsid wsp:val=&quot;00715504&quot;/&gt;&lt;wsp:rsid wsp:val=&quot;00720319&quot;/&gt;&lt;wsp:rsid wsp:val=&quot;007238BA&quot;/&gt;&lt;wsp:rsid wsp:val=&quot;00732448&quot;/&gt;&lt;wsp:rsid wsp:val=&quot;007341A3&quot;/&gt;&lt;wsp:rsid wsp:val=&quot;00735554&quot;/&gt;&lt;wsp:rsid wsp:val=&quot;007537F1&quot;/&gt;&lt;wsp:rsid wsp:val=&quot;00765887&quot;/&gt;&lt;wsp:rsid wsp:val=&quot;007809DB&quot;/&gt;&lt;wsp:rsid wsp:val=&quot;00787B9B&quot;/&gt;&lt;wsp:rsid wsp:val=&quot;0079611E&quot;/&gt;&lt;wsp:rsid wsp:val=&quot;007A55CE&quot;/&gt;&lt;wsp:rsid wsp:val=&quot;007A75B8&quot;/&gt;&lt;wsp:rsid wsp:val=&quot;007B14A6&quot;/&gt;&lt;wsp:rsid wsp:val=&quot;007B58EA&quot;/&gt;&lt;wsp:rsid wsp:val=&quot;007B73B2&quot;/&gt;&lt;wsp:rsid wsp:val=&quot;007C2CF4&quot;/&gt;&lt;wsp:rsid wsp:val=&quot;007C482F&quot;/&gt;&lt;wsp:rsid wsp:val=&quot;007D4814&quot;/&gt;&lt;wsp:rsid wsp:val=&quot;007F3423&quot;/&gt;&lt;wsp:rsid wsp:val=&quot;007F6D31&quot;/&gt;&lt;wsp:rsid wsp:val=&quot;00803F78&quot;/&gt;&lt;wsp:rsid wsp:val=&quot;008040C4&quot;/&gt;&lt;wsp:rsid wsp:val=&quot;00805BA0&quot;/&gt;&lt;wsp:rsid wsp:val=&quot;008103A8&quot;/&gt;&lt;wsp:rsid wsp:val=&quot;00813C19&quot;/&gt;&lt;wsp:rsid wsp:val=&quot;00831ACC&quot;/&gt;&lt;wsp:rsid wsp:val=&quot;00832E98&quot;/&gt;&lt;wsp:rsid wsp:val=&quot;008443C0&quot;/&gt;&lt;wsp:rsid wsp:val=&quot;00850D17&quot;/&gt;&lt;wsp:rsid wsp:val=&quot;008532C2&quot;/&gt;&lt;wsp:rsid wsp:val=&quot;00867A05&quot;/&gt;&lt;wsp:rsid wsp:val=&quot;00876CCA&quot;/&gt;&lt;wsp:rsid wsp:val=&quot;00890FF4&quot;/&gt;&lt;wsp:rsid wsp:val=&quot;00891E3F&quot;/&gt;&lt;wsp:rsid wsp:val=&quot;00894FCE&quot;/&gt;&lt;wsp:rsid wsp:val=&quot;008A0E84&quot;/&gt;&lt;wsp:rsid wsp:val=&quot;008B7D6D&quot;/&gt;&lt;wsp:rsid wsp:val=&quot;008C0DD8&quot;/&gt;&lt;wsp:rsid wsp:val=&quot;008C161E&quot;/&gt;&lt;wsp:rsid wsp:val=&quot;008C30F4&quot;/&gt;&lt;wsp:rsid wsp:val=&quot;008C3F2C&quot;/&gt;&lt;wsp:rsid wsp:val=&quot;008C6DC2&quot;/&gt;&lt;wsp:rsid wsp:val=&quot;008D1488&quot;/&gt;&lt;wsp:rsid wsp:val=&quot;008D36B6&quot;/&gt;&lt;wsp:rsid wsp:val=&quot;008D36C4&quot;/&gt;&lt;wsp:rsid wsp:val=&quot;008F5B7D&quot;/&gt;&lt;wsp:rsid wsp:val=&quot;00904445&quot;/&gt;&lt;wsp:rsid wsp:val=&quot;0090796E&quot;/&gt;&lt;wsp:rsid wsp:val=&quot;00932B39&quot;/&gt;&lt;wsp:rsid wsp:val=&quot;00932FAF&quot;/&gt;&lt;wsp:rsid wsp:val=&quot;00933212&quot;/&gt;&lt;wsp:rsid wsp:val=&quot;0094120B&quot;/&gt;&lt;wsp:rsid wsp:val=&quot;00951424&quot;/&gt;&lt;wsp:rsid wsp:val=&quot;009613EB&quot;/&gt;&lt;wsp:rsid wsp:val=&quot;00967F63&quot;/&gt;&lt;wsp:rsid wsp:val=&quot;00985396&quot;/&gt;&lt;wsp:rsid wsp:val=&quot;009862BF&quot;/&gt;&lt;wsp:rsid wsp:val=&quot;0098721F&quot;/&gt;&lt;wsp:rsid wsp:val=&quot;00987396&quot;/&gt;&lt;wsp:rsid wsp:val=&quot;009905FF&quot;/&gt;&lt;wsp:rsid wsp:val=&quot;009A1A42&quot;/&gt;&lt;wsp:rsid wsp:val=&quot;009A465D&quot;/&gt;&lt;wsp:rsid wsp:val=&quot;009A77A5&quot;/&gt;&lt;wsp:rsid wsp:val=&quot;009B39B3&quot;/&gt;&lt;wsp:rsid wsp:val=&quot;009C0274&quot;/&gt;&lt;wsp:rsid wsp:val=&quot;009C3757&quot;/&gt;&lt;wsp:rsid wsp:val=&quot;009E5D6D&quot;/&gt;&lt;wsp:rsid wsp:val=&quot;009E7B57&quot;/&gt;&lt;wsp:rsid wsp:val=&quot;009F231B&quot;/&gt;&lt;wsp:rsid wsp:val=&quot;009F5140&quot;/&gt;&lt;wsp:rsid wsp:val=&quot;00A01C68&quot;/&gt;&lt;wsp:rsid wsp:val=&quot;00A05672&quot;/&gt;&lt;wsp:rsid wsp:val=&quot;00A2552B&quot;/&gt;&lt;wsp:rsid wsp:val=&quot;00A3599F&quot;/&gt;&lt;wsp:rsid wsp:val=&quot;00A40956&quot;/&gt;&lt;wsp:rsid wsp:val=&quot;00A57AC2&quot;/&gt;&lt;wsp:rsid wsp:val=&quot;00A57B48&quot;/&gt;&lt;wsp:rsid wsp:val=&quot;00A62790&quot;/&gt;&lt;wsp:rsid wsp:val=&quot;00A66605&quot;/&gt;&lt;wsp:rsid wsp:val=&quot;00A7623D&quot;/&gt;&lt;wsp:rsid wsp:val=&quot;00A84CB3&quot;/&gt;&lt;wsp:rsid wsp:val=&quot;00A91157&quot;/&gt;&lt;wsp:rsid wsp:val=&quot;00A91512&quot;/&gt;&lt;wsp:rsid wsp:val=&quot;00AA2573&quot;/&gt;&lt;wsp:rsid wsp:val=&quot;00AB0653&quot;/&gt;&lt;wsp:rsid wsp:val=&quot;00AE1957&quot;/&gt;&lt;wsp:rsid wsp:val=&quot;00AE1B8F&quot;/&gt;&lt;wsp:rsid wsp:val=&quot;00AE268F&quot;/&gt;&lt;wsp:rsid wsp:val=&quot;00AF0897&quot;/&gt;&lt;wsp:rsid wsp:val=&quot;00AF3329&quot;/&gt;&lt;wsp:rsid wsp:val=&quot;00AF3BEC&quot;/&gt;&lt;wsp:rsid wsp:val=&quot;00B10CBB&quot;/&gt;&lt;wsp:rsid wsp:val=&quot;00B41018&quot;/&gt;&lt;wsp:rsid wsp:val=&quot;00B4390B&quot;/&gt;&lt;wsp:rsid wsp:val=&quot;00B47915&quot;/&gt;&lt;wsp:rsid wsp:val=&quot;00B507C9&quot;/&gt;&lt;wsp:rsid wsp:val=&quot;00B574B0&quot;/&gt;&lt;wsp:rsid wsp:val=&quot;00B57BF1&quot;/&gt;&lt;wsp:rsid wsp:val=&quot;00B617DF&quot;/&gt;&lt;wsp:rsid wsp:val=&quot;00B64933&quot;/&gt;&lt;wsp:rsid wsp:val=&quot;00B73DEF&quot;/&gt;&lt;wsp:rsid wsp:val=&quot;00B91F37&quot;/&gt;&lt;wsp:rsid wsp:val=&quot;00B9290D&quot;/&gt;&lt;wsp:rsid wsp:val=&quot;00BA39BC&quot;/&gt;&lt;wsp:rsid wsp:val=&quot;00BA5C53&quot;/&gt;&lt;wsp:rsid wsp:val=&quot;00BA7C33&quot;/&gt;&lt;wsp:rsid wsp:val=&quot;00BB2D0A&quot;/&gt;&lt;wsp:rsid wsp:val=&quot;00BB32AA&quot;/&gt;&lt;wsp:rsid wsp:val=&quot;00BB5E49&quot;/&gt;&lt;wsp:rsid wsp:val=&quot;00BB6259&quot;/&gt;&lt;wsp:rsid wsp:val=&quot;00BB7B75&quot;/&gt;&lt;wsp:rsid wsp:val=&quot;00BC5C5F&quot;/&gt;&lt;wsp:rsid wsp:val=&quot;00BC6AE7&quot;/&gt;&lt;wsp:rsid wsp:val=&quot;00BC732A&quot;/&gt;&lt;wsp:rsid wsp:val=&quot;00BD58A0&quot;/&gt;&lt;wsp:rsid wsp:val=&quot;00C02480&quot;/&gt;&lt;wsp:rsid wsp:val=&quot;00C123B0&quot;/&gt;&lt;wsp:rsid wsp:val=&quot;00C43883&quot;/&gt;&lt;wsp:rsid wsp:val=&quot;00C46A10&quot;/&gt;&lt;wsp:rsid wsp:val=&quot;00C46B3E&quot;/&gt;&lt;wsp:rsid wsp:val=&quot;00C50141&quot;/&gt;&lt;wsp:rsid wsp:val=&quot;00C507E2&quot;/&gt;&lt;wsp:rsid wsp:val=&quot;00C53158&quot;/&gt;&lt;wsp:rsid wsp:val=&quot;00C6713B&quot;/&gt;&lt;wsp:rsid wsp:val=&quot;00C7778B&quot;/&gt;&lt;wsp:rsid wsp:val=&quot;00C85D53&quot;/&gt;&lt;wsp:rsid wsp:val=&quot;00C95EEA&quot;/&gt;&lt;wsp:rsid wsp:val=&quot;00CA0CE4&quot;/&gt;&lt;wsp:rsid wsp:val=&quot;00CA18F0&quot;/&gt;&lt;wsp:rsid wsp:val=&quot;00CA777F&quot;/&gt;&lt;wsp:rsid wsp:val=&quot;00CB32B7&quot;/&gt;&lt;wsp:rsid wsp:val=&quot;00CB735F&quot;/&gt;&lt;wsp:rsid wsp:val=&quot;00CD797A&quot;/&gt;&lt;wsp:rsid wsp:val=&quot;00CE2877&quot;/&gt;&lt;wsp:rsid wsp:val=&quot;00CF2577&quot;/&gt;&lt;wsp:rsid wsp:val=&quot;00D02EEA&quot;/&gt;&lt;wsp:rsid wsp:val=&quot;00D06F6F&quot;/&gt;&lt;wsp:rsid wsp:val=&quot;00D212ED&quot;/&gt;&lt;wsp:rsid wsp:val=&quot;00D21A3B&quot;/&gt;&lt;wsp:rsid wsp:val=&quot;00D31E19&quot;/&gt;&lt;wsp:rsid wsp:val=&quot;00D32A91&quot;/&gt;&lt;wsp:rsid wsp:val=&quot;00D429BA&quot;/&gt;&lt;wsp:rsid wsp:val=&quot;00D51EA2&quot;/&gt;&lt;wsp:rsid wsp:val=&quot;00D62982&quot;/&gt;&lt;wsp:rsid wsp:val=&quot;00D62AFD&quot;/&gt;&lt;wsp:rsid wsp:val=&quot;00D67F9E&quot;/&gt;&lt;wsp:rsid wsp:val=&quot;00D748B4&quot;/&gt;&lt;wsp:rsid wsp:val=&quot;00D84750&quot;/&gt;&lt;wsp:rsid wsp:val=&quot;00D902C6&quot;/&gt;&lt;wsp:rsid wsp:val=&quot;00DA09A4&quot;/&gt;&lt;wsp:rsid wsp:val=&quot;00DA3BC0&quot;/&gt;&lt;wsp:rsid wsp:val=&quot;00DA5CBC&quot;/&gt;&lt;wsp:rsid wsp:val=&quot;00DA6A20&quot;/&gt;&lt;wsp:rsid wsp:val=&quot;00DB19B5&quot;/&gt;&lt;wsp:rsid wsp:val=&quot;00DC21A4&quot;/&gt;&lt;wsp:rsid wsp:val=&quot;00DF44B3&quot;/&gt;&lt;wsp:rsid wsp:val=&quot;00DF74F4&quot;/&gt;&lt;wsp:rsid wsp:val=&quot;00E16729&quot;/&gt;&lt;wsp:rsid wsp:val=&quot;00E2555D&quot;/&gt;&lt;wsp:rsid wsp:val=&quot;00E56436&quot;/&gt;&lt;wsp:rsid wsp:val=&quot;00E66003&quot;/&gt;&lt;wsp:rsid wsp:val=&quot;00E67E2D&quot;/&gt;&lt;wsp:rsid wsp:val=&quot;00E73AC4&quot;/&gt;&lt;wsp:rsid wsp:val=&quot;00E8235F&quot;/&gt;&lt;wsp:rsid wsp:val=&quot;00E85CB1&quot;/&gt;&lt;wsp:rsid wsp:val=&quot;00E95700&quot;/&gt;&lt;wsp:rsid wsp:val=&quot;00EB786D&quot;/&gt;&lt;wsp:rsid wsp:val=&quot;00EC03D8&quot;/&gt;&lt;wsp:rsid wsp:val=&quot;00EC3340&quot;/&gt;&lt;wsp:rsid wsp:val=&quot;00EE0130&quot;/&gt;&lt;wsp:rsid wsp:val=&quot;00EE77D4&quot;/&gt;&lt;wsp:rsid wsp:val=&quot;00F207D9&quot;/&gt;&lt;wsp:rsid wsp:val=&quot;00F237A8&quot;/&gt;&lt;wsp:rsid wsp:val=&quot;00F26174&quot;/&gt;&lt;wsp:rsid wsp:val=&quot;00F35307&quot;/&gt;&lt;wsp:rsid wsp:val=&quot;00F35B6B&quot;/&gt;&lt;wsp:rsid wsp:val=&quot;00F4EB1B&quot;/&gt;&lt;wsp:rsid wsp:val=&quot;00F54FE5&quot;/&gt;&lt;wsp:rsid wsp:val=&quot;00F572B8&quot;/&gt;&lt;wsp:rsid wsp:val=&quot;00F62A62&quot;/&gt;&lt;wsp:rsid wsp:val=&quot;00F63110&quot;/&gt;&lt;wsp:rsid wsp:val=&quot;00F866F3&quot;/&gt;&lt;wsp:rsid wsp:val=&quot;00F95634&quot;/&gt;&lt;wsp:rsid wsp:val=&quot;00FA1590&quot;/&gt;&lt;wsp:rsid wsp:val=&quot;00FB0F1F&quot;/&gt;&lt;wsp:rsid wsp:val=&quot;00FB1274&quot;/&gt;&lt;wsp:rsid wsp:val=&quot;00FB5BA4&quot;/&gt;&lt;wsp:rsid wsp:val=&quot;00FD19B5&quot;/&gt;&lt;wsp:rsid wsp:val=&quot;00FD20DB&quot;/&gt;&lt;wsp:rsid wsp:val=&quot;00FD66E5&quot;/&gt;&lt;wsp:rsid wsp:val=&quot;00FF0B25&quot;/&gt;&lt;wsp:rsid wsp:val=&quot;012183F6&quot;/&gt;&lt;wsp:rsid wsp:val=&quot;025C9ABD&quot;/&gt;&lt;wsp:rsid wsp:val=&quot;02F33B7E&quot;/&gt;&lt;wsp:rsid wsp:val=&quot;030BCC63&quot;/&gt;&lt;wsp:rsid wsp:val=&quot;035F3BA2&quot;/&gt;&lt;wsp:rsid wsp:val=&quot;04198006&quot;/&gt;&lt;wsp:rsid wsp:val=&quot;048A4682&quot;/&gt;&lt;wsp:rsid wsp:val=&quot;06FDE45A&quot;/&gt;&lt;wsp:rsid wsp:val=&quot;07612DAA&quot;/&gt;&lt;wsp:rsid wsp:val=&quot;079ADE0F&quot;/&gt;&lt;wsp:rsid wsp:val=&quot;07B86627&quot;/&gt;&lt;wsp:rsid wsp:val=&quot;07BDF5CD&quot;/&gt;&lt;wsp:rsid wsp:val=&quot;08B4DFEE&quot;/&gt;&lt;wsp:rsid wsp:val=&quot;0936E046&quot;/&gt;&lt;wsp:rsid wsp:val=&quot;094CAEA4&quot;/&gt;&lt;wsp:rsid wsp:val=&quot;09CD4E36&quot;/&gt;&lt;wsp:rsid wsp:val=&quot;0A4B20A9&quot;/&gt;&lt;wsp:rsid wsp:val=&quot;0ABB1CDC&quot;/&gt;&lt;wsp:rsid wsp:val=&quot;0AC33C38&quot;/&gt;&lt;wsp:rsid wsp:val=&quot;0CB14CE8&quot;/&gt;&lt;wsp:rsid wsp:val=&quot;0CF7D76E&quot;/&gt;&lt;wsp:rsid wsp:val=&quot;0DD801AA&quot;/&gt;&lt;wsp:rsid wsp:val=&quot;0F473930&quot;/&gt;&lt;wsp:rsid wsp:val=&quot;0F5C984F&quot;/&gt;&lt;wsp:rsid wsp:val=&quot;0FA3F6BB&quot;/&gt;&lt;wsp:rsid wsp:val=&quot;1008D3A2&quot;/&gt;&lt;wsp:rsid wsp:val=&quot;11236CF9&quot;/&gt;&lt;wsp:rsid wsp:val=&quot;11C1FA45&quot;/&gt;&lt;wsp:rsid wsp:val=&quot;1253A2D8&quot;/&gt;&lt;wsp:rsid wsp:val=&quot;133EE0CD&quot;/&gt;&lt;wsp:rsid wsp:val=&quot;13778A7B&quot;/&gt;&lt;wsp:rsid wsp:val=&quot;13A1F847&quot;/&gt;&lt;wsp:rsid wsp:val=&quot;14688AE7&quot;/&gt;&lt;wsp:rsid wsp:val=&quot;1636B59F&quot;/&gt;&lt;wsp:rsid wsp:val=&quot;16A04D4B&quot;/&gt;&lt;wsp:rsid wsp:val=&quot;1956852D&quot;/&gt;&lt;wsp:rsid wsp:val=&quot;1B09200B&quot;/&gt;&lt;wsp:rsid wsp:val=&quot;1BF2CA69&quot;/&gt;&lt;wsp:rsid wsp:val=&quot;1C284BEE&quot;/&gt;&lt;wsp:rsid wsp:val=&quot;1CE0CAE5&quot;/&gt;&lt;wsp:rsid wsp:val=&quot;1D30AE4F&quot;/&gt;&lt;wsp:rsid wsp:val=&quot;1DA79AEE&quot;/&gt;&lt;wsp:rsid wsp:val=&quot;1EFE0521&quot;/&gt;&lt;wsp:rsid wsp:val=&quot;1F5025D5&quot;/&gt;&lt;wsp:rsid wsp:val=&quot;1FEB1416&quot;/&gt;&lt;wsp:rsid wsp:val=&quot;207FE3D7&quot;/&gt;&lt;wsp:rsid wsp:val=&quot;20C8FE13&quot;/&gt;&lt;wsp:rsid wsp:val=&quot;20CCC751&quot;/&gt;&lt;wsp:rsid wsp:val=&quot;21D625D1&quot;/&gt;&lt;wsp:rsid wsp:val=&quot;22A92DEB&quot;/&gt;&lt;wsp:rsid wsp:val=&quot;22E4D68E&quot;/&gt;&lt;wsp:rsid wsp:val=&quot;24908100&quot;/&gt;&lt;wsp:rsid wsp:val=&quot;25E170BD&quot;/&gt;&lt;wsp:rsid wsp:val=&quot;26455185&quot;/&gt;&lt;wsp:rsid wsp:val=&quot;268E071A&quot;/&gt;&lt;wsp:rsid wsp:val=&quot;26FD9DAB&quot;/&gt;&lt;wsp:rsid wsp:val=&quot;277ED4B5&quot;/&gt;&lt;wsp:rsid wsp:val=&quot;2926B5E9&quot;/&gt;&lt;wsp:rsid wsp:val=&quot;295A7106&quot;/&gt;&lt;wsp:rsid wsp:val=&quot;2AE53961&quot;/&gt;&lt;wsp:rsid wsp:val=&quot;2B230D13&quot;/&gt;&lt;wsp:rsid wsp:val=&quot;2B777871&quot;/&gt;&lt;wsp:rsid wsp:val=&quot;2C8E5322&quot;/&gt;&lt;wsp:rsid wsp:val=&quot;2C95DC01&quot;/&gt;&lt;wsp:rsid wsp:val=&quot;2E564D1F&quot;/&gt;&lt;wsp:rsid wsp:val=&quot;300EDC4A&quot;/&gt;&lt;wsp:rsid wsp:val=&quot;3037B67F&quot;/&gt;&lt;wsp:rsid wsp:val=&quot;3095D4D0&quot;/&gt;&lt;wsp:rsid wsp:val=&quot;30DEC7CE&quot;/&gt;&lt;wsp:rsid wsp:val=&quot;31316DBF&quot;/&gt;&lt;wsp:rsid wsp:val=&quot;32F60CC2&quot;/&gt;&lt;wsp:rsid wsp:val=&quot;3304EAB4&quot;/&gt;&lt;wsp:rsid wsp:val=&quot;3339701A&quot;/&gt;&lt;wsp:rsid wsp:val=&quot;337CC8DA&quot;/&gt;&lt;wsp:rsid wsp:val=&quot;34368159&quot;/&gt;&lt;wsp:rsid wsp:val=&quot;35B7585D&quot;/&gt;&lt;wsp:rsid wsp:val=&quot;35CD26BB&quot;/&gt;&lt;wsp:rsid wsp:val=&quot;3690F6D4&quot;/&gt;&lt;wsp:rsid wsp:val=&quot;3715EC84&quot;/&gt;&lt;wsp:rsid wsp:val=&quot;37298FD3&quot;/&gt;&lt;wsp:rsid wsp:val=&quot;38B08DF5&quot;/&gt;&lt;wsp:rsid wsp:val=&quot;38C78B43&quot;/&gt;&lt;wsp:rsid wsp:val=&quot;3937B94C&quot;/&gt;&lt;wsp:rsid wsp:val=&quot;3945CCF5&quot;/&gt;&lt;wsp:rsid wsp:val=&quot;3995A5C7&quot;/&gt;&lt;wsp:rsid wsp:val=&quot;39F26352&quot;/&gt;&lt;wsp:rsid wsp:val=&quot;3AF66F95&quot;/&gt;&lt;wsp:rsid wsp:val=&quot;3BE6694A&quot;/&gt;&lt;wsp:rsid wsp:val=&quot;3CA89B34&quot;/&gt;&lt;wsp:rsid wsp:val=&quot;3CBFD4F0&quot;/&gt;&lt;wsp:rsid wsp:val=&quot;3D33F470&quot;/&gt;&lt;wsp:rsid wsp:val=&quot;3E52199C&quot;/&gt;&lt;wsp:rsid wsp:val=&quot;3F561B47&quot;/&gt;&lt;wsp:rsid wsp:val=&quot;406B9532&quot;/&gt;&lt;wsp:rsid wsp:val=&quot;415E8DDC&quot;/&gt;&lt;wsp:rsid wsp:val=&quot;4289CB8D&quot;/&gt;&lt;wsp:rsid wsp:val=&quot;429576BE&quot;/&gt;&lt;wsp:rsid wsp:val=&quot;431B0E7E&quot;/&gt;&lt;wsp:rsid wsp:val=&quot;4411C5CE&quot;/&gt;&lt;wsp:rsid wsp:val=&quot;442FB388&quot;/&gt;&lt;wsp:rsid wsp:val=&quot;4430E278&quot;/&gt;&lt;wsp:rsid wsp:val=&quot;443E9AED&quot;/&gt;&lt;wsp:rsid wsp:val=&quot;44ED5C83&quot;/&gt;&lt;wsp:rsid wsp:val=&quot;44EE26CC&quot;/&gt;&lt;wsp:rsid wsp:val=&quot;47CF3121&quot;/&gt;&lt;wsp:rsid wsp:val=&quot;4943C57C&quot;/&gt;&lt;wsp:rsid wsp:val=&quot;4A55A7FF&quot;/&gt;&lt;wsp:rsid wsp:val=&quot;4A9D9446&quot;/&gt;&lt;wsp:rsid wsp:val=&quot;4BF9CA8D&quot;/&gt;&lt;wsp:rsid wsp:val=&quot;4C46AE07&quot;/&gt;&lt;wsp:rsid wsp:val=&quot;4CA306EB&quot;/&gt;&lt;wsp:rsid wsp:val=&quot;4CBFC5B5&quot;/&gt;&lt;wsp:rsid wsp:val=&quot;4D36421A&quot;/&gt;&lt;wsp:rsid wsp:val=&quot;4D4D0C97&quot;/&gt;&lt;wsp:rsid wsp:val=&quot;4D5FB3C7&quot;/&gt;&lt;wsp:rsid wsp:val=&quot;4D852965&quot;/&gt;&lt;wsp:rsid wsp:val=&quot;4DF84CC6&quot;/&gt;&lt;wsp:rsid wsp:val=&quot;4EC98E78&quot;/&gt;&lt;wsp:rsid wsp:val=&quot;4FC24999&quot;/&gt;&lt;wsp:rsid wsp:val=&quot;4FF530D0&quot;/&gt;&lt;wsp:rsid wsp:val=&quot;50763509&quot;/&gt;&lt;wsp:rsid wsp:val=&quot;522A6E16&quot;/&gt;&lt;wsp:rsid wsp:val=&quot;54E10A9F&quot;/&gt;&lt;wsp:rsid wsp:val=&quot;550E3AF2&quot;/&gt;&lt;wsp:rsid wsp:val=&quot;56EFCB90&quot;/&gt;&lt;wsp:rsid wsp:val=&quot;573E439C&quot;/&gt;&lt;wsp:rsid wsp:val=&quot;574BBFCD&quot;/&gt;&lt;wsp:rsid wsp:val=&quot;57684BC6&quot;/&gt;&lt;wsp:rsid wsp:val=&quot;5919EA85&quot;/&gt;&lt;wsp:rsid wsp:val=&quot;59938F13&quot;/&gt;&lt;wsp:rsid wsp:val=&quot;5A315216&quot;/&gt;&lt;wsp:rsid wsp:val=&quot;5A797ACB&quot;/&gt;&lt;wsp:rsid wsp:val=&quot;5ACC8563&quot;/&gt;&lt;wsp:rsid wsp:val=&quot;5AD50966&quot;/&gt;&lt;wsp:rsid wsp:val=&quot;5AEEFB11&quot;/&gt;&lt;wsp:rsid wsp:val=&quot;5CEB850C&quot;/&gt;&lt;wsp:rsid wsp:val=&quot;5E806501&quot;/&gt;&lt;wsp:rsid wsp:val=&quot;5FEE3BC1&quot;/&gt;&lt;wsp:rsid wsp:val=&quot;61E1D17F&quot;/&gt;&lt;wsp:rsid wsp:val=&quot;62038877&quot;/&gt;&lt;wsp:rsid wsp:val=&quot;652B4F28&quot;/&gt;&lt;wsp:rsid wsp:val=&quot;662A25D4&quot;/&gt;&lt;wsp:rsid wsp:val=&quot;67F4BA1F&quot;/&gt;&lt;wsp:rsid wsp:val=&quot;68403CD3&quot;/&gt;&lt;wsp:rsid wsp:val=&quot;6AA7008A&quot;/&gt;&lt;wsp:rsid wsp:val=&quot;6B7D0894&quot;/&gt;&lt;wsp:rsid wsp:val=&quot;6C7E0A4F&quot;/&gt;&lt;wsp:rsid wsp:val=&quot;6C846DDB&quot;/&gt;&lt;wsp:rsid wsp:val=&quot;6CE7151B&quot;/&gt;&lt;wsp:rsid wsp:val=&quot;6E54B90A&quot;/&gt;&lt;wsp:rsid wsp:val=&quot;6E81E95D&quot;/&gt;&lt;wsp:rsid wsp:val=&quot;6E9624D7&quot;/&gt;&lt;wsp:rsid wsp:val=&quot;6FA4D4E1&quot;/&gt;&lt;wsp:rsid wsp:val=&quot;703B74A7&quot;/&gt;&lt;wsp:rsid wsp:val=&quot;705DC317&quot;/&gt;&lt;wsp:rsid wsp:val=&quot;71391D5E&quot;/&gt;&lt;wsp:rsid wsp:val=&quot;718F59BC&quot;/&gt;&lt;wsp:rsid wsp:val=&quot;71B72C3F&quot;/&gt;&lt;wsp:rsid wsp:val=&quot;7306E36F&quot;/&gt;&lt;wsp:rsid wsp:val=&quot;73FA7391&quot;/&gt;&lt;wsp:rsid wsp:val=&quot;74042684&quot;/&gt;&lt;wsp:rsid wsp:val=&quot;785AC153&quot;/&gt;&lt;wsp:rsid wsp:val=&quot;785F1771&quot;/&gt;&lt;wsp:rsid wsp:val=&quot;78754A76&quot;/&gt;&lt;wsp:rsid wsp:val=&quot;7A86D886&quot;/&gt;&lt;wsp:rsid wsp:val=&quot;7AD64CB1&quot;/&gt;&lt;wsp:rsid wsp:val=&quot;7AD6B158&quot;/&gt;&lt;wsp:rsid wsp:val=&quot;7B78706A&quot;/&gt;&lt;wsp:rsid wsp:val=&quot;7CCE4325&quot;/&gt;&lt;wsp:rsid wsp:val=&quot;7D1A8F27&quot;/&gt;&lt;wsp:rsid wsp:val=&quot;7D1D2A70&quot;/&gt;&lt;wsp:rsid wsp:val=&quot;7F724316&quot;/&gt;&lt;/wsp:rsids&gt;&lt;/w:docPr&gt;&lt;w:body&gt;&lt;wx:sect&gt;&lt;w:p wsp:rsidR=&quot;00000000&quot; wsp:rsidRDefault=&quot;006B30B9&quot; wsp:rsidP=&quot;006B30B9&quot;&gt;&lt;m:oMathPara&gt;&lt;m:oMath&gt;&lt;m:r&gt;&lt;w:rPr&gt;&lt;w:rFonts w:ascii=&quot;Cambria Math&quot; w:h-ansi=&quot;Cambria Math&quot;/&gt;&lt;wx:font wx:val=&quot;Cambria Math&quot;/&gt;&lt;w:i/&gt;&lt;/w:rPr&gt;&lt;m:t&gt;Î²âˆˆ&lt;/m:t&gt;&lt;/m:r&gt;&lt;m:r&gt;&lt;m:rPr&gt;&lt;m:sty m:val=&quot;p&quot;/&gt;&lt;/m:rPr&gt;&lt;w:rPr&gt;&lt;w:rFonts w:ascii=&quot;Cambria Math&quot; w:h-ansi=&quot;Cambria Math&quot;/&gt;&lt;wx:font wx:val=&quot;Cambria Math&quot;/&gt;&lt;/w:rPr&gt;&lt;m:t&gt;Î£&lt;/m:t&gt;&lt;/m:r&gt;&lt;m:r&gt;&lt;w:rPr&gt;&lt;w:rFonts w:ascii=&quot;Cambria Math&quot; w:h-ansi=&quot;Cambria Math&quot;/&gt;&lt;wx:font wx:val=&quot;Cambria Math&quot;/&gt;&lt;w:i/&gt;&lt;/w:rPr&gt;&lt;m:t&gt;,â€ˆÎ²âˆˆN,â€ˆÎ²âˆˆ&lt;/m:t&gt;&lt;/m:r&gt;&lt;m:r&gt;&lt;m:rPr&gt;&lt;m:sty m:val=&quot;p&quot;/&gt;&lt;/m:rPr&gt;&lt;w:rPr&gt;&lt;w:rFonts w:ascii=&quot;Cambria Math&quot; w:h-ansi=&quot;Cambria Math&quot;/&gt;&lt;wx:font wx:val=&quot;Cambria Math&quot;/&gt;&lt;/w:rPr&gt;&lt;m:t&gt;Î£&lt;/m:t&gt;&lt;/m:r&gt;&lt;m:r&gt;&lt;w:rPr&gt;&lt;w:rFonts w:ascii=&quot;Cambria Math&quot; w:h-ansi=&quot;Cambria Math&quot;/&gt;&lt;wx:font wx:val=&quot;Cambria Math&quot;/&gt;&lt;w:i/&gt;&lt;/w:rPr&gt;&lt;m:t&gt;Nâ€ˆouâ€ˆÎ²â€ˆ=â€ˆÎµÂ &lt;/m:t&gt;&lt;/m:r&gt;&lt;/m:oMath&gt;&lt;/m:oMathPara&gt;&lt;/w:p&gt;&lt;w:sectPr wsp:rsidR=&quot;00000000&quot;&gt;&lt;w:pgSz w:w=&quot;12240&quot; w:h=&quot;15840&quot;/&gt;&lt;w:pgMar w:top=&quot;1417&quot; w:right=&quot;1701&quot; w:bottom=&quot;1417&quot; w:left=&quot;1701&quot; w:header=&quot;720&quot; w:footer=&quot;720&quot; w:gutter=&quot;0&quot;/&gt;&lt;w:cols w:space=&quot;720&quot;/&gt;&lt;/w:sectPr&gt;&lt;/wx:sect&gt;&lt;/w:body&gt;&lt;/w:wordDocument&gt;">
+            <v:imagedata chromakey="white" o:title="" r:id="rId21"/>
+          </v:shape>
+        </w:pict>
+      </w:r>
+      <w:r>
+        <w:rPr>
+          <w:rFonts w:eastAsia="Times" w:cs="Times"/>
+        </w:rPr>
+        <w:instrText xml:space="preserve"> </w:instrText>
+      </w:r>
+      <w:r>
+        <w:rPr>
+          <w:rFonts w:eastAsia="Times" w:cs="Times"/>
+        </w:rPr>
+        <w:fldChar w:fldCharType="separate"/>
+      </w:r>
+      <w:r>
+        <w:rPr>
+          <w:rFonts w:eastAsia="Times"/>
+          <w:position w:val="-5"/>
+        </w:rPr>
+        <w:pict w14:anchorId="0E32C086">
+          <v:shape id="_x0000_i1047" style="width:164.25pt;height:20.25pt" type="#_x0000_t75" equationxml="&lt;?xml version=&quot;1.0&quot; encoding=&quot;UTF-8&quot; standalone=&quot;yes&quot;?&gt;&#10;&lt;?mso-application progid=&quot;Word.Document&quot;?&gt;&#10;&lt;w:wordDocument xmlns:aml=&quot;http://schemas.microsoft.com/aml/2001/core&quot; xmlns:wpc=&quot;http://schemas.microsoft.com/office/word/2010/wordprocessingCanvas&quot; xmlns:cx=&quot;http://schemas.microsoft.com/office/drawing/2014/chartex&quot; xmlns:cx1=&quot;http://schemas.microsoft.com/office/drawing/2015/9/8/chartex&quot; xmlns:cx2=&quot;http://schemas.microsoft.com/office/drawing/2015/10/21/chartex&quot; xmlns:cx3=&quot;http://schemas.microsoft.com/office/drawing/2016/5/9/chartex&quot; xmlns:cx4=&quot;http://schemas.microsoft.com/office/drawing/2016/5/10/chartex&quot; xmlns:cx5=&quot;http://schemas.microsoft.com/office/drawing/2016/5/11/chartex&quot; xmlns:cx6=&quot;http://schemas.microsoft.com/office/drawing/2016/5/12/chartex&quot; xmlns:cx7=&quot;http://schemas.microsoft.com/office/drawing/2016/5/13/chartex&quot; xmlns:cx8=&quot;http://schemas.microsoft.com/office/drawing/2016/5/14/chartex&quot; xmlns:cr=&quot;http://schemas.microsoft.com/office/comments/2020/reactions&quot; xmlns:dt=&quot;uuid:C2F41010-65B3-11d1-A29F-00AA00C14882&quot; xmlns:mc=&quot;http://schemas.openxmlformats.org/markup-compatibility/2006&quot; xmlns:aink=&quot;http://schemas.microsoft.com/office/drawing/2016/ink&quot; xmlns:am3d=&quot;http://schemas.microsoft.com/office/drawing/2017/model3d&quot; xmlns:o=&quot;urn:schemas-microsoft-com:office:office&quot; xmlns:oel=&quot;http://schemas.microsoft.com/office/2019/extlst&quot; xmlns:m=&quot;http://schemas.openxmlformats.org/officeDocument/2006/math&quot; xmlns:v=&quot;urn:schemas-microsoft-com:vml&quot; xmlns:w10=&quot;urn:schemas-microsoft-com:office:word&quot; xmlns:w=&quot;http://schemas.microsoft.com/office/word/2003/wordml&quot; xmlns:w16du=&quot;http://schemas.microsoft.com/office/word/2023/wordml/word16du&quot; xmlns:wx=&quot;http://schemas.microsoft.com/office/word/2003/auxHint&quot; xmlns:wne=&quot;http://schemas.microsoft.com/office/word/2006/wordml&quot; xmlns:wsp=&quot;http://schemas.microsoft.com/office/word/2003/wordml/sp2&quot; xmlns:sl=&quot;http://schemas.microsoft.com/schemaLibrary/2003/core&quot; w:macrosPresent=&quot;no&quot; w:embeddedObjPresent=&quot;no&quot; w:ocxPresent=&quot;no&quot; xml:space=&quot;preserve&quot;&gt;&lt;w:ignoreSubtree w:val=&quot;http://schemas.microsoft.com/office/word/2003/wordml/sp2&quot;/&gt;&lt;o:DocumentProperties&gt;&lt;o:Version&gt;16&lt;/o:Version&gt;&lt;/o:DocumentProperties&gt;&lt;w:docPr&gt;&lt;w:view w:val=&quot;print&quot;/&gt;&lt;w:zoom w:percent=&quot;100&quot;/&gt;&lt;w:doNotEmbedSystemFonts/&gt;&lt;w:mirrorMargins/&gt;&lt;w:defaultTabStop w:val=&quot;709&quot;/&gt;&lt;w:hyphenationZone w:val=&quot;425&quot;/&gt;&lt;w:punctuationKerning/&gt;&lt;w:characterSpacingControl w:val=&quot;DontCompress&quot;/&gt;&lt;w:optimizeForBrowser/&gt;&lt;w:validateAgainstSchema/&gt;&lt;w:saveInvalidXML w:val=&quot;off&quot;/&gt;&lt;w:ignoreMixedContent w:val=&quot;off&quot;/&gt;&lt;w:alwaysShowPlaceholderText w:val=&quot;off&quot;/&gt;&lt;w:compat&gt;&lt;w:breakWrappedTables/&gt;&lt;w:snapToGridInCell/&gt;&lt;w:wrapTextWithPunct/&gt;&lt;w:useAsianBreakRules/&gt;&lt;w:dontGrowAutofit/&gt;&lt;/w:compat&gt;&lt;wsp:rsids&gt;&lt;wsp:rsidRoot wsp:val=&quot;003101E9&quot;/&gt;&lt;wsp:rsid wsp:val=&quot;000031CF&quot;/&gt;&lt;wsp:rsid wsp:val=&quot;00011E5D&quot;/&gt;&lt;wsp:rsid wsp:val=&quot;00012790&quot;/&gt;&lt;wsp:rsid wsp:val=&quot;00012FF3&quot;/&gt;&lt;wsp:rsid wsp:val=&quot;00014942&quot;/&gt;&lt;wsp:rsid wsp:val=&quot;00036DDE&quot;/&gt;&lt;wsp:rsid wsp:val=&quot;00041697&quot;/&gt;&lt;wsp:rsid wsp:val=&quot;00041EAE&quot;/&gt;&lt;wsp:rsid wsp:val=&quot;00051030&quot;/&gt;&lt;wsp:rsid wsp:val=&quot;000520B9&quot;/&gt;&lt;wsp:rsid wsp:val=&quot;000645C1&quot;/&gt;&lt;wsp:rsid wsp:val=&quot;000710BA&quot;/&gt;&lt;wsp:rsid wsp:val=&quot;000945B2&quot;/&gt;&lt;wsp:rsid wsp:val=&quot;00094E10&quot;/&gt;&lt;wsp:rsid wsp:val=&quot;000A212D&quot;/&gt;&lt;wsp:rsid wsp:val=&quot;000A5C90&quot;/&gt;&lt;wsp:rsid wsp:val=&quot;000A6AAC&quot;/&gt;&lt;wsp:rsid wsp:val=&quot;000A6C19&quot;/&gt;&lt;wsp:rsid wsp:val=&quot;000B5D56&quot;/&gt;&lt;wsp:rsid wsp:val=&quot;000C6A23&quot;/&gt;&lt;wsp:rsid wsp:val=&quot;000D4365&quot;/&gt;&lt;wsp:rsid wsp:val=&quot;000E7223&quot;/&gt;&lt;wsp:rsid wsp:val=&quot;000F2198&quot;/&gt;&lt;wsp:rsid wsp:val=&quot;0012435D&quot;/&gt;&lt;wsp:rsid wsp:val=&quot;001312C4&quot;/&gt;&lt;wsp:rsid wsp:val=&quot;0013295B&quot;/&gt;&lt;wsp:rsid wsp:val=&quot;00136E83&quot;/&gt;&lt;wsp:rsid wsp:val=&quot;001433D9&quot;/&gt;&lt;wsp:rsid wsp:val=&quot;0015738B&quot;/&gt;&lt;wsp:rsid wsp:val=&quot;001574FB&quot;/&gt;&lt;wsp:rsid wsp:val=&quot;00165D16&quot;/&gt;&lt;wsp:rsid wsp:val=&quot;00170840&quot;/&gt;&lt;wsp:rsid wsp:val=&quot;001849CE&quot;/&gt;&lt;wsp:rsid wsp:val=&quot;00191FC1&quot;/&gt;&lt;wsp:rsid wsp:val=&quot;001A6EB5&quot;/&gt;&lt;wsp:rsid wsp:val=&quot;001B141D&quot;/&gt;&lt;wsp:rsid wsp:val=&quot;001B7615&quot;/&gt;&lt;wsp:rsid wsp:val=&quot;001C3003&quot;/&gt;&lt;wsp:rsid wsp:val=&quot;001E3756&quot;/&gt;&lt;wsp:rsid wsp:val=&quot;001F1D51&quot;/&gt;&lt;wsp:rsid wsp:val=&quot;001F4D90&quot;/&gt;&lt;wsp:rsid wsp:val=&quot;001F7B46&quot;/&gt;&lt;wsp:rsid wsp:val=&quot;0021019D&quot;/&gt;&lt;wsp:rsid wsp:val=&quot;00223428&quot;/&gt;&lt;wsp:rsid wsp:val=&quot;002244EE&quot;/&gt;&lt;wsp:rsid wsp:val=&quot;00230861&quot;/&gt;&lt;wsp:rsid wsp:val=&quot;002312D3&quot;/&gt;&lt;wsp:rsid wsp:val=&quot;0023215D&quot;/&gt;&lt;wsp:rsid wsp:val=&quot;002627B2&quot;/&gt;&lt;wsp:rsid wsp:val=&quot;002636C2&quot;/&gt;&lt;wsp:rsid wsp:val=&quot;002653DD&quot;/&gt;&lt;wsp:rsid wsp:val=&quot;00265AC2&quot;/&gt;&lt;wsp:rsid wsp:val=&quot;0026627A&quot;/&gt;&lt;wsp:rsid wsp:val=&quot;00274432&quot;/&gt;&lt;wsp:rsid wsp:val=&quot;00287985&quot;/&gt;&lt;wsp:rsid wsp:val=&quot;00291C8E&quot;/&gt;&lt;wsp:rsid wsp:val=&quot;00293EDE&quot;/&gt;&lt;wsp:rsid wsp:val=&quot;0029480B&quot;/&gt;&lt;wsp:rsid wsp:val=&quot;002A5E15&quot;/&gt;&lt;wsp:rsid wsp:val=&quot;002A6B5A&quot;/&gt;&lt;wsp:rsid wsp:val=&quot;002C18C4&quot;/&gt;&lt;wsp:rsid wsp:val=&quot;002C5611&quot;/&gt;&lt;wsp:rsid wsp:val=&quot;002D114D&quot;/&gt;&lt;wsp:rsid wsp:val=&quot;002D795A&quot;/&gt;&lt;wsp:rsid wsp:val=&quot;002E5B15&quot;/&gt;&lt;wsp:rsid wsp:val=&quot;002E6E90&quot;/&gt;&lt;wsp:rsid wsp:val=&quot;002F3C68&quot;/&gt;&lt;wsp:rsid wsp:val=&quot;002F5DED&quot;/&gt;&lt;wsp:rsid wsp:val=&quot;002F7EB1&quot;/&gt;&lt;wsp:rsid wsp:val=&quot;003101E9&quot;/&gt;&lt;wsp:rsid wsp:val=&quot;0031040E&quot;/&gt;&lt;wsp:rsid wsp:val=&quot;00312A13&quot;/&gt;&lt;wsp:rsid wsp:val=&quot;00333641&quot;/&gt;&lt;wsp:rsid wsp:val=&quot;003358A7&quot;/&gt;&lt;wsp:rsid wsp:val=&quot;00344531&quot;/&gt;&lt;wsp:rsid wsp:val=&quot;00347FC2&quot;/&gt;&lt;wsp:rsid wsp:val=&quot;00352D7D&quot;/&gt;&lt;wsp:rsid wsp:val=&quot;003559ED&quot;/&gt;&lt;wsp:rsid wsp:val=&quot;003721FA&quot;/&gt;&lt;wsp:rsid wsp:val=&quot;00372305&quot;/&gt;&lt;wsp:rsid wsp:val=&quot;00372E04&quot;/&gt;&lt;wsp:rsid wsp:val=&quot;00383AE9&quot;/&gt;&lt;wsp:rsid wsp:val=&quot;0039094B&quot;/&gt;&lt;wsp:rsid wsp:val=&quot;0039756A&quot;/&gt;&lt;wsp:rsid wsp:val=&quot;00397BAD&quot;/&gt;&lt;wsp:rsid wsp:val=&quot;003A3EB2&quot;/&gt;&lt;wsp:rsid wsp:val=&quot;003A6A72&quot;/&gt;&lt;wsp:rsid wsp:val=&quot;003B521D&quot;/&gt;&lt;wsp:rsid wsp:val=&quot;003B7F66&quot;/&gt;&lt;wsp:rsid wsp:val=&quot;003C5CA0&quot;/&gt;&lt;wsp:rsid wsp:val=&quot;003D4C00&quot;/&gt;&lt;wsp:rsid wsp:val=&quot;003F07D7&quot;/&gt;&lt;wsp:rsid wsp:val=&quot;003F3D6D&quot;/&gt;&lt;wsp:rsid wsp:val=&quot;0040173D&quot;/&gt;&lt;wsp:rsid wsp:val=&quot;0043250A&quot;/&gt;&lt;wsp:rsid wsp:val=&quot;00450638&quot;/&gt;&lt;wsp:rsid wsp:val=&quot;004563A6&quot;/&gt;&lt;wsp:rsid wsp:val=&quot;00464370&quot;/&gt;&lt;wsp:rsid wsp:val=&quot;004714B2&quot;/&gt;&lt;wsp:rsid wsp:val=&quot;00474A38&quot;/&gt;&lt;wsp:rsid wsp:val=&quot;00487524&quot;/&gt;&lt;wsp:rsid wsp:val=&quot;00497972&quot;/&gt;&lt;wsp:rsid wsp:val=&quot;004A02BC&quot;/&gt;&lt;wsp:rsid wsp:val=&quot;004A3290&quot;/&gt;&lt;wsp:rsid wsp:val=&quot;004A33B7&quot;/&gt;&lt;wsp:rsid wsp:val=&quot;004A3726&quot;/&gt;&lt;wsp:rsid wsp:val=&quot;004A7129&quot;/&gt;&lt;wsp:rsid wsp:val=&quot;004A7260&quot;/&gt;&lt;wsp:rsid wsp:val=&quot;004B4E5D&quot;/&gt;&lt;wsp:rsid wsp:val=&quot;004C3800&quot;/&gt;&lt;wsp:rsid wsp:val=&quot;004C47D9&quot;/&gt;&lt;wsp:rsid wsp:val=&quot;004C5F18&quot;/&gt;&lt;wsp:rsid wsp:val=&quot;004C7FC5&quot;/&gt;&lt;wsp:rsid wsp:val=&quot;004D135E&quot;/&gt;&lt;wsp:rsid wsp:val=&quot;004D636F&quot;/&gt;&lt;wsp:rsid wsp:val=&quot;004F690E&quot;/&gt;&lt;wsp:rsid wsp:val=&quot;00500023&quot;/&gt;&lt;wsp:rsid wsp:val=&quot;005026C2&quot;/&gt;&lt;wsp:rsid wsp:val=&quot;00503EF4&quot;/&gt;&lt;wsp:rsid wsp:val=&quot;00516126&quot;/&gt;&lt;wsp:rsid wsp:val=&quot;0053671A&quot;/&gt;&lt;wsp:rsid wsp:val=&quot;005439AA&quot;/&gt;&lt;wsp:rsid wsp:val=&quot;00547C56&quot;/&gt;&lt;wsp:rsid wsp:val=&quot;00557A55&quot;/&gt;&lt;wsp:rsid wsp:val=&quot;00575555&quot;/&gt;&lt;wsp:rsid wsp:val=&quot;00577F03&quot;/&gt;&lt;wsp:rsid wsp:val=&quot;00587808&quot;/&gt;&lt;wsp:rsid wsp:val=&quot;00594038&quot;/&gt;&lt;wsp:rsid wsp:val=&quot;0059662D&quot;/&gt;&lt;wsp:rsid wsp:val=&quot;00597ED3&quot;/&gt;&lt;wsp:rsid wsp:val=&quot;005A4125&quot;/&gt;&lt;wsp:rsid wsp:val=&quot;005A4DA1&quot;/&gt;&lt;wsp:rsid wsp:val=&quot;005A5A5E&quot;/&gt;&lt;wsp:rsid wsp:val=&quot;005A5F3B&quot;/&gt;&lt;wsp:rsid wsp:val=&quot;005A60BA&quot;/&gt;&lt;wsp:rsid wsp:val=&quot;005A682E&quot;/&gt;&lt;wsp:rsid wsp:val=&quot;005B12EF&quot;/&gt;&lt;wsp:rsid wsp:val=&quot;005B1EFA&quot;/&gt;&lt;wsp:rsid wsp:val=&quot;005B6B49&quot;/&gt;&lt;wsp:rsid wsp:val=&quot;005C0906&quot;/&gt;&lt;wsp:rsid wsp:val=&quot;005C3185&quot;/&gt;&lt;wsp:rsid wsp:val=&quot;005D47EB&quot;/&gt;&lt;wsp:rsid wsp:val=&quot;005D49D8&quot;/&gt;&lt;wsp:rsid wsp:val=&quot;005D5883&quot;/&gt;&lt;wsp:rsid wsp:val=&quot;005D7EE2&quot;/&gt;&lt;wsp:rsid wsp:val=&quot;005E315F&quot;/&gt;&lt;wsp:rsid wsp:val=&quot;005F33A7&quot;/&gt;&lt;wsp:rsid wsp:val=&quot;005F73A7&quot;/&gt;&lt;wsp:rsid wsp:val=&quot;005F774A&quot;/&gt;&lt;wsp:rsid wsp:val=&quot;00602D43&quot;/&gt;&lt;wsp:rsid wsp:val=&quot;00607689&quot;/&gt;&lt;wsp:rsid wsp:val=&quot;00616390&quot;/&gt;&lt;wsp:rsid wsp:val=&quot;006257E1&quot;/&gt;&lt;wsp:rsid wsp:val=&quot;00633EED&quot;/&gt;&lt;wsp:rsid wsp:val=&quot;006502E1&quot;/&gt;&lt;wsp:rsid wsp:val=&quot;0066433A&quot;/&gt;&lt;wsp:rsid wsp:val=&quot;00670C77&quot;/&gt;&lt;wsp:rsid wsp:val=&quot;006817ED&quot;/&gt;&lt;wsp:rsid wsp:val=&quot;00694A95&quot;/&gt;&lt;wsp:rsid wsp:val=&quot;006A204F&quot;/&gt;&lt;wsp:rsid wsp:val=&quot;006B30B9&quot;/&gt;&lt;wsp:rsid wsp:val=&quot;006D5C3B&quot;/&gt;&lt;wsp:rsid wsp:val=&quot;006D7FAC&quot;/&gt;&lt;wsp:rsid wsp:val=&quot;006E2FAF&quot;/&gt;&lt;wsp:rsid wsp:val=&quot;00715504&quot;/&gt;&lt;wsp:rsid wsp:val=&quot;00720319&quot;/&gt;&lt;wsp:rsid wsp:val=&quot;007238BA&quot;/&gt;&lt;wsp:rsid wsp:val=&quot;00732448&quot;/&gt;&lt;wsp:rsid wsp:val=&quot;007341A3&quot;/&gt;&lt;wsp:rsid wsp:val=&quot;00735554&quot;/&gt;&lt;wsp:rsid wsp:val=&quot;007537F1&quot;/&gt;&lt;wsp:rsid wsp:val=&quot;00765887&quot;/&gt;&lt;wsp:rsid wsp:val=&quot;007809DB&quot;/&gt;&lt;wsp:rsid wsp:val=&quot;00787B9B&quot;/&gt;&lt;wsp:rsid wsp:val=&quot;0079611E&quot;/&gt;&lt;wsp:rsid wsp:val=&quot;007A55CE&quot;/&gt;&lt;wsp:rsid wsp:val=&quot;007A75B8&quot;/&gt;&lt;wsp:rsid wsp:val=&quot;007B14A6&quot;/&gt;&lt;wsp:rsid wsp:val=&quot;007B58EA&quot;/&gt;&lt;wsp:rsid wsp:val=&quot;007B73B2&quot;/&gt;&lt;wsp:rsid wsp:val=&quot;007C2CF4&quot;/&gt;&lt;wsp:rsid wsp:val=&quot;007C482F&quot;/&gt;&lt;wsp:rsid wsp:val=&quot;007D4814&quot;/&gt;&lt;wsp:rsid wsp:val=&quot;007F3423&quot;/&gt;&lt;wsp:rsid wsp:val=&quot;007F6D31&quot;/&gt;&lt;wsp:rsid wsp:val=&quot;00803F78&quot;/&gt;&lt;wsp:rsid wsp:val=&quot;008040C4&quot;/&gt;&lt;wsp:rsid wsp:val=&quot;00805BA0&quot;/&gt;&lt;wsp:rsid wsp:val=&quot;008103A8&quot;/&gt;&lt;wsp:rsid wsp:val=&quot;00813C19&quot;/&gt;&lt;wsp:rsid wsp:val=&quot;00831ACC&quot;/&gt;&lt;wsp:rsid wsp:val=&quot;00832E98&quot;/&gt;&lt;wsp:rsid wsp:val=&quot;008443C0&quot;/&gt;&lt;wsp:rsid wsp:val=&quot;00850D17&quot;/&gt;&lt;wsp:rsid wsp:val=&quot;008532C2&quot;/&gt;&lt;wsp:rsid wsp:val=&quot;00867A05&quot;/&gt;&lt;wsp:rsid wsp:val=&quot;00876CCA&quot;/&gt;&lt;wsp:rsid wsp:val=&quot;00890FF4&quot;/&gt;&lt;wsp:rsid wsp:val=&quot;00891E3F&quot;/&gt;&lt;wsp:rsid wsp:val=&quot;00894FCE&quot;/&gt;&lt;wsp:rsid wsp:val=&quot;008A0E84&quot;/&gt;&lt;wsp:rsid wsp:val=&quot;008B7D6D&quot;/&gt;&lt;wsp:rsid wsp:val=&quot;008C0DD8&quot;/&gt;&lt;wsp:rsid wsp:val=&quot;008C161E&quot;/&gt;&lt;wsp:rsid wsp:val=&quot;008C30F4&quot;/&gt;&lt;wsp:rsid wsp:val=&quot;008C3F2C&quot;/&gt;&lt;wsp:rsid wsp:val=&quot;008C6DC2&quot;/&gt;&lt;wsp:rsid wsp:val=&quot;008D1488&quot;/&gt;&lt;wsp:rsid wsp:val=&quot;008D36B6&quot;/&gt;&lt;wsp:rsid wsp:val=&quot;008D36C4&quot;/&gt;&lt;wsp:rsid wsp:val=&quot;008F5B7D&quot;/&gt;&lt;wsp:rsid wsp:val=&quot;00904445&quot;/&gt;&lt;wsp:rsid wsp:val=&quot;0090796E&quot;/&gt;&lt;wsp:rsid wsp:val=&quot;00932B39&quot;/&gt;&lt;wsp:rsid wsp:val=&quot;00932FAF&quot;/&gt;&lt;wsp:rsid wsp:val=&quot;00933212&quot;/&gt;&lt;wsp:rsid wsp:val=&quot;0094120B&quot;/&gt;&lt;wsp:rsid wsp:val=&quot;00951424&quot;/&gt;&lt;wsp:rsid wsp:val=&quot;009613EB&quot;/&gt;&lt;wsp:rsid wsp:val=&quot;00967F63&quot;/&gt;&lt;wsp:rsid wsp:val=&quot;00985396&quot;/&gt;&lt;wsp:rsid wsp:val=&quot;009862BF&quot;/&gt;&lt;wsp:rsid wsp:val=&quot;0098721F&quot;/&gt;&lt;wsp:rsid wsp:val=&quot;00987396&quot;/&gt;&lt;wsp:rsid wsp:val=&quot;009905FF&quot;/&gt;&lt;wsp:rsid wsp:val=&quot;009A1A42&quot;/&gt;&lt;wsp:rsid wsp:val=&quot;009A465D&quot;/&gt;&lt;wsp:rsid wsp:val=&quot;009A77A5&quot;/&gt;&lt;wsp:rsid wsp:val=&quot;009B39B3&quot;/&gt;&lt;wsp:rsid wsp:val=&quot;009C0274&quot;/&gt;&lt;wsp:rsid wsp:val=&quot;009C3757&quot;/&gt;&lt;wsp:rsid wsp:val=&quot;009E5D6D&quot;/&gt;&lt;wsp:rsid wsp:val=&quot;009E7B57&quot;/&gt;&lt;wsp:rsid wsp:val=&quot;009F231B&quot;/&gt;&lt;wsp:rsid wsp:val=&quot;009F5140&quot;/&gt;&lt;wsp:rsid wsp:val=&quot;00A01C68&quot;/&gt;&lt;wsp:rsid wsp:val=&quot;00A05672&quot;/&gt;&lt;wsp:rsid wsp:val=&quot;00A2552B&quot;/&gt;&lt;wsp:rsid wsp:val=&quot;00A3599F&quot;/&gt;&lt;wsp:rsid wsp:val=&quot;00A40956&quot;/&gt;&lt;wsp:rsid wsp:val=&quot;00A57AC2&quot;/&gt;&lt;wsp:rsid wsp:val=&quot;00A57B48&quot;/&gt;&lt;wsp:rsid wsp:val=&quot;00A62790&quot;/&gt;&lt;wsp:rsid wsp:val=&quot;00A66605&quot;/&gt;&lt;wsp:rsid wsp:val=&quot;00A7623D&quot;/&gt;&lt;wsp:rsid wsp:val=&quot;00A84CB3&quot;/&gt;&lt;wsp:rsid wsp:val=&quot;00A91157&quot;/&gt;&lt;wsp:rsid wsp:val=&quot;00A91512&quot;/&gt;&lt;wsp:rsid wsp:val=&quot;00AA2573&quot;/&gt;&lt;wsp:rsid wsp:val=&quot;00AB0653&quot;/&gt;&lt;wsp:rsid wsp:val=&quot;00AE1957&quot;/&gt;&lt;wsp:rsid wsp:val=&quot;00AE1B8F&quot;/&gt;&lt;wsp:rsid wsp:val=&quot;00AE268F&quot;/&gt;&lt;wsp:rsid wsp:val=&quot;00AF0897&quot;/&gt;&lt;wsp:rsid wsp:val=&quot;00AF3329&quot;/&gt;&lt;wsp:rsid wsp:val=&quot;00AF3BEC&quot;/&gt;&lt;wsp:rsid wsp:val=&quot;00B10CBB&quot;/&gt;&lt;wsp:rsid wsp:val=&quot;00B41018&quot;/&gt;&lt;wsp:rsid wsp:val=&quot;00B4390B&quot;/&gt;&lt;wsp:rsid wsp:val=&quot;00B47915&quot;/&gt;&lt;wsp:rsid wsp:val=&quot;00B507C9&quot;/&gt;&lt;wsp:rsid wsp:val=&quot;00B574B0&quot;/&gt;&lt;wsp:rsid wsp:val=&quot;00B57BF1&quot;/&gt;&lt;wsp:rsid wsp:val=&quot;00B617DF&quot;/&gt;&lt;wsp:rsid wsp:val=&quot;00B64933&quot;/&gt;&lt;wsp:rsid wsp:val=&quot;00B73DEF&quot;/&gt;&lt;wsp:rsid wsp:val=&quot;00B91F37&quot;/&gt;&lt;wsp:rsid wsp:val=&quot;00B9290D&quot;/&gt;&lt;wsp:rsid wsp:val=&quot;00BA39BC&quot;/&gt;&lt;wsp:rsid wsp:val=&quot;00BA5C53&quot;/&gt;&lt;wsp:rsid wsp:val=&quot;00BA7C33&quot;/&gt;&lt;wsp:rsid wsp:val=&quot;00BB2D0A&quot;/&gt;&lt;wsp:rsid wsp:val=&quot;00BB32AA&quot;/&gt;&lt;wsp:rsid wsp:val=&quot;00BB5E49&quot;/&gt;&lt;wsp:rsid wsp:val=&quot;00BB6259&quot;/&gt;&lt;wsp:rsid wsp:val=&quot;00BB7B75&quot;/&gt;&lt;wsp:rsid wsp:val=&quot;00BC5C5F&quot;/&gt;&lt;wsp:rsid wsp:val=&quot;00BC6AE7&quot;/&gt;&lt;wsp:rsid wsp:val=&quot;00BC732A&quot;/&gt;&lt;wsp:rsid wsp:val=&quot;00BD58A0&quot;/&gt;&lt;wsp:rsid wsp:val=&quot;00C02480&quot;/&gt;&lt;wsp:rsid wsp:val=&quot;00C123B0&quot;/&gt;&lt;wsp:rsid wsp:val=&quot;00C43883&quot;/&gt;&lt;wsp:rsid wsp:val=&quot;00C46A10&quot;/&gt;&lt;wsp:rsid wsp:val=&quot;00C46B3E&quot;/&gt;&lt;wsp:rsid wsp:val=&quot;00C50141&quot;/&gt;&lt;wsp:rsid wsp:val=&quot;00C507E2&quot;/&gt;&lt;wsp:rsid wsp:val=&quot;00C53158&quot;/&gt;&lt;wsp:rsid wsp:val=&quot;00C6713B&quot;/&gt;&lt;wsp:rsid wsp:val=&quot;00C7778B&quot;/&gt;&lt;wsp:rsid wsp:val=&quot;00C85D53&quot;/&gt;&lt;wsp:rsid wsp:val=&quot;00C95EEA&quot;/&gt;&lt;wsp:rsid wsp:val=&quot;00CA0CE4&quot;/&gt;&lt;wsp:rsid wsp:val=&quot;00CA18F0&quot;/&gt;&lt;wsp:rsid wsp:val=&quot;00CA777F&quot;/&gt;&lt;wsp:rsid wsp:val=&quot;00CB32B7&quot;/&gt;&lt;wsp:rsid wsp:val=&quot;00CB735F&quot;/&gt;&lt;wsp:rsid wsp:val=&quot;00CD797A&quot;/&gt;&lt;wsp:rsid wsp:val=&quot;00CE2877&quot;/&gt;&lt;wsp:rsid wsp:val=&quot;00CF2577&quot;/&gt;&lt;wsp:rsid wsp:val=&quot;00D02EEA&quot;/&gt;&lt;wsp:rsid wsp:val=&quot;00D06F6F&quot;/&gt;&lt;wsp:rsid wsp:val=&quot;00D212ED&quot;/&gt;&lt;wsp:rsid wsp:val=&quot;00D21A3B&quot;/&gt;&lt;wsp:rsid wsp:val=&quot;00D31E19&quot;/&gt;&lt;wsp:rsid wsp:val=&quot;00D32A91&quot;/&gt;&lt;wsp:rsid wsp:val=&quot;00D429BA&quot;/&gt;&lt;wsp:rsid wsp:val=&quot;00D51EA2&quot;/&gt;&lt;wsp:rsid wsp:val=&quot;00D62982&quot;/&gt;&lt;wsp:rsid wsp:val=&quot;00D62AFD&quot;/&gt;&lt;wsp:rsid wsp:val=&quot;00D67F9E&quot;/&gt;&lt;wsp:rsid wsp:val=&quot;00D748B4&quot;/&gt;&lt;wsp:rsid wsp:val=&quot;00D84750&quot;/&gt;&lt;wsp:rsid wsp:val=&quot;00D902C6&quot;/&gt;&lt;wsp:rsid wsp:val=&quot;00DA09A4&quot;/&gt;&lt;wsp:rsid wsp:val=&quot;00DA3BC0&quot;/&gt;&lt;wsp:rsid wsp:val=&quot;00DA5CBC&quot;/&gt;&lt;wsp:rsid wsp:val=&quot;00DA6A20&quot;/&gt;&lt;wsp:rsid wsp:val=&quot;00DB19B5&quot;/&gt;&lt;wsp:rsid wsp:val=&quot;00DC21A4&quot;/&gt;&lt;wsp:rsid wsp:val=&quot;00DF44B3&quot;/&gt;&lt;wsp:rsid wsp:val=&quot;00DF74F4&quot;/&gt;&lt;wsp:rsid wsp:val=&quot;00E16729&quot;/&gt;&lt;wsp:rsid wsp:val=&quot;00E2555D&quot;/&gt;&lt;wsp:rsid wsp:val=&quot;00E56436&quot;/&gt;&lt;wsp:rsid wsp:val=&quot;00E66003&quot;/&gt;&lt;wsp:rsid wsp:val=&quot;00E67E2D&quot;/&gt;&lt;wsp:rsid wsp:val=&quot;00E73AC4&quot;/&gt;&lt;wsp:rsid wsp:val=&quot;00E8235F&quot;/&gt;&lt;wsp:rsid wsp:val=&quot;00E85CB1&quot;/&gt;&lt;wsp:rsid wsp:val=&quot;00E95700&quot;/&gt;&lt;wsp:rsid wsp:val=&quot;00EB786D&quot;/&gt;&lt;wsp:rsid wsp:val=&quot;00EC03D8&quot;/&gt;&lt;wsp:rsid wsp:val=&quot;00EC3340&quot;/&gt;&lt;wsp:rsid wsp:val=&quot;00EE0130&quot;/&gt;&lt;wsp:rsid wsp:val=&quot;00EE77D4&quot;/&gt;&lt;wsp:rsid wsp:val=&quot;00F207D9&quot;/&gt;&lt;wsp:rsid wsp:val=&quot;00F237A8&quot;/&gt;&lt;wsp:rsid wsp:val=&quot;00F26174&quot;/&gt;&lt;wsp:rsid wsp:val=&quot;00F35307&quot;/&gt;&lt;wsp:rsid wsp:val=&quot;00F35B6B&quot;/&gt;&lt;wsp:rsid wsp:val=&quot;00F4EB1B&quot;/&gt;&lt;wsp:rsid wsp:val=&quot;00F54FE5&quot;/&gt;&lt;wsp:rsid wsp:val=&quot;00F572B8&quot;/&gt;&lt;wsp:rsid wsp:val=&quot;00F62A62&quot;/&gt;&lt;wsp:rsid wsp:val=&quot;00F63110&quot;/&gt;&lt;wsp:rsid wsp:val=&quot;00F866F3&quot;/&gt;&lt;wsp:rsid wsp:val=&quot;00F95634&quot;/&gt;&lt;wsp:rsid wsp:val=&quot;00FA1590&quot;/&gt;&lt;wsp:rsid wsp:val=&quot;00FB0F1F&quot;/&gt;&lt;wsp:rsid wsp:val=&quot;00FB1274&quot;/&gt;&lt;wsp:rsid wsp:val=&quot;00FB5BA4&quot;/&gt;&lt;wsp:rsid wsp:val=&quot;00FD19B5&quot;/&gt;&lt;wsp:rsid wsp:val=&quot;00FD20DB&quot;/&gt;&lt;wsp:rsid wsp:val=&quot;00FD66E5&quot;/&gt;&lt;wsp:rsid wsp:val=&quot;00FF0B25&quot;/&gt;&lt;wsp:rsid wsp:val=&quot;012183F6&quot;/&gt;&lt;wsp:rsid wsp:val=&quot;025C9ABD&quot;/&gt;&lt;wsp:rsid wsp:val=&quot;02F33B7E&quot;/&gt;&lt;wsp:rsid wsp:val=&quot;030BCC63&quot;/&gt;&lt;wsp:rsid wsp:val=&quot;035F3BA2&quot;/&gt;&lt;wsp:rsid wsp:val=&quot;04198006&quot;/&gt;&lt;wsp:rsid wsp:val=&quot;048A4682&quot;/&gt;&lt;wsp:rsid wsp:val=&quot;06FDE45A&quot;/&gt;&lt;wsp:rsid wsp:val=&quot;07612DAA&quot;/&gt;&lt;wsp:rsid wsp:val=&quot;079ADE0F&quot;/&gt;&lt;wsp:rsid wsp:val=&quot;07B86627&quot;/&gt;&lt;wsp:rsid wsp:val=&quot;07BDF5CD&quot;/&gt;&lt;wsp:rsid wsp:val=&quot;08B4DFEE&quot;/&gt;&lt;wsp:rsid wsp:val=&quot;0936E046&quot;/&gt;&lt;wsp:rsid wsp:val=&quot;094CAEA4&quot;/&gt;&lt;wsp:rsid wsp:val=&quot;09CD4E36&quot;/&gt;&lt;wsp:rsid wsp:val=&quot;0A4B20A9&quot;/&gt;&lt;wsp:rsid wsp:val=&quot;0ABB1CDC&quot;/&gt;&lt;wsp:rsid wsp:val=&quot;0AC33C38&quot;/&gt;&lt;wsp:rsid wsp:val=&quot;0CB14CE8&quot;/&gt;&lt;wsp:rsid wsp:val=&quot;0CF7D76E&quot;/&gt;&lt;wsp:rsid wsp:val=&quot;0DD801AA&quot;/&gt;&lt;wsp:rsid wsp:val=&quot;0F473930&quot;/&gt;&lt;wsp:rsid wsp:val=&quot;0F5C984F&quot;/&gt;&lt;wsp:rsid wsp:val=&quot;0FA3F6BB&quot;/&gt;&lt;wsp:rsid wsp:val=&quot;1008D3A2&quot;/&gt;&lt;wsp:rsid wsp:val=&quot;11236CF9&quot;/&gt;&lt;wsp:rsid wsp:val=&quot;11C1FA45&quot;/&gt;&lt;wsp:rsid wsp:val=&quot;1253A2D8&quot;/&gt;&lt;wsp:rsid wsp:val=&quot;133EE0CD&quot;/&gt;&lt;wsp:rsid wsp:val=&quot;13778A7B&quot;/&gt;&lt;wsp:rsid wsp:val=&quot;13A1F847&quot;/&gt;&lt;wsp:rsid wsp:val=&quot;14688AE7&quot;/&gt;&lt;wsp:rsid wsp:val=&quot;1636B59F&quot;/&gt;&lt;wsp:rsid wsp:val=&quot;16A04D4B&quot;/&gt;&lt;wsp:rsid wsp:val=&quot;1956852D&quot;/&gt;&lt;wsp:rsid wsp:val=&quot;1B09200B&quot;/&gt;&lt;wsp:rsid wsp:val=&quot;1BF2CA69&quot;/&gt;&lt;wsp:rsid wsp:val=&quot;1C284BEE&quot;/&gt;&lt;wsp:rsid wsp:val=&quot;1CE0CAE5&quot;/&gt;&lt;wsp:rsid wsp:val=&quot;1D30AE4F&quot;/&gt;&lt;wsp:rsid wsp:val=&quot;1DA79AEE&quot;/&gt;&lt;wsp:rsid wsp:val=&quot;1EFE0521&quot;/&gt;&lt;wsp:rsid wsp:val=&quot;1F5025D5&quot;/&gt;&lt;wsp:rsid wsp:val=&quot;1FEB1416&quot;/&gt;&lt;wsp:rsid wsp:val=&quot;207FE3D7&quot;/&gt;&lt;wsp:rsid wsp:val=&quot;20C8FE13&quot;/&gt;&lt;wsp:rsid wsp:val=&quot;20CCC751&quot;/&gt;&lt;wsp:rsid wsp:val=&quot;21D625D1&quot;/&gt;&lt;wsp:rsid wsp:val=&quot;22A92DEB&quot;/&gt;&lt;wsp:rsid wsp:val=&quot;22E4D68E&quot;/&gt;&lt;wsp:rsid wsp:val=&quot;24908100&quot;/&gt;&lt;wsp:rsid wsp:val=&quot;25E170BD&quot;/&gt;&lt;wsp:rsid wsp:val=&quot;26455185&quot;/&gt;&lt;wsp:rsid wsp:val=&quot;268E071A&quot;/&gt;&lt;wsp:rsid wsp:val=&quot;26FD9DAB&quot;/&gt;&lt;wsp:rsid wsp:val=&quot;277ED4B5&quot;/&gt;&lt;wsp:rsid wsp:val=&quot;2926B5E9&quot;/&gt;&lt;wsp:rsid wsp:val=&quot;295A7106&quot;/&gt;&lt;wsp:rsid wsp:val=&quot;2AE53961&quot;/&gt;&lt;wsp:rsid wsp:val=&quot;2B230D13&quot;/&gt;&lt;wsp:rsid wsp:val=&quot;2B777871&quot;/&gt;&lt;wsp:rsid wsp:val=&quot;2C8E5322&quot;/&gt;&lt;wsp:rsid wsp:val=&quot;2C95DC01&quot;/&gt;&lt;wsp:rsid wsp:val=&quot;2E564D1F&quot;/&gt;&lt;wsp:rsid wsp:val=&quot;300EDC4A&quot;/&gt;&lt;wsp:rsid wsp:val=&quot;3037B67F&quot;/&gt;&lt;wsp:rsid wsp:val=&quot;3095D4D0&quot;/&gt;&lt;wsp:rsid wsp:val=&quot;30DEC7CE&quot;/&gt;&lt;wsp:rsid wsp:val=&quot;31316DBF&quot;/&gt;&lt;wsp:rsid wsp:val=&quot;32F60CC2&quot;/&gt;&lt;wsp:rsid wsp:val=&quot;3304EAB4&quot;/&gt;&lt;wsp:rsid wsp:val=&quot;3339701A&quot;/&gt;&lt;wsp:rsid wsp:val=&quot;337CC8DA&quot;/&gt;&lt;wsp:rsid wsp:val=&quot;34368159&quot;/&gt;&lt;wsp:rsid wsp:val=&quot;35B7585D&quot;/&gt;&lt;wsp:rsid wsp:val=&quot;35CD26BB&quot;/&gt;&lt;wsp:rsid wsp:val=&quot;3690F6D4&quot;/&gt;&lt;wsp:rsid wsp:val=&quot;3715EC84&quot;/&gt;&lt;wsp:rsid wsp:val=&quot;37298FD3&quot;/&gt;&lt;wsp:rsid wsp:val=&quot;38B08DF5&quot;/&gt;&lt;wsp:rsid wsp:val=&quot;38C78B43&quot;/&gt;&lt;wsp:rsid wsp:val=&quot;3937B94C&quot;/&gt;&lt;wsp:rsid wsp:val=&quot;3945CCF5&quot;/&gt;&lt;wsp:rsid wsp:val=&quot;3995A5C7&quot;/&gt;&lt;wsp:rsid wsp:val=&quot;39F26352&quot;/&gt;&lt;wsp:rsid wsp:val=&quot;3AF66F95&quot;/&gt;&lt;wsp:rsid wsp:val=&quot;3BE6694A&quot;/&gt;&lt;wsp:rsid wsp:val=&quot;3CA89B34&quot;/&gt;&lt;wsp:rsid wsp:val=&quot;3CBFD4F0&quot;/&gt;&lt;wsp:rsid wsp:val=&quot;3D33F470&quot;/&gt;&lt;wsp:rsid wsp:val=&quot;3E52199C&quot;/&gt;&lt;wsp:rsid wsp:val=&quot;3F561B47&quot;/&gt;&lt;wsp:rsid wsp:val=&quot;406B9532&quot;/&gt;&lt;wsp:rsid wsp:val=&quot;415E8DDC&quot;/&gt;&lt;wsp:rsid wsp:val=&quot;4289CB8D&quot;/&gt;&lt;wsp:rsid wsp:val=&quot;429576BE&quot;/&gt;&lt;wsp:rsid wsp:val=&quot;431B0E7E&quot;/&gt;&lt;wsp:rsid wsp:val=&quot;4411C5CE&quot;/&gt;&lt;wsp:rsid wsp:val=&quot;442FB388&quot;/&gt;&lt;wsp:rsid wsp:val=&quot;4430E278&quot;/&gt;&lt;wsp:rsid wsp:val=&quot;443E9AED&quot;/&gt;&lt;wsp:rsid wsp:val=&quot;44ED5C83&quot;/&gt;&lt;wsp:rsid wsp:val=&quot;44EE26CC&quot;/&gt;&lt;wsp:rsid wsp:val=&quot;47CF3121&quot;/&gt;&lt;wsp:rsid wsp:val=&quot;4943C57C&quot;/&gt;&lt;wsp:rsid wsp:val=&quot;4A55A7FF&quot;/&gt;&lt;wsp:rsid wsp:val=&quot;4A9D9446&quot;/&gt;&lt;wsp:rsid wsp:val=&quot;4BF9CA8D&quot;/&gt;&lt;wsp:rsid wsp:val=&quot;4C46AE07&quot;/&gt;&lt;wsp:rsid wsp:val=&quot;4CA306EB&quot;/&gt;&lt;wsp:rsid wsp:val=&quot;4CBFC5B5&quot;/&gt;&lt;wsp:rsid wsp:val=&quot;4D36421A&quot;/&gt;&lt;wsp:rsid wsp:val=&quot;4D4D0C97&quot;/&gt;&lt;wsp:rsid wsp:val=&quot;4D5FB3C7&quot;/&gt;&lt;wsp:rsid wsp:val=&quot;4D852965&quot;/&gt;&lt;wsp:rsid wsp:val=&quot;4DF84CC6&quot;/&gt;&lt;wsp:rsid wsp:val=&quot;4EC98E78&quot;/&gt;&lt;wsp:rsid wsp:val=&quot;4FC24999&quot;/&gt;&lt;wsp:rsid wsp:val=&quot;4FF530D0&quot;/&gt;&lt;wsp:rsid wsp:val=&quot;50763509&quot;/&gt;&lt;wsp:rsid wsp:val=&quot;522A6E16&quot;/&gt;&lt;wsp:rsid wsp:val=&quot;54E10A9F&quot;/&gt;&lt;wsp:rsid wsp:val=&quot;550E3AF2&quot;/&gt;&lt;wsp:rsid wsp:val=&quot;56EFCB90&quot;/&gt;&lt;wsp:rsid wsp:val=&quot;573E439C&quot;/&gt;&lt;wsp:rsid wsp:val=&quot;574BBFCD&quot;/&gt;&lt;wsp:rsid wsp:val=&quot;57684BC6&quot;/&gt;&lt;wsp:rsid wsp:val=&quot;5919EA85&quot;/&gt;&lt;wsp:rsid wsp:val=&quot;59938F13&quot;/&gt;&lt;wsp:rsid wsp:val=&quot;5A315216&quot;/&gt;&lt;wsp:rsid wsp:val=&quot;5A797ACB&quot;/&gt;&lt;wsp:rsid wsp:val=&quot;5ACC8563&quot;/&gt;&lt;wsp:rsid wsp:val=&quot;5AD50966&quot;/&gt;&lt;wsp:rsid wsp:val=&quot;5AEEFB11&quot;/&gt;&lt;wsp:rsid wsp:val=&quot;5CEB850C&quot;/&gt;&lt;wsp:rsid wsp:val=&quot;5E806501&quot;/&gt;&lt;wsp:rsid wsp:val=&quot;5FEE3BC1&quot;/&gt;&lt;wsp:rsid wsp:val=&quot;61E1D17F&quot;/&gt;&lt;wsp:rsid wsp:val=&quot;62038877&quot;/&gt;&lt;wsp:rsid wsp:val=&quot;652B4F28&quot;/&gt;&lt;wsp:rsid wsp:val=&quot;662A25D4&quot;/&gt;&lt;wsp:rsid wsp:val=&quot;67F4BA1F&quot;/&gt;&lt;wsp:rsid wsp:val=&quot;68403CD3&quot;/&gt;&lt;wsp:rsid wsp:val=&quot;6AA7008A&quot;/&gt;&lt;wsp:rsid wsp:val=&quot;6B7D0894&quot;/&gt;&lt;wsp:rsid wsp:val=&quot;6C7E0A4F&quot;/&gt;&lt;wsp:rsid wsp:val=&quot;6C846DDB&quot;/&gt;&lt;wsp:rsid wsp:val=&quot;6CE7151B&quot;/&gt;&lt;wsp:rsid wsp:val=&quot;6E54B90A&quot;/&gt;&lt;wsp:rsid wsp:val=&quot;6E81E95D&quot;/&gt;&lt;wsp:rsid wsp:val=&quot;6E9624D7&quot;/&gt;&lt;wsp:rsid wsp:val=&quot;6FA4D4E1&quot;/&gt;&lt;wsp:rsid wsp:val=&quot;703B74A7&quot;/&gt;&lt;wsp:rsid wsp:val=&quot;705DC317&quot;/&gt;&lt;wsp:rsid wsp:val=&quot;71391D5E&quot;/&gt;&lt;wsp:rsid wsp:val=&quot;718F59BC&quot;/&gt;&lt;wsp:rsid wsp:val=&quot;71B72C3F&quot;/&gt;&lt;wsp:rsid wsp:val=&quot;7306E36F&quot;/&gt;&lt;wsp:rsid wsp:val=&quot;73FA7391&quot;/&gt;&lt;wsp:rsid wsp:val=&quot;74042684&quot;/&gt;&lt;wsp:rsid wsp:val=&quot;785AC153&quot;/&gt;&lt;wsp:rsid wsp:val=&quot;785F1771&quot;/&gt;&lt;wsp:rsid wsp:val=&quot;78754A76&quot;/&gt;&lt;wsp:rsid wsp:val=&quot;7A86D886&quot;/&gt;&lt;wsp:rsid wsp:val=&quot;7AD64CB1&quot;/&gt;&lt;wsp:rsid wsp:val=&quot;7AD6B158&quot;/&gt;&lt;wsp:rsid wsp:val=&quot;7B78706A&quot;/&gt;&lt;wsp:rsid wsp:val=&quot;7CCE4325&quot;/&gt;&lt;wsp:rsid wsp:val=&quot;7D1A8F27&quot;/&gt;&lt;wsp:rsid wsp:val=&quot;7D1D2A70&quot;/&gt;&lt;wsp:rsid wsp:val=&quot;7F724316&quot;/&gt;&lt;/wsp:rsids&gt;&lt;/w:docPr&gt;&lt;w:body&gt;&lt;wx:sect&gt;&lt;w:p wsp:rsidR=&quot;00000000&quot; wsp:rsidRDefault=&quot;006B30B9&quot; wsp:rsidP=&quot;006B30B9&quot;&gt;&lt;m:oMathPara&gt;&lt;m:oMath&gt;&lt;m:r&gt;&lt;w:rPr&gt;&lt;w:rFonts w:ascii=&quot;Cambria Math&quot; w:h-ansi=&quot;Cambria Math&quot;/&gt;&lt;wx:font wx:val=&quot;Cambria Math&quot;/&gt;&lt;w:i/&gt;&lt;/w:rPr&gt;&lt;m:t&gt;Î²âˆˆ&lt;/m:t&gt;&lt;/m:r&gt;&lt;m:r&gt;&lt;m:rPr&gt;&lt;m:sty m:val=&quot;p&quot;/&gt;&lt;/m:rPr&gt;&lt;w:rPr&gt;&lt;w:rFonts w:ascii=&quot;Cambria Math&quot; w:h-ansi=&quot;Cambria Math&quot;/&gt;&lt;wx:font wx:val=&quot;Cambria Math&quot;/&gt;&lt;/w:rPr&gt;&lt;m:t&gt;Î£&lt;/m:t&gt;&lt;/m:r&gt;&lt;m:r&gt;&lt;w:rPr&gt;&lt;w:rFonts w:ascii=&quot;Cambria Math&quot; w:h-ansi=&quot;Cambria Math&quot;/&gt;&lt;wx:font wx:val=&quot;Cambria Math&quot;/&gt;&lt;w:i/&gt;&lt;/w:rPr&gt;&lt;m:t&gt;,â€ˆÎ²âˆˆN,â€ˆÎ²âˆˆ&lt;/m:t&gt;&lt;/m:r&gt;&lt;m:r&gt;&lt;m:rPr&gt;&lt;m:sty m:val=&quot;p&quot;/&gt;&lt;/m:rPr&gt;&lt;w:rPr&gt;&lt;w:rFonts w:ascii=&quot;Cambria Math&quot; w:h-ansi=&quot;Cambria Math&quot;/&gt;&lt;wx:font wx:val=&quot;Cambria Math&quot;/&gt;&lt;/w:rPr&gt;&lt;m:t&gt;Î£&lt;/m:t&gt;&lt;/m:r&gt;&lt;m:r&gt;&lt;w:rPr&gt;&lt;w:rFonts w:ascii=&quot;Cambria Math&quot; w:h-ansi=&quot;Cambria Math&quot;/&gt;&lt;wx:font wx:val=&quot;Cambria Math&quot;/&gt;&lt;w:i/&gt;&lt;/w:rPr&gt;&lt;m:t&gt;Nâ€ˆouâ€ˆÎ²â€ˆ=â€ˆÎµÂ &lt;/m:t&gt;&lt;/m:r&gt;&lt;/m:oMath&gt;&lt;/m:oMathPara&gt;&lt;/w:p&gt;&lt;w:sectPr wsp:rsidR=&quot;00000000&quot;&gt;&lt;w:pgSz w:w=&quot;12240&quot; w:h=&quot;15840&quot;/&gt;&lt;w:pgMar w:top=&quot;1417&quot; w:right=&quot;1701&quot; w:bottom=&quot;1417&quot; w:left=&quot;1701&quot; w:header=&quot;720&quot; w:footer=&quot;720&quot; w:gutter=&quot;0&quot;/&gt;&lt;w:cols w:space=&quot;720&quot;/&gt;&lt;/w:sectPr&gt;&lt;/wx:sect&gt;&lt;/w:body&gt;&lt;/w:wordDocument&gt;">
+            <v:imagedata chromakey="white" o:title="" r:id="rId21"/>
+          </v:shape>
+        </w:pict>
+      </w:r>
+      <w:r>
+        <w:rPr>
+          <w:rFonts w:eastAsia="Times" w:cs="Times"/>
+        </w:rPr>
+        <w:fldChar w:fldCharType="end"/>
+      </w:r>
+    </w:p>
+    <w:p>
+      <w:pPr>
+        <w:ind w:firstLine="709"/>
+        <w:jc w:val="center"/>
+        <w:rPr>
+          <w:rFonts w:eastAsia="Times" w:cs="Times"/>
+        </w:rPr>
+      </w:pPr>
+      <w:r>
+        <w:rPr>
+          <w:rFonts w:eastAsia="Times" w:cs="Times"/>
+        </w:rPr>
+        <w:t xml:space="preserve">Se linear </w:t>
+      </w:r>
+      <w:r>
+        <w:rPr>
+          <w:rFonts w:eastAsia="Times" w:cs="Times"/>
+        </w:rPr>
+        <w:t>à esquerda</w:t>
+      </w:r>
+      <w:r>
+        <w:rPr>
+          <w:rFonts w:eastAsia="Times" w:cs="Times"/>
+        </w:rPr>
+        <w:t>:</w:t>
+      </w:r>
+      <w:r>
+        <w:rPr>
+          <w:rFonts w:eastAsia="Times" w:cs="Times"/>
+        </w:rPr>
+        <w:t xml:space="preserve"> </w:t>
+      </w:r>
+      <w:r>
+        <w:rPr>
+          <w:rFonts w:eastAsia="Times" w:cs="Times"/>
+        </w:rPr>
+        <w:fldChar w:fldCharType="begin"/>
+      </w:r>
+      <w:r>
+        <w:rPr>
+          <w:rFonts w:eastAsia="Times" w:cs="Times"/>
+        </w:rPr>
+        <w:instrText xml:space="preserve"> QUOTE </w:instrText>
+      </w:r>
+      <w:r>
+        <w:rPr>
+          <w:rFonts w:eastAsia="Times"/>
+          <w:position w:val="-5"/>
+        </w:rPr>
+        <w:pict w14:anchorId="2AF3C7B7">
+          <v:shape id="_x0000_i1048" style="width:164.25pt;height:20.25pt" type="#_x0000_t75" equationxml="&lt;?xml version=&quot;1.0&quot; encoding=&quot;UTF-8&quot; standalone=&quot;yes&quot;?&gt;&#10;&lt;?mso-application progid=&quot;Word.Document&quot;?&gt;&#10;&lt;w:wordDocument xmlns:aml=&quot;http://schemas.microsoft.com/aml/2001/core&quot; xmlns:wpc=&quot;http://schemas.microsoft.com/office/word/2010/wordprocessingCanvas&quot; xmlns:cx=&quot;http://schemas.microsoft.com/office/drawing/2014/chartex&quot; xmlns:cx1=&quot;http://schemas.microsoft.com/office/drawing/2015/9/8/chartex&quot; xmlns:cx2=&quot;http://schemas.microsoft.com/office/drawing/2015/10/21/chartex&quot; xmlns:cx3=&quot;http://schemas.microsoft.com/office/drawing/2016/5/9/chartex&quot; xmlns:cx4=&quot;http://schemas.microsoft.com/office/drawing/2016/5/10/chartex&quot; xmlns:cx5=&quot;http://schemas.microsoft.com/office/drawing/2016/5/11/chartex&quot; xmlns:cx6=&quot;http://schemas.microsoft.com/office/drawing/2016/5/12/chartex&quot; xmlns:cx7=&quot;http://schemas.microsoft.com/office/drawing/2016/5/13/chartex&quot; xmlns:cx8=&quot;http://schemas.microsoft.com/office/drawing/2016/5/14/chartex&quot; xmlns:cr=&quot;http://schemas.microsoft.com/office/comments/2020/reactions&quot; xmlns:dt=&quot;uuid:C2F41010-65B3-11d1-A29F-00AA00C14882&quot; xmlns:mc=&quot;http://schemas.openxmlformats.org/markup-compatibility/2006&quot; xmlns:aink=&quot;http://schemas.microsoft.com/office/drawing/2016/ink&quot; xmlns:am3d=&quot;http://schemas.microsoft.com/office/drawing/2017/model3d&quot; xmlns:o=&quot;urn:schemas-microsoft-com:office:office&quot; xmlns:oel=&quot;http://schemas.microsoft.com/office/2019/extlst&quot; xmlns:m=&quot;http://schemas.openxmlformats.org/officeDocument/2006/math&quot; xmlns:v=&quot;urn:schemas-microsoft-com:vml&quot; xmlns:w10=&quot;urn:schemas-microsoft-com:office:word&quot; xmlns:w=&quot;http://schemas.microsoft.com/office/word/2003/wordml&quot; xmlns:w16du=&quot;http://schemas.microsoft.com/office/word/2023/wordml/word16du&quot; xmlns:wx=&quot;http://schemas.microsoft.com/office/word/2003/auxHint&quot; xmlns:wne=&quot;http://schemas.microsoft.com/office/word/2006/wordml&quot; xmlns:wsp=&quot;http://schemas.microsoft.com/office/word/2003/wordml/sp2&quot; xmlns:sl=&quot;http://schemas.microsoft.com/schemaLibrary/2003/core&quot; w:macrosPresent=&quot;no&quot; w:embeddedObjPresent=&quot;no&quot; w:ocxPresent=&quot;no&quot; xml:space=&quot;preserve&quot;&gt;&lt;w:ignoreSubtree w:val=&quot;http://schemas.microsoft.com/office/word/2003/wordml/sp2&quot;/&gt;&lt;o:DocumentProperties&gt;&lt;o:Version&gt;16&lt;/o:Version&gt;&lt;/o:DocumentProperties&gt;&lt;w:docPr&gt;&lt;w:view w:val=&quot;print&quot;/&gt;&lt;w:zoom w:percent=&quot;100&quot;/&gt;&lt;w:doNotEmbedSystemFonts/&gt;&lt;w:mirrorMargins/&gt;&lt;w:defaultTabStop w:val=&quot;709&quot;/&gt;&lt;w:hyphenationZone w:val=&quot;425&quot;/&gt;&lt;w:punctuationKerning/&gt;&lt;w:characterSpacingControl w:val=&quot;DontCompress&quot;/&gt;&lt;w:optimizeForBrowser/&gt;&lt;w:validateAgainstSchema/&gt;&lt;w:saveInvalidXML w:val=&quot;off&quot;/&gt;&lt;w:ignoreMixedContent w:val=&quot;off&quot;/&gt;&lt;w:alwaysShowPlaceholderText w:val=&quot;off&quot;/&gt;&lt;w:compat&gt;&lt;w:breakWrappedTables/&gt;&lt;w:snapToGridInCell/&gt;&lt;w:wrapTextWithPunct/&gt;&lt;w:useAsianBreakRules/&gt;&lt;w:dontGrowAutofit/&gt;&lt;/w:compat&gt;&lt;wsp:rsids&gt;&lt;wsp:rsidRoot wsp:val=&quot;003101E9&quot;/&gt;&lt;wsp:rsid wsp:val=&quot;000031CF&quot;/&gt;&lt;wsp:rsid wsp:val=&quot;00011E5D&quot;/&gt;&lt;wsp:rsid wsp:val=&quot;00012790&quot;/&gt;&lt;wsp:rsid wsp:val=&quot;00012FF3&quot;/&gt;&lt;wsp:rsid wsp:val=&quot;00014942&quot;/&gt;&lt;wsp:rsid wsp:val=&quot;00036DDE&quot;/&gt;&lt;wsp:rsid wsp:val=&quot;00041697&quot;/&gt;&lt;wsp:rsid wsp:val=&quot;00041EAE&quot;/&gt;&lt;wsp:rsid wsp:val=&quot;00051030&quot;/&gt;&lt;wsp:rsid wsp:val=&quot;000520B9&quot;/&gt;&lt;wsp:rsid wsp:val=&quot;000645C1&quot;/&gt;&lt;wsp:rsid wsp:val=&quot;000710BA&quot;/&gt;&lt;wsp:rsid wsp:val=&quot;000945B2&quot;/&gt;&lt;wsp:rsid wsp:val=&quot;00094E10&quot;/&gt;&lt;wsp:rsid wsp:val=&quot;000A212D&quot;/&gt;&lt;wsp:rsid wsp:val=&quot;000A5C90&quot;/&gt;&lt;wsp:rsid wsp:val=&quot;000A6AAC&quot;/&gt;&lt;wsp:rsid wsp:val=&quot;000A6C19&quot;/&gt;&lt;wsp:rsid wsp:val=&quot;000B5D56&quot;/&gt;&lt;wsp:rsid wsp:val=&quot;000C6A23&quot;/&gt;&lt;wsp:rsid wsp:val=&quot;000D4365&quot;/&gt;&lt;wsp:rsid wsp:val=&quot;000E7223&quot;/&gt;&lt;wsp:rsid wsp:val=&quot;000F2198&quot;/&gt;&lt;wsp:rsid wsp:val=&quot;0012435D&quot;/&gt;&lt;wsp:rsid wsp:val=&quot;001312C4&quot;/&gt;&lt;wsp:rsid wsp:val=&quot;0013295B&quot;/&gt;&lt;wsp:rsid wsp:val=&quot;00136E83&quot;/&gt;&lt;wsp:rsid wsp:val=&quot;001433D9&quot;/&gt;&lt;wsp:rsid wsp:val=&quot;0015738B&quot;/&gt;&lt;wsp:rsid wsp:val=&quot;001574FB&quot;/&gt;&lt;wsp:rsid wsp:val=&quot;00161787&quot;/&gt;&lt;wsp:rsid wsp:val=&quot;00165D16&quot;/&gt;&lt;wsp:rsid wsp:val=&quot;00170840&quot;/&gt;&lt;wsp:rsid wsp:val=&quot;001849CE&quot;/&gt;&lt;wsp:rsid wsp:val=&quot;00191FC1&quot;/&gt;&lt;wsp:rsid wsp:val=&quot;001A6EB5&quot;/&gt;&lt;wsp:rsid wsp:val=&quot;001B141D&quot;/&gt;&lt;wsp:rsid wsp:val=&quot;001B7615&quot;/&gt;&lt;wsp:rsid wsp:val=&quot;001C3003&quot;/&gt;&lt;wsp:rsid wsp:val=&quot;001E3756&quot;/&gt;&lt;wsp:rsid wsp:val=&quot;001F1D51&quot;/&gt;&lt;wsp:rsid wsp:val=&quot;001F4D90&quot;/&gt;&lt;wsp:rsid wsp:val=&quot;001F7B46&quot;/&gt;&lt;wsp:rsid wsp:val=&quot;0021019D&quot;/&gt;&lt;wsp:rsid wsp:val=&quot;00223428&quot;/&gt;&lt;wsp:rsid wsp:val=&quot;002244EE&quot;/&gt;&lt;wsp:rsid wsp:val=&quot;00230861&quot;/&gt;&lt;wsp:rsid wsp:val=&quot;002312D3&quot;/&gt;&lt;wsp:rsid wsp:val=&quot;0023215D&quot;/&gt;&lt;wsp:rsid wsp:val=&quot;002627B2&quot;/&gt;&lt;wsp:rsid wsp:val=&quot;002636C2&quot;/&gt;&lt;wsp:rsid wsp:val=&quot;002653DD&quot;/&gt;&lt;wsp:rsid wsp:val=&quot;00265AC2&quot;/&gt;&lt;wsp:rsid wsp:val=&quot;0026627A&quot;/&gt;&lt;wsp:rsid wsp:val=&quot;00274432&quot;/&gt;&lt;wsp:rsid wsp:val=&quot;00287985&quot;/&gt;&lt;wsp:rsid wsp:val=&quot;00291C8E&quot;/&gt;&lt;wsp:rsid wsp:val=&quot;00293EDE&quot;/&gt;&lt;wsp:rsid wsp:val=&quot;0029480B&quot;/&gt;&lt;wsp:rsid wsp:val=&quot;002A5E15&quot;/&gt;&lt;wsp:rsid wsp:val=&quot;002A6B5A&quot;/&gt;&lt;wsp:rsid wsp:val=&quot;002C18C4&quot;/&gt;&lt;wsp:rsid wsp:val=&quot;002C5611&quot;/&gt;&lt;wsp:rsid wsp:val=&quot;002D114D&quot;/&gt;&lt;wsp:rsid wsp:val=&quot;002D795A&quot;/&gt;&lt;wsp:rsid wsp:val=&quot;002E5B15&quot;/&gt;&lt;wsp:rsid wsp:val=&quot;002E6E90&quot;/&gt;&lt;wsp:rsid wsp:val=&quot;002F3C68&quot;/&gt;&lt;wsp:rsid wsp:val=&quot;002F5DED&quot;/&gt;&lt;wsp:rsid wsp:val=&quot;002F7EB1&quot;/&gt;&lt;wsp:rsid wsp:val=&quot;003101E9&quot;/&gt;&lt;wsp:rsid wsp:val=&quot;0031040E&quot;/&gt;&lt;wsp:rsid wsp:val=&quot;00312A13&quot;/&gt;&lt;wsp:rsid wsp:val=&quot;00333641&quot;/&gt;&lt;wsp:rsid wsp:val=&quot;003358A7&quot;/&gt;&lt;wsp:rsid wsp:val=&quot;00344531&quot;/&gt;&lt;wsp:rsid wsp:val=&quot;00347FC2&quot;/&gt;&lt;wsp:rsid wsp:val=&quot;00352D7D&quot;/&gt;&lt;wsp:rsid wsp:val=&quot;003559ED&quot;/&gt;&lt;wsp:rsid wsp:val=&quot;003721FA&quot;/&gt;&lt;wsp:rsid wsp:val=&quot;00372305&quot;/&gt;&lt;wsp:rsid wsp:val=&quot;00372E04&quot;/&gt;&lt;wsp:rsid wsp:val=&quot;00383AE9&quot;/&gt;&lt;wsp:rsid wsp:val=&quot;0039094B&quot;/&gt;&lt;wsp:rsid wsp:val=&quot;0039756A&quot;/&gt;&lt;wsp:rsid wsp:val=&quot;00397BAD&quot;/&gt;&lt;wsp:rsid wsp:val=&quot;003A3EB2&quot;/&gt;&lt;wsp:rsid wsp:val=&quot;003A6A72&quot;/&gt;&lt;wsp:rsid wsp:val=&quot;003B521D&quot;/&gt;&lt;wsp:rsid wsp:val=&quot;003B7F66&quot;/&gt;&lt;wsp:rsid wsp:val=&quot;003C5CA0&quot;/&gt;&lt;wsp:rsid wsp:val=&quot;003D4C00&quot;/&gt;&lt;wsp:rsid wsp:val=&quot;003F07D7&quot;/&gt;&lt;wsp:rsid wsp:val=&quot;003F3D6D&quot;/&gt;&lt;wsp:rsid wsp:val=&quot;0040173D&quot;/&gt;&lt;wsp:rsid wsp:val=&quot;0043250A&quot;/&gt;&lt;wsp:rsid wsp:val=&quot;00450638&quot;/&gt;&lt;wsp:rsid wsp:val=&quot;004563A6&quot;/&gt;&lt;wsp:rsid wsp:val=&quot;00464370&quot;/&gt;&lt;wsp:rsid wsp:val=&quot;004714B2&quot;/&gt;&lt;wsp:rsid wsp:val=&quot;00474A38&quot;/&gt;&lt;wsp:rsid wsp:val=&quot;00487524&quot;/&gt;&lt;wsp:rsid wsp:val=&quot;00497972&quot;/&gt;&lt;wsp:rsid wsp:val=&quot;004A02BC&quot;/&gt;&lt;wsp:rsid wsp:val=&quot;004A3290&quot;/&gt;&lt;wsp:rsid wsp:val=&quot;004A33B7&quot;/&gt;&lt;wsp:rsid wsp:val=&quot;004A3726&quot;/&gt;&lt;wsp:rsid wsp:val=&quot;004A7129&quot;/&gt;&lt;wsp:rsid wsp:val=&quot;004A7260&quot;/&gt;&lt;wsp:rsid wsp:val=&quot;004B4E5D&quot;/&gt;&lt;wsp:rsid wsp:val=&quot;004C3800&quot;/&gt;&lt;wsp:rsid wsp:val=&quot;004C47D9&quot;/&gt;&lt;wsp:rsid wsp:val=&quot;004C5F18&quot;/&gt;&lt;wsp:rsid wsp:val=&quot;004C7FC5&quot;/&gt;&lt;wsp:rsid wsp:val=&quot;004D135E&quot;/&gt;&lt;wsp:rsid wsp:val=&quot;004D636F&quot;/&gt;&lt;wsp:rsid wsp:val=&quot;004F690E&quot;/&gt;&lt;wsp:rsid wsp:val=&quot;00500023&quot;/&gt;&lt;wsp:rsid wsp:val=&quot;005026C2&quot;/&gt;&lt;wsp:rsid wsp:val=&quot;00503EF4&quot;/&gt;&lt;wsp:rsid wsp:val=&quot;00516126&quot;/&gt;&lt;wsp:rsid wsp:val=&quot;0053671A&quot;/&gt;&lt;wsp:rsid wsp:val=&quot;005439AA&quot;/&gt;&lt;wsp:rsid wsp:val=&quot;00547C56&quot;/&gt;&lt;wsp:rsid wsp:val=&quot;00557A55&quot;/&gt;&lt;wsp:rsid wsp:val=&quot;00575555&quot;/&gt;&lt;wsp:rsid wsp:val=&quot;00577F03&quot;/&gt;&lt;wsp:rsid wsp:val=&quot;00587808&quot;/&gt;&lt;wsp:rsid wsp:val=&quot;00594038&quot;/&gt;&lt;wsp:rsid wsp:val=&quot;0059662D&quot;/&gt;&lt;wsp:rsid wsp:val=&quot;00597ED3&quot;/&gt;&lt;wsp:rsid wsp:val=&quot;005A4125&quot;/&gt;&lt;wsp:rsid wsp:val=&quot;005A4DA1&quot;/&gt;&lt;wsp:rsid wsp:val=&quot;005A5A5E&quot;/&gt;&lt;wsp:rsid wsp:val=&quot;005A5F3B&quot;/&gt;&lt;wsp:rsid wsp:val=&quot;005A60BA&quot;/&gt;&lt;wsp:rsid wsp:val=&quot;005A682E&quot;/&gt;&lt;wsp:rsid wsp:val=&quot;005B12EF&quot;/&gt;&lt;wsp:rsid wsp:val=&quot;005B1EFA&quot;/&gt;&lt;wsp:rsid wsp:val=&quot;005B6B49&quot;/&gt;&lt;wsp:rsid wsp:val=&quot;005C0906&quot;/&gt;&lt;wsp:rsid wsp:val=&quot;005C3185&quot;/&gt;&lt;wsp:rsid wsp:val=&quot;005D47EB&quot;/&gt;&lt;wsp:rsid wsp:val=&quot;005D49D8&quot;/&gt;&lt;wsp:rsid wsp:val=&quot;005D5883&quot;/&gt;&lt;wsp:rsid wsp:val=&quot;005D7EE2&quot;/&gt;&lt;wsp:rsid wsp:val=&quot;005E315F&quot;/&gt;&lt;wsp:rsid wsp:val=&quot;005F33A7&quot;/&gt;&lt;wsp:rsid wsp:val=&quot;005F73A7&quot;/&gt;&lt;wsp:rsid wsp:val=&quot;005F774A&quot;/&gt;&lt;wsp:rsid wsp:val=&quot;00602D43&quot;/&gt;&lt;wsp:rsid wsp:val=&quot;00607689&quot;/&gt;&lt;wsp:rsid wsp:val=&quot;00616390&quot;/&gt;&lt;wsp:rsid wsp:val=&quot;006257E1&quot;/&gt;&lt;wsp:rsid wsp:val=&quot;00633EED&quot;/&gt;&lt;wsp:rsid wsp:val=&quot;006502E1&quot;/&gt;&lt;wsp:rsid wsp:val=&quot;0066433A&quot;/&gt;&lt;wsp:rsid wsp:val=&quot;00670C77&quot;/&gt;&lt;wsp:rsid wsp:val=&quot;006817ED&quot;/&gt;&lt;wsp:rsid wsp:val=&quot;00694A95&quot;/&gt;&lt;wsp:rsid wsp:val=&quot;006A204F&quot;/&gt;&lt;wsp:rsid wsp:val=&quot;006D5C3B&quot;/&gt;&lt;wsp:rsid wsp:val=&quot;006D7FAC&quot;/&gt;&lt;wsp:rsid wsp:val=&quot;006E2FAF&quot;/&gt;&lt;wsp:rsid wsp:val=&quot;00715504&quot;/&gt;&lt;wsp:rsid wsp:val=&quot;00720319&quot;/&gt;&lt;wsp:rsid wsp:val=&quot;007238BA&quot;/&gt;&lt;wsp:rsid wsp:val=&quot;00732448&quot;/&gt;&lt;wsp:rsid wsp:val=&quot;007341A3&quot;/&gt;&lt;wsp:rsid wsp:val=&quot;00735554&quot;/&gt;&lt;wsp:rsid wsp:val=&quot;007537F1&quot;/&gt;&lt;wsp:rsid wsp:val=&quot;00765887&quot;/&gt;&lt;wsp:rsid wsp:val=&quot;007809DB&quot;/&gt;&lt;wsp:rsid wsp:val=&quot;00787B9B&quot;/&gt;&lt;wsp:rsid wsp:val=&quot;0079611E&quot;/&gt;&lt;wsp:rsid wsp:val=&quot;007A55CE&quot;/&gt;&lt;wsp:rsid wsp:val=&quot;007A75B8&quot;/&gt;&lt;wsp:rsid wsp:val=&quot;007B14A6&quot;/&gt;&lt;wsp:rsid wsp:val=&quot;007B58EA&quot;/&gt;&lt;wsp:rsid wsp:val=&quot;007B73B2&quot;/&gt;&lt;wsp:rsid wsp:val=&quot;007C2CF4&quot;/&gt;&lt;wsp:rsid wsp:val=&quot;007C482F&quot;/&gt;&lt;wsp:rsid wsp:val=&quot;007D4814&quot;/&gt;&lt;wsp:rsid wsp:val=&quot;007F3423&quot;/&gt;&lt;wsp:rsid wsp:val=&quot;007F6D31&quot;/&gt;&lt;wsp:rsid wsp:val=&quot;00803F78&quot;/&gt;&lt;wsp:rsid wsp:val=&quot;008040C4&quot;/&gt;&lt;wsp:rsid wsp:val=&quot;00805BA0&quot;/&gt;&lt;wsp:rsid wsp:val=&quot;008103A8&quot;/&gt;&lt;wsp:rsid wsp:val=&quot;00813C19&quot;/&gt;&lt;wsp:rsid wsp:val=&quot;00831ACC&quot;/&gt;&lt;wsp:rsid wsp:val=&quot;00832E98&quot;/&gt;&lt;wsp:rsid wsp:val=&quot;008443C0&quot;/&gt;&lt;wsp:rsid wsp:val=&quot;00850D17&quot;/&gt;&lt;wsp:rsid wsp:val=&quot;008532C2&quot;/&gt;&lt;wsp:rsid wsp:val=&quot;00867A05&quot;/&gt;&lt;wsp:rsid wsp:val=&quot;00876CCA&quot;/&gt;&lt;wsp:rsid wsp:val=&quot;00890FF4&quot;/&gt;&lt;wsp:rsid wsp:val=&quot;00891E3F&quot;/&gt;&lt;wsp:rsid wsp:val=&quot;00894FCE&quot;/&gt;&lt;wsp:rsid wsp:val=&quot;008A0E84&quot;/&gt;&lt;wsp:rsid wsp:val=&quot;008B7D6D&quot;/&gt;&lt;wsp:rsid wsp:val=&quot;008C0DD8&quot;/&gt;&lt;wsp:rsid wsp:val=&quot;008C161E&quot;/&gt;&lt;wsp:rsid wsp:val=&quot;008C30F4&quot;/&gt;&lt;wsp:rsid wsp:val=&quot;008C3F2C&quot;/&gt;&lt;wsp:rsid wsp:val=&quot;008C6DC2&quot;/&gt;&lt;wsp:rsid wsp:val=&quot;008D1488&quot;/&gt;&lt;wsp:rsid wsp:val=&quot;008D36B6&quot;/&gt;&lt;wsp:rsid wsp:val=&quot;008D36C4&quot;/&gt;&lt;wsp:rsid wsp:val=&quot;008F5B7D&quot;/&gt;&lt;wsp:rsid wsp:val=&quot;00904445&quot;/&gt;&lt;wsp:rsid wsp:val=&quot;0090796E&quot;/&gt;&lt;wsp:rsid wsp:val=&quot;00932B39&quot;/&gt;&lt;wsp:rsid wsp:val=&quot;00932FAF&quot;/&gt;&lt;wsp:rsid wsp:val=&quot;00933212&quot;/&gt;&lt;wsp:rsid wsp:val=&quot;0094120B&quot;/&gt;&lt;wsp:rsid wsp:val=&quot;00951424&quot;/&gt;&lt;wsp:rsid wsp:val=&quot;009613EB&quot;/&gt;&lt;wsp:rsid wsp:val=&quot;00967F63&quot;/&gt;&lt;wsp:rsid wsp:val=&quot;00985396&quot;/&gt;&lt;wsp:rsid wsp:val=&quot;009862BF&quot;/&gt;&lt;wsp:rsid wsp:val=&quot;0098721F&quot;/&gt;&lt;wsp:rsid wsp:val=&quot;00987396&quot;/&gt;&lt;wsp:rsid wsp:val=&quot;009905FF&quot;/&gt;&lt;wsp:rsid wsp:val=&quot;009A1A42&quot;/&gt;&lt;wsp:rsid wsp:val=&quot;009A465D&quot;/&gt;&lt;wsp:rsid wsp:val=&quot;009A77A5&quot;/&gt;&lt;wsp:rsid wsp:val=&quot;009B39B3&quot;/&gt;&lt;wsp:rsid wsp:val=&quot;009C0274&quot;/&gt;&lt;wsp:rsid wsp:val=&quot;009C3757&quot;/&gt;&lt;wsp:rsid wsp:val=&quot;009E5D6D&quot;/&gt;&lt;wsp:rsid wsp:val=&quot;009E7B57&quot;/&gt;&lt;wsp:rsid wsp:val=&quot;009F231B&quot;/&gt;&lt;wsp:rsid wsp:val=&quot;009F5140&quot;/&gt;&lt;wsp:rsid wsp:val=&quot;00A01C68&quot;/&gt;&lt;wsp:rsid wsp:val=&quot;00A05672&quot;/&gt;&lt;wsp:rsid wsp:val=&quot;00A2552B&quot;/&gt;&lt;wsp:rsid wsp:val=&quot;00A3599F&quot;/&gt;&lt;wsp:rsid wsp:val=&quot;00A40956&quot;/&gt;&lt;wsp:rsid wsp:val=&quot;00A57AC2&quot;/&gt;&lt;wsp:rsid wsp:val=&quot;00A57B48&quot;/&gt;&lt;wsp:rsid wsp:val=&quot;00A62790&quot;/&gt;&lt;wsp:rsid wsp:val=&quot;00A66605&quot;/&gt;&lt;wsp:rsid wsp:val=&quot;00A7623D&quot;/&gt;&lt;wsp:rsid wsp:val=&quot;00A84CB3&quot;/&gt;&lt;wsp:rsid wsp:val=&quot;00A91157&quot;/&gt;&lt;wsp:rsid wsp:val=&quot;00A91512&quot;/&gt;&lt;wsp:rsid wsp:val=&quot;00AA2573&quot;/&gt;&lt;wsp:rsid wsp:val=&quot;00AB0653&quot;/&gt;&lt;wsp:rsid wsp:val=&quot;00AE1957&quot;/&gt;&lt;wsp:rsid wsp:val=&quot;00AE1B8F&quot;/&gt;&lt;wsp:rsid wsp:val=&quot;00AE268F&quot;/&gt;&lt;wsp:rsid wsp:val=&quot;00AF0897&quot;/&gt;&lt;wsp:rsid wsp:val=&quot;00AF3329&quot;/&gt;&lt;wsp:rsid wsp:val=&quot;00AF3BEC&quot;/&gt;&lt;wsp:rsid wsp:val=&quot;00B10CBB&quot;/&gt;&lt;wsp:rsid wsp:val=&quot;00B41018&quot;/&gt;&lt;wsp:rsid wsp:val=&quot;00B4390B&quot;/&gt;&lt;wsp:rsid wsp:val=&quot;00B47915&quot;/&gt;&lt;wsp:rsid wsp:val=&quot;00B507C9&quot;/&gt;&lt;wsp:rsid wsp:val=&quot;00B574B0&quot;/&gt;&lt;wsp:rsid wsp:val=&quot;00B57BF1&quot;/&gt;&lt;wsp:rsid wsp:val=&quot;00B617DF&quot;/&gt;&lt;wsp:rsid wsp:val=&quot;00B64933&quot;/&gt;&lt;wsp:rsid wsp:val=&quot;00B73DEF&quot;/&gt;&lt;wsp:rsid wsp:val=&quot;00B91F37&quot;/&gt;&lt;wsp:rsid wsp:val=&quot;00B9290D&quot;/&gt;&lt;wsp:rsid wsp:val=&quot;00BA39BC&quot;/&gt;&lt;wsp:rsid wsp:val=&quot;00BA5C53&quot;/&gt;&lt;wsp:rsid wsp:val=&quot;00BA7C33&quot;/&gt;&lt;wsp:rsid wsp:val=&quot;00BB2D0A&quot;/&gt;&lt;wsp:rsid wsp:val=&quot;00BB32AA&quot;/&gt;&lt;wsp:rsid wsp:val=&quot;00BB5E49&quot;/&gt;&lt;wsp:rsid wsp:val=&quot;00BB6259&quot;/&gt;&lt;wsp:rsid wsp:val=&quot;00BB7B75&quot;/&gt;&lt;wsp:rsid wsp:val=&quot;00BC5C5F&quot;/&gt;&lt;wsp:rsid wsp:val=&quot;00BC6AE7&quot;/&gt;&lt;wsp:rsid wsp:val=&quot;00BC732A&quot;/&gt;&lt;wsp:rsid wsp:val=&quot;00BD58A0&quot;/&gt;&lt;wsp:rsid wsp:val=&quot;00C02480&quot;/&gt;&lt;wsp:rsid wsp:val=&quot;00C123B0&quot;/&gt;&lt;wsp:rsid wsp:val=&quot;00C43883&quot;/&gt;&lt;wsp:rsid wsp:val=&quot;00C46A10&quot;/&gt;&lt;wsp:rsid wsp:val=&quot;00C46B3E&quot;/&gt;&lt;wsp:rsid wsp:val=&quot;00C50141&quot;/&gt;&lt;wsp:rsid wsp:val=&quot;00C507E2&quot;/&gt;&lt;wsp:rsid wsp:val=&quot;00C53158&quot;/&gt;&lt;wsp:rsid wsp:val=&quot;00C6713B&quot;/&gt;&lt;wsp:rsid wsp:val=&quot;00C7778B&quot;/&gt;&lt;wsp:rsid wsp:val=&quot;00C85D53&quot;/&gt;&lt;wsp:rsid wsp:val=&quot;00C95EEA&quot;/&gt;&lt;wsp:rsid wsp:val=&quot;00CA0CE4&quot;/&gt;&lt;wsp:rsid wsp:val=&quot;00CA18F0&quot;/&gt;&lt;wsp:rsid wsp:val=&quot;00CA777F&quot;/&gt;&lt;wsp:rsid wsp:val=&quot;00CB32B7&quot;/&gt;&lt;wsp:rsid wsp:val=&quot;00CB735F&quot;/&gt;&lt;wsp:rsid wsp:val=&quot;00CD797A&quot;/&gt;&lt;wsp:rsid wsp:val=&quot;00CE2877&quot;/&gt;&lt;wsp:rsid wsp:val=&quot;00CF2577&quot;/&gt;&lt;wsp:rsid wsp:val=&quot;00D02EEA&quot;/&gt;&lt;wsp:rsid wsp:val=&quot;00D06F6F&quot;/&gt;&lt;wsp:rsid wsp:val=&quot;00D212ED&quot;/&gt;&lt;wsp:rsid wsp:val=&quot;00D21A3B&quot;/&gt;&lt;wsp:rsid wsp:val=&quot;00D31E19&quot;/&gt;&lt;wsp:rsid wsp:val=&quot;00D32A91&quot;/&gt;&lt;wsp:rsid wsp:val=&quot;00D429BA&quot;/&gt;&lt;wsp:rsid wsp:val=&quot;00D51EA2&quot;/&gt;&lt;wsp:rsid wsp:val=&quot;00D62982&quot;/&gt;&lt;wsp:rsid wsp:val=&quot;00D62AFD&quot;/&gt;&lt;wsp:rsid wsp:val=&quot;00D67F9E&quot;/&gt;&lt;wsp:rsid wsp:val=&quot;00D748B4&quot;/&gt;&lt;wsp:rsid wsp:val=&quot;00D84750&quot;/&gt;&lt;wsp:rsid wsp:val=&quot;00D902C6&quot;/&gt;&lt;wsp:rsid wsp:val=&quot;00DA09A4&quot;/&gt;&lt;wsp:rsid wsp:val=&quot;00DA3BC0&quot;/&gt;&lt;wsp:rsid wsp:val=&quot;00DA5CBC&quot;/&gt;&lt;wsp:rsid wsp:val=&quot;00DA6A20&quot;/&gt;&lt;wsp:rsid wsp:val=&quot;00DB19B5&quot;/&gt;&lt;wsp:rsid wsp:val=&quot;00DC21A4&quot;/&gt;&lt;wsp:rsid wsp:val=&quot;00DF44B3&quot;/&gt;&lt;wsp:rsid wsp:val=&quot;00DF74F4&quot;/&gt;&lt;wsp:rsid wsp:val=&quot;00E16729&quot;/&gt;&lt;wsp:rsid wsp:val=&quot;00E2555D&quot;/&gt;&lt;wsp:rsid wsp:val=&quot;00E56436&quot;/&gt;&lt;wsp:rsid wsp:val=&quot;00E66003&quot;/&gt;&lt;wsp:rsid wsp:val=&quot;00E67E2D&quot;/&gt;&lt;wsp:rsid wsp:val=&quot;00E73AC4&quot;/&gt;&lt;wsp:rsid wsp:val=&quot;00E8235F&quot;/&gt;&lt;wsp:rsid wsp:val=&quot;00E85CB1&quot;/&gt;&lt;wsp:rsid wsp:val=&quot;00E95700&quot;/&gt;&lt;wsp:rsid wsp:val=&quot;00EB786D&quot;/&gt;&lt;wsp:rsid wsp:val=&quot;00EC03D8&quot;/&gt;&lt;wsp:rsid wsp:val=&quot;00EC3340&quot;/&gt;&lt;wsp:rsid wsp:val=&quot;00EE0130&quot;/&gt;&lt;wsp:rsid wsp:val=&quot;00EE77D4&quot;/&gt;&lt;wsp:rsid wsp:val=&quot;00F207D9&quot;/&gt;&lt;wsp:rsid wsp:val=&quot;00F237A8&quot;/&gt;&lt;wsp:rsid wsp:val=&quot;00F26174&quot;/&gt;&lt;wsp:rsid wsp:val=&quot;00F35307&quot;/&gt;&lt;wsp:rsid wsp:val=&quot;00F35B6B&quot;/&gt;&lt;wsp:rsid wsp:val=&quot;00F4EB1B&quot;/&gt;&lt;wsp:rsid wsp:val=&quot;00F54FE5&quot;/&gt;&lt;wsp:rsid wsp:val=&quot;00F572B8&quot;/&gt;&lt;wsp:rsid wsp:val=&quot;00F62A62&quot;/&gt;&lt;wsp:rsid wsp:val=&quot;00F63110&quot;/&gt;&lt;wsp:rsid wsp:val=&quot;00F866F3&quot;/&gt;&lt;wsp:rsid wsp:val=&quot;00F95634&quot;/&gt;&lt;wsp:rsid wsp:val=&quot;00FA1590&quot;/&gt;&lt;wsp:rsid wsp:val=&quot;00FB0F1F&quot;/&gt;&lt;wsp:rsid wsp:val=&quot;00FB1274&quot;/&gt;&lt;wsp:rsid wsp:val=&quot;00FB5BA4&quot;/&gt;&lt;wsp:rsid wsp:val=&quot;00FD19B5&quot;/&gt;&lt;wsp:rsid wsp:val=&quot;00FD20DB&quot;/&gt;&lt;wsp:rsid wsp:val=&quot;00FD66E5&quot;/&gt;&lt;wsp:rsid wsp:val=&quot;00FF0B25&quot;/&gt;&lt;wsp:rsid wsp:val=&quot;012183F6&quot;/&gt;&lt;wsp:rsid wsp:val=&quot;025C9ABD&quot;/&gt;&lt;wsp:rsid wsp:val=&quot;02F33B7E&quot;/&gt;&lt;wsp:rsid wsp:val=&quot;030BCC63&quot;/&gt;&lt;wsp:rsid wsp:val=&quot;035F3BA2&quot;/&gt;&lt;wsp:rsid wsp:val=&quot;04198006&quot;/&gt;&lt;wsp:rsid wsp:val=&quot;048A4682&quot;/&gt;&lt;wsp:rsid wsp:val=&quot;06FDE45A&quot;/&gt;&lt;wsp:rsid wsp:val=&quot;07612DAA&quot;/&gt;&lt;wsp:rsid wsp:val=&quot;079ADE0F&quot;/&gt;&lt;wsp:rsid wsp:val=&quot;07B86627&quot;/&gt;&lt;wsp:rsid wsp:val=&quot;07BDF5CD&quot;/&gt;&lt;wsp:rsid wsp:val=&quot;08B4DFEE&quot;/&gt;&lt;wsp:rsid wsp:val=&quot;0936E046&quot;/&gt;&lt;wsp:rsid wsp:val=&quot;094CAEA4&quot;/&gt;&lt;wsp:rsid wsp:val=&quot;09CD4E36&quot;/&gt;&lt;wsp:rsid wsp:val=&quot;0A4B20A9&quot;/&gt;&lt;wsp:rsid wsp:val=&quot;0ABB1CDC&quot;/&gt;&lt;wsp:rsid wsp:val=&quot;0AC33C38&quot;/&gt;&lt;wsp:rsid wsp:val=&quot;0CB14CE8&quot;/&gt;&lt;wsp:rsid wsp:val=&quot;0CF7D76E&quot;/&gt;&lt;wsp:rsid wsp:val=&quot;0DD801AA&quot;/&gt;&lt;wsp:rsid wsp:val=&quot;0F473930&quot;/&gt;&lt;wsp:rsid wsp:val=&quot;0F5C984F&quot;/&gt;&lt;wsp:rsid wsp:val=&quot;0FA3F6BB&quot;/&gt;&lt;wsp:rsid wsp:val=&quot;1008D3A2&quot;/&gt;&lt;wsp:rsid wsp:val=&quot;11236CF9&quot;/&gt;&lt;wsp:rsid wsp:val=&quot;11C1FA45&quot;/&gt;&lt;wsp:rsid wsp:val=&quot;1253A2D8&quot;/&gt;&lt;wsp:rsid wsp:val=&quot;133EE0CD&quot;/&gt;&lt;wsp:rsid wsp:val=&quot;13778A7B&quot;/&gt;&lt;wsp:rsid wsp:val=&quot;13A1F847&quot;/&gt;&lt;wsp:rsid wsp:val=&quot;14688AE7&quot;/&gt;&lt;wsp:rsid wsp:val=&quot;1636B59F&quot;/&gt;&lt;wsp:rsid wsp:val=&quot;16A04D4B&quot;/&gt;&lt;wsp:rsid wsp:val=&quot;1956852D&quot;/&gt;&lt;wsp:rsid wsp:val=&quot;1B09200B&quot;/&gt;&lt;wsp:rsid wsp:val=&quot;1BF2CA69&quot;/&gt;&lt;wsp:rsid wsp:val=&quot;1C284BEE&quot;/&gt;&lt;wsp:rsid wsp:val=&quot;1CE0CAE5&quot;/&gt;&lt;wsp:rsid wsp:val=&quot;1D30AE4F&quot;/&gt;&lt;wsp:rsid wsp:val=&quot;1DA79AEE&quot;/&gt;&lt;wsp:rsid wsp:val=&quot;1EFE0521&quot;/&gt;&lt;wsp:rsid wsp:val=&quot;1F5025D5&quot;/&gt;&lt;wsp:rsid wsp:val=&quot;1FEB1416&quot;/&gt;&lt;wsp:rsid wsp:val=&quot;207FE3D7&quot;/&gt;&lt;wsp:rsid wsp:val=&quot;20C8FE13&quot;/&gt;&lt;wsp:rsid wsp:val=&quot;20CCC751&quot;/&gt;&lt;wsp:rsid wsp:val=&quot;21D625D1&quot;/&gt;&lt;wsp:rsid wsp:val=&quot;22A92DEB&quot;/&gt;&lt;wsp:rsid wsp:val=&quot;22E4D68E&quot;/&gt;&lt;wsp:rsid wsp:val=&quot;24908100&quot;/&gt;&lt;wsp:rsid wsp:val=&quot;25E170BD&quot;/&gt;&lt;wsp:rsid wsp:val=&quot;26455185&quot;/&gt;&lt;wsp:rsid wsp:val=&quot;268E071A&quot;/&gt;&lt;wsp:rsid wsp:val=&quot;26FD9DAB&quot;/&gt;&lt;wsp:rsid wsp:val=&quot;277ED4B5&quot;/&gt;&lt;wsp:rsid wsp:val=&quot;2926B5E9&quot;/&gt;&lt;wsp:rsid wsp:val=&quot;295A7106&quot;/&gt;&lt;wsp:rsid wsp:val=&quot;2AE53961&quot;/&gt;&lt;wsp:rsid wsp:val=&quot;2B230D13&quot;/&gt;&lt;wsp:rsid wsp:val=&quot;2B777871&quot;/&gt;&lt;wsp:rsid wsp:val=&quot;2C8E5322&quot;/&gt;&lt;wsp:rsid wsp:val=&quot;2C95DC01&quot;/&gt;&lt;wsp:rsid wsp:val=&quot;2E564D1F&quot;/&gt;&lt;wsp:rsid wsp:val=&quot;300EDC4A&quot;/&gt;&lt;wsp:rsid wsp:val=&quot;3037B67F&quot;/&gt;&lt;wsp:rsid wsp:val=&quot;3095D4D0&quot;/&gt;&lt;wsp:rsid wsp:val=&quot;30DEC7CE&quot;/&gt;&lt;wsp:rsid wsp:val=&quot;31316DBF&quot;/&gt;&lt;wsp:rsid wsp:val=&quot;32F60CC2&quot;/&gt;&lt;wsp:rsid wsp:val=&quot;3304EAB4&quot;/&gt;&lt;wsp:rsid wsp:val=&quot;3339701A&quot;/&gt;&lt;wsp:rsid wsp:val=&quot;337CC8DA&quot;/&gt;&lt;wsp:rsid wsp:val=&quot;34368159&quot;/&gt;&lt;wsp:rsid wsp:val=&quot;35B7585D&quot;/&gt;&lt;wsp:rsid wsp:val=&quot;35CD26BB&quot;/&gt;&lt;wsp:rsid wsp:val=&quot;3690F6D4&quot;/&gt;&lt;wsp:rsid wsp:val=&quot;3715EC84&quot;/&gt;&lt;wsp:rsid wsp:val=&quot;37298FD3&quot;/&gt;&lt;wsp:rsid wsp:val=&quot;38B08DF5&quot;/&gt;&lt;wsp:rsid wsp:val=&quot;38C78B43&quot;/&gt;&lt;wsp:rsid wsp:val=&quot;3937B94C&quot;/&gt;&lt;wsp:rsid wsp:val=&quot;3945CCF5&quot;/&gt;&lt;wsp:rsid wsp:val=&quot;3995A5C7&quot;/&gt;&lt;wsp:rsid wsp:val=&quot;39F26352&quot;/&gt;&lt;wsp:rsid wsp:val=&quot;3AF66F95&quot;/&gt;&lt;wsp:rsid wsp:val=&quot;3BE6694A&quot;/&gt;&lt;wsp:rsid wsp:val=&quot;3CA89B34&quot;/&gt;&lt;wsp:rsid wsp:val=&quot;3CBFD4F0&quot;/&gt;&lt;wsp:rsid wsp:val=&quot;3D33F470&quot;/&gt;&lt;wsp:rsid wsp:val=&quot;3E52199C&quot;/&gt;&lt;wsp:rsid wsp:val=&quot;3F561B47&quot;/&gt;&lt;wsp:rsid wsp:val=&quot;406B9532&quot;/&gt;&lt;wsp:rsid wsp:val=&quot;415E8DDC&quot;/&gt;&lt;wsp:rsid wsp:val=&quot;4289CB8D&quot;/&gt;&lt;wsp:rsid wsp:val=&quot;429576BE&quot;/&gt;&lt;wsp:rsid wsp:val=&quot;431B0E7E&quot;/&gt;&lt;wsp:rsid wsp:val=&quot;4411C5CE&quot;/&gt;&lt;wsp:rsid wsp:val=&quot;442FB388&quot;/&gt;&lt;wsp:rsid wsp:val=&quot;4430E278&quot;/&gt;&lt;wsp:rsid wsp:val=&quot;443E9AED&quot;/&gt;&lt;wsp:rsid wsp:val=&quot;44ED5C83&quot;/&gt;&lt;wsp:rsid wsp:val=&quot;44EE26CC&quot;/&gt;&lt;wsp:rsid wsp:val=&quot;47CF3121&quot;/&gt;&lt;wsp:rsid wsp:val=&quot;4943C57C&quot;/&gt;&lt;wsp:rsid wsp:val=&quot;4A55A7FF&quot;/&gt;&lt;wsp:rsid wsp:val=&quot;4A9D9446&quot;/&gt;&lt;wsp:rsid wsp:val=&quot;4BF9CA8D&quot;/&gt;&lt;wsp:rsid wsp:val=&quot;4C46AE07&quot;/&gt;&lt;wsp:rsid wsp:val=&quot;4CA306EB&quot;/&gt;&lt;wsp:rsid wsp:val=&quot;4CBFC5B5&quot;/&gt;&lt;wsp:rsid wsp:val=&quot;4D36421A&quot;/&gt;&lt;wsp:rsid wsp:val=&quot;4D4D0C97&quot;/&gt;&lt;wsp:rsid wsp:val=&quot;4D5FB3C7&quot;/&gt;&lt;wsp:rsid wsp:val=&quot;4D852965&quot;/&gt;&lt;wsp:rsid wsp:val=&quot;4DF84CC6&quot;/&gt;&lt;wsp:rsid wsp:val=&quot;4EC98E78&quot;/&gt;&lt;wsp:rsid wsp:val=&quot;4FC24999&quot;/&gt;&lt;wsp:rsid wsp:val=&quot;4FF530D0&quot;/&gt;&lt;wsp:rsid wsp:val=&quot;50763509&quot;/&gt;&lt;wsp:rsid wsp:val=&quot;522A6E16&quot;/&gt;&lt;wsp:rsid wsp:val=&quot;54E10A9F&quot;/&gt;&lt;wsp:rsid wsp:val=&quot;550E3AF2&quot;/&gt;&lt;wsp:rsid wsp:val=&quot;56EFCB90&quot;/&gt;&lt;wsp:rsid wsp:val=&quot;573E439C&quot;/&gt;&lt;wsp:rsid wsp:val=&quot;574BBFCD&quot;/&gt;&lt;wsp:rsid wsp:val=&quot;57684BC6&quot;/&gt;&lt;wsp:rsid wsp:val=&quot;5919EA85&quot;/&gt;&lt;wsp:rsid wsp:val=&quot;59938F13&quot;/&gt;&lt;wsp:rsid wsp:val=&quot;5A315216&quot;/&gt;&lt;wsp:rsid wsp:val=&quot;5A797ACB&quot;/&gt;&lt;wsp:rsid wsp:val=&quot;5ACC8563&quot;/&gt;&lt;wsp:rsid wsp:val=&quot;5AD50966&quot;/&gt;&lt;wsp:rsid wsp:val=&quot;5AEEFB11&quot;/&gt;&lt;wsp:rsid wsp:val=&quot;5CEB850C&quot;/&gt;&lt;wsp:rsid wsp:val=&quot;5E806501&quot;/&gt;&lt;wsp:rsid wsp:val=&quot;5FEE3BC1&quot;/&gt;&lt;wsp:rsid wsp:val=&quot;61E1D17F&quot;/&gt;&lt;wsp:rsid wsp:val=&quot;62038877&quot;/&gt;&lt;wsp:rsid wsp:val=&quot;652B4F28&quot;/&gt;&lt;wsp:rsid wsp:val=&quot;662A25D4&quot;/&gt;&lt;wsp:rsid wsp:val=&quot;67F4BA1F&quot;/&gt;&lt;wsp:rsid wsp:val=&quot;68403CD3&quot;/&gt;&lt;wsp:rsid wsp:val=&quot;6AA7008A&quot;/&gt;&lt;wsp:rsid wsp:val=&quot;6B7D0894&quot;/&gt;&lt;wsp:rsid wsp:val=&quot;6C7E0A4F&quot;/&gt;&lt;wsp:rsid wsp:val=&quot;6C846DDB&quot;/&gt;&lt;wsp:rsid wsp:val=&quot;6CE7151B&quot;/&gt;&lt;wsp:rsid wsp:val=&quot;6E54B90A&quot;/&gt;&lt;wsp:rsid wsp:val=&quot;6E81E95D&quot;/&gt;&lt;wsp:rsid wsp:val=&quot;6E9624D7&quot;/&gt;&lt;wsp:rsid wsp:val=&quot;6FA4D4E1&quot;/&gt;&lt;wsp:rsid wsp:val=&quot;703B74A7&quot;/&gt;&lt;wsp:rsid wsp:val=&quot;705DC317&quot;/&gt;&lt;wsp:rsid wsp:val=&quot;71391D5E&quot;/&gt;&lt;wsp:rsid wsp:val=&quot;718F59BC&quot;/&gt;&lt;wsp:rsid wsp:val=&quot;71B72C3F&quot;/&gt;&lt;wsp:rsid wsp:val=&quot;7306E36F&quot;/&gt;&lt;wsp:rsid wsp:val=&quot;73FA7391&quot;/&gt;&lt;wsp:rsid wsp:val=&quot;74042684&quot;/&gt;&lt;wsp:rsid wsp:val=&quot;785AC153&quot;/&gt;&lt;wsp:rsid wsp:val=&quot;785F1771&quot;/&gt;&lt;wsp:rsid wsp:val=&quot;78754A76&quot;/&gt;&lt;wsp:rsid wsp:val=&quot;7A86D886&quot;/&gt;&lt;wsp:rsid wsp:val=&quot;7AD64CB1&quot;/&gt;&lt;wsp:rsid wsp:val=&quot;7AD6B158&quot;/&gt;&lt;wsp:rsid wsp:val=&quot;7B78706A&quot;/&gt;&lt;wsp:rsid wsp:val=&quot;7CCE4325&quot;/&gt;&lt;wsp:rsid wsp:val=&quot;7D1A8F27&quot;/&gt;&lt;wsp:rsid wsp:val=&quot;7D1D2A70&quot;/&gt;&lt;wsp:rsid wsp:val=&quot;7F724316&quot;/&gt;&lt;/wsp:rsids&gt;&lt;/w:docPr&gt;&lt;w:body&gt;&lt;wx:sect&gt;&lt;w:p wsp:rsidR=&quot;00000000&quot; wsp:rsidRDefault=&quot;00161787&quot; wsp:rsidP=&quot;00161787&quot;&gt;&lt;m:oMathPara&gt;&lt;m:oMath&gt;&lt;m:r&gt;&lt;w:rPr&gt;&lt;w:rFonts w:ascii=&quot;Cambria Math&quot; w:h-ansi=&quot;Cambria Math&quot;/&gt;&lt;wx:font wx:val=&quot;Cambria Math&quot;/&gt;&lt;w:i/&gt;&lt;/w:rPr&gt;&lt;m:t&gt;Î²âˆˆ&lt;/m:t&gt;&lt;/m:r&gt;&lt;m:r&gt;&lt;m:rPr&gt;&lt;m:sty m:val=&quot;p&quot;/&gt;&lt;/m:rPr&gt;&lt;w:rPr&gt;&lt;w:rFonts w:ascii=&quot;Cambria Math&quot; w:h-ansi=&quot;Cambria Math&quot;/&gt;&lt;wx:font wx:val=&quot;Cambria Math&quot;/&gt;&lt;/w:rPr&gt;&lt;m:t&gt;Î£&lt;/m:t&gt;&lt;/m:r&gt;&lt;m:r&gt;&lt;w:rPr&gt;&lt;w:rFonts w:ascii=&quot;Cambria Math&quot; w:h-ansi=&quot;Cambria Math&quot;/&gt;&lt;wx:font wx:val=&quot;Cambria Math&quot;/&gt;&lt;w:i/&gt;&lt;/w:rPr&gt;&lt;m:t&gt;,â€ˆÎ²âˆˆN,â€ˆÎ²âˆˆN&lt;/m:t&gt;&lt;/m:r&gt;&lt;m:r&gt;&lt;m:rPr&gt;&lt;m:sty m:val=&quot;p&quot;/&gt;&lt;/m:rPr&gt;&lt;w:rPr&gt;&lt;w:rFonts w:ascii=&quot;Cambria Math&quot; w:h-ansi=&quot;Cambria Math&quot;/&gt;&lt;wx:font wx:val=&quot;Cambria Math&quot;/&gt;&lt;/w:rPr&gt;&lt;m:t&gt;Î£&lt;/m:t&gt;&lt;/m:r&gt;&lt;m:r&gt;&lt;w:rPr&gt;&lt;w:rFonts w:ascii=&quot;Cambria Math&quot; w:h-ansi=&quot;Cambria Math&quot;/&gt;&lt;wx:font wx:val=&quot;Cambria Math&quot;/&gt;&lt;w:i/&gt;&lt;/w:rPr&gt;&lt;m:t&gt;â€ˆouâ€ˆÎ²â€ˆ=â€ˆÎµÂ &lt;/m:t&gt;&lt;/m:r&gt;&lt;/m:oMath&gt;&lt;/m:oMathPara&gt;&lt;/w:p&gt;&lt;w:sectPr wsp:rsidR=&quot;00000000&quot;&gt;&lt;w:pgSz w:w=&quot;12240&quot; w:h=&quot;15840&quot;/&gt;&lt;w:pgMar w:top=&quot;1417&quot; w:right=&quot;1701&quot; w:bottom=&quot;1417&quot; w:left=&quot;1701&quot; w:header=&quot;720&quot; w:footer=&quot;720&quot; w:gutter=&quot;0&quot;/&gt;&lt;w:cols w:space=&quot;720&quot;/&gt;&lt;/w:sectPr&gt;&lt;/wx:sect&gt;&lt;/w:body&gt;&lt;/w:wordDocument&gt;">
+            <v:imagedata chromakey="white" o:title="" r:id="rId22"/>
+          </v:shape>
+        </w:pict>
+      </w:r>
+      <w:r>
+        <w:rPr>
+          <w:rFonts w:eastAsia="Times" w:cs="Times"/>
+        </w:rPr>
+        <w:instrText xml:space="preserve"> </w:instrText>
+      </w:r>
+      <w:r>
+        <w:rPr>
+          <w:rFonts w:eastAsia="Times" w:cs="Times"/>
+        </w:rPr>
+        <w:fldChar w:fldCharType="separate"/>
+      </w:r>
+      <w:r>
+        <w:rPr>
+          <w:rFonts w:eastAsia="Times"/>
+          <w:position w:val="-5"/>
+        </w:rPr>
+        <w:pict w14:anchorId="5A094913">
+          <v:shape id="_x0000_i1049" style="width:164.25pt;height:20.25pt" type="#_x0000_t75" equationxml="&lt;?xml version=&quot;1.0&quot; encoding=&quot;UTF-8&quot; standalone=&quot;yes&quot;?&gt;&#10;&lt;?mso-application progid=&quot;Word.Document&quot;?&gt;&#10;&lt;w:wordDocument xmlns:aml=&quot;http://schemas.microsoft.com/aml/2001/core&quot; xmlns:wpc=&quot;http://schemas.microsoft.com/office/word/2010/wordprocessingCanvas&quot; xmlns:cx=&quot;http://schemas.microsoft.com/office/drawing/2014/chartex&quot; xmlns:cx1=&quot;http://schemas.microsoft.com/office/drawing/2015/9/8/chartex&quot; xmlns:cx2=&quot;http://schemas.microsoft.com/office/drawing/2015/10/21/chartex&quot; xmlns:cx3=&quot;http://schemas.microsoft.com/office/drawing/2016/5/9/chartex&quot; xmlns:cx4=&quot;http://schemas.microsoft.com/office/drawing/2016/5/10/chartex&quot; xmlns:cx5=&quot;http://schemas.microsoft.com/office/drawing/2016/5/11/chartex&quot; xmlns:cx6=&quot;http://schemas.microsoft.com/office/drawing/2016/5/12/chartex&quot; xmlns:cx7=&quot;http://schemas.microsoft.com/office/drawing/2016/5/13/chartex&quot; xmlns:cx8=&quot;http://schemas.microsoft.com/office/drawing/2016/5/14/chartex&quot; xmlns:cr=&quot;http://schemas.microsoft.com/office/comments/2020/reactions&quot; xmlns:dt=&quot;uuid:C2F41010-65B3-11d1-A29F-00AA00C14882&quot; xmlns:mc=&quot;http://schemas.openxmlformats.org/markup-compatibility/2006&quot; xmlns:aink=&quot;http://schemas.microsoft.com/office/drawing/2016/ink&quot; xmlns:am3d=&quot;http://schemas.microsoft.com/office/drawing/2017/model3d&quot; xmlns:o=&quot;urn:schemas-microsoft-com:office:office&quot; xmlns:oel=&quot;http://schemas.microsoft.com/office/2019/extlst&quot; xmlns:m=&quot;http://schemas.openxmlformats.org/officeDocument/2006/math&quot; xmlns:v=&quot;urn:schemas-microsoft-com:vml&quot; xmlns:w10=&quot;urn:schemas-microsoft-com:office:word&quot; xmlns:w=&quot;http://schemas.microsoft.com/office/word/2003/wordml&quot; xmlns:w16du=&quot;http://schemas.microsoft.com/office/word/2023/wordml/word16du&quot; xmlns:wx=&quot;http://schemas.microsoft.com/office/word/2003/auxHint&quot; xmlns:wne=&quot;http://schemas.microsoft.com/office/word/2006/wordml&quot; xmlns:wsp=&quot;http://schemas.microsoft.com/office/word/2003/wordml/sp2&quot; xmlns:sl=&quot;http://schemas.microsoft.com/schemaLibrary/2003/core&quot; w:macrosPresent=&quot;no&quot; w:embeddedObjPresent=&quot;no&quot; w:ocxPresent=&quot;no&quot; xml:space=&quot;preserve&quot;&gt;&lt;w:ignoreSubtree w:val=&quot;http://schemas.microsoft.com/office/word/2003/wordml/sp2&quot;/&gt;&lt;o:DocumentProperties&gt;&lt;o:Version&gt;16&lt;/o:Version&gt;&lt;/o:DocumentProperties&gt;&lt;w:docPr&gt;&lt;w:view w:val=&quot;print&quot;/&gt;&lt;w:zoom w:percent=&quot;100&quot;/&gt;&lt;w:doNotEmbedSystemFonts/&gt;&lt;w:mirrorMargins/&gt;&lt;w:defaultTabStop w:val=&quot;709&quot;/&gt;&lt;w:hyphenationZone w:val=&quot;425&quot;/&gt;&lt;w:punctuationKerning/&gt;&lt;w:characterSpacingControl w:val=&quot;DontCompress&quot;/&gt;&lt;w:optimizeForBrowser/&gt;&lt;w:validateAgainstSchema/&gt;&lt;w:saveInvalidXML w:val=&quot;off&quot;/&gt;&lt;w:ignoreMixedContent w:val=&quot;off&quot;/&gt;&lt;w:alwaysShowPlaceholderText w:val=&quot;off&quot;/&gt;&lt;w:compat&gt;&lt;w:breakWrappedTables/&gt;&lt;w:snapToGridInCell/&gt;&lt;w:wrapTextWithPunct/&gt;&lt;w:useAsianBreakRules/&gt;&lt;w:dontGrowAutofit/&gt;&lt;/w:compat&gt;&lt;wsp:rsids&gt;&lt;wsp:rsidRoot wsp:val=&quot;003101E9&quot;/&gt;&lt;wsp:rsid wsp:val=&quot;000031CF&quot;/&gt;&lt;wsp:rsid wsp:val=&quot;00011E5D&quot;/&gt;&lt;wsp:rsid wsp:val=&quot;00012790&quot;/&gt;&lt;wsp:rsid wsp:val=&quot;00012FF3&quot;/&gt;&lt;wsp:rsid wsp:val=&quot;00014942&quot;/&gt;&lt;wsp:rsid wsp:val=&quot;00036DDE&quot;/&gt;&lt;wsp:rsid wsp:val=&quot;00041697&quot;/&gt;&lt;wsp:rsid wsp:val=&quot;00041EAE&quot;/&gt;&lt;wsp:rsid wsp:val=&quot;00051030&quot;/&gt;&lt;wsp:rsid wsp:val=&quot;000520B9&quot;/&gt;&lt;wsp:rsid wsp:val=&quot;000645C1&quot;/&gt;&lt;wsp:rsid wsp:val=&quot;000710BA&quot;/&gt;&lt;wsp:rsid wsp:val=&quot;000945B2&quot;/&gt;&lt;wsp:rsid wsp:val=&quot;00094E10&quot;/&gt;&lt;wsp:rsid wsp:val=&quot;000A212D&quot;/&gt;&lt;wsp:rsid wsp:val=&quot;000A5C90&quot;/&gt;&lt;wsp:rsid wsp:val=&quot;000A6AAC&quot;/&gt;&lt;wsp:rsid wsp:val=&quot;000A6C19&quot;/&gt;&lt;wsp:rsid wsp:val=&quot;000B5D56&quot;/&gt;&lt;wsp:rsid wsp:val=&quot;000C6A23&quot;/&gt;&lt;wsp:rsid wsp:val=&quot;000D4365&quot;/&gt;&lt;wsp:rsid wsp:val=&quot;000E7223&quot;/&gt;&lt;wsp:rsid wsp:val=&quot;000F2198&quot;/&gt;&lt;wsp:rsid wsp:val=&quot;0012435D&quot;/&gt;&lt;wsp:rsid wsp:val=&quot;001312C4&quot;/&gt;&lt;wsp:rsid wsp:val=&quot;0013295B&quot;/&gt;&lt;wsp:rsid wsp:val=&quot;00136E83&quot;/&gt;&lt;wsp:rsid wsp:val=&quot;001433D9&quot;/&gt;&lt;wsp:rsid wsp:val=&quot;0015738B&quot;/&gt;&lt;wsp:rsid wsp:val=&quot;001574FB&quot;/&gt;&lt;wsp:rsid wsp:val=&quot;00161787&quot;/&gt;&lt;wsp:rsid wsp:val=&quot;00165D16&quot;/&gt;&lt;wsp:rsid wsp:val=&quot;00170840&quot;/&gt;&lt;wsp:rsid wsp:val=&quot;001849CE&quot;/&gt;&lt;wsp:rsid wsp:val=&quot;00191FC1&quot;/&gt;&lt;wsp:rsid wsp:val=&quot;001A6EB5&quot;/&gt;&lt;wsp:rsid wsp:val=&quot;001B141D&quot;/&gt;&lt;wsp:rsid wsp:val=&quot;001B7615&quot;/&gt;&lt;wsp:rsid wsp:val=&quot;001C3003&quot;/&gt;&lt;wsp:rsid wsp:val=&quot;001E3756&quot;/&gt;&lt;wsp:rsid wsp:val=&quot;001F1D51&quot;/&gt;&lt;wsp:rsid wsp:val=&quot;001F4D90&quot;/&gt;&lt;wsp:rsid wsp:val=&quot;001F7B46&quot;/&gt;&lt;wsp:rsid wsp:val=&quot;0021019D&quot;/&gt;&lt;wsp:rsid wsp:val=&quot;00223428&quot;/&gt;&lt;wsp:rsid wsp:val=&quot;002244EE&quot;/&gt;&lt;wsp:rsid wsp:val=&quot;00230861&quot;/&gt;&lt;wsp:rsid wsp:val=&quot;002312D3&quot;/&gt;&lt;wsp:rsid wsp:val=&quot;0023215D&quot;/&gt;&lt;wsp:rsid wsp:val=&quot;002627B2&quot;/&gt;&lt;wsp:rsid wsp:val=&quot;002636C2&quot;/&gt;&lt;wsp:rsid wsp:val=&quot;002653DD&quot;/&gt;&lt;wsp:rsid wsp:val=&quot;00265AC2&quot;/&gt;&lt;wsp:rsid wsp:val=&quot;0026627A&quot;/&gt;&lt;wsp:rsid wsp:val=&quot;00274432&quot;/&gt;&lt;wsp:rsid wsp:val=&quot;00287985&quot;/&gt;&lt;wsp:rsid wsp:val=&quot;00291C8E&quot;/&gt;&lt;wsp:rsid wsp:val=&quot;00293EDE&quot;/&gt;&lt;wsp:rsid wsp:val=&quot;0029480B&quot;/&gt;&lt;wsp:rsid wsp:val=&quot;002A5E15&quot;/&gt;&lt;wsp:rsid wsp:val=&quot;002A6B5A&quot;/&gt;&lt;wsp:rsid wsp:val=&quot;002C18C4&quot;/&gt;&lt;wsp:rsid wsp:val=&quot;002C5611&quot;/&gt;&lt;wsp:rsid wsp:val=&quot;002D114D&quot;/&gt;&lt;wsp:rsid wsp:val=&quot;002D795A&quot;/&gt;&lt;wsp:rsid wsp:val=&quot;002E5B15&quot;/&gt;&lt;wsp:rsid wsp:val=&quot;002E6E90&quot;/&gt;&lt;wsp:rsid wsp:val=&quot;002F3C68&quot;/&gt;&lt;wsp:rsid wsp:val=&quot;002F5DED&quot;/&gt;&lt;wsp:rsid wsp:val=&quot;002F7EB1&quot;/&gt;&lt;wsp:rsid wsp:val=&quot;003101E9&quot;/&gt;&lt;wsp:rsid wsp:val=&quot;0031040E&quot;/&gt;&lt;wsp:rsid wsp:val=&quot;00312A13&quot;/&gt;&lt;wsp:rsid wsp:val=&quot;00333641&quot;/&gt;&lt;wsp:rsid wsp:val=&quot;003358A7&quot;/&gt;&lt;wsp:rsid wsp:val=&quot;00344531&quot;/&gt;&lt;wsp:rsid wsp:val=&quot;00347FC2&quot;/&gt;&lt;wsp:rsid wsp:val=&quot;00352D7D&quot;/&gt;&lt;wsp:rsid wsp:val=&quot;003559ED&quot;/&gt;&lt;wsp:rsid wsp:val=&quot;003721FA&quot;/&gt;&lt;wsp:rsid wsp:val=&quot;00372305&quot;/&gt;&lt;wsp:rsid wsp:val=&quot;00372E04&quot;/&gt;&lt;wsp:rsid wsp:val=&quot;00383AE9&quot;/&gt;&lt;wsp:rsid wsp:val=&quot;0039094B&quot;/&gt;&lt;wsp:rsid wsp:val=&quot;0039756A&quot;/&gt;&lt;wsp:rsid wsp:val=&quot;00397BAD&quot;/&gt;&lt;wsp:rsid wsp:val=&quot;003A3EB2&quot;/&gt;&lt;wsp:rsid wsp:val=&quot;003A6A72&quot;/&gt;&lt;wsp:rsid wsp:val=&quot;003B521D&quot;/&gt;&lt;wsp:rsid wsp:val=&quot;003B7F66&quot;/&gt;&lt;wsp:rsid wsp:val=&quot;003C5CA0&quot;/&gt;&lt;wsp:rsid wsp:val=&quot;003D4C00&quot;/&gt;&lt;wsp:rsid wsp:val=&quot;003F07D7&quot;/&gt;&lt;wsp:rsid wsp:val=&quot;003F3D6D&quot;/&gt;&lt;wsp:rsid wsp:val=&quot;0040173D&quot;/&gt;&lt;wsp:rsid wsp:val=&quot;0043250A&quot;/&gt;&lt;wsp:rsid wsp:val=&quot;00450638&quot;/&gt;&lt;wsp:rsid wsp:val=&quot;004563A6&quot;/&gt;&lt;wsp:rsid wsp:val=&quot;00464370&quot;/&gt;&lt;wsp:rsid wsp:val=&quot;004714B2&quot;/&gt;&lt;wsp:rsid wsp:val=&quot;00474A38&quot;/&gt;&lt;wsp:rsid wsp:val=&quot;00487524&quot;/&gt;&lt;wsp:rsid wsp:val=&quot;00497972&quot;/&gt;&lt;wsp:rsid wsp:val=&quot;004A02BC&quot;/&gt;&lt;wsp:rsid wsp:val=&quot;004A3290&quot;/&gt;&lt;wsp:rsid wsp:val=&quot;004A33B7&quot;/&gt;&lt;wsp:rsid wsp:val=&quot;004A3726&quot;/&gt;&lt;wsp:rsid wsp:val=&quot;004A7129&quot;/&gt;&lt;wsp:rsid wsp:val=&quot;004A7260&quot;/&gt;&lt;wsp:rsid wsp:val=&quot;004B4E5D&quot;/&gt;&lt;wsp:rsid wsp:val=&quot;004C3800&quot;/&gt;&lt;wsp:rsid wsp:val=&quot;004C47D9&quot;/&gt;&lt;wsp:rsid wsp:val=&quot;004C5F18&quot;/&gt;&lt;wsp:rsid wsp:val=&quot;004C7FC5&quot;/&gt;&lt;wsp:rsid wsp:val=&quot;004D135E&quot;/&gt;&lt;wsp:rsid wsp:val=&quot;004D636F&quot;/&gt;&lt;wsp:rsid wsp:val=&quot;004F690E&quot;/&gt;&lt;wsp:rsid wsp:val=&quot;00500023&quot;/&gt;&lt;wsp:rsid wsp:val=&quot;005026C2&quot;/&gt;&lt;wsp:rsid wsp:val=&quot;00503EF4&quot;/&gt;&lt;wsp:rsid wsp:val=&quot;00516126&quot;/&gt;&lt;wsp:rsid wsp:val=&quot;0053671A&quot;/&gt;&lt;wsp:rsid wsp:val=&quot;005439AA&quot;/&gt;&lt;wsp:rsid wsp:val=&quot;00547C56&quot;/&gt;&lt;wsp:rsid wsp:val=&quot;00557A55&quot;/&gt;&lt;wsp:rsid wsp:val=&quot;00575555&quot;/&gt;&lt;wsp:rsid wsp:val=&quot;00577F03&quot;/&gt;&lt;wsp:rsid wsp:val=&quot;00587808&quot;/&gt;&lt;wsp:rsid wsp:val=&quot;00594038&quot;/&gt;&lt;wsp:rsid wsp:val=&quot;0059662D&quot;/&gt;&lt;wsp:rsid wsp:val=&quot;00597ED3&quot;/&gt;&lt;wsp:rsid wsp:val=&quot;005A4125&quot;/&gt;&lt;wsp:rsid wsp:val=&quot;005A4DA1&quot;/&gt;&lt;wsp:rsid wsp:val=&quot;005A5A5E&quot;/&gt;&lt;wsp:rsid wsp:val=&quot;005A5F3B&quot;/&gt;&lt;wsp:rsid wsp:val=&quot;005A60BA&quot;/&gt;&lt;wsp:rsid wsp:val=&quot;005A682E&quot;/&gt;&lt;wsp:rsid wsp:val=&quot;005B12EF&quot;/&gt;&lt;wsp:rsid wsp:val=&quot;005B1EFA&quot;/&gt;&lt;wsp:rsid wsp:val=&quot;005B6B49&quot;/&gt;&lt;wsp:rsid wsp:val=&quot;005C0906&quot;/&gt;&lt;wsp:rsid wsp:val=&quot;005C3185&quot;/&gt;&lt;wsp:rsid wsp:val=&quot;005D47EB&quot;/&gt;&lt;wsp:rsid wsp:val=&quot;005D49D8&quot;/&gt;&lt;wsp:rsid wsp:val=&quot;005D5883&quot;/&gt;&lt;wsp:rsid wsp:val=&quot;005D7EE2&quot;/&gt;&lt;wsp:rsid wsp:val=&quot;005E315F&quot;/&gt;&lt;wsp:rsid wsp:val=&quot;005F33A7&quot;/&gt;&lt;wsp:rsid wsp:val=&quot;005F73A7&quot;/&gt;&lt;wsp:rsid wsp:val=&quot;005F774A&quot;/&gt;&lt;wsp:rsid wsp:val=&quot;00602D43&quot;/&gt;&lt;wsp:rsid wsp:val=&quot;00607689&quot;/&gt;&lt;wsp:rsid wsp:val=&quot;00616390&quot;/&gt;&lt;wsp:rsid wsp:val=&quot;006257E1&quot;/&gt;&lt;wsp:rsid wsp:val=&quot;00633EED&quot;/&gt;&lt;wsp:rsid wsp:val=&quot;006502E1&quot;/&gt;&lt;wsp:rsid wsp:val=&quot;0066433A&quot;/&gt;&lt;wsp:rsid wsp:val=&quot;00670C77&quot;/&gt;&lt;wsp:rsid wsp:val=&quot;006817ED&quot;/&gt;&lt;wsp:rsid wsp:val=&quot;00694A95&quot;/&gt;&lt;wsp:rsid wsp:val=&quot;006A204F&quot;/&gt;&lt;wsp:rsid wsp:val=&quot;006D5C3B&quot;/&gt;&lt;wsp:rsid wsp:val=&quot;006D7FAC&quot;/&gt;&lt;wsp:rsid wsp:val=&quot;006E2FAF&quot;/&gt;&lt;wsp:rsid wsp:val=&quot;00715504&quot;/&gt;&lt;wsp:rsid wsp:val=&quot;00720319&quot;/&gt;&lt;wsp:rsid wsp:val=&quot;007238BA&quot;/&gt;&lt;wsp:rsid wsp:val=&quot;00732448&quot;/&gt;&lt;wsp:rsid wsp:val=&quot;007341A3&quot;/&gt;&lt;wsp:rsid wsp:val=&quot;00735554&quot;/&gt;&lt;wsp:rsid wsp:val=&quot;007537F1&quot;/&gt;&lt;wsp:rsid wsp:val=&quot;00765887&quot;/&gt;&lt;wsp:rsid wsp:val=&quot;007809DB&quot;/&gt;&lt;wsp:rsid wsp:val=&quot;00787B9B&quot;/&gt;&lt;wsp:rsid wsp:val=&quot;0079611E&quot;/&gt;&lt;wsp:rsid wsp:val=&quot;007A55CE&quot;/&gt;&lt;wsp:rsid wsp:val=&quot;007A75B8&quot;/&gt;&lt;wsp:rsid wsp:val=&quot;007B14A6&quot;/&gt;&lt;wsp:rsid wsp:val=&quot;007B58EA&quot;/&gt;&lt;wsp:rsid wsp:val=&quot;007B73B2&quot;/&gt;&lt;wsp:rsid wsp:val=&quot;007C2CF4&quot;/&gt;&lt;wsp:rsid wsp:val=&quot;007C482F&quot;/&gt;&lt;wsp:rsid wsp:val=&quot;007D4814&quot;/&gt;&lt;wsp:rsid wsp:val=&quot;007F3423&quot;/&gt;&lt;wsp:rsid wsp:val=&quot;007F6D31&quot;/&gt;&lt;wsp:rsid wsp:val=&quot;00803F78&quot;/&gt;&lt;wsp:rsid wsp:val=&quot;008040C4&quot;/&gt;&lt;wsp:rsid wsp:val=&quot;00805BA0&quot;/&gt;&lt;wsp:rsid wsp:val=&quot;008103A8&quot;/&gt;&lt;wsp:rsid wsp:val=&quot;00813C19&quot;/&gt;&lt;wsp:rsid wsp:val=&quot;00831ACC&quot;/&gt;&lt;wsp:rsid wsp:val=&quot;00832E98&quot;/&gt;&lt;wsp:rsid wsp:val=&quot;008443C0&quot;/&gt;&lt;wsp:rsid wsp:val=&quot;00850D17&quot;/&gt;&lt;wsp:rsid wsp:val=&quot;008532C2&quot;/&gt;&lt;wsp:rsid wsp:val=&quot;00867A05&quot;/&gt;&lt;wsp:rsid wsp:val=&quot;00876CCA&quot;/&gt;&lt;wsp:rsid wsp:val=&quot;00890FF4&quot;/&gt;&lt;wsp:rsid wsp:val=&quot;00891E3F&quot;/&gt;&lt;wsp:rsid wsp:val=&quot;00894FCE&quot;/&gt;&lt;wsp:rsid wsp:val=&quot;008A0E84&quot;/&gt;&lt;wsp:rsid wsp:val=&quot;008B7D6D&quot;/&gt;&lt;wsp:rsid wsp:val=&quot;008C0DD8&quot;/&gt;&lt;wsp:rsid wsp:val=&quot;008C161E&quot;/&gt;&lt;wsp:rsid wsp:val=&quot;008C30F4&quot;/&gt;&lt;wsp:rsid wsp:val=&quot;008C3F2C&quot;/&gt;&lt;wsp:rsid wsp:val=&quot;008C6DC2&quot;/&gt;&lt;wsp:rsid wsp:val=&quot;008D1488&quot;/&gt;&lt;wsp:rsid wsp:val=&quot;008D36B6&quot;/&gt;&lt;wsp:rsid wsp:val=&quot;008D36C4&quot;/&gt;&lt;wsp:rsid wsp:val=&quot;008F5B7D&quot;/&gt;&lt;wsp:rsid wsp:val=&quot;00904445&quot;/&gt;&lt;wsp:rsid wsp:val=&quot;0090796E&quot;/&gt;&lt;wsp:rsid wsp:val=&quot;00932B39&quot;/&gt;&lt;wsp:rsid wsp:val=&quot;00932FAF&quot;/&gt;&lt;wsp:rsid wsp:val=&quot;00933212&quot;/&gt;&lt;wsp:rsid wsp:val=&quot;0094120B&quot;/&gt;&lt;wsp:rsid wsp:val=&quot;00951424&quot;/&gt;&lt;wsp:rsid wsp:val=&quot;009613EB&quot;/&gt;&lt;wsp:rsid wsp:val=&quot;00967F63&quot;/&gt;&lt;wsp:rsid wsp:val=&quot;00985396&quot;/&gt;&lt;wsp:rsid wsp:val=&quot;009862BF&quot;/&gt;&lt;wsp:rsid wsp:val=&quot;0098721F&quot;/&gt;&lt;wsp:rsid wsp:val=&quot;00987396&quot;/&gt;&lt;wsp:rsid wsp:val=&quot;009905FF&quot;/&gt;&lt;wsp:rsid wsp:val=&quot;009A1A42&quot;/&gt;&lt;wsp:rsid wsp:val=&quot;009A465D&quot;/&gt;&lt;wsp:rsid wsp:val=&quot;009A77A5&quot;/&gt;&lt;wsp:rsid wsp:val=&quot;009B39B3&quot;/&gt;&lt;wsp:rsid wsp:val=&quot;009C0274&quot;/&gt;&lt;wsp:rsid wsp:val=&quot;009C3757&quot;/&gt;&lt;wsp:rsid wsp:val=&quot;009E5D6D&quot;/&gt;&lt;wsp:rsid wsp:val=&quot;009E7B57&quot;/&gt;&lt;wsp:rsid wsp:val=&quot;009F231B&quot;/&gt;&lt;wsp:rsid wsp:val=&quot;009F5140&quot;/&gt;&lt;wsp:rsid wsp:val=&quot;00A01C68&quot;/&gt;&lt;wsp:rsid wsp:val=&quot;00A05672&quot;/&gt;&lt;wsp:rsid wsp:val=&quot;00A2552B&quot;/&gt;&lt;wsp:rsid wsp:val=&quot;00A3599F&quot;/&gt;&lt;wsp:rsid wsp:val=&quot;00A40956&quot;/&gt;&lt;wsp:rsid wsp:val=&quot;00A57AC2&quot;/&gt;&lt;wsp:rsid wsp:val=&quot;00A57B48&quot;/&gt;&lt;wsp:rsid wsp:val=&quot;00A62790&quot;/&gt;&lt;wsp:rsid wsp:val=&quot;00A66605&quot;/&gt;&lt;wsp:rsid wsp:val=&quot;00A7623D&quot;/&gt;&lt;wsp:rsid wsp:val=&quot;00A84CB3&quot;/&gt;&lt;wsp:rsid wsp:val=&quot;00A91157&quot;/&gt;&lt;wsp:rsid wsp:val=&quot;00A91512&quot;/&gt;&lt;wsp:rsid wsp:val=&quot;00AA2573&quot;/&gt;&lt;wsp:rsid wsp:val=&quot;00AB0653&quot;/&gt;&lt;wsp:rsid wsp:val=&quot;00AE1957&quot;/&gt;&lt;wsp:rsid wsp:val=&quot;00AE1B8F&quot;/&gt;&lt;wsp:rsid wsp:val=&quot;00AE268F&quot;/&gt;&lt;wsp:rsid wsp:val=&quot;00AF0897&quot;/&gt;&lt;wsp:rsid wsp:val=&quot;00AF3329&quot;/&gt;&lt;wsp:rsid wsp:val=&quot;00AF3BEC&quot;/&gt;&lt;wsp:rsid wsp:val=&quot;00B10CBB&quot;/&gt;&lt;wsp:rsid wsp:val=&quot;00B41018&quot;/&gt;&lt;wsp:rsid wsp:val=&quot;00B4390B&quot;/&gt;&lt;wsp:rsid wsp:val=&quot;00B47915&quot;/&gt;&lt;wsp:rsid wsp:val=&quot;00B507C9&quot;/&gt;&lt;wsp:rsid wsp:val=&quot;00B574B0&quot;/&gt;&lt;wsp:rsid wsp:val=&quot;00B57BF1&quot;/&gt;&lt;wsp:rsid wsp:val=&quot;00B617DF&quot;/&gt;&lt;wsp:rsid wsp:val=&quot;00B64933&quot;/&gt;&lt;wsp:rsid wsp:val=&quot;00B73DEF&quot;/&gt;&lt;wsp:rsid wsp:val=&quot;00B91F37&quot;/&gt;&lt;wsp:rsid wsp:val=&quot;00B9290D&quot;/&gt;&lt;wsp:rsid wsp:val=&quot;00BA39BC&quot;/&gt;&lt;wsp:rsid wsp:val=&quot;00BA5C53&quot;/&gt;&lt;wsp:rsid wsp:val=&quot;00BA7C33&quot;/&gt;&lt;wsp:rsid wsp:val=&quot;00BB2D0A&quot;/&gt;&lt;wsp:rsid wsp:val=&quot;00BB32AA&quot;/&gt;&lt;wsp:rsid wsp:val=&quot;00BB5E49&quot;/&gt;&lt;wsp:rsid wsp:val=&quot;00BB6259&quot;/&gt;&lt;wsp:rsid wsp:val=&quot;00BB7B75&quot;/&gt;&lt;wsp:rsid wsp:val=&quot;00BC5C5F&quot;/&gt;&lt;wsp:rsid wsp:val=&quot;00BC6AE7&quot;/&gt;&lt;wsp:rsid wsp:val=&quot;00BC732A&quot;/&gt;&lt;wsp:rsid wsp:val=&quot;00BD58A0&quot;/&gt;&lt;wsp:rsid wsp:val=&quot;00C02480&quot;/&gt;&lt;wsp:rsid wsp:val=&quot;00C123B0&quot;/&gt;&lt;wsp:rsid wsp:val=&quot;00C43883&quot;/&gt;&lt;wsp:rsid wsp:val=&quot;00C46A10&quot;/&gt;&lt;wsp:rsid wsp:val=&quot;00C46B3E&quot;/&gt;&lt;wsp:rsid wsp:val=&quot;00C50141&quot;/&gt;&lt;wsp:rsid wsp:val=&quot;00C507E2&quot;/&gt;&lt;wsp:rsid wsp:val=&quot;00C53158&quot;/&gt;&lt;wsp:rsid wsp:val=&quot;00C6713B&quot;/&gt;&lt;wsp:rsid wsp:val=&quot;00C7778B&quot;/&gt;&lt;wsp:rsid wsp:val=&quot;00C85D53&quot;/&gt;&lt;wsp:rsid wsp:val=&quot;00C95EEA&quot;/&gt;&lt;wsp:rsid wsp:val=&quot;00CA0CE4&quot;/&gt;&lt;wsp:rsid wsp:val=&quot;00CA18F0&quot;/&gt;&lt;wsp:rsid wsp:val=&quot;00CA777F&quot;/&gt;&lt;wsp:rsid wsp:val=&quot;00CB32B7&quot;/&gt;&lt;wsp:rsid wsp:val=&quot;00CB735F&quot;/&gt;&lt;wsp:rsid wsp:val=&quot;00CD797A&quot;/&gt;&lt;wsp:rsid wsp:val=&quot;00CE2877&quot;/&gt;&lt;wsp:rsid wsp:val=&quot;00CF2577&quot;/&gt;&lt;wsp:rsid wsp:val=&quot;00D02EEA&quot;/&gt;&lt;wsp:rsid wsp:val=&quot;00D06F6F&quot;/&gt;&lt;wsp:rsid wsp:val=&quot;00D212ED&quot;/&gt;&lt;wsp:rsid wsp:val=&quot;00D21A3B&quot;/&gt;&lt;wsp:rsid wsp:val=&quot;00D31E19&quot;/&gt;&lt;wsp:rsid wsp:val=&quot;00D32A91&quot;/&gt;&lt;wsp:rsid wsp:val=&quot;00D429BA&quot;/&gt;&lt;wsp:rsid wsp:val=&quot;00D51EA2&quot;/&gt;&lt;wsp:rsid wsp:val=&quot;00D62982&quot;/&gt;&lt;wsp:rsid wsp:val=&quot;00D62AFD&quot;/&gt;&lt;wsp:rsid wsp:val=&quot;00D67F9E&quot;/&gt;&lt;wsp:rsid wsp:val=&quot;00D748B4&quot;/&gt;&lt;wsp:rsid wsp:val=&quot;00D84750&quot;/&gt;&lt;wsp:rsid wsp:val=&quot;00D902C6&quot;/&gt;&lt;wsp:rsid wsp:val=&quot;00DA09A4&quot;/&gt;&lt;wsp:rsid wsp:val=&quot;00DA3BC0&quot;/&gt;&lt;wsp:rsid wsp:val=&quot;00DA5CBC&quot;/&gt;&lt;wsp:rsid wsp:val=&quot;00DA6A20&quot;/&gt;&lt;wsp:rsid wsp:val=&quot;00DB19B5&quot;/&gt;&lt;wsp:rsid wsp:val=&quot;00DC21A4&quot;/&gt;&lt;wsp:rsid wsp:val=&quot;00DF44B3&quot;/&gt;&lt;wsp:rsid wsp:val=&quot;00DF74F4&quot;/&gt;&lt;wsp:rsid wsp:val=&quot;00E16729&quot;/&gt;&lt;wsp:rsid wsp:val=&quot;00E2555D&quot;/&gt;&lt;wsp:rsid wsp:val=&quot;00E56436&quot;/&gt;&lt;wsp:rsid wsp:val=&quot;00E66003&quot;/&gt;&lt;wsp:rsid wsp:val=&quot;00E67E2D&quot;/&gt;&lt;wsp:rsid wsp:val=&quot;00E73AC4&quot;/&gt;&lt;wsp:rsid wsp:val=&quot;00E8235F&quot;/&gt;&lt;wsp:rsid wsp:val=&quot;00E85CB1&quot;/&gt;&lt;wsp:rsid wsp:val=&quot;00E95700&quot;/&gt;&lt;wsp:rsid wsp:val=&quot;00EB786D&quot;/&gt;&lt;wsp:rsid wsp:val=&quot;00EC03D8&quot;/&gt;&lt;wsp:rsid wsp:val=&quot;00EC3340&quot;/&gt;&lt;wsp:rsid wsp:val=&quot;00EE0130&quot;/&gt;&lt;wsp:rsid wsp:val=&quot;00EE77D4&quot;/&gt;&lt;wsp:rsid wsp:val=&quot;00F207D9&quot;/&gt;&lt;wsp:rsid wsp:val=&quot;00F237A8&quot;/&gt;&lt;wsp:rsid wsp:val=&quot;00F26174&quot;/&gt;&lt;wsp:rsid wsp:val=&quot;00F35307&quot;/&gt;&lt;wsp:rsid wsp:val=&quot;00F35B6B&quot;/&gt;&lt;wsp:rsid wsp:val=&quot;00F4EB1B&quot;/&gt;&lt;wsp:rsid wsp:val=&quot;00F54FE5&quot;/&gt;&lt;wsp:rsid wsp:val=&quot;00F572B8&quot;/&gt;&lt;wsp:rsid wsp:val=&quot;00F62A62&quot;/&gt;&lt;wsp:rsid wsp:val=&quot;00F63110&quot;/&gt;&lt;wsp:rsid wsp:val=&quot;00F866F3&quot;/&gt;&lt;wsp:rsid wsp:val=&quot;00F95634&quot;/&gt;&lt;wsp:rsid wsp:val=&quot;00FA1590&quot;/&gt;&lt;wsp:rsid wsp:val=&quot;00FB0F1F&quot;/&gt;&lt;wsp:rsid wsp:val=&quot;00FB1274&quot;/&gt;&lt;wsp:rsid wsp:val=&quot;00FB5BA4&quot;/&gt;&lt;wsp:rsid wsp:val=&quot;00FD19B5&quot;/&gt;&lt;wsp:rsid wsp:val=&quot;00FD20DB&quot;/&gt;&lt;wsp:rsid wsp:val=&quot;00FD66E5&quot;/&gt;&lt;wsp:rsid wsp:val=&quot;00FF0B25&quot;/&gt;&lt;wsp:rsid wsp:val=&quot;012183F6&quot;/&gt;&lt;wsp:rsid wsp:val=&quot;025C9ABD&quot;/&gt;&lt;wsp:rsid wsp:val=&quot;02F33B7E&quot;/&gt;&lt;wsp:rsid wsp:val=&quot;030BCC63&quot;/&gt;&lt;wsp:rsid wsp:val=&quot;035F3BA2&quot;/&gt;&lt;wsp:rsid wsp:val=&quot;04198006&quot;/&gt;&lt;wsp:rsid wsp:val=&quot;048A4682&quot;/&gt;&lt;wsp:rsid wsp:val=&quot;06FDE45A&quot;/&gt;&lt;wsp:rsid wsp:val=&quot;07612DAA&quot;/&gt;&lt;wsp:rsid wsp:val=&quot;079ADE0F&quot;/&gt;&lt;wsp:rsid wsp:val=&quot;07B86627&quot;/&gt;&lt;wsp:rsid wsp:val=&quot;07BDF5CD&quot;/&gt;&lt;wsp:rsid wsp:val=&quot;08B4DFEE&quot;/&gt;&lt;wsp:rsid wsp:val=&quot;0936E046&quot;/&gt;&lt;wsp:rsid wsp:val=&quot;094CAEA4&quot;/&gt;&lt;wsp:rsid wsp:val=&quot;09CD4E36&quot;/&gt;&lt;wsp:rsid wsp:val=&quot;0A4B20A9&quot;/&gt;&lt;wsp:rsid wsp:val=&quot;0ABB1CDC&quot;/&gt;&lt;wsp:rsid wsp:val=&quot;0AC33C38&quot;/&gt;&lt;wsp:rsid wsp:val=&quot;0CB14CE8&quot;/&gt;&lt;wsp:rsid wsp:val=&quot;0CF7D76E&quot;/&gt;&lt;wsp:rsid wsp:val=&quot;0DD801AA&quot;/&gt;&lt;wsp:rsid wsp:val=&quot;0F473930&quot;/&gt;&lt;wsp:rsid wsp:val=&quot;0F5C984F&quot;/&gt;&lt;wsp:rsid wsp:val=&quot;0FA3F6BB&quot;/&gt;&lt;wsp:rsid wsp:val=&quot;1008D3A2&quot;/&gt;&lt;wsp:rsid wsp:val=&quot;11236CF9&quot;/&gt;&lt;wsp:rsid wsp:val=&quot;11C1FA45&quot;/&gt;&lt;wsp:rsid wsp:val=&quot;1253A2D8&quot;/&gt;&lt;wsp:rsid wsp:val=&quot;133EE0CD&quot;/&gt;&lt;wsp:rsid wsp:val=&quot;13778A7B&quot;/&gt;&lt;wsp:rsid wsp:val=&quot;13A1F847&quot;/&gt;&lt;wsp:rsid wsp:val=&quot;14688AE7&quot;/&gt;&lt;wsp:rsid wsp:val=&quot;1636B59F&quot;/&gt;&lt;wsp:rsid wsp:val=&quot;16A04D4B&quot;/&gt;&lt;wsp:rsid wsp:val=&quot;1956852D&quot;/&gt;&lt;wsp:rsid wsp:val=&quot;1B09200B&quot;/&gt;&lt;wsp:rsid wsp:val=&quot;1BF2CA69&quot;/&gt;&lt;wsp:rsid wsp:val=&quot;1C284BEE&quot;/&gt;&lt;wsp:rsid wsp:val=&quot;1CE0CAE5&quot;/&gt;&lt;wsp:rsid wsp:val=&quot;1D30AE4F&quot;/&gt;&lt;wsp:rsid wsp:val=&quot;1DA79AEE&quot;/&gt;&lt;wsp:rsid wsp:val=&quot;1EFE0521&quot;/&gt;&lt;wsp:rsid wsp:val=&quot;1F5025D5&quot;/&gt;&lt;wsp:rsid wsp:val=&quot;1FEB1416&quot;/&gt;&lt;wsp:rsid wsp:val=&quot;207FE3D7&quot;/&gt;&lt;wsp:rsid wsp:val=&quot;20C8FE13&quot;/&gt;&lt;wsp:rsid wsp:val=&quot;20CCC751&quot;/&gt;&lt;wsp:rsid wsp:val=&quot;21D625D1&quot;/&gt;&lt;wsp:rsid wsp:val=&quot;22A92DEB&quot;/&gt;&lt;wsp:rsid wsp:val=&quot;22E4D68E&quot;/&gt;&lt;wsp:rsid wsp:val=&quot;24908100&quot;/&gt;&lt;wsp:rsid wsp:val=&quot;25E170BD&quot;/&gt;&lt;wsp:rsid wsp:val=&quot;26455185&quot;/&gt;&lt;wsp:rsid wsp:val=&quot;268E071A&quot;/&gt;&lt;wsp:rsid wsp:val=&quot;26FD9DAB&quot;/&gt;&lt;wsp:rsid wsp:val=&quot;277ED4B5&quot;/&gt;&lt;wsp:rsid wsp:val=&quot;2926B5E9&quot;/&gt;&lt;wsp:rsid wsp:val=&quot;295A7106&quot;/&gt;&lt;wsp:rsid wsp:val=&quot;2AE53961&quot;/&gt;&lt;wsp:rsid wsp:val=&quot;2B230D13&quot;/&gt;&lt;wsp:rsid wsp:val=&quot;2B777871&quot;/&gt;&lt;wsp:rsid wsp:val=&quot;2C8E5322&quot;/&gt;&lt;wsp:rsid wsp:val=&quot;2C95DC01&quot;/&gt;&lt;wsp:rsid wsp:val=&quot;2E564D1F&quot;/&gt;&lt;wsp:rsid wsp:val=&quot;300EDC4A&quot;/&gt;&lt;wsp:rsid wsp:val=&quot;3037B67F&quot;/&gt;&lt;wsp:rsid wsp:val=&quot;3095D4D0&quot;/&gt;&lt;wsp:rsid wsp:val=&quot;30DEC7CE&quot;/&gt;&lt;wsp:rsid wsp:val=&quot;31316DBF&quot;/&gt;&lt;wsp:rsid wsp:val=&quot;32F60CC2&quot;/&gt;&lt;wsp:rsid wsp:val=&quot;3304EAB4&quot;/&gt;&lt;wsp:rsid wsp:val=&quot;3339701A&quot;/&gt;&lt;wsp:rsid wsp:val=&quot;337CC8DA&quot;/&gt;&lt;wsp:rsid wsp:val=&quot;34368159&quot;/&gt;&lt;wsp:rsid wsp:val=&quot;35B7585D&quot;/&gt;&lt;wsp:rsid wsp:val=&quot;35CD26BB&quot;/&gt;&lt;wsp:rsid wsp:val=&quot;3690F6D4&quot;/&gt;&lt;wsp:rsid wsp:val=&quot;3715EC84&quot;/&gt;&lt;wsp:rsid wsp:val=&quot;37298FD3&quot;/&gt;&lt;wsp:rsid wsp:val=&quot;38B08DF5&quot;/&gt;&lt;wsp:rsid wsp:val=&quot;38C78B43&quot;/&gt;&lt;wsp:rsid wsp:val=&quot;3937B94C&quot;/&gt;&lt;wsp:rsid wsp:val=&quot;3945CCF5&quot;/&gt;&lt;wsp:rsid wsp:val=&quot;3995A5C7&quot;/&gt;&lt;wsp:rsid wsp:val=&quot;39F26352&quot;/&gt;&lt;wsp:rsid wsp:val=&quot;3AF66F95&quot;/&gt;&lt;wsp:rsid wsp:val=&quot;3BE6694A&quot;/&gt;&lt;wsp:rsid wsp:val=&quot;3CA89B34&quot;/&gt;&lt;wsp:rsid wsp:val=&quot;3CBFD4F0&quot;/&gt;&lt;wsp:rsid wsp:val=&quot;3D33F470&quot;/&gt;&lt;wsp:rsid wsp:val=&quot;3E52199C&quot;/&gt;&lt;wsp:rsid wsp:val=&quot;3F561B47&quot;/&gt;&lt;wsp:rsid wsp:val=&quot;406B9532&quot;/&gt;&lt;wsp:rsid wsp:val=&quot;415E8DDC&quot;/&gt;&lt;wsp:rsid wsp:val=&quot;4289CB8D&quot;/&gt;&lt;wsp:rsid wsp:val=&quot;429576BE&quot;/&gt;&lt;wsp:rsid wsp:val=&quot;431B0E7E&quot;/&gt;&lt;wsp:rsid wsp:val=&quot;4411C5CE&quot;/&gt;&lt;wsp:rsid wsp:val=&quot;442FB388&quot;/&gt;&lt;wsp:rsid wsp:val=&quot;4430E278&quot;/&gt;&lt;wsp:rsid wsp:val=&quot;443E9AED&quot;/&gt;&lt;wsp:rsid wsp:val=&quot;44ED5C83&quot;/&gt;&lt;wsp:rsid wsp:val=&quot;44EE26CC&quot;/&gt;&lt;wsp:rsid wsp:val=&quot;47CF3121&quot;/&gt;&lt;wsp:rsid wsp:val=&quot;4943C57C&quot;/&gt;&lt;wsp:rsid wsp:val=&quot;4A55A7FF&quot;/&gt;&lt;wsp:rsid wsp:val=&quot;4A9D9446&quot;/&gt;&lt;wsp:rsid wsp:val=&quot;4BF9CA8D&quot;/&gt;&lt;wsp:rsid wsp:val=&quot;4C46AE07&quot;/&gt;&lt;wsp:rsid wsp:val=&quot;4CA306EB&quot;/&gt;&lt;wsp:rsid wsp:val=&quot;4CBFC5B5&quot;/&gt;&lt;wsp:rsid wsp:val=&quot;4D36421A&quot;/&gt;&lt;wsp:rsid wsp:val=&quot;4D4D0C97&quot;/&gt;&lt;wsp:rsid wsp:val=&quot;4D5FB3C7&quot;/&gt;&lt;wsp:rsid wsp:val=&quot;4D852965&quot;/&gt;&lt;wsp:rsid wsp:val=&quot;4DF84CC6&quot;/&gt;&lt;wsp:rsid wsp:val=&quot;4EC98E78&quot;/&gt;&lt;wsp:rsid wsp:val=&quot;4FC24999&quot;/&gt;&lt;wsp:rsid wsp:val=&quot;4FF530D0&quot;/&gt;&lt;wsp:rsid wsp:val=&quot;50763509&quot;/&gt;&lt;wsp:rsid wsp:val=&quot;522A6E16&quot;/&gt;&lt;wsp:rsid wsp:val=&quot;54E10A9F&quot;/&gt;&lt;wsp:rsid wsp:val=&quot;550E3AF2&quot;/&gt;&lt;wsp:rsid wsp:val=&quot;56EFCB90&quot;/&gt;&lt;wsp:rsid wsp:val=&quot;573E439C&quot;/&gt;&lt;wsp:rsid wsp:val=&quot;574BBFCD&quot;/&gt;&lt;wsp:rsid wsp:val=&quot;57684BC6&quot;/&gt;&lt;wsp:rsid wsp:val=&quot;5919EA85&quot;/&gt;&lt;wsp:rsid wsp:val=&quot;59938F13&quot;/&gt;&lt;wsp:rsid wsp:val=&quot;5A315216&quot;/&gt;&lt;wsp:rsid wsp:val=&quot;5A797ACB&quot;/&gt;&lt;wsp:rsid wsp:val=&quot;5ACC8563&quot;/&gt;&lt;wsp:rsid wsp:val=&quot;5AD50966&quot;/&gt;&lt;wsp:rsid wsp:val=&quot;5AEEFB11&quot;/&gt;&lt;wsp:rsid wsp:val=&quot;5CEB850C&quot;/&gt;&lt;wsp:rsid wsp:val=&quot;5E806501&quot;/&gt;&lt;wsp:rsid wsp:val=&quot;5FEE3BC1&quot;/&gt;&lt;wsp:rsid wsp:val=&quot;61E1D17F&quot;/&gt;&lt;wsp:rsid wsp:val=&quot;62038877&quot;/&gt;&lt;wsp:rsid wsp:val=&quot;652B4F28&quot;/&gt;&lt;wsp:rsid wsp:val=&quot;662A25D4&quot;/&gt;&lt;wsp:rsid wsp:val=&quot;67F4BA1F&quot;/&gt;&lt;wsp:rsid wsp:val=&quot;68403CD3&quot;/&gt;&lt;wsp:rsid wsp:val=&quot;6AA7008A&quot;/&gt;&lt;wsp:rsid wsp:val=&quot;6B7D0894&quot;/&gt;&lt;wsp:rsid wsp:val=&quot;6C7E0A4F&quot;/&gt;&lt;wsp:rsid wsp:val=&quot;6C846DDB&quot;/&gt;&lt;wsp:rsid wsp:val=&quot;6CE7151B&quot;/&gt;&lt;wsp:rsid wsp:val=&quot;6E54B90A&quot;/&gt;&lt;wsp:rsid wsp:val=&quot;6E81E95D&quot;/&gt;&lt;wsp:rsid wsp:val=&quot;6E9624D7&quot;/&gt;&lt;wsp:rsid wsp:val=&quot;6FA4D4E1&quot;/&gt;&lt;wsp:rsid wsp:val=&quot;703B74A7&quot;/&gt;&lt;wsp:rsid wsp:val=&quot;705DC317&quot;/&gt;&lt;wsp:rsid wsp:val=&quot;71391D5E&quot;/&gt;&lt;wsp:rsid wsp:val=&quot;718F59BC&quot;/&gt;&lt;wsp:rsid wsp:val=&quot;71B72C3F&quot;/&gt;&lt;wsp:rsid wsp:val=&quot;7306E36F&quot;/&gt;&lt;wsp:rsid wsp:val=&quot;73FA7391&quot;/&gt;&lt;wsp:rsid wsp:val=&quot;74042684&quot;/&gt;&lt;wsp:rsid wsp:val=&quot;785AC153&quot;/&gt;&lt;wsp:rsid wsp:val=&quot;785F1771&quot;/&gt;&lt;wsp:rsid wsp:val=&quot;78754A76&quot;/&gt;&lt;wsp:rsid wsp:val=&quot;7A86D886&quot;/&gt;&lt;wsp:rsid wsp:val=&quot;7AD64CB1&quot;/&gt;&lt;wsp:rsid wsp:val=&quot;7AD6B158&quot;/&gt;&lt;wsp:rsid wsp:val=&quot;7B78706A&quot;/&gt;&lt;wsp:rsid wsp:val=&quot;7CCE4325&quot;/&gt;&lt;wsp:rsid wsp:val=&quot;7D1A8F27&quot;/&gt;&lt;wsp:rsid wsp:val=&quot;7D1D2A70&quot;/&gt;&lt;wsp:rsid wsp:val=&quot;7F724316&quot;/&gt;&lt;/wsp:rsids&gt;&lt;/w:docPr&gt;&lt;w:body&gt;&lt;wx:sect&gt;&lt;w:p wsp:rsidR=&quot;00000000&quot; wsp:rsidRDefault=&quot;00161787&quot; wsp:rsidP=&quot;00161787&quot;&gt;&lt;m:oMathPara&gt;&lt;m:oMath&gt;&lt;m:r&gt;&lt;w:rPr&gt;&lt;w:rFonts w:ascii=&quot;Cambria Math&quot; w:h-ansi=&quot;Cambria Math&quot;/&gt;&lt;wx:font wx:val=&quot;Cambria Math&quot;/&gt;&lt;w:i/&gt;&lt;/w:rPr&gt;&lt;m:t&gt;Î²âˆˆ&lt;/m:t&gt;&lt;/m:r&gt;&lt;m:r&gt;&lt;m:rPr&gt;&lt;m:sty m:val=&quot;p&quot;/&gt;&lt;/m:rPr&gt;&lt;w:rPr&gt;&lt;w:rFonts w:ascii=&quot;Cambria Math&quot; w:h-ansi=&quot;Cambria Math&quot;/&gt;&lt;wx:font wx:val=&quot;Cambria Math&quot;/&gt;&lt;/w:rPr&gt;&lt;m:t&gt;Î£&lt;/m:t&gt;&lt;/m:r&gt;&lt;m:r&gt;&lt;w:rPr&gt;&lt;w:rFonts w:ascii=&quot;Cambria Math&quot; w:h-ansi=&quot;Cambria Math&quot;/&gt;&lt;wx:font wx:val=&quot;Cambria Math&quot;/&gt;&lt;w:i/&gt;&lt;/w:rPr&gt;&lt;m:t&gt;,â€ˆÎ²âˆˆN,â€ˆÎ²âˆˆN&lt;/m:t&gt;&lt;/m:r&gt;&lt;m:r&gt;&lt;m:rPr&gt;&lt;m:sty m:val=&quot;p&quot;/&gt;&lt;/m:rPr&gt;&lt;w:rPr&gt;&lt;w:rFonts w:ascii=&quot;Cambria Math&quot; w:h-ansi=&quot;Cambria Math&quot;/&gt;&lt;wx:font wx:val=&quot;Cambria Math&quot;/&gt;&lt;/w:rPr&gt;&lt;m:t&gt;Î£&lt;/m:t&gt;&lt;/m:r&gt;&lt;m:r&gt;&lt;w:rPr&gt;&lt;w:rFonts w:ascii=&quot;Cambria Math&quot; w:h-ansi=&quot;Cambria Math&quot;/&gt;&lt;wx:font wx:val=&quot;Cambria Math&quot;/&gt;&lt;w:i/&gt;&lt;/w:rPr&gt;&lt;m:t&gt;â€ˆouâ€ˆÎ²â€ˆ=â€ˆÎµÂ &lt;/m:t&gt;&lt;/m:r&gt;&lt;/m:oMath&gt;&lt;/m:oMathPara&gt;&lt;/w:p&gt;&lt;w:sectPr wsp:rsidR=&quot;00000000&quot;&gt;&lt;w:pgSz w:w=&quot;12240&quot; w:h=&quot;15840&quot;/&gt;&lt;w:pgMar w:top=&quot;1417&quot; w:right=&quot;1701&quot; w:bottom=&quot;1417&quot; w:left=&quot;1701&quot; w:header=&quot;720&quot; w:footer=&quot;720&quot; w:gutter=&quot;0&quot;/&gt;&lt;w:cols w:space=&quot;720&quot;/&gt;&lt;/w:sectPr&gt;&lt;/wx:sect&gt;&lt;/w:body&gt;&lt;/w:wordDocument&gt;">
+            <v:imagedata chromakey="white" o:title="" r:id="rId22"/>
+          </v:shape>
+        </w:pict>
+      </w:r>
+      <w:r>
+        <w:rPr>
+          <w:rFonts w:eastAsia="Times" w:cs="Times"/>
+        </w:rPr>
+        <w:fldChar w:fldCharType="end"/>
+      </w:r>
+    </w:p>
+    <w:p>
+      <w:pPr>
+        <w:ind w:firstLine="709"/>
+        <w:jc w:val="center"/>
+        <w:rPr>
+          <w:rFonts w:eastAsia="Times" w:cs="Times"/>
+        </w:rPr>
+      </w:pPr>
+      <w:r>
+        <w:rPr>
+          <w:rFonts w:eastAsia="Times" w:cs="Times"/>
+        </w:rPr>
+        <w:t>[figura3</w:t>
+      </w:r>
+      <w:r>
+        <w:rPr>
+          <w:rFonts w:eastAsia="Times" w:cs="Times"/>
+        </w:rPr>
+        <w:t>]</w:t>
+      </w:r>
+    </w:p>
+    <w:p>
+      <w:r>
+        <w:t>[Falar brevemente sobre linguagens regulares]</w:t>
+      </w:r>
+    </w:p>
+    <w:p>
+      <w:r>
+        <w:t xml:space="preserve">O questionário proposto </w:t>
+      </w:r>
+      <w:r>
+        <w:t xml:space="preserve">remete </w:t>
+      </w:r>
+      <w:r>
+        <w:t xml:space="preserve">apenas </w:t>
+      </w:r>
+      <w:r>
+        <w:t>a</w:t>
+      </w:r>
+      <w:r>
+        <w:t xml:space="preserve"> </w:t>
+      </w:r>
+      <w:r>
+        <w:t xml:space="preserve">linguagens </w:t>
+      </w:r>
+      <w:r>
+        <w:t>de tipo 3,</w:t>
+      </w:r>
+      <w:r>
+        <w:t xml:space="preserve"> </w:t>
+      </w:r>
+      <w:r>
+        <w:t>linguagens</w:t>
+      </w:r>
+      <w:r>
+        <w:t xml:space="preserve"> </w:t>
+      </w:r>
+      <w:r>
+        <w:t>regulares</w:t>
+      </w:r>
+      <w:r>
+        <w:t>,</w:t>
+      </w:r>
+      <w:r>
+        <w:t xml:space="preserve"> </w:t>
+      </w:r>
+    </w:p>
+    <w:p>
+      <w:r>
+        <w:t>[Falar sobre o questionário – descrevê-lo]</w:t>
+      </w:r>
+    </w:p>
+    <w:p>
+      <w:pPr>
+        <w:pStyle w:val="Heading1"/>
+      </w:pPr>
+      <w:r>
+        <w:t>2. Materiais e Métodos</w:t>
+      </w:r>
+    </w:p>
+    <w:p>
+      <w:r>
+        <w:t xml:space="preserve">Para implementar o código fonte que satisfaz os requisitos do questionário foi utilizada a linguagem de programação Python versão 3.10. O código fonte foi escrito utilizando os softwares Visual Studio Code e Pycharm em sistemas operacionais Linux usando as distribuições Ubuntu 22.04.2 LTS, Manjaro 22.1 e Fedora 37, bem como em sistemas operacionais Windows 10 e Windows 11. Para conferir suporte </w:t>
+      </w:r>
+      <w:r>
+        <w:t>às</w:t>
+      </w:r>
+      <w:r>
+        <w:t xml:space="preserve"> operações com expressões regulares utilizou-se a biblioteca Re, que faz parte da biblioteca padrão da linguagem de programação escolhida, mas não vem habilitada por padrão. Para conferir suporte a anotações de tipo para o tipo função foi utilizada a classe Callable da biblioteca typing. Para criar testes automatizados para o código fonte foi utilizada a biblioteca pytest.</w:t>
+      </w:r>
+    </w:p>
+    <w:p>
+      <w:r>
+        <w:tab/>
+      </w:r>
+      <w:r>
+        <w:t xml:space="preserve">Para fazer o controle de versionamento do código foi utilizada a ferramenta Git, em especial através da plataforma GitHub. Da mesma plataforma também foi utilizada a ferramenta Projects para organizar as atividades de cada membro do grupo, onde </w:t>
+      </w:r>
+      <w:r>
+        <w:t>se valeu da</w:t>
+      </w:r>
+      <w:r>
+        <w:t xml:space="preserve"> ferramenta de tickets para manter o controle sobre a lista de afazeres e o progresso na completação da atividade.</w:t>
+      </w:r>
+    </w:p>
+    <w:p>
+      <w:pPr>
+        <w:pStyle w:val="Heading2"/>
+      </w:pPr>
+      <w:r>
+        <w:t>2.1. Considerações gerais sobre o código fonte</w:t>
+      </w:r>
+    </w:p>
+    <w:p>
+      <w:r>
+        <w:t xml:space="preserve">O código fonte foi dividido em módulos para separar a lógica de cada questão de sua implementação concreta, que é feita no </w:t>
+      </w:r>
+      <w:r>
+        <w:t xml:space="preserve">no nível mais alto da estrutura, no </w:t>
+      </w:r>
+      <w:r>
+        <w:t>arquivo main.py. A estrutura completa está ilustrada na Figura 1.</w:t>
+      </w:r>
+    </w:p>
+    <w:p>
+      <w:r>
+        <w:t>[[figura 1: output do comando tree na raiz do projeto]]</w:t>
+      </w:r>
+    </w:p>
+    <w:p>
+      <w:r>
+        <w:tab/>
+      </w:r>
+      <w:r>
+        <w:t xml:space="preserve">A instrumentalização da resolução das questões foi inspirada pelo </w:t>
+      </w:r>
+      <w:commentRangeStart w:id="2"/>
+      <w:r>
+        <w:t>padrão de projeto comportamental conhecido como Strategy</w:t>
+      </w:r>
+      <w:commentRangeEnd w:id="2"/>
+      <w:r>
+        <w:commentReference w:id="2"/>
+      </w:r>
+      <w:r>
+        <w:t xml:space="preserve">, </w:t>
+      </w:r>
+      <w:r>
+        <w:t xml:space="preserve">aplicando-se </w:t>
+      </w:r>
+      <w:r>
+        <w:t>funções de ordem superior para criar funções de primeira ordem para implementar as estratégias</w:t>
+      </w:r>
+      <w:r>
+        <w:t xml:space="preserve"> concretas</w:t>
+      </w:r>
+      <w:r>
+        <w:t>, traduzidas nos reconhecedores</w:t>
+      </w:r>
+      <w:r>
+        <w:t xml:space="preserve"> e nos geradores</w:t>
+      </w:r>
+      <w:r>
+        <w:t xml:space="preserve"> de cada linguagem do questionário. O uso dessas t</w:t>
+      </w:r>
+      <w:r>
+        <w:t>é</w:t>
+      </w:r>
+      <w:r>
+        <w:t xml:space="preserve">cnicas funcionais </w:t>
+      </w:r>
+      <w:r>
+        <w:t>se distancia</w:t>
+      </w:r>
+      <w:r>
+        <w:t xml:space="preserve"> </w:t>
+      </w:r>
+      <w:r>
+        <w:t>d</w:t>
+      </w:r>
+      <w:r>
+        <w:t>a implementação padrão deste padrão de projeto</w:t>
+      </w:r>
+      <w:r>
+        <w:t>,</w:t>
+      </w:r>
+      <w:r>
+        <w:t xml:space="preserve"> que utiliza classes abstratas. Essa escolha foi feita para simplificar a legibilidade do código</w:t>
+      </w:r>
+      <w:r>
+        <w:t>, para incluir membros do grupo que porventura ainda não tenham tido contato com programação orientada a objetos e classes, e</w:t>
+      </w:r>
+      <w:r>
+        <w:t xml:space="preserve"> para tirar proveito das capacidades da linguagem Python</w:t>
+      </w:r>
+      <w:r>
+        <w:t>,</w:t>
+      </w:r>
+      <w:r>
+        <w:t xml:space="preserve"> que permite essa abordagem funcional, inclusive através de </w:t>
+      </w:r>
+      <w:commentRangeStart w:id="3"/>
+      <w:r>
+        <w:t>decoradores</w:t>
+      </w:r>
+      <w:commentRangeEnd w:id="3"/>
+      <w:r>
+        <w:commentReference w:id="3"/>
+      </w:r>
+      <w:r>
+        <w:t>, que é uma sintaxe mais simples para invocar uma função de ordem superior para ampliar as funcionalidades de uma função de primeira ordem</w:t>
+      </w:r>
+      <w:r>
+        <w:t>.</w:t>
+      </w:r>
+    </w:p>
+    <w:p>
+      <w:r>
+        <w:tab/>
+      </w:r>
+      <w:r>
+        <w:t xml:space="preserve">O construtor dos reconhecedores está localizado no arquivo </w:t>
+      </w:r>
+      <w:r>
+        <w:t>src/common/gera_verificador</w:t>
+      </w:r>
+      <w:r>
+        <w:t>.py, e funciona conforme o excerto apresentado no Algoritmo 1.</w:t>
+      </w:r>
+    </w:p>
+    <w:p>
+      <w:r>
+        <w:t>[[Algoritmo 1]]</w:t>
+      </w:r>
+    </w:p>
+    <w:p>
+      <w:r>
+        <w:tab/>
+      </w:r>
+      <w:r>
+        <w:t>Por sua vez, o construtor de geradores está localizado no arquivo gera_arranjos.py dentro do módulo src/arranjos_familiares/. E funciona tal como descrito no Algoritmo 2.</w:t>
+      </w:r>
+    </w:p>
+    <w:p>
+      <w:r>
+        <w:tab/>
+      </w:r>
+      <w:r>
+        <w:t>Ao</w:t>
+      </w:r>
+      <w:r>
+        <w:t xml:space="preserve"> adotar essa estrutura, conferi</w:t>
+      </w:r>
+      <w:r>
+        <w:t>u-se</w:t>
+      </w:r>
+      <w:r>
+        <w:t xml:space="preserve"> coesão ao código, uma vez que sabemos que cada reconhecedor vai ter o mesmo comportamento padrão, e, ao mesmo tempo</w:t>
+      </w:r>
+      <w:r>
+        <w:t>,</w:t>
+      </w:r>
+      <w:r>
+        <w:t xml:space="preserve"> gera</w:t>
+      </w:r>
+      <w:r>
+        <w:t>-se</w:t>
+      </w:r>
+      <w:r>
+        <w:t xml:space="preserve"> um grau de desacoplamento que nos permite refatorar cada reconhecedor</w:t>
+      </w:r>
+      <w:r>
+        <w:t xml:space="preserve">, e, principalmente, cada gerador </w:t>
+      </w:r>
+      <w:r>
+        <w:t>individualmente onde a sua estratégia foi definida.</w:t>
+      </w:r>
+    </w:p>
+    <w:p>
+      <w:pPr>
+        <w:pStyle w:val="Heading1"/>
+      </w:pPr>
+      <w:r>
+        <w:t xml:space="preserve">3. Detalhamento sobre </w:t>
+      </w:r>
+      <w:r>
+        <w:t>a implementação das soluções</w:t>
+      </w:r>
+    </w:p>
+    <w:p>
+      <w:r>
+        <w:t>A primeira</w:t>
+      </w:r>
+      <w:r>
+        <w:t xml:space="preserve"> questão do relatório exigia a criação de um reconhecedor para uma dada linguagem</w:t>
+      </w:r>
+      <w:r>
+        <w:t>, enquanto a segunda questão pedia um gerador de sentenças para uma dada linguagem. Seguem algumas considerações acerca da implementação das respecticas soluções.</w:t>
+      </w:r>
+    </w:p>
+    <w:p>
+      <w:pPr>
+        <w:pStyle w:val="Heading2"/>
+      </w:pPr>
+      <w:r>
+        <w:t>3.1 Primeira questão</w:t>
+      </w:r>
+    </w:p>
+    <w:p>
+      <w:r>
+        <w:t xml:space="preserve">As </w:t>
+      </w:r>
+      <w:r>
+        <w:t>máscaras</w:t>
+      </w:r>
+      <w:r>
+        <w:t xml:space="preserve"> de validação requisitadas na primeira questão foram assim implementadas.</w:t>
+      </w:r>
+    </w:p>
+    <w:p>
+      <w:r>
+        <w:t>[q1.nome]</w:t>
+      </w:r>
+    </w:p>
+    <w:p>
+      <w:r>
+        <w:t>[q1.email]</w:t>
+      </w:r>
+    </w:p>
+    <w:p>
+      <w:r>
+        <w:t>[q1.senha]</w:t>
+      </w:r>
+    </w:p>
+    <w:p>
+      <w:r>
+        <w:t>[q1.cpf]</w:t>
+      </w:r>
+    </w:p>
+    <w:p>
+      <w:r>
+        <w:t>[q1.telefone]</w:t>
+      </w:r>
+    </w:p>
+    <w:p>
+      <w:r>
+        <w:t>[q1.datetime]</w:t>
+      </w:r>
+    </w:p>
+    <w:p>
+      <w:r>
+        <w:t>[q1.numero]</w:t>
+      </w:r>
+    </w:p>
+    <w:p>
+      <w:pPr>
+        <w:pStyle w:val="Heading2"/>
+      </w:pPr>
+      <w:r>
+        <w:t>3.2 Segunda questão</w:t>
+      </w:r>
+    </w:p>
+    <w:p>
+      <w:r>
+        <w:t xml:space="preserve">Os </w:t>
+      </w:r>
+      <w:r>
+        <w:t>geradores</w:t>
+      </w:r>
+      <w:r>
+        <w:t xml:space="preserve"> para os </w:t>
+      </w:r>
+      <w:r>
+        <w:t>arranjos</w:t>
+      </w:r>
+      <w:r>
+        <w:t xml:space="preserve"> familiares apresentados foram assim implementados.</w:t>
+      </w:r>
+    </w:p>
+    <w:p>
+      <w:r>
+        <w:t>[q2.a]</w:t>
+      </w:r>
+    </w:p>
+    <w:p>
+      <w:r>
+        <w:t>[q2.b]</w:t>
+      </w:r>
+    </w:p>
+    <w:p>
+      <w:r>
+        <w:t>[q2.c]</w:t>
+      </w:r>
+    </w:p>
+    <w:p>
+      <w:r>
+        <w:t>[q2.d]</w:t>
+      </w:r>
+    </w:p>
+    <w:p>
+      <w:r>
+        <w:t>[q2.e]</w:t>
+      </w:r>
+    </w:p>
+    <w:p>
+      <w:r>
+        <w:t>[q2.f]</w:t>
+      </w:r>
+    </w:p>
+    <w:p>
+      <w:r>
+        <w:t>[q2.g]</w:t>
+      </w:r>
+    </w:p>
+    <w:p>
+      <w:pPr>
+        <w:pStyle w:val="Heading1"/>
+      </w:pPr>
+      <w:r>
+        <w:t>4. Testes Experimentais</w:t>
+      </w:r>
+    </w:p>
+    <w:p>
+      <w:r>
+        <w:t xml:space="preserve">Para estressar os reconhecedores, primeiramente </w:t>
+      </w:r>
+      <w:r>
+        <w:t>foi configurado</w:t>
+      </w:r>
+      <w:r>
+        <w:t xml:space="preserve"> um sistema de testes unitários automatizados utilizando a biblioteca pytest. Os casos básicos de teste foram aqueles fornecidos no próprio questionário. Assim, um teste foi criado para cada exemplo em cada quesito apresentado na questão 1. Um exemplo de teste pode ser observado no Algoritmo 2.</w:t>
+      </w:r>
+    </w:p>
+    <w:p>
+      <w:r>
+        <w:t>[[Algoritmo 2]]</w:t>
+      </w:r>
+    </w:p>
+    <w:p>
+      <w:r>
+        <w:tab/>
+      </w:r>
+      <w:r>
+        <w:t>Os testes básicos para os reconhecedores necessários para resolver a questão 2 foram escritos manualmente.</w:t>
+      </w:r>
+    </w:p>
+    <w:p>
+      <w:r>
+        <w:tab/>
+      </w:r>
+      <w:r>
+        <w:t>Após a cobertura dos casos básicos, foram desenvolvidas estratégias para gerar casos adicionais. Para cada exigência das linguagens apresentadas no questionário foram desenvolvidas funções — que funcionam como estratégias — para gerar sentenças compatíveis e cadeias incompatíveis. Essas estratégias alimentam uma função de ordem superior que retorna uma função de primeira ordem que por sua vez gera uma sentença ou cadeia semi-aleatória de tamanho variável de acordo com o padrão desejado.</w:t>
+      </w:r>
+    </w:p>
+    <w:p>
+      <w:r>
+        <w:tab/>
+      </w:r>
+      <w:r>
+        <w:t>Um exemplo desta implementação pode ser observado no Algoritmo 3.</w:t>
+      </w:r>
+    </w:p>
+    <w:p>
+      <w:r>
+        <w:t>[[Algoritmo 3: certificar de que o código apresentado gera uma cadeia de exemplo]]</w:t>
+      </w:r>
+    </w:p>
+    <w:p>
+      <w:r>
+        <w:tab/>
+      </w:r>
+      <w:r>
+        <w:t xml:space="preserve">Valendo-se desta ferramenta foram geradas funções extras para completar os testes básicos, certificando-se de que cada linguagem estava coberta por pelo menos vinte testes diferentes, de maneira a tentar cobrir os aspectos relevantes de cada linguagem. </w:t>
+      </w:r>
+      <w:r>
+        <w:tab/>
+      </w:r>
+      <w:r>
+        <w:t>Quando a biblioteca pytest passou a sinalizar todos os testes como bem-sucedidos (Anexo 1) o código fonte foi considerado pronto e as questões resolvidas.</w:t>
+      </w:r>
+    </w:p>
+    <w:p>
+      <w:pPr>
+        <w:pStyle w:val="Heading1"/>
+        <w:rPr>
+          <w:lang w:val="en-US"/>
+        </w:rPr>
+      </w:pPr>
+      <w:r>
+        <w:rPr>
+          <w:lang w:val="en-US"/>
+        </w:rPr>
+        <w:t xml:space="preserve">5. </w:t>
+      </w:r>
+      <w:proofErr w:type="spellStart"/>
+      <w:r>
+        <w:rPr>
+          <w:lang w:val="en-US"/>
+        </w:rPr>
+        <w:t>Comentários</w:t>
+      </w:r>
+      <w:proofErr w:type="spellEnd"/>
+      <w:r>
+        <w:rPr>
+          <w:lang w:val="en-US"/>
+        </w:rPr>
+        <w:t xml:space="preserve"> </w:t>
+      </w:r>
+      <w:proofErr w:type="spellStart"/>
+      <w:r>
+        <w:rPr>
+          <w:lang w:val="en-US"/>
+        </w:rPr>
+        <w:t>Finais</w:t>
+      </w:r>
+      <w:proofErr w:type="spellEnd"/>
+    </w:p>
+    <w:p>
+      <w:pPr>
+        <w:rPr>
+          <w:lang w:val="en-US"/>
+        </w:rPr>
+      </w:pPr>
+      <w:r>
+        <w:rPr>
+          <w:lang w:val="en-US"/>
+        </w:rPr>
+        <w:br w:type="page" w:clear="all"/>
+      </w:r>
+    </w:p>
+    <w:p>
+      <w:pPr>
+        <w:pStyle w:val="Heading1"/>
+        <w:rPr>
+          <w:lang w:val="en-US"/>
+        </w:rPr>
+      </w:pPr>
+      <w:r>
+        <w:rPr>
+          <w:lang w:val="en-US"/>
+        </w:rPr>
+        <w:t>2. First Page</w:t>
+      </w:r>
+    </w:p>
+    <w:p>
+      <w:pPr>
+        <w:rPr>
+          <w:lang w:val="en-US"/>
+        </w:rPr>
+      </w:pPr>
+      <w:r>
+        <w:rPr>
+          <w:lang w:val="en-US"/>
+        </w:rPr>
+        <w:t>The first page must display the paper title, the name and address of the authors, the abstract in English and “</w:t>
+      </w:r>
+      <w:proofErr w:type="spellStart"/>
+      <w:r>
+        <w:rPr>
+          <w:lang w:val="en-US"/>
+        </w:rPr>
+        <w:t>resumo</w:t>
+      </w:r>
+      <w:proofErr w:type="spellEnd"/>
+      <w:r>
+        <w:rPr>
+          <w:lang w:val="en-US"/>
+        </w:rPr>
+        <w:t>” in Portuguese (“</w:t>
+      </w:r>
+      <w:proofErr w:type="spellStart"/>
+      <w:r>
+        <w:rPr>
+          <w:lang w:val="en-US"/>
+        </w:rPr>
+        <w:t>resumos</w:t>
+      </w:r>
+      <w:proofErr w:type="spellEnd"/>
+      <w:r>
+        <w:rPr>
+          <w:lang w:val="en-US"/>
+        </w:rPr>
+        <w:t xml:space="preserve">” are required only for papers written in Portuguese). The title must be centered over the whole page, in </w:t>
+      </w:r>
+      <w:proofErr w:type="gramStart"/>
+      <w:r>
+        <w:rPr>
+          <w:lang w:val="en-US"/>
+        </w:rPr>
+        <w:t>16 point</w:t>
+      </w:r>
+      <w:proofErr w:type="gramEnd"/>
+      <w:r>
+        <w:rPr>
+          <w:lang w:val="en-US"/>
+        </w:rPr>
+        <w:t xml:space="preserve"> boldface font and with 12 points of space before itself. Author names must be centered in </w:t>
+      </w:r>
+      <w:proofErr w:type="gramStart"/>
+      <w:r>
+        <w:rPr>
+          <w:lang w:val="en-US"/>
+        </w:rPr>
+        <w:t>12 point</w:t>
+      </w:r>
+      <w:proofErr w:type="gramEnd"/>
+      <w:r>
+        <w:rPr>
+          <w:lang w:val="en-US"/>
+        </w:rPr>
+        <w:t xml:space="preserve"> font, bold, all of them disposed in the same line, separated by commas and with 12 points of space after the title. Addresses must be centered in </w:t>
+      </w:r>
+      <w:proofErr w:type="gramStart"/>
+      <w:r>
+        <w:rPr>
+          <w:lang w:val="en-US"/>
+        </w:rPr>
+        <w:t>12 point</w:t>
+      </w:r>
+      <w:proofErr w:type="gramEnd"/>
+      <w:r>
+        <w:rPr>
+          <w:lang w:val="en-US"/>
+        </w:rPr>
+        <w:t xml:space="preserve"> font, also with 12 points of space after the authors’ names. E-mail addresses should be written using font Courier New, </w:t>
+      </w:r>
+      <w:proofErr w:type="gramStart"/>
+      <w:r>
+        <w:rPr>
+          <w:lang w:val="en-US"/>
+        </w:rPr>
+        <w:t>10 point</w:t>
+      </w:r>
+      <w:proofErr w:type="gramEnd"/>
+      <w:r>
+        <w:rPr>
+          <w:lang w:val="en-US"/>
+        </w:rPr>
+        <w:t xml:space="preserve"> nominal size, with 6 points of space before and 6 points of space after.</w:t>
+      </w:r>
+    </w:p>
+    <w:p>
+      <w:pPr>
+        <w:rPr>
+          <w:lang w:val="en-US"/>
+        </w:rPr>
+      </w:pPr>
+      <w:r>
+        <w:rPr>
+          <w:lang w:val="en-US"/>
+        </w:rPr>
+        <w:tab/>
+      </w:r>
+      <w:r>
+        <w:rPr>
+          <w:lang w:val="en-US"/>
+        </w:rPr>
+        <w:t>The abstract and “</w:t>
+      </w:r>
+      <w:proofErr w:type="spellStart"/>
+      <w:r>
+        <w:rPr>
+          <w:lang w:val="en-US"/>
+        </w:rPr>
+        <w:t>resumo</w:t>
+      </w:r>
+      <w:proofErr w:type="spellEnd"/>
+      <w:r>
+        <w:rPr>
+          <w:lang w:val="en-US"/>
+        </w:rPr>
+        <w:t xml:space="preserve">” (if is the case) must be in </w:t>
+      </w:r>
+      <w:proofErr w:type="gramStart"/>
+      <w:r>
+        <w:rPr>
+          <w:lang w:val="en-US"/>
+        </w:rPr>
+        <w:t>12 point</w:t>
+      </w:r>
+      <w:proofErr w:type="gramEnd"/>
+      <w:r>
+        <w:rPr>
+          <w:lang w:val="en-US"/>
+        </w:rPr>
+        <w:t xml:space="preserve"> Times font, indented 0.8cm on both sides. The word </w:t>
+      </w:r>
+      <w:r>
+        <w:rPr>
+          <w:b/>
+          <w:lang w:val="en-US"/>
+        </w:rPr>
+        <w:t xml:space="preserve">Abstract </w:t>
+      </w:r>
+      <w:r>
+        <w:rPr>
+          <w:lang w:val="en-US"/>
+        </w:rPr>
+        <w:t xml:space="preserve">and </w:t>
+      </w:r>
+      <w:proofErr w:type="spellStart"/>
+      <w:r>
+        <w:rPr>
+          <w:b/>
+          <w:lang w:val="en-US"/>
+        </w:rPr>
+        <w:t>Resumo</w:t>
+      </w:r>
+      <w:proofErr w:type="spellEnd"/>
+      <w:r>
+        <w:rPr>
+          <w:lang w:val="en-US"/>
+        </w:rPr>
+        <w:t>, should be written in boldface and must precede the text.</w:t>
+      </w:r>
+    </w:p>
+    <w:p>
+      <w:pPr>
+        <w:pStyle w:val="Heading1"/>
+        <w:rPr>
+          <w:lang w:val="en-US"/>
+        </w:rPr>
+      </w:pPr>
+      <w:r>
+        <w:rPr>
+          <w:lang w:val="en-US"/>
+        </w:rPr>
+        <w:t>3. CD-ROMs and Printed Proceedings</w:t>
+      </w:r>
+    </w:p>
+    <w:p>
+      <w:pPr>
+        <w:rPr>
+          <w:lang w:val="en-US"/>
+        </w:rPr>
+      </w:pPr>
+      <w:r>
+        <w:rPr>
+          <w:lang w:val="en-US"/>
+        </w:rPr>
+        <w:t>In some conferences, the papers are published on CD-ROM while only the abstract is published in the printed Proceedings. In this case, authors are invited to prepare two final versions of the paper. One, complete, to be published on the CD and the other, containing only the first page, with abstract and “</w:t>
+      </w:r>
+      <w:proofErr w:type="spellStart"/>
+      <w:r>
+        <w:rPr>
+          <w:lang w:val="en-US"/>
+        </w:rPr>
+        <w:t>resumo</w:t>
+      </w:r>
+      <w:proofErr w:type="spellEnd"/>
+      <w:r>
+        <w:rPr>
+          <w:lang w:val="en-US"/>
+        </w:rPr>
+        <w:t xml:space="preserve">” (for papers in Portuguese).  </w:t>
+      </w:r>
+    </w:p>
+    <w:p>
+      <w:pPr>
+        <w:pStyle w:val="Heading1"/>
+        <w:rPr>
+          <w:lang w:val="en-US"/>
+        </w:rPr>
+      </w:pPr>
+      <w:r>
+        <w:rPr>
+          <w:lang w:val="en-US"/>
+        </w:rPr>
+        <w:t>4. Sections and Paragraphs</w:t>
+      </w:r>
+    </w:p>
+    <w:p>
+      <w:pPr>
+        <w:rPr>
+          <w:lang w:val="en-US"/>
+        </w:rPr>
+      </w:pPr>
+      <w:r>
+        <w:rPr>
+          <w:lang w:val="en-US"/>
+        </w:rPr>
+        <w:t xml:space="preserve">Section titles must be in boldface, 13pt, flush left. There should be an extra 12 pt of space before each title. Section numbering is optional. The first paragraph of each section should not be indented, while the first lines of subsequent paragraphs should be indented by 1.27 cm. </w:t>
+      </w:r>
+    </w:p>
+    <w:p>
+      <w:pPr>
+        <w:pStyle w:val="Heading2"/>
+        <w:rPr>
+          <w:lang w:val="en-US"/>
+        </w:rPr>
+      </w:pPr>
+      <w:r>
+        <w:rPr>
+          <w:lang w:val="en-US"/>
+        </w:rPr>
+        <w:t>4.1. Subsections</w:t>
+      </w:r>
+    </w:p>
+    <w:p>
+      <w:pPr>
+        <w:rPr>
+          <w:lang w:val="en-US"/>
+        </w:rPr>
+      </w:pPr>
+      <w:r>
+        <w:rPr>
+          <w:lang w:val="en-US"/>
+        </w:rPr>
+        <w:t>The subsection titles must be in boldface, 12pt, flush left.</w:t>
+      </w:r>
+    </w:p>
+    <w:p>
+      <w:pPr>
+        <w:pStyle w:val="Heading1"/>
+        <w:rPr>
+          <w:lang w:val="en-US"/>
+        </w:rPr>
+      </w:pPr>
+      <w:r>
+        <w:rPr>
+          <w:lang w:val="en-US"/>
+        </w:rPr>
+        <w:t>5. Figures and Captions</w:t>
+      </w:r>
+    </w:p>
+    <w:p>
+      <w:pPr>
+        <w:rPr>
+          <w:lang w:val="en-US"/>
+        </w:rPr>
+      </w:pPr>
+      <w:r>
+        <w:rPr>
+          <w:lang w:val="en-US"/>
+        </w:rPr>
+        <w:t xml:space="preserve">Figure and table captions should be centered if less than one line (Figure 1), otherwise justified and indented by 0.8cm on both margins, as shown in Figure 2. The caption font must be Helvetica, </w:t>
+      </w:r>
+      <w:proofErr w:type="gramStart"/>
+      <w:r>
+        <w:rPr>
+          <w:lang w:val="en-US"/>
+        </w:rPr>
+        <w:t>10 point</w:t>
+      </w:r>
+      <w:proofErr w:type="gramEnd"/>
+      <w:r>
+        <w:rPr>
+          <w:lang w:val="en-US"/>
+        </w:rPr>
+        <w:t xml:space="preserve">, boldface, with 6 points of space before and after each caption. </w:t>
+      </w:r>
+    </w:p>
+    <w:p>
+      <w:pPr>
+        <w:pStyle w:val="Figure"/>
+      </w:pPr>
+      <w:r>
+        <w:rPr>
+          <w:noProof/>
+        </w:rPr>
+        <w:pict w14:anchorId="69D853E2">
+          <v:shape id="_x0000_i1050" style="width:245.25pt;height:223.5pt;visibility:visible" type="#_x0000_t75">
+            <v:imagedata o:title="" r:id="rId23"/>
+          </v:shape>
+        </w:pict>
+      </w:r>
+    </w:p>
+    <w:p>
+      <w:pPr>
+        <w:pStyle w:val="Caption"/>
+      </w:pPr>
+      <w:r>
+        <w:t xml:space="preserve">Figure </w:t>
+      </w:r>
+      <w:r>
+        <w:fldChar w:fldCharType="begin"/>
+      </w:r>
+      <w:r>
+        <w:instrText>SEQ Figure \* ARABIC</w:instrText>
+      </w:r>
+      <w:r>
+        <w:fldChar w:fldCharType="separate"/>
+      </w:r>
+      <w:r>
+        <w:t>1</w:t>
+      </w:r>
+      <w:r>
+        <w:fldChar w:fldCharType="end"/>
+      </w:r>
+      <w:r>
+        <w:t>. A typical figure</w:t>
+      </w:r>
+    </w:p>
+    <w:p>
+      <w:pPr>
+        <w:pStyle w:val="Figure"/>
+      </w:pPr>
+      <w:r>
+        <w:rPr>
+          <w:noProof/>
+        </w:rPr>
+        <w:pict w14:anchorId="1FD1F516">
+          <v:shape id="_x0000_i1051" style="width:195.75pt;height:219.75pt;visibility:visible" type="#_x0000_t75">
+            <v:imagedata o:title="" r:id="rId24"/>
+          </v:shape>
+        </w:pict>
+      </w:r>
     </w:p>
     <w:p>
       <w:pPr>
@@ -776,7 +2339,21 @@
         <w:rPr>
           <w:lang w:val="en-US"/>
         </w:rPr>
-        <w:t>In tables, try to avoid the use of colored or shaded backgrounds, and avoid thick, doubled, or unnecessary framing lines. When reporting empirical data, do not use more decimal digits than warranted by their precision and reproducibility. Table caption must be placed before the table (see Table 1) and the font used must also be Helvetica, 10 point, boldface, with 6 points of space before and after each caption.</w:t>
+        <w:t xml:space="preserve">In tables, try to avoid the use of colored or shaded backgrounds, and avoid thick, doubled, or unnecessary framing lines. When reporting empirical data, do not use more decimal digits than warranted by their precision and reproducibility. Table caption must be placed before the table (see Table 1) and the font used must also be Helvetica, </w:t>
+      </w:r>
+      <w:proofErr w:type="gramStart"/>
+      <w:r>
+        <w:rPr>
+          <w:lang w:val="en-US"/>
+        </w:rPr>
+        <w:t>10 point</w:t>
+      </w:r>
+      <w:proofErr w:type="gramEnd"/>
+      <w:r>
+        <w:rPr>
+          <w:lang w:val="en-US"/>
+        </w:rPr>
+        <w:t>, boldface, with 6 points of space before and after each caption.</w:t>
       </w:r>
     </w:p>
     <w:p>
@@ -790,8 +2367,16 @@
         <w:rPr>
           <w:lang w:val="en-US"/>
         </w:rPr>
-        <w:t>Table 1. Variables to be considered on the evaluation of interaction techniques</w:t>
-      </w:r>
+        <w:t xml:space="preserve">Table 1. Variables to be considered on the evaluation of interaction </w:t>
+      </w:r>
+      <w:proofErr w:type="gramStart"/>
+      <w:r>
+        <w:rPr>
+          <w:lang w:val="en-US"/>
+        </w:rPr>
+        <w:t>techniques</w:t>
+      </w:r>
+      <w:proofErr w:type="gramEnd"/>
     </w:p>
     <w:p>
       <w:pPr>
@@ -802,8 +2387,8 @@
           <w:noProof/>
         </w:rPr>
         <w:pict w14:anchorId="29BFC68B">
-          <v:shape id="_x0000_i1027" style="width:309.75pt;height:183.75pt;visibility:visible" type="#_x0000_t75">
-            <v:imagedata cropleft="1179f" croptop="1481f" cropright="738f" cropbottom="741f" o:title="" r:id="rId16"/>
+          <v:shape id="_x0000_i1052" style="width:309.75pt;height:183.75pt;visibility:visible" type="#_x0000_t75">
+            <v:imagedata cropleft="1179f" croptop="1481f" cropright="738f" cropbottom="741f" o:title="" r:id="rId25"/>
           </v:shape>
         </w:pict>
       </w:r>
@@ -859,7 +2444,35 @@
         <w:rPr>
           <w:lang w:val="en-US"/>
         </w:rPr>
-        <w:t>Bibliographic references must be unambiguous and uniform.  We recommend giving the author names references in brackets, e.g. [Knuth 1984], [Boulic and Renault 1991]; or dates in parentheses, e.g. Knuth (1984), Smith and Jones (1999).</w:t>
+        <w:t>Bibliographic references must be unambiguous and uniform.  We recommend giving the author names references in brackets, e.g. [Knuth 1984], [</w:t>
+      </w:r>
+      <w:proofErr w:type="spellStart"/>
+      <w:r>
+        <w:rPr>
+          <w:lang w:val="en-US"/>
+        </w:rPr>
+        <w:t>Boulic</w:t>
+      </w:r>
+      <w:proofErr w:type="spellEnd"/>
+      <w:r>
+        <w:rPr>
+          <w:lang w:val="en-US"/>
+        </w:rPr>
+        <w:t xml:space="preserve"> and Renault 1991]; or dates in parentheses, </w:t>
+      </w:r>
+      <w:proofErr w:type="gramStart"/>
+      <w:r>
+        <w:rPr>
+          <w:lang w:val="en-US"/>
+        </w:rPr>
+        <w:t>e.g.</w:t>
+      </w:r>
+      <w:proofErr w:type="gramEnd"/>
+      <w:r>
+        <w:rPr>
+          <w:lang w:val="en-US"/>
+        </w:rPr>
+        <w:t xml:space="preserve"> Knuth (1984), Smith and Jones (1999).</w:t>
       </w:r>
     </w:p>
     <w:p>
@@ -878,7 +2491,21 @@
         <w:rPr>
           <w:lang w:val="en-US"/>
         </w:rPr>
-        <w:t>The references must be listed using 12 point font size, with 6 points of space before each reference. The first line of each reference should not be indented, while the subsequent should be indented by 0.5 cm.</w:t>
+        <w:t xml:space="preserve">The references must be listed using </w:t>
+      </w:r>
+      <w:proofErr w:type="gramStart"/>
+      <w:r>
+        <w:rPr>
+          <w:lang w:val="en-US"/>
+        </w:rPr>
+        <w:t>12 point</w:t>
+      </w:r>
+      <w:proofErr w:type="gramEnd"/>
+      <w:r>
+        <w:rPr>
+          <w:lang w:val="en-US"/>
+        </w:rPr>
+        <w:t xml:space="preserve"> font size, with 6 points of space before each reference. The first line of each reference should not be indented, while the subsequent should be indented by 0.5 cm.</w:t>
       </w:r>
     </w:p>
     <w:p>
@@ -902,11 +2529,47 @@
           <w:lang w:val="en-US"/>
         </w:rPr>
       </w:pPr>
-      <w:r>
-        <w:rPr>
-          <w:lang w:val="en-US"/>
-        </w:rPr>
-        <w:t>Boulic, R. and Renault, O. (1991) “3D Hierarchies for Animation”, In: New Trends in Animation and Visualization, Edited by Nadia Magnenat-Thalmann and Daniel Thalmann, John Wiley &amp; Sons ltd., England.</w:t>
+      <w:proofErr w:type="spellStart"/>
+      <w:r>
+        <w:rPr>
+          <w:lang w:val="en-US"/>
+        </w:rPr>
+        <w:t>Boulic</w:t>
+      </w:r>
+      <w:proofErr w:type="spellEnd"/>
+      <w:r>
+        <w:rPr>
+          <w:lang w:val="en-US"/>
+        </w:rPr>
+        <w:t xml:space="preserve">, R. and Renault, O. (1991) “3D Hierarchies for Animation”, In: New Trends in Animation and Visualization, Edited by Nadia </w:t>
+      </w:r>
+      <w:proofErr w:type="spellStart"/>
+      <w:r>
+        <w:rPr>
+          <w:lang w:val="en-US"/>
+        </w:rPr>
+        <w:t>Magnenat-Thalmann</w:t>
+      </w:r>
+      <w:proofErr w:type="spellEnd"/>
+      <w:r>
+        <w:rPr>
+          <w:lang w:val="en-US"/>
+        </w:rPr>
+        <w:t xml:space="preserve"> and Daniel </w:t>
+      </w:r>
+      <w:proofErr w:type="spellStart"/>
+      <w:r>
+        <w:rPr>
+          <w:lang w:val="en-US"/>
+        </w:rPr>
+        <w:t>Thalmann</w:t>
+      </w:r>
+      <w:proofErr w:type="spellEnd"/>
+      <w:r>
+        <w:rPr>
+          <w:lang w:val="en-US"/>
+        </w:rPr>
+        <w:t>, John Wiley &amp; Sons ltd., England.</w:t>
       </w:r>
     </w:p>
     <w:p>
@@ -920,9 +2583,23 @@
         <w:rPr>
           <w:lang w:val="en-US"/>
         </w:rPr>
-        <w:t xml:space="preserve">Dyer, S., Martin, J. and Zulauf, J. (1995) “Motion Capture White Paper”, </w:t>
-      </w:r>
-      <w:hyperlink w:history="1" r:id="rId17">
+        <w:t xml:space="preserve">Dyer, S., Martin, J. and </w:t>
+      </w:r>
+      <w:proofErr w:type="spellStart"/>
+      <w:r>
+        <w:rPr>
+          <w:lang w:val="en-US"/>
+        </w:rPr>
+        <w:t>Zulauf</w:t>
+      </w:r>
+      <w:proofErr w:type="spellEnd"/>
+      <w:r>
+        <w:rPr>
+          <w:lang w:val="en-US"/>
+        </w:rPr>
+        <w:t xml:space="preserve">, J. (1995) “Motion Capture White Paper”, </w:t>
+      </w:r>
+      <w:hyperlink w:history="1" r:id="rId26">
         <w:r>
           <w:rPr>
             <w:lang w:val="en-US"/>
@@ -962,7 +2639,21 @@
         <w:rPr>
           <w:lang w:val="en-US"/>
         </w:rPr>
-        <w:t>Knuth, D. E. (1984), The TeXbook, Addison Wesley, 15</w:t>
+        <w:t xml:space="preserve">Knuth, D. E. (1984), The </w:t>
+      </w:r>
+      <w:proofErr w:type="spellStart"/>
+      <w:r>
+        <w:rPr>
+          <w:lang w:val="en-US"/>
+        </w:rPr>
+        <w:t>TeXbook</w:t>
+      </w:r>
+      <w:proofErr w:type="spellEnd"/>
+      <w:r>
+        <w:rPr>
+          <w:lang w:val="en-US"/>
+        </w:rPr>
+        <w:t>, Addison Wesley, 15</w:t>
       </w:r>
       <w:r>
         <w:rPr>
@@ -1014,10 +2705,10 @@
       </w:r>
     </w:p>
     <w:sectPr>
-      <w:headerReference w:type="even" r:id="rId18"/>
-      <w:headerReference w:type="default" r:id="rId19"/>
-      <w:footerReference w:type="even" r:id="rId20"/>
-      <w:footerReference w:type="first" r:id="rId21"/>
+      <w:headerReference w:type="even" r:id="rId27"/>
+      <w:headerReference w:type="default" r:id="rId28"/>
+      <w:footerReference w:type="even" r:id="rId29"/>
+      <w:footerReference w:type="first" r:id="rId30"/>
       <w:type w:val="continuous"/>
       <w:pgSz w:w="11907" w:h="16840"/>
       <w:pgMar w:top="1985" w:right="1701" w:bottom="1418" w:left="1701" w:header="964" w:footer="964" w:gutter="0"/>
@@ -1046,7 +2737,7 @@
       </w:r>
     </w:p>
   </w:comment>
-  <w:comment w:initials="LS" w:author="Luiz Samico" w:date="2023-04-28T13:38:00Z" w:id="1">
+  <w:comment w:initials="LS" w:author="Luiz Samico" w:date="2023-04-28T13:38:00Z" w:id="2">
     <w:p>
       <w:pPr>
         <w:spacing w:before="0"/>
@@ -1061,7 +2752,7 @@
       </w:r>
     </w:p>
   </w:comment>
-  <w:comment w:initials="LS" w:author="Luiz Samico" w:date="2023-04-28T13:47:00Z" w:id="2">
+  <w:comment w:initials="LS" w:author="Luiz Samico" w:date="2023-04-28T13:47:00Z" w:id="3">
     <w:p>
       <w:pPr>
         <w:spacing w:before="0"/>
@@ -1073,21 +2764,6 @@
           <w:sz w:val="22"/>
         </w:rPr>
         <w:t>Remover isso caso não utilizemos decoradores.</w:t>
-      </w:r>
-    </w:p>
-  </w:comment>
-  <w:comment w:initials="LS" w:author="Luiz Samico" w:date="2023-04-28T15:06:00Z" w:id="3">
-    <w:p>
-      <w:pPr>
-        <w:spacing w:before="0"/>
-        <w:jc w:val="left"/>
-      </w:pPr>
-      <w:r>
-        <w:rPr>
-          <w:rFonts w:ascii="Arial" w:hAnsi="Arial" w:eastAsia="Arial" w:cs="Arial"/>
-          <w:sz w:val="22"/>
-        </w:rPr>
-        <w:t>Explicar somente as expressões regulares!</w:t>
       </w:r>
     </w:p>
   </w:comment>
@@ -1120,7 +2796,6 @@
   <w15:commentEx w15:paraId="38F21C75" w15:done="0"/>
   <w15:commentEx w15:paraId="38F21C76" w15:done="0"/>
   <w15:commentEx w15:paraId="38F21C77" w15:done="0"/>
-  <w15:commentEx w15:paraId="38F21C78" w15:done="0"/>
 </w15:commentsEx>
 </file>
 
@@ -1135,7 +2810,6 @@
   <w16cid:commentId w16cid:paraId="38F21C75" w16cid:durableId="27F679D3"/>
   <w16cid:commentId w16cid:paraId="38F21C76" w16cid:durableId="27F679D4"/>
   <w16cid:commentId w16cid:paraId="38F21C77" w16cid:durableId="27F679D5"/>
-  <w16cid:commentId w16cid:paraId="38F21C78" w16cid:durableId="27F679D6"/>
 </w16cid:commentsIds>
 </file>
 
@@ -1161,6 +2835,13 @@
       </w:r>
     </w:p>
   </w:endnote>
+  <w:endnote w:type="continuationNotice" w:id="1">
+    <w:p>
+      <w:pPr>
+        <w:spacing w:before="0"/>
+      </w:pPr>
+    </w:p>
+  </w:endnote>
 </w:endnotes>
 </file>
 
@@ -1252,6 +2933,13 @@
       <w:r>
         <w:continuationSeparator/>
       </w:r>
+    </w:p>
+  </w:footnote>
+  <w:footnote w:type="continuationNotice" w:id="1">
+    <w:p>
+      <w:pPr>
+        <w:spacing w:before="0"/>
+      </w:pPr>
     </w:p>
   </w:footnote>
 </w:footnotes>
@@ -1334,7 +3022,10 @@
       <w:jc w:val="right"/>
     </w:pPr>
     <w:r>
-      <w:t>S. Sandri, J. Stolfi, L.Velho</w:t>
+      <w:t xml:space="preserve">S. </w:t>
+    </w:r>
+    <w:r>
+      <w:t>Sandri, J. Stolfi, L.Velho</w:t>
     </w:r>
   </w:p>
   <w:p/>
@@ -1358,6 +3049,21 @@
 </w:hdr>
 </file>
 
+<file path=word/intelligence2.xml><?xml version="1.0" encoding="utf-8"?>
+<int2:intelligence xmlns:int2="http://schemas.microsoft.com/office/intelligence/2020/intelligence" xmlns:oel="http://schemas.microsoft.com/office/2019/extlst">
+  <int2:observations>
+    <int2:textHash int2:hashCode="9YFNF23F7VMIje" int2:id="HgS3UQ15">
+      <int2:state int2:value="Rejected" int2:type="AugLoop_Text_Critique"/>
+    </int2:textHash>
+    <int2:bookmark int2:bookmarkName="_Int_rSyR8cG4" int2:invalidationBookmarkName="" int2:hashCode="WOazpBSh4JDfxg" int2:id="AI2wY7se">
+      <int2:state int2:value="Rejected" int2:type="AugLoop_Text_Critique"/>
+    </int2:bookmark>
+  </int2:observations>
+  <int2:intelligenceSettings/>
+  <int2:onDemandWorkflows/>
+</int2:intelligence>
+</file>
+
 <file path=word/numbering.xml><?xml version="1.0" encoding="utf-8"?>
 <w:numbering xmlns:wpc="http://schemas.microsoft.com/office/word/2010/wordprocessingCanvas" xmlns:cx="http://schemas.microsoft.com/office/drawing/2014/chartex" xmlns:cx1="http://schemas.microsoft.com/office/drawing/2015/9/8/chartex" xmlns:cx2="http://schemas.microsoft.com/office/drawing/2015/10/21/chartex" xmlns:cx3="http://schemas.microsoft.com/office/drawing/2016/5/9/chartex" xmlns:cx4="http://schemas.microsoft.com/office/drawing/2016/5/10/chartex" xmlns:cx5="http://schemas.microsoft.com/office/drawing/2016/5/11/chartex" xmlns:cx6="http://schemas.microsoft.com/office/drawing/2016/5/12/chartex" xmlns:cx7="http://schemas.microsoft.com/office/drawing/2016/5/13/chartex" xmlns:cx8="http://schemas.microsoft.com/office/drawing/2016/5/14/chartex" xmlns:mc="http://schemas.openxmlformats.org/markup-compatibility/2006" xmlns:aink="http://schemas.microsoft.com/office/drawing/2016/ink" xmlns:am3d="http://schemas.microsoft.com/office/drawing/2017/model3d" xmlns:o="urn:schemas-microsoft-com:office:office" xmlns:oel="http://schemas.microsoft.com/office/2019/extlst" xmlns:r="http://schemas.openxmlformats.org/officeDocument/2006/relationships" xmlns:m="http://schemas.openxmlformats.org/officeDocument/2006/math" xmlns:v="urn:schemas-microsoft-com:vml" xmlns:wp14="http://schemas.microsoft.com/office/word/2010/wordprocessingDrawing" xmlns:wp="http://schemas.openxmlformats.org/drawingml/2006/wordprocessingDrawing" xmlns:w10="urn:schemas-microsoft-com:office:word" xmlns:w="http://schemas.openxmlformats.org/wordprocessingml/2006/main" xmlns:w14="http://schemas.microsoft.com/office/word/2010/wordml" xmlns:w15="http://schemas.microsoft.com/office/word/2012/wordml" xmlns:w16cex="http://schemas.microsoft.com/office/word/2018/wordml/cex" xmlns:w16cid="http://schemas.microsoft.com/office/word/2016/wordml/cid" xmlns:w16="http://schemas.microsoft.com/office/word/2018/wordml" xmlns:w16sdtdh="http://schemas.microsoft.com/office/word/2020/wordml/sdtdatahash" xmlns:w16se="http://schemas.microsoft.com/office/word/2015/wordml/symex" xmlns:wpg="http://schemas.microsoft.com/office/word/2010/wordprocessingGroup" xmlns:wpi="http://schemas.microsoft.com/office/word/2010/wordprocessingInk" xmlns:wne="http://schemas.microsoft.com/office/word/2006/wordml" xmlns:wps="http://schemas.microsoft.com/office/word/2010/wordprocessingShape" mc:Ignorable="w14 w15 w16se w16cid w16 w16cex w16sdtdh wp14">
   <w:abstractNum w:abstractNumId="0" w15:restartNumberingAfterBreak="0">
@@ -2851,6 +4557,92 @@
     </w:lvl>
   </w:abstractNum>
   <w:abstractNum w:abstractNumId="13" w15:restartNumberingAfterBreak="0">
+    <w:nsid w:val="4F7B894E"/>
+    <w:multiLevelType w:val="hybridMultilevel"/>
+    <w:tmpl w:val="C41AC0EE"/>
+    <w:lvl w:ilvl="0" w:tplc="F20C72F8">
+      <w:start w:val="1"/>
+      <w:numFmt w:val="decimal"/>
+      <w:lvlText w:val="%1."/>
+      <w:lvlJc w:val="left"/>
+      <w:pPr>
+        <w:ind w:left="720" w:hanging="360"/>
+      </w:pPr>
+    </w:lvl>
+    <w:lvl w:ilvl="1" w:tplc="304AFE94">
+      <w:start w:val="1"/>
+      <w:numFmt w:val="lowerLetter"/>
+      <w:lvlText w:val="%2."/>
+      <w:lvlJc w:val="left"/>
+      <w:pPr>
+        <w:ind w:left="1440" w:hanging="360"/>
+      </w:pPr>
+    </w:lvl>
+    <w:lvl w:ilvl="2" w:tplc="0FEE9F24">
+      <w:start w:val="1"/>
+      <w:numFmt w:val="lowerRoman"/>
+      <w:lvlText w:val="%3."/>
+      <w:lvlJc w:val="right"/>
+      <w:pPr>
+        <w:ind w:left="2160" w:hanging="180"/>
+      </w:pPr>
+    </w:lvl>
+    <w:lvl w:ilvl="3" w:tplc="987E8B20">
+      <w:start w:val="1"/>
+      <w:numFmt w:val="decimal"/>
+      <w:lvlText w:val="%4."/>
+      <w:lvlJc w:val="left"/>
+      <w:pPr>
+        <w:ind w:left="2880" w:hanging="360"/>
+      </w:pPr>
+    </w:lvl>
+    <w:lvl w:ilvl="4" w:tplc="C0147ACA">
+      <w:start w:val="1"/>
+      <w:numFmt w:val="lowerLetter"/>
+      <w:lvlText w:val="%5."/>
+      <w:lvlJc w:val="left"/>
+      <w:pPr>
+        <w:ind w:left="3600" w:hanging="360"/>
+      </w:pPr>
+    </w:lvl>
+    <w:lvl w:ilvl="5" w:tplc="FE9C3994">
+      <w:start w:val="1"/>
+      <w:numFmt w:val="lowerRoman"/>
+      <w:lvlText w:val="%6."/>
+      <w:lvlJc w:val="right"/>
+      <w:pPr>
+        <w:ind w:left="4320" w:hanging="180"/>
+      </w:pPr>
+    </w:lvl>
+    <w:lvl w:ilvl="6" w:tplc="3312B69E">
+      <w:start w:val="1"/>
+      <w:numFmt w:val="decimal"/>
+      <w:lvlText w:val="%7."/>
+      <w:lvlJc w:val="left"/>
+      <w:pPr>
+        <w:ind w:left="5040" w:hanging="360"/>
+      </w:pPr>
+    </w:lvl>
+    <w:lvl w:ilvl="7" w:tplc="76B47B7C">
+      <w:start w:val="1"/>
+      <w:numFmt w:val="lowerLetter"/>
+      <w:lvlText w:val="%8."/>
+      <w:lvlJc w:val="left"/>
+      <w:pPr>
+        <w:ind w:left="5760" w:hanging="360"/>
+      </w:pPr>
+    </w:lvl>
+    <w:lvl w:ilvl="8" w:tplc="C760542C">
+      <w:start w:val="1"/>
+      <w:numFmt w:val="lowerRoman"/>
+      <w:lvlText w:val="%9."/>
+      <w:lvlJc w:val="right"/>
+      <w:pPr>
+        <w:ind w:left="6480" w:hanging="180"/>
+      </w:pPr>
+    </w:lvl>
+  </w:abstractNum>
+  <w:abstractNum w:abstractNumId="14" w15:restartNumberingAfterBreak="0">
     <w:nsid w:val="59240632"/>
     <w:multiLevelType w:val="hybridMultilevel"/>
     <w:tmpl w:val="A1A47CA6"/>
@@ -2966,7 +4758,7 @@
       </w:rPr>
     </w:lvl>
   </w:abstractNum>
-  <w:abstractNum w:abstractNumId="14" w15:restartNumberingAfterBreak="0">
+  <w:abstractNum w:abstractNumId="15" w15:restartNumberingAfterBreak="0">
     <w:nsid w:val="5A1B7F23"/>
     <w:multiLevelType w:val="hybridMultilevel"/>
     <w:tmpl w:val="54FEE93A"/>
@@ -3082,7 +4874,7 @@
       </w:rPr>
     </w:lvl>
   </w:abstractNum>
-  <w:abstractNum w:abstractNumId="15" w15:restartNumberingAfterBreak="0">
+  <w:abstractNum w:abstractNumId="16" w15:restartNumberingAfterBreak="0">
     <w:nsid w:val="614032BC"/>
     <w:multiLevelType w:val="hybridMultilevel"/>
     <w:tmpl w:val="41B4FBEE"/>
@@ -3195,7 +4987,7 @@
       </w:rPr>
     </w:lvl>
   </w:abstractNum>
-  <w:abstractNum w:abstractNumId="16" w15:restartNumberingAfterBreak="0">
+  <w:abstractNum w:abstractNumId="17" w15:restartNumberingAfterBreak="0">
     <w:nsid w:val="75DB2F00"/>
     <w:multiLevelType w:val="hybridMultilevel"/>
     <w:tmpl w:val="9B9ACAC8"/>
@@ -3308,7 +5100,7 @@
       </w:rPr>
     </w:lvl>
   </w:abstractNum>
-  <w:abstractNum w:abstractNumId="17" w15:restartNumberingAfterBreak="0">
+  <w:abstractNum w:abstractNumId="18" w15:restartNumberingAfterBreak="0">
     <w:nsid w:val="78301F10"/>
     <w:multiLevelType w:val="hybridMultilevel"/>
     <w:tmpl w:val="E446DC62"/>
@@ -3421,7 +5213,7 @@
       </w:rPr>
     </w:lvl>
   </w:abstractNum>
-  <w:abstractNum w:abstractNumId="18" w15:restartNumberingAfterBreak="0">
+  <w:abstractNum w:abstractNumId="19" w15:restartNumberingAfterBreak="0">
     <w:nsid w:val="7E7A6B84"/>
     <w:multiLevelType w:val="hybridMultilevel"/>
     <w:tmpl w:val="078865B0"/>
@@ -3534,61 +5326,64 @@
       </w:rPr>
     </w:lvl>
   </w:abstractNum>
-  <w:num w:numId="1" w16cid:durableId="300842884">
+  <w:num w:numId="1" w16cid:durableId="778992647">
+    <w:abstractNumId w:val="13"/>
+  </w:num>
+  <w:num w:numId="2" w16cid:durableId="300842884">
     <w:abstractNumId w:val="9"/>
   </w:num>
-  <w:num w:numId="2" w16cid:durableId="1803421999">
+  <w:num w:numId="3" w16cid:durableId="1803421999">
     <w:abstractNumId w:val="8"/>
   </w:num>
-  <w:num w:numId="3" w16cid:durableId="1432553306">
+  <w:num w:numId="4" w16cid:durableId="1432553306">
     <w:abstractNumId w:val="12"/>
   </w:num>
-  <w:num w:numId="4" w16cid:durableId="800853624">
+  <w:num w:numId="5" w16cid:durableId="800853624">
     <w:abstractNumId w:val="2"/>
   </w:num>
-  <w:num w:numId="5" w16cid:durableId="1808474541">
+  <w:num w:numId="6" w16cid:durableId="1808474541">
+    <w:abstractNumId w:val="15"/>
+  </w:num>
+  <w:num w:numId="7" w16cid:durableId="624624811">
+    <w:abstractNumId w:val="11"/>
+  </w:num>
+  <w:num w:numId="8" w16cid:durableId="1689483611">
+    <w:abstractNumId w:val="18"/>
+  </w:num>
+  <w:num w:numId="9" w16cid:durableId="1442413812">
+    <w:abstractNumId w:val="4"/>
+  </w:num>
+  <w:num w:numId="10" w16cid:durableId="964235118">
+    <w:abstractNumId w:val="19"/>
+  </w:num>
+  <w:num w:numId="11" w16cid:durableId="325133656">
+    <w:abstractNumId w:val="6"/>
+  </w:num>
+  <w:num w:numId="12" w16cid:durableId="2143574668">
+    <w:abstractNumId w:val="1"/>
+  </w:num>
+  <w:num w:numId="13" w16cid:durableId="1134103020">
     <w:abstractNumId w:val="14"/>
   </w:num>
-  <w:num w:numId="6" w16cid:durableId="624624811">
-    <w:abstractNumId w:val="11"/>
+  <w:num w:numId="14" w16cid:durableId="383336808">
+    <w:abstractNumId w:val="0"/>
   </w:num>
-  <w:num w:numId="7" w16cid:durableId="1689483611">
+  <w:num w:numId="15" w16cid:durableId="520169772">
+    <w:abstractNumId w:val="7"/>
+  </w:num>
+  <w:num w:numId="16" w16cid:durableId="1773278895">
+    <w:abstractNumId w:val="5"/>
+  </w:num>
+  <w:num w:numId="17" w16cid:durableId="1163662078">
+    <w:abstractNumId w:val="16"/>
+  </w:num>
+  <w:num w:numId="18" w16cid:durableId="1450080069">
     <w:abstractNumId w:val="17"/>
   </w:num>
-  <w:num w:numId="8" w16cid:durableId="1442413812">
-    <w:abstractNumId w:val="4"/>
-  </w:num>
-  <w:num w:numId="9" w16cid:durableId="964235118">
-    <w:abstractNumId w:val="18"/>
-  </w:num>
-  <w:num w:numId="10" w16cid:durableId="325133656">
-    <w:abstractNumId w:val="6"/>
-  </w:num>
-  <w:num w:numId="11" w16cid:durableId="2143574668">
-    <w:abstractNumId w:val="1"/>
-  </w:num>
-  <w:num w:numId="12" w16cid:durableId="1134103020">
-    <w:abstractNumId w:val="13"/>
-  </w:num>
-  <w:num w:numId="13" w16cid:durableId="383336808">
-    <w:abstractNumId w:val="0"/>
-  </w:num>
-  <w:num w:numId="14" w16cid:durableId="520169772">
-    <w:abstractNumId w:val="7"/>
-  </w:num>
-  <w:num w:numId="15" w16cid:durableId="1773278895">
-    <w:abstractNumId w:val="5"/>
-  </w:num>
-  <w:num w:numId="16" w16cid:durableId="1163662078">
-    <w:abstractNumId w:val="15"/>
-  </w:num>
-  <w:num w:numId="17" w16cid:durableId="1450080069">
-    <w:abstractNumId w:val="16"/>
-  </w:num>
-  <w:num w:numId="18" w16cid:durableId="511140592">
+  <w:num w:numId="19" w16cid:durableId="511140592">
     <w:abstractNumId w:val="3"/>
   </w:num>
-  <w:num w:numId="19" w16cid:durableId="1338577019">
+  <w:num w:numId="20" w16cid:durableId="1338577019">
     <w:abstractNumId w:val="10"/>
   </w:num>
 </w:numbering>
@@ -7779,6 +9574,17 @@
       <w:lang w:val="en-US"/>
     </w:rPr>
   </w:style>
+  <w:style w:type="paragraph" w:styleId="Revision">
+    <w:name w:val="Revision"/>
+    <w:hidden/>
+    <w:uiPriority w:val="99"/>
+    <w:semiHidden/>
+    <w:rsid w:val="00731566"/>
+    <w:rPr>
+      <w:rFonts w:ascii="Times" w:hAnsi="Times"/>
+      <w:sz w:val="24"/>
+    </w:rPr>
+  </w:style>
 </w:styles>
 </file>
 

</xml_diff>